<commit_message>
Added Mankins (1998) to bibliography
</commit_message>
<xml_diff>
--- a/Docs/PSP6980_2020_Fall_Townes_LiteratureReview_v00.docx
+++ b/Docs/PSP6980_2020_Fall_Townes_LiteratureReview_v00.docx
@@ -11496,8 +11496,6 @@
         </w:rPr>
         <w:t>).</w:t>
       </w:r>
-      <w:bookmarkStart w:id="0" w:name="_GoBack"/>
-      <w:bookmarkEnd w:id="0"/>
     </w:p>
     <w:p>
       <w:pPr>
@@ -14481,8 +14479,8 @@
           <w:szCs w:val="24"/>
         </w:rPr>
       </w:pPr>
-      <w:bookmarkStart w:id="1" w:name="References"/>
-      <w:bookmarkEnd w:id="1"/>
+      <w:bookmarkStart w:id="0" w:name="References"/>
+      <w:bookmarkEnd w:id="0"/>
       <w:r>
         <w:rPr>
           <w:rFonts w:ascii="Times New Roman" w:hAnsi="Times New Roman" w:cs="Times New Roman"/>
@@ -16872,6 +16870,8 @@
           <w:szCs w:val="24"/>
         </w:rPr>
       </w:pPr>
+      <w:bookmarkStart w:id="1" w:name="_GoBack"/>
+      <w:bookmarkEnd w:id="1"/>
       <w:r>
         <w:rPr>
           <w:rFonts w:ascii="Times New Roman" w:hAnsi="Times New Roman" w:cs="Times New Roman"/>
@@ -16886,23 +16886,63 @@
           <w:sz w:val="24"/>
           <w:szCs w:val="24"/>
         </w:rPr>
-        <w:t xml:space="preserve"> J. C. (1995). Technology readiness levels: A white paper</w:t>
-      </w:r>
-      <w:r>
-        <w:rPr>
-          <w:rFonts w:ascii="Times New Roman" w:hAnsi="Times New Roman" w:cs="Times New Roman"/>
-          <w:sz w:val="24"/>
-          <w:szCs w:val="24"/>
-        </w:rPr>
-        <w:t xml:space="preserve"> (edited December 22, 2004)</w:t>
-      </w:r>
-      <w:r>
-        <w:rPr>
-          <w:rFonts w:ascii="Times New Roman" w:hAnsi="Times New Roman" w:cs="Times New Roman"/>
-          <w:sz w:val="24"/>
-          <w:szCs w:val="24"/>
-        </w:rPr>
-        <w:t>.</w:t>
+        <w:t xml:space="preserve"> J. C. (1998).</w:t>
+      </w:r>
+      <w:r>
+        <w:rPr>
+          <w:rFonts w:ascii="Times New Roman" w:hAnsi="Times New Roman" w:cs="Times New Roman"/>
+          <w:sz w:val="24"/>
+          <w:szCs w:val="24"/>
+        </w:rPr>
+        <w:t xml:space="preserve"> Research and d</w:t>
+      </w:r>
+      <w:r>
+        <w:rPr>
+          <w:rFonts w:ascii="Times New Roman" w:hAnsi="Times New Roman" w:cs="Times New Roman"/>
+          <w:sz w:val="24"/>
+          <w:szCs w:val="24"/>
+        </w:rPr>
+        <w:t>evelopment degree of difficulty: A white p</w:t>
+      </w:r>
+      <w:r>
+        <w:rPr>
+          <w:rFonts w:ascii="Times New Roman" w:hAnsi="Times New Roman" w:cs="Times New Roman"/>
+          <w:sz w:val="24"/>
+          <w:szCs w:val="24"/>
+        </w:rPr>
+        <w:t>aper</w:t>
+      </w:r>
+      <w:r>
+        <w:rPr>
+          <w:rFonts w:ascii="Times New Roman" w:hAnsi="Times New Roman" w:cs="Times New Roman"/>
+          <w:sz w:val="24"/>
+          <w:szCs w:val="24"/>
+        </w:rPr>
+        <w:t xml:space="preserve">. Washington, DC: </w:t>
+      </w:r>
+      <w:r>
+        <w:rPr>
+          <w:rFonts w:ascii="Times New Roman" w:hAnsi="Times New Roman" w:cs="Times New Roman"/>
+          <w:sz w:val="24"/>
+          <w:szCs w:val="24"/>
+        </w:rPr>
+        <w:t xml:space="preserve">Advanced </w:t>
+      </w:r>
+      <w:r>
+        <w:rPr>
+          <w:rFonts w:ascii="Times New Roman" w:hAnsi="Times New Roman" w:cs="Times New Roman"/>
+          <w:sz w:val="24"/>
+          <w:szCs w:val="24"/>
+        </w:rPr>
+        <w:t>Projects Office, Office of Space Flight,</w:t>
+      </w:r>
+      <w:r>
+        <w:rPr>
+          <w:rFonts w:ascii="Times New Roman" w:hAnsi="Times New Roman" w:cs="Times New Roman"/>
+          <w:sz w:val="24"/>
+          <w:szCs w:val="24"/>
+        </w:rPr>
+        <w:t xml:space="preserve"> National Aeronautics and Space Administration (NASA). Retrieved from</w:t>
       </w:r>
       <w:r>
         <w:rPr>
@@ -16918,47 +16958,7 @@
           <w:sz w:val="24"/>
           <w:szCs w:val="24"/>
         </w:rPr>
-        <w:t xml:space="preserve">Washington, DC: </w:t>
-      </w:r>
-      <w:r>
-        <w:rPr>
-          <w:rFonts w:ascii="Times New Roman" w:hAnsi="Times New Roman" w:cs="Times New Roman"/>
-          <w:sz w:val="24"/>
-          <w:szCs w:val="24"/>
-        </w:rPr>
-        <w:t xml:space="preserve">Advanced Concepts Office, Office of Space Access and Technology, </w:t>
-      </w:r>
-      <w:r>
-        <w:rPr>
-          <w:rFonts w:ascii="Times New Roman" w:hAnsi="Times New Roman" w:cs="Times New Roman"/>
-          <w:sz w:val="24"/>
-          <w:szCs w:val="24"/>
-        </w:rPr>
-        <w:t>National Aeronautics and Space Administration</w:t>
-      </w:r>
-      <w:r>
-        <w:rPr>
-          <w:rFonts w:ascii="Times New Roman" w:hAnsi="Times New Roman" w:cs="Times New Roman"/>
-          <w:sz w:val="24"/>
-          <w:szCs w:val="24"/>
-        </w:rPr>
-        <w:t xml:space="preserve"> (NASA)</w:t>
-      </w:r>
-      <w:r>
-        <w:rPr>
-          <w:rFonts w:ascii="Times New Roman" w:hAnsi="Times New Roman" w:cs="Times New Roman"/>
-          <w:sz w:val="24"/>
-          <w:szCs w:val="24"/>
-        </w:rPr>
-        <w:t xml:space="preserve">. Retrieved from </w:t>
-      </w:r>
-      <w:r>
-        <w:rPr>
-          <w:rFonts w:ascii="Times New Roman" w:hAnsi="Times New Roman" w:cs="Times New Roman"/>
-          <w:sz w:val="24"/>
-          <w:szCs w:val="24"/>
-        </w:rPr>
-        <w:t>http://www.artemisinnovation.com/images/TRL_White_Paper_2004-Edited.pdf</w:t>
+        <w:t>http://www.economicswebinstitute.org/essays/nasadiff.pdf</w:t>
       </w:r>
     </w:p>
     <w:p>
@@ -17023,6 +17023,73 @@
           <w:sz w:val="24"/>
           <w:szCs w:val="24"/>
         </w:rPr>
+        <w:t>Mankins,</w:t>
+      </w:r>
+      <w:r>
+        <w:rPr>
+          <w:rFonts w:ascii="Times New Roman" w:hAnsi="Times New Roman" w:cs="Times New Roman"/>
+          <w:sz w:val="24"/>
+          <w:szCs w:val="24"/>
+        </w:rPr>
+        <w:t xml:space="preserve"> J. C. (1995). Technology readiness levels: A white paper (edited December 22, 2004).</w:t>
+      </w:r>
+      <w:r>
+        <w:rPr>
+          <w:rFonts w:ascii="Times New Roman" w:hAnsi="Times New Roman" w:cs="Times New Roman"/>
+          <w:sz w:val="24"/>
+          <w:szCs w:val="24"/>
+        </w:rPr>
+        <w:t xml:space="preserve"> </w:t>
+      </w:r>
+      <w:r>
+        <w:rPr>
+          <w:rFonts w:ascii="Times New Roman" w:hAnsi="Times New Roman" w:cs="Times New Roman"/>
+          <w:sz w:val="24"/>
+          <w:szCs w:val="24"/>
+        </w:rPr>
+        <w:t xml:space="preserve">Washington, DC: </w:t>
+      </w:r>
+      <w:r>
+        <w:rPr>
+          <w:rFonts w:ascii="Times New Roman" w:hAnsi="Times New Roman" w:cs="Times New Roman"/>
+          <w:sz w:val="24"/>
+          <w:szCs w:val="24"/>
+        </w:rPr>
+        <w:t xml:space="preserve">Advanced Concepts Office, Office of Space Access and Technology, </w:t>
+      </w:r>
+      <w:r>
+        <w:rPr>
+          <w:rFonts w:ascii="Times New Roman" w:hAnsi="Times New Roman" w:cs="Times New Roman"/>
+          <w:sz w:val="24"/>
+          <w:szCs w:val="24"/>
+        </w:rPr>
+        <w:t xml:space="preserve">National Aeronautics and Space Administration (NASA). Retrieved from </w:t>
+      </w:r>
+      <w:r>
+        <w:rPr>
+          <w:rFonts w:ascii="Times New Roman" w:hAnsi="Times New Roman" w:cs="Times New Roman"/>
+          <w:sz w:val="24"/>
+          <w:szCs w:val="24"/>
+        </w:rPr>
+        <w:t>http://www.artemisinnovation.com/images/TRL_White_Paper_2004-Edited.pdf</w:t>
+      </w:r>
+    </w:p>
+    <w:p>
+      <w:pPr>
+        <w:spacing w:after="0" w:line="480" w:lineRule="auto"/>
+        <w:ind w:left="720" w:hanging="720"/>
+        <w:rPr>
+          <w:rFonts w:ascii="Times New Roman" w:hAnsi="Times New Roman" w:cs="Times New Roman"/>
+          <w:sz w:val="24"/>
+          <w:szCs w:val="24"/>
+        </w:rPr>
+      </w:pPr>
+      <w:r>
+        <w:rPr>
+          <w:rFonts w:ascii="Times New Roman" w:hAnsi="Times New Roman" w:cs="Times New Roman"/>
+          <w:sz w:val="24"/>
+          <w:szCs w:val="24"/>
+        </w:rPr>
         <w:t xml:space="preserve">March, J. G. (1997). Understanding how decisions happen in organizations. In Zur Shapria (Ed.), </w:t>
       </w:r>
       <w:r>
@@ -17241,7 +17308,17 @@
           <w:sz w:val="24"/>
           <w:szCs w:val="24"/>
         </w:rPr>
-        <w:t>2011 Fifth International Conference on Research Challenges in Information Science Proceedings</w:t>
+        <w:t xml:space="preserve">2011 Fifth International Conference on Research </w:t>
+      </w:r>
+      <w:r>
+        <w:rPr>
+          <w:rFonts w:ascii="Times New Roman" w:hAnsi="Times New Roman" w:cs="Times New Roman"/>
+          <w:i/>
+          <w:sz w:val="24"/>
+          <w:szCs w:val="24"/>
+        </w:rPr>
+        <w:lastRenderedPageBreak/>
+        <w:t>Challenges in Information Science Proceedings</w:t>
       </w:r>
       <w:r>
         <w:rPr>
@@ -17268,7 +17345,6 @@
           <w:sz w:val="24"/>
           <w:szCs w:val="24"/>
         </w:rPr>
-        <w:lastRenderedPageBreak/>
         <w:t xml:space="preserve">Munteanu, R. (2012). Stage of development and licensing university inventions. </w:t>
       </w:r>
       <w:r>
@@ -17657,6 +17733,7 @@
           <w:sz w:val="24"/>
           <w:szCs w:val="24"/>
         </w:rPr>
+        <w:lastRenderedPageBreak/>
         <w:t xml:space="preserve">Schatzberg, E. (2018). </w:t>
       </w:r>
       <w:r>
@@ -17718,7 +17795,6 @@
           <w:sz w:val="24"/>
           <w:szCs w:val="24"/>
         </w:rPr>
-        <w:lastRenderedPageBreak/>
         <w:t>Schrier</w:t>
       </w:r>
       <w:r>
@@ -18087,6 +18163,7 @@
           <w:sz w:val="24"/>
           <w:szCs w:val="24"/>
         </w:rPr>
+        <w:lastRenderedPageBreak/>
         <w:t xml:space="preserve">Stoneman, P. (2002). </w:t>
       </w:r>
       <w:r>
@@ -18124,7 +18201,6 @@
           <w:sz w:val="24"/>
           <w:szCs w:val="24"/>
         </w:rPr>
-        <w:lastRenderedPageBreak/>
         <w:t xml:space="preserve">Tversky, A., &amp; Kahneman, D. (1992). Advances in prospect theory: Cumulative representation of uncertainty. </w:t>
       </w:r>
       <w:r>
@@ -21180,7 +21256,7 @@
         <w:noProof/>
         <w:sz w:val="24"/>
       </w:rPr>
-      <w:t>43</w:t>
+      <w:t>53</w:t>
     </w:r>
     <w:r>
       <w:rPr>
@@ -21791,6 +21867,7 @@
   <w:style w:type="character" w:default="1" w:styleId="DefaultParagraphFont">
     <w:name w:val="Default Paragraph Font"/>
     <w:uiPriority w:val="1"/>
+    <w:semiHidden/>
     <w:unhideWhenUsed/>
   </w:style>
   <w:style w:type="table" w:default="1" w:styleId="TableNormal">
@@ -23605,7 +23682,7 @@
 </file>
 
 <file path=customXml/itemProps1.xml><?xml version="1.0" encoding="utf-8"?>
-<ds:datastoreItem xmlns:ds="http://schemas.openxmlformats.org/officeDocument/2006/customXml" ds:itemID="{3963AF0D-A766-44F7-AF3E-FDB9BE0719D2}">
+<ds:datastoreItem xmlns:ds="http://schemas.openxmlformats.org/officeDocument/2006/customXml" ds:itemID="{3317DEB6-410A-4A79-909C-DC1D70F8CEA4}">
   <ds:schemaRefs>
     <ds:schemaRef ds:uri="http://schemas.openxmlformats.org/officeDocument/2006/bibliography"/>
   </ds:schemaRefs>

</xml_diff>

<commit_message>
Added Banke (2010) to citations for section explaining TRL
</commit_message>
<xml_diff>
--- a/Docs/PSP6980_2020_Fall_Townes_LiteratureReview_v00.docx
+++ b/Docs/PSP6980_2020_Fall_Townes_LiteratureReview_v00.docx
@@ -11374,7 +11374,47 @@
           <w:sz w:val="24"/>
           <w:szCs w:val="24"/>
         </w:rPr>
-        <w:t>Mr. Stan Sadin of the Office of Aeronautics and Space Technology is credited with devising the original TRL scale, early versions of which consisted of either six or seven levels, each with a brief one-line definition (Mankin</w:t>
+        <w:t xml:space="preserve">Mr. Stan Sadin of the Office of Aeronautics and Space Technology is credited with devising the original TRL scale, </w:t>
+      </w:r>
+      <w:r>
+        <w:rPr>
+          <w:rFonts w:ascii="Times New Roman" w:hAnsi="Times New Roman" w:cs="Times New Roman"/>
+          <w:sz w:val="24"/>
+          <w:szCs w:val="24"/>
+        </w:rPr>
+        <w:t>which consisted of</w:t>
+      </w:r>
+      <w:r>
+        <w:rPr>
+          <w:rFonts w:ascii="Times New Roman" w:hAnsi="Times New Roman" w:cs="Times New Roman"/>
+          <w:sz w:val="24"/>
+          <w:szCs w:val="24"/>
+        </w:rPr>
+        <w:t xml:space="preserve"> seven levels, each with a brief one-line definition (</w:t>
+      </w:r>
+      <w:r>
+        <w:rPr>
+          <w:rFonts w:ascii="Times New Roman" w:hAnsi="Times New Roman" w:cs="Times New Roman"/>
+          <w:sz w:val="24"/>
+          <w:szCs w:val="24"/>
+        </w:rPr>
+        <w:t xml:space="preserve">Banke, 2010; </w:t>
+      </w:r>
+      <w:r>
+        <w:rPr>
+          <w:rFonts w:ascii="Times New Roman" w:hAnsi="Times New Roman" w:cs="Times New Roman"/>
+          <w:sz w:val="24"/>
+          <w:szCs w:val="24"/>
+        </w:rPr>
+        <w:t>Mankin</w:t>
+      </w:r>
+      <w:r>
+        <w:rPr>
+          <w:rFonts w:ascii="Times New Roman" w:hAnsi="Times New Roman" w:cs="Times New Roman"/>
+          <w:sz w:val="24"/>
+          <w:szCs w:val="24"/>
+        </w:rPr>
+        <w:t>s</w:t>
       </w:r>
       <w:r>
         <w:rPr>
@@ -11523,6 +11563,8 @@
         </w:rPr>
         <w:t xml:space="preserve">specifically used the concept of technology readiness levels (TRLs) to describe development stage and the point where it becomes more difficult to advance the technology to where it is useful and can be transitioned to the private sector for commercialization.  </w:t>
       </w:r>
+      <w:bookmarkStart w:id="0" w:name="_GoBack"/>
+      <w:bookmarkEnd w:id="0"/>
     </w:p>
     <w:p>
       <w:pPr>
@@ -11620,32 +11662,40 @@
           <w:sz w:val="24"/>
           <w:szCs w:val="24"/>
         </w:rPr>
+        <w:t>R&amp;D</w:t>
+      </w:r>
+      <w:r>
+        <w:rPr>
+          <w:rFonts w:ascii="Times New Roman" w:hAnsi="Times New Roman" w:cs="Times New Roman"/>
+          <w:sz w:val="24"/>
+          <w:szCs w:val="24"/>
+        </w:rPr>
+        <w:t xml:space="preserve"> to the private sector</w:t>
+      </w:r>
+      <w:r>
+        <w:rPr>
+          <w:rFonts w:ascii="Times New Roman" w:hAnsi="Times New Roman" w:cs="Times New Roman"/>
+          <w:sz w:val="24"/>
+          <w:szCs w:val="24"/>
+        </w:rPr>
+        <w:t xml:space="preserve">.  It seems to presuppose that </w:t>
+      </w:r>
+      <w:r>
+        <w:rPr>
+          <w:rFonts w:ascii="Times New Roman" w:hAnsi="Times New Roman" w:cs="Times New Roman"/>
+          <w:sz w:val="24"/>
+          <w:szCs w:val="24"/>
+        </w:rPr>
+        <w:t xml:space="preserve">profit-driven and mission-driven </w:t>
+      </w:r>
+      <w:r>
+        <w:rPr>
+          <w:rFonts w:ascii="Times New Roman" w:hAnsi="Times New Roman" w:cs="Times New Roman"/>
+          <w:sz w:val="24"/>
+          <w:szCs w:val="24"/>
+        </w:rPr>
         <w:lastRenderedPageBreak/>
-        <w:t>R&amp;D</w:t>
-      </w:r>
-      <w:r>
-        <w:rPr>
-          <w:rFonts w:ascii="Times New Roman" w:hAnsi="Times New Roman" w:cs="Times New Roman"/>
-          <w:sz w:val="24"/>
-          <w:szCs w:val="24"/>
-        </w:rPr>
-        <w:t xml:space="preserve"> to the private sector</w:t>
-      </w:r>
-      <w:r>
-        <w:rPr>
-          <w:rFonts w:ascii="Times New Roman" w:hAnsi="Times New Roman" w:cs="Times New Roman"/>
-          <w:sz w:val="24"/>
-          <w:szCs w:val="24"/>
-        </w:rPr>
-        <w:t xml:space="preserve">.  It seems to presuppose that </w:t>
-      </w:r>
-      <w:r>
-        <w:rPr>
-          <w:rFonts w:ascii="Times New Roman" w:hAnsi="Times New Roman" w:cs="Times New Roman"/>
-          <w:sz w:val="24"/>
-          <w:szCs w:val="24"/>
-        </w:rPr>
-        <w:t>profit-driven and mission-driven organizations or aspiring entrepreneurs (i.e., individuals or small teams</w:t>
+        <w:t>organizations or aspiring entrepreneurs (i.e., individuals or small teams</w:t>
       </w:r>
       <w:r>
         <w:rPr>
@@ -11832,7 +11882,31 @@
           <w:sz w:val="24"/>
           <w:szCs w:val="24"/>
         </w:rPr>
-        <w:t xml:space="preserve">for basic research </w:t>
+        <w:t>for basic research that p</w:t>
+      </w:r>
+      <w:r>
+        <w:rPr>
+          <w:rFonts w:ascii="Times New Roman" w:hAnsi="Times New Roman" w:cs="Times New Roman"/>
+          <w:sz w:val="24"/>
+          <w:szCs w:val="24"/>
+        </w:rPr>
+        <w:t xml:space="preserve">roduces scientific discoveries </w:t>
+      </w:r>
+      <w:r>
+        <w:rPr>
+          <w:rFonts w:ascii="Times New Roman" w:hAnsi="Times New Roman" w:cs="Times New Roman"/>
+          <w:sz w:val="24"/>
+          <w:szCs w:val="24"/>
+        </w:rPr>
+        <w:t>and funding provid</w:t>
+      </w:r>
+      <w:r>
+        <w:rPr>
+          <w:rFonts w:ascii="Times New Roman" w:hAnsi="Times New Roman" w:cs="Times New Roman"/>
+          <w:sz w:val="24"/>
+          <w:szCs w:val="24"/>
+        </w:rPr>
+        <w:t xml:space="preserve">ed by the private sector for research and </w:t>
       </w:r>
       <w:r>
         <w:rPr>
@@ -11841,31 +11915,7 @@
           <w:szCs w:val="24"/>
         </w:rPr>
         <w:lastRenderedPageBreak/>
-        <w:t>that p</w:t>
-      </w:r>
-      <w:r>
-        <w:rPr>
-          <w:rFonts w:ascii="Times New Roman" w:hAnsi="Times New Roman" w:cs="Times New Roman"/>
-          <w:sz w:val="24"/>
-          <w:szCs w:val="24"/>
-        </w:rPr>
-        <w:t xml:space="preserve">roduces scientific discoveries </w:t>
-      </w:r>
-      <w:r>
-        <w:rPr>
-          <w:rFonts w:ascii="Times New Roman" w:hAnsi="Times New Roman" w:cs="Times New Roman"/>
-          <w:sz w:val="24"/>
-          <w:szCs w:val="24"/>
-        </w:rPr>
-        <w:t>and funding provid</w:t>
-      </w:r>
-      <w:r>
-        <w:rPr>
-          <w:rFonts w:ascii="Times New Roman" w:hAnsi="Times New Roman" w:cs="Times New Roman"/>
-          <w:sz w:val="24"/>
-          <w:szCs w:val="24"/>
-        </w:rPr>
-        <w:t>ed by the private sector for research and development</w:t>
+        <w:t>development</w:t>
       </w:r>
       <w:r>
         <w:rPr>
@@ -12098,7 +12148,23 @@
           <w:sz w:val="24"/>
           <w:szCs w:val="24"/>
         </w:rPr>
-        <w:t xml:space="preserve">examined the core paradigm that provides the framework for federally-funded research and development as well as </w:t>
+        <w:t xml:space="preserve">examined the core paradigm that provides the framework for federally-funded research and development as well as the implications that framework has for public policy.  </w:t>
+      </w:r>
+      <w:r>
+        <w:rPr>
+          <w:rFonts w:ascii="Times New Roman" w:hAnsi="Times New Roman" w:cs="Times New Roman"/>
+          <w:sz w:val="24"/>
+          <w:szCs w:val="24"/>
+        </w:rPr>
+        <w:t>B</w:t>
+      </w:r>
+      <w:r>
+        <w:rPr>
+          <w:rFonts w:ascii="Times New Roman" w:hAnsi="Times New Roman" w:cs="Times New Roman"/>
+          <w:sz w:val="24"/>
+          <w:szCs w:val="24"/>
+        </w:rPr>
+        <w:t xml:space="preserve">ased on both experience and reasoned </w:t>
       </w:r>
       <w:r>
         <w:rPr>
@@ -12107,23 +12173,7 @@
           <w:szCs w:val="24"/>
         </w:rPr>
         <w:lastRenderedPageBreak/>
-        <w:t xml:space="preserve">the implications that framework has for public policy.  </w:t>
-      </w:r>
-      <w:r>
-        <w:rPr>
-          <w:rFonts w:ascii="Times New Roman" w:hAnsi="Times New Roman" w:cs="Times New Roman"/>
-          <w:sz w:val="24"/>
-          <w:szCs w:val="24"/>
-        </w:rPr>
-        <w:t>B</w:t>
-      </w:r>
-      <w:r>
-        <w:rPr>
-          <w:rFonts w:ascii="Times New Roman" w:hAnsi="Times New Roman" w:cs="Times New Roman"/>
-          <w:sz w:val="24"/>
-          <w:szCs w:val="24"/>
-        </w:rPr>
-        <w:t>ased on both experience and reasoned analysis,</w:t>
+        <w:t>analysis,</w:t>
       </w:r>
       <w:r>
         <w:rPr>
@@ -14479,8 +14529,8 @@
           <w:szCs w:val="24"/>
         </w:rPr>
       </w:pPr>
-      <w:bookmarkStart w:id="0" w:name="References"/>
-      <w:bookmarkEnd w:id="0"/>
+      <w:bookmarkStart w:id="1" w:name="References"/>
+      <w:bookmarkEnd w:id="1"/>
       <w:r>
         <w:rPr>
           <w:rFonts w:ascii="Times New Roman" w:hAnsi="Times New Roman" w:cs="Times New Roman"/>
@@ -14760,10 +14810,29 @@
         <w:ind w:left="720" w:hanging="720"/>
         <w:rPr>
           <w:rFonts w:ascii="Times New Roman" w:hAnsi="Times New Roman" w:cs="Times New Roman"/>
-          <w:sz w:val="24"/>
-          <w:szCs w:val="24"/>
-        </w:rPr>
-      </w:pPr>
+          <w:iCs/>
+          <w:sz w:val="24"/>
+          <w:szCs w:val="24"/>
+        </w:rPr>
+      </w:pPr>
+      <w:r>
+        <w:rPr>
+          <w:rFonts w:ascii="Times New Roman" w:hAnsi="Times New Roman" w:cs="Times New Roman"/>
+          <w:iCs/>
+          <w:sz w:val="24"/>
+          <w:szCs w:val="24"/>
+        </w:rPr>
+        <w:t>Banke, J. (2010</w:t>
+      </w:r>
+      <w:r>
+        <w:rPr>
+          <w:rFonts w:ascii="Times New Roman" w:hAnsi="Times New Roman" w:cs="Times New Roman"/>
+          <w:iCs/>
+          <w:sz w:val="24"/>
+          <w:szCs w:val="24"/>
+        </w:rPr>
+        <w:t xml:space="preserve">). Technology readiness levels demystified. </w:t>
+      </w:r>
       <w:r>
         <w:rPr>
           <w:rFonts w:ascii="Times New Roman" w:hAnsi="Times New Roman" w:cs="Times New Roman"/>
@@ -14772,15 +14841,42 @@
           <w:sz w:val="24"/>
           <w:szCs w:val="24"/>
         </w:rPr>
-        <w:t>Barriers to domestic technology transfer: Hearing before the Subcommittee on Oversight and Investigations of the Committee on Energy and Commerce, House of Representatives</w:t>
-      </w:r>
-      <w:r>
-        <w:rPr>
-          <w:rFonts w:ascii="Times New Roman" w:hAnsi="Times New Roman" w:cs="Times New Roman"/>
-          <w:sz w:val="24"/>
-          <w:szCs w:val="24"/>
-        </w:rPr>
-        <w:t>, 102nd Congress, First Session (1992).</w:t>
+        <w:t>Aeronautics.</w:t>
+      </w:r>
+      <w:r>
+        <w:rPr>
+          <w:rFonts w:ascii="Times New Roman" w:hAnsi="Times New Roman" w:cs="Times New Roman"/>
+          <w:iCs/>
+          <w:sz w:val="24"/>
+          <w:szCs w:val="24"/>
+        </w:rPr>
+        <w:t xml:space="preserve"> Retrieved </w:t>
+      </w:r>
+      <w:r>
+        <w:rPr>
+          <w:rFonts w:ascii="Times New Roman" w:hAnsi="Times New Roman" w:cs="Times New Roman"/>
+          <w:iCs/>
+          <w:sz w:val="24"/>
+          <w:szCs w:val="24"/>
+        </w:rPr>
+        <w:t xml:space="preserve">August 24, 2018 </w:t>
+      </w:r>
+      <w:r>
+        <w:rPr>
+          <w:rFonts w:ascii="Times New Roman" w:hAnsi="Times New Roman" w:cs="Times New Roman"/>
+          <w:iCs/>
+          <w:sz w:val="24"/>
+          <w:szCs w:val="24"/>
+        </w:rPr>
+        <w:t xml:space="preserve">from </w:t>
+      </w:r>
+      <w:r>
+        <w:rPr>
+          <w:rFonts w:ascii="Times New Roman" w:hAnsi="Times New Roman" w:cs="Times New Roman"/>
+          <w:sz w:val="24"/>
+          <w:szCs w:val="24"/>
+        </w:rPr>
+        <w:t>https://www.nasa.gov/topics/aeronautics/features/trl_demystified.html</w:t>
       </w:r>
     </w:p>
     <w:p>
@@ -14809,7 +14905,7 @@
           <w:sz w:val="24"/>
           <w:szCs w:val="24"/>
         </w:rPr>
-        <w:t>, 102nd Congress, First Session (1992) 145 (testimony of Robert M. White).</w:t>
+        <w:t>, 102nd Congress, First Session (1992).</w:t>
       </w:r>
     </w:p>
     <w:p>
@@ -14822,34 +14918,6 @@
           <w:szCs w:val="24"/>
         </w:rPr>
       </w:pPr>
-      <w:r>
-        <w:rPr>
-          <w:rFonts w:ascii="Times New Roman" w:hAnsi="Times New Roman" w:cs="Times New Roman"/>
-          <w:sz w:val="24"/>
-          <w:szCs w:val="24"/>
-        </w:rPr>
-        <w:lastRenderedPageBreak/>
-        <w:t>Blank, S., &amp; Dorf, B. (2012). The startup owner’s manual: The step-by-step guide for building a great company. Pescadero, CA: K&amp;S Ranch, Inc.</w:t>
-      </w:r>
-    </w:p>
-    <w:p>
-      <w:pPr>
-        <w:spacing w:after="0" w:line="480" w:lineRule="auto"/>
-        <w:ind w:left="720" w:hanging="720"/>
-        <w:rPr>
-          <w:rFonts w:ascii="Times New Roman" w:hAnsi="Times New Roman" w:cs="Times New Roman"/>
-          <w:sz w:val="24"/>
-          <w:szCs w:val="24"/>
-        </w:rPr>
-      </w:pPr>
-      <w:r>
-        <w:rPr>
-          <w:rFonts w:ascii="Times New Roman" w:hAnsi="Times New Roman" w:cs="Times New Roman"/>
-          <w:sz w:val="24"/>
-          <w:szCs w:val="24"/>
-        </w:rPr>
-        <w:t xml:space="preserve">Bozeman, B. (2000). Technology transfer and public policy: A review of research and theory. </w:t>
-      </w:r>
       <w:r>
         <w:rPr>
           <w:rFonts w:ascii="Times New Roman" w:hAnsi="Times New Roman" w:cs="Times New Roman"/>
@@ -14858,15 +14926,16 @@
           <w:sz w:val="24"/>
           <w:szCs w:val="24"/>
         </w:rPr>
-        <w:t>Research Policy, 29</w:t>
-      </w:r>
-      <w:r>
-        <w:rPr>
-          <w:rFonts w:ascii="Times New Roman" w:hAnsi="Times New Roman" w:cs="Times New Roman"/>
-          <w:sz w:val="24"/>
-          <w:szCs w:val="24"/>
-        </w:rPr>
-        <w:t>(4,5), 627-655. Retrieved from http://lib.slu.edu</w:t>
+        <w:lastRenderedPageBreak/>
+        <w:t>Barriers to domestic technology transfer: Hearing before the Subcommittee on Oversight and Investigations of the Committee on Energy and Commerce, House of Representatives</w:t>
+      </w:r>
+      <w:r>
+        <w:rPr>
+          <w:rFonts w:ascii="Times New Roman" w:hAnsi="Times New Roman" w:cs="Times New Roman"/>
+          <w:sz w:val="24"/>
+          <w:szCs w:val="24"/>
+        </w:rPr>
+        <w:t>, 102nd Congress, First Session (1992) 145 (testimony of Robert M. White).</w:t>
       </w:r>
     </w:p>
     <w:p>
@@ -14885,32 +14954,7 @@
           <w:sz w:val="24"/>
           <w:szCs w:val="24"/>
         </w:rPr>
-        <w:t xml:space="preserve">Bush, G. H. W. (1992). Remarks at the National Technology Initiative Conference in Chicago, Illinois. </w:t>
-      </w:r>
-      <w:r>
-        <w:rPr>
-          <w:rFonts w:ascii="Times New Roman" w:hAnsi="Times New Roman" w:cs="Times New Roman"/>
-          <w:i/>
-          <w:sz w:val="24"/>
-          <w:szCs w:val="24"/>
-        </w:rPr>
-        <w:t>Public Papers of the Presidents of the United States: George H. W. Bush (1992-1993, Book II)</w:t>
-      </w:r>
-      <w:r>
-        <w:rPr>
-          <w:rFonts w:ascii="Times New Roman" w:hAnsi="Times New Roman" w:cs="Times New Roman"/>
-          <w:sz w:val="24"/>
-          <w:szCs w:val="24"/>
-        </w:rPr>
-        <w:t xml:space="preserve">, 1641-1646. Retrieved from </w:t>
-      </w:r>
-      <w:r>
-        <w:rPr>
-          <w:rFonts w:ascii="Times New Roman" w:hAnsi="Times New Roman" w:cs="Times New Roman"/>
-          <w:sz w:val="24"/>
-          <w:szCs w:val="24"/>
-        </w:rPr>
-        <w:t>https://www.govinfo.gov/app/details/PPP-1992-book2/PPP-1992-book2-doc-pg1641</w:t>
+        <w:t>Blank, S., &amp; Dorf, B. (2012). The startup owner’s manual: The step-by-step guide for building a great company. Pescadero, CA: K&amp;S Ranch, Inc.</w:t>
       </w:r>
     </w:p>
     <w:p>
@@ -14929,67 +14973,7 @@
           <w:sz w:val="24"/>
           <w:szCs w:val="24"/>
         </w:rPr>
-        <w:t xml:space="preserve">Bush, V. (1945). </w:t>
-      </w:r>
-      <w:r>
-        <w:rPr>
-          <w:rFonts w:ascii="Times New Roman" w:hAnsi="Times New Roman" w:cs="Times New Roman"/>
-          <w:i/>
-          <w:sz w:val="24"/>
-          <w:szCs w:val="24"/>
-        </w:rPr>
-        <w:t>Science, the endless frontier. A report to the President</w:t>
-      </w:r>
-      <w:r>
-        <w:rPr>
-          <w:rFonts w:ascii="Times New Roman" w:hAnsi="Times New Roman" w:cs="Times New Roman"/>
-          <w:sz w:val="24"/>
-          <w:szCs w:val="24"/>
-        </w:rPr>
-        <w:t>.</w:t>
-      </w:r>
-      <w:r>
-        <w:rPr>
-          <w:rFonts w:ascii="Times New Roman" w:hAnsi="Times New Roman" w:cs="Times New Roman"/>
-          <w:sz w:val="24"/>
-          <w:szCs w:val="24"/>
-        </w:rPr>
-        <w:t xml:space="preserve"> Washington, </w:t>
-      </w:r>
-      <w:r>
-        <w:rPr>
-          <w:rFonts w:ascii="Times New Roman" w:hAnsi="Times New Roman" w:cs="Times New Roman"/>
-          <w:sz w:val="24"/>
-          <w:szCs w:val="24"/>
-        </w:rPr>
-        <w:t xml:space="preserve">D.C.: </w:t>
-      </w:r>
-      <w:r>
-        <w:rPr>
-          <w:rFonts w:ascii="Times New Roman" w:hAnsi="Times New Roman" w:cs="Times New Roman"/>
-          <w:sz w:val="24"/>
-          <w:szCs w:val="24"/>
-        </w:rPr>
-        <w:t xml:space="preserve"> Government printing office.</w:t>
-      </w:r>
-    </w:p>
-    <w:p>
-      <w:pPr>
-        <w:spacing w:after="0" w:line="480" w:lineRule="auto"/>
-        <w:ind w:left="720" w:hanging="720"/>
-        <w:rPr>
-          <w:rFonts w:ascii="Times New Roman" w:hAnsi="Times New Roman" w:cs="Times New Roman"/>
-          <w:sz w:val="24"/>
-          <w:szCs w:val="24"/>
-        </w:rPr>
-      </w:pPr>
-      <w:r>
-        <w:rPr>
-          <w:rFonts w:ascii="Times New Roman" w:hAnsi="Times New Roman" w:cs="Times New Roman"/>
-          <w:sz w:val="24"/>
-          <w:szCs w:val="24"/>
-        </w:rPr>
-        <w:t xml:space="preserve">Cairney, P. (2016).  </w:t>
+        <w:t xml:space="preserve">Bozeman, B. (2000). Technology transfer and public policy: A review of research and theory. </w:t>
       </w:r>
       <w:r>
         <w:rPr>
@@ -14999,15 +14983,15 @@
           <w:sz w:val="24"/>
           <w:szCs w:val="24"/>
         </w:rPr>
-        <w:t xml:space="preserve">What is Policy? </w:t>
-      </w:r>
-      <w:r>
-        <w:rPr>
-          <w:rFonts w:ascii="Times New Roman" w:hAnsi="Times New Roman" w:cs="Times New Roman"/>
-          <w:sz w:val="24"/>
-          <w:szCs w:val="24"/>
-        </w:rPr>
-        <w:t>Retrieved April 11, 2019, from https://paulcairney.wordpress.com/2016/03/04/what-is-policy-3/</w:t>
+        <w:t>Research Policy, 29</w:t>
+      </w:r>
+      <w:r>
+        <w:rPr>
+          <w:rFonts w:ascii="Times New Roman" w:hAnsi="Times New Roman" w:cs="Times New Roman"/>
+          <w:sz w:val="24"/>
+          <w:szCs w:val="24"/>
+        </w:rPr>
+        <w:t>(4,5), 627-655. Retrieved from http://lib.slu.edu</w:t>
       </w:r>
     </w:p>
     <w:p>
@@ -15026,7 +15010,111 @@
           <w:sz w:val="24"/>
           <w:szCs w:val="24"/>
         </w:rPr>
-        <w:t xml:space="preserve">Carlsson, B., &amp; Fridh, A.-C. (2002). Technology transfer in United States universities: A survey and statistical analysis. </w:t>
+        <w:t xml:space="preserve">Bush, G. H. W. (1992). Remarks at the National Technology Initiative Conference in Chicago, Illinois. </w:t>
+      </w:r>
+      <w:r>
+        <w:rPr>
+          <w:rFonts w:ascii="Times New Roman" w:hAnsi="Times New Roman" w:cs="Times New Roman"/>
+          <w:i/>
+          <w:sz w:val="24"/>
+          <w:szCs w:val="24"/>
+        </w:rPr>
+        <w:t>Public Papers of the Presidents of the United States: George H. W. Bush (1992-1993, Book II)</w:t>
+      </w:r>
+      <w:r>
+        <w:rPr>
+          <w:rFonts w:ascii="Times New Roman" w:hAnsi="Times New Roman" w:cs="Times New Roman"/>
+          <w:sz w:val="24"/>
+          <w:szCs w:val="24"/>
+        </w:rPr>
+        <w:t xml:space="preserve">, 1641-1646. Retrieved from </w:t>
+      </w:r>
+      <w:r>
+        <w:rPr>
+          <w:rFonts w:ascii="Times New Roman" w:hAnsi="Times New Roman" w:cs="Times New Roman"/>
+          <w:sz w:val="24"/>
+          <w:szCs w:val="24"/>
+        </w:rPr>
+        <w:t>https://www.govinfo.gov/app/details/PPP-1992-book2/PPP-1992-book2-doc-pg1641</w:t>
+      </w:r>
+    </w:p>
+    <w:p>
+      <w:pPr>
+        <w:spacing w:after="0" w:line="480" w:lineRule="auto"/>
+        <w:ind w:left="720" w:hanging="720"/>
+        <w:rPr>
+          <w:rFonts w:ascii="Times New Roman" w:hAnsi="Times New Roman" w:cs="Times New Roman"/>
+          <w:sz w:val="24"/>
+          <w:szCs w:val="24"/>
+        </w:rPr>
+      </w:pPr>
+      <w:r>
+        <w:rPr>
+          <w:rFonts w:ascii="Times New Roman" w:hAnsi="Times New Roman" w:cs="Times New Roman"/>
+          <w:sz w:val="24"/>
+          <w:szCs w:val="24"/>
+        </w:rPr>
+        <w:t xml:space="preserve">Bush, V. (1945). </w:t>
+      </w:r>
+      <w:r>
+        <w:rPr>
+          <w:rFonts w:ascii="Times New Roman" w:hAnsi="Times New Roman" w:cs="Times New Roman"/>
+          <w:i/>
+          <w:sz w:val="24"/>
+          <w:szCs w:val="24"/>
+        </w:rPr>
+        <w:t>Science, the endless frontier. A report to the President</w:t>
+      </w:r>
+      <w:r>
+        <w:rPr>
+          <w:rFonts w:ascii="Times New Roman" w:hAnsi="Times New Roman" w:cs="Times New Roman"/>
+          <w:sz w:val="24"/>
+          <w:szCs w:val="24"/>
+        </w:rPr>
+        <w:t>.</w:t>
+      </w:r>
+      <w:r>
+        <w:rPr>
+          <w:rFonts w:ascii="Times New Roman" w:hAnsi="Times New Roman" w:cs="Times New Roman"/>
+          <w:sz w:val="24"/>
+          <w:szCs w:val="24"/>
+        </w:rPr>
+        <w:t xml:space="preserve"> Washington, </w:t>
+      </w:r>
+      <w:r>
+        <w:rPr>
+          <w:rFonts w:ascii="Times New Roman" w:hAnsi="Times New Roman" w:cs="Times New Roman"/>
+          <w:sz w:val="24"/>
+          <w:szCs w:val="24"/>
+        </w:rPr>
+        <w:t xml:space="preserve">D.C.: </w:t>
+      </w:r>
+      <w:r>
+        <w:rPr>
+          <w:rFonts w:ascii="Times New Roman" w:hAnsi="Times New Roman" w:cs="Times New Roman"/>
+          <w:sz w:val="24"/>
+          <w:szCs w:val="24"/>
+        </w:rPr>
+        <w:t xml:space="preserve"> Government printing office.</w:t>
+      </w:r>
+    </w:p>
+    <w:p>
+      <w:pPr>
+        <w:spacing w:after="0" w:line="480" w:lineRule="auto"/>
+        <w:ind w:left="720" w:hanging="720"/>
+        <w:rPr>
+          <w:rFonts w:ascii="Times New Roman" w:hAnsi="Times New Roman" w:cs="Times New Roman"/>
+          <w:sz w:val="24"/>
+          <w:szCs w:val="24"/>
+        </w:rPr>
+      </w:pPr>
+      <w:r>
+        <w:rPr>
+          <w:rFonts w:ascii="Times New Roman" w:hAnsi="Times New Roman" w:cs="Times New Roman"/>
+          <w:sz w:val="24"/>
+          <w:szCs w:val="24"/>
+        </w:rPr>
+        <w:t xml:space="preserve">Cairney, P. (2016).  </w:t>
       </w:r>
       <w:r>
         <w:rPr>
@@ -15036,15 +15124,15 @@
           <w:sz w:val="24"/>
           <w:szCs w:val="24"/>
         </w:rPr>
-        <w:t>Journal of Evolutionary Economics, 12</w:t>
-      </w:r>
-      <w:r>
-        <w:rPr>
-          <w:rFonts w:ascii="Times New Roman" w:hAnsi="Times New Roman" w:cs="Times New Roman"/>
-          <w:sz w:val="24"/>
-          <w:szCs w:val="24"/>
-        </w:rPr>
-        <w:t>(1/2), 199. doi:10.1007/s00191-002-0105-0</w:t>
+        <w:t xml:space="preserve">What is Policy? </w:t>
+      </w:r>
+      <w:r>
+        <w:rPr>
+          <w:rFonts w:ascii="Times New Roman" w:hAnsi="Times New Roman" w:cs="Times New Roman"/>
+          <w:sz w:val="24"/>
+          <w:szCs w:val="24"/>
+        </w:rPr>
+        <w:t>Retrieved April 11, 2019, from https://paulcairney.wordpress.com/2016/03/04/what-is-policy-3/</w:t>
       </w:r>
     </w:p>
     <w:p>
@@ -15063,7 +15151,7 @@
           <w:sz w:val="24"/>
           <w:szCs w:val="24"/>
         </w:rPr>
-        <w:t xml:space="preserve">Chu, B. (2013). Fostering technology transfer, innovation, and entrepreneurship from the perspective of a public university. In K. Hishida (ed.), </w:t>
+        <w:t xml:space="preserve">Carlsson, B., &amp; Fridh, A.-C. (2002). Technology transfer in United States universities: A survey and statistical analysis. </w:t>
       </w:r>
       <w:r>
         <w:rPr>
@@ -15073,15 +15161,15 @@
           <w:sz w:val="24"/>
           <w:szCs w:val="24"/>
         </w:rPr>
-        <w:t>Fulfilling the promise of technology transfer: Fostering innovation for the benefit of society</w:t>
-      </w:r>
-      <w:r>
-        <w:rPr>
-          <w:rFonts w:ascii="Times New Roman" w:hAnsi="Times New Roman" w:cs="Times New Roman"/>
-          <w:sz w:val="24"/>
-          <w:szCs w:val="24"/>
-        </w:rPr>
-        <w:t xml:space="preserve"> (pp. 59-70). Springer.</w:t>
+        <w:t>Journal of Evolutionary Economics, 12</w:t>
+      </w:r>
+      <w:r>
+        <w:rPr>
+          <w:rFonts w:ascii="Times New Roman" w:hAnsi="Times New Roman" w:cs="Times New Roman"/>
+          <w:sz w:val="24"/>
+          <w:szCs w:val="24"/>
+        </w:rPr>
+        <w:t>(1/2), 199. doi:10.1007/s00191-002-0105-0</w:t>
       </w:r>
     </w:p>
     <w:p>
@@ -15100,173 +15188,7 @@
           <w:sz w:val="24"/>
           <w:szCs w:val="24"/>
         </w:rPr>
-        <w:t xml:space="preserve">Clinton, W. J. (2000). </w:t>
-      </w:r>
-      <w:r>
-        <w:rPr>
-          <w:rFonts w:ascii="Times New Roman" w:hAnsi="Times New Roman" w:cs="Times New Roman"/>
-          <w:sz w:val="24"/>
-          <w:szCs w:val="24"/>
-        </w:rPr>
-        <w:t>Statement on Signing the</w:t>
-      </w:r>
-      <w:r>
-        <w:rPr>
-          <w:rFonts w:ascii="Times New Roman" w:hAnsi="Times New Roman" w:cs="Times New Roman"/>
-          <w:sz w:val="24"/>
-          <w:szCs w:val="24"/>
-        </w:rPr>
-        <w:t xml:space="preserve"> </w:t>
-      </w:r>
-      <w:r>
-        <w:rPr>
-          <w:rFonts w:ascii="Times New Roman" w:hAnsi="Times New Roman" w:cs="Times New Roman"/>
-          <w:sz w:val="24"/>
-          <w:szCs w:val="24"/>
-        </w:rPr>
-        <w:t>Technology Transfer</w:t>
-      </w:r>
-      <w:r>
-        <w:rPr>
-          <w:rFonts w:ascii="Times New Roman" w:hAnsi="Times New Roman" w:cs="Times New Roman"/>
-          <w:sz w:val="24"/>
-          <w:szCs w:val="24"/>
-        </w:rPr>
-        <w:t xml:space="preserve"> </w:t>
-      </w:r>
-      <w:r>
-        <w:rPr>
-          <w:rFonts w:ascii="Times New Roman" w:hAnsi="Times New Roman" w:cs="Times New Roman"/>
-          <w:sz w:val="24"/>
-          <w:szCs w:val="24"/>
-        </w:rPr>
-        <w:t>Commercialization Act of 2000</w:t>
-      </w:r>
-      <w:r>
-        <w:rPr>
-          <w:rFonts w:ascii="Times New Roman" w:hAnsi="Times New Roman" w:cs="Times New Roman"/>
-          <w:sz w:val="24"/>
-          <w:szCs w:val="24"/>
-        </w:rPr>
-        <w:t xml:space="preserve">. </w:t>
-      </w:r>
-      <w:r>
-        <w:rPr>
-          <w:rFonts w:ascii="Times New Roman" w:hAnsi="Times New Roman" w:cs="Times New Roman"/>
-          <w:i/>
-          <w:sz w:val="24"/>
-          <w:szCs w:val="24"/>
-        </w:rPr>
-        <w:t xml:space="preserve">Weekly </w:t>
-      </w:r>
-      <w:r>
-        <w:rPr>
-          <w:rFonts w:ascii="Times New Roman" w:hAnsi="Times New Roman" w:cs="Times New Roman"/>
-          <w:i/>
-          <w:sz w:val="24"/>
-          <w:szCs w:val="24"/>
-        </w:rPr>
-        <w:t>Compilation of Presidential Documents</w:t>
-      </w:r>
-      <w:r>
-        <w:rPr>
-          <w:rFonts w:ascii="Times New Roman" w:hAnsi="Times New Roman" w:cs="Times New Roman"/>
-          <w:sz w:val="24"/>
-          <w:szCs w:val="24"/>
-        </w:rPr>
-        <w:t xml:space="preserve">, 36(44), 2718-2719. Retrieved from </w:t>
-      </w:r>
-      <w:r>
-        <w:rPr>
-          <w:rFonts w:ascii="Times New Roman" w:hAnsi="Times New Roman" w:cs="Times New Roman"/>
-          <w:sz w:val="24"/>
-          <w:szCs w:val="24"/>
-        </w:rPr>
-        <w:t>https://www.govinfo.gov/content/pkg/WCPD-2000-11-06/pdf/WCPD-2000-11-06-Pg2718-3.pdf</w:t>
-      </w:r>
-    </w:p>
-    <w:p>
-      <w:pPr>
-        <w:spacing w:after="0" w:line="480" w:lineRule="auto"/>
-        <w:ind w:left="720" w:hanging="720"/>
-        <w:rPr>
-          <w:rFonts w:ascii="Times New Roman" w:hAnsi="Times New Roman" w:cs="Times New Roman"/>
-          <w:sz w:val="24"/>
-          <w:szCs w:val="24"/>
-        </w:rPr>
-      </w:pPr>
-      <w:r>
-        <w:rPr>
-          <w:rFonts w:ascii="Times New Roman" w:hAnsi="Times New Roman" w:cs="Times New Roman"/>
-          <w:sz w:val="24"/>
-          <w:szCs w:val="24"/>
-        </w:rPr>
-        <w:lastRenderedPageBreak/>
-        <w:t xml:space="preserve">Congressional Budget Office [CBO]. (2018). Historical Budget Data [Data file]. </w:t>
-      </w:r>
-      <w:r>
-        <w:rPr>
-          <w:rFonts w:ascii="Times New Roman" w:hAnsi="Times New Roman" w:cs="Times New Roman"/>
-          <w:i/>
-          <w:sz w:val="24"/>
-          <w:szCs w:val="24"/>
-        </w:rPr>
-        <w:t>The Budget and Economic Outlook: 2018 to 2028</w:t>
-      </w:r>
-      <w:r>
-        <w:rPr>
-          <w:rFonts w:ascii="Times New Roman" w:hAnsi="Times New Roman" w:cs="Times New Roman"/>
-          <w:sz w:val="24"/>
-          <w:szCs w:val="24"/>
-        </w:rPr>
-        <w:t>. Retrieved from https://www.cbo.gov/about/products/budget-economic-data#2</w:t>
-      </w:r>
-    </w:p>
-    <w:p>
-      <w:pPr>
-        <w:spacing w:after="0" w:line="480" w:lineRule="auto"/>
-        <w:ind w:left="720" w:hanging="720"/>
-        <w:rPr>
-          <w:rFonts w:ascii="Times New Roman" w:hAnsi="Times New Roman" w:cs="Times New Roman"/>
-          <w:sz w:val="24"/>
-          <w:szCs w:val="24"/>
-        </w:rPr>
-      </w:pPr>
-      <w:r>
-        <w:rPr>
-          <w:rFonts w:ascii="Times New Roman" w:hAnsi="Times New Roman" w:cs="Times New Roman"/>
-          <w:i/>
-          <w:sz w:val="24"/>
-          <w:szCs w:val="24"/>
-        </w:rPr>
-        <w:t>Daily Compilation of Presidential Documents</w:t>
-      </w:r>
-      <w:r>
-        <w:rPr>
-          <w:rFonts w:ascii="Times New Roman" w:hAnsi="Times New Roman" w:cs="Times New Roman"/>
-          <w:sz w:val="24"/>
-          <w:szCs w:val="24"/>
-        </w:rPr>
-        <w:t>. (2011, October 28). Retrieved from  https://www.govinfo.gov/app/collection/CPD/</w:t>
-      </w:r>
-    </w:p>
-    <w:p>
-      <w:pPr>
-        <w:spacing w:after="0" w:line="480" w:lineRule="auto"/>
-        <w:ind w:left="720" w:hanging="720"/>
-        <w:rPr>
-          <w:rFonts w:ascii="Times New Roman" w:hAnsi="Times New Roman" w:cs="Times New Roman"/>
-          <w:sz w:val="24"/>
-          <w:szCs w:val="24"/>
-        </w:rPr>
-      </w:pPr>
-      <w:r>
-        <w:rPr>
-          <w:rFonts w:ascii="Times New Roman" w:hAnsi="Times New Roman" w:cs="Times New Roman"/>
-          <w:sz w:val="24"/>
-          <w:szCs w:val="24"/>
-        </w:rPr>
-        <w:t xml:space="preserve">Desmarais-Tremblay, M. (2017). A genealogy of the concept of merit wants. </w:t>
+        <w:t xml:space="preserve">Chu, B. (2013). Fostering technology transfer, innovation, and entrepreneurship from the perspective of a public university. In K. Hishida (ed.), </w:t>
       </w:r>
       <w:r>
         <w:rPr>
@@ -15276,15 +15198,15 @@
           <w:sz w:val="24"/>
           <w:szCs w:val="24"/>
         </w:rPr>
-        <w:t>European Journal of the History of Economic Thought, 24</w:t>
-      </w:r>
-      <w:r>
-        <w:rPr>
-          <w:rFonts w:ascii="Times New Roman" w:hAnsi="Times New Roman" w:cs="Times New Roman"/>
-          <w:sz w:val="24"/>
-          <w:szCs w:val="24"/>
-        </w:rPr>
-        <w:t>(3), 409-440. doi:10.1080/09672567.2016.1186202</w:t>
+        <w:t>Fulfilling the promise of technology transfer: Fostering innovation for the benefit of society</w:t>
+      </w:r>
+      <w:r>
+        <w:rPr>
+          <w:rFonts w:ascii="Times New Roman" w:hAnsi="Times New Roman" w:cs="Times New Roman"/>
+          <w:sz w:val="24"/>
+          <w:szCs w:val="24"/>
+        </w:rPr>
+        <w:t xml:space="preserve"> (pp. 59-70). Springer.</w:t>
       </w:r>
     </w:p>
     <w:p>
@@ -15303,7 +15225,181 @@
           <w:sz w:val="24"/>
           <w:szCs w:val="24"/>
         </w:rPr>
-        <w:t xml:space="preserve">Develop. (n.d.). </w:t>
+        <w:t xml:space="preserve">Clinton, W. J. (2000). </w:t>
+      </w:r>
+      <w:r>
+        <w:rPr>
+          <w:rFonts w:ascii="Times New Roman" w:hAnsi="Times New Roman" w:cs="Times New Roman"/>
+          <w:sz w:val="24"/>
+          <w:szCs w:val="24"/>
+        </w:rPr>
+        <w:t>Statement on Signing the</w:t>
+      </w:r>
+      <w:r>
+        <w:rPr>
+          <w:rFonts w:ascii="Times New Roman" w:hAnsi="Times New Roman" w:cs="Times New Roman"/>
+          <w:sz w:val="24"/>
+          <w:szCs w:val="24"/>
+        </w:rPr>
+        <w:t xml:space="preserve"> </w:t>
+      </w:r>
+      <w:r>
+        <w:rPr>
+          <w:rFonts w:ascii="Times New Roman" w:hAnsi="Times New Roman" w:cs="Times New Roman"/>
+          <w:sz w:val="24"/>
+          <w:szCs w:val="24"/>
+        </w:rPr>
+        <w:t>Technology Transfer</w:t>
+      </w:r>
+      <w:r>
+        <w:rPr>
+          <w:rFonts w:ascii="Times New Roman" w:hAnsi="Times New Roman" w:cs="Times New Roman"/>
+          <w:sz w:val="24"/>
+          <w:szCs w:val="24"/>
+        </w:rPr>
+        <w:t xml:space="preserve"> </w:t>
+      </w:r>
+      <w:r>
+        <w:rPr>
+          <w:rFonts w:ascii="Times New Roman" w:hAnsi="Times New Roman" w:cs="Times New Roman"/>
+          <w:sz w:val="24"/>
+          <w:szCs w:val="24"/>
+        </w:rPr>
+        <w:t>Commercialization Act of 2000</w:t>
+      </w:r>
+      <w:r>
+        <w:rPr>
+          <w:rFonts w:ascii="Times New Roman" w:hAnsi="Times New Roman" w:cs="Times New Roman"/>
+          <w:sz w:val="24"/>
+          <w:szCs w:val="24"/>
+        </w:rPr>
+        <w:t xml:space="preserve">. </w:t>
+      </w:r>
+      <w:r>
+        <w:rPr>
+          <w:rFonts w:ascii="Times New Roman" w:hAnsi="Times New Roman" w:cs="Times New Roman"/>
+          <w:i/>
+          <w:sz w:val="24"/>
+          <w:szCs w:val="24"/>
+        </w:rPr>
+        <w:t xml:space="preserve">Weekly </w:t>
+      </w:r>
+      <w:r>
+        <w:rPr>
+          <w:rFonts w:ascii="Times New Roman" w:hAnsi="Times New Roman" w:cs="Times New Roman"/>
+          <w:i/>
+          <w:sz w:val="24"/>
+          <w:szCs w:val="24"/>
+        </w:rPr>
+        <w:t>Compilation of Presidential Documents</w:t>
+      </w:r>
+      <w:r>
+        <w:rPr>
+          <w:rFonts w:ascii="Times New Roman" w:hAnsi="Times New Roman" w:cs="Times New Roman"/>
+          <w:sz w:val="24"/>
+          <w:szCs w:val="24"/>
+        </w:rPr>
+        <w:t xml:space="preserve">, 36(44), 2718-2719. Retrieved </w:t>
+      </w:r>
+      <w:r>
+        <w:rPr>
+          <w:rFonts w:ascii="Times New Roman" w:hAnsi="Times New Roman" w:cs="Times New Roman"/>
+          <w:sz w:val="24"/>
+          <w:szCs w:val="24"/>
+        </w:rPr>
+        <w:lastRenderedPageBreak/>
+        <w:t xml:space="preserve">from </w:t>
+      </w:r>
+      <w:r>
+        <w:rPr>
+          <w:rFonts w:ascii="Times New Roman" w:hAnsi="Times New Roman" w:cs="Times New Roman"/>
+          <w:sz w:val="24"/>
+          <w:szCs w:val="24"/>
+        </w:rPr>
+        <w:t>https://www.govinfo.gov/content/pkg/WCPD-2000-11-06/pdf/WCPD-2000-11-06-Pg2718-3.pdf</w:t>
+      </w:r>
+    </w:p>
+    <w:p>
+      <w:pPr>
+        <w:spacing w:after="0" w:line="480" w:lineRule="auto"/>
+        <w:ind w:left="720" w:hanging="720"/>
+        <w:rPr>
+          <w:rFonts w:ascii="Times New Roman" w:hAnsi="Times New Roman" w:cs="Times New Roman"/>
+          <w:sz w:val="24"/>
+          <w:szCs w:val="24"/>
+        </w:rPr>
+      </w:pPr>
+      <w:r>
+        <w:rPr>
+          <w:rFonts w:ascii="Times New Roman" w:hAnsi="Times New Roman" w:cs="Times New Roman"/>
+          <w:sz w:val="24"/>
+          <w:szCs w:val="24"/>
+        </w:rPr>
+        <w:t xml:space="preserve">Congressional Budget Office [CBO]. (2018). Historical Budget Data [Data file]. </w:t>
+      </w:r>
+      <w:r>
+        <w:rPr>
+          <w:rFonts w:ascii="Times New Roman" w:hAnsi="Times New Roman" w:cs="Times New Roman"/>
+          <w:i/>
+          <w:sz w:val="24"/>
+          <w:szCs w:val="24"/>
+        </w:rPr>
+        <w:t>The Budget and Economic Outlook: 2018 to 2028</w:t>
+      </w:r>
+      <w:r>
+        <w:rPr>
+          <w:rFonts w:ascii="Times New Roman" w:hAnsi="Times New Roman" w:cs="Times New Roman"/>
+          <w:sz w:val="24"/>
+          <w:szCs w:val="24"/>
+        </w:rPr>
+        <w:t>. Retrieved from https://www.cbo.gov/about/products/budget-economic-data#2</w:t>
+      </w:r>
+    </w:p>
+    <w:p>
+      <w:pPr>
+        <w:spacing w:after="0" w:line="480" w:lineRule="auto"/>
+        <w:ind w:left="720" w:hanging="720"/>
+        <w:rPr>
+          <w:rFonts w:ascii="Times New Roman" w:hAnsi="Times New Roman" w:cs="Times New Roman"/>
+          <w:sz w:val="24"/>
+          <w:szCs w:val="24"/>
+        </w:rPr>
+      </w:pPr>
+      <w:r>
+        <w:rPr>
+          <w:rFonts w:ascii="Times New Roman" w:hAnsi="Times New Roman" w:cs="Times New Roman"/>
+          <w:i/>
+          <w:sz w:val="24"/>
+          <w:szCs w:val="24"/>
+        </w:rPr>
+        <w:t>Daily Compilation of Presidential Documents</w:t>
+      </w:r>
+      <w:r>
+        <w:rPr>
+          <w:rFonts w:ascii="Times New Roman" w:hAnsi="Times New Roman" w:cs="Times New Roman"/>
+          <w:sz w:val="24"/>
+          <w:szCs w:val="24"/>
+        </w:rPr>
+        <w:t>. (2011, October 28). Retrieved from  https://www.govinfo.gov/app/collection/CPD/</w:t>
+      </w:r>
+    </w:p>
+    <w:p>
+      <w:pPr>
+        <w:spacing w:after="0" w:line="480" w:lineRule="auto"/>
+        <w:ind w:left="720" w:hanging="720"/>
+        <w:rPr>
+          <w:rFonts w:ascii="Times New Roman" w:hAnsi="Times New Roman" w:cs="Times New Roman"/>
+          <w:sz w:val="24"/>
+          <w:szCs w:val="24"/>
+        </w:rPr>
+      </w:pPr>
+      <w:r>
+        <w:rPr>
+          <w:rFonts w:ascii="Times New Roman" w:hAnsi="Times New Roman" w:cs="Times New Roman"/>
+          <w:sz w:val="24"/>
+          <w:szCs w:val="24"/>
+        </w:rPr>
+        <w:t xml:space="preserve">Desmarais-Tremblay, M. (2017). A genealogy of the concept of merit wants. </w:t>
       </w:r>
       <w:r>
         <w:rPr>
@@ -15313,7 +15409,34 @@
           <w:sz w:val="24"/>
           <w:szCs w:val="24"/>
         </w:rPr>
-        <w:t>Merriam-Webster.com dictionary</w:t>
+        <w:t>European Journal of the History of Economic Thought, 24</w:t>
+      </w:r>
+      <w:r>
+        <w:rPr>
+          <w:rFonts w:ascii="Times New Roman" w:hAnsi="Times New Roman" w:cs="Times New Roman"/>
+          <w:sz w:val="24"/>
+          <w:szCs w:val="24"/>
+        </w:rPr>
+        <w:t>(3), 409-440. doi:10.1080/09672567.2016.1186202</w:t>
+      </w:r>
+    </w:p>
+    <w:p>
+      <w:pPr>
+        <w:spacing w:after="0" w:line="480" w:lineRule="auto"/>
+        <w:ind w:left="720" w:hanging="720"/>
+        <w:rPr>
+          <w:rFonts w:ascii="Times New Roman" w:hAnsi="Times New Roman" w:cs="Times New Roman"/>
+          <w:sz w:val="24"/>
+          <w:szCs w:val="24"/>
+        </w:rPr>
+      </w:pPr>
+      <w:r>
+        <w:rPr>
+          <w:rFonts w:ascii="Times New Roman" w:hAnsi="Times New Roman" w:cs="Times New Roman"/>
+          <w:sz w:val="24"/>
+          <w:szCs w:val="24"/>
+        </w:rPr>
+        <w:t xml:space="preserve">Develop. (n.d.). </w:t>
       </w:r>
       <w:r>
         <w:rPr>
@@ -15323,140 +15446,7 @@
           <w:sz w:val="24"/>
           <w:szCs w:val="24"/>
         </w:rPr>
-        <w:t xml:space="preserve"> </w:t>
-      </w:r>
-      <w:r>
-        <w:rPr>
-          <w:rFonts w:ascii="Times New Roman" w:hAnsi="Times New Roman" w:cs="Times New Roman"/>
-          <w:iCs/>
-          <w:sz w:val="24"/>
-          <w:szCs w:val="24"/>
-        </w:rPr>
-        <w:t>[Website]</w:t>
-      </w:r>
-      <w:r>
-        <w:rPr>
-          <w:rFonts w:ascii="Times New Roman" w:hAnsi="Times New Roman" w:cs="Times New Roman"/>
-          <w:sz w:val="24"/>
-          <w:szCs w:val="24"/>
-        </w:rPr>
-        <w:t>. Retrieved May 13, 2020, from https://www.merriam-webster.com/dictionary/develop</w:t>
-      </w:r>
-    </w:p>
-    <w:p>
-      <w:pPr>
-        <w:spacing w:after="0" w:line="480" w:lineRule="auto"/>
-        <w:ind w:left="720" w:hanging="720"/>
-        <w:rPr>
-          <w:rFonts w:ascii="Times New Roman" w:hAnsi="Times New Roman" w:cs="Times New Roman"/>
-          <w:sz w:val="24"/>
-          <w:szCs w:val="24"/>
-        </w:rPr>
-      </w:pPr>
-      <w:r>
-        <w:rPr>
-          <w:rFonts w:ascii="Times New Roman" w:hAnsi="Times New Roman" w:cs="Times New Roman"/>
-          <w:sz w:val="24"/>
-          <w:szCs w:val="24"/>
-        </w:rPr>
-        <w:t xml:space="preserve">Develop. (2020). </w:t>
-      </w:r>
-      <w:r>
-        <w:rPr>
-          <w:rFonts w:ascii="Times New Roman" w:hAnsi="Times New Roman" w:cs="Times New Roman"/>
-          <w:i/>
-          <w:sz w:val="24"/>
-          <w:szCs w:val="24"/>
-        </w:rPr>
-        <w:t>Cambridge d</w:t>
-      </w:r>
-      <w:r>
-        <w:rPr>
-          <w:rFonts w:ascii="Times New Roman" w:hAnsi="Times New Roman" w:cs="Times New Roman"/>
-          <w:i/>
-          <w:sz w:val="24"/>
-          <w:szCs w:val="24"/>
-        </w:rPr>
-        <w:t>ictionary</w:t>
-      </w:r>
-      <w:r>
-        <w:rPr>
-          <w:rFonts w:ascii="Times New Roman" w:hAnsi="Times New Roman" w:cs="Times New Roman"/>
-          <w:sz w:val="24"/>
-          <w:szCs w:val="24"/>
-        </w:rPr>
-        <w:t xml:space="preserve"> [Website]. Cambridge University Press. Retrieved May 13, 2020 from </w:t>
-      </w:r>
-      <w:r>
-        <w:rPr>
-          <w:rFonts w:ascii="Times New Roman" w:hAnsi="Times New Roman" w:cs="Times New Roman"/>
-          <w:sz w:val="24"/>
-          <w:szCs w:val="24"/>
-        </w:rPr>
-        <w:t>https://dictionary.cambridge.org/us/dictionary/english/develop</w:t>
-      </w:r>
-    </w:p>
-    <w:p>
-      <w:pPr>
-        <w:spacing w:after="0" w:line="480" w:lineRule="auto"/>
-        <w:ind w:left="720" w:hanging="720"/>
-        <w:rPr>
-          <w:rFonts w:ascii="Times New Roman" w:hAnsi="Times New Roman" w:cs="Times New Roman"/>
-          <w:sz w:val="24"/>
-          <w:szCs w:val="24"/>
-        </w:rPr>
-      </w:pPr>
-      <w:r>
-        <w:rPr>
-          <w:rFonts w:ascii="Times New Roman" w:hAnsi="Times New Roman" w:cs="Times New Roman"/>
-          <w:sz w:val="24"/>
-          <w:szCs w:val="24"/>
-        </w:rPr>
-        <w:t xml:space="preserve">Development. (2020). </w:t>
-      </w:r>
-      <w:r>
-        <w:rPr>
-          <w:rFonts w:ascii="Times New Roman" w:hAnsi="Times New Roman" w:cs="Times New Roman"/>
-          <w:i/>
-          <w:sz w:val="24"/>
-          <w:szCs w:val="24"/>
-        </w:rPr>
-        <w:t>Cambridge dictionary</w:t>
-      </w:r>
-      <w:r>
-        <w:rPr>
-          <w:rFonts w:ascii="Times New Roman" w:hAnsi="Times New Roman" w:cs="Times New Roman"/>
-          <w:sz w:val="24"/>
-          <w:szCs w:val="24"/>
-        </w:rPr>
-        <w:t xml:space="preserve"> [Website]. Cambridge University Press. Retrieved May 13, 2020 from </w:t>
-      </w:r>
-      <w:r>
-        <w:rPr>
-          <w:rFonts w:ascii="Times New Roman" w:hAnsi="Times New Roman" w:cs="Times New Roman"/>
-          <w:sz w:val="24"/>
-          <w:szCs w:val="24"/>
-        </w:rPr>
-        <w:t>https://dictionary.cambridge.org/us/dictionary/english/development</w:t>
-      </w:r>
-    </w:p>
-    <w:p>
-      <w:pPr>
-        <w:spacing w:after="0" w:line="480" w:lineRule="auto"/>
-        <w:ind w:left="720" w:hanging="720"/>
-        <w:rPr>
-          <w:rFonts w:ascii="Times New Roman" w:hAnsi="Times New Roman" w:cs="Times New Roman"/>
-          <w:sz w:val="24"/>
-          <w:szCs w:val="24"/>
-        </w:rPr>
-      </w:pPr>
-      <w:r>
-        <w:rPr>
-          <w:rFonts w:ascii="Times New Roman" w:hAnsi="Times New Roman" w:cs="Times New Roman"/>
-          <w:sz w:val="24"/>
-          <w:szCs w:val="24"/>
-        </w:rPr>
-        <w:t xml:space="preserve">Dolmans, S. A. M., Shane, S., Jankowski, J., Reymen, I. M. M. J., &amp; Romme, A. G. L. (2016). The evaluation of university inventions: Judging a book by its cover? </w:t>
+        <w:t>Merriam-Webster.com dictionary</w:t>
       </w:r>
       <w:r>
         <w:rPr>
@@ -15466,15 +15456,24 @@
           <w:sz w:val="24"/>
           <w:szCs w:val="24"/>
         </w:rPr>
-        <w:t>Journal of Business Research, 69</w:t>
-      </w:r>
-      <w:r>
-        <w:rPr>
-          <w:rFonts w:ascii="Times New Roman" w:hAnsi="Times New Roman" w:cs="Times New Roman"/>
-          <w:sz w:val="24"/>
-          <w:szCs w:val="24"/>
-        </w:rPr>
-        <w:t>(11), 4998-5001. doi:10.1016/j.jbusres.2016.04.070</w:t>
+        <w:t xml:space="preserve"> </w:t>
+      </w:r>
+      <w:r>
+        <w:rPr>
+          <w:rFonts w:ascii="Times New Roman" w:hAnsi="Times New Roman" w:cs="Times New Roman"/>
+          <w:iCs/>
+          <w:sz w:val="24"/>
+          <w:szCs w:val="24"/>
+        </w:rPr>
+        <w:t>[Website]</w:t>
+      </w:r>
+      <w:r>
+        <w:rPr>
+          <w:rFonts w:ascii="Times New Roman" w:hAnsi="Times New Roman" w:cs="Times New Roman"/>
+          <w:sz w:val="24"/>
+          <w:szCs w:val="24"/>
+        </w:rPr>
+        <w:t>. Retrieved May 13, 2020, from https://www.merriam-webster.com/dictionary/develop</w:t>
       </w:r>
     </w:p>
     <w:p>
@@ -15493,7 +15492,104 @@
           <w:sz w:val="24"/>
           <w:szCs w:val="24"/>
         </w:rPr>
-        <w:t xml:space="preserve">Dye, T. R. (1976). </w:t>
+        <w:t xml:space="preserve">Develop. (2020). </w:t>
+      </w:r>
+      <w:r>
+        <w:rPr>
+          <w:rFonts w:ascii="Times New Roman" w:hAnsi="Times New Roman" w:cs="Times New Roman"/>
+          <w:i/>
+          <w:sz w:val="24"/>
+          <w:szCs w:val="24"/>
+        </w:rPr>
+        <w:t>Cambridge d</w:t>
+      </w:r>
+      <w:r>
+        <w:rPr>
+          <w:rFonts w:ascii="Times New Roman" w:hAnsi="Times New Roman" w:cs="Times New Roman"/>
+          <w:i/>
+          <w:sz w:val="24"/>
+          <w:szCs w:val="24"/>
+        </w:rPr>
+        <w:t>ictionary</w:t>
+      </w:r>
+      <w:r>
+        <w:rPr>
+          <w:rFonts w:ascii="Times New Roman" w:hAnsi="Times New Roman" w:cs="Times New Roman"/>
+          <w:sz w:val="24"/>
+          <w:szCs w:val="24"/>
+        </w:rPr>
+        <w:t xml:space="preserve"> [Website]. Cambridge University Press. Retrieved May 13, 2020 from </w:t>
+      </w:r>
+      <w:r>
+        <w:rPr>
+          <w:rFonts w:ascii="Times New Roman" w:hAnsi="Times New Roman" w:cs="Times New Roman"/>
+          <w:sz w:val="24"/>
+          <w:szCs w:val="24"/>
+        </w:rPr>
+        <w:t>https://dictionary.cambridge.org/us/dictionary/english/develop</w:t>
+      </w:r>
+    </w:p>
+    <w:p>
+      <w:pPr>
+        <w:spacing w:after="0" w:line="480" w:lineRule="auto"/>
+        <w:ind w:left="720" w:hanging="720"/>
+        <w:rPr>
+          <w:rFonts w:ascii="Times New Roman" w:hAnsi="Times New Roman" w:cs="Times New Roman"/>
+          <w:sz w:val="24"/>
+          <w:szCs w:val="24"/>
+        </w:rPr>
+      </w:pPr>
+      <w:r>
+        <w:rPr>
+          <w:rFonts w:ascii="Times New Roman" w:hAnsi="Times New Roman" w:cs="Times New Roman"/>
+          <w:sz w:val="24"/>
+          <w:szCs w:val="24"/>
+        </w:rPr>
+        <w:t xml:space="preserve">Development. (2020). </w:t>
+      </w:r>
+      <w:r>
+        <w:rPr>
+          <w:rFonts w:ascii="Times New Roman" w:hAnsi="Times New Roman" w:cs="Times New Roman"/>
+          <w:i/>
+          <w:sz w:val="24"/>
+          <w:szCs w:val="24"/>
+        </w:rPr>
+        <w:t>Cambridge dictionary</w:t>
+      </w:r>
+      <w:r>
+        <w:rPr>
+          <w:rFonts w:ascii="Times New Roman" w:hAnsi="Times New Roman" w:cs="Times New Roman"/>
+          <w:sz w:val="24"/>
+          <w:szCs w:val="24"/>
+        </w:rPr>
+        <w:t xml:space="preserve"> [Website]. Cambridge University Press. Retrieved May 13, 2020 from </w:t>
+      </w:r>
+      <w:r>
+        <w:rPr>
+          <w:rFonts w:ascii="Times New Roman" w:hAnsi="Times New Roman" w:cs="Times New Roman"/>
+          <w:sz w:val="24"/>
+          <w:szCs w:val="24"/>
+        </w:rPr>
+        <w:t>https://dictionary.cambridge.org/us/dictionary/english/development</w:t>
+      </w:r>
+    </w:p>
+    <w:p>
+      <w:pPr>
+        <w:spacing w:after="0" w:line="480" w:lineRule="auto"/>
+        <w:ind w:left="720" w:hanging="720"/>
+        <w:rPr>
+          <w:rFonts w:ascii="Times New Roman" w:hAnsi="Times New Roman" w:cs="Times New Roman"/>
+          <w:sz w:val="24"/>
+          <w:szCs w:val="24"/>
+        </w:rPr>
+      </w:pPr>
+      <w:r>
+        <w:rPr>
+          <w:rFonts w:ascii="Times New Roman" w:hAnsi="Times New Roman" w:cs="Times New Roman"/>
+          <w:sz w:val="24"/>
+          <w:szCs w:val="24"/>
+        </w:rPr>
+        <w:t xml:space="preserve">Dolmans, S. A. M., Shane, S., Jankowski, J., Reymen, I. M. M. J., &amp; Romme, A. G. L. (2016). The evaluation of university inventions: Judging a book by its cover? </w:t>
       </w:r>
       <w:r>
         <w:rPr>
@@ -15503,7 +15599,34 @@
           <w:sz w:val="24"/>
           <w:szCs w:val="24"/>
         </w:rPr>
-        <w:t xml:space="preserve">Understanding </w:t>
+        <w:t>Journal of Business Research, 69</w:t>
+      </w:r>
+      <w:r>
+        <w:rPr>
+          <w:rFonts w:ascii="Times New Roman" w:hAnsi="Times New Roman" w:cs="Times New Roman"/>
+          <w:sz w:val="24"/>
+          <w:szCs w:val="24"/>
+        </w:rPr>
+        <w:t>(11), 4998-5001. doi:10.1016/j.jbusres.2016.04.070</w:t>
+      </w:r>
+    </w:p>
+    <w:p>
+      <w:pPr>
+        <w:spacing w:after="0" w:line="480" w:lineRule="auto"/>
+        <w:ind w:left="720" w:hanging="720"/>
+        <w:rPr>
+          <w:rFonts w:ascii="Times New Roman" w:hAnsi="Times New Roman" w:cs="Times New Roman"/>
+          <w:sz w:val="24"/>
+          <w:szCs w:val="24"/>
+        </w:rPr>
+      </w:pPr>
+      <w:r>
+        <w:rPr>
+          <w:rFonts w:ascii="Times New Roman" w:hAnsi="Times New Roman" w:cs="Times New Roman"/>
+          <w:sz w:val="24"/>
+          <w:szCs w:val="24"/>
+        </w:rPr>
+        <w:t xml:space="preserve">Dye, T. R. (1976). </w:t>
       </w:r>
       <w:r>
         <w:rPr>
@@ -15513,7 +15636,7 @@
           <w:sz w:val="24"/>
           <w:szCs w:val="24"/>
         </w:rPr>
-        <w:t>p</w:t>
+        <w:t xml:space="preserve">Understanding </w:t>
       </w:r>
       <w:r>
         <w:rPr>
@@ -15523,7 +15646,7 @@
           <w:sz w:val="24"/>
           <w:szCs w:val="24"/>
         </w:rPr>
-        <w:t xml:space="preserve">ublic </w:t>
+        <w:t>p</w:t>
       </w:r>
       <w:r>
         <w:rPr>
@@ -15533,7 +15656,7 @@
           <w:sz w:val="24"/>
           <w:szCs w:val="24"/>
         </w:rPr>
-        <w:t>p</w:t>
+        <w:t xml:space="preserve">ublic </w:t>
       </w:r>
       <w:r>
         <w:rPr>
@@ -15543,34 +15666,7 @@
           <w:sz w:val="24"/>
           <w:szCs w:val="24"/>
         </w:rPr>
-        <w:t xml:space="preserve">olicy. </w:t>
-      </w:r>
-      <w:r>
-        <w:rPr>
-          <w:rFonts w:ascii="Times New Roman" w:hAnsi="Times New Roman" w:cs="Times New Roman"/>
-          <w:sz w:val="24"/>
-          <w:szCs w:val="24"/>
-        </w:rPr>
-        <w:t>Upper Saddle River, NJ: Prentice-Hall.</w:t>
-      </w:r>
-    </w:p>
-    <w:p>
-      <w:pPr>
-        <w:spacing w:after="0" w:line="480" w:lineRule="auto"/>
-        <w:ind w:left="720" w:hanging="720"/>
-        <w:rPr>
-          <w:rFonts w:ascii="Times New Roman" w:hAnsi="Times New Roman" w:cs="Times New Roman"/>
-          <w:sz w:val="24"/>
-          <w:szCs w:val="24"/>
-        </w:rPr>
-      </w:pPr>
-      <w:r>
-        <w:rPr>
-          <w:rFonts w:ascii="Times New Roman" w:hAnsi="Times New Roman" w:cs="Times New Roman"/>
-          <w:sz w:val="24"/>
-          <w:szCs w:val="24"/>
-        </w:rPr>
-        <w:t xml:space="preserve">Feibleman, J. K. (1961). Pure science, applied science, technology, engineering: An attempt at definitions. </w:t>
+        <w:t>p</w:t>
       </w:r>
       <w:r>
         <w:rPr>
@@ -15580,6 +15676,43 @@
           <w:sz w:val="24"/>
           <w:szCs w:val="24"/>
         </w:rPr>
+        <w:t xml:space="preserve">olicy. </w:t>
+      </w:r>
+      <w:r>
+        <w:rPr>
+          <w:rFonts w:ascii="Times New Roman" w:hAnsi="Times New Roman" w:cs="Times New Roman"/>
+          <w:sz w:val="24"/>
+          <w:szCs w:val="24"/>
+        </w:rPr>
+        <w:t>Upper Saddle River, NJ: Prentice-Hall.</w:t>
+      </w:r>
+    </w:p>
+    <w:p>
+      <w:pPr>
+        <w:spacing w:after="0" w:line="480" w:lineRule="auto"/>
+        <w:ind w:left="720" w:hanging="720"/>
+        <w:rPr>
+          <w:rFonts w:ascii="Times New Roman" w:hAnsi="Times New Roman" w:cs="Times New Roman"/>
+          <w:sz w:val="24"/>
+          <w:szCs w:val="24"/>
+        </w:rPr>
+      </w:pPr>
+      <w:r>
+        <w:rPr>
+          <w:rFonts w:ascii="Times New Roman" w:hAnsi="Times New Roman" w:cs="Times New Roman"/>
+          <w:sz w:val="24"/>
+          <w:szCs w:val="24"/>
+        </w:rPr>
+        <w:t xml:space="preserve">Feibleman, J. K. (1961). Pure science, applied science, technology, engineering: An attempt at definitions. </w:t>
+      </w:r>
+      <w:r>
+        <w:rPr>
+          <w:rFonts w:ascii="Times New Roman" w:hAnsi="Times New Roman" w:cs="Times New Roman"/>
+          <w:i/>
+          <w:iCs/>
+          <w:sz w:val="24"/>
+          <w:szCs w:val="24"/>
+        </w:rPr>
         <w:t>Technology and Culture, 2</w:t>
       </w:r>
       <w:r>
@@ -16870,8 +17003,6 @@
           <w:szCs w:val="24"/>
         </w:rPr>
       </w:pPr>
-      <w:bookmarkStart w:id="1" w:name="_GoBack"/>
-      <w:bookmarkEnd w:id="1"/>
       <w:r>
         <w:rPr>
           <w:rFonts w:ascii="Times New Roman" w:hAnsi="Times New Roman" w:cs="Times New Roman"/>
@@ -21256,7 +21387,7 @@
         <w:noProof/>
         <w:sz w:val="24"/>
       </w:rPr>
-      <w:t>53</w:t>
+      <w:t>43</w:t>
     </w:r>
     <w:r>
       <w:rPr>
@@ -21867,7 +21998,6 @@
   <w:style w:type="character" w:default="1" w:styleId="DefaultParagraphFont">
     <w:name w:val="Default Paragraph Font"/>
     <w:uiPriority w:val="1"/>
-    <w:semiHidden/>
     <w:unhideWhenUsed/>
   </w:style>
   <w:style w:type="table" w:default="1" w:styleId="TableNormal">
@@ -23682,7 +23812,7 @@
 </file>
 
 <file path=customXml/itemProps1.xml><?xml version="1.0" encoding="utf-8"?>
-<ds:datastoreItem xmlns:ds="http://schemas.openxmlformats.org/officeDocument/2006/customXml" ds:itemID="{3317DEB6-410A-4A79-909C-DC1D70F8CEA4}">
+<ds:datastoreItem xmlns:ds="http://schemas.openxmlformats.org/officeDocument/2006/customXml" ds:itemID="{7559228A-FB75-4BE8-8CEB-AE4D64A5FA19}">
   <ds:schemaRefs>
     <ds:schemaRef ds:uri="http://schemas.openxmlformats.org/officeDocument/2006/bibliography"/>
   </ds:schemaRefs>

</xml_diff>

<commit_message>
Add sources Kim, Diam, & Anderson (2009) and Tseng & Raudensky (2014)
</commit_message>
<xml_diff>
--- a/Docs/PSP6980_2020_Fall_Townes_LiteratureReview_v00.docx
+++ b/Docs/PSP6980_2020_Fall_Townes_LiteratureReview_v00.docx
@@ -4389,7 +4389,23 @@
           <w:sz w:val="24"/>
           <w:szCs w:val="24"/>
         </w:rPr>
-        <w:t xml:space="preserve">; Hallam, Wurth &amp; Mancha, 2014; Markman, Gianiodis &amp; Phan, 2009).  </w:t>
+        <w:t>; Hallam, Wurth &amp; Mancha, 2014; Markman, Gianiodis &amp; Phan, 2009</w:t>
+      </w:r>
+      <w:r>
+        <w:rPr>
+          <w:rFonts w:ascii="Times New Roman" w:hAnsi="Times New Roman" w:cs="Times New Roman"/>
+          <w:sz w:val="24"/>
+          <w:szCs w:val="24"/>
+        </w:rPr>
+        <w:t>; Tseng &amp; Raudensky, 2014</w:t>
+      </w:r>
+      <w:r>
+        <w:rPr>
+          <w:rFonts w:ascii="Times New Roman" w:hAnsi="Times New Roman" w:cs="Times New Roman"/>
+          <w:sz w:val="24"/>
+          <w:szCs w:val="24"/>
+        </w:rPr>
+        <w:t xml:space="preserve">).  </w:t>
       </w:r>
       <w:r>
         <w:rPr>
@@ -10323,6 +10339,14 @@
           <w:sz w:val="24"/>
           <w:szCs w:val="24"/>
         </w:rPr>
+        <w:t xml:space="preserve">see, e.g., </w:t>
+      </w:r>
+      <w:r>
+        <w:rPr>
+          <w:rFonts w:ascii="Times New Roman" w:hAnsi="Times New Roman" w:cs="Times New Roman"/>
+          <w:sz w:val="24"/>
+          <w:szCs w:val="24"/>
+        </w:rPr>
         <w:t>González-Pernía, Kuechle, &amp; Peñ</w:t>
       </w:r>
       <w:r>
@@ -10339,7 +10363,23 @@
           <w:sz w:val="24"/>
           <w:szCs w:val="24"/>
         </w:rPr>
-        <w:t xml:space="preserve">; Markman, Gianiodis &amp; Phan, 2009).  These </w:t>
+        <w:t xml:space="preserve">; </w:t>
+      </w:r>
+      <w:r>
+        <w:rPr>
+          <w:rFonts w:ascii="Times New Roman" w:hAnsi="Times New Roman" w:cs="Times New Roman"/>
+          <w:sz w:val="24"/>
+          <w:szCs w:val="24"/>
+        </w:rPr>
+        <w:t xml:space="preserve">Kim, Daim, &amp; Anderson, 2009; </w:t>
+      </w:r>
+      <w:r>
+        <w:rPr>
+          <w:rFonts w:ascii="Times New Roman" w:hAnsi="Times New Roman" w:cs="Times New Roman"/>
+          <w:sz w:val="24"/>
+          <w:szCs w:val="24"/>
+        </w:rPr>
+        <w:t xml:space="preserve">Markman, Gianiodis &amp; Phan, 2009).  These </w:t>
       </w:r>
       <w:r>
         <w:rPr>
@@ -16572,7 +16612,7 @@
           <w:sz w:val="24"/>
           <w:szCs w:val="24"/>
         </w:rPr>
-        <w:t xml:space="preserve">Kochenkova, A., Grimaldi, R., &amp; Munari, F. (2016). Public policy measures in support of knowledge transfer activities: A review of academic literature. </w:t>
+        <w:t xml:space="preserve">Kim, J., Diam, T. U., &amp; Anderson, T. R. (2009). </w:t>
       </w:r>
       <w:r>
         <w:rPr>
@@ -16582,15 +16622,31 @@
           <w:sz w:val="24"/>
           <w:szCs w:val="24"/>
         </w:rPr>
-        <w:t xml:space="preserve">The Journal of Technology Transfer </w:t>
-      </w:r>
-      <w:r>
-        <w:rPr>
-          <w:rFonts w:ascii="Times New Roman" w:hAnsi="Times New Roman" w:cs="Times New Roman"/>
-          <w:sz w:val="24"/>
-          <w:szCs w:val="24"/>
-        </w:rPr>
-        <w:t>(3), 407. doi:10.1007/s10961-015-9416-9</w:t>
+        <w:t>University technology transfer: A conceptual model of impacting factors and phased process</w:t>
+      </w:r>
+      <w:r>
+        <w:rPr>
+          <w:rFonts w:ascii="Times New Roman" w:hAnsi="Times New Roman" w:cs="Times New Roman"/>
+          <w:sz w:val="24"/>
+          <w:szCs w:val="24"/>
+        </w:rPr>
+        <w:t>. Paper presented at the 2009 Portland International Conference on Management of Engineering and Technology, Portland, OR.</w:t>
+      </w:r>
+      <w:r>
+        <w:rPr>
+          <w:rFonts w:ascii="Times New Roman" w:hAnsi="Times New Roman" w:cs="Times New Roman"/>
+          <w:sz w:val="24"/>
+          <w:szCs w:val="24"/>
+        </w:rPr>
+        <w:t xml:space="preserve"> doi: </w:t>
+      </w:r>
+      <w:r>
+        <w:rPr>
+          <w:rFonts w:ascii="Times New Roman" w:hAnsi="Times New Roman" w:cs="Times New Roman"/>
+          <w:sz w:val="24"/>
+          <w:szCs w:val="24"/>
+        </w:rPr>
+        <w:t>10.1109/PICMET.2009.5261803</w:t>
       </w:r>
     </w:p>
     <w:p>
@@ -16609,43 +16665,7 @@
           <w:sz w:val="24"/>
           <w:szCs w:val="24"/>
         </w:rPr>
-        <w:t xml:space="preserve">Kohler, H. (1992). </w:t>
-      </w:r>
-      <w:r>
-        <w:rPr>
-          <w:rFonts w:ascii="Times New Roman" w:hAnsi="Times New Roman" w:cs="Times New Roman"/>
-          <w:i/>
-          <w:sz w:val="24"/>
-          <w:szCs w:val="24"/>
-        </w:rPr>
-        <w:t>Microeconomics</w:t>
-      </w:r>
-      <w:r>
-        <w:rPr>
-          <w:rFonts w:ascii="Times New Roman" w:hAnsi="Times New Roman" w:cs="Times New Roman"/>
-          <w:sz w:val="24"/>
-          <w:szCs w:val="24"/>
-        </w:rPr>
-        <w:t>. Lexington, MA: D. C. Heath and Company.</w:t>
-      </w:r>
-    </w:p>
-    <w:p>
-      <w:pPr>
-        <w:spacing w:after="0" w:line="480" w:lineRule="auto"/>
-        <w:ind w:left="720" w:hanging="720"/>
-        <w:rPr>
-          <w:rFonts w:ascii="Times New Roman" w:hAnsi="Times New Roman" w:cs="Times New Roman"/>
-          <w:sz w:val="24"/>
-          <w:szCs w:val="24"/>
-        </w:rPr>
-      </w:pPr>
-      <w:r>
-        <w:rPr>
-          <w:rFonts w:ascii="Times New Roman" w:hAnsi="Times New Roman" w:cs="Times New Roman"/>
-          <w:sz w:val="24"/>
-          <w:szCs w:val="24"/>
-        </w:rPr>
-        <w:t xml:space="preserve">Kundu, N., Bhar, C., &amp; Pandurangan, V. (2015). Managing Technology Transfer: An Analysis of Intrinsic Factors. </w:t>
+        <w:t xml:space="preserve">Kochenkova, A., Grimaldi, R., &amp; Munari, F. (2016). Public policy measures in support of knowledge transfer activities: A review of academic literature. </w:t>
       </w:r>
       <w:r>
         <w:rPr>
@@ -16655,15 +16675,15 @@
           <w:sz w:val="24"/>
           <w:szCs w:val="24"/>
         </w:rPr>
-        <w:t>South Asian Journal of Management, 22</w:t>
-      </w:r>
-      <w:r>
-        <w:rPr>
-          <w:rFonts w:ascii="Times New Roman" w:hAnsi="Times New Roman" w:cs="Times New Roman"/>
-          <w:sz w:val="24"/>
-          <w:szCs w:val="24"/>
-        </w:rPr>
-        <w:t>(3), 69-95. doi:Retrieved from http://lib.slu.edu</w:t>
+        <w:t xml:space="preserve">The Journal of Technology Transfer </w:t>
+      </w:r>
+      <w:r>
+        <w:rPr>
+          <w:rFonts w:ascii="Times New Roman" w:hAnsi="Times New Roman" w:cs="Times New Roman"/>
+          <w:sz w:val="24"/>
+          <w:szCs w:val="24"/>
+        </w:rPr>
+        <w:t>(3), 407. doi:10.1007/s10961-015-9416-9</w:t>
       </w:r>
     </w:p>
     <w:p>
@@ -16683,23 +16703,43 @@
           <w:szCs w:val="24"/>
         </w:rPr>
         <w:lastRenderedPageBreak/>
-        <w:t xml:space="preserve">Kuo, P. S., Lin, Y. S., &amp; Peng, C. H. (2016). </w:t>
-      </w:r>
-      <w:r>
-        <w:rPr>
-          <w:rFonts w:ascii="Times New Roman" w:hAnsi="Times New Roman" w:cs="Times New Roman"/>
-          <w:sz w:val="24"/>
-          <w:szCs w:val="24"/>
-        </w:rPr>
-        <w:t>International Technology Transfer and Welfare</w:t>
-      </w:r>
-      <w:r>
-        <w:rPr>
-          <w:rFonts w:ascii="Times New Roman" w:hAnsi="Times New Roman" w:cs="Times New Roman"/>
-          <w:sz w:val="24"/>
-          <w:szCs w:val="24"/>
-        </w:rPr>
-        <w:t xml:space="preserve">. </w:t>
+        <w:t xml:space="preserve">Kohler, H. (1992). </w:t>
+      </w:r>
+      <w:r>
+        <w:rPr>
+          <w:rFonts w:ascii="Times New Roman" w:hAnsi="Times New Roman" w:cs="Times New Roman"/>
+          <w:i/>
+          <w:sz w:val="24"/>
+          <w:szCs w:val="24"/>
+        </w:rPr>
+        <w:t>Microeconomics</w:t>
+      </w:r>
+      <w:r>
+        <w:rPr>
+          <w:rFonts w:ascii="Times New Roman" w:hAnsi="Times New Roman" w:cs="Times New Roman"/>
+          <w:sz w:val="24"/>
+          <w:szCs w:val="24"/>
+        </w:rPr>
+        <w:t>. Lexington, MA: D. C. Heath and Company.</w:t>
+      </w:r>
+    </w:p>
+    <w:p>
+      <w:pPr>
+        <w:spacing w:after="0" w:line="480" w:lineRule="auto"/>
+        <w:ind w:left="720" w:hanging="720"/>
+        <w:rPr>
+          <w:rFonts w:ascii="Times New Roman" w:hAnsi="Times New Roman" w:cs="Times New Roman"/>
+          <w:sz w:val="24"/>
+          <w:szCs w:val="24"/>
+        </w:rPr>
+      </w:pPr>
+      <w:r>
+        <w:rPr>
+          <w:rFonts w:ascii="Times New Roman" w:hAnsi="Times New Roman" w:cs="Times New Roman"/>
+          <w:sz w:val="24"/>
+          <w:szCs w:val="24"/>
+        </w:rPr>
+        <w:t xml:space="preserve">Kundu, N., Bhar, C., &amp; Pandurangan, V. (2015). Managing Technology Transfer: An Analysis of Intrinsic Factors. </w:t>
       </w:r>
       <w:r>
         <w:rPr>
@@ -16709,15 +16749,15 @@
           <w:sz w:val="24"/>
           <w:szCs w:val="24"/>
         </w:rPr>
-        <w:t>Review of Development Economics, 20</w:t>
-      </w:r>
-      <w:r>
-        <w:rPr>
-          <w:rFonts w:ascii="Times New Roman" w:hAnsi="Times New Roman" w:cs="Times New Roman"/>
-          <w:sz w:val="24"/>
-          <w:szCs w:val="24"/>
-        </w:rPr>
-        <w:t>(1), 214-227. doi:10.1111/rode.12212</w:t>
+        <w:t>South Asian Journal of Management, 22</w:t>
+      </w:r>
+      <w:r>
+        <w:rPr>
+          <w:rFonts w:ascii="Times New Roman" w:hAnsi="Times New Roman" w:cs="Times New Roman"/>
+          <w:sz w:val="24"/>
+          <w:szCs w:val="24"/>
+        </w:rPr>
+        <w:t>(3), 69-95. doi:Retrieved from http://lib.slu.edu</w:t>
       </w:r>
     </w:p>
     <w:p>
@@ -16736,7 +16776,23 @@
           <w:sz w:val="24"/>
           <w:szCs w:val="24"/>
         </w:rPr>
-        <w:t xml:space="preserve">Lall, S. (Ed.) (2001). </w:t>
+        <w:t xml:space="preserve">Kuo, P. S., Lin, Y. S., &amp; Peng, C. H. (2016). </w:t>
+      </w:r>
+      <w:r>
+        <w:rPr>
+          <w:rFonts w:ascii="Times New Roman" w:hAnsi="Times New Roman" w:cs="Times New Roman"/>
+          <w:sz w:val="24"/>
+          <w:szCs w:val="24"/>
+        </w:rPr>
+        <w:t>International Technology Transfer and Welfare</w:t>
+      </w:r>
+      <w:r>
+        <w:rPr>
+          <w:rFonts w:ascii="Times New Roman" w:hAnsi="Times New Roman" w:cs="Times New Roman"/>
+          <w:sz w:val="24"/>
+          <w:szCs w:val="24"/>
+        </w:rPr>
+        <w:t xml:space="preserve">. </w:t>
       </w:r>
       <w:r>
         <w:rPr>
@@ -16746,15 +16802,15 @@
           <w:sz w:val="24"/>
           <w:szCs w:val="24"/>
         </w:rPr>
-        <w:t>The economics of technology transfer</w:t>
-      </w:r>
-      <w:r>
-        <w:rPr>
-          <w:rFonts w:ascii="Times New Roman" w:hAnsi="Times New Roman" w:cs="Times New Roman"/>
-          <w:sz w:val="24"/>
-          <w:szCs w:val="24"/>
-        </w:rPr>
-        <w:t>. Northampton, MA: Edward Elgar Publishing, Inc.</w:t>
+        <w:t>Review of Development Economics, 20</w:t>
+      </w:r>
+      <w:r>
+        <w:rPr>
+          <w:rFonts w:ascii="Times New Roman" w:hAnsi="Times New Roman" w:cs="Times New Roman"/>
+          <w:sz w:val="24"/>
+          <w:szCs w:val="24"/>
+        </w:rPr>
+        <w:t>(1), 214-227. doi:10.1111/rode.12212</w:t>
       </w:r>
     </w:p>
     <w:p>
@@ -16773,7 +16829,7 @@
           <w:sz w:val="24"/>
           <w:szCs w:val="24"/>
         </w:rPr>
-        <w:t xml:space="preserve">Lee, Y. S. (Ed.) (1997). </w:t>
+        <w:t xml:space="preserve">Lall, S. (Ed.) (2001). </w:t>
       </w:r>
       <w:r>
         <w:rPr>
@@ -16783,15 +16839,15 @@
           <w:sz w:val="24"/>
           <w:szCs w:val="24"/>
         </w:rPr>
-        <w:t>Technology transfer and public policy</w:t>
-      </w:r>
-      <w:r>
-        <w:rPr>
-          <w:rFonts w:ascii="Times New Roman" w:hAnsi="Times New Roman" w:cs="Times New Roman"/>
-          <w:sz w:val="24"/>
-          <w:szCs w:val="24"/>
-        </w:rPr>
-        <w:t>. Westport, CT: Quorum Books.</w:t>
+        <w:t>The economics of technology transfer</w:t>
+      </w:r>
+      <w:r>
+        <w:rPr>
+          <w:rFonts w:ascii="Times New Roman" w:hAnsi="Times New Roman" w:cs="Times New Roman"/>
+          <w:sz w:val="24"/>
+          <w:szCs w:val="24"/>
+        </w:rPr>
+        <w:t>. Northampton, MA: Edward Elgar Publishing, Inc.</w:t>
       </w:r>
     </w:p>
     <w:p>
@@ -16810,59 +16866,7 @@
           <w:sz w:val="24"/>
           <w:szCs w:val="24"/>
         </w:rPr>
-        <w:t xml:space="preserve">Leonard-Barton, D. (1990). The intraorganizational environment: Point-to-point versus diffusion. </w:t>
-      </w:r>
-      <w:r>
-        <w:rPr>
-          <w:rFonts w:ascii="Times New Roman" w:hAnsi="Times New Roman" w:cs="Times New Roman"/>
-          <w:sz w:val="24"/>
-          <w:szCs w:val="24"/>
-        </w:rPr>
-        <w:t>In F. Williams &amp; D. V. Gibson (E</w:t>
-      </w:r>
-      <w:r>
-        <w:rPr>
-          <w:rFonts w:ascii="Times New Roman" w:hAnsi="Times New Roman" w:cs="Times New Roman"/>
-          <w:sz w:val="24"/>
-          <w:szCs w:val="24"/>
-        </w:rPr>
-        <w:t xml:space="preserve">ds.), </w:t>
-      </w:r>
-      <w:r>
-        <w:rPr>
-          <w:rFonts w:ascii="Times New Roman" w:hAnsi="Times New Roman" w:cs="Times New Roman"/>
-          <w:i/>
-          <w:sz w:val="24"/>
-          <w:szCs w:val="24"/>
-        </w:rPr>
-        <w:t xml:space="preserve">Technology transfer: A communication perspective </w:t>
-      </w:r>
-      <w:r>
-        <w:rPr>
-          <w:rFonts w:ascii="Times New Roman" w:hAnsi="Times New Roman" w:cs="Times New Roman"/>
-          <w:sz w:val="24"/>
-          <w:szCs w:val="24"/>
-        </w:rPr>
-        <w:t>(pp. 43-62). Sage Publications.</w:t>
-      </w:r>
-    </w:p>
-    <w:p>
-      <w:pPr>
-        <w:spacing w:after="0" w:line="480" w:lineRule="auto"/>
-        <w:ind w:left="720" w:hanging="720"/>
-        <w:rPr>
-          <w:rFonts w:ascii="Times New Roman" w:hAnsi="Times New Roman" w:cs="Times New Roman"/>
-          <w:sz w:val="24"/>
-          <w:szCs w:val="24"/>
-        </w:rPr>
-      </w:pPr>
-      <w:r>
-        <w:rPr>
-          <w:rFonts w:ascii="Times New Roman" w:hAnsi="Times New Roman" w:cs="Times New Roman"/>
-          <w:sz w:val="24"/>
-          <w:szCs w:val="24"/>
-        </w:rPr>
-        <w:t xml:space="preserve">Libecap, G. D. (Ed.) (2009). </w:t>
+        <w:t xml:space="preserve">Lee, Y. S. (Ed.) (1997). </w:t>
       </w:r>
       <w:r>
         <w:rPr>
@@ -16872,15 +16876,15 @@
           <w:sz w:val="24"/>
           <w:szCs w:val="24"/>
         </w:rPr>
-        <w:t>Measuring the social value of innovation: A link in the university technology transfer and entrepreneurship equation</w:t>
-      </w:r>
-      <w:r>
-        <w:rPr>
-          <w:rFonts w:ascii="Times New Roman" w:hAnsi="Times New Roman" w:cs="Times New Roman"/>
-          <w:sz w:val="24"/>
-          <w:szCs w:val="24"/>
-        </w:rPr>
-        <w:t xml:space="preserve"> (Vol. 19). Bingly, United Kingdom: Jai Press.</w:t>
+        <w:t>Technology transfer and public policy</w:t>
+      </w:r>
+      <w:r>
+        <w:rPr>
+          <w:rFonts w:ascii="Times New Roman" w:hAnsi="Times New Roman" w:cs="Times New Roman"/>
+          <w:sz w:val="24"/>
+          <w:szCs w:val="24"/>
+        </w:rPr>
+        <w:t>. Westport, CT: Quorum Books.</w:t>
       </w:r>
     </w:p>
     <w:p>
@@ -16899,7 +16903,59 @@
           <w:sz w:val="24"/>
           <w:szCs w:val="24"/>
         </w:rPr>
-        <w:t xml:space="preserve">Link, A. N., &amp; Scott, J. T. (2019). The economic benefits of technology transfer from U.S. federal laboratories. </w:t>
+        <w:t xml:space="preserve">Leonard-Barton, D. (1990). The intraorganizational environment: Point-to-point versus diffusion. </w:t>
+      </w:r>
+      <w:r>
+        <w:rPr>
+          <w:rFonts w:ascii="Times New Roman" w:hAnsi="Times New Roman" w:cs="Times New Roman"/>
+          <w:sz w:val="24"/>
+          <w:szCs w:val="24"/>
+        </w:rPr>
+        <w:t>In F. Williams &amp; D. V. Gibson (E</w:t>
+      </w:r>
+      <w:r>
+        <w:rPr>
+          <w:rFonts w:ascii="Times New Roman" w:hAnsi="Times New Roman" w:cs="Times New Roman"/>
+          <w:sz w:val="24"/>
+          <w:szCs w:val="24"/>
+        </w:rPr>
+        <w:t xml:space="preserve">ds.), </w:t>
+      </w:r>
+      <w:r>
+        <w:rPr>
+          <w:rFonts w:ascii="Times New Roman" w:hAnsi="Times New Roman" w:cs="Times New Roman"/>
+          <w:i/>
+          <w:sz w:val="24"/>
+          <w:szCs w:val="24"/>
+        </w:rPr>
+        <w:t xml:space="preserve">Technology transfer: A communication perspective </w:t>
+      </w:r>
+      <w:r>
+        <w:rPr>
+          <w:rFonts w:ascii="Times New Roman" w:hAnsi="Times New Roman" w:cs="Times New Roman"/>
+          <w:sz w:val="24"/>
+          <w:szCs w:val="24"/>
+        </w:rPr>
+        <w:t>(pp. 43-62). Sage Publications.</w:t>
+      </w:r>
+    </w:p>
+    <w:p>
+      <w:pPr>
+        <w:spacing w:after="0" w:line="480" w:lineRule="auto"/>
+        <w:ind w:left="720" w:hanging="720"/>
+        <w:rPr>
+          <w:rFonts w:ascii="Times New Roman" w:hAnsi="Times New Roman" w:cs="Times New Roman"/>
+          <w:sz w:val="24"/>
+          <w:szCs w:val="24"/>
+        </w:rPr>
+      </w:pPr>
+      <w:r>
+        <w:rPr>
+          <w:rFonts w:ascii="Times New Roman" w:hAnsi="Times New Roman" w:cs="Times New Roman"/>
+          <w:sz w:val="24"/>
+          <w:szCs w:val="24"/>
+        </w:rPr>
+        <w:t xml:space="preserve">Libecap, G. D. (Ed.) (2009). </w:t>
       </w:r>
       <w:r>
         <w:rPr>
@@ -16909,15 +16965,15 @@
           <w:sz w:val="24"/>
           <w:szCs w:val="24"/>
         </w:rPr>
-        <w:t xml:space="preserve">The Journal of Technology Transfer </w:t>
-      </w:r>
-      <w:r>
-        <w:rPr>
-          <w:rFonts w:ascii="Times New Roman" w:hAnsi="Times New Roman" w:cs="Times New Roman"/>
-          <w:sz w:val="24"/>
-          <w:szCs w:val="24"/>
-        </w:rPr>
-        <w:t>(5), 1416. doi:10.1007/s10961-019-09734-z</w:t>
+        <w:t>Measuring the social value of innovation: A link in the university technology transfer and entrepreneurship equation</w:t>
+      </w:r>
+      <w:r>
+        <w:rPr>
+          <w:rFonts w:ascii="Times New Roman" w:hAnsi="Times New Roman" w:cs="Times New Roman"/>
+          <w:sz w:val="24"/>
+          <w:szCs w:val="24"/>
+        </w:rPr>
+        <w:t xml:space="preserve"> (Vol. 19). Bingly, United Kingdom: Jai Press.</w:t>
       </w:r>
     </w:p>
     <w:p>
@@ -16936,7 +16992,7 @@
           <w:sz w:val="24"/>
           <w:szCs w:val="24"/>
         </w:rPr>
-        <w:t xml:space="preserve">Link, A. N., Siegel, D. S., &amp; Wright, M. (Eds.). (2015). </w:t>
+        <w:t xml:space="preserve">Link, A. N., &amp; Scott, J. T. (2019). The economic benefits of technology transfer from U.S. federal laboratories. </w:t>
       </w:r>
       <w:r>
         <w:rPr>
@@ -16946,15 +17002,15 @@
           <w:sz w:val="24"/>
           <w:szCs w:val="24"/>
         </w:rPr>
-        <w:t>The Chicago handbook of university technology transfer and academic entrepreneurship</w:t>
-      </w:r>
-      <w:r>
-        <w:rPr>
-          <w:rFonts w:ascii="Times New Roman" w:hAnsi="Times New Roman" w:cs="Times New Roman"/>
-          <w:sz w:val="24"/>
-          <w:szCs w:val="24"/>
-        </w:rPr>
-        <w:t>. Chicago, IL: The University of Chicago Press.</w:t>
+        <w:t xml:space="preserve">The Journal of Technology Transfer </w:t>
+      </w:r>
+      <w:r>
+        <w:rPr>
+          <w:rFonts w:ascii="Times New Roman" w:hAnsi="Times New Roman" w:cs="Times New Roman"/>
+          <w:sz w:val="24"/>
+          <w:szCs w:val="24"/>
+        </w:rPr>
+        <w:t>(5), 1416. doi:10.1007/s10961-019-09734-z</w:t>
       </w:r>
     </w:p>
     <w:p>
@@ -16973,143 +17029,7 @@
           <w:sz w:val="24"/>
           <w:szCs w:val="24"/>
         </w:rPr>
-        <w:t xml:space="preserve">Machiavelli, N. (1532). </w:t>
-      </w:r>
-      <w:r>
-        <w:rPr>
-          <w:rFonts w:ascii="Times New Roman" w:hAnsi="Times New Roman" w:cs="Times New Roman"/>
-          <w:i/>
-          <w:sz w:val="24"/>
-          <w:szCs w:val="24"/>
-        </w:rPr>
-        <w:t>The prince</w:t>
-      </w:r>
-      <w:r>
-        <w:rPr>
-          <w:rFonts w:ascii="Times New Roman" w:hAnsi="Times New Roman" w:cs="Times New Roman"/>
-          <w:sz w:val="24"/>
-          <w:szCs w:val="24"/>
-        </w:rPr>
-        <w:t xml:space="preserve"> (H. C. Mansfield, Jr., Trans. 1985). Chicago, IL: The University of Chicago Press. </w:t>
-      </w:r>
-    </w:p>
-    <w:p>
-      <w:pPr>
-        <w:spacing w:after="0" w:line="480" w:lineRule="auto"/>
-        <w:ind w:left="720" w:hanging="720"/>
-        <w:rPr>
-          <w:rFonts w:ascii="Times New Roman" w:hAnsi="Times New Roman" w:cs="Times New Roman"/>
-          <w:sz w:val="24"/>
-          <w:szCs w:val="24"/>
-        </w:rPr>
-      </w:pPr>
-      <w:r>
-        <w:rPr>
-          <w:rFonts w:ascii="Times New Roman" w:hAnsi="Times New Roman" w:cs="Times New Roman"/>
-          <w:sz w:val="24"/>
-          <w:szCs w:val="24"/>
-        </w:rPr>
-        <w:t>Mankins,</w:t>
-      </w:r>
-      <w:r>
-        <w:rPr>
-          <w:rFonts w:ascii="Times New Roman" w:hAnsi="Times New Roman" w:cs="Times New Roman"/>
-          <w:sz w:val="24"/>
-          <w:szCs w:val="24"/>
-        </w:rPr>
-        <w:t xml:space="preserve"> J. C. (1998).</w:t>
-      </w:r>
-      <w:r>
-        <w:rPr>
-          <w:rFonts w:ascii="Times New Roman" w:hAnsi="Times New Roman" w:cs="Times New Roman"/>
-          <w:sz w:val="24"/>
-          <w:szCs w:val="24"/>
-        </w:rPr>
-        <w:t xml:space="preserve"> Research and d</w:t>
-      </w:r>
-      <w:r>
-        <w:rPr>
-          <w:rFonts w:ascii="Times New Roman" w:hAnsi="Times New Roman" w:cs="Times New Roman"/>
-          <w:sz w:val="24"/>
-          <w:szCs w:val="24"/>
-        </w:rPr>
-        <w:t>evelopment degree of difficulty: A white p</w:t>
-      </w:r>
-      <w:r>
-        <w:rPr>
-          <w:rFonts w:ascii="Times New Roman" w:hAnsi="Times New Roman" w:cs="Times New Roman"/>
-          <w:sz w:val="24"/>
-          <w:szCs w:val="24"/>
-        </w:rPr>
-        <w:t>aper</w:t>
-      </w:r>
-      <w:r>
-        <w:rPr>
-          <w:rFonts w:ascii="Times New Roman" w:hAnsi="Times New Roman" w:cs="Times New Roman"/>
-          <w:sz w:val="24"/>
-          <w:szCs w:val="24"/>
-        </w:rPr>
-        <w:t xml:space="preserve">. Washington, DC: </w:t>
-      </w:r>
-      <w:r>
-        <w:rPr>
-          <w:rFonts w:ascii="Times New Roman" w:hAnsi="Times New Roman" w:cs="Times New Roman"/>
-          <w:sz w:val="24"/>
-          <w:szCs w:val="24"/>
-        </w:rPr>
-        <w:t xml:space="preserve">Advanced </w:t>
-      </w:r>
-      <w:r>
-        <w:rPr>
-          <w:rFonts w:ascii="Times New Roman" w:hAnsi="Times New Roman" w:cs="Times New Roman"/>
-          <w:sz w:val="24"/>
-          <w:szCs w:val="24"/>
-        </w:rPr>
-        <w:t>Projects Office, Office of Space Flight,</w:t>
-      </w:r>
-      <w:r>
-        <w:rPr>
-          <w:rFonts w:ascii="Times New Roman" w:hAnsi="Times New Roman" w:cs="Times New Roman"/>
-          <w:sz w:val="24"/>
-          <w:szCs w:val="24"/>
-        </w:rPr>
-        <w:t xml:space="preserve"> National Aeronautics and Space Administration (NASA). Retrieved from</w:t>
-      </w:r>
-      <w:r>
-        <w:rPr>
-          <w:rFonts w:ascii="Times New Roman" w:hAnsi="Times New Roman" w:cs="Times New Roman"/>
-          <w:sz w:val="24"/>
-          <w:szCs w:val="24"/>
-        </w:rPr>
-        <w:t xml:space="preserve"> </w:t>
-      </w:r>
-      <w:r>
-        <w:rPr>
-          <w:rFonts w:ascii="Times New Roman" w:hAnsi="Times New Roman" w:cs="Times New Roman"/>
-          <w:sz w:val="24"/>
-          <w:szCs w:val="24"/>
-        </w:rPr>
-        <w:t>http://www.economicswebinstitute.org/essays/nasadiff.pdf</w:t>
-      </w:r>
-    </w:p>
-    <w:p>
-      <w:pPr>
-        <w:spacing w:after="0" w:line="480" w:lineRule="auto"/>
-        <w:ind w:left="720" w:hanging="720"/>
-        <w:rPr>
-          <w:rFonts w:ascii="Times New Roman" w:hAnsi="Times New Roman" w:cs="Times New Roman"/>
-          <w:sz w:val="24"/>
-          <w:szCs w:val="24"/>
-        </w:rPr>
-      </w:pPr>
-      <w:r>
-        <w:rPr>
-          <w:rFonts w:ascii="Times New Roman" w:hAnsi="Times New Roman" w:cs="Times New Roman"/>
-          <w:sz w:val="24"/>
-          <w:szCs w:val="24"/>
-        </w:rPr>
-        <w:lastRenderedPageBreak/>
-        <w:t xml:space="preserve">Mankins, J. C. (2009). Technology readiness assessments: A retrospective. </w:t>
+        <w:t xml:space="preserve">Link, A. N., Siegel, D. S., &amp; Wright, M. (Eds.). (2015). </w:t>
       </w:r>
       <w:r>
         <w:rPr>
@@ -17119,23 +17039,15 @@
           <w:sz w:val="24"/>
           <w:szCs w:val="24"/>
         </w:rPr>
-        <w:t>Acta Astronautica, 65</w:t>
-      </w:r>
-      <w:r>
-        <w:rPr>
-          <w:rFonts w:ascii="Times New Roman" w:hAnsi="Times New Roman" w:cs="Times New Roman"/>
-          <w:sz w:val="24"/>
-          <w:szCs w:val="24"/>
-        </w:rPr>
-        <w:t xml:space="preserve">(9-10), 1216-1223. </w:t>
-      </w:r>
-      <w:r>
-        <w:rPr>
-          <w:rFonts w:ascii="Times New Roman" w:hAnsi="Times New Roman" w:cs="Times New Roman"/>
-          <w:sz w:val="24"/>
-          <w:szCs w:val="24"/>
-        </w:rPr>
-        <w:t>Retrieved from http://www.onethesis.com/wp-content/uploads/2016/11/1-s2.0-S0094576509002008-main.pdf</w:t>
+        <w:t>The Chicago handbook of university technology transfer and academic entrepreneurship</w:t>
+      </w:r>
+      <w:r>
+        <w:rPr>
+          <w:rFonts w:ascii="Times New Roman" w:hAnsi="Times New Roman" w:cs="Times New Roman"/>
+          <w:sz w:val="24"/>
+          <w:szCs w:val="24"/>
+        </w:rPr>
+        <w:t>. Chicago, IL: The University of Chicago Press.</w:t>
       </w:r>
     </w:p>
     <w:p>
@@ -17154,6 +17066,43 @@
           <w:sz w:val="24"/>
           <w:szCs w:val="24"/>
         </w:rPr>
+        <w:t xml:space="preserve">Machiavelli, N. (1532). </w:t>
+      </w:r>
+      <w:r>
+        <w:rPr>
+          <w:rFonts w:ascii="Times New Roman" w:hAnsi="Times New Roman" w:cs="Times New Roman"/>
+          <w:i/>
+          <w:sz w:val="24"/>
+          <w:szCs w:val="24"/>
+        </w:rPr>
+        <w:t>The prince</w:t>
+      </w:r>
+      <w:r>
+        <w:rPr>
+          <w:rFonts w:ascii="Times New Roman" w:hAnsi="Times New Roman" w:cs="Times New Roman"/>
+          <w:sz w:val="24"/>
+          <w:szCs w:val="24"/>
+        </w:rPr>
+        <w:t xml:space="preserve"> (H. C. Mansfield, Jr., Trans. 1985). Chicago, IL: The University of Chicago Press. </w:t>
+      </w:r>
+    </w:p>
+    <w:p>
+      <w:pPr>
+        <w:spacing w:after="0" w:line="480" w:lineRule="auto"/>
+        <w:ind w:left="720" w:hanging="720"/>
+        <w:rPr>
+          <w:rFonts w:ascii="Times New Roman" w:hAnsi="Times New Roman" w:cs="Times New Roman"/>
+          <w:sz w:val="24"/>
+          <w:szCs w:val="24"/>
+        </w:rPr>
+      </w:pPr>
+      <w:r>
+        <w:rPr>
+          <w:rFonts w:ascii="Times New Roman" w:hAnsi="Times New Roman" w:cs="Times New Roman"/>
+          <w:sz w:val="24"/>
+          <w:szCs w:val="24"/>
+        </w:rPr>
+        <w:lastRenderedPageBreak/>
         <w:t>Mankins,</w:t>
       </w:r>
       <w:r>
@@ -17162,7 +17111,63 @@
           <w:sz w:val="24"/>
           <w:szCs w:val="24"/>
         </w:rPr>
-        <w:t xml:space="preserve"> J. C. (1995). Technology readiness levels: A white paper (edited December 22, 2004).</w:t>
+        <w:t xml:space="preserve"> J. C. (1998).</w:t>
+      </w:r>
+      <w:r>
+        <w:rPr>
+          <w:rFonts w:ascii="Times New Roman" w:hAnsi="Times New Roman" w:cs="Times New Roman"/>
+          <w:sz w:val="24"/>
+          <w:szCs w:val="24"/>
+        </w:rPr>
+        <w:t xml:space="preserve"> Research and d</w:t>
+      </w:r>
+      <w:r>
+        <w:rPr>
+          <w:rFonts w:ascii="Times New Roman" w:hAnsi="Times New Roman" w:cs="Times New Roman"/>
+          <w:sz w:val="24"/>
+          <w:szCs w:val="24"/>
+        </w:rPr>
+        <w:t>evelopment degree of difficulty: A white p</w:t>
+      </w:r>
+      <w:r>
+        <w:rPr>
+          <w:rFonts w:ascii="Times New Roman" w:hAnsi="Times New Roman" w:cs="Times New Roman"/>
+          <w:sz w:val="24"/>
+          <w:szCs w:val="24"/>
+        </w:rPr>
+        <w:t>aper</w:t>
+      </w:r>
+      <w:r>
+        <w:rPr>
+          <w:rFonts w:ascii="Times New Roman" w:hAnsi="Times New Roman" w:cs="Times New Roman"/>
+          <w:sz w:val="24"/>
+          <w:szCs w:val="24"/>
+        </w:rPr>
+        <w:t xml:space="preserve">. Washington, DC: </w:t>
+      </w:r>
+      <w:r>
+        <w:rPr>
+          <w:rFonts w:ascii="Times New Roman" w:hAnsi="Times New Roman" w:cs="Times New Roman"/>
+          <w:sz w:val="24"/>
+          <w:szCs w:val="24"/>
+        </w:rPr>
+        <w:t xml:space="preserve">Advanced </w:t>
+      </w:r>
+      <w:r>
+        <w:rPr>
+          <w:rFonts w:ascii="Times New Roman" w:hAnsi="Times New Roman" w:cs="Times New Roman"/>
+          <w:sz w:val="24"/>
+          <w:szCs w:val="24"/>
+        </w:rPr>
+        <w:t>Projects Office, Office of Space Flight,</w:t>
+      </w:r>
+      <w:r>
+        <w:rPr>
+          <w:rFonts w:ascii="Times New Roman" w:hAnsi="Times New Roman" w:cs="Times New Roman"/>
+          <w:sz w:val="24"/>
+          <w:szCs w:val="24"/>
+        </w:rPr>
+        <w:t xml:space="preserve"> National Aeronautics and Space Administration (NASA). Retrieved from</w:t>
       </w:r>
       <w:r>
         <w:rPr>
@@ -17178,31 +17183,7 @@
           <w:sz w:val="24"/>
           <w:szCs w:val="24"/>
         </w:rPr>
-        <w:t xml:space="preserve">Washington, DC: </w:t>
-      </w:r>
-      <w:r>
-        <w:rPr>
-          <w:rFonts w:ascii="Times New Roman" w:hAnsi="Times New Roman" w:cs="Times New Roman"/>
-          <w:sz w:val="24"/>
-          <w:szCs w:val="24"/>
-        </w:rPr>
-        <w:t xml:space="preserve">Advanced Concepts Office, Office of Space Access and Technology, </w:t>
-      </w:r>
-      <w:r>
-        <w:rPr>
-          <w:rFonts w:ascii="Times New Roman" w:hAnsi="Times New Roman" w:cs="Times New Roman"/>
-          <w:sz w:val="24"/>
-          <w:szCs w:val="24"/>
-        </w:rPr>
-        <w:t xml:space="preserve">National Aeronautics and Space Administration (NASA). Retrieved from </w:t>
-      </w:r>
-      <w:r>
-        <w:rPr>
-          <w:rFonts w:ascii="Times New Roman" w:hAnsi="Times New Roman" w:cs="Times New Roman"/>
-          <w:sz w:val="24"/>
-          <w:szCs w:val="24"/>
-        </w:rPr>
-        <w:t>http://www.artemisinnovation.com/images/TRL_White_Paper_2004-Edited.pdf</w:t>
+        <w:t>http://www.economicswebinstitute.org/essays/nasadiff.pdf</w:t>
       </w:r>
     </w:p>
     <w:p>
@@ -17221,106 +17202,7 @@
           <w:sz w:val="24"/>
           <w:szCs w:val="24"/>
         </w:rPr>
-        <w:t xml:space="preserve">March, J. G. (1997). Understanding how decisions happen in organizations. In Zur Shapria (Ed.), </w:t>
-      </w:r>
-      <w:r>
-        <w:rPr>
-          <w:rFonts w:ascii="Times New Roman" w:hAnsi="Times New Roman" w:cs="Times New Roman"/>
-          <w:i/>
-          <w:sz w:val="24"/>
-          <w:szCs w:val="24"/>
-        </w:rPr>
-        <w:t>Organizational decision making</w:t>
-      </w:r>
-      <w:r>
-        <w:rPr>
-          <w:rFonts w:ascii="Times New Roman" w:hAnsi="Times New Roman" w:cs="Times New Roman"/>
-          <w:sz w:val="24"/>
-          <w:szCs w:val="24"/>
-        </w:rPr>
-        <w:t xml:space="preserve"> (9-32). New York, NY: Cambridge University Press.</w:t>
-      </w:r>
-    </w:p>
-    <w:p>
-      <w:pPr>
-        <w:spacing w:after="0" w:line="480" w:lineRule="auto"/>
-        <w:ind w:left="720" w:hanging="720"/>
-        <w:rPr>
-          <w:rFonts w:ascii="Times New Roman" w:hAnsi="Times New Roman" w:cs="Times New Roman"/>
-          <w:sz w:val="24"/>
-          <w:szCs w:val="24"/>
-        </w:rPr>
-      </w:pPr>
-      <w:r>
-        <w:rPr>
-          <w:rFonts w:ascii="Times New Roman" w:hAnsi="Times New Roman" w:cs="Times New Roman"/>
-          <w:sz w:val="24"/>
-          <w:szCs w:val="24"/>
-        </w:rPr>
-        <w:t xml:space="preserve">Marion, T. J., Dunlap, D., &amp; Friar, J. H. (2015). Northwestern University: A study of technology transfer and the academic entrepreneur. In A. N. Link, D. S. Siegel, &amp; M. Wright (Eds.)., </w:t>
-      </w:r>
-      <w:r>
-        <w:rPr>
-          <w:rFonts w:ascii="Times New Roman" w:hAnsi="Times New Roman" w:cs="Times New Roman"/>
-          <w:i/>
-          <w:sz w:val="24"/>
-          <w:szCs w:val="24"/>
-        </w:rPr>
-        <w:t>The Chicago handbook of university technology t</w:t>
-      </w:r>
-      <w:r>
-        <w:rPr>
-          <w:rFonts w:ascii="Times New Roman" w:hAnsi="Times New Roman" w:cs="Times New Roman"/>
-          <w:i/>
-          <w:sz w:val="24"/>
-          <w:szCs w:val="24"/>
-        </w:rPr>
-        <w:t xml:space="preserve">ransfer and </w:t>
-      </w:r>
-      <w:r>
-        <w:rPr>
-          <w:rFonts w:ascii="Times New Roman" w:hAnsi="Times New Roman" w:cs="Times New Roman"/>
-          <w:i/>
-          <w:sz w:val="24"/>
-          <w:szCs w:val="24"/>
-        </w:rPr>
-        <w:t>academic E</w:t>
-      </w:r>
-      <w:r>
-        <w:rPr>
-          <w:rFonts w:ascii="Times New Roman" w:hAnsi="Times New Roman" w:cs="Times New Roman"/>
-          <w:i/>
-          <w:sz w:val="24"/>
-          <w:szCs w:val="24"/>
-        </w:rPr>
-        <w:t>ntrepreneurship</w:t>
-      </w:r>
-      <w:r>
-        <w:rPr>
-          <w:rFonts w:ascii="Times New Roman" w:hAnsi="Times New Roman" w:cs="Times New Roman"/>
-          <w:sz w:val="24"/>
-          <w:szCs w:val="24"/>
-        </w:rPr>
-        <w:t xml:space="preserve"> (pp. 245-283).  The University of Chicago Press. </w:t>
-      </w:r>
-    </w:p>
-    <w:p>
-      <w:pPr>
-        <w:spacing w:after="0" w:line="480" w:lineRule="auto"/>
-        <w:ind w:left="720" w:hanging="720"/>
-        <w:rPr>
-          <w:rFonts w:ascii="Times New Roman" w:hAnsi="Times New Roman" w:cs="Times New Roman"/>
-          <w:sz w:val="24"/>
-          <w:szCs w:val="24"/>
-        </w:rPr>
-      </w:pPr>
-      <w:r>
-        <w:rPr>
-          <w:rFonts w:ascii="Times New Roman" w:hAnsi="Times New Roman" w:cs="Times New Roman"/>
-          <w:sz w:val="24"/>
-          <w:szCs w:val="24"/>
-        </w:rPr>
-        <w:t xml:space="preserve">Markman, G. D., Gianiodis, P. T., &amp; Phan, P. H. (2009). Supply-Side Innovation and Technology Commercialization. </w:t>
+        <w:t xml:space="preserve">Mankins, J. C. (2009). Technology readiness assessments: A retrospective. </w:t>
       </w:r>
       <w:r>
         <w:rPr>
@@ -17330,15 +17212,23 @@
           <w:sz w:val="24"/>
           <w:szCs w:val="24"/>
         </w:rPr>
-        <w:t>Journal of Management Studies, 46</w:t>
-      </w:r>
-      <w:r>
-        <w:rPr>
-          <w:rFonts w:ascii="Times New Roman" w:hAnsi="Times New Roman" w:cs="Times New Roman"/>
-          <w:sz w:val="24"/>
-          <w:szCs w:val="24"/>
-        </w:rPr>
-        <w:t>(4), 625-649. doi:10.1111/j.1467-6486.2009.00835.x</w:t>
+        <w:t>Acta Astronautica, 65</w:t>
+      </w:r>
+      <w:r>
+        <w:rPr>
+          <w:rFonts w:ascii="Times New Roman" w:hAnsi="Times New Roman" w:cs="Times New Roman"/>
+          <w:sz w:val="24"/>
+          <w:szCs w:val="24"/>
+        </w:rPr>
+        <w:t xml:space="preserve">(9-10), 1216-1223. </w:t>
+      </w:r>
+      <w:r>
+        <w:rPr>
+          <w:rFonts w:ascii="Times New Roman" w:hAnsi="Times New Roman" w:cs="Times New Roman"/>
+          <w:sz w:val="24"/>
+          <w:szCs w:val="24"/>
+        </w:rPr>
+        <w:t>Retrieved from http://www.onethesis.com/wp-content/uploads/2016/11/1-s2.0-S0094576509002008-main.pdf</w:t>
       </w:r>
     </w:p>
     <w:p>
@@ -17357,7 +17247,74 @@
           <w:sz w:val="24"/>
           <w:szCs w:val="24"/>
         </w:rPr>
-        <w:t xml:space="preserve">Maslow, A. H. (1943). A theory of human motivation. </w:t>
+        <w:t>Mankins,</w:t>
+      </w:r>
+      <w:r>
+        <w:rPr>
+          <w:rFonts w:ascii="Times New Roman" w:hAnsi="Times New Roman" w:cs="Times New Roman"/>
+          <w:sz w:val="24"/>
+          <w:szCs w:val="24"/>
+        </w:rPr>
+        <w:t xml:space="preserve"> J. C. (1995). Technology readiness levels: A white paper (edited December 22, 2004).</w:t>
+      </w:r>
+      <w:r>
+        <w:rPr>
+          <w:rFonts w:ascii="Times New Roman" w:hAnsi="Times New Roman" w:cs="Times New Roman"/>
+          <w:sz w:val="24"/>
+          <w:szCs w:val="24"/>
+        </w:rPr>
+        <w:t xml:space="preserve"> </w:t>
+      </w:r>
+      <w:r>
+        <w:rPr>
+          <w:rFonts w:ascii="Times New Roman" w:hAnsi="Times New Roman" w:cs="Times New Roman"/>
+          <w:sz w:val="24"/>
+          <w:szCs w:val="24"/>
+        </w:rPr>
+        <w:t xml:space="preserve">Washington, DC: </w:t>
+      </w:r>
+      <w:r>
+        <w:rPr>
+          <w:rFonts w:ascii="Times New Roman" w:hAnsi="Times New Roman" w:cs="Times New Roman"/>
+          <w:sz w:val="24"/>
+          <w:szCs w:val="24"/>
+        </w:rPr>
+        <w:t xml:space="preserve">Advanced Concepts Office, Office of Space Access and Technology, </w:t>
+      </w:r>
+      <w:r>
+        <w:rPr>
+          <w:rFonts w:ascii="Times New Roman" w:hAnsi="Times New Roman" w:cs="Times New Roman"/>
+          <w:sz w:val="24"/>
+          <w:szCs w:val="24"/>
+        </w:rPr>
+        <w:t xml:space="preserve">National Aeronautics and Space Administration (NASA). Retrieved from </w:t>
+      </w:r>
+      <w:r>
+        <w:rPr>
+          <w:rFonts w:ascii="Times New Roman" w:hAnsi="Times New Roman" w:cs="Times New Roman"/>
+          <w:sz w:val="24"/>
+          <w:szCs w:val="24"/>
+        </w:rPr>
+        <w:t>http://www.artemisinnovation.com/images/TRL_White_Paper_2004-Edited.pdf</w:t>
+      </w:r>
+    </w:p>
+    <w:p>
+      <w:pPr>
+        <w:spacing w:after="0" w:line="480" w:lineRule="auto"/>
+        <w:ind w:left="720" w:hanging="720"/>
+        <w:rPr>
+          <w:rFonts w:ascii="Times New Roman" w:hAnsi="Times New Roman" w:cs="Times New Roman"/>
+          <w:sz w:val="24"/>
+          <w:szCs w:val="24"/>
+        </w:rPr>
+      </w:pPr>
+      <w:r>
+        <w:rPr>
+          <w:rFonts w:ascii="Times New Roman" w:hAnsi="Times New Roman" w:cs="Times New Roman"/>
+          <w:sz w:val="24"/>
+          <w:szCs w:val="24"/>
+        </w:rPr>
+        <w:t xml:space="preserve">March, J. G. (1997). Understanding how decisions happen in organizations. In Zur Shapria (Ed.), </w:t>
       </w:r>
       <w:r>
         <w:rPr>
@@ -17366,15 +17323,15 @@
           <w:sz w:val="24"/>
           <w:szCs w:val="24"/>
         </w:rPr>
-        <w:t>Psychological Review, 50(4)</w:t>
-      </w:r>
-      <w:r>
-        <w:rPr>
-          <w:rFonts w:ascii="Times New Roman" w:hAnsi="Times New Roman" w:cs="Times New Roman"/>
-          <w:sz w:val="24"/>
-          <w:szCs w:val="24"/>
-        </w:rPr>
-        <w:t>, 370–96. doi:10.1037/h0054346</w:t>
+        <w:t>Organizational decision making</w:t>
+      </w:r>
+      <w:r>
+        <w:rPr>
+          <w:rFonts w:ascii="Times New Roman" w:hAnsi="Times New Roman" w:cs="Times New Roman"/>
+          <w:sz w:val="24"/>
+          <w:szCs w:val="24"/>
+        </w:rPr>
+        <w:t xml:space="preserve"> (9-32). New York, NY: Cambridge University Press.</w:t>
       </w:r>
     </w:p>
     <w:p>
@@ -17393,7 +17350,70 @@
           <w:sz w:val="24"/>
           <w:szCs w:val="24"/>
         </w:rPr>
-        <w:t xml:space="preserve">Mitcham, C., &amp; Schatzberg, E. (2009). Defining technology and the engineering sciences. In A. W. Meijers (Ed.), </w:t>
+        <w:t xml:space="preserve">Marion, T. J., Dunlap, D., &amp; Friar, J. H. (2015). Northwestern University: A study of technology transfer and the academic entrepreneur. In A. N. Link, D. S. Siegel, &amp; M. Wright (Eds.)., </w:t>
+      </w:r>
+      <w:r>
+        <w:rPr>
+          <w:rFonts w:ascii="Times New Roman" w:hAnsi="Times New Roman" w:cs="Times New Roman"/>
+          <w:i/>
+          <w:sz w:val="24"/>
+          <w:szCs w:val="24"/>
+        </w:rPr>
+        <w:t>The Chicago handbook of university technology t</w:t>
+      </w:r>
+      <w:r>
+        <w:rPr>
+          <w:rFonts w:ascii="Times New Roman" w:hAnsi="Times New Roman" w:cs="Times New Roman"/>
+          <w:i/>
+          <w:sz w:val="24"/>
+          <w:szCs w:val="24"/>
+        </w:rPr>
+        <w:t xml:space="preserve">ransfer and </w:t>
+      </w:r>
+      <w:r>
+        <w:rPr>
+          <w:rFonts w:ascii="Times New Roman" w:hAnsi="Times New Roman" w:cs="Times New Roman"/>
+          <w:i/>
+          <w:sz w:val="24"/>
+          <w:szCs w:val="24"/>
+        </w:rPr>
+        <w:t>academic E</w:t>
+      </w:r>
+      <w:r>
+        <w:rPr>
+          <w:rFonts w:ascii="Times New Roman" w:hAnsi="Times New Roman" w:cs="Times New Roman"/>
+          <w:i/>
+          <w:sz w:val="24"/>
+          <w:szCs w:val="24"/>
+        </w:rPr>
+        <w:t>ntrepreneurship</w:t>
+      </w:r>
+      <w:r>
+        <w:rPr>
+          <w:rFonts w:ascii="Times New Roman" w:hAnsi="Times New Roman" w:cs="Times New Roman"/>
+          <w:sz w:val="24"/>
+          <w:szCs w:val="24"/>
+        </w:rPr>
+        <w:t xml:space="preserve"> (pp. 245-283).  The University of Chicago Press. </w:t>
+      </w:r>
+    </w:p>
+    <w:p>
+      <w:pPr>
+        <w:spacing w:after="0" w:line="480" w:lineRule="auto"/>
+        <w:ind w:left="720" w:hanging="720"/>
+        <w:rPr>
+          <w:rFonts w:ascii="Times New Roman" w:hAnsi="Times New Roman" w:cs="Times New Roman"/>
+          <w:sz w:val="24"/>
+          <w:szCs w:val="24"/>
+        </w:rPr>
+      </w:pPr>
+      <w:r>
+        <w:rPr>
+          <w:rFonts w:ascii="Times New Roman" w:hAnsi="Times New Roman" w:cs="Times New Roman"/>
+          <w:sz w:val="24"/>
+          <w:szCs w:val="24"/>
+        </w:rPr>
+        <w:t xml:space="preserve">Markman, G. D., Gianiodis, P. T., &amp; Phan, P. H. (2009). Supply-Side Innovation and Technology Commercialization. </w:t>
       </w:r>
       <w:r>
         <w:rPr>
@@ -17403,15 +17423,15 @@
           <w:sz w:val="24"/>
           <w:szCs w:val="24"/>
         </w:rPr>
-        <w:t>Philosophy of technology and engineering sciences</w:t>
-      </w:r>
-      <w:r>
-        <w:rPr>
-          <w:rFonts w:ascii="Times New Roman" w:hAnsi="Times New Roman" w:cs="Times New Roman"/>
-          <w:sz w:val="24"/>
-          <w:szCs w:val="24"/>
-        </w:rPr>
-        <w:t xml:space="preserve"> (Vol. 9, pp. 27-63). Burlington, MA: Elsevier.</w:t>
+        <w:t>Journal of Management Studies, 46</w:t>
+      </w:r>
+      <w:r>
+        <w:rPr>
+          <w:rFonts w:ascii="Times New Roman" w:hAnsi="Times New Roman" w:cs="Times New Roman"/>
+          <w:sz w:val="24"/>
+          <w:szCs w:val="24"/>
+        </w:rPr>
+        <w:t>(4), 625-649. doi:10.1111/j.1467-6486.2009.00835.x</w:t>
       </w:r>
     </w:p>
     <w:p>
@@ -17430,7 +17450,7 @@
           <w:sz w:val="24"/>
           <w:szCs w:val="24"/>
         </w:rPr>
-        <w:t xml:space="preserve">Müller, Hans &amp; Maasdorp Christiaan. 2011. “The Data, Information, and Knowledge Hierarchy and its Ability to Convince.” In </w:t>
+        <w:t xml:space="preserve">Maslow, A. H. (1943). A theory of human motivation. </w:t>
       </w:r>
       <w:r>
         <w:rPr>
@@ -17439,44 +17459,35 @@
           <w:sz w:val="24"/>
           <w:szCs w:val="24"/>
         </w:rPr>
-        <w:t xml:space="preserve">2011 Fifth International Conference on Research </w:t>
-      </w:r>
-      <w:r>
-        <w:rPr>
-          <w:rFonts w:ascii="Times New Roman" w:hAnsi="Times New Roman" w:cs="Times New Roman"/>
-          <w:i/>
+        <w:t>Psychological Review, 50(4)</w:t>
+      </w:r>
+      <w:r>
+        <w:rPr>
+          <w:rFonts w:ascii="Times New Roman" w:hAnsi="Times New Roman" w:cs="Times New Roman"/>
+          <w:sz w:val="24"/>
+          <w:szCs w:val="24"/>
+        </w:rPr>
+        <w:t>, 370–96. doi:10.1037/h0054346</w:t>
+      </w:r>
+    </w:p>
+    <w:p>
+      <w:pPr>
+        <w:spacing w:after="0" w:line="480" w:lineRule="auto"/>
+        <w:ind w:left="720" w:hanging="720"/>
+        <w:rPr>
+          <w:rFonts w:ascii="Times New Roman" w:hAnsi="Times New Roman" w:cs="Times New Roman"/>
+          <w:sz w:val="24"/>
+          <w:szCs w:val="24"/>
+        </w:rPr>
+      </w:pPr>
+      <w:r>
+        <w:rPr>
+          <w:rFonts w:ascii="Times New Roman" w:hAnsi="Times New Roman" w:cs="Times New Roman"/>
           <w:sz w:val="24"/>
           <w:szCs w:val="24"/>
         </w:rPr>
         <w:lastRenderedPageBreak/>
-        <w:t>Challenges in Information Science Proceedings</w:t>
-      </w:r>
-      <w:r>
-        <w:rPr>
-          <w:rFonts w:ascii="Times New Roman" w:hAnsi="Times New Roman" w:cs="Times New Roman"/>
-          <w:sz w:val="24"/>
-          <w:szCs w:val="24"/>
-        </w:rPr>
-        <w:t>. Colette Rolland and Martine Collard (eds). Piscataway, NJ: Institute of Electrical and Electronics Engineers. doi:10. 1109/RCIS.2011.6006851</w:t>
-      </w:r>
-    </w:p>
-    <w:p>
-      <w:pPr>
-        <w:spacing w:after="0" w:line="480" w:lineRule="auto"/>
-        <w:ind w:left="720" w:hanging="720"/>
-        <w:rPr>
-          <w:rFonts w:ascii="Times New Roman" w:hAnsi="Times New Roman" w:cs="Times New Roman"/>
-          <w:sz w:val="24"/>
-          <w:szCs w:val="24"/>
-        </w:rPr>
-      </w:pPr>
-      <w:r>
-        <w:rPr>
-          <w:rFonts w:ascii="Times New Roman" w:hAnsi="Times New Roman" w:cs="Times New Roman"/>
-          <w:sz w:val="24"/>
-          <w:szCs w:val="24"/>
-        </w:rPr>
-        <w:t xml:space="preserve">Munteanu, R. (2012). Stage of development and licensing university inventions. </w:t>
+        <w:t xml:space="preserve">Mitcham, C., &amp; Schatzberg, E. (2009). Defining technology and the engineering sciences. In A. W. Meijers (Ed.), </w:t>
       </w:r>
       <w:r>
         <w:rPr>
@@ -17486,24 +17497,15 @@
           <w:sz w:val="24"/>
           <w:szCs w:val="24"/>
         </w:rPr>
-        <w:t>International Journal of Management and Enterprise Development</w:t>
-      </w:r>
-      <w:r>
-        <w:rPr>
-          <w:rFonts w:ascii="Times New Roman" w:hAnsi="Times New Roman" w:cs="Times New Roman"/>
-          <w:iCs/>
-          <w:sz w:val="24"/>
-          <w:szCs w:val="24"/>
-        </w:rPr>
-        <w:t xml:space="preserve"> </w:t>
-      </w:r>
-      <w:r>
-        <w:rPr>
-          <w:rFonts w:ascii="Times New Roman" w:hAnsi="Times New Roman" w:cs="Times New Roman"/>
-          <w:sz w:val="24"/>
-          <w:szCs w:val="24"/>
-        </w:rPr>
-        <w:t>(1). doi:10.1504/IJMED.2012.046796</w:t>
+        <w:t>Philosophy of technology and engineering sciences</w:t>
+      </w:r>
+      <w:r>
+        <w:rPr>
+          <w:rFonts w:ascii="Times New Roman" w:hAnsi="Times New Roman" w:cs="Times New Roman"/>
+          <w:sz w:val="24"/>
+          <w:szCs w:val="24"/>
+        </w:rPr>
+        <w:t xml:space="preserve"> (Vol. 9, pp. 27-63). Burlington, MA: Elsevier.</w:t>
       </w:r>
     </w:p>
     <w:p>
@@ -17522,7 +17524,43 @@
           <w:sz w:val="24"/>
           <w:szCs w:val="24"/>
         </w:rPr>
-        <w:t xml:space="preserve">Musgrave, R. A. (1959). </w:t>
+        <w:t xml:space="preserve">Müller, Hans &amp; Maasdorp Christiaan. 2011. “The Data, Information, and Knowledge Hierarchy and its Ability to Convince.” In </w:t>
+      </w:r>
+      <w:r>
+        <w:rPr>
+          <w:rFonts w:ascii="Times New Roman" w:hAnsi="Times New Roman" w:cs="Times New Roman"/>
+          <w:i/>
+          <w:sz w:val="24"/>
+          <w:szCs w:val="24"/>
+        </w:rPr>
+        <w:t>2011 Fifth International Conference on Research Challenges in Information Science Proceedings</w:t>
+      </w:r>
+      <w:r>
+        <w:rPr>
+          <w:rFonts w:ascii="Times New Roman" w:hAnsi="Times New Roman" w:cs="Times New Roman"/>
+          <w:sz w:val="24"/>
+          <w:szCs w:val="24"/>
+        </w:rPr>
+        <w:t>. Colette Rolland and Martine Collard (eds). Piscataway, NJ: Institute of Electrical and Electronics Engineers. doi:10. 1109/RCIS.2011.6006851</w:t>
+      </w:r>
+    </w:p>
+    <w:p>
+      <w:pPr>
+        <w:spacing w:after="0" w:line="480" w:lineRule="auto"/>
+        <w:ind w:left="720" w:hanging="720"/>
+        <w:rPr>
+          <w:rFonts w:ascii="Times New Roman" w:hAnsi="Times New Roman" w:cs="Times New Roman"/>
+          <w:sz w:val="24"/>
+          <w:szCs w:val="24"/>
+        </w:rPr>
+      </w:pPr>
+      <w:r>
+        <w:rPr>
+          <w:rFonts w:ascii="Times New Roman" w:hAnsi="Times New Roman" w:cs="Times New Roman"/>
+          <w:sz w:val="24"/>
+          <w:szCs w:val="24"/>
+        </w:rPr>
+        <w:t xml:space="preserve">Munteanu, R. (2012). Stage of development and licensing university inventions. </w:t>
       </w:r>
       <w:r>
         <w:rPr>
@@ -17532,6 +17570,52 @@
           <w:sz w:val="24"/>
           <w:szCs w:val="24"/>
         </w:rPr>
+        <w:t>International Journal of Management and Enterprise Development</w:t>
+      </w:r>
+      <w:r>
+        <w:rPr>
+          <w:rFonts w:ascii="Times New Roman" w:hAnsi="Times New Roman" w:cs="Times New Roman"/>
+          <w:iCs/>
+          <w:sz w:val="24"/>
+          <w:szCs w:val="24"/>
+        </w:rPr>
+        <w:t xml:space="preserve"> </w:t>
+      </w:r>
+      <w:r>
+        <w:rPr>
+          <w:rFonts w:ascii="Times New Roman" w:hAnsi="Times New Roman" w:cs="Times New Roman"/>
+          <w:sz w:val="24"/>
+          <w:szCs w:val="24"/>
+        </w:rPr>
+        <w:t>(1). doi:10.1504/IJMED.2012.046796</w:t>
+      </w:r>
+    </w:p>
+    <w:p>
+      <w:pPr>
+        <w:spacing w:after="0" w:line="480" w:lineRule="auto"/>
+        <w:ind w:left="720" w:hanging="720"/>
+        <w:rPr>
+          <w:rFonts w:ascii="Times New Roman" w:hAnsi="Times New Roman" w:cs="Times New Roman"/>
+          <w:sz w:val="24"/>
+          <w:szCs w:val="24"/>
+        </w:rPr>
+      </w:pPr>
+      <w:r>
+        <w:rPr>
+          <w:rFonts w:ascii="Times New Roman" w:hAnsi="Times New Roman" w:cs="Times New Roman"/>
+          <w:sz w:val="24"/>
+          <w:szCs w:val="24"/>
+        </w:rPr>
+        <w:t xml:space="preserve">Musgrave, R. A. (1959). </w:t>
+      </w:r>
+      <w:r>
+        <w:rPr>
+          <w:rFonts w:ascii="Times New Roman" w:hAnsi="Times New Roman" w:cs="Times New Roman"/>
+          <w:i/>
+          <w:iCs/>
+          <w:sz w:val="24"/>
+          <w:szCs w:val="24"/>
+        </w:rPr>
         <w:t>The theory of public finance: A study in public economy</w:t>
       </w:r>
       <w:r>
@@ -17783,6 +17867,7 @@
           <w:sz w:val="24"/>
           <w:szCs w:val="24"/>
         </w:rPr>
+        <w:lastRenderedPageBreak/>
         <w:t xml:space="preserve">Reagan, R. W. (1983). Memorandum on Government Patent Policy. </w:t>
       </w:r>
       <w:r>
@@ -17864,7 +17949,6 @@
           <w:sz w:val="24"/>
           <w:szCs w:val="24"/>
         </w:rPr>
-        <w:lastRenderedPageBreak/>
         <w:t xml:space="preserve">Schatzberg, E. (2018). </w:t>
       </w:r>
       <w:r>
@@ -18159,6 +18243,7 @@
           <w:sz w:val="24"/>
           <w:szCs w:val="24"/>
         </w:rPr>
+        <w:lastRenderedPageBreak/>
         <w:t xml:space="preserve">Stevens, A. J. (2004). The enactment of Bayh-Dole. </w:t>
       </w:r>
       <w:r>
@@ -18294,7 +18379,6 @@
           <w:sz w:val="24"/>
           <w:szCs w:val="24"/>
         </w:rPr>
-        <w:lastRenderedPageBreak/>
         <w:t xml:space="preserve">Stoneman, P. (2002). </w:t>
       </w:r>
       <w:r>
@@ -18332,7 +18416,7 @@
           <w:sz w:val="24"/>
           <w:szCs w:val="24"/>
         </w:rPr>
-        <w:t xml:space="preserve">Tversky, A., &amp; Kahneman, D. (1992). Advances in prospect theory: Cumulative representation of uncertainty. </w:t>
+        <w:t xml:space="preserve">Tseng, A., &amp; Raudensky, M. (2014). Assessments of technology transfer activities of US universities and associated impact of Bayh-Dole Act. </w:t>
       </w:r>
       <w:r>
         <w:rPr>
@@ -18342,15 +18426,34 @@
           <w:sz w:val="24"/>
           <w:szCs w:val="24"/>
         </w:rPr>
-        <w:t>Journal of Risk and uncertainty</w:t>
-      </w:r>
-      <w:r>
-        <w:rPr>
-          <w:rFonts w:ascii="Times New Roman" w:hAnsi="Times New Roman" w:cs="Times New Roman"/>
-          <w:sz w:val="24"/>
-          <w:szCs w:val="24"/>
-        </w:rPr>
-        <w:t xml:space="preserve">, </w:t>
+        <w:t>Scientometrics, 101</w:t>
+      </w:r>
+      <w:r>
+        <w:rPr>
+          <w:rFonts w:ascii="Times New Roman" w:hAnsi="Times New Roman" w:cs="Times New Roman"/>
+          <w:sz w:val="24"/>
+          <w:szCs w:val="24"/>
+        </w:rPr>
+        <w:t>(3), 1851-1869. doi:10.1007/s11192-014-1404-6</w:t>
+      </w:r>
+    </w:p>
+    <w:p>
+      <w:pPr>
+        <w:spacing w:after="0" w:line="480" w:lineRule="auto"/>
+        <w:ind w:left="720" w:hanging="720"/>
+        <w:rPr>
+          <w:rFonts w:ascii="Times New Roman" w:hAnsi="Times New Roman" w:cs="Times New Roman"/>
+          <w:sz w:val="24"/>
+          <w:szCs w:val="24"/>
+        </w:rPr>
+      </w:pPr>
+      <w:r>
+        <w:rPr>
+          <w:rFonts w:ascii="Times New Roman" w:hAnsi="Times New Roman" w:cs="Times New Roman"/>
+          <w:sz w:val="24"/>
+          <w:szCs w:val="24"/>
+        </w:rPr>
+        <w:t xml:space="preserve">Tversky, A., &amp; Kahneman, D. (1992). Advances in prospect theory: Cumulative representation of uncertainty. </w:t>
       </w:r>
       <w:r>
         <w:rPr>
@@ -18360,186 +18463,15 @@
           <w:sz w:val="24"/>
           <w:szCs w:val="24"/>
         </w:rPr>
-        <w:t>5</w:t>
-      </w:r>
-      <w:r>
-        <w:rPr>
-          <w:rFonts w:ascii="Times New Roman" w:hAnsi="Times New Roman" w:cs="Times New Roman"/>
-          <w:sz w:val="24"/>
-          <w:szCs w:val="24"/>
-        </w:rPr>
-        <w:t>(4), 297-323.</w:t>
-      </w:r>
-    </w:p>
-    <w:p>
-      <w:pPr>
-        <w:spacing w:after="0" w:line="480" w:lineRule="auto"/>
-        <w:ind w:left="720" w:hanging="720"/>
-        <w:rPr>
-          <w:rFonts w:ascii="Times New Roman" w:hAnsi="Times New Roman" w:cs="Times New Roman"/>
-          <w:sz w:val="24"/>
-          <w:szCs w:val="24"/>
-        </w:rPr>
-      </w:pPr>
-      <w:r>
-        <w:rPr>
-          <w:rFonts w:ascii="Times New Roman" w:hAnsi="Times New Roman" w:cs="Times New Roman"/>
-          <w:sz w:val="24"/>
-          <w:szCs w:val="24"/>
-        </w:rPr>
-        <w:t xml:space="preserve">United Nations. (2017). </w:t>
-      </w:r>
-      <w:r>
-        <w:rPr>
-          <w:rFonts w:ascii="Times New Roman" w:hAnsi="Times New Roman" w:cs="Times New Roman"/>
-          <w:i/>
-          <w:sz w:val="24"/>
-          <w:szCs w:val="24"/>
-        </w:rPr>
-        <w:t>GDP and its breakdown at current prices in U.S. dollars</w:t>
-      </w:r>
-      <w:r>
-        <w:rPr>
-          <w:rFonts w:ascii="Times New Roman" w:hAnsi="Times New Roman" w:cs="Times New Roman"/>
-          <w:sz w:val="24"/>
-          <w:szCs w:val="24"/>
-        </w:rPr>
-        <w:t xml:space="preserve"> [Data file]. Retrieved from https://unstats.un.org/unsd/snaama/dnllist.asp</w:t>
-      </w:r>
-    </w:p>
-    <w:p>
-      <w:pPr>
-        <w:spacing w:after="0" w:line="480" w:lineRule="auto"/>
-        <w:ind w:left="720" w:hanging="720"/>
-        <w:rPr>
-          <w:rFonts w:ascii="Times New Roman" w:hAnsi="Times New Roman" w:cs="Times New Roman"/>
-          <w:sz w:val="24"/>
-          <w:szCs w:val="24"/>
-        </w:rPr>
-      </w:pPr>
-      <w:r>
-        <w:rPr>
-          <w:rFonts w:ascii="Times New Roman" w:hAnsi="Times New Roman" w:cs="Times New Roman"/>
-          <w:sz w:val="24"/>
-          <w:szCs w:val="24"/>
-        </w:rPr>
-        <w:t xml:space="preserve">U.S. Department of the Treasury. (2018a). </w:t>
-      </w:r>
-      <w:r>
-        <w:rPr>
-          <w:rFonts w:ascii="Times New Roman" w:hAnsi="Times New Roman" w:cs="Times New Roman"/>
-          <w:i/>
-          <w:sz w:val="24"/>
-          <w:szCs w:val="24"/>
-        </w:rPr>
-        <w:t>Monthly Statement of the Public Debt of the United States, October 31, 2018</w:t>
-      </w:r>
-      <w:r>
-        <w:rPr>
-          <w:rFonts w:ascii="Times New Roman" w:hAnsi="Times New Roman" w:cs="Times New Roman"/>
-          <w:sz w:val="24"/>
-          <w:szCs w:val="24"/>
-        </w:rPr>
-        <w:t>. Retrieved from https://www.treasurydirect.gov/govt/reports/pd/mspd/2018/2018_oct.htm</w:t>
-      </w:r>
-    </w:p>
-    <w:p>
-      <w:pPr>
-        <w:spacing w:after="0" w:line="480" w:lineRule="auto"/>
-        <w:ind w:left="720" w:hanging="720"/>
-        <w:rPr>
-          <w:rFonts w:ascii="Times New Roman" w:hAnsi="Times New Roman" w:cs="Times New Roman"/>
-          <w:sz w:val="24"/>
-          <w:szCs w:val="24"/>
-        </w:rPr>
-      </w:pPr>
-      <w:r>
-        <w:rPr>
-          <w:rFonts w:ascii="Times New Roman" w:hAnsi="Times New Roman" w:cs="Times New Roman"/>
-          <w:sz w:val="24"/>
-          <w:szCs w:val="24"/>
-        </w:rPr>
-        <w:t xml:space="preserve">U.S. Department of the Treasury. (2018b). </w:t>
-      </w:r>
-      <w:r>
-        <w:rPr>
-          <w:rFonts w:ascii="Times New Roman" w:hAnsi="Times New Roman" w:cs="Times New Roman"/>
-          <w:i/>
-          <w:sz w:val="24"/>
-          <w:szCs w:val="24"/>
-        </w:rPr>
-        <w:t>Monthly Treasury Statement: Receipts and Outlays of the United States Government, For Fiscal Year 2019 Through October 31, 2018, and Other Periods</w:t>
-      </w:r>
-      <w:r>
-        <w:rPr>
-          <w:rFonts w:ascii="Times New Roman" w:hAnsi="Times New Roman" w:cs="Times New Roman"/>
-          <w:sz w:val="24"/>
-          <w:szCs w:val="24"/>
-        </w:rPr>
-        <w:t>.  Retrieved from https://www.fiscal.treasury.gov/reports-statements/mts/previous.html</w:t>
-      </w:r>
-    </w:p>
-    <w:p>
-      <w:pPr>
-        <w:spacing w:after="0" w:line="480" w:lineRule="auto"/>
-        <w:ind w:left="720" w:hanging="720"/>
-        <w:rPr>
-          <w:rFonts w:ascii="Times New Roman" w:hAnsi="Times New Roman" w:cs="Times New Roman"/>
-          <w:sz w:val="24"/>
-          <w:szCs w:val="24"/>
-        </w:rPr>
-      </w:pPr>
-      <w:r>
-        <w:rPr>
-          <w:rFonts w:ascii="Times New Roman" w:hAnsi="Times New Roman" w:cs="Times New Roman"/>
-          <w:sz w:val="24"/>
-          <w:szCs w:val="24"/>
-        </w:rPr>
-        <w:t>U.S. Spending.</w:t>
-      </w:r>
-      <w:r>
-        <w:rPr>
-          <w:rFonts w:ascii="Times New Roman" w:hAnsi="Times New Roman" w:cs="Times New Roman"/>
-          <w:sz w:val="24"/>
-          <w:szCs w:val="24"/>
-        </w:rPr>
-        <w:t xml:space="preserve"> (n.d.) </w:t>
-      </w:r>
-      <w:r>
-        <w:rPr>
-          <w:rFonts w:ascii="Times New Roman" w:hAnsi="Times New Roman" w:cs="Times New Roman"/>
-          <w:i/>
-          <w:sz w:val="24"/>
-          <w:szCs w:val="24"/>
-        </w:rPr>
-        <w:t>U.S. Government Spending</w:t>
-      </w:r>
-      <w:r>
-        <w:rPr>
-          <w:rFonts w:ascii="Times New Roman" w:hAnsi="Times New Roman" w:cs="Times New Roman"/>
-          <w:sz w:val="24"/>
-          <w:szCs w:val="24"/>
-        </w:rPr>
-        <w:t>. Retrieved from https://www.usgovernmentspending.com/year_spending_2018USbn_20bs2n_4041_605#usgs302</w:t>
-      </w:r>
-    </w:p>
-    <w:p>
-      <w:pPr>
-        <w:spacing w:after="0" w:line="480" w:lineRule="auto"/>
-        <w:ind w:left="720" w:hanging="720"/>
-        <w:rPr>
-          <w:rFonts w:ascii="Times New Roman" w:hAnsi="Times New Roman" w:cs="Times New Roman"/>
-          <w:sz w:val="24"/>
-          <w:szCs w:val="24"/>
-        </w:rPr>
-      </w:pPr>
-      <w:r>
-        <w:rPr>
-          <w:rFonts w:ascii="Times New Roman" w:hAnsi="Times New Roman" w:cs="Times New Roman"/>
-          <w:sz w:val="24"/>
-          <w:szCs w:val="24"/>
-        </w:rPr>
-        <w:t xml:space="preserve">Wang, J., Eltayyar, M. E. S. S., Wu, J., &amp; Xiang, L. (2016). The Grey Correlation Analysis between Technology Readiness Level and Performance in Civil Aircraft. </w:t>
+        <w:t>Journal of Risk and uncertainty</w:t>
+      </w:r>
+      <w:r>
+        <w:rPr>
+          <w:rFonts w:ascii="Times New Roman" w:hAnsi="Times New Roman" w:cs="Times New Roman"/>
+          <w:sz w:val="24"/>
+          <w:szCs w:val="24"/>
+        </w:rPr>
+        <w:t xml:space="preserve">, </w:t>
       </w:r>
       <w:r>
         <w:rPr>
@@ -18549,15 +18481,187 @@
           <w:sz w:val="24"/>
           <w:szCs w:val="24"/>
         </w:rPr>
-        <w:t>Journal of Grey System</w:t>
-      </w:r>
-      <w:r>
-        <w:rPr>
-          <w:rFonts w:ascii="Times New Roman" w:hAnsi="Times New Roman" w:cs="Times New Roman"/>
-          <w:sz w:val="24"/>
-          <w:szCs w:val="24"/>
-        </w:rPr>
-        <w:t xml:space="preserve">, </w:t>
+        <w:t>5</w:t>
+      </w:r>
+      <w:r>
+        <w:rPr>
+          <w:rFonts w:ascii="Times New Roman" w:hAnsi="Times New Roman" w:cs="Times New Roman"/>
+          <w:sz w:val="24"/>
+          <w:szCs w:val="24"/>
+        </w:rPr>
+        <w:t>(4), 297-323.</w:t>
+      </w:r>
+    </w:p>
+    <w:p>
+      <w:pPr>
+        <w:spacing w:after="0" w:line="480" w:lineRule="auto"/>
+        <w:ind w:left="720" w:hanging="720"/>
+        <w:rPr>
+          <w:rFonts w:ascii="Times New Roman" w:hAnsi="Times New Roman" w:cs="Times New Roman"/>
+          <w:sz w:val="24"/>
+          <w:szCs w:val="24"/>
+        </w:rPr>
+      </w:pPr>
+      <w:r>
+        <w:rPr>
+          <w:rFonts w:ascii="Times New Roman" w:hAnsi="Times New Roman" w:cs="Times New Roman"/>
+          <w:sz w:val="24"/>
+          <w:szCs w:val="24"/>
+        </w:rPr>
+        <w:t xml:space="preserve">United Nations. (2017). </w:t>
+      </w:r>
+      <w:r>
+        <w:rPr>
+          <w:rFonts w:ascii="Times New Roman" w:hAnsi="Times New Roman" w:cs="Times New Roman"/>
+          <w:i/>
+          <w:sz w:val="24"/>
+          <w:szCs w:val="24"/>
+        </w:rPr>
+        <w:t>GDP and its breakdown at current prices in U.S. dollars</w:t>
+      </w:r>
+      <w:r>
+        <w:rPr>
+          <w:rFonts w:ascii="Times New Roman" w:hAnsi="Times New Roman" w:cs="Times New Roman"/>
+          <w:sz w:val="24"/>
+          <w:szCs w:val="24"/>
+        </w:rPr>
+        <w:t xml:space="preserve"> [Data file]. Retrieved from https://unstats.un.org/unsd/snaama/dnllist.asp</w:t>
+      </w:r>
+    </w:p>
+    <w:p>
+      <w:pPr>
+        <w:spacing w:after="0" w:line="480" w:lineRule="auto"/>
+        <w:ind w:left="720" w:hanging="720"/>
+        <w:rPr>
+          <w:rFonts w:ascii="Times New Roman" w:hAnsi="Times New Roman" w:cs="Times New Roman"/>
+          <w:sz w:val="24"/>
+          <w:szCs w:val="24"/>
+        </w:rPr>
+      </w:pPr>
+      <w:r>
+        <w:rPr>
+          <w:rFonts w:ascii="Times New Roman" w:hAnsi="Times New Roman" w:cs="Times New Roman"/>
+          <w:sz w:val="24"/>
+          <w:szCs w:val="24"/>
+        </w:rPr>
+        <w:t xml:space="preserve">U.S. Department of the Treasury. (2018a). </w:t>
+      </w:r>
+      <w:r>
+        <w:rPr>
+          <w:rFonts w:ascii="Times New Roman" w:hAnsi="Times New Roman" w:cs="Times New Roman"/>
+          <w:i/>
+          <w:sz w:val="24"/>
+          <w:szCs w:val="24"/>
+        </w:rPr>
+        <w:t>Monthly Statement of the Public Debt of the United States, October 31, 2018</w:t>
+      </w:r>
+      <w:r>
+        <w:rPr>
+          <w:rFonts w:ascii="Times New Roman" w:hAnsi="Times New Roman" w:cs="Times New Roman"/>
+          <w:sz w:val="24"/>
+          <w:szCs w:val="24"/>
+        </w:rPr>
+        <w:t>. Retrieved from https://www.treasurydirect.gov/govt/reports/pd/mspd/2018/2018_oct.htm</w:t>
+      </w:r>
+    </w:p>
+    <w:p>
+      <w:pPr>
+        <w:spacing w:after="0" w:line="480" w:lineRule="auto"/>
+        <w:ind w:left="720" w:hanging="720"/>
+        <w:rPr>
+          <w:rFonts w:ascii="Times New Roman" w:hAnsi="Times New Roman" w:cs="Times New Roman"/>
+          <w:sz w:val="24"/>
+          <w:szCs w:val="24"/>
+        </w:rPr>
+      </w:pPr>
+      <w:r>
+        <w:rPr>
+          <w:rFonts w:ascii="Times New Roman" w:hAnsi="Times New Roman" w:cs="Times New Roman"/>
+          <w:sz w:val="24"/>
+          <w:szCs w:val="24"/>
+        </w:rPr>
+        <w:t xml:space="preserve">U.S. Department of the Treasury. (2018b). </w:t>
+      </w:r>
+      <w:r>
+        <w:rPr>
+          <w:rFonts w:ascii="Times New Roman" w:hAnsi="Times New Roman" w:cs="Times New Roman"/>
+          <w:i/>
+          <w:sz w:val="24"/>
+          <w:szCs w:val="24"/>
+        </w:rPr>
+        <w:t>Monthly Treasury Statement: Receipts and Outlays of the United States Government, For Fiscal Year 2019 Through October 31, 2018, and Other Periods</w:t>
+      </w:r>
+      <w:r>
+        <w:rPr>
+          <w:rFonts w:ascii="Times New Roman" w:hAnsi="Times New Roman" w:cs="Times New Roman"/>
+          <w:sz w:val="24"/>
+          <w:szCs w:val="24"/>
+        </w:rPr>
+        <w:t>.  Retrieved from https://www.fiscal.treasury.gov/reports-statements/mts/previous.html</w:t>
+      </w:r>
+    </w:p>
+    <w:p>
+      <w:pPr>
+        <w:spacing w:after="0" w:line="480" w:lineRule="auto"/>
+        <w:ind w:left="720" w:hanging="720"/>
+        <w:rPr>
+          <w:rFonts w:ascii="Times New Roman" w:hAnsi="Times New Roman" w:cs="Times New Roman"/>
+          <w:sz w:val="24"/>
+          <w:szCs w:val="24"/>
+        </w:rPr>
+      </w:pPr>
+      <w:r>
+        <w:rPr>
+          <w:rFonts w:ascii="Times New Roman" w:hAnsi="Times New Roman" w:cs="Times New Roman"/>
+          <w:sz w:val="24"/>
+          <w:szCs w:val="24"/>
+        </w:rPr>
+        <w:lastRenderedPageBreak/>
+        <w:t>U.S. Spending.</w:t>
+      </w:r>
+      <w:r>
+        <w:rPr>
+          <w:rFonts w:ascii="Times New Roman" w:hAnsi="Times New Roman" w:cs="Times New Roman"/>
+          <w:sz w:val="24"/>
+          <w:szCs w:val="24"/>
+        </w:rPr>
+        <w:t xml:space="preserve"> (n.d.) </w:t>
+      </w:r>
+      <w:r>
+        <w:rPr>
+          <w:rFonts w:ascii="Times New Roman" w:hAnsi="Times New Roman" w:cs="Times New Roman"/>
+          <w:i/>
+          <w:sz w:val="24"/>
+          <w:szCs w:val="24"/>
+        </w:rPr>
+        <w:t>U.S. Government Spending</w:t>
+      </w:r>
+      <w:r>
+        <w:rPr>
+          <w:rFonts w:ascii="Times New Roman" w:hAnsi="Times New Roman" w:cs="Times New Roman"/>
+          <w:sz w:val="24"/>
+          <w:szCs w:val="24"/>
+        </w:rPr>
+        <w:t>. Retrieved from https://www.usgovernmentspending.com/year_spending_2018USbn_20bs2n_4041_605#usgs302</w:t>
+      </w:r>
+    </w:p>
+    <w:p>
+      <w:pPr>
+        <w:spacing w:after="0" w:line="480" w:lineRule="auto"/>
+        <w:ind w:left="720" w:hanging="720"/>
+        <w:rPr>
+          <w:rFonts w:ascii="Times New Roman" w:hAnsi="Times New Roman" w:cs="Times New Roman"/>
+          <w:sz w:val="24"/>
+          <w:szCs w:val="24"/>
+        </w:rPr>
+      </w:pPr>
+      <w:r>
+        <w:rPr>
+          <w:rFonts w:ascii="Times New Roman" w:hAnsi="Times New Roman" w:cs="Times New Roman"/>
+          <w:sz w:val="24"/>
+          <w:szCs w:val="24"/>
+        </w:rPr>
+        <w:t xml:space="preserve">Wang, J., Eltayyar, M. E. S. S., Wu, J., &amp; Xiang, L. (2016). The Grey Correlation Analysis between Technology Readiness Level and Performance in Civil Aircraft. </w:t>
       </w:r>
       <w:r>
         <w:rPr>
@@ -18567,34 +18671,15 @@
           <w:sz w:val="24"/>
           <w:szCs w:val="24"/>
         </w:rPr>
-        <w:t>28</w:t>
-      </w:r>
-      <w:r>
-        <w:rPr>
-          <w:rFonts w:ascii="Times New Roman" w:hAnsi="Times New Roman" w:cs="Times New Roman"/>
-          <w:sz w:val="24"/>
-          <w:szCs w:val="24"/>
-        </w:rPr>
-        <w:t>(1), 109–117. Retrieved from http://search.ebscohost.com/login.aspx?direct=true&amp;db=a9h&amp;AN=112989107&amp;site=eds-live</w:t>
-      </w:r>
-    </w:p>
-    <w:p>
-      <w:pPr>
-        <w:spacing w:after="0" w:line="480" w:lineRule="auto"/>
-        <w:ind w:left="720" w:hanging="720"/>
-        <w:rPr>
-          <w:rFonts w:ascii="Times New Roman" w:hAnsi="Times New Roman" w:cs="Times New Roman"/>
-          <w:sz w:val="24"/>
-          <w:szCs w:val="24"/>
-        </w:rPr>
-      </w:pPr>
-      <w:r>
-        <w:rPr>
-          <w:rFonts w:ascii="Times New Roman" w:hAnsi="Times New Roman" w:cs="Times New Roman"/>
-          <w:sz w:val="24"/>
-          <w:szCs w:val="24"/>
-        </w:rPr>
-        <w:t xml:space="preserve">Williams, F., &amp; Gibson, D. V. (Eds.). (1990). </w:t>
+        <w:t>Journal of Grey System</w:t>
+      </w:r>
+      <w:r>
+        <w:rPr>
+          <w:rFonts w:ascii="Times New Roman" w:hAnsi="Times New Roman" w:cs="Times New Roman"/>
+          <w:sz w:val="24"/>
+          <w:szCs w:val="24"/>
+        </w:rPr>
+        <w:t xml:space="preserve">, </w:t>
       </w:r>
       <w:r>
         <w:rPr>
@@ -18604,15 +18689,15 @@
           <w:sz w:val="24"/>
           <w:szCs w:val="24"/>
         </w:rPr>
-        <w:t>Technology transfer: A communication perspective</w:t>
-      </w:r>
-      <w:r>
-        <w:rPr>
-          <w:rFonts w:ascii="Times New Roman" w:hAnsi="Times New Roman" w:cs="Times New Roman"/>
-          <w:sz w:val="24"/>
-          <w:szCs w:val="24"/>
-        </w:rPr>
-        <w:t>. Newbury Park, CA: Sage Publications.</w:t>
+        <w:t>28</w:t>
+      </w:r>
+      <w:r>
+        <w:rPr>
+          <w:rFonts w:ascii="Times New Roman" w:hAnsi="Times New Roman" w:cs="Times New Roman"/>
+          <w:sz w:val="24"/>
+          <w:szCs w:val="24"/>
+        </w:rPr>
+        <w:t>(1), 109–117. Retrieved from http://search.ebscohost.com/login.aspx?direct=true&amp;db=a9h&amp;AN=112989107&amp;site=eds-live</w:t>
       </w:r>
     </w:p>
     <w:p>
@@ -18631,152 +18716,7 @@
           <w:sz w:val="24"/>
           <w:szCs w:val="24"/>
         </w:rPr>
-        <w:lastRenderedPageBreak/>
-        <w:t xml:space="preserve">Wilson, J. Q. (2006). Policy Analysis as Policy Advice. In </w:t>
-      </w:r>
-      <w:r>
-        <w:rPr>
-          <w:rFonts w:ascii="Times New Roman" w:hAnsi="Times New Roman" w:cs="Times New Roman"/>
-          <w:sz w:val="24"/>
-          <w:szCs w:val="24"/>
-        </w:rPr>
-        <w:t>M. Moran, M. Rein, &amp; R.</w:t>
-      </w:r>
-      <w:r>
-        <w:rPr>
-          <w:rFonts w:ascii="Times New Roman" w:hAnsi="Times New Roman" w:cs="Times New Roman"/>
-          <w:sz w:val="24"/>
-          <w:szCs w:val="24"/>
-        </w:rPr>
-        <w:t xml:space="preserve"> E. Goodin</w:t>
-      </w:r>
-      <w:r>
-        <w:rPr>
-          <w:rFonts w:ascii="Times New Roman" w:hAnsi="Times New Roman" w:cs="Times New Roman"/>
-          <w:sz w:val="24"/>
-          <w:szCs w:val="24"/>
-        </w:rPr>
-        <w:t xml:space="preserve"> </w:t>
-      </w:r>
-      <w:r>
-        <w:rPr>
-          <w:rFonts w:ascii="Times New Roman" w:hAnsi="Times New Roman" w:cs="Times New Roman"/>
-          <w:sz w:val="24"/>
-          <w:szCs w:val="24"/>
-        </w:rPr>
-        <w:t>(E</w:t>
-      </w:r>
-      <w:r>
-        <w:rPr>
-          <w:rFonts w:ascii="Times New Roman" w:hAnsi="Times New Roman" w:cs="Times New Roman"/>
-          <w:sz w:val="24"/>
-          <w:szCs w:val="24"/>
-        </w:rPr>
-        <w:t>d</w:t>
-      </w:r>
-      <w:r>
-        <w:rPr>
-          <w:rFonts w:ascii="Times New Roman" w:hAnsi="Times New Roman" w:cs="Times New Roman"/>
-          <w:sz w:val="24"/>
-          <w:szCs w:val="24"/>
-        </w:rPr>
-        <w:t>s</w:t>
-      </w:r>
-      <w:r>
-        <w:rPr>
-          <w:rFonts w:ascii="Times New Roman" w:hAnsi="Times New Roman" w:cs="Times New Roman"/>
-          <w:sz w:val="24"/>
-          <w:szCs w:val="24"/>
-        </w:rPr>
-        <w:t>.</w:t>
-      </w:r>
-      <w:r>
-        <w:rPr>
-          <w:rFonts w:ascii="Times New Roman" w:hAnsi="Times New Roman" w:cs="Times New Roman"/>
-          <w:sz w:val="24"/>
-          <w:szCs w:val="24"/>
-        </w:rPr>
-        <w:t>)</w:t>
-      </w:r>
-      <w:r>
-        <w:rPr>
-          <w:rFonts w:ascii="Times New Roman" w:hAnsi="Times New Roman" w:cs="Times New Roman"/>
-          <w:sz w:val="24"/>
-          <w:szCs w:val="24"/>
-        </w:rPr>
-        <w:t xml:space="preserve">, </w:t>
-      </w:r>
-      <w:r>
-        <w:rPr>
-          <w:rFonts w:ascii="Times New Roman" w:hAnsi="Times New Roman" w:cs="Times New Roman"/>
-          <w:i/>
-          <w:sz w:val="24"/>
-          <w:szCs w:val="24"/>
-        </w:rPr>
-        <w:t>The Oxford Handbook of Public Policy</w:t>
-      </w:r>
-      <w:r>
-        <w:rPr>
-          <w:rFonts w:ascii="Times New Roman" w:hAnsi="Times New Roman" w:cs="Times New Roman"/>
-          <w:sz w:val="24"/>
-          <w:szCs w:val="24"/>
-        </w:rPr>
-        <w:t>, 152-168. New York: Oxford University Press.</w:t>
-      </w:r>
-    </w:p>
-    <w:p>
-      <w:pPr>
-        <w:spacing w:after="0" w:line="480" w:lineRule="auto"/>
-        <w:ind w:left="720" w:hanging="720"/>
-        <w:rPr>
-          <w:rFonts w:ascii="Times New Roman" w:hAnsi="Times New Roman" w:cs="Times New Roman"/>
-          <w:sz w:val="24"/>
-          <w:szCs w:val="24"/>
-        </w:rPr>
-      </w:pPr>
-      <w:r>
-        <w:rPr>
-          <w:rFonts w:ascii="Times New Roman" w:hAnsi="Times New Roman" w:cs="Times New Roman"/>
-          <w:sz w:val="24"/>
-          <w:szCs w:val="24"/>
-        </w:rPr>
-        <w:t xml:space="preserve">Wilson, J. Q. (2006). Policy Analysis as Policy Advice. In </w:t>
-      </w:r>
-      <w:r>
-        <w:rPr>
-          <w:rFonts w:ascii="Times New Roman" w:hAnsi="Times New Roman" w:cs="Times New Roman"/>
-          <w:i/>
-          <w:sz w:val="24"/>
-          <w:szCs w:val="24"/>
-        </w:rPr>
-        <w:t>The Oxford Handbook of Public Policy</w:t>
-      </w:r>
-      <w:r>
-        <w:rPr>
-          <w:rFonts w:ascii="Times New Roman" w:hAnsi="Times New Roman" w:cs="Times New Roman"/>
-          <w:sz w:val="24"/>
-          <w:szCs w:val="24"/>
-        </w:rPr>
-        <w:t>, ed. Michael Moran, Martin Rein, Robert E. Goodin, 152-168. New York: Oxford University Press.</w:t>
-      </w:r>
-    </w:p>
-    <w:p>
-      <w:pPr>
-        <w:spacing w:after="0" w:line="480" w:lineRule="auto"/>
-        <w:ind w:left="720" w:hanging="720"/>
-        <w:rPr>
-          <w:rFonts w:ascii="Times New Roman" w:hAnsi="Times New Roman" w:cs="Times New Roman"/>
-          <w:sz w:val="24"/>
-          <w:szCs w:val="24"/>
-        </w:rPr>
-      </w:pPr>
-      <w:r>
-        <w:rPr>
-          <w:rFonts w:ascii="Times New Roman" w:hAnsi="Times New Roman" w:cs="Times New Roman"/>
-          <w:sz w:val="24"/>
-          <w:szCs w:val="24"/>
-        </w:rPr>
-        <w:t xml:space="preserve">Wu, Y., Welch, E. W., &amp; Huang, W.-L. (2015). Commercialization of university inventions: Individual and institutional factors affecting licensing of university patents. </w:t>
+        <w:t xml:space="preserve">Williams, F., &amp; Gibson, D. V. (Eds.). (1990). </w:t>
       </w:r>
       <w:r>
         <w:rPr>
@@ -18786,15 +18726,15 @@
           <w:sz w:val="24"/>
           <w:szCs w:val="24"/>
         </w:rPr>
-        <w:t>Technovation, 36-37</w:t>
-      </w:r>
-      <w:r>
-        <w:rPr>
-          <w:rFonts w:ascii="Times New Roman" w:hAnsi="Times New Roman" w:cs="Times New Roman"/>
-          <w:sz w:val="24"/>
-          <w:szCs w:val="24"/>
-        </w:rPr>
-        <w:t>, 12-25. doi:10.1016/j.technovation.2014.09.004</w:t>
+        <w:t>Technology transfer: A communication perspective</w:t>
+      </w:r>
+      <w:r>
+        <w:rPr>
+          <w:rFonts w:ascii="Times New Roman" w:hAnsi="Times New Roman" w:cs="Times New Roman"/>
+          <w:sz w:val="24"/>
+          <w:szCs w:val="24"/>
+        </w:rPr>
+        <w:t>. Newbury Park, CA: Sage Publications.</w:t>
       </w:r>
     </w:p>
     <w:p>
@@ -18813,7 +18753,151 @@
           <w:sz w:val="24"/>
           <w:szCs w:val="24"/>
         </w:rPr>
-        <w:t xml:space="preserve">York, A. S., &amp; Ahn, M. J. (2012). University technology transfer office success factors: A comparative case study. </w:t>
+        <w:t xml:space="preserve">Wilson, J. Q. (2006). Policy Analysis as Policy Advice. In </w:t>
+      </w:r>
+      <w:r>
+        <w:rPr>
+          <w:rFonts w:ascii="Times New Roman" w:hAnsi="Times New Roman" w:cs="Times New Roman"/>
+          <w:sz w:val="24"/>
+          <w:szCs w:val="24"/>
+        </w:rPr>
+        <w:t>M. Moran, M. Rein, &amp; R.</w:t>
+      </w:r>
+      <w:r>
+        <w:rPr>
+          <w:rFonts w:ascii="Times New Roman" w:hAnsi="Times New Roman" w:cs="Times New Roman"/>
+          <w:sz w:val="24"/>
+          <w:szCs w:val="24"/>
+        </w:rPr>
+        <w:t xml:space="preserve"> E. Goodin</w:t>
+      </w:r>
+      <w:r>
+        <w:rPr>
+          <w:rFonts w:ascii="Times New Roman" w:hAnsi="Times New Roman" w:cs="Times New Roman"/>
+          <w:sz w:val="24"/>
+          <w:szCs w:val="24"/>
+        </w:rPr>
+        <w:t xml:space="preserve"> </w:t>
+      </w:r>
+      <w:r>
+        <w:rPr>
+          <w:rFonts w:ascii="Times New Roman" w:hAnsi="Times New Roman" w:cs="Times New Roman"/>
+          <w:sz w:val="24"/>
+          <w:szCs w:val="24"/>
+        </w:rPr>
+        <w:t>(E</w:t>
+      </w:r>
+      <w:r>
+        <w:rPr>
+          <w:rFonts w:ascii="Times New Roman" w:hAnsi="Times New Roman" w:cs="Times New Roman"/>
+          <w:sz w:val="24"/>
+          <w:szCs w:val="24"/>
+        </w:rPr>
+        <w:t>d</w:t>
+      </w:r>
+      <w:r>
+        <w:rPr>
+          <w:rFonts w:ascii="Times New Roman" w:hAnsi="Times New Roman" w:cs="Times New Roman"/>
+          <w:sz w:val="24"/>
+          <w:szCs w:val="24"/>
+        </w:rPr>
+        <w:t>s</w:t>
+      </w:r>
+      <w:r>
+        <w:rPr>
+          <w:rFonts w:ascii="Times New Roman" w:hAnsi="Times New Roman" w:cs="Times New Roman"/>
+          <w:sz w:val="24"/>
+          <w:szCs w:val="24"/>
+        </w:rPr>
+        <w:t>.</w:t>
+      </w:r>
+      <w:r>
+        <w:rPr>
+          <w:rFonts w:ascii="Times New Roman" w:hAnsi="Times New Roman" w:cs="Times New Roman"/>
+          <w:sz w:val="24"/>
+          <w:szCs w:val="24"/>
+        </w:rPr>
+        <w:t>)</w:t>
+      </w:r>
+      <w:r>
+        <w:rPr>
+          <w:rFonts w:ascii="Times New Roman" w:hAnsi="Times New Roman" w:cs="Times New Roman"/>
+          <w:sz w:val="24"/>
+          <w:szCs w:val="24"/>
+        </w:rPr>
+        <w:t xml:space="preserve">, </w:t>
+      </w:r>
+      <w:r>
+        <w:rPr>
+          <w:rFonts w:ascii="Times New Roman" w:hAnsi="Times New Roman" w:cs="Times New Roman"/>
+          <w:i/>
+          <w:sz w:val="24"/>
+          <w:szCs w:val="24"/>
+        </w:rPr>
+        <w:t>The Oxford Handbook of Public Policy</w:t>
+      </w:r>
+      <w:r>
+        <w:rPr>
+          <w:rFonts w:ascii="Times New Roman" w:hAnsi="Times New Roman" w:cs="Times New Roman"/>
+          <w:sz w:val="24"/>
+          <w:szCs w:val="24"/>
+        </w:rPr>
+        <w:t>, 152-168. New York: Oxford University Press.</w:t>
+      </w:r>
+    </w:p>
+    <w:p>
+      <w:pPr>
+        <w:spacing w:after="0" w:line="480" w:lineRule="auto"/>
+        <w:ind w:left="720" w:hanging="720"/>
+        <w:rPr>
+          <w:rFonts w:ascii="Times New Roman" w:hAnsi="Times New Roman" w:cs="Times New Roman"/>
+          <w:sz w:val="24"/>
+          <w:szCs w:val="24"/>
+        </w:rPr>
+      </w:pPr>
+      <w:r>
+        <w:rPr>
+          <w:rFonts w:ascii="Times New Roman" w:hAnsi="Times New Roman" w:cs="Times New Roman"/>
+          <w:sz w:val="24"/>
+          <w:szCs w:val="24"/>
+        </w:rPr>
+        <w:t xml:space="preserve">Wilson, J. Q. (2006). Policy Analysis as Policy Advice. In </w:t>
+      </w:r>
+      <w:r>
+        <w:rPr>
+          <w:rFonts w:ascii="Times New Roman" w:hAnsi="Times New Roman" w:cs="Times New Roman"/>
+          <w:i/>
+          <w:sz w:val="24"/>
+          <w:szCs w:val="24"/>
+        </w:rPr>
+        <w:t>The Oxford Handbook of Public Policy</w:t>
+      </w:r>
+      <w:r>
+        <w:rPr>
+          <w:rFonts w:ascii="Times New Roman" w:hAnsi="Times New Roman" w:cs="Times New Roman"/>
+          <w:sz w:val="24"/>
+          <w:szCs w:val="24"/>
+        </w:rPr>
+        <w:t>, ed. Michael Moran, Martin Rein, Robert E. Goodin, 152-168. New York: Oxford University Press.</w:t>
+      </w:r>
+    </w:p>
+    <w:p>
+      <w:pPr>
+        <w:spacing w:after="0" w:line="480" w:lineRule="auto"/>
+        <w:ind w:left="720" w:hanging="720"/>
+        <w:rPr>
+          <w:rFonts w:ascii="Times New Roman" w:hAnsi="Times New Roman" w:cs="Times New Roman"/>
+          <w:sz w:val="24"/>
+          <w:szCs w:val="24"/>
+        </w:rPr>
+      </w:pPr>
+      <w:r>
+        <w:rPr>
+          <w:rFonts w:ascii="Times New Roman" w:hAnsi="Times New Roman" w:cs="Times New Roman"/>
+          <w:sz w:val="24"/>
+          <w:szCs w:val="24"/>
+        </w:rPr>
+        <w:t xml:space="preserve">Wu, Y., Welch, E. W., &amp; Huang, W.-L. (2015). Commercialization of university inventions: Individual and institutional factors affecting licensing of university patents. </w:t>
       </w:r>
       <w:r>
         <w:rPr>
@@ -18823,6 +18907,43 @@
           <w:sz w:val="24"/>
           <w:szCs w:val="24"/>
         </w:rPr>
+        <w:t>Technovation, 36-37</w:t>
+      </w:r>
+      <w:r>
+        <w:rPr>
+          <w:rFonts w:ascii="Times New Roman" w:hAnsi="Times New Roman" w:cs="Times New Roman"/>
+          <w:sz w:val="24"/>
+          <w:szCs w:val="24"/>
+        </w:rPr>
+        <w:t>, 12-25. doi:10.1016/j.technovation.2014.09.004</w:t>
+      </w:r>
+    </w:p>
+    <w:p>
+      <w:pPr>
+        <w:spacing w:after="0" w:line="480" w:lineRule="auto"/>
+        <w:ind w:left="720" w:hanging="720"/>
+        <w:rPr>
+          <w:rFonts w:ascii="Times New Roman" w:hAnsi="Times New Roman" w:cs="Times New Roman"/>
+          <w:sz w:val="24"/>
+          <w:szCs w:val="24"/>
+        </w:rPr>
+      </w:pPr>
+      <w:r>
+        <w:rPr>
+          <w:rFonts w:ascii="Times New Roman" w:hAnsi="Times New Roman" w:cs="Times New Roman"/>
+          <w:sz w:val="24"/>
+          <w:szCs w:val="24"/>
+        </w:rPr>
+        <w:t xml:space="preserve">York, A. S., &amp; Ahn, M. J. (2012). University technology transfer office success factors: A comparative case study. </w:t>
+      </w:r>
+      <w:r>
+        <w:rPr>
+          <w:rFonts w:ascii="Times New Roman" w:hAnsi="Times New Roman" w:cs="Times New Roman"/>
+          <w:i/>
+          <w:iCs/>
+          <w:sz w:val="24"/>
+          <w:szCs w:val="24"/>
+        </w:rPr>
         <w:t xml:space="preserve">International Journal of Technology Transfer and Commercialisation </w:t>
       </w:r>
       <w:r>
@@ -18831,7 +18952,16 @@
           <w:sz w:val="24"/>
           <w:szCs w:val="24"/>
         </w:rPr>
-        <w:t>(1/2). Retrieved from https://www.researchgate.net/profile/Mark_Ahn2/publication/264820471_University_technology_transfer_office_success_factors_a_comparative_case_study/links/5629991508aef25a243d818f/University-technology-transfer-office-success-factors-a-comparative-case-study.pdf</w:t>
+        <w:t>(1/2). Retrieved from https://www.researchgate.net/profile/Mark_Ahn2/publication/264820471_University_tec</w:t>
+      </w:r>
+      <w:r>
+        <w:rPr>
+          <w:rFonts w:ascii="Times New Roman" w:hAnsi="Times New Roman" w:cs="Times New Roman"/>
+          <w:sz w:val="24"/>
+          <w:szCs w:val="24"/>
+        </w:rPr>
+        <w:lastRenderedPageBreak/>
+        <w:t>hnology_transfer_office_success_factors_a_comparative_case_study/links/5629991508aef25a243d818f/University-technology-transfer-office-success-factors-a-comparative-case-study.pdf</w:t>
       </w:r>
     </w:p>
     <w:p>
@@ -23812,7 +23942,7 @@
 </file>
 
 <file path=customXml/itemProps1.xml><?xml version="1.0" encoding="utf-8"?>
-<ds:datastoreItem xmlns:ds="http://schemas.openxmlformats.org/officeDocument/2006/customXml" ds:itemID="{7559228A-FB75-4BE8-8CEB-AE4D64A5FA19}">
+<ds:datastoreItem xmlns:ds="http://schemas.openxmlformats.org/officeDocument/2006/customXml" ds:itemID="{B0C166E3-833D-46E0-9374-743172947563}">
   <ds:schemaRefs>
     <ds:schemaRef ds:uri="http://schemas.openxmlformats.org/officeDocument/2006/bibliography"/>
   </ds:schemaRefs>

</xml_diff>

<commit_message>
Expanded section on shortcomings of TRL and moved content to section on potential role of development stage
</commit_message>
<xml_diff>
--- a/Docs/PSP6980_2020_Fall_Townes_LiteratureReview_v00.docx
+++ b/Docs/PSP6980_2020_Fall_Townes_LiteratureReview_v00.docx
@@ -11603,12 +11603,484 @@
         </w:rPr>
         <w:t xml:space="preserve">specifically used the concept of technology readiness levels (TRLs) to describe development stage and the point where it becomes more difficult to advance the technology to where it is useful and can be transitioned to the private sector for commercialization.  </w:t>
       </w:r>
+    </w:p>
+    <w:p>
+      <w:pPr>
+        <w:spacing w:after="0" w:line="480" w:lineRule="auto"/>
+        <w:ind w:firstLine="720"/>
+        <w:rPr>
+          <w:rFonts w:ascii="Times New Roman" w:hAnsi="Times New Roman" w:cs="Times New Roman"/>
+          <w:sz w:val="24"/>
+          <w:szCs w:val="24"/>
+        </w:rPr>
+      </w:pPr>
+      <w:r>
+        <w:rPr>
+          <w:rFonts w:ascii="Times New Roman" w:hAnsi="Times New Roman" w:cs="Times New Roman"/>
+          <w:sz w:val="24"/>
+          <w:szCs w:val="24"/>
+        </w:rPr>
+        <w:t xml:space="preserve">The TRL scale is not without its shortcomings.  </w:t>
+      </w:r>
+      <w:r>
+        <w:rPr>
+          <w:rFonts w:ascii="Times New Roman" w:hAnsi="Times New Roman" w:cs="Times New Roman"/>
+          <w:sz w:val="24"/>
+          <w:szCs w:val="24"/>
+        </w:rPr>
+        <w:t xml:space="preserve">Olechowski, Eppinger, Tomascheck, and Joglekar (2020) investigated </w:t>
+      </w:r>
+      <w:r>
+        <w:rPr>
+          <w:rFonts w:ascii="Times New Roman" w:hAnsi="Times New Roman" w:cs="Times New Roman"/>
+          <w:sz w:val="24"/>
+          <w:szCs w:val="24"/>
+        </w:rPr>
+        <w:t>the challenges associated with using the</w:t>
+      </w:r>
+      <w:r>
+        <w:rPr>
+          <w:rFonts w:ascii="Times New Roman" w:hAnsi="Times New Roman" w:cs="Times New Roman"/>
+          <w:sz w:val="24"/>
+          <w:szCs w:val="24"/>
+        </w:rPr>
+        <w:t xml:space="preserve"> TRL scale in practice.  </w:t>
+      </w:r>
+      <w:r>
+        <w:rPr>
+          <w:rFonts w:ascii="Times New Roman" w:hAnsi="Times New Roman" w:cs="Times New Roman"/>
+          <w:sz w:val="24"/>
+          <w:szCs w:val="24"/>
+        </w:rPr>
+        <w:t>Using an exploratory sequential mixed methods design consisting of qualitative semi-structured interviews and an online survey that included a best-worst</w:t>
+      </w:r>
+      <w:r>
+        <w:rPr>
+          <w:rFonts w:ascii="Times New Roman" w:hAnsi="Times New Roman" w:cs="Times New Roman"/>
+          <w:sz w:val="24"/>
+          <w:szCs w:val="24"/>
+        </w:rPr>
+        <w:t xml:space="preserve"> scaling</w:t>
+      </w:r>
+      <w:r>
+        <w:rPr>
+          <w:rFonts w:ascii="Times New Roman" w:hAnsi="Times New Roman" w:cs="Times New Roman"/>
+          <w:sz w:val="24"/>
+          <w:szCs w:val="24"/>
+        </w:rPr>
+        <w:t xml:space="preserve"> (BWS) experiment, t</w:t>
+      </w:r>
+      <w:r>
+        <w:rPr>
+          <w:rFonts w:ascii="Times New Roman" w:hAnsi="Times New Roman" w:cs="Times New Roman"/>
+          <w:sz w:val="24"/>
+          <w:szCs w:val="24"/>
+        </w:rPr>
+        <w:t xml:space="preserve">hey </w:t>
+      </w:r>
+      <w:r>
+        <w:rPr>
+          <w:rFonts w:ascii="Times New Roman" w:hAnsi="Times New Roman" w:cs="Times New Roman"/>
+          <w:sz w:val="24"/>
+          <w:szCs w:val="24"/>
+        </w:rPr>
+        <w:lastRenderedPageBreak/>
+        <w:t>i</w:t>
+      </w:r>
+      <w:r>
+        <w:rPr>
+          <w:rFonts w:ascii="Times New Roman" w:hAnsi="Times New Roman" w:cs="Times New Roman"/>
+          <w:sz w:val="24"/>
+          <w:szCs w:val="24"/>
+        </w:rPr>
+        <w:t xml:space="preserve">dentified 15 challenges that practitioners face when using the TRL scale.  </w:t>
+      </w:r>
+      <w:r>
+        <w:rPr>
+          <w:rFonts w:ascii="Times New Roman" w:hAnsi="Times New Roman" w:cs="Times New Roman"/>
+          <w:sz w:val="24"/>
+          <w:szCs w:val="24"/>
+        </w:rPr>
+        <w:t>The participants in the study</w:t>
+      </w:r>
+      <w:r>
+        <w:rPr>
+          <w:rFonts w:ascii="Times New Roman" w:hAnsi="Times New Roman" w:cs="Times New Roman"/>
+          <w:sz w:val="24"/>
+          <w:szCs w:val="24"/>
+        </w:rPr>
+        <w:t xml:space="preserve"> we</w:t>
+      </w:r>
+      <w:r>
+        <w:rPr>
+          <w:rFonts w:ascii="Times New Roman" w:hAnsi="Times New Roman" w:cs="Times New Roman"/>
+          <w:sz w:val="24"/>
+          <w:szCs w:val="24"/>
+        </w:rPr>
+        <w:t>re predominantly private-sector professionals from the aerospace, defense and government</w:t>
+      </w:r>
+      <w:r>
+        <w:rPr>
+          <w:rFonts w:ascii="Times New Roman" w:hAnsi="Times New Roman" w:cs="Times New Roman"/>
+          <w:sz w:val="24"/>
+          <w:szCs w:val="24"/>
+        </w:rPr>
+        <w:t>, and</w:t>
+      </w:r>
+      <w:r>
+        <w:rPr>
+          <w:rFonts w:ascii="Times New Roman" w:hAnsi="Times New Roman" w:cs="Times New Roman"/>
+          <w:sz w:val="24"/>
+          <w:szCs w:val="24"/>
+        </w:rPr>
+        <w:t xml:space="preserve"> technology industries who had </w:t>
+      </w:r>
+      <w:r>
+        <w:rPr>
+          <w:rFonts w:ascii="Times New Roman" w:hAnsi="Times New Roman" w:cs="Times New Roman"/>
+          <w:sz w:val="24"/>
+          <w:szCs w:val="24"/>
+        </w:rPr>
+        <w:t>roles related to</w:t>
+      </w:r>
+      <w:r>
+        <w:rPr>
+          <w:rFonts w:ascii="Times New Roman" w:hAnsi="Times New Roman" w:cs="Times New Roman"/>
+          <w:sz w:val="24"/>
+          <w:szCs w:val="24"/>
+        </w:rPr>
+        <w:t xml:space="preserve"> </w:t>
+      </w:r>
+      <w:r>
+        <w:rPr>
+          <w:rFonts w:ascii="Times New Roman" w:hAnsi="Times New Roman" w:cs="Times New Roman"/>
+          <w:sz w:val="24"/>
+          <w:szCs w:val="24"/>
+        </w:rPr>
+        <w:t xml:space="preserve">hardware development and </w:t>
+      </w:r>
+      <w:r>
+        <w:rPr>
+          <w:rFonts w:ascii="Times New Roman" w:hAnsi="Times New Roman" w:cs="Times New Roman"/>
+          <w:sz w:val="24"/>
+          <w:szCs w:val="24"/>
+        </w:rPr>
+        <w:t>advanced systems engineering</w:t>
+      </w:r>
+      <w:r>
+        <w:rPr>
+          <w:rFonts w:ascii="Times New Roman" w:hAnsi="Times New Roman" w:cs="Times New Roman"/>
+          <w:sz w:val="24"/>
+          <w:szCs w:val="24"/>
+        </w:rPr>
+        <w:t xml:space="preserve">.  </w:t>
+      </w:r>
+      <w:r>
+        <w:rPr>
+          <w:rFonts w:ascii="Times New Roman" w:hAnsi="Times New Roman" w:cs="Times New Roman"/>
+          <w:sz w:val="24"/>
+          <w:szCs w:val="24"/>
+        </w:rPr>
+        <w:t>Olechowski, Eppinger, Tomascheck, and Joglekar</w:t>
+      </w:r>
+      <w:r>
+        <w:rPr>
+          <w:rFonts w:ascii="Times New Roman" w:hAnsi="Times New Roman" w:cs="Times New Roman"/>
+          <w:sz w:val="24"/>
+          <w:szCs w:val="24"/>
+        </w:rPr>
+        <w:t xml:space="preserve"> found that challenges </w:t>
+      </w:r>
+      <w:r>
+        <w:rPr>
+          <w:rFonts w:ascii="Times New Roman" w:hAnsi="Times New Roman" w:cs="Times New Roman"/>
+          <w:sz w:val="24"/>
+          <w:szCs w:val="24"/>
+        </w:rPr>
+        <w:t xml:space="preserve">encountered by practitioners </w:t>
+      </w:r>
+      <w:r>
+        <w:rPr>
+          <w:rFonts w:ascii="Times New Roman" w:hAnsi="Times New Roman" w:cs="Times New Roman"/>
+          <w:sz w:val="24"/>
+          <w:szCs w:val="24"/>
+        </w:rPr>
+        <w:t xml:space="preserve">were related to either system complexity, planning and review, or assessment validity.  </w:t>
+      </w:r>
+      <w:r>
+        <w:rPr>
+          <w:rFonts w:ascii="Times New Roman" w:hAnsi="Times New Roman" w:cs="Times New Roman"/>
+          <w:sz w:val="24"/>
+          <w:szCs w:val="24"/>
+        </w:rPr>
+        <w:t xml:space="preserve">System complexity challenges pertained to incorporating new technologies into highly complex systems.  Challenges related to planning and review concerned the integration of TRL assessment outputs with existing organizational processes, particularly those related to planning, review, and decision making.  Assessment validity challenges had to do with the reliability and repeatability of assessments using the TRL scale.  </w:t>
+      </w:r>
+      <w:r>
+        <w:rPr>
+          <w:rFonts w:ascii="Times New Roman" w:hAnsi="Times New Roman" w:cs="Times New Roman"/>
+          <w:sz w:val="24"/>
+          <w:szCs w:val="24"/>
+        </w:rPr>
+        <w:t xml:space="preserve">One of the most critical challenges </w:t>
+      </w:r>
+      <w:r>
+        <w:rPr>
+          <w:rFonts w:ascii="Times New Roman" w:hAnsi="Times New Roman" w:cs="Times New Roman"/>
+          <w:sz w:val="24"/>
+          <w:szCs w:val="24"/>
+        </w:rPr>
+        <w:t xml:space="preserve">identified </w:t>
+      </w:r>
+      <w:r>
+        <w:rPr>
+          <w:rFonts w:ascii="Times New Roman" w:hAnsi="Times New Roman" w:cs="Times New Roman"/>
+          <w:sz w:val="24"/>
+          <w:szCs w:val="24"/>
+        </w:rPr>
+        <w:t>was that TRL assess</w:t>
+      </w:r>
+      <w:r>
+        <w:rPr>
+          <w:rFonts w:ascii="Times New Roman" w:hAnsi="Times New Roman" w:cs="Times New Roman"/>
+          <w:sz w:val="24"/>
+          <w:szCs w:val="24"/>
+        </w:rPr>
+        <w:t xml:space="preserve">ments do not necessarily provide insight into system readiness.  Effective university technology transfer is likely to entail systems level endeavors.  </w:t>
+      </w:r>
+      <w:r>
+        <w:rPr>
+          <w:rFonts w:ascii="Times New Roman" w:hAnsi="Times New Roman" w:cs="Times New Roman"/>
+          <w:sz w:val="24"/>
+          <w:szCs w:val="24"/>
+        </w:rPr>
+        <w:t xml:space="preserve">Olechowski, Eppinger, Tomascheck, and Joglekar </w:t>
+      </w:r>
+      <w:r>
+        <w:rPr>
+          <w:rFonts w:ascii="Times New Roman" w:hAnsi="Times New Roman" w:cs="Times New Roman"/>
+          <w:sz w:val="24"/>
+          <w:szCs w:val="24"/>
+        </w:rPr>
+        <w:t xml:space="preserve">speculated </w:t>
+      </w:r>
+      <w:r>
+        <w:rPr>
+          <w:rFonts w:ascii="Times New Roman" w:hAnsi="Times New Roman" w:cs="Times New Roman"/>
+          <w:sz w:val="24"/>
+          <w:szCs w:val="24"/>
+        </w:rPr>
+        <w:t>that addressing these challenges could substantial</w:t>
+      </w:r>
+      <w:r>
+        <w:rPr>
+          <w:rFonts w:ascii="Times New Roman" w:hAnsi="Times New Roman" w:cs="Times New Roman"/>
+          <w:sz w:val="24"/>
+          <w:szCs w:val="24"/>
+        </w:rPr>
+        <w:t>ly</w:t>
+      </w:r>
+      <w:r>
+        <w:rPr>
+          <w:rFonts w:ascii="Times New Roman" w:hAnsi="Times New Roman" w:cs="Times New Roman"/>
+          <w:sz w:val="24"/>
+          <w:szCs w:val="24"/>
+        </w:rPr>
+        <w:t xml:space="preserve"> improve decisions practices</w:t>
+      </w:r>
+      <w:r>
+        <w:rPr>
+          <w:rFonts w:ascii="Times New Roman" w:hAnsi="Times New Roman" w:cs="Times New Roman"/>
+          <w:sz w:val="24"/>
+          <w:szCs w:val="24"/>
+        </w:rPr>
+        <w:t xml:space="preserve"> and outcomes</w:t>
+      </w:r>
+      <w:r>
+        <w:rPr>
+          <w:rFonts w:ascii="Times New Roman" w:hAnsi="Times New Roman" w:cs="Times New Roman"/>
+          <w:sz w:val="24"/>
+          <w:szCs w:val="24"/>
+        </w:rPr>
+        <w:t xml:space="preserve"> in complex engineering undertakings</w:t>
+      </w:r>
+      <w:r>
+        <w:rPr>
+          <w:rFonts w:ascii="Times New Roman" w:hAnsi="Times New Roman" w:cs="Times New Roman"/>
+          <w:sz w:val="24"/>
+          <w:szCs w:val="24"/>
+        </w:rPr>
+        <w:t>.</w:t>
+      </w:r>
+    </w:p>
+    <w:p>
+      <w:pPr>
+        <w:spacing w:after="0" w:line="480" w:lineRule="auto"/>
+        <w:ind w:firstLine="720"/>
+        <w:rPr>
+          <w:rFonts w:ascii="Times New Roman" w:hAnsi="Times New Roman" w:cs="Times New Roman"/>
+          <w:sz w:val="24"/>
+          <w:szCs w:val="24"/>
+        </w:rPr>
+      </w:pPr>
+      <w:r>
+        <w:rPr>
+          <w:rFonts w:ascii="Times New Roman" w:hAnsi="Times New Roman" w:cs="Times New Roman"/>
+          <w:sz w:val="24"/>
+          <w:szCs w:val="24"/>
+        </w:rPr>
+        <w:t xml:space="preserve">It’s not surprising </w:t>
+      </w:r>
+      <w:r>
+        <w:rPr>
+          <w:rFonts w:ascii="Times New Roman" w:hAnsi="Times New Roman" w:cs="Times New Roman"/>
+          <w:sz w:val="24"/>
+          <w:szCs w:val="24"/>
+        </w:rPr>
+        <w:t xml:space="preserve">that </w:t>
+      </w:r>
+      <w:r>
+        <w:rPr>
+          <w:rFonts w:ascii="Times New Roman" w:hAnsi="Times New Roman" w:cs="Times New Roman"/>
+          <w:sz w:val="24"/>
+          <w:szCs w:val="24"/>
+        </w:rPr>
+        <w:t>the private-sector practitioners would encounter challenges using the TRL scale.  As an agency of the federal government, NASA developed the TRL scale in the context of public sector applications.  The public sector is not motivated by economic profit in the same way as the private sector</w:t>
+      </w:r>
+      <w:r>
+        <w:rPr>
+          <w:rFonts w:ascii="Times New Roman" w:hAnsi="Times New Roman" w:cs="Times New Roman"/>
+          <w:sz w:val="24"/>
+          <w:szCs w:val="24"/>
+        </w:rPr>
+        <w:t xml:space="preserve">.  </w:t>
+      </w:r>
+      <w:r>
+        <w:rPr>
+          <w:rFonts w:ascii="Times New Roman" w:hAnsi="Times New Roman" w:cs="Times New Roman"/>
+          <w:sz w:val="24"/>
+          <w:szCs w:val="24"/>
+        </w:rPr>
+        <w:t xml:space="preserve">The TRL scale focuses on invention risk.  </w:t>
+      </w:r>
+      <w:r>
+        <w:rPr>
+          <w:rFonts w:ascii="Times New Roman" w:hAnsi="Times New Roman" w:cs="Times New Roman"/>
+          <w:sz w:val="24"/>
+          <w:szCs w:val="24"/>
+        </w:rPr>
+        <w:t xml:space="preserve">As such, </w:t>
+      </w:r>
+      <w:r>
+        <w:rPr>
+          <w:rFonts w:ascii="Times New Roman" w:hAnsi="Times New Roman" w:cs="Times New Roman"/>
+          <w:sz w:val="24"/>
+          <w:szCs w:val="24"/>
+        </w:rPr>
+        <w:t>it</w:t>
+      </w:r>
+      <w:r>
+        <w:rPr>
+          <w:rFonts w:ascii="Times New Roman" w:hAnsi="Times New Roman" w:cs="Times New Roman"/>
+          <w:sz w:val="24"/>
+          <w:szCs w:val="24"/>
+        </w:rPr>
+        <w:t xml:space="preserve"> likely does not capture important economic factors </w:t>
+      </w:r>
+      <w:r>
+        <w:rPr>
+          <w:rFonts w:ascii="Times New Roman" w:hAnsi="Times New Roman" w:cs="Times New Roman"/>
+          <w:sz w:val="24"/>
+          <w:szCs w:val="24"/>
+        </w:rPr>
+        <w:t xml:space="preserve">relevant to technology development </w:t>
+      </w:r>
+      <w:r>
+        <w:rPr>
+          <w:rFonts w:ascii="Times New Roman" w:hAnsi="Times New Roman" w:cs="Times New Roman"/>
+          <w:sz w:val="24"/>
+          <w:szCs w:val="24"/>
+        </w:rPr>
+        <w:t xml:space="preserve">that are significant </w:t>
+      </w:r>
+      <w:r>
+        <w:rPr>
+          <w:rFonts w:ascii="Times New Roman" w:hAnsi="Times New Roman" w:cs="Times New Roman"/>
+          <w:sz w:val="24"/>
+          <w:szCs w:val="24"/>
+        </w:rPr>
+        <w:t xml:space="preserve">factors </w:t>
+      </w:r>
+      <w:r>
+        <w:rPr>
+          <w:rFonts w:ascii="Times New Roman" w:hAnsi="Times New Roman" w:cs="Times New Roman"/>
+          <w:sz w:val="24"/>
+          <w:szCs w:val="24"/>
+        </w:rPr>
+        <w:t>for private sector decisions regarding university technology transfer opportunities.</w:t>
+      </w:r>
+    </w:p>
+    <w:p>
+      <w:pPr>
+        <w:spacing w:after="0" w:line="480" w:lineRule="auto"/>
+        <w:ind w:firstLine="720"/>
+        <w:rPr>
+          <w:rFonts w:ascii="Times New Roman" w:hAnsi="Times New Roman" w:cs="Times New Roman"/>
+          <w:sz w:val="24"/>
+          <w:szCs w:val="24"/>
+        </w:rPr>
+      </w:pPr>
+      <w:r>
+        <w:rPr>
+          <w:rFonts w:ascii="Times New Roman" w:hAnsi="Times New Roman" w:cs="Times New Roman"/>
+          <w:sz w:val="24"/>
+          <w:szCs w:val="24"/>
+        </w:rPr>
+        <w:lastRenderedPageBreak/>
+        <w:t>Some sch</w:t>
+      </w:r>
+      <w:r>
+        <w:rPr>
+          <w:rFonts w:ascii="Times New Roman" w:hAnsi="Times New Roman" w:cs="Times New Roman"/>
+          <w:sz w:val="24"/>
+          <w:szCs w:val="24"/>
+        </w:rPr>
+        <w:t>olars have proposed alternative metrics</w:t>
+      </w:r>
+      <w:r>
+        <w:rPr>
+          <w:rFonts w:ascii="Times New Roman" w:hAnsi="Times New Roman" w:cs="Times New Roman"/>
+          <w:sz w:val="24"/>
+          <w:szCs w:val="24"/>
+        </w:rPr>
+        <w:t xml:space="preserve"> to address shortcomings of the TRL scale.  The advancement degree of difficulty metric… The research and development degree of difficulty metric…</w:t>
+      </w:r>
       <w:bookmarkStart w:id="0" w:name="_GoBack"/>
       <w:bookmarkEnd w:id="0"/>
     </w:p>
     <w:p>
       <w:pPr>
         <w:spacing w:after="0" w:line="480" w:lineRule="auto"/>
+        <w:jc w:val="center"/>
+        <w:rPr>
+          <w:rFonts w:ascii="Times New Roman" w:hAnsi="Times New Roman" w:cs="Times New Roman"/>
+          <w:b/>
+          <w:sz w:val="24"/>
+          <w:szCs w:val="24"/>
+        </w:rPr>
+      </w:pPr>
+      <w:r>
+        <w:rPr>
+          <w:rFonts w:ascii="Times New Roman" w:hAnsi="Times New Roman" w:cs="Times New Roman"/>
+          <w:b/>
+          <w:sz w:val="24"/>
+          <w:szCs w:val="24"/>
+        </w:rPr>
+        <w:t xml:space="preserve">Understanding the Potential Influence of Development Stage </w:t>
+      </w:r>
+    </w:p>
+    <w:p>
+      <w:pPr>
+        <w:spacing w:after="0" w:line="480" w:lineRule="auto"/>
         <w:ind w:firstLine="720"/>
         <w:rPr>
           <w:rFonts w:ascii="Times New Roman" w:hAnsi="Times New Roman" w:cs="Times New Roman"/>
@@ -11622,39 +12094,186 @@
           <w:sz w:val="24"/>
           <w:szCs w:val="24"/>
         </w:rPr>
-        <w:t xml:space="preserve">The TRL scale is not without its shortcomings.  </w:t>
-      </w:r>
-      <w:r>
-        <w:rPr>
-          <w:rFonts w:ascii="Times New Roman" w:hAnsi="Times New Roman" w:cs="Times New Roman"/>
-          <w:sz w:val="24"/>
-          <w:szCs w:val="24"/>
-        </w:rPr>
-        <w:t xml:space="preserve">Olechowski, Eppinger, Tomascheck, and Joglekar (2020) investigated </w:t>
-      </w:r>
-      <w:r>
-        <w:rPr>
-          <w:rFonts w:ascii="Times New Roman" w:hAnsi="Times New Roman" w:cs="Times New Roman"/>
-          <w:sz w:val="24"/>
-          <w:szCs w:val="24"/>
-        </w:rPr>
-        <w:t>the challenges associated with using the</w:t>
-      </w:r>
-      <w:r>
-        <w:rPr>
-          <w:rFonts w:ascii="Times New Roman" w:hAnsi="Times New Roman" w:cs="Times New Roman"/>
-          <w:sz w:val="24"/>
-          <w:szCs w:val="24"/>
-        </w:rPr>
-        <w:t xml:space="preserve"> TRL scale in practice.  They i</w:t>
-      </w:r>
-      <w:r>
-        <w:rPr>
-          <w:rFonts w:ascii="Times New Roman" w:hAnsi="Times New Roman" w:cs="Times New Roman"/>
-          <w:sz w:val="24"/>
-          <w:szCs w:val="24"/>
-        </w:rPr>
-        <w:t xml:space="preserve">dentified 15 challenges across three (3) categories that practitioners face when using the </w:t>
+        <w:t>The issue of development stage posed in the preliminary research question of the proposed study goes</w:t>
+      </w:r>
+      <w:r>
+        <w:rPr>
+          <w:rFonts w:ascii="Times New Roman" w:hAnsi="Times New Roman" w:cs="Times New Roman"/>
+          <w:sz w:val="24"/>
+          <w:szCs w:val="24"/>
+        </w:rPr>
+        <w:t xml:space="preserve"> to the premise of current </w:t>
+      </w:r>
+      <w:r>
+        <w:rPr>
+          <w:rFonts w:ascii="Times New Roman" w:hAnsi="Times New Roman" w:cs="Times New Roman"/>
+          <w:sz w:val="24"/>
+          <w:szCs w:val="24"/>
+        </w:rPr>
+        <w:t>public</w:t>
+      </w:r>
+      <w:r>
+        <w:rPr>
+          <w:rFonts w:ascii="Times New Roman" w:hAnsi="Times New Roman" w:cs="Times New Roman"/>
+          <w:sz w:val="24"/>
+          <w:szCs w:val="24"/>
+        </w:rPr>
+        <w:t xml:space="preserve"> policy related to university technology transfer.</w:t>
+      </w:r>
+      <w:r>
+        <w:rPr>
+          <w:rFonts w:ascii="Times New Roman" w:hAnsi="Times New Roman" w:cs="Times New Roman"/>
+          <w:sz w:val="24"/>
+          <w:szCs w:val="24"/>
+        </w:rPr>
+        <w:t xml:space="preserve">  Federal </w:t>
+      </w:r>
+      <w:r>
+        <w:rPr>
+          <w:rFonts w:ascii="Times New Roman" w:hAnsi="Times New Roman" w:cs="Times New Roman"/>
+          <w:sz w:val="24"/>
+          <w:szCs w:val="24"/>
+        </w:rPr>
+        <w:t xml:space="preserve">policy </w:t>
+      </w:r>
+      <w:r>
+        <w:rPr>
+          <w:rFonts w:ascii="Times New Roman" w:hAnsi="Times New Roman" w:cs="Times New Roman"/>
+          <w:sz w:val="24"/>
+          <w:szCs w:val="24"/>
+        </w:rPr>
+        <w:t xml:space="preserve">in general </w:t>
+      </w:r>
+      <w:r>
+        <w:rPr>
+          <w:rFonts w:ascii="Times New Roman" w:hAnsi="Times New Roman" w:cs="Times New Roman"/>
+          <w:sz w:val="24"/>
+          <w:szCs w:val="24"/>
+        </w:rPr>
+        <w:t xml:space="preserve">seems to presume that </w:t>
+      </w:r>
+      <w:r>
+        <w:rPr>
+          <w:rFonts w:ascii="Times New Roman" w:hAnsi="Times New Roman" w:cs="Times New Roman"/>
+          <w:sz w:val="24"/>
+          <w:szCs w:val="24"/>
+        </w:rPr>
+        <w:t xml:space="preserve">development stage is not a factor in the successful transfer </w:t>
+      </w:r>
+      <w:r>
+        <w:rPr>
+          <w:rFonts w:ascii="Times New Roman" w:hAnsi="Times New Roman" w:cs="Times New Roman"/>
+          <w:sz w:val="24"/>
+          <w:szCs w:val="24"/>
+        </w:rPr>
+        <w:t xml:space="preserve">of technologies derived from federally-funded </w:t>
+      </w:r>
+      <w:r>
+        <w:rPr>
+          <w:rFonts w:ascii="Times New Roman" w:hAnsi="Times New Roman" w:cs="Times New Roman"/>
+          <w:sz w:val="24"/>
+          <w:szCs w:val="24"/>
+        </w:rPr>
+        <w:t>R&amp;D</w:t>
+      </w:r>
+      <w:r>
+        <w:rPr>
+          <w:rFonts w:ascii="Times New Roman" w:hAnsi="Times New Roman" w:cs="Times New Roman"/>
+          <w:sz w:val="24"/>
+          <w:szCs w:val="24"/>
+        </w:rPr>
+        <w:t xml:space="preserve"> to the private sector</w:t>
+      </w:r>
+      <w:r>
+        <w:rPr>
+          <w:rFonts w:ascii="Times New Roman" w:hAnsi="Times New Roman" w:cs="Times New Roman"/>
+          <w:sz w:val="24"/>
+          <w:szCs w:val="24"/>
+        </w:rPr>
+        <w:t xml:space="preserve">.  It seems to presuppose that </w:t>
+      </w:r>
+      <w:r>
+        <w:rPr>
+          <w:rFonts w:ascii="Times New Roman" w:hAnsi="Times New Roman" w:cs="Times New Roman"/>
+          <w:sz w:val="24"/>
+          <w:szCs w:val="24"/>
+        </w:rPr>
+        <w:t>profit-driven and mission-driven organizations or aspiring entrepreneurs (i.e., individuals or small teams</w:t>
+      </w:r>
+      <w:r>
+        <w:rPr>
+          <w:rFonts w:ascii="Times New Roman" w:hAnsi="Times New Roman" w:cs="Times New Roman"/>
+          <w:sz w:val="24"/>
+          <w:szCs w:val="24"/>
+        </w:rPr>
+        <w:t xml:space="preserve"> of a few people) will have</w:t>
+      </w:r>
+      <w:r>
+        <w:rPr>
+          <w:rFonts w:ascii="Times New Roman" w:hAnsi="Times New Roman" w:cs="Times New Roman"/>
+          <w:sz w:val="24"/>
+          <w:szCs w:val="24"/>
+        </w:rPr>
+        <w:t xml:space="preserve"> </w:t>
+      </w:r>
+      <w:r>
+        <w:rPr>
+          <w:rFonts w:ascii="Times New Roman" w:hAnsi="Times New Roman" w:cs="Times New Roman"/>
+          <w:sz w:val="24"/>
+          <w:szCs w:val="24"/>
+        </w:rPr>
+        <w:t>access to the resources necessary to successfully employ the</w:t>
+      </w:r>
+      <w:r>
+        <w:rPr>
+          <w:rFonts w:ascii="Times New Roman" w:hAnsi="Times New Roman" w:cs="Times New Roman"/>
+          <w:sz w:val="24"/>
+          <w:szCs w:val="24"/>
+        </w:rPr>
+        <w:t xml:space="preserve"> technologies </w:t>
+      </w:r>
+      <w:r>
+        <w:rPr>
+          <w:rFonts w:ascii="Times New Roman" w:hAnsi="Times New Roman" w:cs="Times New Roman"/>
+          <w:sz w:val="24"/>
+          <w:szCs w:val="24"/>
+        </w:rPr>
+        <w:t>for various applications that will benefit the public interest and the motivation to pursue such opportunities regardless of the development state of the technology.  However, it appears that this assumption has never been tested or validated.</w:t>
+      </w:r>
+    </w:p>
+    <w:p>
+      <w:pPr>
+        <w:spacing w:after="0" w:line="480" w:lineRule="auto"/>
+        <w:ind w:firstLine="720"/>
+        <w:rPr>
+          <w:rFonts w:ascii="Times New Roman" w:hAnsi="Times New Roman" w:cs="Times New Roman"/>
+          <w:sz w:val="24"/>
+          <w:szCs w:val="24"/>
+        </w:rPr>
+      </w:pPr>
+      <w:r>
+        <w:rPr>
+          <w:rFonts w:ascii="Times New Roman" w:hAnsi="Times New Roman" w:cs="Times New Roman"/>
+          <w:sz w:val="24"/>
+          <w:szCs w:val="24"/>
+        </w:rPr>
+        <w:t>The results of the proposed research study will likely have significant implications for federal policy</w:t>
+      </w:r>
+      <w:r>
+        <w:rPr>
+          <w:rFonts w:ascii="Times New Roman" w:hAnsi="Times New Roman" w:cs="Times New Roman"/>
+          <w:sz w:val="24"/>
+          <w:szCs w:val="24"/>
+        </w:rPr>
+        <w:t xml:space="preserve"> </w:t>
+      </w:r>
+      <w:r>
+        <w:rPr>
+          <w:rFonts w:ascii="Times New Roman" w:hAnsi="Times New Roman" w:cs="Times New Roman"/>
+          <w:sz w:val="24"/>
+          <w:szCs w:val="24"/>
+        </w:rPr>
+        <w:t xml:space="preserve">regarding university technology transfer.  If development stage is not a factor in the successful university technology transfer, we can definitively remove it from the discussion and focus our resources on pursuing other candidates to explain why so few university-created technologies make their way to the private sector.  Development stage will be removed as an excuse for why research institutions, particularly universities, do not transfer a higher percentage of the technologies they create with the support of federal funding to the private sector.  However, if development stage is in fact explanatory, then it becomes necessary for the </w:t>
       </w:r>
       <w:r>
         <w:rPr>
@@ -11663,39 +12282,7 @@
           <w:szCs w:val="24"/>
         </w:rPr>
         <w:lastRenderedPageBreak/>
-        <w:t xml:space="preserve">TRL scale.  They </w:t>
-      </w:r>
-      <w:r>
-        <w:rPr>
-          <w:rFonts w:ascii="Times New Roman" w:hAnsi="Times New Roman" w:cs="Times New Roman"/>
-          <w:sz w:val="24"/>
-          <w:szCs w:val="24"/>
-        </w:rPr>
-        <w:t xml:space="preserve">speculated </w:t>
-      </w:r>
-      <w:r>
-        <w:rPr>
-          <w:rFonts w:ascii="Times New Roman" w:hAnsi="Times New Roman" w:cs="Times New Roman"/>
-          <w:sz w:val="24"/>
-          <w:szCs w:val="24"/>
-        </w:rPr>
-        <w:t>that addressing these challenges could substantial</w:t>
-      </w:r>
-      <w:r>
-        <w:rPr>
-          <w:rFonts w:ascii="Times New Roman" w:hAnsi="Times New Roman" w:cs="Times New Roman"/>
-          <w:sz w:val="24"/>
-          <w:szCs w:val="24"/>
-        </w:rPr>
-        <w:t>ly</w:t>
-      </w:r>
-      <w:r>
-        <w:rPr>
-          <w:rFonts w:ascii="Times New Roman" w:hAnsi="Times New Roman" w:cs="Times New Roman"/>
-          <w:sz w:val="24"/>
-          <w:szCs w:val="24"/>
-        </w:rPr>
-        <w:t xml:space="preserve"> improve decisions processes and outcomes in complex engineering projects.</w:t>
+        <w:t>government to reconsider the extent of its participation in the research and development process as well as the structures and mechanisms it uses to fund those activities.</w:t>
       </w:r>
     </w:p>
     <w:p>
@@ -11714,31 +12301,191 @@
           <w:sz w:val="24"/>
           <w:szCs w:val="24"/>
         </w:rPr>
-        <w:t xml:space="preserve">It’s not surprising </w:t>
-      </w:r>
-      <w:r>
-        <w:rPr>
-          <w:rFonts w:ascii="Times New Roman" w:hAnsi="Times New Roman" w:cs="Times New Roman"/>
-          <w:sz w:val="24"/>
-          <w:szCs w:val="24"/>
-        </w:rPr>
-        <w:t xml:space="preserve">that </w:t>
-      </w:r>
-      <w:r>
-        <w:rPr>
-          <w:rFonts w:ascii="Times New Roman" w:hAnsi="Times New Roman" w:cs="Times New Roman"/>
-          <w:sz w:val="24"/>
-          <w:szCs w:val="24"/>
-        </w:rPr>
-        <w:t>the private-sector practitioners would encounter challenges using the TRL scale.  As an agency of the federal government, NASA developed the TRL scale in the context of public sector applications.  The public sector is not motivated by economic profit in the same way as the private sector</w:t>
-      </w:r>
-      <w:r>
-        <w:rPr>
-          <w:rFonts w:ascii="Times New Roman" w:hAnsi="Times New Roman" w:cs="Times New Roman"/>
-          <w:sz w:val="24"/>
-          <w:szCs w:val="24"/>
-        </w:rPr>
-        <w:t>.  As such, the TRL scale likely does not capture important economic factors that are significant for private sector decisions regarding university technology transfer opportunities.</w:t>
+        <w:t>Development stage has not been extensively investigated as a determinant of technology transfer outcomes.  There is</w:t>
+      </w:r>
+      <w:r>
+        <w:rPr>
+          <w:rFonts w:ascii="Times New Roman" w:hAnsi="Times New Roman" w:cs="Times New Roman"/>
+          <w:sz w:val="24"/>
+          <w:szCs w:val="24"/>
+        </w:rPr>
+        <w:t xml:space="preserve"> popular belief among many technology transfer professionals that a technology must progress to a certain minimum </w:t>
+      </w:r>
+      <w:r>
+        <w:rPr>
+          <w:rFonts w:ascii="Times New Roman" w:hAnsi="Times New Roman" w:cs="Times New Roman"/>
+          <w:sz w:val="24"/>
+          <w:szCs w:val="24"/>
+        </w:rPr>
+        <w:t xml:space="preserve">state of </w:t>
+      </w:r>
+      <w:r>
+        <w:rPr>
+          <w:rFonts w:ascii="Times New Roman" w:hAnsi="Times New Roman" w:cs="Times New Roman"/>
+          <w:sz w:val="24"/>
+          <w:szCs w:val="24"/>
+        </w:rPr>
+        <w:t xml:space="preserve">development </w:t>
+      </w:r>
+      <w:r>
+        <w:rPr>
+          <w:rFonts w:ascii="Times New Roman" w:hAnsi="Times New Roman" w:cs="Times New Roman"/>
+          <w:sz w:val="24"/>
+          <w:szCs w:val="24"/>
+        </w:rPr>
+        <w:t>(i.e., development stage)</w:t>
+      </w:r>
+      <w:r>
+        <w:rPr>
+          <w:rFonts w:ascii="Times New Roman" w:hAnsi="Times New Roman" w:cs="Times New Roman"/>
+          <w:sz w:val="24"/>
+          <w:szCs w:val="24"/>
+        </w:rPr>
+        <w:t xml:space="preserve"> before it can be successfully tran</w:t>
+      </w:r>
+      <w:r>
+        <w:rPr>
+          <w:rFonts w:ascii="Times New Roman" w:hAnsi="Times New Roman" w:cs="Times New Roman"/>
+          <w:sz w:val="24"/>
+          <w:szCs w:val="24"/>
+        </w:rPr>
+        <w:t>sitioned</w:t>
+      </w:r>
+      <w:r>
+        <w:rPr>
+          <w:rFonts w:ascii="Times New Roman" w:hAnsi="Times New Roman" w:cs="Times New Roman"/>
+          <w:sz w:val="24"/>
+          <w:szCs w:val="24"/>
+        </w:rPr>
+        <w:t xml:space="preserve"> to the private sector.  Discussions among industry professionals about the so called “Valley of Death” are founded upon this belief.  The Valley of Death refers to the gap between funding </w:t>
+      </w:r>
+      <w:r>
+        <w:rPr>
+          <w:rFonts w:ascii="Times New Roman" w:hAnsi="Times New Roman" w:cs="Times New Roman"/>
+          <w:sz w:val="24"/>
+          <w:szCs w:val="24"/>
+        </w:rPr>
+        <w:t xml:space="preserve">provided by the federal government </w:t>
+      </w:r>
+      <w:r>
+        <w:rPr>
+          <w:rFonts w:ascii="Times New Roman" w:hAnsi="Times New Roman" w:cs="Times New Roman"/>
+          <w:sz w:val="24"/>
+          <w:szCs w:val="24"/>
+        </w:rPr>
+        <w:t>for basic research that p</w:t>
+      </w:r>
+      <w:r>
+        <w:rPr>
+          <w:rFonts w:ascii="Times New Roman" w:hAnsi="Times New Roman" w:cs="Times New Roman"/>
+          <w:sz w:val="24"/>
+          <w:szCs w:val="24"/>
+        </w:rPr>
+        <w:t xml:space="preserve">roduces scientific discoveries </w:t>
+      </w:r>
+      <w:r>
+        <w:rPr>
+          <w:rFonts w:ascii="Times New Roman" w:hAnsi="Times New Roman" w:cs="Times New Roman"/>
+          <w:sz w:val="24"/>
+          <w:szCs w:val="24"/>
+        </w:rPr>
+        <w:t>and funding provid</w:t>
+      </w:r>
+      <w:r>
+        <w:rPr>
+          <w:rFonts w:ascii="Times New Roman" w:hAnsi="Times New Roman" w:cs="Times New Roman"/>
+          <w:sz w:val="24"/>
+          <w:szCs w:val="24"/>
+        </w:rPr>
+        <w:t>ed by the private sector for research and development</w:t>
+      </w:r>
+      <w:r>
+        <w:rPr>
+          <w:rFonts w:ascii="Times New Roman" w:hAnsi="Times New Roman" w:cs="Times New Roman"/>
+          <w:sz w:val="24"/>
+          <w:szCs w:val="24"/>
+        </w:rPr>
+        <w:t xml:space="preserve"> activity directed toward the exploitation of </w:t>
+      </w:r>
+      <w:r>
+        <w:rPr>
+          <w:rFonts w:ascii="Times New Roman" w:hAnsi="Times New Roman" w:cs="Times New Roman"/>
+          <w:sz w:val="24"/>
+          <w:szCs w:val="24"/>
+        </w:rPr>
+        <w:t xml:space="preserve">such discoveries </w:t>
+      </w:r>
+      <w:r>
+        <w:rPr>
+          <w:rFonts w:ascii="Times New Roman" w:hAnsi="Times New Roman" w:cs="Times New Roman"/>
+          <w:sz w:val="24"/>
+          <w:szCs w:val="24"/>
+        </w:rPr>
+        <w:t xml:space="preserve">in specific applications for </w:t>
+      </w:r>
+      <w:r>
+        <w:rPr>
+          <w:rFonts w:ascii="Times New Roman" w:hAnsi="Times New Roman" w:cs="Times New Roman"/>
+          <w:sz w:val="24"/>
+          <w:szCs w:val="24"/>
+        </w:rPr>
+        <w:t>which there is user demand (</w:t>
+      </w:r>
+      <w:r>
+        <w:rPr>
+          <w:rFonts w:ascii="Times New Roman" w:hAnsi="Times New Roman" w:cs="Times New Roman"/>
+          <w:sz w:val="24"/>
+          <w:szCs w:val="24"/>
+        </w:rPr>
+        <w:t xml:space="preserve">see, e.g., </w:t>
+      </w:r>
+      <w:r>
+        <w:rPr>
+          <w:rFonts w:ascii="Times New Roman" w:hAnsi="Times New Roman" w:cs="Times New Roman"/>
+          <w:sz w:val="24"/>
+          <w:szCs w:val="24"/>
+        </w:rPr>
+        <w:t>Ferguson, 2014</w:t>
+      </w:r>
+      <w:r>
+        <w:rPr>
+          <w:rFonts w:ascii="Times New Roman" w:hAnsi="Times New Roman" w:cs="Times New Roman"/>
+          <w:sz w:val="24"/>
+          <w:szCs w:val="24"/>
+        </w:rPr>
+        <w:t>; Gildbrandsen, 2009</w:t>
+      </w:r>
+      <w:r>
+        <w:rPr>
+          <w:rFonts w:ascii="Times New Roman" w:hAnsi="Times New Roman" w:cs="Times New Roman"/>
+          <w:sz w:val="24"/>
+          <w:szCs w:val="24"/>
+        </w:rPr>
+        <w:t>; Hudson &amp; Khazragui, 2013</w:t>
+      </w:r>
+      <w:r>
+        <w:rPr>
+          <w:rFonts w:ascii="Times New Roman" w:hAnsi="Times New Roman" w:cs="Times New Roman"/>
+          <w:sz w:val="24"/>
+          <w:szCs w:val="24"/>
+        </w:rPr>
+        <w:t>)</w:t>
+      </w:r>
+      <w:r>
+        <w:rPr>
+          <w:rFonts w:ascii="Times New Roman" w:hAnsi="Times New Roman" w:cs="Times New Roman"/>
+          <w:sz w:val="24"/>
+          <w:szCs w:val="24"/>
+        </w:rPr>
+        <w:t>.  Many technology transfer professionals point to this gap as a primary impediment to successfully transferring tech</w:t>
+      </w:r>
+      <w:r>
+        <w:rPr>
+          <w:rFonts w:ascii="Times New Roman" w:hAnsi="Times New Roman" w:cs="Times New Roman"/>
+          <w:sz w:val="24"/>
+          <w:szCs w:val="24"/>
+        </w:rPr>
+        <w:t>nologies to the private sector.</w:t>
       </w:r>
     </w:p>
     <w:p>
@@ -11757,7 +12504,217 @@
           <w:sz w:val="24"/>
           <w:szCs w:val="24"/>
         </w:rPr>
-        <w:t>The</w:t>
+        <w:t>The literature provides evidence to suggest that development stage plays an important role in successful university technology transfer.  A key finding of Lee (1997) was that private sector firms are unlikely to invest in commercializing technologies generated from the research conducted at universities unless they are significantly de-risked.  Even research that highly focused applied research in nature requires significant funding to de-risk the resulting technologies.  Private sector firms seem unwilling to spend funds to de-risk such technologies.  Wu, Welch, and Huang (2015) found a positive correlation between additional post-disclosure research conducted by faculty inventors and the execution of a license for the patents on inventions that resulted from the research.</w:t>
+      </w:r>
+    </w:p>
+    <w:p>
+      <w:pPr>
+        <w:spacing w:after="0" w:line="480" w:lineRule="auto"/>
+        <w:ind w:firstLine="720"/>
+        <w:rPr>
+          <w:rFonts w:ascii="Times New Roman" w:hAnsi="Times New Roman" w:cs="Times New Roman"/>
+          <w:sz w:val="24"/>
+          <w:szCs w:val="24"/>
+        </w:rPr>
+      </w:pPr>
+      <w:r>
+        <w:rPr>
+          <w:rFonts w:ascii="Times New Roman" w:hAnsi="Times New Roman" w:cs="Times New Roman"/>
+          <w:sz w:val="24"/>
+          <w:szCs w:val="24"/>
+        </w:rPr>
+        <w:lastRenderedPageBreak/>
+        <w:t xml:space="preserve">Munteneau (2012) and </w:t>
+      </w:r>
+      <w:r>
+        <w:rPr>
+          <w:rFonts w:ascii="Times New Roman" w:hAnsi="Times New Roman" w:cs="Times New Roman"/>
+          <w:sz w:val="24"/>
+          <w:szCs w:val="24"/>
+        </w:rPr>
+        <w:t>Wang, Eltayyar, Wu, &amp; Xiang (2016)</w:t>
+      </w:r>
+      <w:r>
+        <w:rPr>
+          <w:rFonts w:ascii="Times New Roman" w:hAnsi="Times New Roman" w:cs="Times New Roman"/>
+          <w:sz w:val="24"/>
+          <w:szCs w:val="24"/>
+        </w:rPr>
+        <w:t xml:space="preserve"> are among</w:t>
+      </w:r>
+      <w:r>
+        <w:rPr>
+          <w:rFonts w:ascii="Times New Roman" w:hAnsi="Times New Roman" w:cs="Times New Roman"/>
+          <w:sz w:val="24"/>
+          <w:szCs w:val="24"/>
+        </w:rPr>
+        <w:t xml:space="preserve"> the few examples </w:t>
+      </w:r>
+      <w:r>
+        <w:rPr>
+          <w:rFonts w:ascii="Times New Roman" w:hAnsi="Times New Roman" w:cs="Times New Roman"/>
+          <w:sz w:val="24"/>
+          <w:szCs w:val="24"/>
+        </w:rPr>
+        <w:t>where development stage ha</w:t>
+      </w:r>
+      <w:r>
+        <w:rPr>
+          <w:rFonts w:ascii="Times New Roman" w:hAnsi="Times New Roman" w:cs="Times New Roman"/>
+          <w:sz w:val="24"/>
+          <w:szCs w:val="24"/>
+        </w:rPr>
+        <w:t>s</w:t>
+      </w:r>
+      <w:r>
+        <w:rPr>
+          <w:rFonts w:ascii="Times New Roman" w:hAnsi="Times New Roman" w:cs="Times New Roman"/>
+          <w:sz w:val="24"/>
+          <w:szCs w:val="24"/>
+        </w:rPr>
+        <w:t xml:space="preserve"> been</w:t>
+      </w:r>
+      <w:r>
+        <w:rPr>
+          <w:rFonts w:ascii="Times New Roman" w:hAnsi="Times New Roman" w:cs="Times New Roman"/>
+          <w:sz w:val="24"/>
+          <w:szCs w:val="24"/>
+        </w:rPr>
+        <w:t xml:space="preserve"> explicitly considered in the study of technology transfer.  There are articles and reports that discuss the technology readiness level (TRL) scale </w:t>
+      </w:r>
+      <w:r>
+        <w:rPr>
+          <w:rFonts w:ascii="Times New Roman" w:hAnsi="Times New Roman" w:cs="Times New Roman"/>
+          <w:sz w:val="24"/>
+          <w:szCs w:val="24"/>
+        </w:rPr>
+        <w:t xml:space="preserve">as a measure of development stage </w:t>
+      </w:r>
+      <w:r>
+        <w:rPr>
+          <w:rFonts w:ascii="Times New Roman" w:hAnsi="Times New Roman" w:cs="Times New Roman"/>
+          <w:sz w:val="24"/>
+          <w:szCs w:val="24"/>
+        </w:rPr>
+        <w:t>(EARTO, 2014</w:t>
+      </w:r>
+      <w:r>
+        <w:rPr>
+          <w:rFonts w:ascii="Times New Roman" w:hAnsi="Times New Roman" w:cs="Times New Roman"/>
+          <w:sz w:val="24"/>
+          <w:szCs w:val="24"/>
+        </w:rPr>
+        <w:t>; CITATION NEEDED; CITATION NEEDED), but most of these sources merely describe it and provide little insight into the potential role of development stage in university technology transfer.</w:t>
+      </w:r>
+    </w:p>
+    <w:p>
+      <w:pPr>
+        <w:spacing w:after="0" w:line="480" w:lineRule="auto"/>
+        <w:ind w:firstLine="720"/>
+        <w:rPr>
+          <w:rFonts w:ascii="Times New Roman" w:hAnsi="Times New Roman" w:cs="Times New Roman"/>
+          <w:sz w:val="24"/>
+          <w:szCs w:val="24"/>
+        </w:rPr>
+      </w:pPr>
+      <w:r>
+        <w:rPr>
+          <w:rFonts w:ascii="Times New Roman" w:hAnsi="Times New Roman" w:cs="Times New Roman"/>
+          <w:sz w:val="24"/>
+          <w:szCs w:val="24"/>
+        </w:rPr>
+        <w:t xml:space="preserve">The insights offered by Stokes (1997) have significant implications for examining the potential role of development stage in university technology transfer.   Stokes </w:t>
+      </w:r>
+      <w:r>
+        <w:rPr>
+          <w:rFonts w:ascii="Times New Roman" w:hAnsi="Times New Roman" w:cs="Times New Roman"/>
+          <w:sz w:val="24"/>
+          <w:szCs w:val="24"/>
+        </w:rPr>
+        <w:t xml:space="preserve">examined the core paradigm that provides the framework for federally-funded research and development as well as the implications that framework has for public policy.  </w:t>
+      </w:r>
+      <w:r>
+        <w:rPr>
+          <w:rFonts w:ascii="Times New Roman" w:hAnsi="Times New Roman" w:cs="Times New Roman"/>
+          <w:sz w:val="24"/>
+          <w:szCs w:val="24"/>
+        </w:rPr>
+        <w:t>B</w:t>
+      </w:r>
+      <w:r>
+        <w:rPr>
+          <w:rFonts w:ascii="Times New Roman" w:hAnsi="Times New Roman" w:cs="Times New Roman"/>
+          <w:sz w:val="24"/>
+          <w:szCs w:val="24"/>
+        </w:rPr>
+        <w:t>ased on both experience and reasoned analysis,</w:t>
+      </w:r>
+      <w:r>
+        <w:rPr>
+          <w:rFonts w:ascii="Times New Roman" w:hAnsi="Times New Roman" w:cs="Times New Roman"/>
+          <w:sz w:val="24"/>
+          <w:szCs w:val="24"/>
+        </w:rPr>
+        <w:t xml:space="preserve"> he argued</w:t>
+      </w:r>
+      <w:r>
+        <w:rPr>
+          <w:rFonts w:ascii="Times New Roman" w:hAnsi="Times New Roman" w:cs="Times New Roman"/>
+          <w:sz w:val="24"/>
+          <w:szCs w:val="24"/>
+        </w:rPr>
+        <w:t xml:space="preserve"> that the static and dynamic variants of the predominant linear paradigm relating science and technology is fundamentally flawed.  This paradigm posits that pure basic research is the fountain from which all technological progress springs forth.  In the dynamic linear paradigm, basic research leads to applied research </w:t>
+      </w:r>
+      <w:r>
+        <w:rPr>
+          <w:rFonts w:ascii="Times New Roman" w:hAnsi="Times New Roman" w:cs="Times New Roman"/>
+          <w:sz w:val="24"/>
+          <w:szCs w:val="24"/>
+        </w:rPr>
+        <w:t>which</w:t>
+      </w:r>
+      <w:r>
+        <w:rPr>
+          <w:rFonts w:ascii="Times New Roman" w:hAnsi="Times New Roman" w:cs="Times New Roman"/>
+          <w:sz w:val="24"/>
+          <w:szCs w:val="24"/>
+        </w:rPr>
+        <w:t xml:space="preserve"> gives way to development </w:t>
+      </w:r>
+      <w:r>
+        <w:rPr>
+          <w:rFonts w:ascii="Times New Roman" w:hAnsi="Times New Roman" w:cs="Times New Roman"/>
+          <w:sz w:val="24"/>
+          <w:szCs w:val="24"/>
+        </w:rPr>
+        <w:t>which</w:t>
+      </w:r>
+      <w:r>
+        <w:rPr>
+          <w:rFonts w:ascii="Times New Roman" w:hAnsi="Times New Roman" w:cs="Times New Roman"/>
+          <w:sz w:val="24"/>
+          <w:szCs w:val="24"/>
+        </w:rPr>
+        <w:t xml:space="preserve"> subsequently results in production and operations technologies.  Stokes demonstrated that this one-dimensional linear model is inadequate and inaccurate in describing reality.  </w:t>
+      </w:r>
+    </w:p>
+    <w:p>
+      <w:pPr>
+        <w:spacing w:after="0" w:line="480" w:lineRule="auto"/>
+        <w:ind w:firstLine="720"/>
+        <w:rPr>
+          <w:rFonts w:ascii="Times New Roman" w:hAnsi="Times New Roman" w:cs="Times New Roman"/>
+          <w:sz w:val="24"/>
+          <w:szCs w:val="24"/>
+        </w:rPr>
+      </w:pPr>
+      <w:r>
+        <w:rPr>
+          <w:rFonts w:ascii="Times New Roman" w:hAnsi="Times New Roman" w:cs="Times New Roman"/>
+          <w:sz w:val="24"/>
+          <w:szCs w:val="24"/>
+        </w:rPr>
+        <w:t>Stokes (1997)</w:t>
       </w:r>
       <w:r>
         <w:rPr>
@@ -11773,143 +12730,170 @@
           <w:sz w:val="24"/>
           <w:szCs w:val="24"/>
         </w:rPr>
-        <w:t xml:space="preserve">issue of development stage posed in the </w:t>
-      </w:r>
-      <w:r>
-        <w:rPr>
-          <w:rFonts w:ascii="Times New Roman" w:hAnsi="Times New Roman" w:cs="Times New Roman"/>
-          <w:sz w:val="24"/>
-          <w:szCs w:val="24"/>
-        </w:rPr>
-        <w:t>preliminary research question</w:t>
-      </w:r>
-      <w:r>
-        <w:rPr>
-          <w:rFonts w:ascii="Times New Roman" w:hAnsi="Times New Roman" w:cs="Times New Roman"/>
-          <w:sz w:val="24"/>
-          <w:szCs w:val="24"/>
-        </w:rPr>
-        <w:t xml:space="preserve"> of the proposed study</w:t>
-      </w:r>
-      <w:r>
-        <w:rPr>
-          <w:rFonts w:ascii="Times New Roman" w:hAnsi="Times New Roman" w:cs="Times New Roman"/>
-          <w:sz w:val="24"/>
-          <w:szCs w:val="24"/>
-        </w:rPr>
-        <w:t xml:space="preserve"> goes</w:t>
-      </w:r>
-      <w:r>
-        <w:rPr>
-          <w:rFonts w:ascii="Times New Roman" w:hAnsi="Times New Roman" w:cs="Times New Roman"/>
-          <w:sz w:val="24"/>
-          <w:szCs w:val="24"/>
-        </w:rPr>
-        <w:t xml:space="preserve"> to the premise of current </w:t>
-      </w:r>
-      <w:r>
-        <w:rPr>
-          <w:rFonts w:ascii="Times New Roman" w:hAnsi="Times New Roman" w:cs="Times New Roman"/>
-          <w:sz w:val="24"/>
-          <w:szCs w:val="24"/>
-        </w:rPr>
-        <w:t>public</w:t>
-      </w:r>
-      <w:r>
-        <w:rPr>
-          <w:rFonts w:ascii="Times New Roman" w:hAnsi="Times New Roman" w:cs="Times New Roman"/>
-          <w:sz w:val="24"/>
-          <w:szCs w:val="24"/>
-        </w:rPr>
-        <w:t xml:space="preserve"> policy related to university technology transfer.</w:t>
-      </w:r>
-      <w:r>
-        <w:rPr>
-          <w:rFonts w:ascii="Times New Roman" w:hAnsi="Times New Roman" w:cs="Times New Roman"/>
-          <w:sz w:val="24"/>
-          <w:szCs w:val="24"/>
-        </w:rPr>
-        <w:t xml:space="preserve">  Federal </w:t>
-      </w:r>
-      <w:r>
-        <w:rPr>
-          <w:rFonts w:ascii="Times New Roman" w:hAnsi="Times New Roman" w:cs="Times New Roman"/>
-          <w:sz w:val="24"/>
-          <w:szCs w:val="24"/>
-        </w:rPr>
-        <w:t xml:space="preserve">policy </w:t>
-      </w:r>
-      <w:r>
-        <w:rPr>
-          <w:rFonts w:ascii="Times New Roman" w:hAnsi="Times New Roman" w:cs="Times New Roman"/>
-          <w:sz w:val="24"/>
-          <w:szCs w:val="24"/>
-        </w:rPr>
-        <w:t xml:space="preserve">in general </w:t>
-      </w:r>
-      <w:r>
-        <w:rPr>
-          <w:rFonts w:ascii="Times New Roman" w:hAnsi="Times New Roman" w:cs="Times New Roman"/>
-          <w:sz w:val="24"/>
-          <w:szCs w:val="24"/>
-        </w:rPr>
-        <w:t xml:space="preserve">seems to presume that </w:t>
-      </w:r>
-      <w:r>
-        <w:rPr>
-          <w:rFonts w:ascii="Times New Roman" w:hAnsi="Times New Roman" w:cs="Times New Roman"/>
-          <w:sz w:val="24"/>
-          <w:szCs w:val="24"/>
-        </w:rPr>
-        <w:t xml:space="preserve">development stage is not a factor in the successful transfer </w:t>
-      </w:r>
-      <w:r>
-        <w:rPr>
-          <w:rFonts w:ascii="Times New Roman" w:hAnsi="Times New Roman" w:cs="Times New Roman"/>
-          <w:sz w:val="24"/>
-          <w:szCs w:val="24"/>
-        </w:rPr>
-        <w:t xml:space="preserve">of technologies derived from federally-funded </w:t>
-      </w:r>
-      <w:r>
-        <w:rPr>
-          <w:rFonts w:ascii="Times New Roman" w:hAnsi="Times New Roman" w:cs="Times New Roman"/>
-          <w:sz w:val="24"/>
-          <w:szCs w:val="24"/>
-        </w:rPr>
-        <w:t>R&amp;D</w:t>
-      </w:r>
-      <w:r>
-        <w:rPr>
-          <w:rFonts w:ascii="Times New Roman" w:hAnsi="Times New Roman" w:cs="Times New Roman"/>
-          <w:sz w:val="24"/>
-          <w:szCs w:val="24"/>
-        </w:rPr>
-        <w:t xml:space="preserve"> to the private sector</w:t>
-      </w:r>
-      <w:r>
-        <w:rPr>
-          <w:rFonts w:ascii="Times New Roman" w:hAnsi="Times New Roman" w:cs="Times New Roman"/>
-          <w:sz w:val="24"/>
-          <w:szCs w:val="24"/>
-        </w:rPr>
-        <w:t xml:space="preserve">.  It seems to presuppose that </w:t>
-      </w:r>
-      <w:r>
-        <w:rPr>
-          <w:rFonts w:ascii="Times New Roman" w:hAnsi="Times New Roman" w:cs="Times New Roman"/>
-          <w:sz w:val="24"/>
-          <w:szCs w:val="24"/>
-        </w:rPr>
-        <w:t>profit-driven and mission-driven organizations or aspiring entrepreneurs (i.e., individuals or small teams</w:t>
-      </w:r>
-      <w:r>
-        <w:rPr>
-          <w:rFonts w:ascii="Times New Roman" w:hAnsi="Times New Roman" w:cs="Times New Roman"/>
-          <w:sz w:val="24"/>
-          <w:szCs w:val="24"/>
-        </w:rPr>
-        <w:t xml:space="preserve"> of a few people) will have</w:t>
+        <w:t xml:space="preserve">noted </w:t>
+      </w:r>
+      <w:r>
+        <w:rPr>
+          <w:rFonts w:ascii="Times New Roman" w:hAnsi="Times New Roman" w:cs="Times New Roman"/>
+          <w:sz w:val="24"/>
+          <w:szCs w:val="24"/>
+        </w:rPr>
+        <w:t>several attempts by previous scholars to develop alterative models that more correctly described the interaction between understanding and use in scientific research and technological progress.  Stokes offered a two-dimensional framework to comprehend the relationship between understanding and use in the pursuit of scientific knowledge.  The</w:t>
+      </w:r>
+      <w:r>
+        <w:rPr>
+          <w:rFonts w:ascii="Times New Roman" w:hAnsi="Times New Roman" w:cs="Times New Roman"/>
+          <w:sz w:val="24"/>
+          <w:szCs w:val="24"/>
+        </w:rPr>
+        <w:t xml:space="preserve"> vertical axis indicated</w:t>
+      </w:r>
+      <w:r>
+        <w:rPr>
+          <w:rFonts w:ascii="Times New Roman" w:hAnsi="Times New Roman" w:cs="Times New Roman"/>
+          <w:sz w:val="24"/>
+          <w:szCs w:val="24"/>
+        </w:rPr>
+        <w:t xml:space="preserve"> the degree to which research strives for fundamental understanding of phenomenon and ranges from no concern for fundamental understanding to complete focus on developing fundamental understanding.  The horizontal axis indicate</w:t>
+      </w:r>
+      <w:r>
+        <w:rPr>
+          <w:rFonts w:ascii="Times New Roman" w:hAnsi="Times New Roman" w:cs="Times New Roman"/>
+          <w:sz w:val="24"/>
+          <w:szCs w:val="24"/>
+        </w:rPr>
+        <w:t>d</w:t>
+      </w:r>
+      <w:r>
+        <w:rPr>
+          <w:rFonts w:ascii="Times New Roman" w:hAnsi="Times New Roman" w:cs="Times New Roman"/>
+          <w:sz w:val="24"/>
+          <w:szCs w:val="24"/>
+        </w:rPr>
+        <w:t xml:space="preserve"> the degree to which </w:t>
+      </w:r>
+      <w:r>
+        <w:rPr>
+          <w:rFonts w:ascii="Times New Roman" w:hAnsi="Times New Roman" w:cs="Times New Roman"/>
+          <w:sz w:val="24"/>
+          <w:szCs w:val="24"/>
+        </w:rPr>
+        <w:lastRenderedPageBreak/>
+        <w:t xml:space="preserve">research is inspired by considerations of use and ranges from no consideration to completely use-driven.  This framework produces a four-quadrant model of scientific research.  </w:t>
+      </w:r>
+    </w:p>
+    <w:p>
+      <w:pPr>
+        <w:spacing w:after="0" w:line="480" w:lineRule="auto"/>
+        <w:ind w:firstLine="720"/>
+        <w:rPr>
+          <w:rFonts w:ascii="Times New Roman" w:hAnsi="Times New Roman" w:cs="Times New Roman"/>
+          <w:sz w:val="24"/>
+          <w:szCs w:val="24"/>
+        </w:rPr>
+      </w:pPr>
+      <w:r>
+        <w:rPr>
+          <w:rFonts w:ascii="Times New Roman" w:hAnsi="Times New Roman" w:cs="Times New Roman"/>
+          <w:sz w:val="24"/>
+          <w:szCs w:val="24"/>
+        </w:rPr>
+        <w:t>In the model Stokes (1997) put forward, p</w:t>
+      </w:r>
+      <w:r>
+        <w:rPr>
+          <w:rFonts w:ascii="Times New Roman" w:hAnsi="Times New Roman" w:cs="Times New Roman"/>
+          <w:sz w:val="24"/>
+          <w:szCs w:val="24"/>
+        </w:rPr>
+        <w:t>ure applied research is positioned in the lower right quadrant.  Pure basic research is in the upper left quadrant.  The upper right quadrant exemplifies use-inspired basic research.  One might conceive of the lower left quadrant as descriptive research.  Stokes also noted the trajectory of technology is not just dictated by technical considerations.  Market considerations also have a profou</w:t>
+      </w:r>
+      <w:r>
+        <w:rPr>
+          <w:rFonts w:ascii="Times New Roman" w:hAnsi="Times New Roman" w:cs="Times New Roman"/>
+          <w:sz w:val="24"/>
+          <w:szCs w:val="24"/>
+        </w:rPr>
+        <w:t xml:space="preserve">nd influence on the development, adoption, and continued use </w:t>
+      </w:r>
+      <w:r>
+        <w:rPr>
+          <w:rFonts w:ascii="Times New Roman" w:hAnsi="Times New Roman" w:cs="Times New Roman"/>
+          <w:sz w:val="24"/>
+          <w:szCs w:val="24"/>
+        </w:rPr>
+        <w:t xml:space="preserve">of technology.  </w:t>
+      </w:r>
+    </w:p>
+    <w:p>
+      <w:pPr>
+        <w:spacing w:after="0" w:line="480" w:lineRule="auto"/>
+        <w:rPr>
+          <w:rFonts w:ascii="Times New Roman" w:hAnsi="Times New Roman" w:cs="Times New Roman"/>
+          <w:b/>
+          <w:sz w:val="24"/>
+          <w:szCs w:val="24"/>
+        </w:rPr>
+      </w:pPr>
+      <w:r>
+        <w:rPr>
+          <w:rFonts w:ascii="Times New Roman" w:hAnsi="Times New Roman" w:cs="Times New Roman"/>
+          <w:b/>
+          <w:sz w:val="24"/>
+          <w:szCs w:val="24"/>
+        </w:rPr>
+        <w:t>Organizations</w:t>
+      </w:r>
+    </w:p>
+    <w:p>
+      <w:pPr>
+        <w:spacing w:after="0" w:line="480" w:lineRule="auto"/>
+        <w:ind w:firstLine="720"/>
+        <w:rPr>
+          <w:rFonts w:ascii="Times New Roman" w:hAnsi="Times New Roman" w:cs="Times New Roman"/>
+          <w:sz w:val="24"/>
+          <w:szCs w:val="24"/>
+        </w:rPr>
+      </w:pPr>
+      <w:r>
+        <w:rPr>
+          <w:rFonts w:ascii="Times New Roman" w:hAnsi="Times New Roman" w:cs="Times New Roman"/>
+          <w:sz w:val="24"/>
+          <w:szCs w:val="24"/>
+        </w:rPr>
+        <w:t xml:space="preserve">In testimony to a hearing held by the U.S. House of Representatives, U.S. Department of Commerce Undersecretary for Technology Robert M. White pointed out that </w:t>
+      </w:r>
+      <w:r>
+        <w:rPr>
+          <w:rFonts w:ascii="Times New Roman" w:hAnsi="Times New Roman" w:cs="Times New Roman"/>
+          <w:sz w:val="24"/>
+          <w:szCs w:val="24"/>
+        </w:rPr>
+        <w:t>that side technology transfer is fund</w:t>
+      </w:r>
+      <w:r>
+        <w:rPr>
+          <w:rFonts w:ascii="Times New Roman" w:hAnsi="Times New Roman" w:cs="Times New Roman"/>
+          <w:sz w:val="24"/>
+          <w:szCs w:val="24"/>
+        </w:rPr>
+        <w:t xml:space="preserve">amentally a business decision </w:t>
+      </w:r>
+      <w:r>
+        <w:rPr>
+          <w:rFonts w:ascii="Times New Roman" w:hAnsi="Times New Roman" w:cs="Times New Roman"/>
+          <w:sz w:val="24"/>
+          <w:szCs w:val="24"/>
+        </w:rPr>
+        <w:t>on the demand</w:t>
+      </w:r>
+      <w:r>
+        <w:rPr>
+          <w:rFonts w:ascii="Times New Roman" w:hAnsi="Times New Roman" w:cs="Times New Roman"/>
+          <w:sz w:val="24"/>
+          <w:szCs w:val="24"/>
+        </w:rPr>
+        <w:t xml:space="preserve"> of the process</w:t>
       </w:r>
       <w:r>
         <w:rPr>
@@ -11925,23 +12909,7 @@
           <w:sz w:val="24"/>
           <w:szCs w:val="24"/>
         </w:rPr>
-        <w:t>access to the resources necessary to successfully employ the</w:t>
-      </w:r>
-      <w:r>
-        <w:rPr>
-          <w:rFonts w:ascii="Times New Roman" w:hAnsi="Times New Roman" w:cs="Times New Roman"/>
-          <w:sz w:val="24"/>
-          <w:szCs w:val="24"/>
-        </w:rPr>
-        <w:t xml:space="preserve"> technologies </w:t>
-      </w:r>
-      <w:r>
-        <w:rPr>
-          <w:rFonts w:ascii="Times New Roman" w:hAnsi="Times New Roman" w:cs="Times New Roman"/>
-          <w:sz w:val="24"/>
-          <w:szCs w:val="24"/>
-        </w:rPr>
-        <w:t>for various applications that will benefit the public interest and the motivation to pursue such opportunities regardless of the development state of the technology.  However, it appears that this assumption has never been tested or validated.</w:t>
+        <w:t xml:space="preserve">(Barriers to Domestic Technology Transfer, 1992).  The participants in university technology transfer are the universities that create the technologies and established business entities (whether for-profit or non-profit) or aspiring entrepreneurs (i.e., individuals or small teams of a few people) who generally act with the backing of stakeholder groups with the goal of creating organizations for realizing the application of technologies for various intended purposes.  </w:t>
       </w:r>
     </w:p>
     <w:p>
@@ -11960,40 +12928,19 @@
           <w:sz w:val="24"/>
           <w:szCs w:val="24"/>
         </w:rPr>
-        <w:t>The results of the proposed research study will likely have significant implications for federal policy</w:t>
-      </w:r>
-      <w:r>
-        <w:rPr>
-          <w:rFonts w:ascii="Times New Roman" w:hAnsi="Times New Roman" w:cs="Times New Roman"/>
-          <w:sz w:val="24"/>
-          <w:szCs w:val="24"/>
-        </w:rPr>
-        <w:t xml:space="preserve"> </w:t>
-      </w:r>
-      <w:r>
-        <w:rPr>
-          <w:rFonts w:ascii="Times New Roman" w:hAnsi="Times New Roman" w:cs="Times New Roman"/>
-          <w:sz w:val="24"/>
-          <w:szCs w:val="24"/>
-        </w:rPr>
-        <w:t xml:space="preserve">regarding university technology transfer.  If development stage is not a factor in the successful university technology transfer, we can definitively remove it from the discussion and focus our resources on pursuing other candidates to explain why so few </w:t>
-      </w:r>
-      <w:r>
-        <w:rPr>
-          <w:rFonts w:ascii="Times New Roman" w:hAnsi="Times New Roman" w:cs="Times New Roman"/>
-          <w:sz w:val="24"/>
-          <w:szCs w:val="24"/>
-        </w:rPr>
-        <w:t xml:space="preserve">university-created </w:t>
-      </w:r>
-      <w:r>
-        <w:rPr>
-          <w:rFonts w:ascii="Times New Roman" w:hAnsi="Times New Roman" w:cs="Times New Roman"/>
-          <w:sz w:val="24"/>
-          <w:szCs w:val="24"/>
-        </w:rPr>
-        <w:t xml:space="preserve">technologies make their way to the private sector.  Development stage will be removed as an </w:t>
-      </w:r>
+        <w:t>It therefore seems reasonable to discuss university technology transfer at the organizational level. As Simon (1991) explains, “some phenomena are more conveniently described in terms of organizations and parts of organizations than in terms of the individual human beings who inhabit those parts” (p. 126).  University technology transfer is one such phenomenon.</w:t>
+      </w:r>
+    </w:p>
+    <w:p>
+      <w:pPr>
+        <w:spacing w:after="0" w:line="480" w:lineRule="auto"/>
+        <w:ind w:firstLine="720"/>
+        <w:rPr>
+          <w:rFonts w:ascii="Times New Roman" w:hAnsi="Times New Roman" w:cs="Times New Roman"/>
+          <w:sz w:val="24"/>
+          <w:szCs w:val="24"/>
+        </w:rPr>
+      </w:pPr>
       <w:r>
         <w:rPr>
           <w:rFonts w:ascii="Times New Roman" w:hAnsi="Times New Roman" w:cs="Times New Roman"/>
@@ -12001,725 +12948,6 @@
           <w:szCs w:val="24"/>
         </w:rPr>
         <w:lastRenderedPageBreak/>
-        <w:t>excuse for why research institutions, particularly universities, do not transfer a higher percentage of the technologies they create with the support of federal funding to the private sector.  However, if development stage is in fact explanatory, then it becomes necessary for the government to reconsider the ex</w:t>
-      </w:r>
-      <w:r>
-        <w:rPr>
-          <w:rFonts w:ascii="Times New Roman" w:hAnsi="Times New Roman" w:cs="Times New Roman"/>
-          <w:sz w:val="24"/>
-          <w:szCs w:val="24"/>
-        </w:rPr>
-        <w:t>tent of its participation in the research and development process</w:t>
-      </w:r>
-      <w:r>
-        <w:rPr>
-          <w:rFonts w:ascii="Times New Roman" w:hAnsi="Times New Roman" w:cs="Times New Roman"/>
-          <w:sz w:val="24"/>
-          <w:szCs w:val="24"/>
-        </w:rPr>
-        <w:t xml:space="preserve"> as well as the structures and mechanisms it uses to fund those activities.</w:t>
-      </w:r>
-    </w:p>
-    <w:p>
-      <w:pPr>
-        <w:spacing w:after="0" w:line="480" w:lineRule="auto"/>
-        <w:jc w:val="center"/>
-        <w:rPr>
-          <w:rFonts w:ascii="Times New Roman" w:hAnsi="Times New Roman" w:cs="Times New Roman"/>
-          <w:b/>
-          <w:sz w:val="24"/>
-          <w:szCs w:val="24"/>
-        </w:rPr>
-      </w:pPr>
-      <w:r>
-        <w:rPr>
-          <w:rFonts w:ascii="Times New Roman" w:hAnsi="Times New Roman" w:cs="Times New Roman"/>
-          <w:b/>
-          <w:sz w:val="24"/>
-          <w:szCs w:val="24"/>
-        </w:rPr>
-        <w:t xml:space="preserve">Understanding the Potential Influence of Development Stage </w:t>
-      </w:r>
-    </w:p>
-    <w:p>
-      <w:pPr>
-        <w:spacing w:after="0" w:line="480" w:lineRule="auto"/>
-        <w:ind w:firstLine="720"/>
-        <w:rPr>
-          <w:rFonts w:ascii="Times New Roman" w:hAnsi="Times New Roman" w:cs="Times New Roman"/>
-          <w:sz w:val="24"/>
-          <w:szCs w:val="24"/>
-        </w:rPr>
-      </w:pPr>
-      <w:r>
-        <w:rPr>
-          <w:rFonts w:ascii="Times New Roman" w:hAnsi="Times New Roman" w:cs="Times New Roman"/>
-          <w:sz w:val="24"/>
-          <w:szCs w:val="24"/>
-        </w:rPr>
-        <w:t>Development stage has not been extensively investigated as a determinant of technology transfer outcomes.  There is</w:t>
-      </w:r>
-      <w:r>
-        <w:rPr>
-          <w:rFonts w:ascii="Times New Roman" w:hAnsi="Times New Roman" w:cs="Times New Roman"/>
-          <w:sz w:val="24"/>
-          <w:szCs w:val="24"/>
-        </w:rPr>
-        <w:t xml:space="preserve"> popular belief among many technology transfer professionals that a technology must progress to a certain minimum </w:t>
-      </w:r>
-      <w:r>
-        <w:rPr>
-          <w:rFonts w:ascii="Times New Roman" w:hAnsi="Times New Roman" w:cs="Times New Roman"/>
-          <w:sz w:val="24"/>
-          <w:szCs w:val="24"/>
-        </w:rPr>
-        <w:t xml:space="preserve">state of </w:t>
-      </w:r>
-      <w:r>
-        <w:rPr>
-          <w:rFonts w:ascii="Times New Roman" w:hAnsi="Times New Roman" w:cs="Times New Roman"/>
-          <w:sz w:val="24"/>
-          <w:szCs w:val="24"/>
-        </w:rPr>
-        <w:t xml:space="preserve">development </w:t>
-      </w:r>
-      <w:r>
-        <w:rPr>
-          <w:rFonts w:ascii="Times New Roman" w:hAnsi="Times New Roman" w:cs="Times New Roman"/>
-          <w:sz w:val="24"/>
-          <w:szCs w:val="24"/>
-        </w:rPr>
-        <w:t>(i.e., development stage)</w:t>
-      </w:r>
-      <w:r>
-        <w:rPr>
-          <w:rFonts w:ascii="Times New Roman" w:hAnsi="Times New Roman" w:cs="Times New Roman"/>
-          <w:sz w:val="24"/>
-          <w:szCs w:val="24"/>
-        </w:rPr>
-        <w:t xml:space="preserve"> before it can be successfully tran</w:t>
-      </w:r>
-      <w:r>
-        <w:rPr>
-          <w:rFonts w:ascii="Times New Roman" w:hAnsi="Times New Roman" w:cs="Times New Roman"/>
-          <w:sz w:val="24"/>
-          <w:szCs w:val="24"/>
-        </w:rPr>
-        <w:t>sitioned</w:t>
-      </w:r>
-      <w:r>
-        <w:rPr>
-          <w:rFonts w:ascii="Times New Roman" w:hAnsi="Times New Roman" w:cs="Times New Roman"/>
-          <w:sz w:val="24"/>
-          <w:szCs w:val="24"/>
-        </w:rPr>
-        <w:t xml:space="preserve"> to the private sector.  Discussions among industry professionals about the so called “Valley of Death” are founded upon this belief.  The Valley of Death refers to the gap between funding </w:t>
-      </w:r>
-      <w:r>
-        <w:rPr>
-          <w:rFonts w:ascii="Times New Roman" w:hAnsi="Times New Roman" w:cs="Times New Roman"/>
-          <w:sz w:val="24"/>
-          <w:szCs w:val="24"/>
-        </w:rPr>
-        <w:t xml:space="preserve">provided by the federal government </w:t>
-      </w:r>
-      <w:r>
-        <w:rPr>
-          <w:rFonts w:ascii="Times New Roman" w:hAnsi="Times New Roman" w:cs="Times New Roman"/>
-          <w:sz w:val="24"/>
-          <w:szCs w:val="24"/>
-        </w:rPr>
-        <w:t>for basic research that p</w:t>
-      </w:r>
-      <w:r>
-        <w:rPr>
-          <w:rFonts w:ascii="Times New Roman" w:hAnsi="Times New Roman" w:cs="Times New Roman"/>
-          <w:sz w:val="24"/>
-          <w:szCs w:val="24"/>
-        </w:rPr>
-        <w:t xml:space="preserve">roduces scientific discoveries </w:t>
-      </w:r>
-      <w:r>
-        <w:rPr>
-          <w:rFonts w:ascii="Times New Roman" w:hAnsi="Times New Roman" w:cs="Times New Roman"/>
-          <w:sz w:val="24"/>
-          <w:szCs w:val="24"/>
-        </w:rPr>
-        <w:t>and funding provid</w:t>
-      </w:r>
-      <w:r>
-        <w:rPr>
-          <w:rFonts w:ascii="Times New Roman" w:hAnsi="Times New Roman" w:cs="Times New Roman"/>
-          <w:sz w:val="24"/>
-          <w:szCs w:val="24"/>
-        </w:rPr>
-        <w:t>ed by the private sector for research and development</w:t>
-      </w:r>
-      <w:r>
-        <w:rPr>
-          <w:rFonts w:ascii="Times New Roman" w:hAnsi="Times New Roman" w:cs="Times New Roman"/>
-          <w:sz w:val="24"/>
-          <w:szCs w:val="24"/>
-        </w:rPr>
-        <w:t xml:space="preserve"> activity directed toward the exploitation of </w:t>
-      </w:r>
-      <w:r>
-        <w:rPr>
-          <w:rFonts w:ascii="Times New Roman" w:hAnsi="Times New Roman" w:cs="Times New Roman"/>
-          <w:sz w:val="24"/>
-          <w:szCs w:val="24"/>
-        </w:rPr>
-        <w:t xml:space="preserve">such discoveries </w:t>
-      </w:r>
-      <w:r>
-        <w:rPr>
-          <w:rFonts w:ascii="Times New Roman" w:hAnsi="Times New Roman" w:cs="Times New Roman"/>
-          <w:sz w:val="24"/>
-          <w:szCs w:val="24"/>
-        </w:rPr>
-        <w:t xml:space="preserve">in specific applications for </w:t>
-      </w:r>
-      <w:r>
-        <w:rPr>
-          <w:rFonts w:ascii="Times New Roman" w:hAnsi="Times New Roman" w:cs="Times New Roman"/>
-          <w:sz w:val="24"/>
-          <w:szCs w:val="24"/>
-        </w:rPr>
-        <w:t>which there is user demand (</w:t>
-      </w:r>
-      <w:r>
-        <w:rPr>
-          <w:rFonts w:ascii="Times New Roman" w:hAnsi="Times New Roman" w:cs="Times New Roman"/>
-          <w:sz w:val="24"/>
-          <w:szCs w:val="24"/>
-        </w:rPr>
-        <w:t xml:space="preserve">see, e.g., </w:t>
-      </w:r>
-      <w:r>
-        <w:rPr>
-          <w:rFonts w:ascii="Times New Roman" w:hAnsi="Times New Roman" w:cs="Times New Roman"/>
-          <w:sz w:val="24"/>
-          <w:szCs w:val="24"/>
-        </w:rPr>
-        <w:t>Ferguson, 2014</w:t>
-      </w:r>
-      <w:r>
-        <w:rPr>
-          <w:rFonts w:ascii="Times New Roman" w:hAnsi="Times New Roman" w:cs="Times New Roman"/>
-          <w:sz w:val="24"/>
-          <w:szCs w:val="24"/>
-        </w:rPr>
-        <w:t>; Gildbrandsen, 2009</w:t>
-      </w:r>
-      <w:r>
-        <w:rPr>
-          <w:rFonts w:ascii="Times New Roman" w:hAnsi="Times New Roman" w:cs="Times New Roman"/>
-          <w:sz w:val="24"/>
-          <w:szCs w:val="24"/>
-        </w:rPr>
-        <w:t>; Hudson &amp; Khazragui, 2013</w:t>
-      </w:r>
-      <w:r>
-        <w:rPr>
-          <w:rFonts w:ascii="Times New Roman" w:hAnsi="Times New Roman" w:cs="Times New Roman"/>
-          <w:sz w:val="24"/>
-          <w:szCs w:val="24"/>
-        </w:rPr>
-        <w:t>)</w:t>
-      </w:r>
-      <w:r>
-        <w:rPr>
-          <w:rFonts w:ascii="Times New Roman" w:hAnsi="Times New Roman" w:cs="Times New Roman"/>
-          <w:sz w:val="24"/>
-          <w:szCs w:val="24"/>
-        </w:rPr>
-        <w:t>.  Many technology transfer professionals point to this gap as a primary impediment to successfully transferring tech</w:t>
-      </w:r>
-      <w:r>
-        <w:rPr>
-          <w:rFonts w:ascii="Times New Roman" w:hAnsi="Times New Roman" w:cs="Times New Roman"/>
-          <w:sz w:val="24"/>
-          <w:szCs w:val="24"/>
-        </w:rPr>
-        <w:t>nologies to the private sector.</w:t>
-      </w:r>
-    </w:p>
-    <w:p>
-      <w:pPr>
-        <w:spacing w:after="0" w:line="480" w:lineRule="auto"/>
-        <w:ind w:firstLine="720"/>
-        <w:rPr>
-          <w:rFonts w:ascii="Times New Roman" w:hAnsi="Times New Roman" w:cs="Times New Roman"/>
-          <w:sz w:val="24"/>
-          <w:szCs w:val="24"/>
-        </w:rPr>
-      </w:pPr>
-      <w:r>
-        <w:rPr>
-          <w:rFonts w:ascii="Times New Roman" w:hAnsi="Times New Roman" w:cs="Times New Roman"/>
-          <w:sz w:val="24"/>
-          <w:szCs w:val="24"/>
-        </w:rPr>
-        <w:t xml:space="preserve">The literature provides evidence to suggest that development stage plays an important role in successful university technology transfer.  A key finding of Lee (1997) was that private sector firms are unlikely to invest in commercializing technologies generated from the research conducted at universities unless they are significantly de-risked.  Even research that highly focused applied research in nature requires significant funding to de-risk the resulting technologies.  Private sector firms seem unwilling to spend funds to de-risk such technologies.  </w:t>
-      </w:r>
-      <w:r>
-        <w:rPr>
-          <w:rFonts w:ascii="Times New Roman" w:hAnsi="Times New Roman" w:cs="Times New Roman"/>
-          <w:sz w:val="24"/>
-          <w:szCs w:val="24"/>
-        </w:rPr>
-        <w:lastRenderedPageBreak/>
-        <w:t>Wu, Welch, and Huang (2015) found a positive correlation between additional post-disclosure research conducted by faculty inventors and the execution of a license for the patents on inventions that resulted from the research.</w:t>
-      </w:r>
-    </w:p>
-    <w:p>
-      <w:pPr>
-        <w:spacing w:after="0" w:line="480" w:lineRule="auto"/>
-        <w:ind w:firstLine="720"/>
-        <w:rPr>
-          <w:rFonts w:ascii="Times New Roman" w:hAnsi="Times New Roman" w:cs="Times New Roman"/>
-          <w:sz w:val="24"/>
-          <w:szCs w:val="24"/>
-        </w:rPr>
-      </w:pPr>
-      <w:r>
-        <w:rPr>
-          <w:rFonts w:ascii="Times New Roman" w:hAnsi="Times New Roman" w:cs="Times New Roman"/>
-          <w:sz w:val="24"/>
-          <w:szCs w:val="24"/>
-        </w:rPr>
-        <w:t xml:space="preserve">Munteneau (2012) and </w:t>
-      </w:r>
-      <w:r>
-        <w:rPr>
-          <w:rFonts w:ascii="Times New Roman" w:hAnsi="Times New Roman" w:cs="Times New Roman"/>
-          <w:sz w:val="24"/>
-          <w:szCs w:val="24"/>
-        </w:rPr>
-        <w:t>Wang, Eltayyar, Wu, &amp; Xiang (2016)</w:t>
-      </w:r>
-      <w:r>
-        <w:rPr>
-          <w:rFonts w:ascii="Times New Roman" w:hAnsi="Times New Roman" w:cs="Times New Roman"/>
-          <w:sz w:val="24"/>
-          <w:szCs w:val="24"/>
-        </w:rPr>
-        <w:t xml:space="preserve"> are among</w:t>
-      </w:r>
-      <w:r>
-        <w:rPr>
-          <w:rFonts w:ascii="Times New Roman" w:hAnsi="Times New Roman" w:cs="Times New Roman"/>
-          <w:sz w:val="24"/>
-          <w:szCs w:val="24"/>
-        </w:rPr>
-        <w:t xml:space="preserve"> the few examples </w:t>
-      </w:r>
-      <w:r>
-        <w:rPr>
-          <w:rFonts w:ascii="Times New Roman" w:hAnsi="Times New Roman" w:cs="Times New Roman"/>
-          <w:sz w:val="24"/>
-          <w:szCs w:val="24"/>
-        </w:rPr>
-        <w:t>where development stage ha</w:t>
-      </w:r>
-      <w:r>
-        <w:rPr>
-          <w:rFonts w:ascii="Times New Roman" w:hAnsi="Times New Roman" w:cs="Times New Roman"/>
-          <w:sz w:val="24"/>
-          <w:szCs w:val="24"/>
-        </w:rPr>
-        <w:t>s</w:t>
-      </w:r>
-      <w:r>
-        <w:rPr>
-          <w:rFonts w:ascii="Times New Roman" w:hAnsi="Times New Roman" w:cs="Times New Roman"/>
-          <w:sz w:val="24"/>
-          <w:szCs w:val="24"/>
-        </w:rPr>
-        <w:t xml:space="preserve"> been</w:t>
-      </w:r>
-      <w:r>
-        <w:rPr>
-          <w:rFonts w:ascii="Times New Roman" w:hAnsi="Times New Roman" w:cs="Times New Roman"/>
-          <w:sz w:val="24"/>
-          <w:szCs w:val="24"/>
-        </w:rPr>
-        <w:t xml:space="preserve"> explicitly considered in the study of technology transfer.  There are articles and reports that discuss the technology readiness level (TRL) scale </w:t>
-      </w:r>
-      <w:r>
-        <w:rPr>
-          <w:rFonts w:ascii="Times New Roman" w:hAnsi="Times New Roman" w:cs="Times New Roman"/>
-          <w:sz w:val="24"/>
-          <w:szCs w:val="24"/>
-        </w:rPr>
-        <w:t xml:space="preserve">as a measure of development stage </w:t>
-      </w:r>
-      <w:r>
-        <w:rPr>
-          <w:rFonts w:ascii="Times New Roman" w:hAnsi="Times New Roman" w:cs="Times New Roman"/>
-          <w:sz w:val="24"/>
-          <w:szCs w:val="24"/>
-        </w:rPr>
-        <w:t>(EARTO, 2014</w:t>
-      </w:r>
-      <w:r>
-        <w:rPr>
-          <w:rFonts w:ascii="Times New Roman" w:hAnsi="Times New Roman" w:cs="Times New Roman"/>
-          <w:sz w:val="24"/>
-          <w:szCs w:val="24"/>
-        </w:rPr>
-        <w:t>; CITATION NEEDED; CITATION NEEDED), but most of these sources merely describe it and provide little insight into the potential role of development stage in university technology transfer.</w:t>
-      </w:r>
-    </w:p>
-    <w:p>
-      <w:pPr>
-        <w:spacing w:after="0" w:line="480" w:lineRule="auto"/>
-        <w:ind w:firstLine="720"/>
-        <w:rPr>
-          <w:rFonts w:ascii="Times New Roman" w:hAnsi="Times New Roman" w:cs="Times New Roman"/>
-          <w:sz w:val="24"/>
-          <w:szCs w:val="24"/>
-        </w:rPr>
-      </w:pPr>
-      <w:r>
-        <w:rPr>
-          <w:rFonts w:ascii="Times New Roman" w:hAnsi="Times New Roman" w:cs="Times New Roman"/>
-          <w:sz w:val="24"/>
-          <w:szCs w:val="24"/>
-        </w:rPr>
-        <w:t xml:space="preserve">The insights offered by Stokes (1997) have significant implications for examining the potential role of development stage in university technology transfer.   Stokes </w:t>
-      </w:r>
-      <w:r>
-        <w:rPr>
-          <w:rFonts w:ascii="Times New Roman" w:hAnsi="Times New Roman" w:cs="Times New Roman"/>
-          <w:sz w:val="24"/>
-          <w:szCs w:val="24"/>
-        </w:rPr>
-        <w:t xml:space="preserve">examined the core paradigm that provides the framework for federally-funded research and development as well as the implications that framework has for public policy.  </w:t>
-      </w:r>
-      <w:r>
-        <w:rPr>
-          <w:rFonts w:ascii="Times New Roman" w:hAnsi="Times New Roman" w:cs="Times New Roman"/>
-          <w:sz w:val="24"/>
-          <w:szCs w:val="24"/>
-        </w:rPr>
-        <w:t>B</w:t>
-      </w:r>
-      <w:r>
-        <w:rPr>
-          <w:rFonts w:ascii="Times New Roman" w:hAnsi="Times New Roman" w:cs="Times New Roman"/>
-          <w:sz w:val="24"/>
-          <w:szCs w:val="24"/>
-        </w:rPr>
-        <w:t>ased on both experience and reasoned analysis,</w:t>
-      </w:r>
-      <w:r>
-        <w:rPr>
-          <w:rFonts w:ascii="Times New Roman" w:hAnsi="Times New Roman" w:cs="Times New Roman"/>
-          <w:sz w:val="24"/>
-          <w:szCs w:val="24"/>
-        </w:rPr>
-        <w:t xml:space="preserve"> he argued</w:t>
-      </w:r>
-      <w:r>
-        <w:rPr>
-          <w:rFonts w:ascii="Times New Roman" w:hAnsi="Times New Roman" w:cs="Times New Roman"/>
-          <w:sz w:val="24"/>
-          <w:szCs w:val="24"/>
-        </w:rPr>
-        <w:t xml:space="preserve"> that the static and dynamic variants of the predominant linear paradigm relating science and technology is fundamentally flawed.  This paradigm posits that pure basic research is the fountain from which all technological progress springs forth.  In the dynamic linear paradigm, basic research leads to applied research </w:t>
-      </w:r>
-      <w:r>
-        <w:rPr>
-          <w:rFonts w:ascii="Times New Roman" w:hAnsi="Times New Roman" w:cs="Times New Roman"/>
-          <w:sz w:val="24"/>
-          <w:szCs w:val="24"/>
-        </w:rPr>
-        <w:t>which</w:t>
-      </w:r>
-      <w:r>
-        <w:rPr>
-          <w:rFonts w:ascii="Times New Roman" w:hAnsi="Times New Roman" w:cs="Times New Roman"/>
-          <w:sz w:val="24"/>
-          <w:szCs w:val="24"/>
-        </w:rPr>
-        <w:t xml:space="preserve"> gives way to development </w:t>
-      </w:r>
-      <w:r>
-        <w:rPr>
-          <w:rFonts w:ascii="Times New Roman" w:hAnsi="Times New Roman" w:cs="Times New Roman"/>
-          <w:sz w:val="24"/>
-          <w:szCs w:val="24"/>
-        </w:rPr>
-        <w:t>which</w:t>
-      </w:r>
-      <w:r>
-        <w:rPr>
-          <w:rFonts w:ascii="Times New Roman" w:hAnsi="Times New Roman" w:cs="Times New Roman"/>
-          <w:sz w:val="24"/>
-          <w:szCs w:val="24"/>
-        </w:rPr>
-        <w:t xml:space="preserve"> subsequently results in production and operations technologies.  Stokes demonstrated that this one-dimensional linear model is inadequate and inaccurate in describing reality.  </w:t>
-      </w:r>
-    </w:p>
-    <w:p>
-      <w:pPr>
-        <w:spacing w:after="0" w:line="480" w:lineRule="auto"/>
-        <w:ind w:firstLine="720"/>
-        <w:rPr>
-          <w:rFonts w:ascii="Times New Roman" w:hAnsi="Times New Roman" w:cs="Times New Roman"/>
-          <w:sz w:val="24"/>
-          <w:szCs w:val="24"/>
-        </w:rPr>
-      </w:pPr>
-      <w:r>
-        <w:rPr>
-          <w:rFonts w:ascii="Times New Roman" w:hAnsi="Times New Roman" w:cs="Times New Roman"/>
-          <w:sz w:val="24"/>
-          <w:szCs w:val="24"/>
-        </w:rPr>
-        <w:t>Stokes (1997)</w:t>
-      </w:r>
-      <w:r>
-        <w:rPr>
-          <w:rFonts w:ascii="Times New Roman" w:hAnsi="Times New Roman" w:cs="Times New Roman"/>
-          <w:sz w:val="24"/>
-          <w:szCs w:val="24"/>
-        </w:rPr>
-        <w:t xml:space="preserve"> </w:t>
-      </w:r>
-      <w:r>
-        <w:rPr>
-          <w:rFonts w:ascii="Times New Roman" w:hAnsi="Times New Roman" w:cs="Times New Roman"/>
-          <w:sz w:val="24"/>
-          <w:szCs w:val="24"/>
-        </w:rPr>
-        <w:t xml:space="preserve">noted </w:t>
-      </w:r>
-      <w:r>
-        <w:rPr>
-          <w:rFonts w:ascii="Times New Roman" w:hAnsi="Times New Roman" w:cs="Times New Roman"/>
-          <w:sz w:val="24"/>
-          <w:szCs w:val="24"/>
-        </w:rPr>
-        <w:t>several attempts by previous scholars to develop alterative models that more correctly described the interaction between understanding and use in scientific research and technological progress.  Stokes offered a two-dimensional framework to comprehend the relationship between understanding and use in the pursuit of scientific knowledge.  The</w:t>
-      </w:r>
-      <w:r>
-        <w:rPr>
-          <w:rFonts w:ascii="Times New Roman" w:hAnsi="Times New Roman" w:cs="Times New Roman"/>
-          <w:sz w:val="24"/>
-          <w:szCs w:val="24"/>
-        </w:rPr>
-        <w:t xml:space="preserve"> vertical </w:t>
-      </w:r>
-      <w:r>
-        <w:rPr>
-          <w:rFonts w:ascii="Times New Roman" w:hAnsi="Times New Roman" w:cs="Times New Roman"/>
-          <w:sz w:val="24"/>
-          <w:szCs w:val="24"/>
-        </w:rPr>
-        <w:lastRenderedPageBreak/>
-        <w:t>axis indicated</w:t>
-      </w:r>
-      <w:r>
-        <w:rPr>
-          <w:rFonts w:ascii="Times New Roman" w:hAnsi="Times New Roman" w:cs="Times New Roman"/>
-          <w:sz w:val="24"/>
-          <w:szCs w:val="24"/>
-        </w:rPr>
-        <w:t xml:space="preserve"> the degree to which research strives for fundamental understanding of phenomenon and ranges from no concern for fundamental understanding to complete focus on developing fundamental understanding.  The horizontal axis indicate</w:t>
-      </w:r>
-      <w:r>
-        <w:rPr>
-          <w:rFonts w:ascii="Times New Roman" w:hAnsi="Times New Roman" w:cs="Times New Roman"/>
-          <w:sz w:val="24"/>
-          <w:szCs w:val="24"/>
-        </w:rPr>
-        <w:t>d</w:t>
-      </w:r>
-      <w:r>
-        <w:rPr>
-          <w:rFonts w:ascii="Times New Roman" w:hAnsi="Times New Roman" w:cs="Times New Roman"/>
-          <w:sz w:val="24"/>
-          <w:szCs w:val="24"/>
-        </w:rPr>
-        <w:t xml:space="preserve"> the degree to which research is inspired by considerations of use and ranges from no consideration to completely use-driven.  This framework produces a four-quadrant model of scientific research.  </w:t>
-      </w:r>
-    </w:p>
-    <w:p>
-      <w:pPr>
-        <w:spacing w:after="0" w:line="480" w:lineRule="auto"/>
-        <w:ind w:firstLine="720"/>
-        <w:rPr>
-          <w:rFonts w:ascii="Times New Roman" w:hAnsi="Times New Roman" w:cs="Times New Roman"/>
-          <w:sz w:val="24"/>
-          <w:szCs w:val="24"/>
-        </w:rPr>
-      </w:pPr>
-      <w:r>
-        <w:rPr>
-          <w:rFonts w:ascii="Times New Roman" w:hAnsi="Times New Roman" w:cs="Times New Roman"/>
-          <w:sz w:val="24"/>
-          <w:szCs w:val="24"/>
-        </w:rPr>
-        <w:t>In the model Stokes (1997) put forward, p</w:t>
-      </w:r>
-      <w:r>
-        <w:rPr>
-          <w:rFonts w:ascii="Times New Roman" w:hAnsi="Times New Roman" w:cs="Times New Roman"/>
-          <w:sz w:val="24"/>
-          <w:szCs w:val="24"/>
-        </w:rPr>
-        <w:t>ure applied research is positioned in the lower right quadrant.  Pure basic research is in the upper left quadrant.  The upper right quadrant exemplifies use-inspired basic research.  One might conceive of the lower left quadrant as descriptive research.  Stokes also noted the trajectory of technology is not just dictated by technical considerations.  Market considerations also have a profou</w:t>
-      </w:r>
-      <w:r>
-        <w:rPr>
-          <w:rFonts w:ascii="Times New Roman" w:hAnsi="Times New Roman" w:cs="Times New Roman"/>
-          <w:sz w:val="24"/>
-          <w:szCs w:val="24"/>
-        </w:rPr>
-        <w:t xml:space="preserve">nd influence on the development, adoption, and continued use </w:t>
-      </w:r>
-      <w:r>
-        <w:rPr>
-          <w:rFonts w:ascii="Times New Roman" w:hAnsi="Times New Roman" w:cs="Times New Roman"/>
-          <w:sz w:val="24"/>
-          <w:szCs w:val="24"/>
-        </w:rPr>
-        <w:t xml:space="preserve">of technology.  </w:t>
-      </w:r>
-    </w:p>
-    <w:p>
-      <w:pPr>
-        <w:spacing w:after="0" w:line="480" w:lineRule="auto"/>
-        <w:rPr>
-          <w:rFonts w:ascii="Times New Roman" w:hAnsi="Times New Roman" w:cs="Times New Roman"/>
-          <w:b/>
-          <w:sz w:val="24"/>
-          <w:szCs w:val="24"/>
-        </w:rPr>
-      </w:pPr>
-      <w:r>
-        <w:rPr>
-          <w:rFonts w:ascii="Times New Roman" w:hAnsi="Times New Roman" w:cs="Times New Roman"/>
-          <w:b/>
-          <w:sz w:val="24"/>
-          <w:szCs w:val="24"/>
-        </w:rPr>
-        <w:t>Organizations</w:t>
-      </w:r>
-    </w:p>
-    <w:p>
-      <w:pPr>
-        <w:spacing w:after="0" w:line="480" w:lineRule="auto"/>
-        <w:ind w:firstLine="720"/>
-        <w:rPr>
-          <w:rFonts w:ascii="Times New Roman" w:hAnsi="Times New Roman" w:cs="Times New Roman"/>
-          <w:sz w:val="24"/>
-          <w:szCs w:val="24"/>
-        </w:rPr>
-      </w:pPr>
-      <w:r>
-        <w:rPr>
-          <w:rFonts w:ascii="Times New Roman" w:hAnsi="Times New Roman" w:cs="Times New Roman"/>
-          <w:sz w:val="24"/>
-          <w:szCs w:val="24"/>
-        </w:rPr>
-        <w:t xml:space="preserve">In testimony to a hearing held by the U.S. House of Representatives, U.S. Department of Commerce Undersecretary for Technology Robert M. White pointed out that </w:t>
-      </w:r>
-      <w:r>
-        <w:rPr>
-          <w:rFonts w:ascii="Times New Roman" w:hAnsi="Times New Roman" w:cs="Times New Roman"/>
-          <w:sz w:val="24"/>
-          <w:szCs w:val="24"/>
-        </w:rPr>
-        <w:t>that side technology transfer is fund</w:t>
-      </w:r>
-      <w:r>
-        <w:rPr>
-          <w:rFonts w:ascii="Times New Roman" w:hAnsi="Times New Roman" w:cs="Times New Roman"/>
-          <w:sz w:val="24"/>
-          <w:szCs w:val="24"/>
-        </w:rPr>
-        <w:t xml:space="preserve">amentally a business decision </w:t>
-      </w:r>
-      <w:r>
-        <w:rPr>
-          <w:rFonts w:ascii="Times New Roman" w:hAnsi="Times New Roman" w:cs="Times New Roman"/>
-          <w:sz w:val="24"/>
-          <w:szCs w:val="24"/>
-        </w:rPr>
-        <w:t>on the demand</w:t>
-      </w:r>
-      <w:r>
-        <w:rPr>
-          <w:rFonts w:ascii="Times New Roman" w:hAnsi="Times New Roman" w:cs="Times New Roman"/>
-          <w:sz w:val="24"/>
-          <w:szCs w:val="24"/>
-        </w:rPr>
-        <w:t xml:space="preserve"> of the process</w:t>
-      </w:r>
-      <w:r>
-        <w:rPr>
-          <w:rFonts w:ascii="Times New Roman" w:hAnsi="Times New Roman" w:cs="Times New Roman"/>
-          <w:sz w:val="24"/>
-          <w:szCs w:val="24"/>
-        </w:rPr>
-        <w:t xml:space="preserve"> </w:t>
-      </w:r>
-      <w:r>
-        <w:rPr>
-          <w:rFonts w:ascii="Times New Roman" w:hAnsi="Times New Roman" w:cs="Times New Roman"/>
-          <w:sz w:val="24"/>
-          <w:szCs w:val="24"/>
-        </w:rPr>
-        <w:t xml:space="preserve">(Barriers to Domestic Technology Transfer, 1992).  The participants in university technology transfer are the universities that create the technologies and established business entities (whether for-profit or non-profit) or aspiring entrepreneurs (i.e., individuals or small teams of a few people) who generally act with the backing of stakeholder groups with the goal of creating organizations for realizing the application of technologies for various intended purposes.  </w:t>
-      </w:r>
-    </w:p>
-    <w:p>
-      <w:pPr>
-        <w:spacing w:after="0" w:line="480" w:lineRule="auto"/>
-        <w:ind w:firstLine="720"/>
-        <w:rPr>
-          <w:rFonts w:ascii="Times New Roman" w:hAnsi="Times New Roman" w:cs="Times New Roman"/>
-          <w:sz w:val="24"/>
-          <w:szCs w:val="24"/>
-        </w:rPr>
-      </w:pPr>
-      <w:r>
-        <w:rPr>
-          <w:rFonts w:ascii="Times New Roman" w:hAnsi="Times New Roman" w:cs="Times New Roman"/>
-          <w:sz w:val="24"/>
-          <w:szCs w:val="24"/>
-        </w:rPr>
-        <w:t xml:space="preserve">It therefore seems reasonable to discuss university technology transfer at the organizational level. As Simon (1991) explains, “some phenomena are more conveniently described in terms of organizations and parts of organizations than in terms of the individual </w:t>
-      </w:r>
-      <w:r>
-        <w:rPr>
-          <w:rFonts w:ascii="Times New Roman" w:hAnsi="Times New Roman" w:cs="Times New Roman"/>
-          <w:sz w:val="24"/>
-          <w:szCs w:val="24"/>
-        </w:rPr>
-        <w:lastRenderedPageBreak/>
-        <w:t>human beings who inhabit those parts” (p. 126).  University technology transfer is one such phenomenon.</w:t>
-      </w:r>
-    </w:p>
-    <w:p>
-      <w:pPr>
-        <w:spacing w:after="0" w:line="480" w:lineRule="auto"/>
-        <w:ind w:firstLine="720"/>
-        <w:rPr>
-          <w:rFonts w:ascii="Times New Roman" w:hAnsi="Times New Roman" w:cs="Times New Roman"/>
-          <w:sz w:val="24"/>
-          <w:szCs w:val="24"/>
-        </w:rPr>
-      </w:pPr>
-      <w:r>
-        <w:rPr>
-          <w:rFonts w:ascii="Times New Roman" w:hAnsi="Times New Roman" w:cs="Times New Roman"/>
-          <w:sz w:val="24"/>
-          <w:szCs w:val="24"/>
-        </w:rPr>
         <w:t xml:space="preserve">Organizations can obtain some technology (i.e., information) without much cost while they may need to expend significant resources to acquire other technology.  When expending resources to acquire technology, there is the risk of a degradation in the organization’s circumstance because of uncertainty about whether the technology will enable the organization to achieve its objective.  Organizations evaluate the </w:t>
       </w:r>
       <w:r>
@@ -12826,7 +13054,7 @@
           <w:sz w:val="24"/>
           <w:szCs w:val="24"/>
         </w:rPr>
-        <w:t xml:space="preserve">There are three general scenarios concerning the environment in which organizations must make technology acquisition decisions.  There could be far more technology available than organizations can effectively use.  Alternatively, organizations could have excess capacity and resources for acquiring and applying technology that are unused because of a dearth of technology that satisfies their preferences.  Finally, it’s possible that both preceding scenarios co-exist.  There could be more technology available than organizations can effectively use and at the same time organizations amenable to acquiring technology may elect not to pursue technology </w:t>
+        <w:t xml:space="preserve">There are three general scenarios concerning the environment in which organizations must make technology acquisition decisions.  There could be far more technology available than organizations can effectively use.  Alternatively, organizations could have excess capacity and resources for acquiring and applying technology that are unused because of a dearth of technology that satisfies their preferences.  Finally, it’s possible that both preceding scenarios co-exist.  There could be more technology available than organizations can effectively use and at the same time organizations amenable to acquiring technology may elect not to pursue technology that is available.  In an environment where organizations are faced with more opportunities to acquire technology than there are resources to make use of them, how and why does an </w:t>
       </w:r>
       <w:r>
         <w:rPr>
@@ -12835,7 +13063,7 @@
           <w:szCs w:val="24"/>
         </w:rPr>
         <w:lastRenderedPageBreak/>
-        <w:t>that is available.  In an environment where organizations are faced with more opportunities to acquire technology than there are resources to make use of them, how and why does an organization choose to pursue one technology and not another?  If organizations are amenable to acquiring and applying technology and have the capacity and resources to do so but have chosen not to, why do they choose not to pursue available technology that is relevant to their missions?  The discourse on organizational theory and behavior as well as descriptive decision theory provides some insights.</w:t>
+        <w:t>organization choose to pursue one technology and not another?  If organizations are amenable to acquiring and applying technology and have the capacity and resources to do so but have chosen not to, why do they choose not to pursue available technology that is relevant to their missions?  The discourse on organizational theory and behavior as well as descriptive decision theory provides some insights.</w:t>
       </w:r>
     </w:p>
     <w:p>
@@ -12915,7 +13143,7 @@
           <w:sz w:val="24"/>
           <w:szCs w:val="24"/>
         </w:rPr>
-        <w:t xml:space="preserve">Much, if not most, of current theory about organizational decision-making is based on psychological studies of individual decision-making (March, 1997).  However, research has demonstrated that context can significantly affect the decision-making process and decisions of individuals (Kahneman &amp; Tversky, 1980; Kahneman &amp; Tversky, 2013; Tversky &amp; Kahneman, 1992).  Whether one is making a decision solely for one’s own benefit or within one’s role as a member of an organization seems to be an important contextual distinction.  It seems reasonable to presume that decision-making in an organization is likely to be much more of a socially-driven phenomenon than decision-making that is purely personal.  As such, it is sensible to </w:t>
+        <w:t xml:space="preserve">Much, if not most, of current theory about organizational decision-making is based on psychological studies of individual decision-making (March, 1997).  However, research has demonstrated that context can significantly affect the decision-making process and decisions of individuals (Kahneman &amp; Tversky, 1980; Kahneman &amp; Tversky, 2013; Tversky &amp; Kahneman, 1992).  Whether one is making a decision solely for one’s own benefit or within one’s role as a member of an organization seems to be an important contextual distinction.  It seems reasonable to presume that decision-making in an organization is likely to be much more of a socially-driven phenomenon than decision-making that is purely personal.  As such, it is sensible to conclude theories and frameworks from studies of individual decision making in the psychological literature may not translate directly to organizational decision-making without </w:t>
       </w:r>
       <w:r>
         <w:rPr>
@@ -12924,7 +13152,7 @@
           <w:szCs w:val="24"/>
         </w:rPr>
         <w:lastRenderedPageBreak/>
-        <w:t>conclude theories and frameworks from studies of individual decision making in the psychological literature may not translate directly to organizational decision-making without significant modification.  It is important to understand how organizational decision-making may differ from individual decision-making which will likely provide insight into the role of development stage in organizations’ decisions about the acquisition of technology.</w:t>
+        <w:t>significant modification.  It is important to understand how organizational decision-making may differ from individual decision-making which will likely provide insight into the role of development stage in organizations’ decisions about the acquisition of technology.</w:t>
       </w:r>
     </w:p>
     <w:p>
@@ -13210,8 +13438,16 @@
           <w:sz w:val="24"/>
           <w:szCs w:val="24"/>
         </w:rPr>
+        <w:t xml:space="preserve">While the literature that explicitly examines the role of development stage in university technology transfer is sparse, various scholars have explored the relevant issues under various </w:t>
+      </w:r>
+      <w:r>
+        <w:rPr>
+          <w:rFonts w:ascii="Times New Roman" w:hAnsi="Times New Roman" w:cs="Times New Roman"/>
+          <w:sz w:val="24"/>
+          <w:szCs w:val="24"/>
+        </w:rPr>
         <w:lastRenderedPageBreak/>
-        <w:t>While the literature that explicitly examines the role of development stage in university technology transfer is sparse, various scholars have explored the relevant issues under various monikers and in different ways.</w:t>
+        <w:t>monikers and in different ways.</w:t>
       </w:r>
       <w:r>
         <w:rPr>
@@ -13265,7 +13501,7 @@
           <w:sz w:val="24"/>
           <w:szCs w:val="24"/>
         </w:rPr>
-        <w:t xml:space="preserve">Munteanu (2012) was a quantitative empirical design that used correlational regression analyses, which again is typical of studies about the topic.  The study operationalized the concept of technology as disclosures of patentable subject matter.  It operationalized technology transfer as executed licenses for patented inventions assigned to universities and income generated from those licenses.  This is typical of technology transfer studies but is perhaps overly narrow as I will further discuss a bit later.  Development stage was the primary explanatory variable.  Munteanu used an ordinal level of measure for development stage and a scale conceived by the researcher.  However, there is no evidence that any type of validity analysis was performed for </w:t>
+        <w:t xml:space="preserve">Munteanu (2012) was a quantitative empirical design that used correlational regression analyses, which again is typical of studies about the topic.  The study operationalized the concept of technology as disclosures of patentable subject matter.  It operationalized technology transfer as executed licenses for patented inventions assigned to universities and income generated from those licenses.  This is typical of technology transfer studies but is perhaps overly narrow as I will further discuss a bit later.  Development stage was the primary explanatory variable.  Munteanu used an ordinal level of measure for development stage and a scale conceived by the researcher.  However, there is no evidence that any type of validity analysis was performed for this scale.  The scale itself is somewhat arbitrary and subjective.  The analysis included several control variables related to the characteristics of the inventor and the type of invention.  </w:t>
       </w:r>
       <w:r>
         <w:rPr>
@@ -13274,7 +13510,7 @@
           <w:szCs w:val="24"/>
         </w:rPr>
         <w:lastRenderedPageBreak/>
-        <w:t>this scale.  The scale itself is somewhat arbitrary and subjective.  The analysis included several control variables related to the characteristics of the inventor and the type of invention.  Munteanu used a nominal level of measure for invention type that employed categories conceived by the researcher.  Like many other technology transfer studies, the categories for type of invention used by Munteanu were somewhat arbitrary and subjective.  Again, there is no evidence that any type of validity analysis was conducted for the nominal categories.  The data used in Munteanu was a census of 700 inventions disclosed to the University of California – San Diego between January 1, 1986 and December 31, 2003.  However, it is not clear if the analysis included all disclosures during this period or only disclosures that resulted in an allowed patent.  The nature of the sample used by Munteanu significantly limits the generalizability of the study’s results.</w:t>
+        <w:t>Munteanu used a nominal level of measure for invention type that employed categories conceived by the researcher.  Like many other technology transfer studies, the categories for type of invention used by Munteanu were somewhat arbitrary and subjective.  Again, there is no evidence that any type of validity analysis was conducted for the nominal categories.  The data used in Munteanu was a census of 700 inventions disclosed to the University of California – San Diego between January 1, 1986 and December 31, 2003.  However, it is not clear if the analysis included all disclosures during this period or only disclosures that resulted in an allowed patent.  The nature of the sample used by Munteanu significantly limits the generalizability of the study’s results.</w:t>
       </w:r>
     </w:p>
     <w:p>
@@ -13400,7 +13636,7 @@
           <w:sz w:val="24"/>
           <w:szCs w:val="24"/>
         </w:rPr>
-        <w:t xml:space="preserve">The study tested these hypotheses based on four key assumptions.  First, economies of scale and informational asymmetries are important criteria in licensing decisions of firms.  </w:t>
+        <w:t xml:space="preserve">The study tested these hypotheses based on four key assumptions.  First, economies of scale and informational asymmetries are important criteria in licensing decisions of firms.  Second, established firms have a comparative advantage to startup firms in commercializing inventions that are ready for manufacturing.  Third, startup firms have a comparative advantage </w:t>
       </w:r>
       <w:r>
         <w:rPr>
@@ -13409,7 +13645,7 @@
           <w:szCs w:val="24"/>
         </w:rPr>
         <w:lastRenderedPageBreak/>
-        <w:t xml:space="preserve">Second, established firms have a comparative advantage to startup firms in commercializing inventions that are ready for manufacturing.  Third, startup firms have a comparative advantage to established firms in commercializing inventions at the conceptual stage.  Fourth, the past licensing experience of inventors increases inventor propensity to pursue commercialization of inventions.  Munteanu applied these assumptions without providing any evidence of their reasonableness.  </w:t>
+        <w:t xml:space="preserve">to established firms in commercializing inventions at the conceptual stage.  Fourth, the past licensing experience of inventors increases inventor propensity to pursue commercialization of inventions.  Munteanu applied these assumptions without providing any evidence of their reasonableness.  </w:t>
       </w:r>
     </w:p>
     <w:p>
@@ -13725,7 +13961,23 @@
           <w:sz w:val="24"/>
           <w:szCs w:val="24"/>
         </w:rPr>
-        <w:t xml:space="preserve"> implemented to close the gap between the state of a technology where federal funding ends and the point where the private sector is willing to </w:t>
+        <w:t xml:space="preserve"> implemented to close the gap between the state of a technology where federal funding ends and the point where the private sector is willing to partner to make use of the technology.  </w:t>
+      </w:r>
+      <w:r>
+        <w:rPr>
+          <w:rFonts w:ascii="Times New Roman" w:hAnsi="Times New Roman" w:cs="Times New Roman"/>
+          <w:sz w:val="24"/>
+          <w:szCs w:val="24"/>
+        </w:rPr>
+        <w:t xml:space="preserve">Likewise, Spearing (2013) emphasized the importance of mechanisms to move university-created technology beyond </w:t>
+      </w:r>
+      <w:r>
+        <w:rPr>
+          <w:rFonts w:ascii="Times New Roman" w:hAnsi="Times New Roman" w:cs="Times New Roman"/>
+          <w:sz w:val="24"/>
+          <w:szCs w:val="24"/>
+        </w:rPr>
+        <w:t xml:space="preserve">the point where it is useful and can </w:t>
       </w:r>
       <w:r>
         <w:rPr>
@@ -13734,23 +13986,7 @@
           <w:szCs w:val="24"/>
         </w:rPr>
         <w:lastRenderedPageBreak/>
-        <w:t xml:space="preserve">partner to make use of the technology.  </w:t>
-      </w:r>
-      <w:r>
-        <w:rPr>
-          <w:rFonts w:ascii="Times New Roman" w:hAnsi="Times New Roman" w:cs="Times New Roman"/>
-          <w:sz w:val="24"/>
-          <w:szCs w:val="24"/>
-        </w:rPr>
-        <w:t xml:space="preserve">Likewise, Spearing (2013) emphasized the importance of mechanisms to move university-created technology beyond </w:t>
-      </w:r>
-      <w:r>
-        <w:rPr>
-          <w:rFonts w:ascii="Times New Roman" w:hAnsi="Times New Roman" w:cs="Times New Roman"/>
-          <w:sz w:val="24"/>
-          <w:szCs w:val="24"/>
-        </w:rPr>
-        <w:t>the point where it is useful and can be transitioned to the priv</w:t>
+        <w:t>be transitioned to the priv</w:t>
       </w:r>
       <w:r>
         <w:rPr>
@@ -14126,7 +14362,55 @@
           <w:sz w:val="24"/>
           <w:szCs w:val="24"/>
         </w:rPr>
-        <w:t xml:space="preserve"> ventured into the broader innovation policy of the </w:t>
+        <w:t xml:space="preserve"> ventured into the broader innovation policy of the United States (</w:t>
+      </w:r>
+      <w:r>
+        <w:rPr>
+          <w:rFonts w:ascii="Times New Roman" w:hAnsi="Times New Roman" w:cs="Times New Roman"/>
+          <w:sz w:val="24"/>
+          <w:szCs w:val="24"/>
+        </w:rPr>
+        <w:t xml:space="preserve">see, e.g., </w:t>
+      </w:r>
+      <w:r>
+        <w:rPr>
+          <w:rFonts w:ascii="Times New Roman" w:hAnsi="Times New Roman" w:cs="Times New Roman"/>
+          <w:sz w:val="24"/>
+          <w:szCs w:val="24"/>
+        </w:rPr>
+        <w:t xml:space="preserve">Hemel, Ouellett &amp; Larrimore, 2019).  </w:t>
+      </w:r>
+      <w:r>
+        <w:rPr>
+          <w:rFonts w:ascii="Times New Roman" w:hAnsi="Times New Roman" w:cs="Times New Roman"/>
+          <w:sz w:val="24"/>
+          <w:szCs w:val="24"/>
+        </w:rPr>
+        <w:t xml:space="preserve">My review of the literature revealed no current studies </w:t>
+      </w:r>
+      <w:r>
+        <w:rPr>
+          <w:rFonts w:ascii="Times New Roman" w:hAnsi="Times New Roman" w:cs="Times New Roman"/>
+          <w:sz w:val="24"/>
+          <w:szCs w:val="24"/>
+        </w:rPr>
+        <w:t>that attempt</w:t>
+      </w:r>
+      <w:r>
+        <w:rPr>
+          <w:rFonts w:ascii="Times New Roman" w:hAnsi="Times New Roman" w:cs="Times New Roman"/>
+          <w:sz w:val="24"/>
+          <w:szCs w:val="24"/>
+        </w:rPr>
+        <w:t>ed</w:t>
+      </w:r>
+      <w:r>
+        <w:rPr>
+          <w:rFonts w:ascii="Times New Roman" w:hAnsi="Times New Roman" w:cs="Times New Roman"/>
+          <w:sz w:val="24"/>
+          <w:szCs w:val="24"/>
+        </w:rPr>
+        <w:t xml:space="preserve"> to investigate U.S. technology transfer policy </w:t>
       </w:r>
       <w:r>
         <w:rPr>
@@ -14135,55 +14419,7 @@
           <w:szCs w:val="24"/>
         </w:rPr>
         <w:lastRenderedPageBreak/>
-        <w:t>United States (</w:t>
-      </w:r>
-      <w:r>
-        <w:rPr>
-          <w:rFonts w:ascii="Times New Roman" w:hAnsi="Times New Roman" w:cs="Times New Roman"/>
-          <w:sz w:val="24"/>
-          <w:szCs w:val="24"/>
-        </w:rPr>
-        <w:t xml:space="preserve">see, e.g., </w:t>
-      </w:r>
-      <w:r>
-        <w:rPr>
-          <w:rFonts w:ascii="Times New Roman" w:hAnsi="Times New Roman" w:cs="Times New Roman"/>
-          <w:sz w:val="24"/>
-          <w:szCs w:val="24"/>
-        </w:rPr>
-        <w:t xml:space="preserve">Hemel, Ouellett &amp; Larrimore, 2019).  </w:t>
-      </w:r>
-      <w:r>
-        <w:rPr>
-          <w:rFonts w:ascii="Times New Roman" w:hAnsi="Times New Roman" w:cs="Times New Roman"/>
-          <w:sz w:val="24"/>
-          <w:szCs w:val="24"/>
-        </w:rPr>
-        <w:t xml:space="preserve">My review of the literature revealed no current studies </w:t>
-      </w:r>
-      <w:r>
-        <w:rPr>
-          <w:rFonts w:ascii="Times New Roman" w:hAnsi="Times New Roman" w:cs="Times New Roman"/>
-          <w:sz w:val="24"/>
-          <w:szCs w:val="24"/>
-        </w:rPr>
-        <w:t>that attempt</w:t>
-      </w:r>
-      <w:r>
-        <w:rPr>
-          <w:rFonts w:ascii="Times New Roman" w:hAnsi="Times New Roman" w:cs="Times New Roman"/>
-          <w:sz w:val="24"/>
-          <w:szCs w:val="24"/>
-        </w:rPr>
-        <w:t>ed</w:t>
-      </w:r>
-      <w:r>
-        <w:rPr>
-          <w:rFonts w:ascii="Times New Roman" w:hAnsi="Times New Roman" w:cs="Times New Roman"/>
-          <w:sz w:val="24"/>
-          <w:szCs w:val="24"/>
-        </w:rPr>
-        <w:t xml:space="preserve"> to investigate U.S. technology transfer policy holistically.  Moreover, </w:t>
+        <w:t xml:space="preserve">holistically.  Moreover, </w:t>
       </w:r>
       <w:r>
         <w:rPr>
@@ -14467,7 +14703,23 @@
           <w:sz w:val="24"/>
           <w:szCs w:val="24"/>
         </w:rPr>
-        <w:t xml:space="preserve">The literature provides support for the proposed conceptualization of technology and university technology transfer.  It also demonstrates the impure public good nature of both </w:t>
+        <w:t>The literature provides support for the proposed conceptualization of technology and university technology transfer.  It also demonstrates the impure public good nature of both technology and university technology transfer as well as the merit good nature of university technology transfer.</w:t>
+      </w:r>
+      <w:r>
+        <w:rPr>
+          <w:rFonts w:ascii="Times New Roman" w:hAnsi="Times New Roman" w:cs="Times New Roman"/>
+          <w:sz w:val="24"/>
+          <w:szCs w:val="24"/>
+        </w:rPr>
+        <w:t xml:space="preserve">  These aspects of technology and university technology transfer </w:t>
+      </w:r>
+      <w:r>
+        <w:rPr>
+          <w:rFonts w:ascii="Times New Roman" w:hAnsi="Times New Roman" w:cs="Times New Roman"/>
+          <w:sz w:val="24"/>
+          <w:szCs w:val="24"/>
+        </w:rPr>
+        <w:t xml:space="preserve">are the </w:t>
       </w:r>
       <w:r>
         <w:rPr>
@@ -14476,23 +14728,7 @@
           <w:szCs w:val="24"/>
         </w:rPr>
         <w:lastRenderedPageBreak/>
-        <w:t>technology and university technology transfer as well as the merit good nature of university technology transfer.</w:t>
-      </w:r>
-      <w:r>
-        <w:rPr>
-          <w:rFonts w:ascii="Times New Roman" w:hAnsi="Times New Roman" w:cs="Times New Roman"/>
-          <w:sz w:val="24"/>
-          <w:szCs w:val="24"/>
-        </w:rPr>
-        <w:t xml:space="preserve">  These aspects of technology and university technology transfer </w:t>
-      </w:r>
-      <w:r>
-        <w:rPr>
-          <w:rFonts w:ascii="Times New Roman" w:hAnsi="Times New Roman" w:cs="Times New Roman"/>
-          <w:sz w:val="24"/>
-          <w:szCs w:val="24"/>
-        </w:rPr>
-        <w:t xml:space="preserve">are the source of various types of market failure that </w:t>
+        <w:t xml:space="preserve">source of various types of market failure that </w:t>
       </w:r>
       <w:r>
         <w:rPr>
@@ -14770,7 +15006,6 @@
           <w:sz w:val="24"/>
           <w:szCs w:val="24"/>
         </w:rPr>
-        <w:lastRenderedPageBreak/>
         <w:br w:type="page"/>
       </w:r>
     </w:p>
@@ -21778,7 +22013,7 @@
         <w:noProof/>
         <w:sz w:val="24"/>
       </w:rPr>
-      <w:t>42</w:t>
+      <w:t>44</w:t>
     </w:r>
     <w:r>
       <w:rPr>
@@ -24203,7 +24438,7 @@
 </file>
 
 <file path=customXml/itemProps1.xml><?xml version="1.0" encoding="utf-8"?>
-<ds:datastoreItem xmlns:ds="http://schemas.openxmlformats.org/officeDocument/2006/customXml" ds:itemID="{F20BE5B4-A383-4765-B642-E7D8142C8F06}">
+<ds:datastoreItem xmlns:ds="http://schemas.openxmlformats.org/officeDocument/2006/customXml" ds:itemID="{BA3B26F4-5FC9-4AA5-BAB1-6D4B86D36D18}">
   <ds:schemaRefs>
     <ds:schemaRef ds:uri="http://schemas.openxmlformats.org/officeDocument/2006/bibliography"/>
   </ds:schemaRefs>

</xml_diff>

<commit_message>
Added content to section on the valley of death and updated Table 2 on policies
</commit_message>
<xml_diff>
--- a/Docs/PSP6980_2020_Fall_Townes_LiteratureReview_v00.docx
+++ b/Docs/PSP6980_2020_Fall_Townes_LiteratureReview_v00.docx
@@ -12,8 +12,6 @@
           <w:szCs w:val="24"/>
         </w:rPr>
       </w:pPr>
-      <w:bookmarkStart w:id="0" w:name="_GoBack"/>
-      <w:bookmarkEnd w:id="0"/>
     </w:p>
     <w:p>
       <w:pPr>
@@ -2518,7 +2516,7 @@
       <w:pPr>
         <w:pStyle w:val="LiteratureReviewHeader1"/>
       </w:pPr>
-      <w:bookmarkStart w:id="1" w:name="_Toc40815293"/>
+      <w:bookmarkStart w:id="0" w:name="_Toc40815293"/>
       <w:r>
         <w:lastRenderedPageBreak/>
         <w:t xml:space="preserve">List of </w:t>
@@ -2526,7 +2524,7 @@
       <w:r>
         <w:t>Tables</w:t>
       </w:r>
-      <w:bookmarkEnd w:id="1"/>
+      <w:bookmarkEnd w:id="0"/>
     </w:p>
     <w:p>
       <w:pPr>
@@ -2566,7 +2564,7 @@
         </w:rPr>
         <w:fldChar w:fldCharType="separate"/>
       </w:r>
-      <w:hyperlink w:anchor="_Toc40813573" w:history="1">
+      <w:hyperlink w:anchor="_Toc40858165" w:history="1">
         <w:r>
           <w:rPr>
             <w:rStyle w:val="Hyperlink"/>
@@ -2575,7 +2573,7 @@
             <w:sz w:val="24"/>
             <w:szCs w:val="24"/>
           </w:rPr>
-          <w:t>Federal Obligations to Universities for Research and Development</w:t>
+          <w:t>Table 1 Federal Obligations to Universities for Research and Development</w:t>
         </w:r>
         <w:r>
           <w:rPr>
@@ -2605,7 +2603,7 @@
             <w:sz w:val="24"/>
             <w:szCs w:val="24"/>
           </w:rPr>
-          <w:instrText xml:space="preserve"> PAGEREF _Toc40813573 \h </w:instrText>
+          <w:instrText xml:space="preserve"> PAGEREF _Toc40858165 \h </w:instrText>
         </w:r>
         <w:r>
           <w:rPr>
@@ -2662,7 +2660,7 @@
           <w:szCs w:val="24"/>
         </w:rPr>
       </w:pPr>
-      <w:hyperlink w:anchor="_Toc40813574" w:history="1">
+      <w:hyperlink w:anchor="_Toc40858166" w:history="1">
         <w:r>
           <w:rPr>
             <w:rStyle w:val="Hyperlink"/>
@@ -2671,7 +2669,47 @@
             <w:sz w:val="24"/>
             <w:szCs w:val="24"/>
           </w:rPr>
-          <w:t>Federal Legislation and Executive Actions Related to University Technology Transfer</w:t>
+          <w:t xml:space="preserve">Table 2  Federal </w:t>
+        </w:r>
+        <w:r>
+          <w:rPr>
+            <w:rStyle w:val="Hyperlink"/>
+            <w:rFonts w:ascii="Times New Roman" w:hAnsi="Times New Roman" w:cs="Times New Roman"/>
+            <w:noProof/>
+            <w:sz w:val="24"/>
+            <w:szCs w:val="24"/>
+          </w:rPr>
+          <w:t>Polic</w:t>
+        </w:r>
+        <w:r>
+          <w:rPr>
+            <w:rStyle w:val="Hyperlink"/>
+            <w:rFonts w:ascii="Times New Roman" w:hAnsi="Times New Roman" w:cs="Times New Roman"/>
+            <w:noProof/>
+            <w:sz w:val="24"/>
+            <w:szCs w:val="24"/>
+          </w:rPr>
+          <w:t>ies</w:t>
+        </w:r>
+        <w:r>
+          <w:rPr>
+            <w:rStyle w:val="Hyperlink"/>
+            <w:rFonts w:ascii="Times New Roman" w:hAnsi="Times New Roman" w:cs="Times New Roman"/>
+            <w:noProof/>
+            <w:sz w:val="24"/>
+            <w:szCs w:val="24"/>
+          </w:rPr>
+          <w:t xml:space="preserve"> </w:t>
+        </w:r>
+        <w:r>
+          <w:rPr>
+            <w:rStyle w:val="Hyperlink"/>
+            <w:rFonts w:ascii="Times New Roman" w:hAnsi="Times New Roman" w:cs="Times New Roman"/>
+            <w:noProof/>
+            <w:sz w:val="24"/>
+            <w:szCs w:val="24"/>
+          </w:rPr>
+          <w:t>Related to University Technology Transfer</w:t>
         </w:r>
         <w:r>
           <w:rPr>
@@ -2701,7 +2739,7 @@
             <w:sz w:val="24"/>
             <w:szCs w:val="24"/>
           </w:rPr>
-          <w:instrText xml:space="preserve"> PAGEREF _Toc40813574 \h </w:instrText>
+          <w:instrText xml:space="preserve"> PAGEREF _Toc40858166 \h </w:instrText>
         </w:r>
         <w:r>
           <w:rPr>
@@ -2758,7 +2796,7 @@
           <w:szCs w:val="24"/>
         </w:rPr>
       </w:pPr>
-      <w:hyperlink w:anchor="_Toc40813575" w:history="1">
+      <w:hyperlink w:anchor="_Toc40858167" w:history="1">
         <w:r>
           <w:rPr>
             <w:rStyle w:val="Hyperlink"/>
@@ -2767,7 +2805,7 @@
             <w:sz w:val="24"/>
             <w:szCs w:val="24"/>
           </w:rPr>
-          <w:t>Determinants of Technology Transfer Outcomes Found in the Literature</w:t>
+          <w:t>Table 3  Determinants of Technology Transfer Outcomes Found in the Literature</w:t>
         </w:r>
         <w:r>
           <w:rPr>
@@ -2797,7 +2835,7 @@
             <w:sz w:val="24"/>
             <w:szCs w:val="24"/>
           </w:rPr>
-          <w:instrText xml:space="preserve"> PAGEREF _Toc40813575 \h </w:instrText>
+          <w:instrText xml:space="preserve"> PAGEREF _Toc40858167 \h </w:instrText>
         </w:r>
         <w:r>
           <w:rPr>
@@ -2854,7 +2892,7 @@
           <w:szCs w:val="24"/>
         </w:rPr>
       </w:pPr>
-      <w:hyperlink w:anchor="_Toc40813576" w:history="1">
+      <w:hyperlink w:anchor="_Toc40858168" w:history="1">
         <w:r>
           <w:rPr>
             <w:rStyle w:val="Hyperlink"/>
@@ -2863,7 +2901,7 @@
             <w:sz w:val="24"/>
             <w:szCs w:val="24"/>
           </w:rPr>
-          <w:t>NASA Technology Readiness Level Scale</w:t>
+          <w:t>Table 4  NASA Technology Readiness Level Scale</w:t>
         </w:r>
         <w:r>
           <w:rPr>
@@ -2893,7 +2931,7 @@
             <w:sz w:val="24"/>
             <w:szCs w:val="24"/>
           </w:rPr>
-          <w:instrText xml:space="preserve"> PAGEREF _Toc40813576 \h </w:instrText>
+          <w:instrText xml:space="preserve"> PAGEREF _Toc40858168 \h </w:instrText>
         </w:r>
         <w:r>
           <w:rPr>
@@ -2950,7 +2988,7 @@
           <w:szCs w:val="24"/>
         </w:rPr>
       </w:pPr>
-      <w:hyperlink w:anchor="_Toc40813577" w:history="1">
+      <w:hyperlink w:anchor="_Toc40858169" w:history="1">
         <w:r>
           <w:rPr>
             <w:rStyle w:val="Hyperlink"/>
@@ -2959,7 +2997,7 @@
             <w:sz w:val="24"/>
             <w:szCs w:val="24"/>
           </w:rPr>
-          <w:t>Alternative Readiness Level Scales</w:t>
+          <w:t>Table 5  Alternative Readiness Level Scales</w:t>
         </w:r>
         <w:r>
           <w:rPr>
@@ -2989,7 +3027,7 @@
             <w:sz w:val="24"/>
             <w:szCs w:val="24"/>
           </w:rPr>
-          <w:instrText xml:space="preserve"> PAGEREF _Toc40813577 \h </w:instrText>
+          <w:instrText xml:space="preserve"> PAGEREF _Toc40858169 \h </w:instrText>
         </w:r>
         <w:r>
           <w:rPr>
@@ -3062,12 +3100,12 @@
       <w:pPr>
         <w:pStyle w:val="LiteratureReviewHeader1"/>
       </w:pPr>
-      <w:bookmarkStart w:id="2" w:name="_Toc40815294"/>
+      <w:bookmarkStart w:id="1" w:name="_Toc40815294"/>
       <w:r>
         <w:lastRenderedPageBreak/>
         <w:t>List of Figures</w:t>
       </w:r>
-      <w:bookmarkEnd w:id="2"/>
+      <w:bookmarkEnd w:id="1"/>
     </w:p>
     <w:p>
       <w:pPr>
@@ -3106,7 +3144,7 @@
         </w:rPr>
         <w:fldChar w:fldCharType="separate"/>
       </w:r>
-      <w:hyperlink w:anchor="_Toc40813633" w:history="1">
+      <w:hyperlink w:anchor="_Toc40857873" w:history="1">
         <w:r>
           <w:rPr>
             <w:rStyle w:val="Hyperlink"/>
@@ -3115,7 +3153,7 @@
             <w:sz w:val="24"/>
             <w:szCs w:val="24"/>
           </w:rPr>
-          <w:t>Federal Obligations to Universities for Research and Development, 2000-2019</w:t>
+          <w:t>Figure 1  Federal Obligations to Universities for Research and Development, 2000-2019</w:t>
         </w:r>
         <w:r>
           <w:rPr>
@@ -3145,7 +3183,7 @@
             <w:sz w:val="24"/>
             <w:szCs w:val="24"/>
           </w:rPr>
-          <w:instrText xml:space="preserve"> PAGEREF _Toc40813633 \h </w:instrText>
+          <w:instrText xml:space="preserve"> PAGEREF _Toc40857873 \h </w:instrText>
         </w:r>
         <w:r>
           <w:rPr>
@@ -3190,7 +3228,7 @@
     </w:p>
     <w:p>
       <w:pPr>
-        <w:spacing w:line="480" w:lineRule="auto"/>
+        <w:spacing w:after="0" w:line="480" w:lineRule="auto"/>
         <w:rPr>
           <w:rFonts w:ascii="Times New Roman" w:hAnsi="Times New Roman" w:cs="Times New Roman"/>
           <w:sz w:val="24"/>
@@ -3205,9 +3243,21 @@
         </w:rPr>
         <w:fldChar w:fldCharType="end"/>
       </w:r>
-      <w:r>
-        <w:rPr>
-          <w:rFonts w:ascii="Times New Roman" w:hAnsi="Times New Roman" w:cs="Times New Roman"/>
+    </w:p>
+    <w:p>
+      <w:pPr>
+        <w:spacing w:after="0" w:line="480" w:lineRule="auto"/>
+        <w:rPr>
+          <w:rFonts w:ascii="Times New Roman" w:hAnsi="Times New Roman" w:cs="Times New Roman"/>
+          <w:sz w:val="24"/>
+          <w:szCs w:val="24"/>
+        </w:rPr>
+      </w:pPr>
+      <w:r>
+        <w:rPr>
+          <w:rFonts w:ascii="Times New Roman" w:hAnsi="Times New Roman" w:cs="Times New Roman"/>
+          <w:sz w:val="24"/>
+          <w:szCs w:val="24"/>
         </w:rPr>
         <w:br w:type="page"/>
       </w:r>
@@ -3216,12 +3266,12 @@
       <w:pPr>
         <w:pStyle w:val="LiteratureReviewHeader1"/>
       </w:pPr>
-      <w:bookmarkStart w:id="3" w:name="_Toc40815295"/>
+      <w:bookmarkStart w:id="2" w:name="_Toc40815295"/>
       <w:r>
         <w:lastRenderedPageBreak/>
         <w:t>Abstract</w:t>
       </w:r>
-      <w:bookmarkEnd w:id="3"/>
+      <w:bookmarkEnd w:id="2"/>
     </w:p>
     <w:p>
       <w:pPr>
@@ -3699,12 +3749,12 @@
       <w:pPr>
         <w:pStyle w:val="LiteratureReviewHeader1Bold"/>
       </w:pPr>
-      <w:bookmarkStart w:id="4" w:name="_Toc40815296"/>
+      <w:bookmarkStart w:id="3" w:name="_Toc40815296"/>
       <w:r>
         <w:lastRenderedPageBreak/>
         <w:t>Introduction</w:t>
       </w:r>
-      <w:bookmarkEnd w:id="4"/>
+      <w:bookmarkEnd w:id="3"/>
     </w:p>
     <w:p>
       <w:pPr>
@@ -3948,14 +3998,14 @@
       <w:pPr>
         <w:pStyle w:val="LiteratureReviewHeader2Bold"/>
       </w:pPr>
-      <w:bookmarkStart w:id="5" w:name="_Toc40815297"/>
+      <w:bookmarkStart w:id="4" w:name="_Toc40815297"/>
       <w:r>
         <w:t xml:space="preserve">Defining </w:t>
       </w:r>
       <w:r>
         <w:t>Technology</w:t>
       </w:r>
-      <w:bookmarkEnd w:id="5"/>
+      <w:bookmarkEnd w:id="4"/>
     </w:p>
     <w:p>
       <w:pPr>
@@ -5935,7 +5985,7 @@
       <w:pPr>
         <w:pStyle w:val="LiteratureReviewHeader2Bold"/>
       </w:pPr>
-      <w:bookmarkStart w:id="6" w:name="_Toc40815298"/>
+      <w:bookmarkStart w:id="5" w:name="_Toc40815298"/>
       <w:r>
         <w:t xml:space="preserve">Conceptualizing </w:t>
       </w:r>
@@ -5945,7 +5995,7 @@
       <w:r>
         <w:t>Technology Transfer</w:t>
       </w:r>
-      <w:bookmarkEnd w:id="6"/>
+      <w:bookmarkEnd w:id="5"/>
     </w:p>
     <w:p>
       <w:pPr>
@@ -8223,7 +8273,7 @@
       <w:pPr>
         <w:pStyle w:val="LiteratureReviewHeader2Bold"/>
       </w:pPr>
-      <w:bookmarkStart w:id="7" w:name="_Toc40815299"/>
+      <w:bookmarkStart w:id="6" w:name="_Toc40815299"/>
       <w:r>
         <w:lastRenderedPageBreak/>
         <w:t xml:space="preserve">Approach to Examining </w:t>
@@ -8231,7 +8281,7 @@
       <w:r>
         <w:t>the Topic</w:t>
       </w:r>
-      <w:bookmarkEnd w:id="7"/>
+      <w:bookmarkEnd w:id="6"/>
     </w:p>
     <w:p>
       <w:pPr>
@@ -9459,7 +9509,7 @@
       <w:pPr>
         <w:pStyle w:val="LiteratureReviewHeader1Bold"/>
       </w:pPr>
-      <w:bookmarkStart w:id="8" w:name="_Toc40815300"/>
+      <w:bookmarkStart w:id="7" w:name="_Toc40815300"/>
       <w:r>
         <w:t xml:space="preserve">The </w:t>
       </w:r>
@@ -9475,23 +9525,23 @@
       <w:r>
         <w:t>Technology Transfer</w:t>
       </w:r>
+      <w:bookmarkEnd w:id="7"/>
+    </w:p>
+    <w:p>
+      <w:pPr>
+        <w:pStyle w:val="LiteratureReviewHeader2Bold"/>
+      </w:pPr>
+      <w:bookmarkStart w:id="8" w:name="_Toc40815301"/>
+      <w:r>
+        <w:t>Research and Development, Technology, and Social</w:t>
+      </w:r>
+      <w:r>
+        <w:t xml:space="preserve"> Well-B</w:t>
+      </w:r>
+      <w:r>
+        <w:t>eing</w:t>
+      </w:r>
       <w:bookmarkEnd w:id="8"/>
-    </w:p>
-    <w:p>
-      <w:pPr>
-        <w:pStyle w:val="LiteratureReviewHeader2Bold"/>
-      </w:pPr>
-      <w:bookmarkStart w:id="9" w:name="_Toc40815301"/>
-      <w:r>
-        <w:t>Research and Development, Technology, and Social</w:t>
-      </w:r>
-      <w:r>
-        <w:t xml:space="preserve"> Well-B</w:t>
-      </w:r>
-      <w:r>
-        <w:t>eing</w:t>
-      </w:r>
-      <w:bookmarkEnd w:id="9"/>
     </w:p>
     <w:p>
       <w:pPr>
@@ -10513,7 +10563,7 @@
       <w:pPr>
         <w:pStyle w:val="LiteratureReviewHeader2Bold"/>
       </w:pPr>
-      <w:bookmarkStart w:id="10" w:name="_Toc40815302"/>
+      <w:bookmarkStart w:id="9" w:name="_Toc40815302"/>
       <w:r>
         <w:t xml:space="preserve">The </w:t>
       </w:r>
@@ -10526,7 +10576,7 @@
       <w:r>
         <w:t>University Technology Transfer</w:t>
       </w:r>
-      <w:bookmarkEnd w:id="10"/>
+      <w:bookmarkEnd w:id="9"/>
     </w:p>
     <w:p>
       <w:pPr>
@@ -11007,11 +11057,11 @@
       <w:pPr>
         <w:pStyle w:val="LiteratureReviewHeader2Bold"/>
       </w:pPr>
-      <w:bookmarkStart w:id="11" w:name="_Toc40815303"/>
+      <w:bookmarkStart w:id="10" w:name="_Toc40815303"/>
       <w:r>
         <w:t>The Role of the Federal Government in University Technology Transfer</w:t>
       </w:r>
-      <w:bookmarkEnd w:id="11"/>
+      <w:bookmarkEnd w:id="10"/>
     </w:p>
     <w:p>
       <w:pPr>
@@ -12006,7 +12056,23 @@
           <w:sz w:val="24"/>
           <w:szCs w:val="24"/>
         </w:rPr>
-        <w:t>There are at least 12 federal laws</w:t>
+        <w:t xml:space="preserve">There are at least </w:t>
+      </w:r>
+      <w:r>
+        <w:rPr>
+          <w:rFonts w:ascii="Times New Roman" w:hAnsi="Times New Roman" w:cs="Times New Roman"/>
+          <w:sz w:val="24"/>
+          <w:szCs w:val="24"/>
+        </w:rPr>
+        <w:t>14</w:t>
+      </w:r>
+      <w:r>
+        <w:rPr>
+          <w:rFonts w:ascii="Times New Roman" w:hAnsi="Times New Roman" w:cs="Times New Roman"/>
+          <w:sz w:val="24"/>
+          <w:szCs w:val="24"/>
+        </w:rPr>
+        <w:t xml:space="preserve"> federal laws</w:t>
       </w:r>
       <w:r>
         <w:rPr>
@@ -12289,11 +12355,11 @@
       <w:pPr>
         <w:pStyle w:val="LiteratureReviewHeader2Bold"/>
       </w:pPr>
-      <w:bookmarkStart w:id="12" w:name="_Toc40815304"/>
+      <w:bookmarkStart w:id="11" w:name="_Toc40815304"/>
       <w:r>
         <w:t>Determinants of Success in University Technology Transfer</w:t>
       </w:r>
-      <w:bookmarkEnd w:id="12"/>
+      <w:bookmarkEnd w:id="11"/>
     </w:p>
     <w:p>
       <w:pPr>
@@ -13559,7 +13625,7 @@
       <w:pPr>
         <w:pStyle w:val="LiteratureReviewHeader2Bold"/>
       </w:pPr>
-      <w:bookmarkStart w:id="13" w:name="_Toc40815305"/>
+      <w:bookmarkStart w:id="12" w:name="_Toc40815305"/>
       <w:r>
         <w:lastRenderedPageBreak/>
         <w:t>Development Stage</w:t>
@@ -13567,7 +13633,7 @@
       <w:r>
         <w:t xml:space="preserve"> as an Understudied Explanatory Factor</w:t>
       </w:r>
-      <w:bookmarkEnd w:id="13"/>
+      <w:bookmarkEnd w:id="12"/>
     </w:p>
     <w:p>
       <w:pPr>
@@ -15093,11 +15159,11 @@
       <w:pPr>
         <w:pStyle w:val="LiteratureReviewHeader1Bold"/>
       </w:pPr>
-      <w:bookmarkStart w:id="14" w:name="_Toc40815306"/>
+      <w:bookmarkStart w:id="13" w:name="_Toc40815306"/>
       <w:r>
         <w:t>Understanding the Potential Influence of Development Stage</w:t>
       </w:r>
-      <w:bookmarkEnd w:id="14"/>
+      <w:bookmarkEnd w:id="13"/>
       <w:r>
         <w:t xml:space="preserve"> </w:t>
       </w:r>
@@ -15981,7 +16047,7 @@
       <w:pPr>
         <w:pStyle w:val="LiteratureReviewHeader2Bold"/>
       </w:pPr>
-      <w:bookmarkStart w:id="15" w:name="_Toc40815307"/>
+      <w:bookmarkStart w:id="14" w:name="_Toc40815307"/>
       <w:r>
         <w:t xml:space="preserve">The Role of </w:t>
       </w:r>
@@ -15994,7 +16060,7 @@
       <w:r>
         <w:t>n University Technology Transfer</w:t>
       </w:r>
-      <w:bookmarkEnd w:id="15"/>
+      <w:bookmarkEnd w:id="14"/>
     </w:p>
     <w:p>
       <w:pPr>
@@ -16370,7 +16436,7 @@
       <w:pPr>
         <w:pStyle w:val="LiteratureReviewHeader2Bold"/>
       </w:pPr>
-      <w:bookmarkStart w:id="16" w:name="_Toc40815308"/>
+      <w:bookmarkStart w:id="15" w:name="_Toc40815308"/>
       <w:r>
         <w:t xml:space="preserve">Decision Making in an </w:t>
       </w:r>
@@ -16380,7 +16446,7 @@
       <w:r>
         <w:t>al Context</w:t>
       </w:r>
-      <w:bookmarkEnd w:id="16"/>
+      <w:bookmarkEnd w:id="15"/>
     </w:p>
     <w:p>
       <w:pPr>
@@ -16624,14 +16690,14 @@
       <w:pPr>
         <w:pStyle w:val="LiteratureReviewHeader2Bold"/>
       </w:pPr>
-      <w:bookmarkStart w:id="17" w:name="_Toc40815309"/>
+      <w:bookmarkStart w:id="16" w:name="_Toc40815309"/>
       <w:r>
         <w:t>Development Stage and Technology Transfer</w:t>
       </w:r>
       <w:r>
         <w:t xml:space="preserve"> Outcomes</w:t>
       </w:r>
-      <w:bookmarkEnd w:id="17"/>
+      <w:bookmarkEnd w:id="16"/>
     </w:p>
     <w:p>
       <w:pPr>
@@ -17756,14 +17822,14 @@
       <w:pPr>
         <w:pStyle w:val="LiteratureReviewHeader2Bold"/>
       </w:pPr>
-      <w:bookmarkStart w:id="18" w:name="_Toc40815310"/>
+      <w:bookmarkStart w:id="17" w:name="_Toc40815310"/>
       <w:r>
         <w:t>The Valley of Death</w:t>
       </w:r>
       <w:r>
         <w:t xml:space="preserve"> in University Technology Transfer</w:t>
       </w:r>
-      <w:bookmarkEnd w:id="18"/>
+      <w:bookmarkEnd w:id="17"/>
     </w:p>
     <w:p>
       <w:pPr>
@@ -17797,7 +17863,23 @@
           <w:sz w:val="24"/>
           <w:szCs w:val="24"/>
         </w:rPr>
-        <w:t xml:space="preserve"> (Markham, 2002; Markham, Ward, Aiman-Smith, &amp; Kingon</w:t>
+        <w:t xml:space="preserve"> (</w:t>
+      </w:r>
+      <w:r>
+        <w:rPr>
+          <w:rFonts w:ascii="Times New Roman" w:hAnsi="Times New Roman" w:cs="Times New Roman"/>
+          <w:sz w:val="24"/>
+          <w:szCs w:val="24"/>
+        </w:rPr>
+        <w:t xml:space="preserve">see, e.g., </w:t>
+      </w:r>
+      <w:r>
+        <w:rPr>
+          <w:rFonts w:ascii="Times New Roman" w:hAnsi="Times New Roman" w:cs="Times New Roman"/>
+          <w:sz w:val="24"/>
+          <w:szCs w:val="24"/>
+        </w:rPr>
+        <w:t>Markham, 2002; Markham, Ward, Aiman-Smith, &amp; Kingon</w:t>
       </w:r>
       <w:r>
         <w:rPr>
@@ -17837,7 +17919,15 @@
           <w:sz w:val="24"/>
           <w:szCs w:val="24"/>
         </w:rPr>
-        <w:t xml:space="preserve">– a reference to the gap between basic research and applied research in which promising technologies are often abandoned because of an inability to attract sufficient funding to support the R&amp;D activities necessary to further their development.  Many of these studies seem to allude to an association </w:t>
+        <w:t>– a reference to the gap between basic research and applied research in which promising technologies are often abandoned because of an inability to attract sufficient funding to support the R&amp;D activities necessary to further their development.  Many of these studies seem to allude to an association between development stage and</w:t>
+      </w:r>
+      <w:r>
+        <w:rPr>
+          <w:rFonts w:ascii="Times New Roman" w:hAnsi="Times New Roman" w:cs="Times New Roman"/>
+          <w:sz w:val="24"/>
+          <w:szCs w:val="24"/>
+        </w:rPr>
+        <w:t xml:space="preserve"> successful technology transfer.  They generally </w:t>
       </w:r>
       <w:r>
         <w:rPr>
@@ -17846,15 +17936,7 @@
           <w:szCs w:val="24"/>
         </w:rPr>
         <w:lastRenderedPageBreak/>
-        <w:t>between development stage and</w:t>
-      </w:r>
-      <w:r>
-        <w:rPr>
-          <w:rFonts w:ascii="Times New Roman" w:hAnsi="Times New Roman" w:cs="Times New Roman"/>
-          <w:sz w:val="24"/>
-          <w:szCs w:val="24"/>
-        </w:rPr>
-        <w:t xml:space="preserve"> successful technology transfer.  They generally employ a three-stage framework that describes the progress of technology from laboratory to market.</w:t>
+        <w:t>employ a three-stage framework that describes the progress of technology from laboratory to market.</w:t>
       </w:r>
     </w:p>
     <w:p>
@@ -17873,77 +17955,16 @@
           <w:sz w:val="24"/>
           <w:szCs w:val="24"/>
         </w:rPr>
-        <w:t xml:space="preserve"> [</w:t>
-      </w:r>
-      <w:r>
-        <w:rPr>
-          <w:rFonts w:ascii="Times New Roman" w:hAnsi="Times New Roman" w:cs="Times New Roman"/>
-          <w:caps/>
-          <w:sz w:val="24"/>
-          <w:szCs w:val="24"/>
-        </w:rPr>
-        <w:t>Describe what</w:t>
-      </w:r>
-      <w:r>
-        <w:rPr>
-          <w:rFonts w:ascii="Times New Roman" w:hAnsi="Times New Roman" w:cs="Times New Roman"/>
-          <w:caps/>
-          <w:sz w:val="24"/>
-          <w:szCs w:val="24"/>
-        </w:rPr>
-        <w:t xml:space="preserve"> the literature ab</w:t>
-      </w:r>
-      <w:r>
-        <w:rPr>
-          <w:rFonts w:ascii="Times New Roman" w:hAnsi="Times New Roman" w:cs="Times New Roman"/>
-          <w:caps/>
-          <w:sz w:val="24"/>
-          <w:szCs w:val="24"/>
-        </w:rPr>
-        <w:t xml:space="preserve">out the “Valley of Death” tells us about </w:t>
-      </w:r>
-      <w:r>
-        <w:rPr>
-          <w:rFonts w:ascii="Times New Roman" w:hAnsi="Times New Roman" w:cs="Times New Roman"/>
-          <w:caps/>
-          <w:sz w:val="24"/>
-          <w:szCs w:val="24"/>
-        </w:rPr>
-        <w:t>the role of development stage in university technology transfer.</w:t>
-      </w:r>
-      <w:r>
-        <w:rPr>
-          <w:rFonts w:ascii="Times New Roman" w:hAnsi="Times New Roman" w:cs="Times New Roman"/>
-          <w:sz w:val="24"/>
-          <w:szCs w:val="24"/>
-        </w:rPr>
-        <w:t>]</w:t>
-      </w:r>
-      <w:r>
-        <w:rPr>
-          <w:rFonts w:ascii="Times New Roman" w:hAnsi="Times New Roman" w:cs="Times New Roman"/>
-          <w:caps/>
-          <w:sz w:val="24"/>
-          <w:szCs w:val="24"/>
-        </w:rPr>
-        <w:t xml:space="preserve"> </w:t>
-      </w:r>
-    </w:p>
-    <w:p>
-      <w:pPr>
-        <w:pStyle w:val="LiteratureReviewHeader1Bold"/>
-      </w:pPr>
-      <w:bookmarkStart w:id="19" w:name="_Toc40815311"/>
-      <w:r>
-        <w:t xml:space="preserve">Development Stage in </w:t>
-      </w:r>
-      <w:r>
-        <w:t xml:space="preserve">Federal </w:t>
-      </w:r>
-      <w:r>
-        <w:t>Technology Transfer Policy</w:t>
-      </w:r>
-      <w:bookmarkEnd w:id="19"/>
+        <w:t>Wessner (2005) observed that many private venture capital markets are unwilling to fund promising but risky concepts for commercializing technologies that have not been validated.  He highlighted the advanced technology program (ATP) has as an example of the success that can be achieved when funding is provided to advance the development stage of technologies to a point of commercial viability that is more suitable for private sector involvement.  According to Wessner, this approach has led to the successful transfer of fuel cell, proteomics, medical diagnostic, and lithography technologies.</w:t>
+      </w:r>
+      <w:r>
+        <w:rPr>
+          <w:rFonts w:ascii="Times New Roman" w:hAnsi="Times New Roman" w:cs="Times New Roman"/>
+          <w:sz w:val="24"/>
+          <w:szCs w:val="24"/>
+        </w:rPr>
+        <w:t xml:space="preserve">  Moreover, Wessner argues there is clear evidence that ATP helped attract the private investment necessary to successfully transfer technologies to offerings in the private sector that benefited the public interest.</w:t>
+      </w:r>
     </w:p>
     <w:p>
       <w:pPr>
@@ -17961,207 +17982,31 @@
           <w:sz w:val="24"/>
           <w:szCs w:val="24"/>
         </w:rPr>
-        <w:t xml:space="preserve">One of the most glaring issues </w:t>
-      </w:r>
-      <w:r>
-        <w:rPr>
-          <w:rFonts w:ascii="Times New Roman" w:hAnsi="Times New Roman" w:cs="Times New Roman"/>
-          <w:sz w:val="24"/>
-          <w:szCs w:val="24"/>
-        </w:rPr>
-        <w:t>in the study of federal policy regarding technology transfer in general is the</w:t>
-      </w:r>
-      <w:r>
-        <w:rPr>
-          <w:rFonts w:ascii="Times New Roman" w:hAnsi="Times New Roman" w:cs="Times New Roman"/>
-          <w:sz w:val="24"/>
-          <w:szCs w:val="24"/>
-        </w:rPr>
-        <w:t xml:space="preserve"> focus of </w:t>
-      </w:r>
-      <w:r>
-        <w:rPr>
-          <w:rFonts w:ascii="Times New Roman" w:hAnsi="Times New Roman" w:cs="Times New Roman"/>
-          <w:sz w:val="24"/>
-          <w:szCs w:val="24"/>
-        </w:rPr>
-        <w:t>most studies about this topic</w:t>
-      </w:r>
-      <w:r>
-        <w:rPr>
-          <w:rFonts w:ascii="Times New Roman" w:hAnsi="Times New Roman" w:cs="Times New Roman"/>
-          <w:sz w:val="24"/>
-          <w:szCs w:val="24"/>
-        </w:rPr>
-        <w:t>.  There are at least 12 federal laws that define technology transfer public policy.  However, m</w:t>
-      </w:r>
-      <w:r>
-        <w:rPr>
-          <w:rFonts w:ascii="Times New Roman" w:hAnsi="Times New Roman" w:cs="Times New Roman"/>
-          <w:sz w:val="24"/>
-          <w:szCs w:val="24"/>
-        </w:rPr>
-        <w:t xml:space="preserve">any studies have </w:t>
-      </w:r>
-      <w:r>
-        <w:rPr>
-          <w:rFonts w:ascii="Times New Roman" w:hAnsi="Times New Roman" w:cs="Times New Roman"/>
-          <w:sz w:val="24"/>
-          <w:szCs w:val="24"/>
-        </w:rPr>
-        <w:t>focus</w:t>
-      </w:r>
-      <w:r>
-        <w:rPr>
-          <w:rFonts w:ascii="Times New Roman" w:hAnsi="Times New Roman" w:cs="Times New Roman"/>
-          <w:sz w:val="24"/>
-          <w:szCs w:val="24"/>
-        </w:rPr>
-        <w:t>ed</w:t>
-      </w:r>
-      <w:r>
-        <w:rPr>
-          <w:rFonts w:ascii="Times New Roman" w:hAnsi="Times New Roman" w:cs="Times New Roman"/>
-          <w:sz w:val="24"/>
-          <w:szCs w:val="24"/>
-        </w:rPr>
-        <w:t xml:space="preserve"> on either the Bayh-Dole Act of 1980 (Dai, Pop &amp; Bretschneider, 2005) or the Small Business Innovation Research (SBIR) program that was created by Pub.L. 97-219 The Small Business Innovation Development Act of 1982 (</w:t>
-      </w:r>
-      <w:r>
-        <w:rPr>
-          <w:rFonts w:ascii="Times New Roman" w:hAnsi="Times New Roman" w:cs="Times New Roman"/>
-          <w:sz w:val="24"/>
-          <w:szCs w:val="24"/>
-        </w:rPr>
-        <w:t xml:space="preserve">see, e.g., </w:t>
-      </w:r>
-      <w:r>
-        <w:rPr>
-          <w:rFonts w:ascii="Times New Roman" w:hAnsi="Times New Roman" w:cs="Times New Roman"/>
-          <w:sz w:val="24"/>
-          <w:szCs w:val="24"/>
-        </w:rPr>
-        <w:t xml:space="preserve">Andersen, Bray &amp; Link, 2017; Joshi, Inouye &amp; Robinson, n.d.; Link &amp; Scott, 2010).  </w:t>
-      </w:r>
-      <w:r>
-        <w:rPr>
-          <w:rFonts w:ascii="Times New Roman" w:hAnsi="Times New Roman" w:cs="Times New Roman"/>
-          <w:sz w:val="24"/>
-          <w:szCs w:val="24"/>
-        </w:rPr>
-        <w:t xml:space="preserve">Other </w:t>
-      </w:r>
-      <w:r>
-        <w:rPr>
-          <w:rFonts w:ascii="Times New Roman" w:hAnsi="Times New Roman" w:cs="Times New Roman"/>
-          <w:sz w:val="24"/>
-          <w:szCs w:val="24"/>
-        </w:rPr>
-        <w:t>research</w:t>
-      </w:r>
-      <w:r>
-        <w:rPr>
-          <w:rFonts w:ascii="Times New Roman" w:hAnsi="Times New Roman" w:cs="Times New Roman"/>
-          <w:sz w:val="24"/>
-          <w:szCs w:val="24"/>
-        </w:rPr>
-        <w:t xml:space="preserve"> has</w:t>
-      </w:r>
-      <w:r>
-        <w:rPr>
-          <w:rFonts w:ascii="Times New Roman" w:hAnsi="Times New Roman" w:cs="Times New Roman"/>
-          <w:sz w:val="24"/>
-          <w:szCs w:val="24"/>
-        </w:rPr>
-        <w:t xml:space="preserve"> ventured into the broader innovation policy of the United States (</w:t>
-      </w:r>
-      <w:r>
-        <w:rPr>
-          <w:rFonts w:ascii="Times New Roman" w:hAnsi="Times New Roman" w:cs="Times New Roman"/>
-          <w:sz w:val="24"/>
-          <w:szCs w:val="24"/>
-        </w:rPr>
-        <w:t xml:space="preserve">see, e.g., </w:t>
-      </w:r>
-      <w:r>
-        <w:rPr>
-          <w:rFonts w:ascii="Times New Roman" w:hAnsi="Times New Roman" w:cs="Times New Roman"/>
-          <w:sz w:val="24"/>
-          <w:szCs w:val="24"/>
-        </w:rPr>
-        <w:t xml:space="preserve">Hemel, Ouellett &amp; Larrimore, 2019).  </w:t>
-      </w:r>
-      <w:r>
-        <w:rPr>
-          <w:rFonts w:ascii="Times New Roman" w:hAnsi="Times New Roman" w:cs="Times New Roman"/>
-          <w:sz w:val="24"/>
-          <w:szCs w:val="24"/>
-        </w:rPr>
-        <w:t xml:space="preserve">My review of the literature revealed no current studies </w:t>
-      </w:r>
-      <w:r>
-        <w:rPr>
-          <w:rFonts w:ascii="Times New Roman" w:hAnsi="Times New Roman" w:cs="Times New Roman"/>
-          <w:sz w:val="24"/>
-          <w:szCs w:val="24"/>
-        </w:rPr>
-        <w:t>that attempt</w:t>
-      </w:r>
-      <w:r>
-        <w:rPr>
-          <w:rFonts w:ascii="Times New Roman" w:hAnsi="Times New Roman" w:cs="Times New Roman"/>
-          <w:sz w:val="24"/>
-          <w:szCs w:val="24"/>
-        </w:rPr>
-        <w:t>ed</w:t>
-      </w:r>
-      <w:r>
-        <w:rPr>
-          <w:rFonts w:ascii="Times New Roman" w:hAnsi="Times New Roman" w:cs="Times New Roman"/>
-          <w:sz w:val="24"/>
-          <w:szCs w:val="24"/>
-        </w:rPr>
-        <w:t xml:space="preserve"> to investigate U.S. technology transfer policy holistically.  Moreover, </w:t>
-      </w:r>
-      <w:r>
-        <w:rPr>
-          <w:rFonts w:ascii="Times New Roman" w:hAnsi="Times New Roman" w:cs="Times New Roman"/>
-          <w:sz w:val="24"/>
-          <w:szCs w:val="24"/>
-        </w:rPr>
-        <w:t xml:space="preserve">I </w:t>
-      </w:r>
-      <w:r>
-        <w:rPr>
-          <w:rFonts w:ascii="Times New Roman" w:hAnsi="Times New Roman" w:cs="Times New Roman"/>
-          <w:sz w:val="24"/>
-          <w:szCs w:val="24"/>
-        </w:rPr>
-        <w:t xml:space="preserve">found no policy studies specifically focused on identifying policy alternatives to address issues with </w:t>
-      </w:r>
-      <w:r>
-        <w:rPr>
-          <w:rFonts w:ascii="Times New Roman" w:hAnsi="Times New Roman" w:cs="Times New Roman"/>
-          <w:sz w:val="24"/>
-          <w:szCs w:val="24"/>
-        </w:rPr>
-        <w:t>federal</w:t>
-      </w:r>
-      <w:r>
-        <w:rPr>
-          <w:rFonts w:ascii="Times New Roman" w:hAnsi="Times New Roman" w:cs="Times New Roman"/>
-          <w:sz w:val="24"/>
-          <w:szCs w:val="24"/>
-        </w:rPr>
-        <w:t xml:space="preserve"> technology transfer policy in </w:t>
-      </w:r>
-      <w:r>
-        <w:rPr>
-          <w:rFonts w:ascii="Times New Roman" w:hAnsi="Times New Roman" w:cs="Times New Roman"/>
-          <w:sz w:val="24"/>
-          <w:szCs w:val="24"/>
-        </w:rPr>
-        <w:t>a holistic manner</w:t>
+        <w:t xml:space="preserve">Murphy and Edwards (2003) examined the difficulties of transitioning publicly-funded, early-stage ventures attempting to apply new </w:t>
+      </w:r>
+      <w:r>
+        <w:rPr>
+          <w:rFonts w:ascii="Times New Roman" w:hAnsi="Times New Roman" w:cs="Times New Roman"/>
+          <w:sz w:val="24"/>
+          <w:szCs w:val="24"/>
+        </w:rPr>
+        <w:t xml:space="preserve">energy </w:t>
+      </w:r>
+      <w:r>
+        <w:rPr>
+          <w:rFonts w:ascii="Times New Roman" w:hAnsi="Times New Roman" w:cs="Times New Roman"/>
+          <w:sz w:val="24"/>
+          <w:szCs w:val="24"/>
+        </w:rPr>
+        <w:t xml:space="preserve">technologies to create commercial offerings </w:t>
+      </w:r>
+      <w:r>
+        <w:rPr>
+          <w:rFonts w:ascii="Times New Roman" w:hAnsi="Times New Roman" w:cs="Times New Roman"/>
+          <w:sz w:val="24"/>
+          <w:szCs w:val="24"/>
+        </w:rPr>
+        <w:t>across the so-called valley of death</w:t>
       </w:r>
       <w:r>
         <w:rPr>
@@ -18177,64 +18022,187 @@
           <w:sz w:val="24"/>
           <w:szCs w:val="24"/>
         </w:rPr>
-        <w:t>Most s</w:t>
-      </w:r>
-      <w:r>
-        <w:rPr>
-          <w:rFonts w:ascii="Times New Roman" w:hAnsi="Times New Roman" w:cs="Times New Roman"/>
-          <w:sz w:val="24"/>
-          <w:szCs w:val="24"/>
-        </w:rPr>
-        <w:t>tudies</w:t>
-      </w:r>
-      <w:r>
-        <w:rPr>
-          <w:rFonts w:ascii="Times New Roman" w:hAnsi="Times New Roman" w:cs="Times New Roman"/>
-          <w:sz w:val="24"/>
-          <w:szCs w:val="24"/>
-        </w:rPr>
-        <w:t xml:space="preserve"> I unearthed that provided policy options we</w:t>
-      </w:r>
-      <w:r>
-        <w:rPr>
-          <w:rFonts w:ascii="Times New Roman" w:hAnsi="Times New Roman" w:cs="Times New Roman"/>
-          <w:sz w:val="24"/>
-          <w:szCs w:val="24"/>
-        </w:rPr>
-        <w:t xml:space="preserve">re generally formative evaluation studies for specific programs, </w:t>
-      </w:r>
-      <w:r>
-        <w:rPr>
-          <w:rFonts w:ascii="Times New Roman" w:hAnsi="Times New Roman" w:cs="Times New Roman"/>
-          <w:sz w:val="24"/>
-          <w:szCs w:val="24"/>
-        </w:rPr>
-        <w:t>particularly</w:t>
-      </w:r>
-      <w:r>
-        <w:rPr>
-          <w:rFonts w:ascii="Times New Roman" w:hAnsi="Times New Roman" w:cs="Times New Roman"/>
-          <w:sz w:val="24"/>
-          <w:szCs w:val="24"/>
-        </w:rPr>
-        <w:t xml:space="preserve"> the SBIR program</w:t>
-      </w:r>
-      <w:r>
-        <w:rPr>
-          <w:rFonts w:ascii="Times New Roman" w:hAnsi="Times New Roman" w:cs="Times New Roman"/>
-          <w:sz w:val="24"/>
-          <w:szCs w:val="24"/>
-        </w:rPr>
-        <w:t xml:space="preserve"> (CITATIONS NEEDED)</w:t>
-      </w:r>
-      <w:r>
-        <w:rPr>
-          <w:rFonts w:ascii="Times New Roman" w:hAnsi="Times New Roman" w:cs="Times New Roman"/>
-          <w:sz w:val="24"/>
-          <w:szCs w:val="24"/>
-        </w:rPr>
-        <w:t>.</w:t>
-      </w:r>
+        <w:t>They argued that such ventures fail to obtain private sector funding because here are “significant gaps between what the ventures are offering to investors and what the potential investors are seeking” (p. 4).</w:t>
+      </w:r>
+      <w:r>
+        <w:rPr>
+          <w:rFonts w:ascii="Times New Roman" w:hAnsi="Times New Roman" w:cs="Times New Roman"/>
+          <w:sz w:val="24"/>
+          <w:szCs w:val="24"/>
+        </w:rPr>
+        <w:t xml:space="preserve"> </w:t>
+      </w:r>
+      <w:r>
+        <w:rPr>
+          <w:rFonts w:ascii="Times New Roman" w:hAnsi="Times New Roman" w:cs="Times New Roman"/>
+          <w:sz w:val="24"/>
+          <w:szCs w:val="24"/>
+        </w:rPr>
+        <w:t xml:space="preserve"> </w:t>
+      </w:r>
+      <w:r>
+        <w:rPr>
+          <w:rFonts w:ascii="Times New Roman" w:hAnsi="Times New Roman" w:cs="Times New Roman"/>
+          <w:sz w:val="24"/>
+          <w:szCs w:val="24"/>
+        </w:rPr>
+        <w:t>Murphy and Edwards observed that t</w:t>
+      </w:r>
+      <w:r>
+        <w:rPr>
+          <w:rFonts w:ascii="Times New Roman" w:hAnsi="Times New Roman" w:cs="Times New Roman"/>
+          <w:sz w:val="24"/>
+          <w:szCs w:val="24"/>
+        </w:rPr>
+        <w:t>he need to justify budgets and demonstrate public benefits in an unrealistically short time frame pressures fe</w:t>
+      </w:r>
+      <w:r>
+        <w:rPr>
+          <w:rFonts w:ascii="Times New Roman" w:hAnsi="Times New Roman" w:cs="Times New Roman"/>
+          <w:sz w:val="24"/>
+          <w:szCs w:val="24"/>
+        </w:rPr>
+        <w:t>deral agencies to accelerate</w:t>
+      </w:r>
+      <w:r>
+        <w:rPr>
+          <w:rFonts w:ascii="Times New Roman" w:hAnsi="Times New Roman" w:cs="Times New Roman"/>
+          <w:sz w:val="24"/>
+          <w:szCs w:val="24"/>
+        </w:rPr>
+        <w:t xml:space="preserve"> hand</w:t>
+      </w:r>
+      <w:r>
+        <w:rPr>
+          <w:rFonts w:ascii="Times New Roman" w:hAnsi="Times New Roman" w:cs="Times New Roman"/>
+          <w:sz w:val="24"/>
+          <w:szCs w:val="24"/>
+        </w:rPr>
+        <w:t>ing</w:t>
+      </w:r>
+      <w:r>
+        <w:rPr>
+          <w:rFonts w:ascii="Times New Roman" w:hAnsi="Times New Roman" w:cs="Times New Roman"/>
+          <w:sz w:val="24"/>
+          <w:szCs w:val="24"/>
+        </w:rPr>
+        <w:t xml:space="preserve">-off </w:t>
+      </w:r>
+      <w:r>
+        <w:rPr>
+          <w:rFonts w:ascii="Times New Roman" w:hAnsi="Times New Roman" w:cs="Times New Roman"/>
+          <w:sz w:val="24"/>
+          <w:szCs w:val="24"/>
+        </w:rPr>
+        <w:t xml:space="preserve">technologies </w:t>
+      </w:r>
+      <w:r>
+        <w:rPr>
+          <w:rFonts w:ascii="Times New Roman" w:hAnsi="Times New Roman" w:cs="Times New Roman"/>
+          <w:sz w:val="24"/>
+          <w:szCs w:val="24"/>
+        </w:rPr>
+        <w:t>to the private sector in a way that is often abrupt and ineffective</w:t>
+      </w:r>
+      <w:r>
+        <w:rPr>
+          <w:rFonts w:ascii="Times New Roman" w:hAnsi="Times New Roman" w:cs="Times New Roman"/>
+          <w:sz w:val="24"/>
+          <w:szCs w:val="24"/>
+        </w:rPr>
+        <w:t xml:space="preserve">.  The private sector typically focuses on investment opportunities that are at a later stage of development that what is normally the case with opportunities related to research and development projects at the point when public sector funding is ending.  </w:t>
+      </w:r>
+      <w:r>
+        <w:rPr>
+          <w:rFonts w:ascii="Times New Roman" w:hAnsi="Times New Roman" w:cs="Times New Roman"/>
+          <w:sz w:val="24"/>
+          <w:szCs w:val="24"/>
+        </w:rPr>
+        <w:t xml:space="preserve">According to Murphy and Edwards, private sector investors view technologies derived from </w:t>
+      </w:r>
+      <w:r>
+        <w:rPr>
+          <w:rFonts w:ascii="Times New Roman" w:hAnsi="Times New Roman" w:cs="Times New Roman"/>
+          <w:sz w:val="24"/>
+          <w:szCs w:val="24"/>
+        </w:rPr>
+        <w:t>federally-funded</w:t>
+      </w:r>
+      <w:r>
+        <w:rPr>
+          <w:rFonts w:ascii="Times New Roman" w:hAnsi="Times New Roman" w:cs="Times New Roman"/>
+          <w:sz w:val="24"/>
+          <w:szCs w:val="24"/>
+        </w:rPr>
+        <w:t xml:space="preserve"> research and development as much less advanced than do </w:t>
+      </w:r>
+      <w:r>
+        <w:rPr>
+          <w:rFonts w:ascii="Times New Roman" w:hAnsi="Times New Roman" w:cs="Times New Roman"/>
+          <w:sz w:val="24"/>
+          <w:szCs w:val="24"/>
+        </w:rPr>
+        <w:t>the public-</w:t>
+      </w:r>
+      <w:r>
+        <w:rPr>
+          <w:rFonts w:ascii="Times New Roman" w:hAnsi="Times New Roman" w:cs="Times New Roman"/>
+          <w:sz w:val="24"/>
+          <w:szCs w:val="24"/>
+        </w:rPr>
+        <w:t xml:space="preserve">sector sponsors of </w:t>
+      </w:r>
+      <w:r>
+        <w:rPr>
+          <w:rFonts w:ascii="Times New Roman" w:hAnsi="Times New Roman" w:cs="Times New Roman"/>
+          <w:sz w:val="24"/>
+          <w:szCs w:val="24"/>
+        </w:rPr>
+        <w:lastRenderedPageBreak/>
+        <w:t>that research and development.</w:t>
+      </w:r>
+      <w:r>
+        <w:rPr>
+          <w:rFonts w:ascii="Times New Roman" w:hAnsi="Times New Roman" w:cs="Times New Roman"/>
+          <w:sz w:val="24"/>
+          <w:szCs w:val="24"/>
+        </w:rPr>
+        <w:t xml:space="preserve">  Moreover, the private sector is interested in businesses, while</w:t>
+      </w:r>
+      <w:r>
+        <w:rPr>
+          <w:rFonts w:ascii="Times New Roman" w:hAnsi="Times New Roman" w:cs="Times New Roman"/>
+          <w:sz w:val="24"/>
+          <w:szCs w:val="24"/>
+        </w:rPr>
+        <w:t xml:space="preserve"> the</w:t>
+      </w:r>
+      <w:r>
+        <w:rPr>
+          <w:rFonts w:ascii="Times New Roman" w:hAnsi="Times New Roman" w:cs="Times New Roman"/>
+          <w:sz w:val="24"/>
+          <w:szCs w:val="24"/>
+        </w:rPr>
+        <w:t xml:space="preserve"> output of research and development is technology.  The two are not synonymous.</w:t>
+      </w:r>
+      <w:bookmarkStart w:id="18" w:name="_GoBack"/>
+      <w:bookmarkEnd w:id="18"/>
+    </w:p>
+    <w:p>
+      <w:pPr>
+        <w:pStyle w:val="LiteratureReviewHeader1Bold"/>
+      </w:pPr>
+      <w:bookmarkStart w:id="19" w:name="_Toc40815311"/>
+      <w:r>
+        <w:t xml:space="preserve">Development Stage in </w:t>
+      </w:r>
+      <w:r>
+        <w:t xml:space="preserve">Federal </w:t>
+      </w:r>
+      <w:r>
+        <w:t>Technology Transfer Policy</w:t>
+      </w:r>
+      <w:bookmarkEnd w:id="19"/>
     </w:p>
     <w:p>
       <w:pPr>
@@ -18252,6 +18220,493 @@
           <w:sz w:val="24"/>
           <w:szCs w:val="24"/>
         </w:rPr>
+        <w:t xml:space="preserve">Murphy and Edwards (2003) argued that the federal government considers </w:t>
+      </w:r>
+      <w:r>
+        <w:rPr>
+          <w:rFonts w:ascii="Times New Roman" w:hAnsi="Times New Roman" w:cs="Times New Roman"/>
+          <w:sz w:val="24"/>
+          <w:szCs w:val="24"/>
+        </w:rPr>
+        <w:t xml:space="preserve">the </w:t>
+      </w:r>
+      <w:r>
+        <w:rPr>
+          <w:rFonts w:ascii="Times New Roman" w:hAnsi="Times New Roman" w:cs="Times New Roman"/>
+          <w:sz w:val="24"/>
+          <w:szCs w:val="24"/>
+        </w:rPr>
+        <w:t>commercialization of technologies created from federally-funded research and development as the responsibility of the private sector.  For example, the Department of Energy (DOE) and the National Renewable Energy Laboratory (NREL) expect private sector firms to develop offerings based on its technologies and introduced them to the marketplace.</w:t>
+      </w:r>
+      <w:r>
+        <w:rPr>
+          <w:rFonts w:ascii="Times New Roman" w:hAnsi="Times New Roman" w:cs="Times New Roman"/>
+          <w:sz w:val="24"/>
+          <w:szCs w:val="24"/>
+        </w:rPr>
+        <w:t xml:space="preserve">  There are two primary principles that significantly influence federal public policy regarding technology transfer.  </w:t>
+      </w:r>
+      <w:r>
+        <w:rPr>
+          <w:rFonts w:ascii="Times New Roman" w:hAnsi="Times New Roman" w:cs="Times New Roman"/>
+          <w:sz w:val="24"/>
+          <w:szCs w:val="24"/>
+        </w:rPr>
+        <w:t>The f</w:t>
+      </w:r>
+      <w:r>
+        <w:rPr>
+          <w:rFonts w:ascii="Times New Roman" w:hAnsi="Times New Roman" w:cs="Times New Roman"/>
+          <w:sz w:val="24"/>
+          <w:szCs w:val="24"/>
+        </w:rPr>
+        <w:t>irst</w:t>
+      </w:r>
+      <w:r>
+        <w:rPr>
+          <w:rFonts w:ascii="Times New Roman" w:hAnsi="Times New Roman" w:cs="Times New Roman"/>
+          <w:sz w:val="24"/>
+          <w:szCs w:val="24"/>
+        </w:rPr>
+        <w:t xml:space="preserve"> principle is that </w:t>
+      </w:r>
+      <w:r>
+        <w:rPr>
+          <w:rFonts w:ascii="Times New Roman" w:hAnsi="Times New Roman" w:cs="Times New Roman"/>
+          <w:sz w:val="24"/>
+          <w:szCs w:val="24"/>
+        </w:rPr>
+        <w:t xml:space="preserve">the public sector should not pick winners and losers in the private sector.  </w:t>
+      </w:r>
+      <w:r>
+        <w:rPr>
+          <w:rFonts w:ascii="Times New Roman" w:hAnsi="Times New Roman" w:cs="Times New Roman"/>
+          <w:sz w:val="24"/>
+          <w:szCs w:val="24"/>
+        </w:rPr>
+        <w:t>The second is that</w:t>
+      </w:r>
+      <w:r>
+        <w:rPr>
+          <w:rFonts w:ascii="Times New Roman" w:hAnsi="Times New Roman" w:cs="Times New Roman"/>
+          <w:sz w:val="24"/>
+          <w:szCs w:val="24"/>
+        </w:rPr>
+        <w:t xml:space="preserve"> the public sector should not encourage a dependence on </w:t>
+      </w:r>
+      <w:r>
+        <w:rPr>
+          <w:rFonts w:ascii="Times New Roman" w:hAnsi="Times New Roman" w:cs="Times New Roman"/>
+          <w:sz w:val="24"/>
+          <w:szCs w:val="24"/>
+        </w:rPr>
+        <w:t xml:space="preserve">federally provided financial support (i.e., </w:t>
+      </w:r>
+      <w:r>
+        <w:rPr>
+          <w:rFonts w:ascii="Times New Roman" w:hAnsi="Times New Roman" w:cs="Times New Roman"/>
+          <w:sz w:val="24"/>
+          <w:szCs w:val="24"/>
+        </w:rPr>
+        <w:t>“corporate welfare”</w:t>
+      </w:r>
+      <w:r>
+        <w:rPr>
+          <w:rFonts w:ascii="Times New Roman" w:hAnsi="Times New Roman" w:cs="Times New Roman"/>
+          <w:sz w:val="24"/>
+          <w:szCs w:val="24"/>
+        </w:rPr>
+        <w:t>)</w:t>
+      </w:r>
+      <w:r>
+        <w:rPr>
+          <w:rFonts w:ascii="Times New Roman" w:hAnsi="Times New Roman" w:cs="Times New Roman"/>
+          <w:sz w:val="24"/>
+          <w:szCs w:val="24"/>
+        </w:rPr>
+        <w:t xml:space="preserve"> among the private sector (Murphy and Edwards).</w:t>
+      </w:r>
+    </w:p>
+    <w:p>
+      <w:pPr>
+        <w:spacing w:after="0" w:line="480" w:lineRule="auto"/>
+        <w:ind w:firstLine="720"/>
+        <w:rPr>
+          <w:rFonts w:ascii="Times New Roman" w:hAnsi="Times New Roman" w:cs="Times New Roman"/>
+          <w:sz w:val="24"/>
+          <w:szCs w:val="24"/>
+        </w:rPr>
+      </w:pPr>
+      <w:r>
+        <w:rPr>
+          <w:rFonts w:ascii="Times New Roman" w:hAnsi="Times New Roman" w:cs="Times New Roman"/>
+          <w:sz w:val="24"/>
+          <w:szCs w:val="24"/>
+        </w:rPr>
+        <w:t xml:space="preserve">One of the most glaring issues </w:t>
+      </w:r>
+      <w:r>
+        <w:rPr>
+          <w:rFonts w:ascii="Times New Roman" w:hAnsi="Times New Roman" w:cs="Times New Roman"/>
+          <w:sz w:val="24"/>
+          <w:szCs w:val="24"/>
+        </w:rPr>
+        <w:t>in the study of federal policy regarding technology transfer in general is the</w:t>
+      </w:r>
+      <w:r>
+        <w:rPr>
+          <w:rFonts w:ascii="Times New Roman" w:hAnsi="Times New Roman" w:cs="Times New Roman"/>
+          <w:sz w:val="24"/>
+          <w:szCs w:val="24"/>
+        </w:rPr>
+        <w:t xml:space="preserve"> focus of </w:t>
+      </w:r>
+      <w:r>
+        <w:rPr>
+          <w:rFonts w:ascii="Times New Roman" w:hAnsi="Times New Roman" w:cs="Times New Roman"/>
+          <w:sz w:val="24"/>
+          <w:szCs w:val="24"/>
+        </w:rPr>
+        <w:t>most studies about this topic</w:t>
+      </w:r>
+      <w:r>
+        <w:rPr>
+          <w:rFonts w:ascii="Times New Roman" w:hAnsi="Times New Roman" w:cs="Times New Roman"/>
+          <w:sz w:val="24"/>
+          <w:szCs w:val="24"/>
+        </w:rPr>
+        <w:t>.  There are at least 14</w:t>
+      </w:r>
+      <w:r>
+        <w:rPr>
+          <w:rFonts w:ascii="Times New Roman" w:hAnsi="Times New Roman" w:cs="Times New Roman"/>
+          <w:sz w:val="24"/>
+          <w:szCs w:val="24"/>
+        </w:rPr>
+        <w:t xml:space="preserve"> federal laws that define </w:t>
+      </w:r>
+      <w:r>
+        <w:rPr>
+          <w:rFonts w:ascii="Times New Roman" w:hAnsi="Times New Roman" w:cs="Times New Roman"/>
+          <w:sz w:val="24"/>
+          <w:szCs w:val="24"/>
+        </w:rPr>
+        <w:t xml:space="preserve">federal </w:t>
+      </w:r>
+      <w:r>
+        <w:rPr>
+          <w:rFonts w:ascii="Times New Roman" w:hAnsi="Times New Roman" w:cs="Times New Roman"/>
+          <w:sz w:val="24"/>
+          <w:szCs w:val="24"/>
+        </w:rPr>
+        <w:t>public policy</w:t>
+      </w:r>
+      <w:r>
+        <w:rPr>
+          <w:rFonts w:ascii="Times New Roman" w:hAnsi="Times New Roman" w:cs="Times New Roman"/>
+          <w:sz w:val="24"/>
+          <w:szCs w:val="24"/>
+        </w:rPr>
+        <w:t xml:space="preserve"> </w:t>
+      </w:r>
+      <w:r>
+        <w:rPr>
+          <w:rFonts w:ascii="Times New Roman" w:hAnsi="Times New Roman" w:cs="Times New Roman"/>
+          <w:sz w:val="24"/>
+          <w:szCs w:val="24"/>
+        </w:rPr>
+        <w:t xml:space="preserve">related to university </w:t>
+      </w:r>
+      <w:r>
+        <w:rPr>
+          <w:rFonts w:ascii="Times New Roman" w:hAnsi="Times New Roman" w:cs="Times New Roman"/>
+          <w:sz w:val="24"/>
+          <w:szCs w:val="24"/>
+        </w:rPr>
+        <w:t>technology transfer</w:t>
+      </w:r>
+      <w:r>
+        <w:rPr>
+          <w:rFonts w:ascii="Times New Roman" w:hAnsi="Times New Roman" w:cs="Times New Roman"/>
+          <w:sz w:val="24"/>
+          <w:szCs w:val="24"/>
+        </w:rPr>
+        <w:t>.  However, m</w:t>
+      </w:r>
+      <w:r>
+        <w:rPr>
+          <w:rFonts w:ascii="Times New Roman" w:hAnsi="Times New Roman" w:cs="Times New Roman"/>
+          <w:sz w:val="24"/>
+          <w:szCs w:val="24"/>
+        </w:rPr>
+        <w:t>ost</w:t>
+      </w:r>
+      <w:r>
+        <w:rPr>
+          <w:rFonts w:ascii="Times New Roman" w:hAnsi="Times New Roman" w:cs="Times New Roman"/>
+          <w:sz w:val="24"/>
+          <w:szCs w:val="24"/>
+        </w:rPr>
+        <w:t xml:space="preserve"> studies </w:t>
+      </w:r>
+      <w:r>
+        <w:rPr>
+          <w:rFonts w:ascii="Times New Roman" w:hAnsi="Times New Roman" w:cs="Times New Roman"/>
+          <w:sz w:val="24"/>
+          <w:szCs w:val="24"/>
+        </w:rPr>
+        <w:t xml:space="preserve">seem to </w:t>
+      </w:r>
+      <w:r>
+        <w:rPr>
+          <w:rFonts w:ascii="Times New Roman" w:hAnsi="Times New Roman" w:cs="Times New Roman"/>
+          <w:sz w:val="24"/>
+          <w:szCs w:val="24"/>
+        </w:rPr>
+        <w:t xml:space="preserve">have </w:t>
+      </w:r>
+      <w:r>
+        <w:rPr>
+          <w:rFonts w:ascii="Times New Roman" w:hAnsi="Times New Roman" w:cs="Times New Roman"/>
+          <w:sz w:val="24"/>
+          <w:szCs w:val="24"/>
+        </w:rPr>
+        <w:t>focus</w:t>
+      </w:r>
+      <w:r>
+        <w:rPr>
+          <w:rFonts w:ascii="Times New Roman" w:hAnsi="Times New Roman" w:cs="Times New Roman"/>
+          <w:sz w:val="24"/>
+          <w:szCs w:val="24"/>
+        </w:rPr>
+        <w:t>ed</w:t>
+      </w:r>
+      <w:r>
+        <w:rPr>
+          <w:rFonts w:ascii="Times New Roman" w:hAnsi="Times New Roman" w:cs="Times New Roman"/>
+          <w:sz w:val="24"/>
+          <w:szCs w:val="24"/>
+        </w:rPr>
+        <w:t xml:space="preserve"> on either the Bayh-Dole Act of 1980 (Dai, Pop &amp; Bretschneider, 2005) or the Small Business Innovation Research (SBIR) program that was created by Pub.L. 97-219 The Small Business Innovation Development Act of 1982 (</w:t>
+      </w:r>
+      <w:r>
+        <w:rPr>
+          <w:rFonts w:ascii="Times New Roman" w:hAnsi="Times New Roman" w:cs="Times New Roman"/>
+          <w:sz w:val="24"/>
+          <w:szCs w:val="24"/>
+        </w:rPr>
+        <w:t xml:space="preserve">see, e.g., </w:t>
+      </w:r>
+      <w:r>
+        <w:rPr>
+          <w:rFonts w:ascii="Times New Roman" w:hAnsi="Times New Roman" w:cs="Times New Roman"/>
+          <w:sz w:val="24"/>
+          <w:szCs w:val="24"/>
+        </w:rPr>
+        <w:t xml:space="preserve">Andersen, Bray &amp; Link, 2017; Joshi, Inouye &amp; Robinson, n.d.; Link &amp; Scott, 2010).  </w:t>
+      </w:r>
+      <w:r>
+        <w:rPr>
+          <w:rFonts w:ascii="Times New Roman" w:hAnsi="Times New Roman" w:cs="Times New Roman"/>
+          <w:sz w:val="24"/>
+          <w:szCs w:val="24"/>
+        </w:rPr>
+        <w:t xml:space="preserve">Other </w:t>
+      </w:r>
+      <w:r>
+        <w:rPr>
+          <w:rFonts w:ascii="Times New Roman" w:hAnsi="Times New Roman" w:cs="Times New Roman"/>
+          <w:sz w:val="24"/>
+          <w:szCs w:val="24"/>
+        </w:rPr>
+        <w:t>research</w:t>
+      </w:r>
+      <w:r>
+        <w:rPr>
+          <w:rFonts w:ascii="Times New Roman" w:hAnsi="Times New Roman" w:cs="Times New Roman"/>
+          <w:sz w:val="24"/>
+          <w:szCs w:val="24"/>
+        </w:rPr>
+        <w:t xml:space="preserve"> has</w:t>
+      </w:r>
+      <w:r>
+        <w:rPr>
+          <w:rFonts w:ascii="Times New Roman" w:hAnsi="Times New Roman" w:cs="Times New Roman"/>
+          <w:sz w:val="24"/>
+          <w:szCs w:val="24"/>
+        </w:rPr>
+        <w:t xml:space="preserve"> ventured into the broader innovation policy of the United States (</w:t>
+      </w:r>
+      <w:r>
+        <w:rPr>
+          <w:rFonts w:ascii="Times New Roman" w:hAnsi="Times New Roman" w:cs="Times New Roman"/>
+          <w:sz w:val="24"/>
+          <w:szCs w:val="24"/>
+        </w:rPr>
+        <w:t xml:space="preserve">see, e.g., </w:t>
+      </w:r>
+      <w:r>
+        <w:rPr>
+          <w:rFonts w:ascii="Times New Roman" w:hAnsi="Times New Roman" w:cs="Times New Roman"/>
+          <w:sz w:val="24"/>
+          <w:szCs w:val="24"/>
+        </w:rPr>
+        <w:t xml:space="preserve">Hemel, Ouellett &amp; Larrimore, 2019).  </w:t>
+      </w:r>
+      <w:r>
+        <w:rPr>
+          <w:rFonts w:ascii="Times New Roman" w:hAnsi="Times New Roman" w:cs="Times New Roman"/>
+          <w:sz w:val="24"/>
+          <w:szCs w:val="24"/>
+        </w:rPr>
+        <w:t xml:space="preserve">My review of the literature revealed no current studies </w:t>
+      </w:r>
+      <w:r>
+        <w:rPr>
+          <w:rFonts w:ascii="Times New Roman" w:hAnsi="Times New Roman" w:cs="Times New Roman"/>
+          <w:sz w:val="24"/>
+          <w:szCs w:val="24"/>
+        </w:rPr>
+        <w:t>that attempt</w:t>
+      </w:r>
+      <w:r>
+        <w:rPr>
+          <w:rFonts w:ascii="Times New Roman" w:hAnsi="Times New Roman" w:cs="Times New Roman"/>
+          <w:sz w:val="24"/>
+          <w:szCs w:val="24"/>
+        </w:rPr>
+        <w:t>ed</w:t>
+      </w:r>
+      <w:r>
+        <w:rPr>
+          <w:rFonts w:ascii="Times New Roman" w:hAnsi="Times New Roman" w:cs="Times New Roman"/>
+          <w:sz w:val="24"/>
+          <w:szCs w:val="24"/>
+        </w:rPr>
+        <w:t xml:space="preserve"> to investigate U.S. technology transfer policy holistically.  Moreover, </w:t>
+      </w:r>
+      <w:r>
+        <w:rPr>
+          <w:rFonts w:ascii="Times New Roman" w:hAnsi="Times New Roman" w:cs="Times New Roman"/>
+          <w:sz w:val="24"/>
+          <w:szCs w:val="24"/>
+        </w:rPr>
+        <w:t xml:space="preserve">I </w:t>
+      </w:r>
+      <w:r>
+        <w:rPr>
+          <w:rFonts w:ascii="Times New Roman" w:hAnsi="Times New Roman" w:cs="Times New Roman"/>
+          <w:sz w:val="24"/>
+          <w:szCs w:val="24"/>
+        </w:rPr>
+        <w:t xml:space="preserve">found no policy studies specifically focused on identifying policy alternatives to address issues with </w:t>
+      </w:r>
+      <w:r>
+        <w:rPr>
+          <w:rFonts w:ascii="Times New Roman" w:hAnsi="Times New Roman" w:cs="Times New Roman"/>
+          <w:sz w:val="24"/>
+          <w:szCs w:val="24"/>
+        </w:rPr>
+        <w:t>federal</w:t>
+      </w:r>
+      <w:r>
+        <w:rPr>
+          <w:rFonts w:ascii="Times New Roman" w:hAnsi="Times New Roman" w:cs="Times New Roman"/>
+          <w:sz w:val="24"/>
+          <w:szCs w:val="24"/>
+        </w:rPr>
+        <w:t xml:space="preserve"> technology transfer policy in </w:t>
+      </w:r>
+      <w:r>
+        <w:rPr>
+          <w:rFonts w:ascii="Times New Roman" w:hAnsi="Times New Roman" w:cs="Times New Roman"/>
+          <w:sz w:val="24"/>
+          <w:szCs w:val="24"/>
+        </w:rPr>
+        <w:t xml:space="preserve">a </w:t>
+      </w:r>
+      <w:r>
+        <w:rPr>
+          <w:rFonts w:ascii="Times New Roman" w:hAnsi="Times New Roman" w:cs="Times New Roman"/>
+          <w:sz w:val="24"/>
+          <w:szCs w:val="24"/>
+        </w:rPr>
+        <w:lastRenderedPageBreak/>
+        <w:t>holistic manner</w:t>
+      </w:r>
+      <w:r>
+        <w:rPr>
+          <w:rFonts w:ascii="Times New Roman" w:hAnsi="Times New Roman" w:cs="Times New Roman"/>
+          <w:sz w:val="24"/>
+          <w:szCs w:val="24"/>
+        </w:rPr>
+        <w:t xml:space="preserve">.  </w:t>
+      </w:r>
+      <w:r>
+        <w:rPr>
+          <w:rFonts w:ascii="Times New Roman" w:hAnsi="Times New Roman" w:cs="Times New Roman"/>
+          <w:sz w:val="24"/>
+          <w:szCs w:val="24"/>
+        </w:rPr>
+        <w:t>Most s</w:t>
+      </w:r>
+      <w:r>
+        <w:rPr>
+          <w:rFonts w:ascii="Times New Roman" w:hAnsi="Times New Roman" w:cs="Times New Roman"/>
+          <w:sz w:val="24"/>
+          <w:szCs w:val="24"/>
+        </w:rPr>
+        <w:t>tudies</w:t>
+      </w:r>
+      <w:r>
+        <w:rPr>
+          <w:rFonts w:ascii="Times New Roman" w:hAnsi="Times New Roman" w:cs="Times New Roman"/>
+          <w:sz w:val="24"/>
+          <w:szCs w:val="24"/>
+        </w:rPr>
+        <w:t xml:space="preserve"> I unearthed that provided policy options we</w:t>
+      </w:r>
+      <w:r>
+        <w:rPr>
+          <w:rFonts w:ascii="Times New Roman" w:hAnsi="Times New Roman" w:cs="Times New Roman"/>
+          <w:sz w:val="24"/>
+          <w:szCs w:val="24"/>
+        </w:rPr>
+        <w:t xml:space="preserve">re generally formative evaluation studies for specific programs, </w:t>
+      </w:r>
+      <w:r>
+        <w:rPr>
+          <w:rFonts w:ascii="Times New Roman" w:hAnsi="Times New Roman" w:cs="Times New Roman"/>
+          <w:sz w:val="24"/>
+          <w:szCs w:val="24"/>
+        </w:rPr>
+        <w:t>particularly</w:t>
+      </w:r>
+      <w:r>
+        <w:rPr>
+          <w:rFonts w:ascii="Times New Roman" w:hAnsi="Times New Roman" w:cs="Times New Roman"/>
+          <w:sz w:val="24"/>
+          <w:szCs w:val="24"/>
+        </w:rPr>
+        <w:t xml:space="preserve"> the SBIR program.</w:t>
+      </w:r>
+    </w:p>
+    <w:p>
+      <w:pPr>
+        <w:spacing w:after="0" w:line="480" w:lineRule="auto"/>
+        <w:ind w:firstLine="720"/>
+        <w:rPr>
+          <w:rFonts w:ascii="Times New Roman" w:hAnsi="Times New Roman" w:cs="Times New Roman"/>
+          <w:sz w:val="24"/>
+          <w:szCs w:val="24"/>
+        </w:rPr>
+      </w:pPr>
+      <w:r>
+        <w:rPr>
+          <w:rFonts w:ascii="Times New Roman" w:hAnsi="Times New Roman" w:cs="Times New Roman"/>
+          <w:sz w:val="24"/>
+          <w:szCs w:val="24"/>
+        </w:rPr>
         <w:t xml:space="preserve">Kochenkova, Grimaldi, and Munari (2016) </w:t>
       </w:r>
       <w:r>
@@ -18292,8 +18747,144 @@
           <w:sz w:val="24"/>
           <w:szCs w:val="24"/>
         </w:rPr>
-        <w:t xml:space="preserve">They found that the primary public policy measures studied in the literature </w:t>
-      </w:r>
+        <w:t>They found that the primary public policy measures studied in the literature included legislative and institutional measures, direct financial measures, and competence-building measures.  In general, all the studies were focused on either policy design or impact assessment</w:t>
+      </w:r>
+      <w:r>
+        <w:rPr>
+          <w:rFonts w:ascii="Times New Roman" w:hAnsi="Times New Roman" w:cs="Times New Roman"/>
+          <w:sz w:val="24"/>
+          <w:szCs w:val="24"/>
+        </w:rPr>
+        <w:t xml:space="preserve">. </w:t>
+      </w:r>
+      <w:r>
+        <w:rPr>
+          <w:rFonts w:ascii="Times New Roman" w:hAnsi="Times New Roman" w:cs="Times New Roman"/>
+          <w:sz w:val="24"/>
+          <w:szCs w:val="24"/>
+        </w:rPr>
+        <w:t xml:space="preserve">A significant number of the studies focused on the design of intellectual property rights.  </w:t>
+      </w:r>
+      <w:r>
+        <w:rPr>
+          <w:rFonts w:ascii="Times New Roman" w:hAnsi="Times New Roman" w:cs="Times New Roman"/>
+          <w:sz w:val="24"/>
+          <w:szCs w:val="24"/>
+        </w:rPr>
+        <w:t>Relatively fewer studies detailed the impact public policy measures had on actual university technology transfer rates and outcomes.</w:t>
+      </w:r>
+    </w:p>
+    <w:p>
+      <w:pPr>
+        <w:pStyle w:val="LiteratureReviewHeader1Bold"/>
+      </w:pPr>
+      <w:bookmarkStart w:id="20" w:name="_Toc40815312"/>
+      <w:r>
+        <w:t>Conclusion</w:t>
+      </w:r>
+      <w:bookmarkEnd w:id="20"/>
+    </w:p>
+    <w:p>
+      <w:pPr>
+        <w:spacing w:after="0" w:line="480" w:lineRule="auto"/>
+        <w:rPr>
+          <w:rFonts w:ascii="Times New Roman" w:hAnsi="Times New Roman" w:cs="Times New Roman"/>
+          <w:sz w:val="24"/>
+          <w:szCs w:val="24"/>
+        </w:rPr>
+      </w:pPr>
+      <w:r>
+        <w:rPr>
+          <w:rFonts w:ascii="Times New Roman" w:hAnsi="Times New Roman" w:cs="Times New Roman"/>
+          <w:sz w:val="24"/>
+          <w:szCs w:val="24"/>
+        </w:rPr>
+        <w:tab/>
+      </w:r>
+      <w:r>
+        <w:rPr>
+          <w:rFonts w:ascii="Times New Roman" w:hAnsi="Times New Roman" w:cs="Times New Roman"/>
+          <w:sz w:val="24"/>
+          <w:szCs w:val="24"/>
+        </w:rPr>
+        <w:t xml:space="preserve">This literature review sought to identify the relevant conceptual and theoretical frameworks for a proposed study of the role of development stage in university technology transfer.  Because of the time constraints of a one semester course, it focused on the literature relevant to the </w:t>
+      </w:r>
+      <w:r>
+        <w:rPr>
+          <w:rFonts w:ascii="Times New Roman" w:hAnsi="Times New Roman" w:cs="Times New Roman"/>
+          <w:sz w:val="24"/>
+          <w:szCs w:val="24"/>
+        </w:rPr>
+        <w:t>public-sector</w:t>
+      </w:r>
+      <w:r>
+        <w:rPr>
+          <w:rFonts w:ascii="Times New Roman" w:hAnsi="Times New Roman" w:cs="Times New Roman"/>
+          <w:sz w:val="24"/>
+          <w:szCs w:val="24"/>
+        </w:rPr>
+        <w:t xml:space="preserve"> economics perspective saving for later a review of the literature relevant to the perspectives of organization theory and behavior and decision theory.</w:t>
+      </w:r>
+    </w:p>
+    <w:p>
+      <w:pPr>
+        <w:spacing w:after="0" w:line="480" w:lineRule="auto"/>
+        <w:rPr>
+          <w:rFonts w:ascii="Times New Roman" w:hAnsi="Times New Roman" w:cs="Times New Roman"/>
+          <w:sz w:val="24"/>
+          <w:szCs w:val="24"/>
+        </w:rPr>
+      </w:pPr>
+      <w:r>
+        <w:rPr>
+          <w:rFonts w:ascii="Times New Roman" w:hAnsi="Times New Roman" w:cs="Times New Roman"/>
+          <w:sz w:val="24"/>
+          <w:szCs w:val="24"/>
+        </w:rPr>
+        <w:tab/>
+      </w:r>
+      <w:r>
+        <w:rPr>
+          <w:rFonts w:ascii="Times New Roman" w:hAnsi="Times New Roman" w:cs="Times New Roman"/>
+          <w:sz w:val="24"/>
+          <w:szCs w:val="24"/>
+        </w:rPr>
+        <w:t>The literature provides support for the proposed conceptualization of technology and university technology transfer.  It also demonstrates the impure public good nature of both technology and university technology transfer as well as the merit good nature of university technology transfer.</w:t>
+      </w:r>
+      <w:r>
+        <w:rPr>
+          <w:rFonts w:ascii="Times New Roman" w:hAnsi="Times New Roman" w:cs="Times New Roman"/>
+          <w:sz w:val="24"/>
+          <w:szCs w:val="24"/>
+        </w:rPr>
+        <w:t xml:space="preserve">  These aspects of technology and university technology transfer </w:t>
+      </w:r>
+      <w:r>
+        <w:rPr>
+          <w:rFonts w:ascii="Times New Roman" w:hAnsi="Times New Roman" w:cs="Times New Roman"/>
+          <w:sz w:val="24"/>
+          <w:szCs w:val="24"/>
+        </w:rPr>
+        <w:t xml:space="preserve">are the source of various types of market failure that </w:t>
+      </w:r>
+      <w:r>
+        <w:rPr>
+          <w:rFonts w:ascii="Times New Roman" w:hAnsi="Times New Roman" w:cs="Times New Roman"/>
+          <w:sz w:val="24"/>
+          <w:szCs w:val="24"/>
+        </w:rPr>
+        <w:t>provide the core rationale for government intervention in university technology transfer.</w:t>
+      </w:r>
+    </w:p>
+    <w:p>
+      <w:pPr>
+        <w:spacing w:after="0" w:line="480" w:lineRule="auto"/>
+        <w:rPr>
+          <w:rFonts w:ascii="Times New Roman" w:hAnsi="Times New Roman" w:cs="Times New Roman"/>
+          <w:sz w:val="24"/>
+          <w:szCs w:val="24"/>
+        </w:rPr>
+      </w:pPr>
       <w:r>
         <w:rPr>
           <w:rFonts w:ascii="Times New Roman" w:hAnsi="Times New Roman" w:cs="Times New Roman"/>
@@ -18301,150 +18892,6 @@
           <w:szCs w:val="24"/>
         </w:rPr>
         <w:lastRenderedPageBreak/>
-        <w:t>included legislative and institutional measures, direct financial measures, and competence-building measures.  In general, all the studies were focused on either policy design or impact assessment</w:t>
-      </w:r>
-      <w:r>
-        <w:rPr>
-          <w:rFonts w:ascii="Times New Roman" w:hAnsi="Times New Roman" w:cs="Times New Roman"/>
-          <w:sz w:val="24"/>
-          <w:szCs w:val="24"/>
-        </w:rPr>
-        <w:t xml:space="preserve">. </w:t>
-      </w:r>
-      <w:r>
-        <w:rPr>
-          <w:rFonts w:ascii="Times New Roman" w:hAnsi="Times New Roman" w:cs="Times New Roman"/>
-          <w:sz w:val="24"/>
-          <w:szCs w:val="24"/>
-        </w:rPr>
-        <w:t xml:space="preserve">A significant number of the studies focused on the design of intellectual property rights.  </w:t>
-      </w:r>
-      <w:r>
-        <w:rPr>
-          <w:rFonts w:ascii="Times New Roman" w:hAnsi="Times New Roman" w:cs="Times New Roman"/>
-          <w:sz w:val="24"/>
-          <w:szCs w:val="24"/>
-        </w:rPr>
-        <w:t>Relatively fewer studies detailed the impact public policy measures had on actual university technology transfer rates and outcomes.</w:t>
-      </w:r>
-    </w:p>
-    <w:p>
-      <w:pPr>
-        <w:pStyle w:val="LiteratureReviewHeader1Bold"/>
-      </w:pPr>
-      <w:bookmarkStart w:id="20" w:name="_Toc40815312"/>
-      <w:r>
-        <w:t>Conclusion</w:t>
-      </w:r>
-      <w:bookmarkEnd w:id="20"/>
-    </w:p>
-    <w:p>
-      <w:pPr>
-        <w:spacing w:after="0" w:line="480" w:lineRule="auto"/>
-        <w:rPr>
-          <w:rFonts w:ascii="Times New Roman" w:hAnsi="Times New Roman" w:cs="Times New Roman"/>
-          <w:sz w:val="24"/>
-          <w:szCs w:val="24"/>
-        </w:rPr>
-      </w:pPr>
-      <w:r>
-        <w:rPr>
-          <w:rFonts w:ascii="Times New Roman" w:hAnsi="Times New Roman" w:cs="Times New Roman"/>
-          <w:sz w:val="24"/>
-          <w:szCs w:val="24"/>
-        </w:rPr>
-        <w:tab/>
-      </w:r>
-      <w:r>
-        <w:rPr>
-          <w:rFonts w:ascii="Times New Roman" w:hAnsi="Times New Roman" w:cs="Times New Roman"/>
-          <w:sz w:val="24"/>
-          <w:szCs w:val="24"/>
-        </w:rPr>
-        <w:t xml:space="preserve">This literature review sought to identify the relevant conceptual and theoretical frameworks for a proposed study of the role of development stage in university technology transfer.  Because of the time constraints of a one semester course, it focused on the literature relevant to the </w:t>
-      </w:r>
-      <w:r>
-        <w:rPr>
-          <w:rFonts w:ascii="Times New Roman" w:hAnsi="Times New Roman" w:cs="Times New Roman"/>
-          <w:sz w:val="24"/>
-          <w:szCs w:val="24"/>
-        </w:rPr>
-        <w:t>public-sector</w:t>
-      </w:r>
-      <w:r>
-        <w:rPr>
-          <w:rFonts w:ascii="Times New Roman" w:hAnsi="Times New Roman" w:cs="Times New Roman"/>
-          <w:sz w:val="24"/>
-          <w:szCs w:val="24"/>
-        </w:rPr>
-        <w:t xml:space="preserve"> economics perspective saving for later a review of the literature relevant to the perspectives of organization theory and behavior and decision theory.</w:t>
-      </w:r>
-    </w:p>
-    <w:p>
-      <w:pPr>
-        <w:spacing w:after="0" w:line="480" w:lineRule="auto"/>
-        <w:rPr>
-          <w:rFonts w:ascii="Times New Roman" w:hAnsi="Times New Roman" w:cs="Times New Roman"/>
-          <w:sz w:val="24"/>
-          <w:szCs w:val="24"/>
-        </w:rPr>
-      </w:pPr>
-      <w:r>
-        <w:rPr>
-          <w:rFonts w:ascii="Times New Roman" w:hAnsi="Times New Roman" w:cs="Times New Roman"/>
-          <w:sz w:val="24"/>
-          <w:szCs w:val="24"/>
-        </w:rPr>
-        <w:tab/>
-      </w:r>
-      <w:r>
-        <w:rPr>
-          <w:rFonts w:ascii="Times New Roman" w:hAnsi="Times New Roman" w:cs="Times New Roman"/>
-          <w:sz w:val="24"/>
-          <w:szCs w:val="24"/>
-        </w:rPr>
-        <w:t>The literature provides support for the proposed conceptualization of technology and university technology transfer.  It also demonstrates the impure public good nature of both technology and university technology transfer as well as the merit good nature of university technology transfer.</w:t>
-      </w:r>
-      <w:r>
-        <w:rPr>
-          <w:rFonts w:ascii="Times New Roman" w:hAnsi="Times New Roman" w:cs="Times New Roman"/>
-          <w:sz w:val="24"/>
-          <w:szCs w:val="24"/>
-        </w:rPr>
-        <w:t xml:space="preserve">  These aspects of technology and university technology transfer </w:t>
-      </w:r>
-      <w:r>
-        <w:rPr>
-          <w:rFonts w:ascii="Times New Roman" w:hAnsi="Times New Roman" w:cs="Times New Roman"/>
-          <w:sz w:val="24"/>
-          <w:szCs w:val="24"/>
-        </w:rPr>
-        <w:t xml:space="preserve">are the source of various types of market failure that </w:t>
-      </w:r>
-      <w:r>
-        <w:rPr>
-          <w:rFonts w:ascii="Times New Roman" w:hAnsi="Times New Roman" w:cs="Times New Roman"/>
-          <w:sz w:val="24"/>
-          <w:szCs w:val="24"/>
-        </w:rPr>
-        <w:t>provide the core rationale for government intervention in university technology transfer.</w:t>
-      </w:r>
-    </w:p>
-    <w:p>
-      <w:pPr>
-        <w:spacing w:after="0" w:line="480" w:lineRule="auto"/>
-        <w:rPr>
-          <w:rFonts w:ascii="Times New Roman" w:hAnsi="Times New Roman" w:cs="Times New Roman"/>
-          <w:sz w:val="24"/>
-          <w:szCs w:val="24"/>
-        </w:rPr>
-      </w:pPr>
-      <w:r>
-        <w:rPr>
-          <w:rFonts w:ascii="Times New Roman" w:hAnsi="Times New Roman" w:cs="Times New Roman"/>
-          <w:sz w:val="24"/>
-          <w:szCs w:val="24"/>
-        </w:rPr>
         <w:tab/>
         <w:t xml:space="preserve">The review also highlighted the challenges and gaps found in the literature regarding university technology transfer.  </w:t>
       </w:r>
@@ -18478,16 +18925,7 @@
           <w:sz w:val="24"/>
           <w:szCs w:val="24"/>
         </w:rPr>
-        <w:t xml:space="preserve">Consequently, the determinants of success found in the literature tend to </w:t>
-      </w:r>
-      <w:r>
-        <w:rPr>
-          <w:rFonts w:ascii="Times New Roman" w:hAnsi="Times New Roman" w:cs="Times New Roman"/>
-          <w:sz w:val="24"/>
-          <w:szCs w:val="24"/>
-        </w:rPr>
-        <w:lastRenderedPageBreak/>
-        <w:t xml:space="preserve">emphasize factors exogenous to the technology transfer process itself such as institutional </w:t>
+        <w:t xml:space="preserve">Consequently, the determinants of success found in the literature tend to emphasize factors exogenous to the technology transfer process itself such as institutional </w:t>
       </w:r>
       <w:r>
         <w:rPr>
@@ -21950,7 +22388,7 @@
           <w:sz w:val="24"/>
           <w:szCs w:val="24"/>
         </w:rPr>
-        <w:t xml:space="preserve">Musgrave, R. A. (1959). </w:t>
+        <w:t xml:space="preserve">Murphy, L. M., &amp; Edwards, P. L. (2003). </w:t>
       </w:r>
       <w:r>
         <w:rPr>
@@ -21960,39 +22398,15 @@
           <w:sz w:val="24"/>
           <w:szCs w:val="24"/>
         </w:rPr>
-        <w:t>The theory of public finance: A study in public economy</w:t>
-      </w:r>
-      <w:r>
-        <w:rPr>
-          <w:rFonts w:ascii="Times New Roman" w:hAnsi="Times New Roman" w:cs="Times New Roman"/>
-          <w:sz w:val="24"/>
-          <w:szCs w:val="24"/>
-        </w:rPr>
-        <w:t>.</w:t>
-      </w:r>
-      <w:r>
-        <w:rPr>
-          <w:rFonts w:ascii="Times New Roman" w:hAnsi="Times New Roman" w:cs="Times New Roman"/>
-          <w:sz w:val="24"/>
-          <w:szCs w:val="24"/>
-        </w:rPr>
-        <w:t xml:space="preserve"> </w:t>
-      </w:r>
-      <w:r>
-        <w:rPr>
-          <w:rFonts w:ascii="Times New Roman" w:hAnsi="Times New Roman" w:cs="Times New Roman"/>
-          <w:sz w:val="24"/>
-          <w:szCs w:val="24"/>
-        </w:rPr>
-        <w:t xml:space="preserve">New York, NY: </w:t>
-      </w:r>
-      <w:r>
-        <w:rPr>
-          <w:rFonts w:ascii="Times New Roman" w:hAnsi="Times New Roman" w:cs="Times New Roman"/>
-          <w:sz w:val="24"/>
-          <w:szCs w:val="24"/>
-        </w:rPr>
-        <w:t>McGraw-Hill.</w:t>
+        <w:t>Bridging the valley of death: Transitioning from public to private sector financing</w:t>
+      </w:r>
+      <w:r>
+        <w:rPr>
+          <w:rFonts w:ascii="Times New Roman" w:hAnsi="Times New Roman" w:cs="Times New Roman"/>
+          <w:sz w:val="24"/>
+          <w:szCs w:val="24"/>
+        </w:rPr>
+        <w:t>: National Renewable Energy Laboratory Golden, CO.</w:t>
       </w:r>
     </w:p>
     <w:p>
@@ -22011,71 +22425,49 @@
           <w:sz w:val="24"/>
           <w:szCs w:val="24"/>
         </w:rPr>
-        <w:t>National Science Foundation, National Center for Science and Engineering Statistics [NCSES]. (</w:t>
-      </w:r>
-      <w:r>
-        <w:rPr>
-          <w:rFonts w:ascii="Times New Roman" w:hAnsi="Times New Roman" w:cs="Times New Roman"/>
-          <w:sz w:val="24"/>
-          <w:szCs w:val="24"/>
-        </w:rPr>
-        <w:t>2020</w:t>
-      </w:r>
-      <w:r>
-        <w:rPr>
-          <w:rFonts w:ascii="Times New Roman" w:hAnsi="Times New Roman" w:cs="Times New Roman"/>
-          <w:sz w:val="24"/>
-          <w:szCs w:val="24"/>
-        </w:rPr>
-        <w:t xml:space="preserve">). </w:t>
-      </w:r>
-      <w:r>
-        <w:rPr>
-          <w:rFonts w:ascii="Times New Roman" w:hAnsi="Times New Roman" w:cs="Times New Roman"/>
-          <w:sz w:val="24"/>
-          <w:szCs w:val="24"/>
-        </w:rPr>
-        <w:t>Survey of Federal Funds for Research and D</w:t>
-      </w:r>
-      <w:r>
-        <w:rPr>
-          <w:rFonts w:ascii="Times New Roman" w:hAnsi="Times New Roman" w:cs="Times New Roman"/>
-          <w:sz w:val="24"/>
-          <w:szCs w:val="24"/>
-        </w:rPr>
-        <w:t>evelopment, Fiscal Years 2018-19</w:t>
-      </w:r>
-      <w:r>
-        <w:rPr>
-          <w:rFonts w:ascii="Times New Roman" w:hAnsi="Times New Roman" w:cs="Times New Roman"/>
-          <w:sz w:val="24"/>
-          <w:szCs w:val="24"/>
-        </w:rPr>
-        <w:t xml:space="preserve">. </w:t>
-      </w:r>
-      <w:r>
-        <w:rPr>
-          <w:rFonts w:ascii="Times New Roman" w:hAnsi="Times New Roman" w:cs="Times New Roman"/>
-          <w:sz w:val="24"/>
-          <w:szCs w:val="24"/>
-        </w:rPr>
-        <w:t xml:space="preserve">Retrieved May 7, 2020 from </w:t>
-      </w:r>
-      <w:r>
-        <w:rPr>
-          <w:rFonts w:ascii="Times New Roman" w:hAnsi="Times New Roman" w:cs="Times New Roman"/>
-          <w:sz w:val="24"/>
-          <w:szCs w:val="24"/>
-        </w:rPr>
-        <w:t>http://w</w:t>
-      </w:r>
-      <w:r>
-        <w:rPr>
-          <w:rFonts w:ascii="Times New Roman" w:hAnsi="Times New Roman" w:cs="Times New Roman"/>
-          <w:sz w:val="24"/>
-          <w:szCs w:val="24"/>
-        </w:rPr>
-        <w:t>ww.nsf.gov/statistics/fedfunds/</w:t>
+        <w:t xml:space="preserve">Musgrave, R. A. (1959). </w:t>
+      </w:r>
+      <w:r>
+        <w:rPr>
+          <w:rFonts w:ascii="Times New Roman" w:hAnsi="Times New Roman" w:cs="Times New Roman"/>
+          <w:i/>
+          <w:iCs/>
+          <w:sz w:val="24"/>
+          <w:szCs w:val="24"/>
+        </w:rPr>
+        <w:t>The theory of public finance: A study in public economy</w:t>
+      </w:r>
+      <w:r>
+        <w:rPr>
+          <w:rFonts w:ascii="Times New Roman" w:hAnsi="Times New Roman" w:cs="Times New Roman"/>
+          <w:sz w:val="24"/>
+          <w:szCs w:val="24"/>
+        </w:rPr>
+        <w:t>.</w:t>
+      </w:r>
+      <w:r>
+        <w:rPr>
+          <w:rFonts w:ascii="Times New Roman" w:hAnsi="Times New Roman" w:cs="Times New Roman"/>
+          <w:sz w:val="24"/>
+          <w:szCs w:val="24"/>
+        </w:rPr>
+        <w:t xml:space="preserve"> </w:t>
+      </w:r>
+      <w:r>
+        <w:rPr>
+          <w:rFonts w:ascii="Times New Roman" w:hAnsi="Times New Roman" w:cs="Times New Roman"/>
+          <w:sz w:val="24"/>
+          <w:szCs w:val="24"/>
+        </w:rPr>
+        <w:t xml:space="preserve">New York, NY: </w:t>
+      </w:r>
+      <w:r>
+        <w:rPr>
+          <w:rFonts w:ascii="Times New Roman" w:hAnsi="Times New Roman" w:cs="Times New Roman"/>
+          <w:sz w:val="24"/>
+          <w:szCs w:val="24"/>
+        </w:rPr>
+        <w:t>McGraw-Hill.</w:t>
       </w:r>
     </w:p>
     <w:p>
@@ -22094,6 +22486,89 @@
           <w:sz w:val="24"/>
           <w:szCs w:val="24"/>
         </w:rPr>
+        <w:t>National Science Foundation, National Center for Science and Engineering Statistics [NCSES]. (</w:t>
+      </w:r>
+      <w:r>
+        <w:rPr>
+          <w:rFonts w:ascii="Times New Roman" w:hAnsi="Times New Roman" w:cs="Times New Roman"/>
+          <w:sz w:val="24"/>
+          <w:szCs w:val="24"/>
+        </w:rPr>
+        <w:t>2020</w:t>
+      </w:r>
+      <w:r>
+        <w:rPr>
+          <w:rFonts w:ascii="Times New Roman" w:hAnsi="Times New Roman" w:cs="Times New Roman"/>
+          <w:sz w:val="24"/>
+          <w:szCs w:val="24"/>
+        </w:rPr>
+        <w:t xml:space="preserve">). </w:t>
+      </w:r>
+      <w:r>
+        <w:rPr>
+          <w:rFonts w:ascii="Times New Roman" w:hAnsi="Times New Roman" w:cs="Times New Roman"/>
+          <w:sz w:val="24"/>
+          <w:szCs w:val="24"/>
+        </w:rPr>
+        <w:t>Survey of Federal Funds for Research and D</w:t>
+      </w:r>
+      <w:r>
+        <w:rPr>
+          <w:rFonts w:ascii="Times New Roman" w:hAnsi="Times New Roman" w:cs="Times New Roman"/>
+          <w:sz w:val="24"/>
+          <w:szCs w:val="24"/>
+        </w:rPr>
+        <w:t>evelopment, Fiscal Years 2018-19</w:t>
+      </w:r>
+      <w:r>
+        <w:rPr>
+          <w:rFonts w:ascii="Times New Roman" w:hAnsi="Times New Roman" w:cs="Times New Roman"/>
+          <w:sz w:val="24"/>
+          <w:szCs w:val="24"/>
+        </w:rPr>
+        <w:t xml:space="preserve">. </w:t>
+      </w:r>
+      <w:r>
+        <w:rPr>
+          <w:rFonts w:ascii="Times New Roman" w:hAnsi="Times New Roman" w:cs="Times New Roman"/>
+          <w:sz w:val="24"/>
+          <w:szCs w:val="24"/>
+        </w:rPr>
+        <w:t xml:space="preserve">Retrieved May 7, 2020 from </w:t>
+      </w:r>
+      <w:r>
+        <w:rPr>
+          <w:rFonts w:ascii="Times New Roman" w:hAnsi="Times New Roman" w:cs="Times New Roman"/>
+          <w:sz w:val="24"/>
+          <w:szCs w:val="24"/>
+        </w:rPr>
+        <w:t>http://w</w:t>
+      </w:r>
+      <w:r>
+        <w:rPr>
+          <w:rFonts w:ascii="Times New Roman" w:hAnsi="Times New Roman" w:cs="Times New Roman"/>
+          <w:sz w:val="24"/>
+          <w:szCs w:val="24"/>
+        </w:rPr>
+        <w:t>ww.nsf.gov/statistics/fedfunds/</w:t>
+      </w:r>
+    </w:p>
+    <w:p>
+      <w:pPr>
+        <w:spacing w:after="0" w:line="480" w:lineRule="auto"/>
+        <w:ind w:left="720" w:hanging="720"/>
+        <w:rPr>
+          <w:rFonts w:ascii="Times New Roman" w:hAnsi="Times New Roman" w:cs="Times New Roman"/>
+          <w:sz w:val="24"/>
+          <w:szCs w:val="24"/>
+        </w:rPr>
+      </w:pPr>
+      <w:r>
+        <w:rPr>
+          <w:rFonts w:ascii="Times New Roman" w:hAnsi="Times New Roman" w:cs="Times New Roman"/>
+          <w:sz w:val="24"/>
+          <w:szCs w:val="24"/>
+        </w:rPr>
         <w:t xml:space="preserve">Nolte, W., &amp; Kruse, R. (2011). Readiness level proliferation. </w:t>
       </w:r>
       <w:r>
@@ -22128,6 +22603,7 @@
           <w:sz w:val="24"/>
           <w:szCs w:val="24"/>
         </w:rPr>
+        <w:lastRenderedPageBreak/>
         <w:t>https://ndiastorage.blob.core.usgovcloudapi.net/ndia/2011/system/13132_NolteWednesday.pdf</w:t>
       </w:r>
     </w:p>
@@ -22147,7 +22623,6 @@
           <w:sz w:val="24"/>
           <w:szCs w:val="24"/>
         </w:rPr>
-        <w:lastRenderedPageBreak/>
         <w:t xml:space="preserve">Office of Management and Budget [OMB]. (2002). </w:t>
       </w:r>
       <w:r>
@@ -22453,6 +22928,7 @@
           <w:sz w:val="24"/>
           <w:szCs w:val="24"/>
         </w:rPr>
+        <w:lastRenderedPageBreak/>
         <w:t xml:space="preserve">Schatzberg, E. (2018). </w:t>
       </w:r>
       <w:r>
@@ -22514,7 +22990,6 @@
           <w:sz w:val="24"/>
           <w:szCs w:val="24"/>
         </w:rPr>
-        <w:lastRenderedPageBreak/>
         <w:t>Schrier</w:t>
       </w:r>
       <w:r>
@@ -22846,6 +23321,7 @@
           <w:sz w:val="24"/>
           <w:szCs w:val="24"/>
         </w:rPr>
+        <w:lastRenderedPageBreak/>
         <w:t xml:space="preserve">Stiglitz, J., &amp; Rosendard, J. (2015). </w:t>
       </w:r>
       <w:r>
@@ -22891,7 +23367,6 @@
           <w:sz w:val="24"/>
           <w:szCs w:val="24"/>
         </w:rPr>
-        <w:lastRenderedPageBreak/>
         <w:t xml:space="preserve">Stokes, D. E. (1997). </w:t>
       </w:r>
       <w:r>
@@ -23210,6 +23685,7 @@
           <w:sz w:val="24"/>
           <w:szCs w:val="24"/>
         </w:rPr>
+        <w:lastRenderedPageBreak/>
         <w:t xml:space="preserve">Wang, J., Eltayyar, M. E. S. S., Wu, J., &amp; Xiang, L. (2016). The Grey Correlation Analysis between Technology Readiness Level and Performance in Civil Aircraft. </w:t>
       </w:r>
       <w:r>
@@ -23220,7 +23696,15 @@
           <w:sz w:val="24"/>
           <w:szCs w:val="24"/>
         </w:rPr>
-        <w:t xml:space="preserve">Journal of Grey </w:t>
+        <w:t>Journal of Grey System</w:t>
+      </w:r>
+      <w:r>
+        <w:rPr>
+          <w:rFonts w:ascii="Times New Roman" w:hAnsi="Times New Roman" w:cs="Times New Roman"/>
+          <w:sz w:val="24"/>
+          <w:szCs w:val="24"/>
+        </w:rPr>
+        <w:t xml:space="preserve">, </w:t>
       </w:r>
       <w:r>
         <w:rPr>
@@ -23230,16 +23714,34 @@
           <w:sz w:val="24"/>
           <w:szCs w:val="24"/>
         </w:rPr>
-        <w:lastRenderedPageBreak/>
-        <w:t>System</w:t>
-      </w:r>
-      <w:r>
-        <w:rPr>
-          <w:rFonts w:ascii="Times New Roman" w:hAnsi="Times New Roman" w:cs="Times New Roman"/>
-          <w:sz w:val="24"/>
-          <w:szCs w:val="24"/>
-        </w:rPr>
-        <w:t xml:space="preserve">, </w:t>
+        <w:t>28</w:t>
+      </w:r>
+      <w:r>
+        <w:rPr>
+          <w:rFonts w:ascii="Times New Roman" w:hAnsi="Times New Roman" w:cs="Times New Roman"/>
+          <w:sz w:val="24"/>
+          <w:szCs w:val="24"/>
+        </w:rPr>
+        <w:t>(1), 109–117. Retrieved from http://search.ebscohost.com/login.aspx?direct=true&amp;db=a9h&amp;AN=112989107&amp;site=eds-live</w:t>
+      </w:r>
+    </w:p>
+    <w:p>
+      <w:pPr>
+        <w:spacing w:after="0" w:line="480" w:lineRule="auto"/>
+        <w:ind w:left="720" w:hanging="720"/>
+        <w:rPr>
+          <w:rFonts w:ascii="Times New Roman" w:hAnsi="Times New Roman" w:cs="Times New Roman"/>
+          <w:sz w:val="24"/>
+          <w:szCs w:val="24"/>
+        </w:rPr>
+      </w:pPr>
+      <w:r>
+        <w:rPr>
+          <w:rFonts w:ascii="Times New Roman" w:hAnsi="Times New Roman" w:cs="Times New Roman"/>
+          <w:sz w:val="24"/>
+          <w:szCs w:val="24"/>
+        </w:rPr>
+        <w:t xml:space="preserve">Wessner, C. W. (2005). Driving innovations across the valley of death. </w:t>
       </w:r>
       <w:r>
         <w:rPr>
@@ -23249,15 +23751,15 @@
           <w:sz w:val="24"/>
           <w:szCs w:val="24"/>
         </w:rPr>
-        <w:t>28</w:t>
-      </w:r>
-      <w:r>
-        <w:rPr>
-          <w:rFonts w:ascii="Times New Roman" w:hAnsi="Times New Roman" w:cs="Times New Roman"/>
-          <w:sz w:val="24"/>
-          <w:szCs w:val="24"/>
-        </w:rPr>
-        <w:t>(1), 109–117. Retrieved from http://search.ebscohost.com/login.aspx?direct=true&amp;db=a9h&amp;AN=112989107&amp;site=eds-live</w:t>
+        <w:t>Research Technology Management, 48</w:t>
+      </w:r>
+      <w:r>
+        <w:rPr>
+          <w:rFonts w:ascii="Times New Roman" w:hAnsi="Times New Roman" w:cs="Times New Roman"/>
+          <w:sz w:val="24"/>
+          <w:szCs w:val="24"/>
+        </w:rPr>
+        <w:t>(1), 9-12. doi:10.1080/08956308.2005.11657289</w:t>
       </w:r>
     </w:p>
     <w:p>
@@ -23548,24 +24050,26 @@
           <w:sz w:val="24"/>
           <w:szCs w:val="24"/>
         </w:rPr>
-        <w:t xml:space="preserve">International Journal of Technology Transfer and Commercialisation </w:t>
-      </w:r>
-      <w:r>
-        <w:rPr>
-          <w:rFonts w:ascii="Times New Roman" w:hAnsi="Times New Roman" w:cs="Times New Roman"/>
-          <w:sz w:val="24"/>
-          <w:szCs w:val="24"/>
-        </w:rPr>
-        <w:t>(1/2). Retrieved from https://www.researchgate.net/profile/Mark_Ahn2/publication/264820471_University_technology_transfer_office_success_factors_a_comparative_case_study/links/5629991508a</w:t>
-      </w:r>
-      <w:r>
-        <w:rPr>
-          <w:rFonts w:ascii="Times New Roman" w:hAnsi="Times New Roman" w:cs="Times New Roman"/>
+        <w:t xml:space="preserve">International Journal of Technology Transfer and </w:t>
+      </w:r>
+      <w:r>
+        <w:rPr>
+          <w:rFonts w:ascii="Times New Roman" w:hAnsi="Times New Roman" w:cs="Times New Roman"/>
+          <w:i/>
+          <w:iCs/>
           <w:sz w:val="24"/>
           <w:szCs w:val="24"/>
         </w:rPr>
         <w:lastRenderedPageBreak/>
-        <w:t>ef25a243d818f/University-technology-transfer-office-success-factors-a-comparative-case-study.pdf</w:t>
+        <w:t xml:space="preserve">Commercialisation </w:t>
+      </w:r>
+      <w:r>
+        <w:rPr>
+          <w:rFonts w:ascii="Times New Roman" w:hAnsi="Times New Roman" w:cs="Times New Roman"/>
+          <w:sz w:val="24"/>
+          <w:szCs w:val="24"/>
+        </w:rPr>
+        <w:t>(1/2). Retrieved from https://www.researchgate.net/profile/Mark_Ahn2/publication/264820471_University_technology_transfer_office_success_factors_a_comparative_case_study/links/5629991508aef25a243d818f/University-technology-transfer-office-success-factors-a-comparative-case-study.pdf</w:t>
       </w:r>
     </w:p>
     <w:p>
@@ -23602,27 +24106,22 @@
     </w:p>
     <w:p>
       <w:pPr>
+        <w:pStyle w:val="Table"/>
         <w:spacing w:after="0" w:line="480" w:lineRule="auto"/>
-        <w:rPr>
-          <w:rFonts w:ascii="Times New Roman" w:hAnsi="Times New Roman" w:cs="Times New Roman"/>
-          <w:sz w:val="24"/>
-          <w:szCs w:val="24"/>
-        </w:rPr>
-      </w:pPr>
-      <w:r>
-        <w:rPr>
-          <w:rFonts w:ascii="Times New Roman" w:hAnsi="Times New Roman" w:cs="Times New Roman"/>
-          <w:sz w:val="24"/>
-          <w:szCs w:val="24"/>
+      </w:pPr>
+      <w:bookmarkStart w:id="24" w:name="_Toc40858165"/>
+      <w:r>
+        <w:rPr>
+          <w:i w:val="0"/>
         </w:rPr>
         <w:t>Table 1</w:t>
       </w:r>
-    </w:p>
-    <w:p>
-      <w:pPr>
-        <w:pStyle w:val="Table"/>
-      </w:pPr>
-      <w:bookmarkStart w:id="24" w:name="_Toc40813573"/>
+      <w:r>
+        <w:rPr>
+          <w:i w:val="0"/>
+        </w:rPr>
+        <w:br/>
+      </w:r>
       <w:r>
         <w:t>Federal Obligations to Universities for Research and Development</w:t>
       </w:r>
@@ -23656,6 +24155,9 @@
         </w:rPr>
       </w:pPr>
       <w:r>
+        <w:rPr>
+          <w:noProof/>
+        </w:rPr>
         <w:drawing>
           <wp:inline distT="0" distB="0" distL="0" distR="0">
             <wp:extent cx="5667375" cy="5915025"/>
@@ -23728,33 +24230,40 @@
     </w:p>
     <w:p>
       <w:pPr>
+        <w:pStyle w:val="Table"/>
         <w:spacing w:after="0" w:line="480" w:lineRule="auto"/>
         <w:rPr>
-          <w:rFonts w:ascii="Times New Roman" w:hAnsi="Times New Roman" w:cs="Times New Roman"/>
-          <w:sz w:val="24"/>
-          <w:szCs w:val="24"/>
-        </w:rPr>
-      </w:pPr>
-      <w:r>
-        <w:rPr>
-          <w:rFonts w:ascii="Times New Roman" w:hAnsi="Times New Roman" w:cs="Times New Roman"/>
-          <w:sz w:val="24"/>
-          <w:szCs w:val="24"/>
+          <w:i w:val="0"/>
+        </w:rPr>
+      </w:pPr>
+      <w:bookmarkStart w:id="25" w:name="_Toc40858166"/>
+      <w:r>
+        <w:rPr>
+          <w:i w:val="0"/>
         </w:rPr>
         <w:lastRenderedPageBreak/>
         <w:t>Table 2</w:t>
       </w:r>
-    </w:p>
-    <w:p>
-      <w:pPr>
-        <w:pStyle w:val="Table"/>
-      </w:pPr>
-      <w:bookmarkStart w:id="25" w:name="_Toc40813574"/>
-      <w:r>
-        <w:t>Federal Legislation</w:t>
-      </w:r>
-      <w:r>
-        <w:t xml:space="preserve"> and Executive Actions</w:t>
+      <w:r>
+        <w:rPr>
+          <w:i w:val="0"/>
+        </w:rPr>
+        <w:t xml:space="preserve"> </w:t>
+      </w:r>
+      <w:r>
+        <w:rPr>
+          <w:i w:val="0"/>
+        </w:rPr>
+        <w:br/>
+      </w:r>
+      <w:r>
+        <w:t xml:space="preserve">Federal </w:t>
+      </w:r>
+      <w:r>
+        <w:t>Polic</w:t>
+      </w:r>
+      <w:r>
+        <w:t>ies</w:t>
       </w:r>
       <w:r>
         <w:t xml:space="preserve"> Related to University Technology Transfer</w:t>
@@ -25439,6 +25948,133 @@
           </w:p>
         </w:tc>
       </w:tr>
+      <w:tr>
+        <w:trPr>
+          <w:cantSplit/>
+        </w:trPr>
+        <w:tc>
+          <w:tcPr>
+            <w:tcW w:w="871" w:type="dxa"/>
+          </w:tcPr>
+          <w:p>
+            <w:pPr>
+              <w:rPr>
+                <w:rFonts w:ascii="Times New Roman" w:hAnsi="Times New Roman" w:cs="Times New Roman"/>
+                <w:sz w:val="24"/>
+                <w:szCs w:val="24"/>
+              </w:rPr>
+            </w:pPr>
+            <w:r>
+              <w:rPr>
+                <w:rFonts w:ascii="Times New Roman" w:hAnsi="Times New Roman" w:cs="Times New Roman"/>
+                <w:sz w:val="24"/>
+                <w:szCs w:val="24"/>
+              </w:rPr>
+              <w:t>2011</w:t>
+            </w:r>
+          </w:p>
+        </w:tc>
+        <w:tc>
+          <w:tcPr>
+            <w:tcW w:w="2829" w:type="dxa"/>
+          </w:tcPr>
+          <w:p>
+            <w:pPr>
+              <w:rPr>
+                <w:rFonts w:ascii="Times New Roman" w:hAnsi="Times New Roman" w:cs="Times New Roman"/>
+                <w:sz w:val="24"/>
+                <w:szCs w:val="24"/>
+              </w:rPr>
+            </w:pPr>
+            <w:r>
+              <w:rPr>
+                <w:rFonts w:ascii="Times New Roman" w:hAnsi="Times New Roman" w:cs="Times New Roman"/>
+                <w:sz w:val="24"/>
+                <w:szCs w:val="24"/>
+              </w:rPr>
+              <w:t>Pub.L. 112-29</w:t>
+            </w:r>
+          </w:p>
+          <w:p>
+            <w:pPr>
+              <w:rPr>
+                <w:rFonts w:ascii="Times New Roman" w:hAnsi="Times New Roman" w:cs="Times New Roman"/>
+                <w:sz w:val="24"/>
+                <w:szCs w:val="24"/>
+              </w:rPr>
+            </w:pPr>
+            <w:r>
+              <w:rPr>
+                <w:rFonts w:ascii="Times New Roman" w:hAnsi="Times New Roman" w:cs="Times New Roman"/>
+                <w:sz w:val="24"/>
+                <w:szCs w:val="24"/>
+              </w:rPr>
+              <w:t>Leahy-Smith America Invents Act</w:t>
+            </w:r>
+          </w:p>
+        </w:tc>
+        <w:tc>
+          <w:tcPr>
+            <w:tcW w:w="2830" w:type="dxa"/>
+          </w:tcPr>
+          <w:p>
+            <w:pPr>
+              <w:rPr>
+                <w:rFonts w:ascii="Times New Roman" w:hAnsi="Times New Roman" w:cs="Times New Roman"/>
+                <w:sz w:val="24"/>
+                <w:szCs w:val="24"/>
+              </w:rPr>
+            </w:pPr>
+            <w:r>
+              <w:rPr>
+                <w:rFonts w:ascii="Times New Roman" w:hAnsi="Times New Roman" w:cs="Times New Roman"/>
+                <w:sz w:val="24"/>
+                <w:szCs w:val="24"/>
+              </w:rPr>
+              <w:t>Reformed patent laws and instituted the “first inventor to file” patent registration system.</w:t>
+            </w:r>
+          </w:p>
+        </w:tc>
+        <w:tc>
+          <w:tcPr>
+            <w:tcW w:w="2830" w:type="dxa"/>
+          </w:tcPr>
+          <w:p>
+            <w:pPr>
+              <w:rPr>
+                <w:rFonts w:ascii="Times New Roman" w:hAnsi="Times New Roman" w:cs="Times New Roman"/>
+                <w:sz w:val="24"/>
+                <w:szCs w:val="24"/>
+              </w:rPr>
+            </w:pPr>
+            <w:r>
+              <w:rPr>
+                <w:rFonts w:ascii="Times New Roman" w:hAnsi="Times New Roman" w:cs="Times New Roman"/>
+                <w:sz w:val="24"/>
+                <w:szCs w:val="24"/>
+              </w:rPr>
+              <w:t>Free rider problems</w:t>
+            </w:r>
+          </w:p>
+          <w:p>
+            <w:pPr>
+              <w:rPr>
+                <w:rFonts w:ascii="Times New Roman" w:hAnsi="Times New Roman" w:cs="Times New Roman"/>
+                <w:sz w:val="24"/>
+                <w:szCs w:val="24"/>
+              </w:rPr>
+            </w:pPr>
+            <w:r>
+              <w:rPr>
+                <w:rFonts w:ascii="Times New Roman" w:hAnsi="Times New Roman" w:cs="Times New Roman"/>
+                <w:sz w:val="24"/>
+                <w:szCs w:val="24"/>
+              </w:rPr>
+              <w:t>Incomplete markets</w:t>
+            </w:r>
+          </w:p>
+        </w:tc>
+      </w:tr>
     </w:tbl>
     <w:p>
       <w:pPr>
@@ -25470,14 +26106,14 @@
       <w:pPr>
         <w:rPr>
           <w:rFonts w:ascii="Times New Roman" w:hAnsi="Times New Roman" w:cs="Times New Roman"/>
-          <w:sz w:val="24"/>
-          <w:szCs w:val="24"/>
-        </w:rPr>
-      </w:pPr>
-      <w:r>
-        <w:rPr>
-          <w:rFonts w:ascii="Times New Roman" w:hAnsi="Times New Roman" w:cs="Times New Roman"/>
-          <w:sz w:val="24"/>
+          <w:sz w:val="20"/>
+          <w:szCs w:val="24"/>
+        </w:rPr>
+      </w:pPr>
+      <w:r>
+        <w:rPr>
+          <w:rFonts w:ascii="Times New Roman" w:hAnsi="Times New Roman" w:cs="Times New Roman"/>
+          <w:sz w:val="20"/>
           <w:szCs w:val="24"/>
         </w:rPr>
         <w:t>Source</w:t>
@@ -25485,7 +26121,7 @@
       <w:r>
         <w:rPr>
           <w:rFonts w:ascii="Times New Roman" w:hAnsi="Times New Roman" w:cs="Times New Roman"/>
-          <w:sz w:val="24"/>
+          <w:sz w:val="20"/>
           <w:szCs w:val="24"/>
         </w:rPr>
         <w:t>s</w:t>
@@ -25493,7 +26129,7 @@
       <w:r>
         <w:rPr>
           <w:rFonts w:ascii="Times New Roman" w:hAnsi="Times New Roman" w:cs="Times New Roman"/>
-          <w:sz w:val="24"/>
+          <w:sz w:val="20"/>
           <w:szCs w:val="24"/>
         </w:rPr>
         <w:t xml:space="preserve">: </w:t>
@@ -25504,14 +26140,14 @@
         <w:ind w:left="720" w:hanging="720"/>
         <w:rPr>
           <w:rFonts w:ascii="Times New Roman" w:hAnsi="Times New Roman" w:cs="Times New Roman"/>
-          <w:sz w:val="24"/>
-          <w:szCs w:val="24"/>
-        </w:rPr>
-      </w:pPr>
-      <w:r>
-        <w:rPr>
-          <w:rFonts w:ascii="Times New Roman" w:hAnsi="Times New Roman" w:cs="Times New Roman"/>
-          <w:sz w:val="24"/>
+          <w:sz w:val="20"/>
+          <w:szCs w:val="24"/>
+        </w:rPr>
+      </w:pPr>
+      <w:r>
+        <w:rPr>
+          <w:rFonts w:ascii="Times New Roman" w:hAnsi="Times New Roman" w:cs="Times New Roman"/>
+          <w:sz w:val="20"/>
           <w:szCs w:val="24"/>
         </w:rPr>
         <w:t xml:space="preserve">Feberallabs. (2013, December 23). </w:t>
@@ -25520,7 +26156,7 @@
         <w:rPr>
           <w:rFonts w:ascii="Times New Roman" w:hAnsi="Times New Roman" w:cs="Times New Roman"/>
           <w:i/>
-          <w:sz w:val="24"/>
+          <w:sz w:val="20"/>
           <w:szCs w:val="24"/>
         </w:rPr>
         <w:t>Technology Transfer Laws</w:t>
@@ -25528,7 +26164,7 @@
       <w:r>
         <w:rPr>
           <w:rFonts w:ascii="Times New Roman" w:hAnsi="Times New Roman" w:cs="Times New Roman"/>
-          <w:sz w:val="24"/>
+          <w:sz w:val="20"/>
           <w:szCs w:val="24"/>
         </w:rPr>
         <w:t xml:space="preserve"> [Video file]. Retrieved from </w:t>
@@ -25536,7 +26172,7 @@
       <w:r>
         <w:rPr>
           <w:rFonts w:ascii="Times New Roman" w:hAnsi="Times New Roman" w:cs="Times New Roman"/>
-          <w:sz w:val="24"/>
+          <w:sz w:val="20"/>
           <w:szCs w:val="24"/>
         </w:rPr>
         <w:t>https://youtu.be/k9CEPfku5DI</w:t>
@@ -25547,25 +26183,17 @@
         <w:ind w:left="720" w:hanging="720"/>
         <w:rPr>
           <w:rFonts w:ascii="Times New Roman" w:hAnsi="Times New Roman" w:cs="Times New Roman"/>
-          <w:sz w:val="24"/>
-          <w:szCs w:val="24"/>
-        </w:rPr>
-      </w:pPr>
-      <w:r>
-        <w:rPr>
-          <w:rFonts w:ascii="Times New Roman" w:hAnsi="Times New Roman" w:cs="Times New Roman"/>
-          <w:sz w:val="24"/>
-          <w:szCs w:val="24"/>
-        </w:rPr>
-        <w:t xml:space="preserve">H.R.1989 – American Technology Preeminence Act of 1991. (n.d.). Congress.gov. Retrieved April 23, 2020 from </w:t>
-      </w:r>
-      <w:r>
-        <w:rPr>
-          <w:rFonts w:ascii="Times New Roman" w:hAnsi="Times New Roman" w:cs="Times New Roman"/>
-          <w:sz w:val="24"/>
-          <w:szCs w:val="24"/>
-        </w:rPr>
-        <w:t>https://www.congress.gov/bill/102nd-congress/house-bill/1989</w:t>
+          <w:sz w:val="20"/>
+          <w:szCs w:val="24"/>
+        </w:rPr>
+      </w:pPr>
+      <w:r>
+        <w:rPr>
+          <w:rFonts w:ascii="Times New Roman" w:hAnsi="Times New Roman" w:cs="Times New Roman"/>
+          <w:sz w:val="20"/>
+          <w:szCs w:val="24"/>
+        </w:rPr>
+        <w:t>H.R.1249 - Leahy-Smith America Invents Act. (n.d.). Congress.gov. Retrieved May 20, 2020 from https://www.congress.gov/bill/112th-congress/house-bill/1249</w:t>
       </w:r>
     </w:p>
     <w:p>
@@ -25573,25 +26201,17 @@
         <w:ind w:left="720" w:hanging="720"/>
         <w:rPr>
           <w:rFonts w:ascii="Times New Roman" w:hAnsi="Times New Roman" w:cs="Times New Roman"/>
-          <w:sz w:val="24"/>
-          <w:szCs w:val="24"/>
-        </w:rPr>
-      </w:pPr>
-      <w:r>
-        <w:rPr>
-          <w:rFonts w:ascii="Times New Roman" w:hAnsi="Times New Roman" w:cs="Times New Roman"/>
-          <w:sz w:val="24"/>
-          <w:szCs w:val="24"/>
-        </w:rPr>
-        <w:t xml:space="preserve">H.R.209 – Technology Transfer Commercialization Act of 2000. (n.d.). Congress.gov. Retrieved April 23, 2020 from </w:t>
-      </w:r>
-      <w:r>
-        <w:rPr>
-          <w:rFonts w:ascii="Times New Roman" w:hAnsi="Times New Roman" w:cs="Times New Roman"/>
-          <w:sz w:val="24"/>
-          <w:szCs w:val="24"/>
-        </w:rPr>
-        <w:t>https://www.congress.gov/bill/106th-congress/house-bill/209</w:t>
+          <w:sz w:val="20"/>
+          <w:szCs w:val="24"/>
+        </w:rPr>
+      </w:pPr>
+      <w:r>
+        <w:rPr>
+          <w:rFonts w:ascii="Times New Roman" w:hAnsi="Times New Roman" w:cs="Times New Roman"/>
+          <w:sz w:val="20"/>
+          <w:szCs w:val="24"/>
+        </w:rPr>
+        <w:t>H.R.1989 – American Technology Preeminence Act of 1991. (n.d.). Congress.gov. Retrieved April 23, 2020 from https://www.congress.gov/bill/102nd-congress/house-bill/1989</w:t>
       </w:r>
     </w:p>
     <w:p>
@@ -25599,14 +26219,32 @@
         <w:ind w:left="720" w:hanging="720"/>
         <w:rPr>
           <w:rFonts w:ascii="Times New Roman" w:hAnsi="Times New Roman" w:cs="Times New Roman"/>
-          <w:sz w:val="24"/>
-          <w:szCs w:val="24"/>
-        </w:rPr>
-      </w:pPr>
-      <w:r>
-        <w:rPr>
-          <w:rFonts w:ascii="Times New Roman" w:hAnsi="Times New Roman" w:cs="Times New Roman"/>
-          <w:sz w:val="24"/>
+          <w:sz w:val="20"/>
+          <w:szCs w:val="24"/>
+        </w:rPr>
+      </w:pPr>
+      <w:r>
+        <w:rPr>
+          <w:rFonts w:ascii="Times New Roman" w:hAnsi="Times New Roman" w:cs="Times New Roman"/>
+          <w:sz w:val="20"/>
+          <w:szCs w:val="24"/>
+        </w:rPr>
+        <w:t>H.R.209 – Technology Transfer Commercialization Act of 2000. (n.d.). Congress.gov. Retrieved April 23, 2020 from https://www.congress.gov/bill/106th-congress/house-bill/209</w:t>
+      </w:r>
+    </w:p>
+    <w:p>
+      <w:pPr>
+        <w:ind w:left="720" w:hanging="720"/>
+        <w:rPr>
+          <w:rFonts w:ascii="Times New Roman" w:hAnsi="Times New Roman" w:cs="Times New Roman"/>
+          <w:sz w:val="20"/>
+          <w:szCs w:val="24"/>
+        </w:rPr>
+      </w:pPr>
+      <w:r>
+        <w:rPr>
+          <w:rFonts w:ascii="Times New Roman" w:hAnsi="Times New Roman" w:cs="Times New Roman"/>
+          <w:sz w:val="20"/>
           <w:szCs w:val="24"/>
         </w:rPr>
         <w:t xml:space="preserve">Lee, Y. S. (1997). Technology transfer and economic development: A framework for policy analysis. In Y. S. Lee (Ed.), </w:t>
@@ -25615,7 +26253,7 @@
         <w:rPr>
           <w:rFonts w:ascii="Times New Roman" w:hAnsi="Times New Roman" w:cs="Times New Roman"/>
           <w:i/>
-          <w:sz w:val="24"/>
+          <w:sz w:val="20"/>
           <w:szCs w:val="24"/>
         </w:rPr>
         <w:t>Technol</w:t>
@@ -25624,7 +26262,7 @@
         <w:rPr>
           <w:rFonts w:ascii="Times New Roman" w:hAnsi="Times New Roman" w:cs="Times New Roman"/>
           <w:i/>
-          <w:sz w:val="24"/>
+          <w:sz w:val="20"/>
           <w:szCs w:val="24"/>
         </w:rPr>
         <w:t>ogy Transfer and Public Policy</w:t>
@@ -25632,7 +26270,7 @@
       <w:r>
         <w:rPr>
           <w:rFonts w:ascii="Times New Roman" w:hAnsi="Times New Roman" w:cs="Times New Roman"/>
-          <w:sz w:val="24"/>
+          <w:sz w:val="20"/>
           <w:szCs w:val="24"/>
         </w:rPr>
         <w:t xml:space="preserve"> (</w:t>
@@ -25640,7 +26278,7 @@
       <w:r>
         <w:rPr>
           <w:rFonts w:ascii="Times New Roman" w:hAnsi="Times New Roman" w:cs="Times New Roman"/>
-          <w:sz w:val="24"/>
+          <w:sz w:val="20"/>
           <w:szCs w:val="24"/>
         </w:rPr>
         <w:t>pp. 3-20</w:t>
@@ -25648,7 +26286,7 @@
       <w:r>
         <w:rPr>
           <w:rFonts w:ascii="Times New Roman" w:hAnsi="Times New Roman" w:cs="Times New Roman"/>
-          <w:sz w:val="24"/>
+          <w:sz w:val="20"/>
           <w:szCs w:val="24"/>
         </w:rPr>
         <w:t>)</w:t>
@@ -25656,7 +26294,7 @@
       <w:r>
         <w:rPr>
           <w:rFonts w:ascii="Times New Roman" w:hAnsi="Times New Roman" w:cs="Times New Roman"/>
-          <w:sz w:val="24"/>
+          <w:sz w:val="20"/>
           <w:szCs w:val="24"/>
         </w:rPr>
         <w:t>.</w:t>
@@ -25664,7 +26302,7 @@
       <w:r>
         <w:rPr>
           <w:rFonts w:ascii="Times New Roman" w:hAnsi="Times New Roman" w:cs="Times New Roman"/>
-          <w:sz w:val="24"/>
+          <w:sz w:val="20"/>
           <w:szCs w:val="24"/>
         </w:rPr>
         <w:t xml:space="preserve"> </w:t>
@@ -25672,7 +26310,7 @@
       <w:r>
         <w:rPr>
           <w:rFonts w:ascii="Times New Roman" w:hAnsi="Times New Roman" w:cs="Times New Roman"/>
-          <w:sz w:val="24"/>
+          <w:sz w:val="20"/>
           <w:szCs w:val="24"/>
         </w:rPr>
         <w:t>Quorum Books.</w:t>
@@ -25697,117 +26335,114 @@
     </w:p>
     <w:p>
       <w:pPr>
-        <w:rPr>
-          <w:rFonts w:ascii="Times New Roman" w:hAnsi="Times New Roman" w:cs="Times New Roman"/>
-          <w:sz w:val="24"/>
-          <w:szCs w:val="24"/>
-        </w:rPr>
-      </w:pPr>
-      <w:r>
-        <w:rPr>
-          <w:rFonts w:ascii="Times New Roman" w:hAnsi="Times New Roman" w:cs="Times New Roman"/>
-          <w:sz w:val="24"/>
-          <w:szCs w:val="24"/>
+        <w:pStyle w:val="Table"/>
+        <w:spacing w:after="0" w:line="480" w:lineRule="auto"/>
+      </w:pPr>
+      <w:bookmarkStart w:id="26" w:name="_Toc40858167"/>
+      <w:r>
+        <w:rPr>
+          <w:i w:val="0"/>
         </w:rPr>
         <w:lastRenderedPageBreak/>
         <w:t>Table 3</w:t>
       </w:r>
+      <w:r>
+        <w:rPr>
+          <w:i w:val="0"/>
+        </w:rPr>
+        <w:t xml:space="preserve"> </w:t>
+      </w:r>
+      <w:r>
+        <w:rPr>
+          <w:i w:val="0"/>
+        </w:rPr>
+        <w:br/>
+      </w:r>
+      <w:r>
+        <w:t>Determinants of Technology Transfer Outcomes Found in the Literature</w:t>
+      </w:r>
+      <w:bookmarkEnd w:id="26"/>
+    </w:p>
+    <w:p>
+      <w:pPr>
+        <w:rPr>
+          <w:rFonts w:ascii="Times New Roman" w:hAnsi="Times New Roman" w:cs="Times New Roman"/>
+          <w:sz w:val="24"/>
+          <w:szCs w:val="24"/>
+        </w:rPr>
+      </w:pPr>
+      <w:r>
+        <w:rPr>
+          <w:rFonts w:ascii="Times New Roman" w:hAnsi="Times New Roman" w:cs="Times New Roman"/>
+          <w:sz w:val="24"/>
+          <w:szCs w:val="24"/>
+        </w:rPr>
+        <w:br w:type="page"/>
+      </w:r>
     </w:p>
     <w:p>
       <w:pPr>
         <w:pStyle w:val="Table"/>
-      </w:pPr>
-      <w:bookmarkStart w:id="26" w:name="_Toc40813575"/>
-      <w:r>
-        <w:t>Determinants of Technology Transfer Outcomes Found in the Literature</w:t>
-      </w:r>
-      <w:bookmarkEnd w:id="26"/>
-    </w:p>
-    <w:p>
-      <w:pPr>
-        <w:rPr>
-          <w:rFonts w:ascii="Times New Roman" w:hAnsi="Times New Roman" w:cs="Times New Roman"/>
-          <w:sz w:val="24"/>
-          <w:szCs w:val="24"/>
-        </w:rPr>
-      </w:pPr>
-      <w:r>
-        <w:rPr>
-          <w:rFonts w:ascii="Times New Roman" w:hAnsi="Times New Roman" w:cs="Times New Roman"/>
-          <w:sz w:val="24"/>
-          <w:szCs w:val="24"/>
-        </w:rPr>
-        <w:br w:type="page"/>
-      </w:r>
-    </w:p>
-    <w:p>
-      <w:pPr>
-        <w:rPr>
-          <w:rFonts w:ascii="Times New Roman" w:hAnsi="Times New Roman" w:cs="Times New Roman"/>
-          <w:sz w:val="24"/>
-          <w:szCs w:val="24"/>
-        </w:rPr>
-      </w:pPr>
-      <w:r>
-        <w:rPr>
-          <w:rFonts w:ascii="Times New Roman" w:hAnsi="Times New Roman" w:cs="Times New Roman"/>
-          <w:sz w:val="24"/>
-          <w:szCs w:val="24"/>
-        </w:rPr>
+        <w:spacing w:after="0" w:line="480" w:lineRule="auto"/>
+      </w:pPr>
+      <w:bookmarkStart w:id="27" w:name="_Toc40858168"/>
+      <w:r>
         <w:lastRenderedPageBreak/>
         <w:t>Table 4</w:t>
       </w:r>
+      <w:r>
+        <w:t xml:space="preserve"> </w:t>
+      </w:r>
+      <w:r>
+        <w:br/>
+      </w:r>
+      <w:r>
+        <w:t>NASA Technology Readiness Level Scale</w:t>
+      </w:r>
+      <w:bookmarkEnd w:id="27"/>
+    </w:p>
+    <w:p>
+      <w:pPr>
+        <w:rPr>
+          <w:rFonts w:ascii="Times New Roman" w:hAnsi="Times New Roman" w:cs="Times New Roman"/>
+          <w:sz w:val="24"/>
+          <w:szCs w:val="24"/>
+        </w:rPr>
+      </w:pPr>
+      <w:r>
+        <w:rPr>
+          <w:rFonts w:ascii="Times New Roman" w:hAnsi="Times New Roman" w:cs="Times New Roman"/>
+          <w:sz w:val="24"/>
+          <w:szCs w:val="24"/>
+        </w:rPr>
+        <w:br w:type="page"/>
+      </w:r>
     </w:p>
     <w:p>
       <w:pPr>
         <w:pStyle w:val="Table"/>
-      </w:pPr>
-      <w:bookmarkStart w:id="27" w:name="_Toc40813576"/>
-      <w:r>
-        <w:t>NASA Technology Readiness Level Scale</w:t>
-      </w:r>
-      <w:bookmarkEnd w:id="27"/>
-    </w:p>
-    <w:p>
-      <w:pPr>
-        <w:rPr>
-          <w:rFonts w:ascii="Times New Roman" w:hAnsi="Times New Roman" w:cs="Times New Roman"/>
-          <w:sz w:val="24"/>
-          <w:szCs w:val="24"/>
-        </w:rPr>
-      </w:pPr>
-      <w:r>
-        <w:rPr>
-          <w:rFonts w:ascii="Times New Roman" w:hAnsi="Times New Roman" w:cs="Times New Roman"/>
-          <w:sz w:val="24"/>
-          <w:szCs w:val="24"/>
-        </w:rPr>
-        <w:br w:type="page"/>
-      </w:r>
-    </w:p>
-    <w:p>
-      <w:pPr>
-        <w:rPr>
-          <w:rFonts w:ascii="Times New Roman" w:hAnsi="Times New Roman" w:cs="Times New Roman"/>
-          <w:sz w:val="24"/>
-          <w:szCs w:val="24"/>
-        </w:rPr>
-      </w:pPr>
-      <w:r>
-        <w:rPr>
-          <w:rFonts w:ascii="Times New Roman" w:hAnsi="Times New Roman" w:cs="Times New Roman"/>
-          <w:sz w:val="24"/>
-          <w:szCs w:val="24"/>
+        <w:spacing w:after="0" w:line="480" w:lineRule="auto"/>
+      </w:pPr>
+      <w:bookmarkStart w:id="28" w:name="_Toc40858169"/>
+      <w:r>
+        <w:rPr>
+          <w:i w:val="0"/>
         </w:rPr>
         <w:lastRenderedPageBreak/>
         <w:t>Table 5</w:t>
       </w:r>
-    </w:p>
-    <w:p>
-      <w:pPr>
-        <w:pStyle w:val="Table"/>
-      </w:pPr>
-      <w:bookmarkStart w:id="28" w:name="_Toc40813577"/>
+      <w:r>
+        <w:rPr>
+          <w:i w:val="0"/>
+        </w:rPr>
+        <w:t xml:space="preserve"> </w:t>
+      </w:r>
+      <w:r>
+        <w:rPr>
+          <w:i w:val="0"/>
+        </w:rPr>
+        <w:br/>
+      </w:r>
       <w:r>
         <w:t>Alternative Readiness Level Scales</w:t>
       </w:r>
@@ -25822,6 +26457,9 @@
         </w:rPr>
       </w:pPr>
       <w:r>
+        <w:rPr>
+          <w:noProof/>
+        </w:rPr>
         <w:drawing>
           <wp:inline distT="0" distB="0" distL="0" distR="0">
             <wp:extent cx="4992793" cy="7315200"/>
@@ -25889,42 +26527,35 @@
           <w:szCs w:val="24"/>
         </w:rPr>
       </w:pPr>
-      <w:r>
-        <w:rPr>
-          <w:rFonts w:ascii="Times New Roman" w:hAnsi="Times New Roman" w:cs="Times New Roman"/>
-          <w:sz w:val="24"/>
-          <w:szCs w:val="24"/>
+      <w:bookmarkStart w:id="29" w:name="_Toc40857873"/>
+      <w:r>
+        <w:rPr>
+          <w:rStyle w:val="FigureChar"/>
+          <w:i w:val="0"/>
         </w:rPr>
         <w:lastRenderedPageBreak/>
-        <w:t>Figure 1</w:t>
-      </w:r>
-    </w:p>
-    <w:p>
-      <w:pPr>
-        <w:pStyle w:val="Figure"/>
-      </w:pPr>
-      <w:bookmarkStart w:id="29" w:name="_Toc40813633"/>
-      <w:r>
+        <w:t xml:space="preserve">Figure 1 </w:t>
+      </w:r>
+      <w:r>
+        <w:rPr>
+          <w:rStyle w:val="FigureChar"/>
+          <w:i w:val="0"/>
+        </w:rPr>
+        <w:br/>
+      </w:r>
+      <w:r>
+        <w:rPr>
+          <w:rStyle w:val="FigureChar"/>
+        </w:rPr>
         <w:t>Federal Obligations to Universities for Research and Development, 2000-2019</w:t>
       </w:r>
       <w:bookmarkEnd w:id="29"/>
     </w:p>
     <w:p>
       <w:pPr>
-        <w:spacing w:after="0" w:line="480" w:lineRule="auto"/>
-        <w:rPr>
-          <w:rFonts w:ascii="Times New Roman" w:hAnsi="Times New Roman" w:cs="Times New Roman"/>
-          <w:sz w:val="24"/>
-          <w:szCs w:val="24"/>
-        </w:rPr>
-      </w:pPr>
-    </w:p>
-    <w:p>
-      <w:pPr>
-        <w:spacing w:after="0" w:line="480" w:lineRule="auto"/>
-        <w:rPr>
-          <w:rFonts w:ascii="Times New Roman" w:hAnsi="Times New Roman" w:cs="Times New Roman"/>
-          <w:sz w:val="24"/>
+        <w:pStyle w:val="Caption"/>
+        <w:rPr>
+          <w:rFonts w:cs="Times New Roman"/>
           <w:szCs w:val="24"/>
         </w:rPr>
       </w:pPr>
@@ -26294,7 +26925,7 @@
         <w:noProof/>
         <w:sz w:val="24"/>
       </w:rPr>
-      <w:t>20</w:t>
+      <w:t>60</w:t>
     </w:r>
     <w:r>
       <w:rPr>
@@ -26891,7 +27522,6 @@
   <w:style w:type="character" w:default="1" w:styleId="DefaultParagraphFont">
     <w:name w:val="Default Paragraph Font"/>
     <w:uiPriority w:val="1"/>
-    <w:semiHidden/>
     <w:unhideWhenUsed/>
   </w:style>
   <w:style w:type="table" w:default="1" w:styleId="TableNormal">
@@ -27337,18 +27967,17 @@
     <w:basedOn w:val="Normal"/>
     <w:next w:val="Normal"/>
     <w:uiPriority w:val="35"/>
-    <w:semiHidden/>
     <w:unhideWhenUsed/>
     <w:qFormat/>
-    <w:rsid w:val="000C1C24"/>
+    <w:rsid w:val="009F613C"/>
     <w:pPr>
       <w:spacing w:line="240" w:lineRule="auto"/>
     </w:pPr>
     <w:rPr>
+      <w:rFonts w:ascii="Times New Roman" w:hAnsi="Times New Roman"/>
       <w:i/>
       <w:iCs/>
-      <w:color w:val="1F497D" w:themeColor="text2"/>
-      <w:sz w:val="18"/>
+      <w:sz w:val="24"/>
       <w:szCs w:val="18"/>
     </w:rPr>
   </w:style>
@@ -28925,7 +29554,7 @@
 </file>
 
 <file path=customXml/itemProps1.xml><?xml version="1.0" encoding="utf-8"?>
-<ds:datastoreItem xmlns:ds="http://schemas.openxmlformats.org/officeDocument/2006/customXml" ds:itemID="{996A435A-D72F-4293-B66B-E92D70AD39B2}">
+<ds:datastoreItem xmlns:ds="http://schemas.openxmlformats.org/officeDocument/2006/customXml" ds:itemID="{5967B32E-D522-49E9-B061-3C87C0AF6FEB}">
   <ds:schemaRefs>
     <ds:schemaRef ds:uri="http://schemas.openxmlformats.org/officeDocument/2006/bibliography"/>
   </ds:schemaRefs>

</xml_diff>

<commit_message>
Added citation for Moran (2007)
</commit_message>
<xml_diff>
--- a/Docs/PSP6980_2020_Fall_Townes_LiteratureReview_v00.docx
+++ b/Docs/PSP6980_2020_Fall_Townes_LiteratureReview_v00.docx
@@ -18110,7 +18110,88 @@
           <w:sz w:val="24"/>
           <w:szCs w:val="24"/>
         </w:rPr>
-        <w:t xml:space="preserve">.  The private sector typically focuses on investment opportunities that are at a later stage of development that what is normally the case with opportunities related to research and development projects at the point when public sector funding is ending.  </w:t>
+        <w:t>.  The private sector typically focuses on investment opportunities that are at a</w:t>
+      </w:r>
+      <w:r>
+        <w:rPr>
+          <w:rFonts w:ascii="Times New Roman" w:hAnsi="Times New Roman" w:cs="Times New Roman"/>
+          <w:sz w:val="24"/>
+          <w:szCs w:val="24"/>
+        </w:rPr>
+        <w:t xml:space="preserve"> later stage of development than</w:t>
+      </w:r>
+      <w:r>
+        <w:rPr>
+          <w:rFonts w:ascii="Times New Roman" w:hAnsi="Times New Roman" w:cs="Times New Roman"/>
+          <w:sz w:val="24"/>
+          <w:szCs w:val="24"/>
+        </w:rPr>
+        <w:t xml:space="preserve"> what is normally the case with opportunities related to research and development projects at the point when public sector funding is ending</w:t>
+      </w:r>
+      <w:r>
+        <w:rPr>
+          <w:rFonts w:ascii="Times New Roman" w:hAnsi="Times New Roman" w:cs="Times New Roman"/>
+          <w:sz w:val="24"/>
+          <w:szCs w:val="24"/>
+        </w:rPr>
+        <w:t xml:space="preserve"> (Murphy &amp; Edwards)</w:t>
+      </w:r>
+      <w:r>
+        <w:rPr>
+          <w:rFonts w:ascii="Times New Roman" w:hAnsi="Times New Roman" w:cs="Times New Roman"/>
+          <w:sz w:val="24"/>
+          <w:szCs w:val="24"/>
+        </w:rPr>
+        <w:t xml:space="preserve">.  </w:t>
+      </w:r>
+      <w:r>
+        <w:rPr>
+          <w:rFonts w:ascii="Times New Roman" w:hAnsi="Times New Roman" w:cs="Times New Roman"/>
+          <w:sz w:val="24"/>
+          <w:szCs w:val="24"/>
+        </w:rPr>
+        <w:t xml:space="preserve">Moran (2007) noted a similar phenomenon in drug discovery characterized by a widening in the gap between the </w:t>
+      </w:r>
+      <w:r>
+        <w:rPr>
+          <w:rFonts w:ascii="Times New Roman" w:hAnsi="Times New Roman" w:cs="Times New Roman"/>
+          <w:sz w:val="24"/>
+          <w:szCs w:val="24"/>
+        </w:rPr>
+        <w:t>end-</w:t>
+      </w:r>
+      <w:r>
+        <w:rPr>
+          <w:rFonts w:ascii="Times New Roman" w:hAnsi="Times New Roman" w:cs="Times New Roman"/>
+          <w:sz w:val="24"/>
+          <w:szCs w:val="24"/>
+        </w:rPr>
+        <w:t xml:space="preserve">point of traditional funding support for academic research </w:t>
+      </w:r>
+      <w:r>
+        <w:rPr>
+          <w:rFonts w:ascii="Times New Roman" w:hAnsi="Times New Roman" w:cs="Times New Roman"/>
+          <w:sz w:val="24"/>
+          <w:szCs w:val="24"/>
+        </w:rPr>
+        <w:lastRenderedPageBreak/>
+        <w:t xml:space="preserve">and development and the development stage of projects that the private sector is interested in </w:t>
+      </w:r>
+      <w:r>
+        <w:rPr>
+          <w:rFonts w:ascii="Times New Roman" w:hAnsi="Times New Roman" w:cs="Times New Roman"/>
+          <w:sz w:val="24"/>
+          <w:szCs w:val="24"/>
+        </w:rPr>
+        <w:t xml:space="preserve">supporting or </w:t>
+      </w:r>
+      <w:r>
+        <w:rPr>
+          <w:rFonts w:ascii="Times New Roman" w:hAnsi="Times New Roman" w:cs="Times New Roman"/>
+          <w:sz w:val="24"/>
+          <w:szCs w:val="24"/>
+        </w:rPr>
+        <w:t xml:space="preserve">acquiring.  </w:t>
       </w:r>
       <w:r>
         <w:rPr>
@@ -18150,16 +18231,7 @@
           <w:sz w:val="24"/>
           <w:szCs w:val="24"/>
         </w:rPr>
-        <w:t xml:space="preserve">sector sponsors of </w:t>
-      </w:r>
-      <w:r>
-        <w:rPr>
-          <w:rFonts w:ascii="Times New Roman" w:hAnsi="Times New Roman" w:cs="Times New Roman"/>
-          <w:sz w:val="24"/>
-          <w:szCs w:val="24"/>
-        </w:rPr>
-        <w:lastRenderedPageBreak/>
-        <w:t>that research and development.</w:t>
+        <w:t>sector sponsors of that research and development.</w:t>
       </w:r>
       <w:r>
         <w:rPr>
@@ -18535,7 +18607,16 @@
           <w:sz w:val="24"/>
           <w:szCs w:val="24"/>
         </w:rPr>
-        <w:t xml:space="preserve"> ventured into the broader innovation policy of the United States (</w:t>
+        <w:t xml:space="preserve"> ventured into the </w:t>
+      </w:r>
+      <w:r>
+        <w:rPr>
+          <w:rFonts w:ascii="Times New Roman" w:hAnsi="Times New Roman" w:cs="Times New Roman"/>
+          <w:sz w:val="24"/>
+          <w:szCs w:val="24"/>
+        </w:rPr>
+        <w:lastRenderedPageBreak/>
+        <w:t>broader innovation policy of the United States (</w:t>
       </w:r>
       <w:r>
         <w:rPr>
@@ -18623,16 +18704,7 @@
           <w:sz w:val="24"/>
           <w:szCs w:val="24"/>
         </w:rPr>
-        <w:t xml:space="preserve">a </w:t>
-      </w:r>
-      <w:r>
-        <w:rPr>
-          <w:rFonts w:ascii="Times New Roman" w:hAnsi="Times New Roman" w:cs="Times New Roman"/>
-          <w:sz w:val="24"/>
-          <w:szCs w:val="24"/>
-        </w:rPr>
-        <w:lastRenderedPageBreak/>
-        <w:t>holistic manner</w:t>
+        <w:t>a holistic manner</w:t>
       </w:r>
       <w:r>
         <w:rPr>
@@ -18849,7 +18921,16 @@
           <w:sz w:val="24"/>
           <w:szCs w:val="24"/>
         </w:rPr>
-        <w:t>The literature provides support for the proposed conceptualization of technology and university technology transfer.  It also demonstrates the impure public good nature of both technology and university technology transfer as well as the merit good nature of university technology transfer.</w:t>
+        <w:t xml:space="preserve">The literature provides support for the proposed conceptualization of technology and university technology transfer.  It also demonstrates the impure public good nature of both </w:t>
+      </w:r>
+      <w:r>
+        <w:rPr>
+          <w:rFonts w:ascii="Times New Roman" w:hAnsi="Times New Roman" w:cs="Times New Roman"/>
+          <w:sz w:val="24"/>
+          <w:szCs w:val="24"/>
+        </w:rPr>
+        <w:lastRenderedPageBreak/>
+        <w:t>technology and university technology transfer as well as the merit good nature of university technology transfer.</w:t>
       </w:r>
       <w:r>
         <w:rPr>
@@ -18891,7 +18972,6 @@
           <w:sz w:val="24"/>
           <w:szCs w:val="24"/>
         </w:rPr>
-        <w:lastRenderedPageBreak/>
         <w:tab/>
         <w:t xml:space="preserve">The review also highlighted the challenges and gaps found in the literature regarding university technology transfer.  </w:t>
       </w:r>
@@ -19144,6 +19224,7 @@
           <w:sz w:val="24"/>
           <w:szCs w:val="24"/>
         </w:rPr>
+        <w:lastRenderedPageBreak/>
         <w:br w:type="page"/>
       </w:r>
     </w:p>
@@ -22306,24 +22387,25 @@
           <w:sz w:val="24"/>
           <w:szCs w:val="24"/>
         </w:rPr>
-        <w:t xml:space="preserve">Müller, Hans &amp; Maasdorp Christiaan. 2011. “The Data, Information, and Knowledge Hierarchy and its Ability to Convince.” In </w:t>
+        <w:t xml:space="preserve">Moran, N. (2007). Public sector seeks to bridge 'valley of death'. </w:t>
       </w:r>
       <w:r>
         <w:rPr>
           <w:rFonts w:ascii="Times New Roman" w:hAnsi="Times New Roman" w:cs="Times New Roman"/>
           <w:i/>
-          <w:sz w:val="24"/>
-          <w:szCs w:val="24"/>
-        </w:rPr>
-        <w:t>2011 Fifth International Conference on Research Challenges in Information Science Proceedings</w:t>
-      </w:r>
-      <w:r>
-        <w:rPr>
-          <w:rFonts w:ascii="Times New Roman" w:hAnsi="Times New Roman" w:cs="Times New Roman"/>
-          <w:sz w:val="24"/>
-          <w:szCs w:val="24"/>
-        </w:rPr>
-        <w:t>. Colette Rolland and Martine Collard (eds). Piscataway, NJ: Institute of Electrical and Electronics Engineers. doi:10. 1109/RCIS.2011.6006851</w:t>
+          <w:iCs/>
+          <w:sz w:val="24"/>
+          <w:szCs w:val="24"/>
+        </w:rPr>
+        <w:t>Nature Biotechnology, 25</w:t>
+      </w:r>
+      <w:r>
+        <w:rPr>
+          <w:rFonts w:ascii="Times New Roman" w:hAnsi="Times New Roman" w:cs="Times New Roman"/>
+          <w:sz w:val="24"/>
+          <w:szCs w:val="24"/>
+        </w:rPr>
+        <w:t>(3), 266-266. doi:10.1038/nbt0307-266</w:t>
       </w:r>
     </w:p>
     <w:p>
@@ -22342,6 +22424,42 @@
           <w:sz w:val="24"/>
           <w:szCs w:val="24"/>
         </w:rPr>
+        <w:t xml:space="preserve">Müller, Hans &amp; Maasdorp Christiaan. 2011. “The Data, Information, and Knowledge Hierarchy and its Ability to Convince.” In </w:t>
+      </w:r>
+      <w:r>
+        <w:rPr>
+          <w:rFonts w:ascii="Times New Roman" w:hAnsi="Times New Roman" w:cs="Times New Roman"/>
+          <w:i/>
+          <w:sz w:val="24"/>
+          <w:szCs w:val="24"/>
+        </w:rPr>
+        <w:t>2011 Fifth International Conference on Research Challenges in Information Science Proceedings</w:t>
+      </w:r>
+      <w:r>
+        <w:rPr>
+          <w:rFonts w:ascii="Times New Roman" w:hAnsi="Times New Roman" w:cs="Times New Roman"/>
+          <w:sz w:val="24"/>
+          <w:szCs w:val="24"/>
+        </w:rPr>
+        <w:t>. Colette Rolland and Martine Collard (eds). Piscataway, NJ: Institute of Electrical and Electronics Engineers. doi:10. 1109/RCIS.2011.6006851</w:t>
+      </w:r>
+    </w:p>
+    <w:p>
+      <w:pPr>
+        <w:spacing w:after="0" w:line="480" w:lineRule="auto"/>
+        <w:ind w:left="720" w:hanging="720"/>
+        <w:rPr>
+          <w:rFonts w:ascii="Times New Roman" w:hAnsi="Times New Roman" w:cs="Times New Roman"/>
+          <w:sz w:val="24"/>
+          <w:szCs w:val="24"/>
+        </w:rPr>
+      </w:pPr>
+      <w:r>
+        <w:rPr>
+          <w:rFonts w:ascii="Times New Roman" w:hAnsi="Times New Roman" w:cs="Times New Roman"/>
+          <w:sz w:val="24"/>
+          <w:szCs w:val="24"/>
+        </w:rPr>
         <w:t xml:space="preserve">Munteanu, R. (2012). Stage of development and licensing university inventions. </w:t>
       </w:r>
       <w:r>
@@ -22569,6 +22687,7 @@
           <w:sz w:val="24"/>
           <w:szCs w:val="24"/>
         </w:rPr>
+        <w:lastRenderedPageBreak/>
         <w:t xml:space="preserve">Nolte, W., &amp; Kruse, R. (2011). Readiness level proliferation. </w:t>
       </w:r>
       <w:r>
@@ -22603,7 +22722,6 @@
           <w:sz w:val="24"/>
           <w:szCs w:val="24"/>
         </w:rPr>
-        <w:lastRenderedPageBreak/>
         <w:t>https://ndiastorage.blob.core.usgovcloudapi.net/ndia/2011/system/13132_NolteWednesday.pdf</w:t>
       </w:r>
     </w:p>
@@ -22891,6 +23009,7 @@
           <w:sz w:val="24"/>
           <w:szCs w:val="24"/>
         </w:rPr>
+        <w:lastRenderedPageBreak/>
         <w:t xml:space="preserve">Rowley, J. (2007). The wisdom hierarchy: representations of the DIKW hierarchy. </w:t>
       </w:r>
       <w:r>
@@ -22928,7 +23047,6 @@
           <w:sz w:val="24"/>
           <w:szCs w:val="24"/>
         </w:rPr>
-        <w:lastRenderedPageBreak/>
         <w:t xml:space="preserve">Schatzberg, E. (2018). </w:t>
       </w:r>
       <w:r>
@@ -23268,6 +23386,7 @@
           <w:sz w:val="24"/>
           <w:szCs w:val="24"/>
         </w:rPr>
+        <w:lastRenderedPageBreak/>
         <w:t xml:space="preserve">Stevens, A. J. (2004). The enactment of Bayh-Dole. </w:t>
       </w:r>
       <w:r>
@@ -23321,7 +23440,6 @@
           <w:sz w:val="24"/>
           <w:szCs w:val="24"/>
         </w:rPr>
-        <w:lastRenderedPageBreak/>
         <w:t xml:space="preserve">Stiglitz, J., &amp; Rosendard, J. (2015). </w:t>
       </w:r>
       <w:r>
@@ -23641,6 +23759,7 @@
           <w:sz w:val="24"/>
           <w:szCs w:val="24"/>
         </w:rPr>
+        <w:lastRenderedPageBreak/>
         <w:t>U.S. Spending.</w:t>
       </w:r>
       <w:r>
@@ -23685,7 +23804,6 @@
           <w:sz w:val="24"/>
           <w:szCs w:val="24"/>
         </w:rPr>
-        <w:lastRenderedPageBreak/>
         <w:t xml:space="preserve">Wang, J., Eltayyar, M. E. S. S., Wu, J., &amp; Xiang, L. (2016). The Grey Correlation Analysis between Technology Readiness Level and Performance in Civil Aircraft. </w:t>
       </w:r>
       <w:r>
@@ -24003,6 +24121,7 @@
           <w:sz w:val="24"/>
           <w:szCs w:val="24"/>
         </w:rPr>
+        <w:lastRenderedPageBreak/>
         <w:t xml:space="preserve">Wu, Y., Welch, E. W., &amp; Huang, W.-L. (2015). Commercialization of university inventions: Individual and institutional factors affecting licensing of university patents. </w:t>
       </w:r>
       <w:r>
@@ -24050,18 +24169,7 @@
           <w:sz w:val="24"/>
           <w:szCs w:val="24"/>
         </w:rPr>
-        <w:t xml:space="preserve">International Journal of Technology Transfer and </w:t>
-      </w:r>
-      <w:r>
-        <w:rPr>
-          <w:rFonts w:ascii="Times New Roman" w:hAnsi="Times New Roman" w:cs="Times New Roman"/>
-          <w:i/>
-          <w:iCs/>
-          <w:sz w:val="24"/>
-          <w:szCs w:val="24"/>
-        </w:rPr>
-        <w:lastRenderedPageBreak/>
-        <w:t xml:space="preserve">Commercialisation </w:t>
+        <w:t xml:space="preserve">International Journal of Technology Transfer and Commercialisation </w:t>
       </w:r>
       <w:r>
         <w:rPr>
@@ -29554,7 +29662,7 @@
 </file>
 
 <file path=customXml/itemProps1.xml><?xml version="1.0" encoding="utf-8"?>
-<ds:datastoreItem xmlns:ds="http://schemas.openxmlformats.org/officeDocument/2006/customXml" ds:itemID="{5967B32E-D522-49E9-B061-3C87C0AF6FEB}">
+<ds:datastoreItem xmlns:ds="http://schemas.openxmlformats.org/officeDocument/2006/customXml" ds:itemID="{08676883-3A12-49BF-AF06-70A4F3570080}">
   <ds:schemaRefs>
     <ds:schemaRef ds:uri="http://schemas.openxmlformats.org/officeDocument/2006/bibliography"/>
   </ds:schemaRefs>

</xml_diff>

<commit_message>
Added content about alternative explanations for the valley of death
</commit_message>
<xml_diff>
--- a/Docs/PSP6980_2020_Fall_Townes_LiteratureReview_v00.docx
+++ b/Docs/PSP6980_2020_Fall_Townes_LiteratureReview_v00.docx
@@ -6290,6 +6290,95 @@
         </w:rPr>
         <w:t xml:space="preserve"> in another country” (p. 214). </w:t>
       </w:r>
+      <w:r>
+        <w:rPr>
+          <w:rFonts w:ascii="Times New Roman" w:hAnsi="Times New Roman" w:cs="Times New Roman"/>
+          <w:sz w:val="24"/>
+          <w:szCs w:val="24"/>
+        </w:rPr>
+        <w:t xml:space="preserve"> The term </w:t>
+      </w:r>
+      <w:r>
+        <w:rPr>
+          <w:rFonts w:ascii="Times New Roman" w:hAnsi="Times New Roman" w:cs="Times New Roman"/>
+          <w:i/>
+          <w:sz w:val="24"/>
+          <w:szCs w:val="24"/>
+        </w:rPr>
+        <w:t>commercialization</w:t>
+      </w:r>
+      <w:r>
+        <w:rPr>
+          <w:rFonts w:ascii="Times New Roman" w:hAnsi="Times New Roman" w:cs="Times New Roman"/>
+          <w:sz w:val="24"/>
+          <w:szCs w:val="24"/>
+        </w:rPr>
+        <w:t xml:space="preserve"> is often used as a synonym for technology transfer; however, it is generally used in the context of technology transfer endeavors driven by profit</w:t>
+      </w:r>
+      <w:r>
+        <w:rPr>
+          <w:rFonts w:ascii="Times New Roman" w:hAnsi="Times New Roman" w:cs="Times New Roman"/>
+          <w:sz w:val="24"/>
+          <w:szCs w:val="24"/>
+        </w:rPr>
+        <w:t xml:space="preserve"> motives (see, e.g., </w:t>
+      </w:r>
+      <w:r>
+        <w:rPr>
+          <w:rFonts w:ascii="Times New Roman" w:hAnsi="Times New Roman" w:cs="Times New Roman"/>
+          <w:sz w:val="24"/>
+          <w:szCs w:val="24"/>
+        </w:rPr>
+        <w:t xml:space="preserve"> </w:t>
+      </w:r>
+      <w:r>
+        <w:rPr>
+          <w:rFonts w:ascii="Times New Roman" w:hAnsi="Times New Roman" w:cs="Times New Roman"/>
+          <w:sz w:val="24"/>
+          <w:szCs w:val="24"/>
+        </w:rPr>
+        <w:t>Gulbrandsen</w:t>
+      </w:r>
+      <w:r>
+        <w:rPr>
+          <w:rFonts w:ascii="Times New Roman" w:hAnsi="Times New Roman" w:cs="Times New Roman"/>
+          <w:sz w:val="24"/>
+          <w:szCs w:val="24"/>
+        </w:rPr>
+        <w:t xml:space="preserve"> &amp; Rasmussen, 2012</w:t>
+      </w:r>
+      <w:r>
+        <w:rPr>
+          <w:rFonts w:ascii="Times New Roman" w:hAnsi="Times New Roman" w:cs="Times New Roman"/>
+          <w:sz w:val="24"/>
+          <w:szCs w:val="24"/>
+        </w:rPr>
+        <w:t>; Mercelis, Galvez-Behar</w:t>
+      </w:r>
+      <w:r>
+        <w:rPr>
+          <w:rFonts w:ascii="Times New Roman" w:hAnsi="Times New Roman" w:cs="Times New Roman"/>
+          <w:sz w:val="24"/>
+          <w:szCs w:val="24"/>
+        </w:rPr>
+        <w:t xml:space="preserve"> &amp; Guagnini,</w:t>
+      </w:r>
+      <w:r>
+        <w:rPr>
+          <w:rFonts w:ascii="Times New Roman" w:hAnsi="Times New Roman" w:cs="Times New Roman"/>
+          <w:sz w:val="24"/>
+          <w:szCs w:val="24"/>
+        </w:rPr>
+        <w:t xml:space="preserve"> </w:t>
+      </w:r>
+      <w:r>
+        <w:rPr>
+          <w:rFonts w:ascii="Times New Roman" w:hAnsi="Times New Roman" w:cs="Times New Roman"/>
+          <w:sz w:val="24"/>
+          <w:szCs w:val="24"/>
+        </w:rPr>
+        <w:t>2017).</w:t>
+      </w:r>
     </w:p>
     <w:p>
       <w:pPr>
@@ -6579,7 +6668,16 @@
           <w:sz w:val="24"/>
           <w:szCs w:val="24"/>
         </w:rPr>
-        <w:t>anctioned or illicit.  Moreover, s</w:t>
+        <w:t xml:space="preserve">anctioned </w:t>
+      </w:r>
+      <w:r>
+        <w:rPr>
+          <w:rFonts w:ascii="Times New Roman" w:hAnsi="Times New Roman" w:cs="Times New Roman"/>
+          <w:sz w:val="24"/>
+          <w:szCs w:val="24"/>
+        </w:rPr>
+        <w:lastRenderedPageBreak/>
+        <w:t>or illicit.  Moreover, s</w:t>
       </w:r>
       <w:r>
         <w:rPr>
@@ -6611,16 +6709,7 @@
           <w:sz w:val="24"/>
           <w:szCs w:val="24"/>
         </w:rPr>
-        <w:t xml:space="preserve">facilitating broader economic </w:t>
-      </w:r>
-      <w:r>
-        <w:rPr>
-          <w:rFonts w:ascii="Times New Roman" w:hAnsi="Times New Roman" w:cs="Times New Roman"/>
-          <w:sz w:val="24"/>
-          <w:szCs w:val="24"/>
-        </w:rPr>
-        <w:lastRenderedPageBreak/>
-        <w:t>development within a geopolitical border</w:t>
+        <w:t>facilitating broader economic development within a geopolitical border</w:t>
       </w:r>
       <w:r>
         <w:rPr>
@@ -7053,6 +7142,7 @@
           <w:sz w:val="24"/>
           <w:szCs w:val="24"/>
         </w:rPr>
+        <w:lastRenderedPageBreak/>
         <w:t xml:space="preserve">In defining </w:t>
       </w:r>
       <w:r>
@@ -7109,16 +7199,7 @@
           <w:sz w:val="24"/>
           <w:szCs w:val="24"/>
         </w:rPr>
-        <w:t xml:space="preserve"> </w:t>
-      </w:r>
-      <w:r>
-        <w:rPr>
-          <w:rFonts w:ascii="Times New Roman" w:hAnsi="Times New Roman" w:cs="Times New Roman"/>
-          <w:sz w:val="24"/>
-          <w:szCs w:val="24"/>
-        </w:rPr>
-        <w:lastRenderedPageBreak/>
-        <w:t>after first incorporation whereas technology transfer has</w:t>
+        <w:t xml:space="preserve"> after first incorporation whereas technology transfer has</w:t>
       </w:r>
       <w:r>
         <w:rPr>
@@ -7484,7 +7565,16 @@
           <w:sz w:val="24"/>
           <w:szCs w:val="24"/>
         </w:rPr>
-        <w:t xml:space="preserve">ew business venture formation.  Herzog and Wasden (2013) specifically recommended against using licensing revenue as the primary measure of technology transfer success because it constitutes only a portion of the outcome of technology transfer efforts.  Fraser </w:t>
+        <w:t xml:space="preserve">ew business venture formation.  Herzog and Wasden (2013) specifically recommended against using licensing revenue as the primary measure of technology transfer success because it constitutes only a </w:t>
+      </w:r>
+      <w:r>
+        <w:rPr>
+          <w:rFonts w:ascii="Times New Roman" w:hAnsi="Times New Roman" w:cs="Times New Roman"/>
+          <w:sz w:val="24"/>
+          <w:szCs w:val="24"/>
+        </w:rPr>
+        <w:lastRenderedPageBreak/>
+        <w:t xml:space="preserve">portion of the outcome of technology transfer efforts.  Fraser </w:t>
       </w:r>
       <w:r>
         <w:rPr>
@@ -7500,16 +7590,7 @@
           <w:sz w:val="24"/>
           <w:szCs w:val="24"/>
         </w:rPr>
-        <w:t xml:space="preserve">offered several outcome and impact phenomena to which technology transfer contributed including the economic impact on the area in immediate proximity to the institution, number of lives saved, improvements in the </w:t>
-      </w:r>
-      <w:r>
-        <w:rPr>
-          <w:rFonts w:ascii="Times New Roman" w:hAnsi="Times New Roman" w:cs="Times New Roman"/>
-          <w:sz w:val="24"/>
-          <w:szCs w:val="24"/>
-        </w:rPr>
-        <w:lastRenderedPageBreak/>
-        <w:t xml:space="preserve">lives of patients, and increases in competitiveness.  </w:t>
+        <w:t xml:space="preserve">offered several outcome and impact phenomena to which technology transfer contributed including the economic impact on the area in immediate proximity to the institution, number of lives saved, improvements in the lives of patients, and increases in competitiveness.  </w:t>
       </w:r>
       <w:r>
         <w:rPr>
@@ -7742,6 +7823,7 @@
           <w:sz w:val="24"/>
           <w:szCs w:val="24"/>
         </w:rPr>
+        <w:lastRenderedPageBreak/>
         <w:t>Generally speaking, technology transfer</w:t>
       </w:r>
       <w:r>
@@ -7782,16 +7864,7 @@
           <w:sz w:val="24"/>
           <w:szCs w:val="24"/>
         </w:rPr>
-        <w:t xml:space="preserve">.  Thus, technology transfer can be considered non-rivalrous.  </w:t>
-      </w:r>
-      <w:r>
-        <w:rPr>
-          <w:rFonts w:ascii="Times New Roman" w:hAnsi="Times New Roman" w:cs="Times New Roman"/>
-          <w:sz w:val="24"/>
-          <w:szCs w:val="24"/>
-        </w:rPr>
-        <w:lastRenderedPageBreak/>
-        <w:t>However, technology transfer can be made excludable through legal mechanisms such as options and licenses for in</w:t>
+        <w:t>.  Thus, technology transfer can be considered non-rivalrous.  However, technology transfer can be made excludable through legal mechanisms such as options and licenses for in</w:t>
       </w:r>
       <w:r>
         <w:rPr>
@@ -8162,7 +8235,16 @@
           <w:sz w:val="24"/>
           <w:szCs w:val="24"/>
         </w:rPr>
-        <w:t xml:space="preserve"> not pursue</w:t>
+        <w:t xml:space="preserve"> not </w:t>
+      </w:r>
+      <w:r>
+        <w:rPr>
+          <w:rFonts w:ascii="Times New Roman" w:hAnsi="Times New Roman" w:cs="Times New Roman"/>
+          <w:sz w:val="24"/>
+          <w:szCs w:val="24"/>
+        </w:rPr>
+        <w:lastRenderedPageBreak/>
+        <w:t>pursue</w:t>
       </w:r>
       <w:r>
         <w:rPr>
@@ -8275,7 +8357,6 @@
       </w:pPr>
       <w:bookmarkStart w:id="6" w:name="_Toc40815299"/>
       <w:r>
-        <w:lastRenderedPageBreak/>
         <w:t xml:space="preserve">Approach to Examining </w:t>
       </w:r>
       <w:r>
@@ -8705,6 +8786,7 @@
           <w:sz w:val="24"/>
           <w:szCs w:val="24"/>
         </w:rPr>
+        <w:lastRenderedPageBreak/>
         <w:t>As I see it, u</w:t>
       </w:r>
       <w:r>
@@ -8745,16 +8827,7 @@
           <w:sz w:val="24"/>
           <w:szCs w:val="24"/>
         </w:rPr>
-        <w:t xml:space="preserve"> As </w:t>
-      </w:r>
-      <w:r>
-        <w:rPr>
-          <w:rFonts w:ascii="Times New Roman" w:hAnsi="Times New Roman" w:cs="Times New Roman"/>
-          <w:sz w:val="24"/>
-          <w:szCs w:val="24"/>
-        </w:rPr>
-        <w:lastRenderedPageBreak/>
-        <w:t>such, the literature on public sector economics, organization theory and behavior, and decision theory provide</w:t>
+        <w:t xml:space="preserve"> As such, the literature on public sector economics, organization theory and behavior, and decision theory provide</w:t>
       </w:r>
       <w:r>
         <w:rPr>
@@ -9011,7 +9084,16 @@
           <w:sz w:val="24"/>
           <w:szCs w:val="24"/>
         </w:rPr>
-        <w:t>depends on the participation of private sector organizations.  In the absence of private sector organizations participating in the process,</w:t>
+        <w:t xml:space="preserve">depends on the participation of private sector organizations.  In the absence </w:t>
+      </w:r>
+      <w:r>
+        <w:rPr>
+          <w:rFonts w:ascii="Times New Roman" w:hAnsi="Times New Roman" w:cs="Times New Roman"/>
+          <w:sz w:val="24"/>
+          <w:szCs w:val="24"/>
+        </w:rPr>
+        <w:lastRenderedPageBreak/>
+        <w:t>of private sector organizations participating in the process,</w:t>
       </w:r>
       <w:r>
         <w:rPr>
@@ -9035,16 +9117,7 @@
           <w:sz w:val="24"/>
           <w:szCs w:val="24"/>
         </w:rPr>
-        <w:t xml:space="preserve">technology transfer does </w:t>
-      </w:r>
-      <w:r>
-        <w:rPr>
-          <w:rFonts w:ascii="Times New Roman" w:hAnsi="Times New Roman" w:cs="Times New Roman"/>
-          <w:sz w:val="24"/>
-          <w:szCs w:val="24"/>
-        </w:rPr>
-        <w:lastRenderedPageBreak/>
-        <w:t>not occur.  As such, how organizations function needs to be considered when crafting</w:t>
+        <w:t>technology transfer does not occur.  As such, how organizations function needs to be considered when crafting</w:t>
       </w:r>
       <w:r>
         <w:rPr>
@@ -9445,7 +9518,7 @@
           <w:sz w:val="24"/>
           <w:szCs w:val="24"/>
         </w:rPr>
-        <w:t xml:space="preserve">examine the appropriate role of government in university technology transfer.  I follow this with a summary of the determinants of success in university technology transfer and the gaps in knowledge about </w:t>
+        <w:t xml:space="preserve">examine the appropriate role of government in university technology transfer.  I follow this with a summary </w:t>
       </w:r>
       <w:r>
         <w:rPr>
@@ -9454,7 +9527,7 @@
           <w:szCs w:val="24"/>
         </w:rPr>
         <w:lastRenderedPageBreak/>
-        <w:t xml:space="preserve">explanatory factors.  </w:t>
+        <w:t xml:space="preserve">of the determinants of success in university technology transfer and the gaps in knowledge about explanatory factors.  </w:t>
       </w:r>
       <w:r>
         <w:rPr>
@@ -9812,7 +9885,16 @@
           <w:sz w:val="24"/>
           <w:szCs w:val="24"/>
         </w:rPr>
-        <w:t xml:space="preserve"> the nation towards</w:t>
+        <w:t xml:space="preserve"> the nation </w:t>
+      </w:r>
+      <w:r>
+        <w:rPr>
+          <w:rFonts w:ascii="Times New Roman" w:hAnsi="Times New Roman" w:cs="Times New Roman"/>
+          <w:sz w:val="24"/>
+          <w:szCs w:val="24"/>
+        </w:rPr>
+        <w:lastRenderedPageBreak/>
+        <w:t>towards</w:t>
       </w:r>
       <w:r>
         <w:rPr>
@@ -9836,16 +9918,7 @@
           <w:sz w:val="24"/>
           <w:szCs w:val="24"/>
         </w:rPr>
-        <w:t xml:space="preserve"> technology transfer.  This approach held that the key to </w:t>
-      </w:r>
-      <w:r>
-        <w:rPr>
-          <w:rFonts w:ascii="Times New Roman" w:hAnsi="Times New Roman" w:cs="Times New Roman"/>
-          <w:sz w:val="24"/>
-          <w:szCs w:val="24"/>
-        </w:rPr>
-        <w:lastRenderedPageBreak/>
-        <w:t xml:space="preserve">successful technology transfer was </w:t>
+        <w:t xml:space="preserve"> technology transfer.  This approach held that the key to successful technology transfer was </w:t>
       </w:r>
       <w:r>
         <w:rPr>
@@ -10150,16 +10223,8 @@
           <w:sz w:val="24"/>
           <w:szCs w:val="24"/>
         </w:rPr>
-        <w:t xml:space="preserve">In his statement on signing the Technology Transfer Commercialization Act of 2000, President Clinton asserted the administration’s desire to improve technology transfer outcomes </w:t>
-      </w:r>
-      <w:r>
-        <w:rPr>
-          <w:rFonts w:ascii="Times New Roman" w:hAnsi="Times New Roman" w:cs="Times New Roman"/>
-          <w:sz w:val="24"/>
-          <w:szCs w:val="24"/>
-        </w:rPr>
         <w:lastRenderedPageBreak/>
-        <w:t>as a matter of public policy.  He observed that technology transfer serves as a source of competitive advantage for private sec</w:t>
+        <w:t>In his statement on signing the Technology Transfer Commercialization Act of 2000, President Clinton asserted the administration’s desire to improve technology transfer outcomes as a matter of public policy.  He observed that technology transfer serves as a source of competitive advantage for private sec</w:t>
       </w:r>
       <w:r>
         <w:rPr>
@@ -10365,7 +10430,16 @@
           <w:szCs w:val="24"/>
         </w:rPr>
         <w:tab/>
-        <w:t xml:space="preserve">Technology transfer policy is also important because of the link between national economic prosperity and technological innovation.  Solow (1957) estimated that roughly 88 percent of the total increase in real Gross National Product (GNP) was attributable to technological progress.  Consequently, it’s important for the nation to maintain its technological prowess to continue the way of life that citizens and residents of the country have come to expect.  It’s logical to conclude that effective </w:t>
+        <w:t xml:space="preserve">Technology transfer policy is also important because of the link between national economic prosperity and technological innovation.  Solow (1957) estimated that roughly 88 percent of the total increase in real Gross National Product (GNP) was attributable to technological progress.  Consequently, it’s important for the nation to maintain its technological prowess to continue the way of life that citizens and residents of the country have come to </w:t>
+      </w:r>
+      <w:r>
+        <w:rPr>
+          <w:rFonts w:ascii="Times New Roman" w:hAnsi="Times New Roman" w:cs="Times New Roman"/>
+          <w:sz w:val="24"/>
+          <w:szCs w:val="24"/>
+        </w:rPr>
+        <w:lastRenderedPageBreak/>
+        <w:t xml:space="preserve">expect.  It’s logical to conclude that effective </w:t>
       </w:r>
       <w:r>
         <w:rPr>
@@ -10400,7 +10474,6 @@
           <w:sz w:val="24"/>
           <w:szCs w:val="24"/>
         </w:rPr>
-        <w:lastRenderedPageBreak/>
         <w:t xml:space="preserve">From a more pragmatic standpoint, the efficient use of scarce national resources makes technology transfer policy an important issue for examination.  Although total R&amp;D spending represented just roughly 3.4 percent of the federal government’s $3.9 trillion in total federal outlays (Congressional Budget Office [CBO], 2018), it is not a triviality considering that the amount is greater than the gross domestic product (GDP) of at least 110 countries (United Nations [UN], 2017).   Moreover, the U.S. budget deficit for fiscal 2019 was more than $100 billion (U.S. Department of the Treasury, 2018a) and the U.S. total public debt as of October 31, 2018 was more than $21.7 trillion (U.S. Department of the Treasury, 2018b).  </w:t>
       </w:r>
     </w:p>
@@ -10634,7 +10707,16 @@
           <w:sz w:val="24"/>
           <w:szCs w:val="24"/>
         </w:rPr>
-        <w:t xml:space="preserve"> conducted at U.S. research universities to the private sector to benefit the public interest.  </w:t>
+        <w:t xml:space="preserve"> conducted at U.S. research universities </w:t>
+      </w:r>
+      <w:r>
+        <w:rPr>
+          <w:rFonts w:ascii="Times New Roman" w:hAnsi="Times New Roman" w:cs="Times New Roman"/>
+          <w:sz w:val="24"/>
+          <w:szCs w:val="24"/>
+        </w:rPr>
+        <w:lastRenderedPageBreak/>
+        <w:t xml:space="preserve">to the private sector to benefit the public interest.  </w:t>
       </w:r>
       <w:r>
         <w:rPr>
@@ -10650,16 +10732,7 @@
           <w:sz w:val="24"/>
           <w:szCs w:val="24"/>
         </w:rPr>
-        <w:t xml:space="preserve">In fiscal year 2017, the U.S. federal </w:t>
-      </w:r>
-      <w:r>
-        <w:rPr>
-          <w:rFonts w:ascii="Times New Roman" w:hAnsi="Times New Roman" w:cs="Times New Roman"/>
-          <w:sz w:val="24"/>
-          <w:szCs w:val="24"/>
-        </w:rPr>
-        <w:lastRenderedPageBreak/>
-        <w:t xml:space="preserve">budget for total </w:t>
+        <w:t xml:space="preserve">In fiscal year 2017, the U.S. federal budget for total </w:t>
       </w:r>
       <w:r>
         <w:rPr>
@@ -11025,15 +11098,7 @@
           <w:sz w:val="24"/>
           <w:szCs w:val="24"/>
         </w:rPr>
-        <w:t>s from increased profits for</w:t>
-      </w:r>
-      <w:r>
-        <w:rPr>
-          <w:rFonts w:ascii="Times New Roman" w:hAnsi="Times New Roman" w:cs="Times New Roman"/>
-          <w:sz w:val="24"/>
-          <w:szCs w:val="24"/>
-        </w:rPr>
-        <w:t xml:space="preserve"> private sector firms and lower prices for consumers.  However, this assumes that all technologies transferred are cost-reducing and that private sector firms will in fact pass </w:t>
+        <w:t xml:space="preserve">s from </w:t>
       </w:r>
       <w:r>
         <w:rPr>
@@ -11042,7 +11107,15 @@
           <w:szCs w:val="24"/>
         </w:rPr>
         <w:lastRenderedPageBreak/>
-        <w:t>along cost savings derived from technology adoption to consumers.  This m</w:t>
+        <w:t>increased profits for</w:t>
+      </w:r>
+      <w:r>
+        <w:rPr>
+          <w:rFonts w:ascii="Times New Roman" w:hAnsi="Times New Roman" w:cs="Times New Roman"/>
+          <w:sz w:val="24"/>
+          <w:szCs w:val="24"/>
+        </w:rPr>
+        <w:t xml:space="preserve"> private sector firms and lower prices for consumers.  However, this assumes that all technologies transferred are cost-reducing and that private sector firms will in fact pass along cost savings derived from technology adoption to consumers.  This m</w:t>
       </w:r>
       <w:r>
         <w:rPr>
@@ -11396,6 +11469,7 @@
           <w:sz w:val="24"/>
           <w:szCs w:val="24"/>
         </w:rPr>
+        <w:lastRenderedPageBreak/>
         <w:t>Scientific</w:t>
       </w:r>
       <w:r>
@@ -11455,7 +11529,6 @@
           <w:sz w:val="24"/>
           <w:szCs w:val="24"/>
         </w:rPr>
-        <w:lastRenderedPageBreak/>
         <w:t>A</w:t>
       </w:r>
       <w:r>
@@ -11742,6 +11815,7 @@
           <w:sz w:val="24"/>
           <w:szCs w:val="24"/>
         </w:rPr>
+        <w:lastRenderedPageBreak/>
         <w:t>The conditions in which u</w:t>
       </w:r>
       <w:r>
@@ -11806,16 +11880,7 @@
           <w:sz w:val="24"/>
           <w:szCs w:val="24"/>
         </w:rPr>
-        <w:t xml:space="preserve">  Generally, a private sector company is less informed than the university about the </w:t>
-      </w:r>
-      <w:r>
-        <w:rPr>
-          <w:rFonts w:ascii="Times New Roman" w:hAnsi="Times New Roman" w:cs="Times New Roman"/>
-          <w:sz w:val="24"/>
-          <w:szCs w:val="24"/>
-        </w:rPr>
-        <w:lastRenderedPageBreak/>
-        <w:t xml:space="preserve">nature of the technical risks associated with deriving utility from any given technology it is considering.  </w:t>
+        <w:t xml:space="preserve">  Generally, a private sector company is less informed than the university about the nature of the technical risks associated with deriving utility from any given technology it is considering.  </w:t>
       </w:r>
       <w:r>
         <w:rPr>
@@ -12056,6 +12121,7 @@
           <w:sz w:val="24"/>
           <w:szCs w:val="24"/>
         </w:rPr>
+        <w:lastRenderedPageBreak/>
         <w:t xml:space="preserve">There are at least </w:t>
       </w:r>
       <w:r>
@@ -12152,16 +12218,7 @@
           <w:sz w:val="24"/>
           <w:szCs w:val="24"/>
         </w:rPr>
-        <w:t xml:space="preserve">  The Bayh-Dole Act of 1980 allowed universities to take assignment of patents for inventions derived from federally-funded research and </w:t>
-      </w:r>
-      <w:r>
-        <w:rPr>
-          <w:rFonts w:ascii="Times New Roman" w:hAnsi="Times New Roman" w:cs="Times New Roman"/>
-          <w:sz w:val="24"/>
-          <w:szCs w:val="24"/>
-        </w:rPr>
-        <w:lastRenderedPageBreak/>
-        <w:t xml:space="preserve">development.  The premise behind the law was that providing universities with property rights to inventions would </w:t>
+        <w:t xml:space="preserve">  The Bayh-Dole Act of 1980 allowed universities to take assignment of patents for inventions derived from federally-funded research and development.  The premise behind the law was that providing universities with property rights to inventions would </w:t>
       </w:r>
       <w:r>
         <w:rPr>
@@ -12400,7 +12457,16 @@
           <w:sz w:val="24"/>
           <w:szCs w:val="24"/>
         </w:rPr>
-        <w:t xml:space="preserve"> university technology transfer.  Bozeman (2000) noted that technology transfer studies at the time were heavily focused on evaluation research.  This supported the development of theories to explain technology transfer as a phenomenon because evaluation research typically requires empirical analysis.  However, evaluation research </w:t>
+        <w:t xml:space="preserve"> university technology transfer.  Bozeman (2000) noted that technology transfer studies at the time were heavily focused on evaluation research.  This </w:t>
+      </w:r>
+      <w:r>
+        <w:rPr>
+          <w:rFonts w:ascii="Times New Roman" w:hAnsi="Times New Roman" w:cs="Times New Roman"/>
+          <w:sz w:val="24"/>
+          <w:szCs w:val="24"/>
+        </w:rPr>
+        <w:lastRenderedPageBreak/>
+        <w:t xml:space="preserve">supported the development of theories to explain technology transfer as a phenomenon because evaluation research typically requires empirical analysis.  However, evaluation research </w:t>
       </w:r>
       <w:r>
         <w:rPr>
@@ -12416,16 +12482,7 @@
           <w:sz w:val="24"/>
           <w:szCs w:val="24"/>
         </w:rPr>
-        <w:t xml:space="preserve">focuses on the interests of the sponsoring institutions rather than theoretical considerations.  </w:t>
-      </w:r>
-      <w:r>
-        <w:rPr>
-          <w:rFonts w:ascii="Times New Roman" w:hAnsi="Times New Roman" w:cs="Times New Roman"/>
-          <w:sz w:val="24"/>
-          <w:szCs w:val="24"/>
-        </w:rPr>
-        <w:lastRenderedPageBreak/>
-        <w:t>Bozeman championed the contingent effectiv</w:t>
+        <w:t>focuses on the interests of the sponsoring institutions rather than theoretical considerations.  Bozeman championed the contingent effectiv</w:t>
       </w:r>
       <w:r>
         <w:rPr>
@@ -12759,7 +12816,16 @@
           <w:sz w:val="24"/>
           <w:szCs w:val="24"/>
         </w:rPr>
-        <w:t xml:space="preserve">  However, it’s reasonable to assume that all the factors that potentially affect success in university technology transfer don’t necessarily show up in such data.</w:t>
+        <w:t xml:space="preserve">  However, it’s reasonable to assume that all </w:t>
+      </w:r>
+      <w:r>
+        <w:rPr>
+          <w:rFonts w:ascii="Times New Roman" w:eastAsia="Calibri" w:hAnsi="Times New Roman" w:cs="Times New Roman"/>
+          <w:sz w:val="24"/>
+          <w:szCs w:val="24"/>
+        </w:rPr>
+        <w:lastRenderedPageBreak/>
+        <w:t>the factors that potentially affect success in university technology transfer don’t necessarily show up in such data.</w:t>
       </w:r>
       <w:r>
         <w:rPr>
@@ -12794,80 +12860,88 @@
           <w:sz w:val="24"/>
           <w:szCs w:val="24"/>
         </w:rPr>
+        <w:t xml:space="preserve">The authors used reasoned analysis based on agency theory and real options theory to argue that technology transfer outcomes as measured by licensing revenue and startup creation are a function of licensing strategy, the degree of autonomy of the technology transfer unit, and the incentives provided to various actors in the technology transfer process.  They controlled for the age and size of the technology transfer unit, the quality of the faculty, the existence of a business incubator within the institution, and whether the university was public or private.  The study used data from surveys administered by </w:t>
+      </w:r>
+      <w:r>
+        <w:rPr>
+          <w:rFonts w:ascii="Times New Roman" w:eastAsia="Calibri" w:hAnsi="Times New Roman" w:cs="Times New Roman"/>
+          <w:sz w:val="24"/>
+          <w:szCs w:val="24"/>
+        </w:rPr>
+        <w:t>AUTM</w:t>
+      </w:r>
+      <w:r>
+        <w:rPr>
+          <w:rFonts w:ascii="Times New Roman" w:eastAsia="Calibri" w:hAnsi="Times New Roman" w:cs="Times New Roman"/>
+          <w:sz w:val="24"/>
+          <w:szCs w:val="24"/>
+        </w:rPr>
+        <w:t xml:space="preserve"> as well as telephone interviews and content analysis of the websites of licensing units conducted by the authors.  Markman, Gianiodis, and Phan found that there was a statistically significant positive association between licensing revenue and the size of the technology transfer unit, faculty quality, and financial incentives for departments.  There was a statistically significant negative association between licensing revenue and use of licensing agreements strategy, use of sponsored research strategy, low-autonomy of the technology transfer unit, and financial incentives for faculty inventors.  The model </w:t>
+      </w:r>
+      <w:r>
+        <w:rPr>
+          <w:rFonts w:ascii="Times New Roman" w:eastAsia="Calibri" w:hAnsi="Times New Roman" w:cs="Times New Roman"/>
+          <w:sz w:val="24"/>
+          <w:szCs w:val="24"/>
+        </w:rPr>
+        <w:t xml:space="preserve">only </w:t>
+      </w:r>
+      <w:r>
+        <w:rPr>
+          <w:rFonts w:ascii="Times New Roman" w:eastAsia="Calibri" w:hAnsi="Times New Roman" w:cs="Times New Roman"/>
+          <w:sz w:val="24"/>
+          <w:szCs w:val="24"/>
+        </w:rPr>
+        <w:t xml:space="preserve">explained </w:t>
+      </w:r>
+      <w:r>
+        <w:rPr>
+          <w:rFonts w:ascii="Times New Roman" w:eastAsia="Calibri" w:hAnsi="Times New Roman" w:cs="Times New Roman"/>
+          <w:sz w:val="24"/>
+          <w:szCs w:val="24"/>
+        </w:rPr>
+        <w:t xml:space="preserve">about </w:t>
+      </w:r>
+      <w:r>
+        <w:rPr>
+          <w:rFonts w:ascii="Times New Roman" w:eastAsia="Calibri" w:hAnsi="Times New Roman" w:cs="Times New Roman"/>
+          <w:sz w:val="24"/>
+          <w:szCs w:val="24"/>
+        </w:rPr>
+        <w:t xml:space="preserve">13 percent of the value of the dependent variable.  Using startup creation as the dependent variable, the authors found statistically significant positive relationships with public institutions, faculty quality, high-autonomy of the technology transfer unit, and salary of the staff of the technology transfer units.  There were statistically significant negative associations with the age of the technology transfer unit and financial incentives for faculty inventors.  This model explained </w:t>
+      </w:r>
+      <w:r>
+        <w:rPr>
+          <w:rFonts w:ascii="Times New Roman" w:eastAsia="Calibri" w:hAnsi="Times New Roman" w:cs="Times New Roman"/>
+          <w:sz w:val="24"/>
+          <w:szCs w:val="24"/>
+        </w:rPr>
+        <w:t>just</w:t>
+      </w:r>
+      <w:r>
+        <w:rPr>
+          <w:rFonts w:ascii="Times New Roman" w:eastAsia="Calibri" w:hAnsi="Times New Roman" w:cs="Times New Roman"/>
+          <w:sz w:val="24"/>
+          <w:szCs w:val="24"/>
+        </w:rPr>
+        <w:t xml:space="preserve"> </w:t>
+      </w:r>
+      <w:r>
+        <w:rPr>
+          <w:rFonts w:ascii="Times New Roman" w:eastAsia="Calibri" w:hAnsi="Times New Roman" w:cs="Times New Roman"/>
+          <w:sz w:val="24"/>
+          <w:szCs w:val="24"/>
+        </w:rPr>
+        <w:t xml:space="preserve">7 percent of the value of the dependent variable.  The authors pointed out that </w:t>
+      </w:r>
+      <w:r>
+        <w:rPr>
+          <w:rFonts w:ascii="Times New Roman" w:eastAsia="Calibri" w:hAnsi="Times New Roman" w:cs="Times New Roman"/>
+          <w:sz w:val="24"/>
+          <w:szCs w:val="24"/>
+        </w:rPr>
         <w:lastRenderedPageBreak/>
-        <w:t xml:space="preserve">The authors used reasoned analysis based on agency theory and real options theory to argue that technology transfer outcomes as measured by licensing revenue and startup creation are a function of licensing strategy, the degree of autonomy of the technology transfer unit, and the incentives provided to various actors in the technology transfer process.  They controlled for the age and size of the technology transfer unit, the quality of the faculty, the existence of a business incubator within the institution, and whether the university was public or private.  The study used data from surveys administered by </w:t>
-      </w:r>
-      <w:r>
-        <w:rPr>
-          <w:rFonts w:ascii="Times New Roman" w:eastAsia="Calibri" w:hAnsi="Times New Roman" w:cs="Times New Roman"/>
-          <w:sz w:val="24"/>
-          <w:szCs w:val="24"/>
-        </w:rPr>
-        <w:t>AUTM</w:t>
-      </w:r>
-      <w:r>
-        <w:rPr>
-          <w:rFonts w:ascii="Times New Roman" w:eastAsia="Calibri" w:hAnsi="Times New Roman" w:cs="Times New Roman"/>
-          <w:sz w:val="24"/>
-          <w:szCs w:val="24"/>
-        </w:rPr>
-        <w:t xml:space="preserve"> as well as telephone interviews and content analysis of the websites of licensing units conducted by the authors.  Markman, Gianiodis, and Phan found that there was a statistically significant positive association between licensing revenue and the size of the technology transfer unit, faculty quality, and financial incentives for departments.  There was a statistically significant negative association between licensing revenue and use of licensing agreements strategy, use of sponsored research strategy, low-autonomy of the technology transfer unit, and financial incentives for faculty inventors.  The model </w:t>
-      </w:r>
-      <w:r>
-        <w:rPr>
-          <w:rFonts w:ascii="Times New Roman" w:eastAsia="Calibri" w:hAnsi="Times New Roman" w:cs="Times New Roman"/>
-          <w:sz w:val="24"/>
-          <w:szCs w:val="24"/>
-        </w:rPr>
-        <w:t xml:space="preserve">only </w:t>
-      </w:r>
-      <w:r>
-        <w:rPr>
-          <w:rFonts w:ascii="Times New Roman" w:eastAsia="Calibri" w:hAnsi="Times New Roman" w:cs="Times New Roman"/>
-          <w:sz w:val="24"/>
-          <w:szCs w:val="24"/>
-        </w:rPr>
-        <w:t xml:space="preserve">explained </w:t>
-      </w:r>
-      <w:r>
-        <w:rPr>
-          <w:rFonts w:ascii="Times New Roman" w:eastAsia="Calibri" w:hAnsi="Times New Roman" w:cs="Times New Roman"/>
-          <w:sz w:val="24"/>
-          <w:szCs w:val="24"/>
-        </w:rPr>
-        <w:t xml:space="preserve">about </w:t>
-      </w:r>
-      <w:r>
-        <w:rPr>
-          <w:rFonts w:ascii="Times New Roman" w:eastAsia="Calibri" w:hAnsi="Times New Roman" w:cs="Times New Roman"/>
-          <w:sz w:val="24"/>
-          <w:szCs w:val="24"/>
-        </w:rPr>
-        <w:t xml:space="preserve">13 percent of the value of the dependent variable.  Using startup creation as the dependent variable, the authors found statistically significant positive relationships with public institutions, faculty quality, high-autonomy of the technology transfer unit, and salary of the staff of the technology transfer units.  There were statistically significant negative associations with the age of the technology transfer unit and financial incentives for faculty inventors.  This model explained </w:t>
-      </w:r>
-      <w:r>
-        <w:rPr>
-          <w:rFonts w:ascii="Times New Roman" w:eastAsia="Calibri" w:hAnsi="Times New Roman" w:cs="Times New Roman"/>
-          <w:sz w:val="24"/>
-          <w:szCs w:val="24"/>
-        </w:rPr>
-        <w:t>just</w:t>
-      </w:r>
-      <w:r>
-        <w:rPr>
-          <w:rFonts w:ascii="Times New Roman" w:eastAsia="Calibri" w:hAnsi="Times New Roman" w:cs="Times New Roman"/>
-          <w:sz w:val="24"/>
-          <w:szCs w:val="24"/>
-        </w:rPr>
-        <w:t xml:space="preserve"> </w:t>
-      </w:r>
-      <w:r>
-        <w:rPr>
-          <w:rFonts w:ascii="Times New Roman" w:eastAsia="Calibri" w:hAnsi="Times New Roman" w:cs="Times New Roman"/>
-          <w:sz w:val="24"/>
-          <w:szCs w:val="24"/>
-        </w:rPr>
-        <w:t>7 percent of the value of the dependent variable.  The authors pointed out that licensing and startup creation are only two of many methods that knowledge (i.e., technology) is disseminated by universities.</w:t>
+        <w:t>licensing and startup creation are only two of many methods that knowledge (i.e., technology) is disseminated by universities.</w:t>
       </w:r>
     </w:p>
     <w:p>
@@ -12886,16 +12960,7 @@
           <w:sz w:val="24"/>
           <w:szCs w:val="24"/>
         </w:rPr>
-        <w:t xml:space="preserve">Experimental designs are not very prevalent in studies of university technology transfer.  Dolmans, Shane, Jankowski, Reymen, &amp; Romme (2016) is one of the few studies I encountered </w:t>
-      </w:r>
-      <w:r>
-        <w:rPr>
-          <w:rFonts w:ascii="Times New Roman" w:hAnsi="Times New Roman" w:cs="Times New Roman"/>
-          <w:sz w:val="24"/>
-          <w:szCs w:val="24"/>
-        </w:rPr>
-        <w:lastRenderedPageBreak/>
-        <w:t xml:space="preserve">that used such an approach.  They </w:t>
+        <w:t xml:space="preserve">Experimental designs are not very prevalent in studies of university technology transfer.  Dolmans, Shane, Jankowski, Reymen, &amp; Romme (2016) is one of the few studies I encountered that used such an approach.  They </w:t>
       </w:r>
       <w:r>
         <w:rPr>
@@ -13114,6 +13179,7 @@
           <w:sz w:val="24"/>
           <w:szCs w:val="24"/>
         </w:rPr>
+        <w:lastRenderedPageBreak/>
         <w:t xml:space="preserve">Heisey and Aleman (2011) </w:t>
       </w:r>
       <w:r>
@@ -13138,16 +13204,7 @@
           <w:sz w:val="24"/>
           <w:szCs w:val="24"/>
         </w:rPr>
-        <w:t xml:space="preserve">technology transfer offices and the amount of revenue generated from licensing university-created technologies.  They found a weak </w:t>
-      </w:r>
-      <w:r>
-        <w:rPr>
-          <w:rFonts w:ascii="Times New Roman" w:hAnsi="Times New Roman" w:cs="Times New Roman"/>
-          <w:sz w:val="24"/>
-          <w:szCs w:val="24"/>
-        </w:rPr>
-        <w:lastRenderedPageBreak/>
-        <w:t>relationship between the aggregate amount of short-term research expenditures for universities and the amount of licensing revenue</w:t>
+        <w:t>technology transfer offices and the amount of revenue generated from licensing university-created technologies.  They found a weak relationship between the aggregate amount of short-term research expenditures for universities and the amount of licensing revenue</w:t>
       </w:r>
       <w:r>
         <w:rPr>
@@ -13420,6 +13477,7 @@
           <w:sz w:val="24"/>
           <w:szCs w:val="24"/>
         </w:rPr>
+        <w:lastRenderedPageBreak/>
         <w:t xml:space="preserve">In my review of the literature, I found only one study that specifically </w:t>
       </w:r>
       <w:r>
@@ -13468,16 +13526,7 @@
           <w:sz w:val="24"/>
           <w:szCs w:val="24"/>
         </w:rPr>
-        <w:t xml:space="preserve"> whether there are differences in the types of technologies pursued by established firms compared </w:t>
-      </w:r>
-      <w:r>
-        <w:rPr>
-          <w:rFonts w:ascii="Times New Roman" w:hAnsi="Times New Roman" w:cs="Times New Roman"/>
-          <w:sz w:val="24"/>
-          <w:szCs w:val="24"/>
-        </w:rPr>
-        <w:lastRenderedPageBreak/>
-        <w:t xml:space="preserve">to startup firms.  </w:t>
+        <w:t xml:space="preserve"> whether there are differences in the types of technologies pursued by established firms compared to startup firms.  </w:t>
       </w:r>
       <w:r>
         <w:rPr>
@@ -17695,7 +17744,23 @@
           <w:sz w:val="24"/>
           <w:szCs w:val="24"/>
         </w:rPr>
-        <w:t xml:space="preserve">to help make the transition from research and development to the market – the so called “Valley of Death.”  </w:t>
+        <w:t xml:space="preserve">to help make the transition from research and development </w:t>
+      </w:r>
+      <w:r>
+        <w:rPr>
+          <w:rFonts w:ascii="Times New Roman" w:hAnsi="Times New Roman" w:cs="Times New Roman"/>
+          <w:sz w:val="24"/>
+          <w:szCs w:val="24"/>
+        </w:rPr>
+        <w:t>to the market – the so called “valley of d</w:t>
+      </w:r>
+      <w:r>
+        <w:rPr>
+          <w:rFonts w:ascii="Times New Roman" w:hAnsi="Times New Roman" w:cs="Times New Roman"/>
+          <w:sz w:val="24"/>
+          <w:szCs w:val="24"/>
+        </w:rPr>
+        <w:t xml:space="preserve">eath.”  </w:t>
       </w:r>
       <w:r>
         <w:rPr>
@@ -18006,7 +18071,167 @@
           <w:sz w:val="24"/>
           <w:szCs w:val="24"/>
         </w:rPr>
-        <w:t>across the so-called valley of death</w:t>
+        <w:t xml:space="preserve">across the so-called </w:t>
+      </w:r>
+      <w:r>
+        <w:rPr>
+          <w:rFonts w:ascii="Times New Roman" w:hAnsi="Times New Roman" w:cs="Times New Roman"/>
+          <w:sz w:val="24"/>
+          <w:szCs w:val="24"/>
+        </w:rPr>
+        <w:t>“</w:t>
+      </w:r>
+      <w:r>
+        <w:rPr>
+          <w:rFonts w:ascii="Times New Roman" w:hAnsi="Times New Roman" w:cs="Times New Roman"/>
+          <w:sz w:val="24"/>
+          <w:szCs w:val="24"/>
+        </w:rPr>
+        <w:t>valley of death</w:t>
+      </w:r>
+      <w:r>
+        <w:rPr>
+          <w:rFonts w:ascii="Times New Roman" w:hAnsi="Times New Roman" w:cs="Times New Roman"/>
+          <w:sz w:val="24"/>
+          <w:szCs w:val="24"/>
+        </w:rPr>
+        <w:t>.</w:t>
+      </w:r>
+      <w:r>
+        <w:rPr>
+          <w:rFonts w:ascii="Times New Roman" w:hAnsi="Times New Roman" w:cs="Times New Roman"/>
+          <w:sz w:val="24"/>
+          <w:szCs w:val="24"/>
+        </w:rPr>
+        <w:t>”</w:t>
+      </w:r>
+      <w:r>
+        <w:rPr>
+          <w:rFonts w:ascii="Times New Roman" w:hAnsi="Times New Roman" w:cs="Times New Roman"/>
+          <w:sz w:val="24"/>
+          <w:szCs w:val="24"/>
+        </w:rPr>
+        <w:t xml:space="preserve">  </w:t>
+      </w:r>
+      <w:r>
+        <w:rPr>
+          <w:rFonts w:ascii="Times New Roman" w:hAnsi="Times New Roman" w:cs="Times New Roman"/>
+          <w:sz w:val="24"/>
+          <w:szCs w:val="24"/>
+        </w:rPr>
+        <w:t>They argued that such ventures fail to obtain private sector funding because here are “significant gaps between what the ventures are offering to investors and what the potential investors are seeking” (p. 4).</w:t>
+      </w:r>
+      <w:r>
+        <w:rPr>
+          <w:rFonts w:ascii="Times New Roman" w:hAnsi="Times New Roman" w:cs="Times New Roman"/>
+          <w:sz w:val="24"/>
+          <w:szCs w:val="24"/>
+        </w:rPr>
+        <w:t xml:space="preserve"> </w:t>
+      </w:r>
+      <w:r>
+        <w:rPr>
+          <w:rFonts w:ascii="Times New Roman" w:hAnsi="Times New Roman" w:cs="Times New Roman"/>
+          <w:sz w:val="24"/>
+          <w:szCs w:val="24"/>
+        </w:rPr>
+        <w:t xml:space="preserve"> </w:t>
+      </w:r>
+      <w:r>
+        <w:rPr>
+          <w:rFonts w:ascii="Times New Roman" w:hAnsi="Times New Roman" w:cs="Times New Roman"/>
+          <w:sz w:val="24"/>
+          <w:szCs w:val="24"/>
+        </w:rPr>
+        <w:t>Murphy and Edwards observed that t</w:t>
+      </w:r>
+      <w:r>
+        <w:rPr>
+          <w:rFonts w:ascii="Times New Roman" w:hAnsi="Times New Roman" w:cs="Times New Roman"/>
+          <w:sz w:val="24"/>
+          <w:szCs w:val="24"/>
+        </w:rPr>
+        <w:t>he need to justify budgets and demonstrate public benefits in an unrealistically short time frame pressures fe</w:t>
+      </w:r>
+      <w:r>
+        <w:rPr>
+          <w:rFonts w:ascii="Times New Roman" w:hAnsi="Times New Roman" w:cs="Times New Roman"/>
+          <w:sz w:val="24"/>
+          <w:szCs w:val="24"/>
+        </w:rPr>
+        <w:t>deral agencies to accelerate</w:t>
+      </w:r>
+      <w:r>
+        <w:rPr>
+          <w:rFonts w:ascii="Times New Roman" w:hAnsi="Times New Roman" w:cs="Times New Roman"/>
+          <w:sz w:val="24"/>
+          <w:szCs w:val="24"/>
+        </w:rPr>
+        <w:t xml:space="preserve"> hand</w:t>
+      </w:r>
+      <w:r>
+        <w:rPr>
+          <w:rFonts w:ascii="Times New Roman" w:hAnsi="Times New Roman" w:cs="Times New Roman"/>
+          <w:sz w:val="24"/>
+          <w:szCs w:val="24"/>
+        </w:rPr>
+        <w:t>ing</w:t>
+      </w:r>
+      <w:r>
+        <w:rPr>
+          <w:rFonts w:ascii="Times New Roman" w:hAnsi="Times New Roman" w:cs="Times New Roman"/>
+          <w:sz w:val="24"/>
+          <w:szCs w:val="24"/>
+        </w:rPr>
+        <w:t xml:space="preserve">-off </w:t>
+      </w:r>
+      <w:r>
+        <w:rPr>
+          <w:rFonts w:ascii="Times New Roman" w:hAnsi="Times New Roman" w:cs="Times New Roman"/>
+          <w:sz w:val="24"/>
+          <w:szCs w:val="24"/>
+        </w:rPr>
+        <w:t xml:space="preserve">technologies </w:t>
+      </w:r>
+      <w:r>
+        <w:rPr>
+          <w:rFonts w:ascii="Times New Roman" w:hAnsi="Times New Roman" w:cs="Times New Roman"/>
+          <w:sz w:val="24"/>
+          <w:szCs w:val="24"/>
+        </w:rPr>
+        <w:t>to the private sector in a way that is often abrupt and ineffective</w:t>
+      </w:r>
+      <w:r>
+        <w:rPr>
+          <w:rFonts w:ascii="Times New Roman" w:hAnsi="Times New Roman" w:cs="Times New Roman"/>
+          <w:sz w:val="24"/>
+          <w:szCs w:val="24"/>
+        </w:rPr>
+        <w:t>.  The private sector typically focuses on investment opportunities that are at a</w:t>
+      </w:r>
+      <w:r>
+        <w:rPr>
+          <w:rFonts w:ascii="Times New Roman" w:hAnsi="Times New Roman" w:cs="Times New Roman"/>
+          <w:sz w:val="24"/>
+          <w:szCs w:val="24"/>
+        </w:rPr>
+        <w:t xml:space="preserve"> later stage of development than</w:t>
+      </w:r>
+      <w:r>
+        <w:rPr>
+          <w:rFonts w:ascii="Times New Roman" w:hAnsi="Times New Roman" w:cs="Times New Roman"/>
+          <w:sz w:val="24"/>
+          <w:szCs w:val="24"/>
+        </w:rPr>
+        <w:t xml:space="preserve"> what is normally the case with opportunities related to research and development projects at the point when public sector funding is ending</w:t>
+      </w:r>
+      <w:r>
+        <w:rPr>
+          <w:rFonts w:ascii="Times New Roman" w:hAnsi="Times New Roman" w:cs="Times New Roman"/>
+          <w:sz w:val="24"/>
+          <w:szCs w:val="24"/>
+        </w:rPr>
+        <w:t xml:space="preserve"> (Murphy &amp; Edwards)</w:t>
       </w:r>
       <w:r>
         <w:rPr>
@@ -18022,151 +18247,7 @@
           <w:sz w:val="24"/>
           <w:szCs w:val="24"/>
         </w:rPr>
-        <w:t>They argued that such ventures fail to obtain private sector funding because here are “significant gaps between what the ventures are offering to investors and what the potential investors are seeking” (p. 4).</w:t>
-      </w:r>
-      <w:r>
-        <w:rPr>
-          <w:rFonts w:ascii="Times New Roman" w:hAnsi="Times New Roman" w:cs="Times New Roman"/>
-          <w:sz w:val="24"/>
-          <w:szCs w:val="24"/>
-        </w:rPr>
-        <w:t xml:space="preserve"> </w:t>
-      </w:r>
-      <w:r>
-        <w:rPr>
-          <w:rFonts w:ascii="Times New Roman" w:hAnsi="Times New Roman" w:cs="Times New Roman"/>
-          <w:sz w:val="24"/>
-          <w:szCs w:val="24"/>
-        </w:rPr>
-        <w:t xml:space="preserve"> </w:t>
-      </w:r>
-      <w:r>
-        <w:rPr>
-          <w:rFonts w:ascii="Times New Roman" w:hAnsi="Times New Roman" w:cs="Times New Roman"/>
-          <w:sz w:val="24"/>
-          <w:szCs w:val="24"/>
-        </w:rPr>
-        <w:t>Murphy and Edwards observed that t</w:t>
-      </w:r>
-      <w:r>
-        <w:rPr>
-          <w:rFonts w:ascii="Times New Roman" w:hAnsi="Times New Roman" w:cs="Times New Roman"/>
-          <w:sz w:val="24"/>
-          <w:szCs w:val="24"/>
-        </w:rPr>
-        <w:t>he need to justify budgets and demonstrate public benefits in an unrealistically short time frame pressures fe</w:t>
-      </w:r>
-      <w:r>
-        <w:rPr>
-          <w:rFonts w:ascii="Times New Roman" w:hAnsi="Times New Roman" w:cs="Times New Roman"/>
-          <w:sz w:val="24"/>
-          <w:szCs w:val="24"/>
-        </w:rPr>
-        <w:t>deral agencies to accelerate</w:t>
-      </w:r>
-      <w:r>
-        <w:rPr>
-          <w:rFonts w:ascii="Times New Roman" w:hAnsi="Times New Roman" w:cs="Times New Roman"/>
-          <w:sz w:val="24"/>
-          <w:szCs w:val="24"/>
-        </w:rPr>
-        <w:t xml:space="preserve"> hand</w:t>
-      </w:r>
-      <w:r>
-        <w:rPr>
-          <w:rFonts w:ascii="Times New Roman" w:hAnsi="Times New Roman" w:cs="Times New Roman"/>
-          <w:sz w:val="24"/>
-          <w:szCs w:val="24"/>
-        </w:rPr>
-        <w:t>ing</w:t>
-      </w:r>
-      <w:r>
-        <w:rPr>
-          <w:rFonts w:ascii="Times New Roman" w:hAnsi="Times New Roman" w:cs="Times New Roman"/>
-          <w:sz w:val="24"/>
-          <w:szCs w:val="24"/>
-        </w:rPr>
-        <w:t xml:space="preserve">-off </w:t>
-      </w:r>
-      <w:r>
-        <w:rPr>
-          <w:rFonts w:ascii="Times New Roman" w:hAnsi="Times New Roman" w:cs="Times New Roman"/>
-          <w:sz w:val="24"/>
-          <w:szCs w:val="24"/>
-        </w:rPr>
-        <w:t xml:space="preserve">technologies </w:t>
-      </w:r>
-      <w:r>
-        <w:rPr>
-          <w:rFonts w:ascii="Times New Roman" w:hAnsi="Times New Roman" w:cs="Times New Roman"/>
-          <w:sz w:val="24"/>
-          <w:szCs w:val="24"/>
-        </w:rPr>
-        <w:t>to the private sector in a way that is often abrupt and ineffective</w:t>
-      </w:r>
-      <w:r>
-        <w:rPr>
-          <w:rFonts w:ascii="Times New Roman" w:hAnsi="Times New Roman" w:cs="Times New Roman"/>
-          <w:sz w:val="24"/>
-          <w:szCs w:val="24"/>
-        </w:rPr>
-        <w:t>.  The private sector typically focuses on investment opportunities that are at a</w:t>
-      </w:r>
-      <w:r>
-        <w:rPr>
-          <w:rFonts w:ascii="Times New Roman" w:hAnsi="Times New Roman" w:cs="Times New Roman"/>
-          <w:sz w:val="24"/>
-          <w:szCs w:val="24"/>
-        </w:rPr>
-        <w:t xml:space="preserve"> later stage of development than</w:t>
-      </w:r>
-      <w:r>
-        <w:rPr>
-          <w:rFonts w:ascii="Times New Roman" w:hAnsi="Times New Roman" w:cs="Times New Roman"/>
-          <w:sz w:val="24"/>
-          <w:szCs w:val="24"/>
-        </w:rPr>
-        <w:t xml:space="preserve"> what is normally the case with opportunities related to research and development projects at the point when public sector funding is ending</w:t>
-      </w:r>
-      <w:r>
-        <w:rPr>
-          <w:rFonts w:ascii="Times New Roman" w:hAnsi="Times New Roman" w:cs="Times New Roman"/>
-          <w:sz w:val="24"/>
-          <w:szCs w:val="24"/>
-        </w:rPr>
-        <w:t xml:space="preserve"> (Murphy &amp; Edwards)</w:t>
-      </w:r>
-      <w:r>
-        <w:rPr>
-          <w:rFonts w:ascii="Times New Roman" w:hAnsi="Times New Roman" w:cs="Times New Roman"/>
-          <w:sz w:val="24"/>
-          <w:szCs w:val="24"/>
-        </w:rPr>
-        <w:t xml:space="preserve">.  </w:t>
-      </w:r>
-      <w:r>
-        <w:rPr>
-          <w:rFonts w:ascii="Times New Roman" w:hAnsi="Times New Roman" w:cs="Times New Roman"/>
-          <w:sz w:val="24"/>
-          <w:szCs w:val="24"/>
-        </w:rPr>
-        <w:t xml:space="preserve">Moran (2007) noted a similar phenomenon in drug discovery characterized by a widening in the gap between the </w:t>
-      </w:r>
-      <w:r>
-        <w:rPr>
-          <w:rFonts w:ascii="Times New Roman" w:hAnsi="Times New Roman" w:cs="Times New Roman"/>
-          <w:sz w:val="24"/>
-          <w:szCs w:val="24"/>
-        </w:rPr>
-        <w:t>end-</w:t>
-      </w:r>
-      <w:r>
-        <w:rPr>
-          <w:rFonts w:ascii="Times New Roman" w:hAnsi="Times New Roman" w:cs="Times New Roman"/>
-          <w:sz w:val="24"/>
-          <w:szCs w:val="24"/>
-        </w:rPr>
-        <w:t xml:space="preserve">point of traditional funding support for academic research </w:t>
+        <w:t xml:space="preserve">Moran (2007) noted a similar phenomenon in drug discovery characterized by a widening in the gap between the end-point of traditional funding </w:t>
       </w:r>
       <w:r>
         <w:rPr>
@@ -18175,23 +18256,7 @@
           <w:szCs w:val="24"/>
         </w:rPr>
         <w:lastRenderedPageBreak/>
-        <w:t xml:space="preserve">and development and the development stage of projects that the private sector is interested in </w:t>
-      </w:r>
-      <w:r>
-        <w:rPr>
-          <w:rFonts w:ascii="Times New Roman" w:hAnsi="Times New Roman" w:cs="Times New Roman"/>
-          <w:sz w:val="24"/>
-          <w:szCs w:val="24"/>
-        </w:rPr>
-        <w:t xml:space="preserve">supporting or </w:t>
-      </w:r>
-      <w:r>
-        <w:rPr>
-          <w:rFonts w:ascii="Times New Roman" w:hAnsi="Times New Roman" w:cs="Times New Roman"/>
-          <w:sz w:val="24"/>
-          <w:szCs w:val="24"/>
-        </w:rPr>
-        <w:t xml:space="preserve">acquiring.  </w:t>
+        <w:t xml:space="preserve">support for academic research and development and the development stage of projects that the private sector is interested in supporting or acquiring.  </w:t>
       </w:r>
       <w:r>
         <w:rPr>
@@ -18257,24 +18322,6 @@
         </w:rPr>
         <w:t xml:space="preserve"> output of research and development is technology.  The two are not synonymous.</w:t>
       </w:r>
-      <w:bookmarkStart w:id="18" w:name="_GoBack"/>
-      <w:bookmarkEnd w:id="18"/>
-    </w:p>
-    <w:p>
-      <w:pPr>
-        <w:pStyle w:val="LiteratureReviewHeader1Bold"/>
-      </w:pPr>
-      <w:bookmarkStart w:id="19" w:name="_Toc40815311"/>
-      <w:r>
-        <w:t xml:space="preserve">Development Stage in </w:t>
-      </w:r>
-      <w:r>
-        <w:t xml:space="preserve">Federal </w:t>
-      </w:r>
-      <w:r>
-        <w:t>Technology Transfer Policy</w:t>
-      </w:r>
-      <w:bookmarkEnd w:id="19"/>
     </w:p>
     <w:p>
       <w:pPr>
@@ -18292,112 +18339,88 @@
           <w:sz w:val="24"/>
           <w:szCs w:val="24"/>
         </w:rPr>
-        <w:t xml:space="preserve">Murphy and Edwards (2003) argued that the federal government considers </w:t>
-      </w:r>
-      <w:r>
-        <w:rPr>
-          <w:rFonts w:ascii="Times New Roman" w:hAnsi="Times New Roman" w:cs="Times New Roman"/>
-          <w:sz w:val="24"/>
-          <w:szCs w:val="24"/>
-        </w:rPr>
-        <w:t xml:space="preserve">the </w:t>
-      </w:r>
-      <w:r>
-        <w:rPr>
-          <w:rFonts w:ascii="Times New Roman" w:hAnsi="Times New Roman" w:cs="Times New Roman"/>
-          <w:sz w:val="24"/>
-          <w:szCs w:val="24"/>
-        </w:rPr>
-        <w:t>commercialization of technologies created from federally-funded research and development as the responsibility of the private sector.  For example, the Department of Energy (DOE) and the National Renewable Energy Laboratory (NREL) expect private sector firms to develop offerings based on its technologies and introduced them to the marketplace.</w:t>
-      </w:r>
-      <w:r>
-        <w:rPr>
-          <w:rFonts w:ascii="Times New Roman" w:hAnsi="Times New Roman" w:cs="Times New Roman"/>
-          <w:sz w:val="24"/>
-          <w:szCs w:val="24"/>
-        </w:rPr>
-        <w:t xml:space="preserve">  There are two primary principles that significantly influence federal public policy regarding technology transfer.  </w:t>
-      </w:r>
-      <w:r>
-        <w:rPr>
-          <w:rFonts w:ascii="Times New Roman" w:hAnsi="Times New Roman" w:cs="Times New Roman"/>
-          <w:sz w:val="24"/>
-          <w:szCs w:val="24"/>
-        </w:rPr>
-        <w:t>The f</w:t>
-      </w:r>
-      <w:r>
-        <w:rPr>
-          <w:rFonts w:ascii="Times New Roman" w:hAnsi="Times New Roman" w:cs="Times New Roman"/>
-          <w:sz w:val="24"/>
-          <w:szCs w:val="24"/>
-        </w:rPr>
-        <w:t>irst</w:t>
-      </w:r>
-      <w:r>
-        <w:rPr>
-          <w:rFonts w:ascii="Times New Roman" w:hAnsi="Times New Roman" w:cs="Times New Roman"/>
-          <w:sz w:val="24"/>
-          <w:szCs w:val="24"/>
-        </w:rPr>
-        <w:t xml:space="preserve"> principle is that </w:t>
-      </w:r>
-      <w:r>
-        <w:rPr>
-          <w:rFonts w:ascii="Times New Roman" w:hAnsi="Times New Roman" w:cs="Times New Roman"/>
-          <w:sz w:val="24"/>
-          <w:szCs w:val="24"/>
-        </w:rPr>
-        <w:t xml:space="preserve">the public sector should not pick winners and losers in the private sector.  </w:t>
-      </w:r>
-      <w:r>
-        <w:rPr>
-          <w:rFonts w:ascii="Times New Roman" w:hAnsi="Times New Roman" w:cs="Times New Roman"/>
-          <w:sz w:val="24"/>
-          <w:szCs w:val="24"/>
-        </w:rPr>
-        <w:t>The second is that</w:t>
-      </w:r>
-      <w:r>
-        <w:rPr>
-          <w:rFonts w:ascii="Times New Roman" w:hAnsi="Times New Roman" w:cs="Times New Roman"/>
-          <w:sz w:val="24"/>
-          <w:szCs w:val="24"/>
-        </w:rPr>
-        <w:t xml:space="preserve"> the public sector should not encourage a dependence on </w:t>
-      </w:r>
-      <w:r>
-        <w:rPr>
-          <w:rFonts w:ascii="Times New Roman" w:hAnsi="Times New Roman" w:cs="Times New Roman"/>
-          <w:sz w:val="24"/>
-          <w:szCs w:val="24"/>
-        </w:rPr>
-        <w:t xml:space="preserve">federally provided financial support (i.e., </w:t>
-      </w:r>
-      <w:r>
-        <w:rPr>
-          <w:rFonts w:ascii="Times New Roman" w:hAnsi="Times New Roman" w:cs="Times New Roman"/>
-          <w:sz w:val="24"/>
-          <w:szCs w:val="24"/>
-        </w:rPr>
-        <w:t>“corporate welfare”</w:t>
-      </w:r>
-      <w:r>
-        <w:rPr>
-          <w:rFonts w:ascii="Times New Roman" w:hAnsi="Times New Roman" w:cs="Times New Roman"/>
-          <w:sz w:val="24"/>
-          <w:szCs w:val="24"/>
-        </w:rPr>
-        <w:t>)</w:t>
-      </w:r>
-      <w:r>
-        <w:rPr>
-          <w:rFonts w:ascii="Times New Roman" w:hAnsi="Times New Roman" w:cs="Times New Roman"/>
-          <w:sz w:val="24"/>
-          <w:szCs w:val="24"/>
-        </w:rPr>
-        <w:t xml:space="preserve"> among the private sector (Murphy and Edwards).</w:t>
-      </w:r>
+        <w:t xml:space="preserve">The existence of the “valley of death” phenomenon strongly supports the theory that development stage is a significant factor in technology transfer outcomes.  However, it is not definitive proof.  There may be other scenarios that could produce the phenomenon.  For example, it could </w:t>
+      </w:r>
+      <w:r>
+        <w:rPr>
+          <w:rFonts w:ascii="Times New Roman" w:hAnsi="Times New Roman" w:cs="Times New Roman"/>
+          <w:sz w:val="24"/>
+          <w:szCs w:val="24"/>
+        </w:rPr>
+        <w:t xml:space="preserve">simply </w:t>
+      </w:r>
+      <w:r>
+        <w:rPr>
+          <w:rFonts w:ascii="Times New Roman" w:hAnsi="Times New Roman" w:cs="Times New Roman"/>
+          <w:sz w:val="24"/>
+          <w:szCs w:val="24"/>
+        </w:rPr>
+        <w:t xml:space="preserve">be a matter of supply of labor.  Some scholars have posited that </w:t>
+      </w:r>
+      <w:r>
+        <w:rPr>
+          <w:rFonts w:ascii="Times New Roman" w:hAnsi="Times New Roman" w:cs="Times New Roman"/>
+          <w:sz w:val="24"/>
+          <w:szCs w:val="24"/>
+        </w:rPr>
+        <w:t>product</w:t>
+      </w:r>
+      <w:r>
+        <w:rPr>
+          <w:rFonts w:ascii="Times New Roman" w:hAnsi="Times New Roman" w:cs="Times New Roman"/>
+          <w:sz w:val="24"/>
+          <w:szCs w:val="24"/>
+        </w:rPr>
+        <w:t xml:space="preserve"> champions, driven by some motivation, shepherd projects across the “valley of death” (Markham 2002; Markham, Ward, Aiman-Smith, &amp; Kingon, 2010).  </w:t>
+      </w:r>
+      <w:r>
+        <w:rPr>
+          <w:rFonts w:ascii="Times New Roman" w:hAnsi="Times New Roman" w:cs="Times New Roman"/>
+          <w:sz w:val="24"/>
+          <w:szCs w:val="24"/>
+        </w:rPr>
+        <w:t xml:space="preserve">Development stage may not be a significant factor </w:t>
+      </w:r>
+      <w:r>
+        <w:rPr>
+          <w:rFonts w:ascii="Times New Roman" w:hAnsi="Times New Roman" w:cs="Times New Roman"/>
+          <w:sz w:val="24"/>
+          <w:szCs w:val="24"/>
+        </w:rPr>
+        <w:t xml:space="preserve">for </w:t>
+      </w:r>
+      <w:r>
+        <w:rPr>
+          <w:rFonts w:ascii="Times New Roman" w:hAnsi="Times New Roman" w:cs="Times New Roman"/>
+          <w:sz w:val="24"/>
+          <w:szCs w:val="24"/>
+        </w:rPr>
+        <w:t>these champions.  The phenomenon we call the “valley of death” could be nothing more than an imbalance between supply of champions and demand for champions much like shortages seen in other professions and industries, such as the dearth of engineers or programmers.</w:t>
+      </w:r>
+      <w:r>
+        <w:rPr>
+          <w:rFonts w:ascii="Times New Roman" w:hAnsi="Times New Roman" w:cs="Times New Roman"/>
+          <w:sz w:val="24"/>
+          <w:szCs w:val="24"/>
+        </w:rPr>
+        <w:t xml:space="preserve">  Another scenario is that some factor other than development stage, such as technology category, is the primary determinant between those technologies that successfully cross the “valley of death” and those that don’t.</w:t>
+      </w:r>
+    </w:p>
+    <w:p>
+      <w:pPr>
+        <w:pStyle w:val="LiteratureReviewHeader1Bold"/>
+      </w:pPr>
+      <w:bookmarkStart w:id="18" w:name="_Toc40815311"/>
+      <w:r>
+        <w:t xml:space="preserve">Development Stage in </w:t>
+      </w:r>
+      <w:r>
+        <w:t xml:space="preserve">Federal </w:t>
+      </w:r>
+      <w:r>
+        <w:t>Technology Transfer Policy</w:t>
+      </w:r>
+      <w:bookmarkEnd w:id="18"/>
     </w:p>
     <w:p>
       <w:pPr>
@@ -18415,199 +18438,49 @@
           <w:sz w:val="24"/>
           <w:szCs w:val="24"/>
         </w:rPr>
-        <w:t xml:space="preserve">One of the most glaring issues </w:t>
-      </w:r>
-      <w:r>
-        <w:rPr>
-          <w:rFonts w:ascii="Times New Roman" w:hAnsi="Times New Roman" w:cs="Times New Roman"/>
-          <w:sz w:val="24"/>
-          <w:szCs w:val="24"/>
-        </w:rPr>
-        <w:t>in the study of federal policy regarding technology transfer in general is the</w:t>
-      </w:r>
-      <w:r>
-        <w:rPr>
-          <w:rFonts w:ascii="Times New Roman" w:hAnsi="Times New Roman" w:cs="Times New Roman"/>
-          <w:sz w:val="24"/>
-          <w:szCs w:val="24"/>
-        </w:rPr>
-        <w:t xml:space="preserve"> focus of </w:t>
-      </w:r>
-      <w:r>
-        <w:rPr>
-          <w:rFonts w:ascii="Times New Roman" w:hAnsi="Times New Roman" w:cs="Times New Roman"/>
-          <w:sz w:val="24"/>
-          <w:szCs w:val="24"/>
-        </w:rPr>
-        <w:t>most studies about this topic</w:t>
-      </w:r>
-      <w:r>
-        <w:rPr>
-          <w:rFonts w:ascii="Times New Roman" w:hAnsi="Times New Roman" w:cs="Times New Roman"/>
-          <w:sz w:val="24"/>
-          <w:szCs w:val="24"/>
-        </w:rPr>
-        <w:t>.  There are at least 14</w:t>
-      </w:r>
-      <w:r>
-        <w:rPr>
-          <w:rFonts w:ascii="Times New Roman" w:hAnsi="Times New Roman" w:cs="Times New Roman"/>
-          <w:sz w:val="24"/>
-          <w:szCs w:val="24"/>
-        </w:rPr>
-        <w:t xml:space="preserve"> federal laws that define </w:t>
-      </w:r>
-      <w:r>
-        <w:rPr>
-          <w:rFonts w:ascii="Times New Roman" w:hAnsi="Times New Roman" w:cs="Times New Roman"/>
-          <w:sz w:val="24"/>
-          <w:szCs w:val="24"/>
-        </w:rPr>
-        <w:t xml:space="preserve">federal </w:t>
-      </w:r>
-      <w:r>
-        <w:rPr>
-          <w:rFonts w:ascii="Times New Roman" w:hAnsi="Times New Roman" w:cs="Times New Roman"/>
-          <w:sz w:val="24"/>
-          <w:szCs w:val="24"/>
-        </w:rPr>
-        <w:t>public policy</w:t>
-      </w:r>
-      <w:r>
-        <w:rPr>
-          <w:rFonts w:ascii="Times New Roman" w:hAnsi="Times New Roman" w:cs="Times New Roman"/>
-          <w:sz w:val="24"/>
-          <w:szCs w:val="24"/>
-        </w:rPr>
-        <w:t xml:space="preserve"> </w:t>
-      </w:r>
-      <w:r>
-        <w:rPr>
-          <w:rFonts w:ascii="Times New Roman" w:hAnsi="Times New Roman" w:cs="Times New Roman"/>
-          <w:sz w:val="24"/>
-          <w:szCs w:val="24"/>
-        </w:rPr>
-        <w:t xml:space="preserve">related to university </w:t>
-      </w:r>
-      <w:r>
-        <w:rPr>
-          <w:rFonts w:ascii="Times New Roman" w:hAnsi="Times New Roman" w:cs="Times New Roman"/>
-          <w:sz w:val="24"/>
-          <w:szCs w:val="24"/>
-        </w:rPr>
-        <w:t>technology transfer</w:t>
-      </w:r>
-      <w:r>
-        <w:rPr>
-          <w:rFonts w:ascii="Times New Roman" w:hAnsi="Times New Roman" w:cs="Times New Roman"/>
-          <w:sz w:val="24"/>
-          <w:szCs w:val="24"/>
-        </w:rPr>
-        <w:t>.  However, m</w:t>
-      </w:r>
-      <w:r>
-        <w:rPr>
-          <w:rFonts w:ascii="Times New Roman" w:hAnsi="Times New Roman" w:cs="Times New Roman"/>
-          <w:sz w:val="24"/>
-          <w:szCs w:val="24"/>
-        </w:rPr>
-        <w:t>ost</w:t>
-      </w:r>
-      <w:r>
-        <w:rPr>
-          <w:rFonts w:ascii="Times New Roman" w:hAnsi="Times New Roman" w:cs="Times New Roman"/>
-          <w:sz w:val="24"/>
-          <w:szCs w:val="24"/>
-        </w:rPr>
-        <w:t xml:space="preserve"> studies </w:t>
-      </w:r>
-      <w:r>
-        <w:rPr>
-          <w:rFonts w:ascii="Times New Roman" w:hAnsi="Times New Roman" w:cs="Times New Roman"/>
-          <w:sz w:val="24"/>
-          <w:szCs w:val="24"/>
-        </w:rPr>
-        <w:t xml:space="preserve">seem to </w:t>
-      </w:r>
-      <w:r>
-        <w:rPr>
-          <w:rFonts w:ascii="Times New Roman" w:hAnsi="Times New Roman" w:cs="Times New Roman"/>
-          <w:sz w:val="24"/>
-          <w:szCs w:val="24"/>
-        </w:rPr>
-        <w:t xml:space="preserve">have </w:t>
-      </w:r>
-      <w:r>
-        <w:rPr>
-          <w:rFonts w:ascii="Times New Roman" w:hAnsi="Times New Roman" w:cs="Times New Roman"/>
-          <w:sz w:val="24"/>
-          <w:szCs w:val="24"/>
-        </w:rPr>
-        <w:t>focus</w:t>
-      </w:r>
-      <w:r>
-        <w:rPr>
-          <w:rFonts w:ascii="Times New Roman" w:hAnsi="Times New Roman" w:cs="Times New Roman"/>
-          <w:sz w:val="24"/>
-          <w:szCs w:val="24"/>
-        </w:rPr>
-        <w:t>ed</w:t>
-      </w:r>
-      <w:r>
-        <w:rPr>
-          <w:rFonts w:ascii="Times New Roman" w:hAnsi="Times New Roman" w:cs="Times New Roman"/>
-          <w:sz w:val="24"/>
-          <w:szCs w:val="24"/>
-        </w:rPr>
-        <w:t xml:space="preserve"> on either the Bayh-Dole Act of 1980 (Dai, Pop &amp; Bretschneider, 2005) or the Small Business Innovation Research (SBIR) program that was created by Pub.L. 97-219 The Small Business Innovation Development Act of 1982 (</w:t>
-      </w:r>
-      <w:r>
-        <w:rPr>
-          <w:rFonts w:ascii="Times New Roman" w:hAnsi="Times New Roman" w:cs="Times New Roman"/>
-          <w:sz w:val="24"/>
-          <w:szCs w:val="24"/>
-        </w:rPr>
-        <w:t xml:space="preserve">see, e.g., </w:t>
-      </w:r>
-      <w:r>
-        <w:rPr>
-          <w:rFonts w:ascii="Times New Roman" w:hAnsi="Times New Roman" w:cs="Times New Roman"/>
-          <w:sz w:val="24"/>
-          <w:szCs w:val="24"/>
-        </w:rPr>
-        <w:t xml:space="preserve">Andersen, Bray &amp; Link, 2017; Joshi, Inouye &amp; Robinson, n.d.; Link &amp; Scott, 2010).  </w:t>
-      </w:r>
-      <w:r>
-        <w:rPr>
-          <w:rFonts w:ascii="Times New Roman" w:hAnsi="Times New Roman" w:cs="Times New Roman"/>
-          <w:sz w:val="24"/>
-          <w:szCs w:val="24"/>
-        </w:rPr>
-        <w:t xml:space="preserve">Other </w:t>
-      </w:r>
-      <w:r>
-        <w:rPr>
-          <w:rFonts w:ascii="Times New Roman" w:hAnsi="Times New Roman" w:cs="Times New Roman"/>
-          <w:sz w:val="24"/>
-          <w:szCs w:val="24"/>
-        </w:rPr>
-        <w:t>research</w:t>
-      </w:r>
-      <w:r>
-        <w:rPr>
-          <w:rFonts w:ascii="Times New Roman" w:hAnsi="Times New Roman" w:cs="Times New Roman"/>
-          <w:sz w:val="24"/>
-          <w:szCs w:val="24"/>
-        </w:rPr>
-        <w:t xml:space="preserve"> has</w:t>
-      </w:r>
-      <w:r>
-        <w:rPr>
-          <w:rFonts w:ascii="Times New Roman" w:hAnsi="Times New Roman" w:cs="Times New Roman"/>
-          <w:sz w:val="24"/>
-          <w:szCs w:val="24"/>
-        </w:rPr>
-        <w:t xml:space="preserve"> ventured into the </w:t>
+        <w:t>Federal technology transfer policy does not explicitly and directly address development stage but there are aspects that one can use to make inferences</w:t>
+      </w:r>
+      <w:r>
+        <w:rPr>
+          <w:rFonts w:ascii="Times New Roman" w:hAnsi="Times New Roman" w:cs="Times New Roman"/>
+          <w:sz w:val="24"/>
+          <w:szCs w:val="24"/>
+        </w:rPr>
+        <w:t xml:space="preserve"> about the role of development stage in federal public policy</w:t>
+      </w:r>
+      <w:r>
+        <w:rPr>
+          <w:rFonts w:ascii="Times New Roman" w:hAnsi="Times New Roman" w:cs="Times New Roman"/>
+          <w:sz w:val="24"/>
+          <w:szCs w:val="24"/>
+        </w:rPr>
+        <w:t xml:space="preserve">.  </w:t>
+      </w:r>
+      <w:bookmarkStart w:id="19" w:name="_GoBack"/>
+      <w:bookmarkEnd w:id="19"/>
+      <w:r>
+        <w:rPr>
+          <w:rFonts w:ascii="Times New Roman" w:hAnsi="Times New Roman" w:cs="Times New Roman"/>
+          <w:sz w:val="24"/>
+          <w:szCs w:val="24"/>
+        </w:rPr>
+        <w:t xml:space="preserve">Murphy and Edwards (2003) argued that the federal government considers </w:t>
+      </w:r>
+      <w:r>
+        <w:rPr>
+          <w:rFonts w:ascii="Times New Roman" w:hAnsi="Times New Roman" w:cs="Times New Roman"/>
+          <w:sz w:val="24"/>
+          <w:szCs w:val="24"/>
+        </w:rPr>
+        <w:t xml:space="preserve">the </w:t>
+      </w:r>
+      <w:r>
+        <w:rPr>
+          <w:rFonts w:ascii="Times New Roman" w:hAnsi="Times New Roman" w:cs="Times New Roman"/>
+          <w:sz w:val="24"/>
+          <w:szCs w:val="24"/>
+        </w:rPr>
+        <w:t xml:space="preserve">commercialization of technologies created from federally-funded research and </w:t>
       </w:r>
       <w:r>
         <w:rPr>
@@ -18616,151 +18489,95 @@
           <w:szCs w:val="24"/>
         </w:rPr>
         <w:lastRenderedPageBreak/>
-        <w:t>broader innovation policy of the United States (</w:t>
-      </w:r>
-      <w:r>
-        <w:rPr>
-          <w:rFonts w:ascii="Times New Roman" w:hAnsi="Times New Roman" w:cs="Times New Roman"/>
-          <w:sz w:val="24"/>
-          <w:szCs w:val="24"/>
-        </w:rPr>
-        <w:t xml:space="preserve">see, e.g., </w:t>
-      </w:r>
-      <w:r>
-        <w:rPr>
-          <w:rFonts w:ascii="Times New Roman" w:hAnsi="Times New Roman" w:cs="Times New Roman"/>
-          <w:sz w:val="24"/>
-          <w:szCs w:val="24"/>
-        </w:rPr>
-        <w:t xml:space="preserve">Hemel, Ouellett &amp; Larrimore, 2019).  </w:t>
-      </w:r>
-      <w:r>
-        <w:rPr>
-          <w:rFonts w:ascii="Times New Roman" w:hAnsi="Times New Roman" w:cs="Times New Roman"/>
-          <w:sz w:val="24"/>
-          <w:szCs w:val="24"/>
-        </w:rPr>
-        <w:t xml:space="preserve">My review of the literature revealed no current studies </w:t>
-      </w:r>
-      <w:r>
-        <w:rPr>
-          <w:rFonts w:ascii="Times New Roman" w:hAnsi="Times New Roman" w:cs="Times New Roman"/>
-          <w:sz w:val="24"/>
-          <w:szCs w:val="24"/>
-        </w:rPr>
-        <w:t>that attempt</w:t>
-      </w:r>
-      <w:r>
-        <w:rPr>
-          <w:rFonts w:ascii="Times New Roman" w:hAnsi="Times New Roman" w:cs="Times New Roman"/>
-          <w:sz w:val="24"/>
-          <w:szCs w:val="24"/>
-        </w:rPr>
-        <w:t>ed</w:t>
-      </w:r>
-      <w:r>
-        <w:rPr>
-          <w:rFonts w:ascii="Times New Roman" w:hAnsi="Times New Roman" w:cs="Times New Roman"/>
-          <w:sz w:val="24"/>
-          <w:szCs w:val="24"/>
-        </w:rPr>
-        <w:t xml:space="preserve"> to investigate U.S. technology transfer policy holistically.  Moreover, </w:t>
-      </w:r>
-      <w:r>
-        <w:rPr>
-          <w:rFonts w:ascii="Times New Roman" w:hAnsi="Times New Roman" w:cs="Times New Roman"/>
-          <w:sz w:val="24"/>
-          <w:szCs w:val="24"/>
-        </w:rPr>
-        <w:t xml:space="preserve">I </w:t>
-      </w:r>
-      <w:r>
-        <w:rPr>
-          <w:rFonts w:ascii="Times New Roman" w:hAnsi="Times New Roman" w:cs="Times New Roman"/>
-          <w:sz w:val="24"/>
-          <w:szCs w:val="24"/>
-        </w:rPr>
-        <w:t xml:space="preserve">found no policy studies specifically focused on identifying policy alternatives to address issues with </w:t>
-      </w:r>
-      <w:r>
-        <w:rPr>
-          <w:rFonts w:ascii="Times New Roman" w:hAnsi="Times New Roman" w:cs="Times New Roman"/>
-          <w:sz w:val="24"/>
-          <w:szCs w:val="24"/>
-        </w:rPr>
-        <w:t>federal</w:t>
-      </w:r>
-      <w:r>
-        <w:rPr>
-          <w:rFonts w:ascii="Times New Roman" w:hAnsi="Times New Roman" w:cs="Times New Roman"/>
-          <w:sz w:val="24"/>
-          <w:szCs w:val="24"/>
-        </w:rPr>
-        <w:t xml:space="preserve"> technology transfer policy in </w:t>
-      </w:r>
-      <w:r>
-        <w:rPr>
-          <w:rFonts w:ascii="Times New Roman" w:hAnsi="Times New Roman" w:cs="Times New Roman"/>
-          <w:sz w:val="24"/>
-          <w:szCs w:val="24"/>
-        </w:rPr>
-        <w:t>a holistic manner</w:t>
-      </w:r>
-      <w:r>
-        <w:rPr>
-          <w:rFonts w:ascii="Times New Roman" w:hAnsi="Times New Roman" w:cs="Times New Roman"/>
-          <w:sz w:val="24"/>
-          <w:szCs w:val="24"/>
-        </w:rPr>
-        <w:t xml:space="preserve">.  </w:t>
-      </w:r>
-      <w:r>
-        <w:rPr>
-          <w:rFonts w:ascii="Times New Roman" w:hAnsi="Times New Roman" w:cs="Times New Roman"/>
-          <w:sz w:val="24"/>
-          <w:szCs w:val="24"/>
-        </w:rPr>
-        <w:t>Most s</w:t>
-      </w:r>
-      <w:r>
-        <w:rPr>
-          <w:rFonts w:ascii="Times New Roman" w:hAnsi="Times New Roman" w:cs="Times New Roman"/>
-          <w:sz w:val="24"/>
-          <w:szCs w:val="24"/>
-        </w:rPr>
-        <w:t>tudies</w:t>
-      </w:r>
-      <w:r>
-        <w:rPr>
-          <w:rFonts w:ascii="Times New Roman" w:hAnsi="Times New Roman" w:cs="Times New Roman"/>
-          <w:sz w:val="24"/>
-          <w:szCs w:val="24"/>
-        </w:rPr>
-        <w:t xml:space="preserve"> I unearthed that provided policy options we</w:t>
-      </w:r>
-      <w:r>
-        <w:rPr>
-          <w:rFonts w:ascii="Times New Roman" w:hAnsi="Times New Roman" w:cs="Times New Roman"/>
-          <w:sz w:val="24"/>
-          <w:szCs w:val="24"/>
-        </w:rPr>
-        <w:t xml:space="preserve">re generally formative evaluation studies for specific programs, </w:t>
-      </w:r>
-      <w:r>
-        <w:rPr>
-          <w:rFonts w:ascii="Times New Roman" w:hAnsi="Times New Roman" w:cs="Times New Roman"/>
-          <w:sz w:val="24"/>
-          <w:szCs w:val="24"/>
-        </w:rPr>
-        <w:t>particularly</w:t>
-      </w:r>
-      <w:r>
-        <w:rPr>
-          <w:rFonts w:ascii="Times New Roman" w:hAnsi="Times New Roman" w:cs="Times New Roman"/>
-          <w:sz w:val="24"/>
-          <w:szCs w:val="24"/>
-        </w:rPr>
-        <w:t xml:space="preserve"> the SBIR program.</w:t>
+        <w:t>development as the responsibility of the private sector.  For example, the Department of Energy (DOE) and the National Renewable Energy Laboratory (NREL) expect private sector firms to develop offerings based on its technologies and introduced them to the marketplace.</w:t>
+      </w:r>
+      <w:r>
+        <w:rPr>
+          <w:rFonts w:ascii="Times New Roman" w:hAnsi="Times New Roman" w:cs="Times New Roman"/>
+          <w:sz w:val="24"/>
+          <w:szCs w:val="24"/>
+        </w:rPr>
+        <w:t xml:space="preserve">  There are two primary principles that significantly influence federal public policy regarding technology transfer.  </w:t>
+      </w:r>
+      <w:r>
+        <w:rPr>
+          <w:rFonts w:ascii="Times New Roman" w:hAnsi="Times New Roman" w:cs="Times New Roman"/>
+          <w:sz w:val="24"/>
+          <w:szCs w:val="24"/>
+        </w:rPr>
+        <w:t>The f</w:t>
+      </w:r>
+      <w:r>
+        <w:rPr>
+          <w:rFonts w:ascii="Times New Roman" w:hAnsi="Times New Roman" w:cs="Times New Roman"/>
+          <w:sz w:val="24"/>
+          <w:szCs w:val="24"/>
+        </w:rPr>
+        <w:t>irst</w:t>
+      </w:r>
+      <w:r>
+        <w:rPr>
+          <w:rFonts w:ascii="Times New Roman" w:hAnsi="Times New Roman" w:cs="Times New Roman"/>
+          <w:sz w:val="24"/>
+          <w:szCs w:val="24"/>
+        </w:rPr>
+        <w:t xml:space="preserve"> principle is that </w:t>
+      </w:r>
+      <w:r>
+        <w:rPr>
+          <w:rFonts w:ascii="Times New Roman" w:hAnsi="Times New Roman" w:cs="Times New Roman"/>
+          <w:sz w:val="24"/>
+          <w:szCs w:val="24"/>
+        </w:rPr>
+        <w:t xml:space="preserve">the public sector should not pick winners and losers in the private sector.  </w:t>
+      </w:r>
+      <w:r>
+        <w:rPr>
+          <w:rFonts w:ascii="Times New Roman" w:hAnsi="Times New Roman" w:cs="Times New Roman"/>
+          <w:sz w:val="24"/>
+          <w:szCs w:val="24"/>
+        </w:rPr>
+        <w:t>The second is that</w:t>
+      </w:r>
+      <w:r>
+        <w:rPr>
+          <w:rFonts w:ascii="Times New Roman" w:hAnsi="Times New Roman" w:cs="Times New Roman"/>
+          <w:sz w:val="24"/>
+          <w:szCs w:val="24"/>
+        </w:rPr>
+        <w:t xml:space="preserve"> the public sector should not encourage a dependence on </w:t>
+      </w:r>
+      <w:r>
+        <w:rPr>
+          <w:rFonts w:ascii="Times New Roman" w:hAnsi="Times New Roman" w:cs="Times New Roman"/>
+          <w:sz w:val="24"/>
+          <w:szCs w:val="24"/>
+        </w:rPr>
+        <w:t xml:space="preserve">federally provided financial support (i.e., </w:t>
+      </w:r>
+      <w:r>
+        <w:rPr>
+          <w:rFonts w:ascii="Times New Roman" w:hAnsi="Times New Roman" w:cs="Times New Roman"/>
+          <w:sz w:val="24"/>
+          <w:szCs w:val="24"/>
+        </w:rPr>
+        <w:t>“corporate welfare”</w:t>
+      </w:r>
+      <w:r>
+        <w:rPr>
+          <w:rFonts w:ascii="Times New Roman" w:hAnsi="Times New Roman" w:cs="Times New Roman"/>
+          <w:sz w:val="24"/>
+          <w:szCs w:val="24"/>
+        </w:rPr>
+        <w:t>)</w:t>
+      </w:r>
+      <w:r>
+        <w:rPr>
+          <w:rFonts w:ascii="Times New Roman" w:hAnsi="Times New Roman" w:cs="Times New Roman"/>
+          <w:sz w:val="24"/>
+          <w:szCs w:val="24"/>
+        </w:rPr>
+        <w:t xml:space="preserve"> among the private sector (Murphy and Edwards).</w:t>
       </w:r>
     </w:p>
     <w:p>
@@ -18779,6 +18596,361 @@
           <w:sz w:val="24"/>
           <w:szCs w:val="24"/>
         </w:rPr>
+        <w:t xml:space="preserve">One of the most glaring issues </w:t>
+      </w:r>
+      <w:r>
+        <w:rPr>
+          <w:rFonts w:ascii="Times New Roman" w:hAnsi="Times New Roman" w:cs="Times New Roman"/>
+          <w:sz w:val="24"/>
+          <w:szCs w:val="24"/>
+        </w:rPr>
+        <w:t>in the study of federal policy regarding technology transfer in general is the</w:t>
+      </w:r>
+      <w:r>
+        <w:rPr>
+          <w:rFonts w:ascii="Times New Roman" w:hAnsi="Times New Roman" w:cs="Times New Roman"/>
+          <w:sz w:val="24"/>
+          <w:szCs w:val="24"/>
+        </w:rPr>
+        <w:t xml:space="preserve"> focus of </w:t>
+      </w:r>
+      <w:r>
+        <w:rPr>
+          <w:rFonts w:ascii="Times New Roman" w:hAnsi="Times New Roman" w:cs="Times New Roman"/>
+          <w:sz w:val="24"/>
+          <w:szCs w:val="24"/>
+        </w:rPr>
+        <w:t>most studies about this topic</w:t>
+      </w:r>
+      <w:r>
+        <w:rPr>
+          <w:rFonts w:ascii="Times New Roman" w:hAnsi="Times New Roman" w:cs="Times New Roman"/>
+          <w:sz w:val="24"/>
+          <w:szCs w:val="24"/>
+        </w:rPr>
+        <w:t>.  There are at least 14</w:t>
+      </w:r>
+      <w:r>
+        <w:rPr>
+          <w:rFonts w:ascii="Times New Roman" w:hAnsi="Times New Roman" w:cs="Times New Roman"/>
+          <w:sz w:val="24"/>
+          <w:szCs w:val="24"/>
+        </w:rPr>
+        <w:t xml:space="preserve"> federal laws that define </w:t>
+      </w:r>
+      <w:r>
+        <w:rPr>
+          <w:rFonts w:ascii="Times New Roman" w:hAnsi="Times New Roman" w:cs="Times New Roman"/>
+          <w:sz w:val="24"/>
+          <w:szCs w:val="24"/>
+        </w:rPr>
+        <w:t xml:space="preserve">federal </w:t>
+      </w:r>
+      <w:r>
+        <w:rPr>
+          <w:rFonts w:ascii="Times New Roman" w:hAnsi="Times New Roman" w:cs="Times New Roman"/>
+          <w:sz w:val="24"/>
+          <w:szCs w:val="24"/>
+        </w:rPr>
+        <w:t>public policy</w:t>
+      </w:r>
+      <w:r>
+        <w:rPr>
+          <w:rFonts w:ascii="Times New Roman" w:hAnsi="Times New Roman" w:cs="Times New Roman"/>
+          <w:sz w:val="24"/>
+          <w:szCs w:val="24"/>
+        </w:rPr>
+        <w:t xml:space="preserve"> </w:t>
+      </w:r>
+      <w:r>
+        <w:rPr>
+          <w:rFonts w:ascii="Times New Roman" w:hAnsi="Times New Roman" w:cs="Times New Roman"/>
+          <w:sz w:val="24"/>
+          <w:szCs w:val="24"/>
+        </w:rPr>
+        <w:t xml:space="preserve">related to university </w:t>
+      </w:r>
+      <w:r>
+        <w:rPr>
+          <w:rFonts w:ascii="Times New Roman" w:hAnsi="Times New Roman" w:cs="Times New Roman"/>
+          <w:sz w:val="24"/>
+          <w:szCs w:val="24"/>
+        </w:rPr>
+        <w:t>technology transfer</w:t>
+      </w:r>
+      <w:r>
+        <w:rPr>
+          <w:rFonts w:ascii="Times New Roman" w:hAnsi="Times New Roman" w:cs="Times New Roman"/>
+          <w:sz w:val="24"/>
+          <w:szCs w:val="24"/>
+        </w:rPr>
+        <w:t>.  However, m</w:t>
+      </w:r>
+      <w:r>
+        <w:rPr>
+          <w:rFonts w:ascii="Times New Roman" w:hAnsi="Times New Roman" w:cs="Times New Roman"/>
+          <w:sz w:val="24"/>
+          <w:szCs w:val="24"/>
+        </w:rPr>
+        <w:t>ost</w:t>
+      </w:r>
+      <w:r>
+        <w:rPr>
+          <w:rFonts w:ascii="Times New Roman" w:hAnsi="Times New Roman" w:cs="Times New Roman"/>
+          <w:sz w:val="24"/>
+          <w:szCs w:val="24"/>
+        </w:rPr>
+        <w:t xml:space="preserve"> studies </w:t>
+      </w:r>
+      <w:r>
+        <w:rPr>
+          <w:rFonts w:ascii="Times New Roman" w:hAnsi="Times New Roman" w:cs="Times New Roman"/>
+          <w:sz w:val="24"/>
+          <w:szCs w:val="24"/>
+        </w:rPr>
+        <w:t xml:space="preserve">seem to </w:t>
+      </w:r>
+      <w:r>
+        <w:rPr>
+          <w:rFonts w:ascii="Times New Roman" w:hAnsi="Times New Roman" w:cs="Times New Roman"/>
+          <w:sz w:val="24"/>
+          <w:szCs w:val="24"/>
+        </w:rPr>
+        <w:t xml:space="preserve">have </w:t>
+      </w:r>
+      <w:r>
+        <w:rPr>
+          <w:rFonts w:ascii="Times New Roman" w:hAnsi="Times New Roman" w:cs="Times New Roman"/>
+          <w:sz w:val="24"/>
+          <w:szCs w:val="24"/>
+        </w:rPr>
+        <w:t>focus</w:t>
+      </w:r>
+      <w:r>
+        <w:rPr>
+          <w:rFonts w:ascii="Times New Roman" w:hAnsi="Times New Roman" w:cs="Times New Roman"/>
+          <w:sz w:val="24"/>
+          <w:szCs w:val="24"/>
+        </w:rPr>
+        <w:t>ed</w:t>
+      </w:r>
+      <w:r>
+        <w:rPr>
+          <w:rFonts w:ascii="Times New Roman" w:hAnsi="Times New Roman" w:cs="Times New Roman"/>
+          <w:sz w:val="24"/>
+          <w:szCs w:val="24"/>
+        </w:rPr>
+        <w:t xml:space="preserve"> on either the Bayh-Dole Act of 1980 (Dai, Pop &amp; Bretschneider, 2005) or the Small Business Innovation Research (SBIR) program that was created by Pub.L. 97-219 The Small Business Innovation Development Act of 1982 (</w:t>
+      </w:r>
+      <w:r>
+        <w:rPr>
+          <w:rFonts w:ascii="Times New Roman" w:hAnsi="Times New Roman" w:cs="Times New Roman"/>
+          <w:sz w:val="24"/>
+          <w:szCs w:val="24"/>
+        </w:rPr>
+        <w:t xml:space="preserve">see, e.g., </w:t>
+      </w:r>
+      <w:r>
+        <w:rPr>
+          <w:rFonts w:ascii="Times New Roman" w:hAnsi="Times New Roman" w:cs="Times New Roman"/>
+          <w:sz w:val="24"/>
+          <w:szCs w:val="24"/>
+        </w:rPr>
+        <w:t xml:space="preserve">Andersen, Bray &amp; Link, 2017; Joshi, Inouye &amp; Robinson, n.d.; Link &amp; Scott, 2010).  </w:t>
+      </w:r>
+      <w:r>
+        <w:rPr>
+          <w:rFonts w:ascii="Times New Roman" w:hAnsi="Times New Roman" w:cs="Times New Roman"/>
+          <w:sz w:val="24"/>
+          <w:szCs w:val="24"/>
+        </w:rPr>
+        <w:t xml:space="preserve">Other </w:t>
+      </w:r>
+      <w:r>
+        <w:rPr>
+          <w:rFonts w:ascii="Times New Roman" w:hAnsi="Times New Roman" w:cs="Times New Roman"/>
+          <w:sz w:val="24"/>
+          <w:szCs w:val="24"/>
+        </w:rPr>
+        <w:t>research</w:t>
+      </w:r>
+      <w:r>
+        <w:rPr>
+          <w:rFonts w:ascii="Times New Roman" w:hAnsi="Times New Roman" w:cs="Times New Roman"/>
+          <w:sz w:val="24"/>
+          <w:szCs w:val="24"/>
+        </w:rPr>
+        <w:t xml:space="preserve"> has</w:t>
+      </w:r>
+      <w:r>
+        <w:rPr>
+          <w:rFonts w:ascii="Times New Roman" w:hAnsi="Times New Roman" w:cs="Times New Roman"/>
+          <w:sz w:val="24"/>
+          <w:szCs w:val="24"/>
+        </w:rPr>
+        <w:t xml:space="preserve"> ventured into the broader innovation policy of the United States (</w:t>
+      </w:r>
+      <w:r>
+        <w:rPr>
+          <w:rFonts w:ascii="Times New Roman" w:hAnsi="Times New Roman" w:cs="Times New Roman"/>
+          <w:sz w:val="24"/>
+          <w:szCs w:val="24"/>
+        </w:rPr>
+        <w:t xml:space="preserve">see, e.g., </w:t>
+      </w:r>
+      <w:r>
+        <w:rPr>
+          <w:rFonts w:ascii="Times New Roman" w:hAnsi="Times New Roman" w:cs="Times New Roman"/>
+          <w:sz w:val="24"/>
+          <w:szCs w:val="24"/>
+        </w:rPr>
+        <w:t xml:space="preserve">Hemel, Ouellett &amp; Larrimore, 2019).  </w:t>
+      </w:r>
+      <w:r>
+        <w:rPr>
+          <w:rFonts w:ascii="Times New Roman" w:hAnsi="Times New Roman" w:cs="Times New Roman"/>
+          <w:sz w:val="24"/>
+          <w:szCs w:val="24"/>
+        </w:rPr>
+        <w:t xml:space="preserve">My review of the literature revealed no current studies </w:t>
+      </w:r>
+      <w:r>
+        <w:rPr>
+          <w:rFonts w:ascii="Times New Roman" w:hAnsi="Times New Roman" w:cs="Times New Roman"/>
+          <w:sz w:val="24"/>
+          <w:szCs w:val="24"/>
+        </w:rPr>
+        <w:t>that attempt</w:t>
+      </w:r>
+      <w:r>
+        <w:rPr>
+          <w:rFonts w:ascii="Times New Roman" w:hAnsi="Times New Roman" w:cs="Times New Roman"/>
+          <w:sz w:val="24"/>
+          <w:szCs w:val="24"/>
+        </w:rPr>
+        <w:t>ed</w:t>
+      </w:r>
+      <w:r>
+        <w:rPr>
+          <w:rFonts w:ascii="Times New Roman" w:hAnsi="Times New Roman" w:cs="Times New Roman"/>
+          <w:sz w:val="24"/>
+          <w:szCs w:val="24"/>
+        </w:rPr>
+        <w:t xml:space="preserve"> to investigate U.S. technology transfer policy holistically.  Moreover, </w:t>
+      </w:r>
+      <w:r>
+        <w:rPr>
+          <w:rFonts w:ascii="Times New Roman" w:hAnsi="Times New Roman" w:cs="Times New Roman"/>
+          <w:sz w:val="24"/>
+          <w:szCs w:val="24"/>
+        </w:rPr>
+        <w:t xml:space="preserve">I </w:t>
+      </w:r>
+      <w:r>
+        <w:rPr>
+          <w:rFonts w:ascii="Times New Roman" w:hAnsi="Times New Roman" w:cs="Times New Roman"/>
+          <w:sz w:val="24"/>
+          <w:szCs w:val="24"/>
+        </w:rPr>
+        <w:t xml:space="preserve">found no policy studies specifically focused on identifying policy alternatives to address issues with </w:t>
+      </w:r>
+      <w:r>
+        <w:rPr>
+          <w:rFonts w:ascii="Times New Roman" w:hAnsi="Times New Roman" w:cs="Times New Roman"/>
+          <w:sz w:val="24"/>
+          <w:szCs w:val="24"/>
+        </w:rPr>
+        <w:t>federal</w:t>
+      </w:r>
+      <w:r>
+        <w:rPr>
+          <w:rFonts w:ascii="Times New Roman" w:hAnsi="Times New Roman" w:cs="Times New Roman"/>
+          <w:sz w:val="24"/>
+          <w:szCs w:val="24"/>
+        </w:rPr>
+        <w:t xml:space="preserve"> technology transfer policy in </w:t>
+      </w:r>
+      <w:r>
+        <w:rPr>
+          <w:rFonts w:ascii="Times New Roman" w:hAnsi="Times New Roman" w:cs="Times New Roman"/>
+          <w:sz w:val="24"/>
+          <w:szCs w:val="24"/>
+        </w:rPr>
+        <w:t>a holistic manner</w:t>
+      </w:r>
+      <w:r>
+        <w:rPr>
+          <w:rFonts w:ascii="Times New Roman" w:hAnsi="Times New Roman" w:cs="Times New Roman"/>
+          <w:sz w:val="24"/>
+          <w:szCs w:val="24"/>
+        </w:rPr>
+        <w:t xml:space="preserve">.  </w:t>
+      </w:r>
+      <w:r>
+        <w:rPr>
+          <w:rFonts w:ascii="Times New Roman" w:hAnsi="Times New Roman" w:cs="Times New Roman"/>
+          <w:sz w:val="24"/>
+          <w:szCs w:val="24"/>
+        </w:rPr>
+        <w:t>Most s</w:t>
+      </w:r>
+      <w:r>
+        <w:rPr>
+          <w:rFonts w:ascii="Times New Roman" w:hAnsi="Times New Roman" w:cs="Times New Roman"/>
+          <w:sz w:val="24"/>
+          <w:szCs w:val="24"/>
+        </w:rPr>
+        <w:t>tudies</w:t>
+      </w:r>
+      <w:r>
+        <w:rPr>
+          <w:rFonts w:ascii="Times New Roman" w:hAnsi="Times New Roman" w:cs="Times New Roman"/>
+          <w:sz w:val="24"/>
+          <w:szCs w:val="24"/>
+        </w:rPr>
+        <w:t xml:space="preserve"> I unearthed that provided policy options we</w:t>
+      </w:r>
+      <w:r>
+        <w:rPr>
+          <w:rFonts w:ascii="Times New Roman" w:hAnsi="Times New Roman" w:cs="Times New Roman"/>
+          <w:sz w:val="24"/>
+          <w:szCs w:val="24"/>
+        </w:rPr>
+        <w:t xml:space="preserve">re generally formative evaluation studies for specific programs, </w:t>
+      </w:r>
+      <w:r>
+        <w:rPr>
+          <w:rFonts w:ascii="Times New Roman" w:hAnsi="Times New Roman" w:cs="Times New Roman"/>
+          <w:sz w:val="24"/>
+          <w:szCs w:val="24"/>
+        </w:rPr>
+        <w:t>particularly</w:t>
+      </w:r>
+      <w:r>
+        <w:rPr>
+          <w:rFonts w:ascii="Times New Roman" w:hAnsi="Times New Roman" w:cs="Times New Roman"/>
+          <w:sz w:val="24"/>
+          <w:szCs w:val="24"/>
+        </w:rPr>
+        <w:t xml:space="preserve"> the SBIR program.</w:t>
+      </w:r>
+    </w:p>
+    <w:p>
+      <w:pPr>
+        <w:spacing w:after="0" w:line="480" w:lineRule="auto"/>
+        <w:ind w:firstLine="720"/>
+        <w:rPr>
+          <w:rFonts w:ascii="Times New Roman" w:hAnsi="Times New Roman" w:cs="Times New Roman"/>
+          <w:sz w:val="24"/>
+          <w:szCs w:val="24"/>
+        </w:rPr>
+      </w:pPr>
+      <w:r>
+        <w:rPr>
+          <w:rFonts w:ascii="Times New Roman" w:hAnsi="Times New Roman" w:cs="Times New Roman"/>
+          <w:sz w:val="24"/>
+          <w:szCs w:val="24"/>
+        </w:rPr>
         <w:t xml:space="preserve">Kochenkova, Grimaldi, and Munari (2016) </w:t>
       </w:r>
       <w:r>
@@ -18803,7 +18975,16 @@
           <w:sz w:val="24"/>
           <w:szCs w:val="24"/>
         </w:rPr>
-        <w:t>transfer activities or conducted investigations of single policy measures or sets of measures aimed at technology transfer</w:t>
+        <w:t xml:space="preserve">transfer </w:t>
+      </w:r>
+      <w:r>
+        <w:rPr>
+          <w:rFonts w:ascii="Times New Roman" w:hAnsi="Times New Roman" w:cs="Times New Roman"/>
+          <w:sz w:val="24"/>
+          <w:szCs w:val="24"/>
+        </w:rPr>
+        <w:lastRenderedPageBreak/>
+        <w:t>activities or conducted investigations of single policy measures or sets of measures aimed at technology transfer</w:t>
       </w:r>
       <w:r>
         <w:rPr>
@@ -18921,16 +19102,7 @@
           <w:sz w:val="24"/>
           <w:szCs w:val="24"/>
         </w:rPr>
-        <w:t xml:space="preserve">The literature provides support for the proposed conceptualization of technology and university technology transfer.  It also demonstrates the impure public good nature of both </w:t>
-      </w:r>
-      <w:r>
-        <w:rPr>
-          <w:rFonts w:ascii="Times New Roman" w:hAnsi="Times New Roman" w:cs="Times New Roman"/>
-          <w:sz w:val="24"/>
-          <w:szCs w:val="24"/>
-        </w:rPr>
-        <w:lastRenderedPageBreak/>
-        <w:t>technology and university technology transfer as well as the merit good nature of university technology transfer.</w:t>
+        <w:t>The literature provides support for the proposed conceptualization of technology and university technology transfer.  It also demonstrates the impure public good nature of both technology and university technology transfer as well as the merit good nature of university technology transfer.</w:t>
       </w:r>
       <w:r>
         <w:rPr>
@@ -18981,7 +19153,16 @@
           <w:sz w:val="24"/>
           <w:szCs w:val="24"/>
         </w:rPr>
-        <w:t>The definition of technology as it relates to public policy has become overly narrow.  Currently used metrics do not capture and measure all types of university technology transfer.  Studies of university technology transfer have typically examined the topic from the supply side</w:t>
+        <w:t xml:space="preserve">The definition of technology as it relates to public policy has become overly narrow.  Currently used metrics do not capture and measure all types of university technology transfer.  Studies of university technology transfer have typically </w:t>
+      </w:r>
+      <w:r>
+        <w:rPr>
+          <w:rFonts w:ascii="Times New Roman" w:hAnsi="Times New Roman" w:cs="Times New Roman"/>
+          <w:sz w:val="24"/>
+          <w:szCs w:val="24"/>
+        </w:rPr>
+        <w:lastRenderedPageBreak/>
+        <w:t>examined the topic from the supply side</w:t>
       </w:r>
       <w:r>
         <w:rPr>
@@ -19224,7 +19405,6 @@
           <w:sz w:val="24"/>
           <w:szCs w:val="24"/>
         </w:rPr>
-        <w:lastRenderedPageBreak/>
         <w:br w:type="page"/>
       </w:r>
     </w:p>
@@ -20936,7 +21116,7 @@
           <w:sz w:val="24"/>
           <w:szCs w:val="24"/>
         </w:rPr>
-        <w:t xml:space="preserve">Hallam, C. R. A., Wurth, B., &amp; Mancha, R. (2014). University-industry technology transfer: a systems approach with policy implications. </w:t>
+        <w:t xml:space="preserve">Gulbrandsen, M., &amp; Rasmussen, E. (2012). The use and development of indicators for the commercialisation of university research in a national support programme. </w:t>
       </w:r>
       <w:r>
         <w:rPr>
@@ -20946,15 +21126,15 @@
           <w:sz w:val="24"/>
           <w:szCs w:val="24"/>
         </w:rPr>
-        <w:t>International Journal of Technology Transfer &amp; Commercialisation, 13</w:t>
-      </w:r>
-      <w:r>
-        <w:rPr>
-          <w:rFonts w:ascii="Times New Roman" w:hAnsi="Times New Roman" w:cs="Times New Roman"/>
-          <w:sz w:val="24"/>
-          <w:szCs w:val="24"/>
-        </w:rPr>
-        <w:t>(1-2), 57.</w:t>
+        <w:t>Technology Analysis and Strategic Management, 24</w:t>
+      </w:r>
+      <w:r>
+        <w:rPr>
+          <w:rFonts w:ascii="Times New Roman" w:hAnsi="Times New Roman" w:cs="Times New Roman"/>
+          <w:sz w:val="24"/>
+          <w:szCs w:val="24"/>
+        </w:rPr>
+        <w:t>(5), 481-495. doi:10.1080/09537325.2012.674670</w:t>
       </w:r>
     </w:p>
     <w:p>
@@ -20973,7 +21153,7 @@
           <w:sz w:val="24"/>
           <w:szCs w:val="24"/>
         </w:rPr>
-        <w:t xml:space="preserve">Heisey, P. W., &amp; Adelman, S. W. (2011). Research expenditures, technology transfer activity, and university licensing revenue. </w:t>
+        <w:t xml:space="preserve">Hallam, C. R. A., Wurth, B., &amp; Mancha, R. (2014). University-industry technology transfer: a systems approach with policy implications. </w:t>
       </w:r>
       <w:r>
         <w:rPr>
@@ -20983,15 +21163,15 @@
           <w:sz w:val="24"/>
           <w:szCs w:val="24"/>
         </w:rPr>
-        <w:t>Journal of Technology Transfer, 36</w:t>
-      </w:r>
-      <w:r>
-        <w:rPr>
-          <w:rFonts w:ascii="Times New Roman" w:hAnsi="Times New Roman" w:cs="Times New Roman"/>
-          <w:sz w:val="24"/>
-          <w:szCs w:val="24"/>
-        </w:rPr>
-        <w:t>(1), 38-60. doi:10.1007/s10961-009-9129-z</w:t>
+        <w:t>International Journal of Technology Transfer &amp; Commercialisation, 13</w:t>
+      </w:r>
+      <w:r>
+        <w:rPr>
+          <w:rFonts w:ascii="Times New Roman" w:hAnsi="Times New Roman" w:cs="Times New Roman"/>
+          <w:sz w:val="24"/>
+          <w:szCs w:val="24"/>
+        </w:rPr>
+        <w:t>(1-2), 57.</w:t>
       </w:r>
     </w:p>
     <w:p>
@@ -21010,7 +21190,7 @@
           <w:sz w:val="24"/>
           <w:szCs w:val="24"/>
         </w:rPr>
-        <w:t xml:space="preserve">Herschbach, D. R. (1995). Technology as knowledge: Implications for instruction. </w:t>
+        <w:t xml:space="preserve">Heisey, P. W., &amp; Adelman, S. W. (2011). Research expenditures, technology transfer activity, and university licensing revenue. </w:t>
       </w:r>
       <w:r>
         <w:rPr>
@@ -21020,15 +21200,15 @@
           <w:sz w:val="24"/>
           <w:szCs w:val="24"/>
         </w:rPr>
-        <w:t>Volume 7 Issue 1 (fall 1995)</w:t>
-      </w:r>
-      <w:r>
-        <w:rPr>
-          <w:rFonts w:ascii="Times New Roman" w:hAnsi="Times New Roman" w:cs="Times New Roman"/>
-          <w:sz w:val="24"/>
-          <w:szCs w:val="24"/>
-        </w:rPr>
-        <w:t>. Retrieved from https://vtechworks.lib.vt.edu/bitstream/handle/10919/8589/herschbach.pdf?sequence=1</w:t>
+        <w:t>Journal of Technology Transfer, 36</w:t>
+      </w:r>
+      <w:r>
+        <w:rPr>
+          <w:rFonts w:ascii="Times New Roman" w:hAnsi="Times New Roman" w:cs="Times New Roman"/>
+          <w:sz w:val="24"/>
+          <w:szCs w:val="24"/>
+        </w:rPr>
+        <w:t>(1), 38-60. doi:10.1007/s10961-009-9129-z</w:t>
       </w:r>
     </w:p>
     <w:p>
@@ -21044,11 +21224,10 @@
       <w:r>
         <w:rPr>
           <w:rFonts w:ascii="Times New Roman" w:hAnsi="Times New Roman" w:cs="Times New Roman"/>
-          <w:iCs/>
-          <w:sz w:val="24"/>
-          <w:szCs w:val="24"/>
-        </w:rPr>
-        <w:t>Herzberg, F., Mausner, B., &amp; Snyderman, B. (1959).</w:t>
+          <w:sz w:val="24"/>
+          <w:szCs w:val="24"/>
+        </w:rPr>
+        <w:t xml:space="preserve">Herschbach, D. R. (1995). Technology as knowledge: Implications for instruction. </w:t>
       </w:r>
       <w:r>
         <w:rPr>
@@ -21058,16 +21237,15 @@
           <w:sz w:val="24"/>
           <w:szCs w:val="24"/>
         </w:rPr>
-        <w:t xml:space="preserve"> The Motivation to Work (2nd ed.).</w:t>
-      </w:r>
-      <w:r>
-        <w:rPr>
-          <w:rFonts w:ascii="Times New Roman" w:hAnsi="Times New Roman" w:cs="Times New Roman"/>
-          <w:iCs/>
-          <w:sz w:val="24"/>
-          <w:szCs w:val="24"/>
-        </w:rPr>
-        <w:t xml:space="preserve"> New York: John Wiley.</w:t>
+        <w:t>Volume 7 Issue 1 (fall 1995)</w:t>
+      </w:r>
+      <w:r>
+        <w:rPr>
+          <w:rFonts w:ascii="Times New Roman" w:hAnsi="Times New Roman" w:cs="Times New Roman"/>
+          <w:sz w:val="24"/>
+          <w:szCs w:val="24"/>
+        </w:rPr>
+        <w:t>. Retrieved from https://vtechworks.lib.vt.edu/bitstream/handle/10919/8589/herschbach.pdf?sequence=1</w:t>
       </w:r>
     </w:p>
     <w:p>
@@ -21083,67 +21261,12 @@
       <w:r>
         <w:rPr>
           <w:rFonts w:ascii="Times New Roman" w:hAnsi="Times New Roman" w:cs="Times New Roman"/>
+          <w:iCs/>
           <w:sz w:val="24"/>
           <w:szCs w:val="24"/>
         </w:rPr>
         <w:lastRenderedPageBreak/>
-        <w:t xml:space="preserve">Herzog, R. M., &amp; Wasden, C. </w:t>
-      </w:r>
-      <w:r>
-        <w:rPr>
-          <w:rFonts w:ascii="Times New Roman" w:hAnsi="Times New Roman" w:cs="Times New Roman"/>
-          <w:sz w:val="24"/>
-          <w:szCs w:val="24"/>
-        </w:rPr>
-        <w:t xml:space="preserve">(2013). </w:t>
-      </w:r>
-      <w:r>
-        <w:rPr>
-          <w:rFonts w:ascii="Times New Roman" w:hAnsi="Times New Roman" w:cs="Times New Roman"/>
-          <w:sz w:val="24"/>
-          <w:szCs w:val="24"/>
-        </w:rPr>
-        <w:t xml:space="preserve">Managing life science innovations in public research through holistic performance measures. In K. </w:t>
-      </w:r>
-      <w:r>
-        <w:rPr>
-          <w:rFonts w:ascii="Times New Roman" w:hAnsi="Times New Roman" w:cs="Times New Roman"/>
-          <w:sz w:val="24"/>
-          <w:szCs w:val="24"/>
-        </w:rPr>
-        <w:t>Hishida (</w:t>
-      </w:r>
-      <w:r>
-        <w:rPr>
-          <w:rFonts w:ascii="Times New Roman" w:hAnsi="Times New Roman" w:cs="Times New Roman"/>
-          <w:sz w:val="24"/>
-          <w:szCs w:val="24"/>
-        </w:rPr>
-        <w:t>e</w:t>
-      </w:r>
-      <w:r>
-        <w:rPr>
-          <w:rFonts w:ascii="Times New Roman" w:hAnsi="Times New Roman" w:cs="Times New Roman"/>
-          <w:sz w:val="24"/>
-          <w:szCs w:val="24"/>
-        </w:rPr>
-        <w:t>d.)</w:t>
-      </w:r>
-      <w:r>
-        <w:rPr>
-          <w:rFonts w:ascii="Times New Roman" w:hAnsi="Times New Roman" w:cs="Times New Roman"/>
-          <w:sz w:val="24"/>
-          <w:szCs w:val="24"/>
-        </w:rPr>
-        <w:t>,</w:t>
-      </w:r>
-      <w:r>
-        <w:rPr>
-          <w:rFonts w:ascii="Times New Roman" w:hAnsi="Times New Roman" w:cs="Times New Roman"/>
-          <w:sz w:val="24"/>
-          <w:szCs w:val="24"/>
-        </w:rPr>
-        <w:t xml:space="preserve"> </w:t>
+        <w:t>Herzberg, F., Mausner, B., &amp; Snyderman, B. (1959).</w:t>
       </w:r>
       <w:r>
         <w:rPr>
@@ -21153,39 +21276,16 @@
           <w:sz w:val="24"/>
           <w:szCs w:val="24"/>
         </w:rPr>
-        <w:t>Fulfilling the promise of technology transfer: Fostering innovation for the benefit of society</w:t>
-      </w:r>
-      <w:r>
-        <w:rPr>
-          <w:rFonts w:ascii="Times New Roman" w:hAnsi="Times New Roman" w:cs="Times New Roman"/>
-          <w:sz w:val="24"/>
-          <w:szCs w:val="24"/>
-        </w:rPr>
-        <w:t xml:space="preserve"> (pp. 83-</w:t>
-      </w:r>
-      <w:r>
-        <w:rPr>
-          <w:rFonts w:ascii="Times New Roman" w:hAnsi="Times New Roman" w:cs="Times New Roman"/>
-          <w:sz w:val="24"/>
-          <w:szCs w:val="24"/>
-        </w:rPr>
-        <w:t>94</w:t>
-      </w:r>
-      <w:r>
-        <w:rPr>
-          <w:rFonts w:ascii="Times New Roman" w:hAnsi="Times New Roman" w:cs="Times New Roman"/>
-          <w:sz w:val="24"/>
-          <w:szCs w:val="24"/>
-        </w:rPr>
-        <w:t>).</w:t>
-      </w:r>
-      <w:r>
-        <w:rPr>
-          <w:rFonts w:ascii="Times New Roman" w:hAnsi="Times New Roman" w:cs="Times New Roman"/>
-          <w:sz w:val="24"/>
-          <w:szCs w:val="24"/>
-        </w:rPr>
-        <w:t xml:space="preserve"> Springer.</w:t>
+        <w:t xml:space="preserve"> The Motivation to Work (2nd ed.).</w:t>
+      </w:r>
+      <w:r>
+        <w:rPr>
+          <w:rFonts w:ascii="Times New Roman" w:hAnsi="Times New Roman" w:cs="Times New Roman"/>
+          <w:iCs/>
+          <w:sz w:val="24"/>
+          <w:szCs w:val="24"/>
+        </w:rPr>
+        <w:t xml:space="preserve"> New York: John Wiley.</w:t>
       </w:r>
     </w:p>
     <w:p>
@@ -21204,7 +21304,63 @@
           <w:sz w:val="24"/>
           <w:szCs w:val="24"/>
         </w:rPr>
-        <w:t xml:space="preserve">Hishida, K. (Ed.) (2013). </w:t>
+        <w:t xml:space="preserve">Herzog, R. M., &amp; Wasden, C. </w:t>
+      </w:r>
+      <w:r>
+        <w:rPr>
+          <w:rFonts w:ascii="Times New Roman" w:hAnsi="Times New Roman" w:cs="Times New Roman"/>
+          <w:sz w:val="24"/>
+          <w:szCs w:val="24"/>
+        </w:rPr>
+        <w:t xml:space="preserve">(2013). </w:t>
+      </w:r>
+      <w:r>
+        <w:rPr>
+          <w:rFonts w:ascii="Times New Roman" w:hAnsi="Times New Roman" w:cs="Times New Roman"/>
+          <w:sz w:val="24"/>
+          <w:szCs w:val="24"/>
+        </w:rPr>
+        <w:t xml:space="preserve">Managing life science innovations in public research through holistic performance measures. In K. </w:t>
+      </w:r>
+      <w:r>
+        <w:rPr>
+          <w:rFonts w:ascii="Times New Roman" w:hAnsi="Times New Roman" w:cs="Times New Roman"/>
+          <w:sz w:val="24"/>
+          <w:szCs w:val="24"/>
+        </w:rPr>
+        <w:t>Hishida (</w:t>
+      </w:r>
+      <w:r>
+        <w:rPr>
+          <w:rFonts w:ascii="Times New Roman" w:hAnsi="Times New Roman" w:cs="Times New Roman"/>
+          <w:sz w:val="24"/>
+          <w:szCs w:val="24"/>
+        </w:rPr>
+        <w:t>e</w:t>
+      </w:r>
+      <w:r>
+        <w:rPr>
+          <w:rFonts w:ascii="Times New Roman" w:hAnsi="Times New Roman" w:cs="Times New Roman"/>
+          <w:sz w:val="24"/>
+          <w:szCs w:val="24"/>
+        </w:rPr>
+        <w:t>d.)</w:t>
+      </w:r>
+      <w:r>
+        <w:rPr>
+          <w:rFonts w:ascii="Times New Roman" w:hAnsi="Times New Roman" w:cs="Times New Roman"/>
+          <w:sz w:val="24"/>
+          <w:szCs w:val="24"/>
+        </w:rPr>
+        <w:t>,</w:t>
+      </w:r>
+      <w:r>
+        <w:rPr>
+          <w:rFonts w:ascii="Times New Roman" w:hAnsi="Times New Roman" w:cs="Times New Roman"/>
+          <w:sz w:val="24"/>
+          <w:szCs w:val="24"/>
+        </w:rPr>
+        <w:t xml:space="preserve"> </w:t>
       </w:r>
       <w:r>
         <w:rPr>
@@ -21222,7 +21378,31 @@
           <w:sz w:val="24"/>
           <w:szCs w:val="24"/>
         </w:rPr>
-        <w:t>. Tokyo: Springer.</w:t>
+        <w:t xml:space="preserve"> (pp. 83-</w:t>
+      </w:r>
+      <w:r>
+        <w:rPr>
+          <w:rFonts w:ascii="Times New Roman" w:hAnsi="Times New Roman" w:cs="Times New Roman"/>
+          <w:sz w:val="24"/>
+          <w:szCs w:val="24"/>
+        </w:rPr>
+        <w:t>94</w:t>
+      </w:r>
+      <w:r>
+        <w:rPr>
+          <w:rFonts w:ascii="Times New Roman" w:hAnsi="Times New Roman" w:cs="Times New Roman"/>
+          <w:sz w:val="24"/>
+          <w:szCs w:val="24"/>
+        </w:rPr>
+        <w:t>).</w:t>
+      </w:r>
+      <w:r>
+        <w:rPr>
+          <w:rFonts w:ascii="Times New Roman" w:hAnsi="Times New Roman" w:cs="Times New Roman"/>
+          <w:sz w:val="24"/>
+          <w:szCs w:val="24"/>
+        </w:rPr>
+        <w:t xml:space="preserve"> Springer.</w:t>
       </w:r>
     </w:p>
     <w:p>
@@ -21241,7 +21421,7 @@
           <w:sz w:val="24"/>
           <w:szCs w:val="24"/>
         </w:rPr>
-        <w:t xml:space="preserve">Hudson, J., &amp; Khazragui, H. F. (2013). Into the valley of death: research to innovation. </w:t>
+        <w:t xml:space="preserve">Hishida, K. (Ed.) (2013). </w:t>
       </w:r>
       <w:r>
         <w:rPr>
@@ -21251,31 +21431,15 @@
           <w:sz w:val="24"/>
           <w:szCs w:val="24"/>
         </w:rPr>
-        <w:t>Drug Discovery Today, 18</w:t>
-      </w:r>
-      <w:r>
-        <w:rPr>
-          <w:rFonts w:ascii="Times New Roman" w:hAnsi="Times New Roman" w:cs="Times New Roman"/>
-          <w:sz w:val="24"/>
-          <w:szCs w:val="24"/>
-        </w:rPr>
-        <w:t>(13-14), 610-613.</w:t>
-      </w:r>
-      <w:r>
-        <w:rPr>
-          <w:rFonts w:ascii="Times New Roman" w:hAnsi="Times New Roman" w:cs="Times New Roman"/>
-          <w:sz w:val="24"/>
-          <w:szCs w:val="24"/>
-        </w:rPr>
-        <w:t xml:space="preserve"> </w:t>
-      </w:r>
-      <w:r>
-        <w:rPr>
-          <w:rFonts w:ascii="Times New Roman" w:hAnsi="Times New Roman" w:cs="Times New Roman"/>
-          <w:sz w:val="24"/>
-          <w:szCs w:val="24"/>
-        </w:rPr>
-        <w:t>Retrieved from https://purehost.bath.ac.uk/ws/files/9594981/Hudson_Drug_Discovery_Today_2013.pdf</w:t>
+        <w:t>Fulfilling the promise of technology transfer: Fostering innovation for the benefit of society</w:t>
+      </w:r>
+      <w:r>
+        <w:rPr>
+          <w:rFonts w:ascii="Times New Roman" w:hAnsi="Times New Roman" w:cs="Times New Roman"/>
+          <w:sz w:val="24"/>
+          <w:szCs w:val="24"/>
+        </w:rPr>
+        <w:t>. Tokyo: Springer.</w:t>
       </w:r>
     </w:p>
     <w:p>
@@ -21294,7 +21458,7 @@
           <w:sz w:val="24"/>
           <w:szCs w:val="24"/>
         </w:rPr>
-        <w:t xml:space="preserve">Ismail, M., Hamzah, S. R. a., &amp; Bebenroth, R. (2018). Differentiating knowledge transfer and technology transfer: What should an organizational manager need to know? </w:t>
+        <w:t xml:space="preserve">Hudson, J., &amp; Khazragui, H. F. (2013). Into the valley of death: research to innovation. </w:t>
       </w:r>
       <w:r>
         <w:rPr>
@@ -21304,15 +21468,31 @@
           <w:sz w:val="24"/>
           <w:szCs w:val="24"/>
         </w:rPr>
-        <w:t>European Journal of Training &amp; Development, 42</w:t>
-      </w:r>
-      <w:r>
-        <w:rPr>
-          <w:rFonts w:ascii="Times New Roman" w:hAnsi="Times New Roman" w:cs="Times New Roman"/>
-          <w:sz w:val="24"/>
-          <w:szCs w:val="24"/>
-        </w:rPr>
-        <w:t>(9), 611-628. doi:10.1108/EJTD-04-2018-0042</w:t>
+        <w:t>Drug Discovery Today, 18</w:t>
+      </w:r>
+      <w:r>
+        <w:rPr>
+          <w:rFonts w:ascii="Times New Roman" w:hAnsi="Times New Roman" w:cs="Times New Roman"/>
+          <w:sz w:val="24"/>
+          <w:szCs w:val="24"/>
+        </w:rPr>
+        <w:t>(13-14), 610-613.</w:t>
+      </w:r>
+      <w:r>
+        <w:rPr>
+          <w:rFonts w:ascii="Times New Roman" w:hAnsi="Times New Roman" w:cs="Times New Roman"/>
+          <w:sz w:val="24"/>
+          <w:szCs w:val="24"/>
+        </w:rPr>
+        <w:t xml:space="preserve"> </w:t>
+      </w:r>
+      <w:r>
+        <w:rPr>
+          <w:rFonts w:ascii="Times New Roman" w:hAnsi="Times New Roman" w:cs="Times New Roman"/>
+          <w:sz w:val="24"/>
+          <w:szCs w:val="24"/>
+        </w:rPr>
+        <w:t>Retrieved from https://purehost.bath.ac.uk/ws/files/9594981/Hudson_Drug_Discovery_Today_2013.pdf</w:t>
       </w:r>
     </w:p>
     <w:p>
@@ -21331,7 +21511,7 @@
           <w:sz w:val="24"/>
           <w:szCs w:val="24"/>
         </w:rPr>
-        <w:t xml:space="preserve">Kahneman, D., &amp; Tversky, A. (1980). Prospect theory. </w:t>
+        <w:t xml:space="preserve">Ismail, M., Hamzah, S. R. a., &amp; Bebenroth, R. (2018). Differentiating knowledge transfer and technology transfer: What should an organizational manager need to know? </w:t>
       </w:r>
       <w:r>
         <w:rPr>
@@ -21341,15 +21521,34 @@
           <w:sz w:val="24"/>
           <w:szCs w:val="24"/>
         </w:rPr>
-        <w:t>Econometrica</w:t>
-      </w:r>
-      <w:r>
-        <w:rPr>
-          <w:rFonts w:ascii="Times New Roman" w:hAnsi="Times New Roman" w:cs="Times New Roman"/>
-          <w:sz w:val="24"/>
-          <w:szCs w:val="24"/>
-        </w:rPr>
-        <w:t xml:space="preserve">, </w:t>
+        <w:t>European Journal of Training &amp; Development, 42</w:t>
+      </w:r>
+      <w:r>
+        <w:rPr>
+          <w:rFonts w:ascii="Times New Roman" w:hAnsi="Times New Roman" w:cs="Times New Roman"/>
+          <w:sz w:val="24"/>
+          <w:szCs w:val="24"/>
+        </w:rPr>
+        <w:t>(9), 611-628. doi:10.1108/EJTD-04-2018-0042</w:t>
+      </w:r>
+    </w:p>
+    <w:p>
+      <w:pPr>
+        <w:spacing w:after="0" w:line="480" w:lineRule="auto"/>
+        <w:ind w:left="720" w:hanging="720"/>
+        <w:rPr>
+          <w:rFonts w:ascii="Times New Roman" w:hAnsi="Times New Roman" w:cs="Times New Roman"/>
+          <w:sz w:val="24"/>
+          <w:szCs w:val="24"/>
+        </w:rPr>
+      </w:pPr>
+      <w:r>
+        <w:rPr>
+          <w:rFonts w:ascii="Times New Roman" w:hAnsi="Times New Roman" w:cs="Times New Roman"/>
+          <w:sz w:val="24"/>
+          <w:szCs w:val="24"/>
+        </w:rPr>
+        <w:t xml:space="preserve">Kahneman, D., &amp; Tversky, A. (1980). Prospect theory. </w:t>
       </w:r>
       <w:r>
         <w:rPr>
@@ -21359,6 +21558,24 @@
           <w:sz w:val="24"/>
           <w:szCs w:val="24"/>
         </w:rPr>
+        <w:t>Econometrica</w:t>
+      </w:r>
+      <w:r>
+        <w:rPr>
+          <w:rFonts w:ascii="Times New Roman" w:hAnsi="Times New Roman" w:cs="Times New Roman"/>
+          <w:sz w:val="24"/>
+          <w:szCs w:val="24"/>
+        </w:rPr>
+        <w:t xml:space="preserve">, </w:t>
+      </w:r>
+      <w:r>
+        <w:rPr>
+          <w:rFonts w:ascii="Times New Roman" w:hAnsi="Times New Roman" w:cs="Times New Roman"/>
+          <w:i/>
+          <w:iCs/>
+          <w:sz w:val="24"/>
+          <w:szCs w:val="24"/>
+        </w:rPr>
         <w:t>12</w:t>
       </w:r>
       <w:r>
@@ -21513,6 +21730,7 @@
           <w:sz w:val="24"/>
           <w:szCs w:val="24"/>
         </w:rPr>
+        <w:lastRenderedPageBreak/>
         <w:t xml:space="preserve">Kohler, H. (1992). </w:t>
       </w:r>
       <w:r>
@@ -21549,7 +21767,6 @@
           <w:sz w:val="24"/>
           <w:szCs w:val="24"/>
         </w:rPr>
-        <w:lastRenderedPageBreak/>
         <w:t xml:space="preserve">Kundu, N., Bhar, C., &amp; Pandurangan, V. (2015). Managing Technology Transfer: An Analysis of Intrinsic Factors. </w:t>
       </w:r>
       <w:r>
@@ -22277,24 +22494,42 @@
           <w:sz w:val="24"/>
           <w:szCs w:val="24"/>
         </w:rPr>
-        <w:t xml:space="preserve">Maslow, A. H. (1943). A theory of human motivation. </w:t>
+        <w:t xml:space="preserve">Markham, S. K. (2002). Moving technologies from lab to market. </w:t>
       </w:r>
       <w:r>
         <w:rPr>
           <w:rFonts w:ascii="Times New Roman" w:hAnsi="Times New Roman" w:cs="Times New Roman"/>
           <w:i/>
-          <w:sz w:val="24"/>
-          <w:szCs w:val="24"/>
-        </w:rPr>
-        <w:t>Psychological Review, 50(4)</w:t>
-      </w:r>
-      <w:r>
-        <w:rPr>
-          <w:rFonts w:ascii="Times New Roman" w:hAnsi="Times New Roman" w:cs="Times New Roman"/>
-          <w:sz w:val="24"/>
-          <w:szCs w:val="24"/>
-        </w:rPr>
-        <w:t>, 370–96. doi:10.1037/h0054346</w:t>
+          <w:iCs/>
+          <w:sz w:val="24"/>
+          <w:szCs w:val="24"/>
+        </w:rPr>
+        <w:t>Research-Technology Management, 45</w:t>
+      </w:r>
+      <w:r>
+        <w:rPr>
+          <w:rFonts w:ascii="Times New Roman" w:hAnsi="Times New Roman" w:cs="Times New Roman"/>
+          <w:sz w:val="24"/>
+          <w:szCs w:val="24"/>
+        </w:rPr>
+        <w:t xml:space="preserve">(6), 31-42. </w:t>
+      </w:r>
+      <w:r>
+        <w:rPr>
+          <w:rFonts w:ascii="Times New Roman" w:hAnsi="Times New Roman" w:cs="Times New Roman"/>
+          <w:sz w:val="24"/>
+          <w:szCs w:val="24"/>
+        </w:rPr>
+        <w:t>Retrieved from https://www.researchgate.net/profile/Stephen_Markham/publication/228686775_Moving</w:t>
+      </w:r>
+      <w:r>
+        <w:rPr>
+          <w:rFonts w:ascii="Times New Roman" w:hAnsi="Times New Roman" w:cs="Times New Roman"/>
+          <w:sz w:val="24"/>
+          <w:szCs w:val="24"/>
+        </w:rPr>
+        <w:lastRenderedPageBreak/>
+        <w:t>_Technology_from_Lab_to_Market/links/5405e1c60cf2bba34c1dd7cd/Moving-Technology-from-Lab-to-Market.pdf</w:t>
       </w:r>
     </w:p>
     <w:p>
@@ -22313,25 +22548,33 @@
           <w:sz w:val="24"/>
           <w:szCs w:val="24"/>
         </w:rPr>
-        <w:lastRenderedPageBreak/>
-        <w:t xml:space="preserve">Miller, H. T., &amp; Fox, C. J. (2019). </w:t>
+        <w:t xml:space="preserve">Markham, S. K., Ward, S. J., Aiman‐Smith, L., &amp; Kingon, A. I. (2010). The valley of death as context for role theory in product innovation. </w:t>
       </w:r>
       <w:r>
         <w:rPr>
           <w:rFonts w:ascii="Times New Roman" w:hAnsi="Times New Roman" w:cs="Times New Roman"/>
           <w:i/>
-          <w:sz w:val="24"/>
-          <w:szCs w:val="24"/>
-        </w:rPr>
-        <w:t>Postmodern Public Administration</w:t>
-      </w:r>
-      <w:r>
-        <w:rPr>
-          <w:rFonts w:ascii="Times New Roman" w:hAnsi="Times New Roman" w:cs="Times New Roman"/>
-          <w:sz w:val="24"/>
-          <w:szCs w:val="24"/>
-        </w:rPr>
-        <w:t xml:space="preserve"> (Revised edition). New York, NY: Routledge.</w:t>
+          <w:iCs/>
+          <w:sz w:val="24"/>
+          <w:szCs w:val="24"/>
+        </w:rPr>
+        <w:t>Journal of Product Innovation Management, 27</w:t>
+      </w:r>
+      <w:r>
+        <w:rPr>
+          <w:rFonts w:ascii="Times New Roman" w:hAnsi="Times New Roman" w:cs="Times New Roman"/>
+          <w:sz w:val="24"/>
+          <w:szCs w:val="24"/>
+        </w:rPr>
+        <w:t>(3), 402-417.</w:t>
+      </w:r>
+      <w:r>
+        <w:rPr>
+          <w:rFonts w:ascii="Times New Roman" w:hAnsi="Times New Roman" w:cs="Times New Roman"/>
+          <w:sz w:val="24"/>
+          <w:szCs w:val="24"/>
+        </w:rPr>
+        <w:t xml:space="preserve"> Retrieved from http://lib.slu.edu</w:t>
       </w:r>
     </w:p>
     <w:p>
@@ -22350,7 +22593,43 @@
           <w:sz w:val="24"/>
           <w:szCs w:val="24"/>
         </w:rPr>
-        <w:t xml:space="preserve">Mitcham, C., &amp; Schatzberg, E. (2009). Defining technology and the engineering sciences. In A. W. Meijers (Ed.), </w:t>
+        <w:t xml:space="preserve">Maslow, A. H. (1943). A theory of human motivation. </w:t>
+      </w:r>
+      <w:r>
+        <w:rPr>
+          <w:rFonts w:ascii="Times New Roman" w:hAnsi="Times New Roman" w:cs="Times New Roman"/>
+          <w:i/>
+          <w:sz w:val="24"/>
+          <w:szCs w:val="24"/>
+        </w:rPr>
+        <w:t>Psychological Review, 50(4)</w:t>
+      </w:r>
+      <w:r>
+        <w:rPr>
+          <w:rFonts w:ascii="Times New Roman" w:hAnsi="Times New Roman" w:cs="Times New Roman"/>
+          <w:sz w:val="24"/>
+          <w:szCs w:val="24"/>
+        </w:rPr>
+        <w:t>, 370–96. doi:10.1037/h0054346</w:t>
+      </w:r>
+    </w:p>
+    <w:p>
+      <w:pPr>
+        <w:spacing w:after="0" w:line="480" w:lineRule="auto"/>
+        <w:ind w:left="720" w:hanging="720"/>
+        <w:rPr>
+          <w:rFonts w:ascii="Times New Roman" w:hAnsi="Times New Roman" w:cs="Times New Roman"/>
+          <w:sz w:val="24"/>
+          <w:szCs w:val="24"/>
+        </w:rPr>
+      </w:pPr>
+      <w:r>
+        <w:rPr>
+          <w:rFonts w:ascii="Times New Roman" w:hAnsi="Times New Roman" w:cs="Times New Roman"/>
+          <w:sz w:val="24"/>
+          <w:szCs w:val="24"/>
+        </w:rPr>
+        <w:t xml:space="preserve">Mercelis, J., Galvez-Behar, G., &amp; Guagnini, A. (2017). Commercializing science: nineteenth- and twentieth-century academic scientists as consultants, patentees, and entrepreneurs. </w:t>
       </w:r>
       <w:r>
         <w:rPr>
@@ -22360,15 +22639,15 @@
           <w:sz w:val="24"/>
           <w:szCs w:val="24"/>
         </w:rPr>
-        <w:t>Philosophy of technology and engineering sciences</w:t>
-      </w:r>
-      <w:r>
-        <w:rPr>
-          <w:rFonts w:ascii="Times New Roman" w:hAnsi="Times New Roman" w:cs="Times New Roman"/>
-          <w:sz w:val="24"/>
-          <w:szCs w:val="24"/>
-        </w:rPr>
-        <w:t xml:space="preserve"> (Vol. 9, pp. 27-63). Burlington, MA: Elsevier.</w:t>
+        <w:t>History &amp; Technology, 33</w:t>
+      </w:r>
+      <w:r>
+        <w:rPr>
+          <w:rFonts w:ascii="Times New Roman" w:hAnsi="Times New Roman" w:cs="Times New Roman"/>
+          <w:sz w:val="24"/>
+          <w:szCs w:val="24"/>
+        </w:rPr>
+        <w:t>(1), 4-22. doi:10.1080/07341512.2017.1342308</w:t>
       </w:r>
     </w:p>
     <w:p>
@@ -22387,7 +22666,43 @@
           <w:sz w:val="24"/>
           <w:szCs w:val="24"/>
         </w:rPr>
-        <w:t xml:space="preserve">Moran, N. (2007). Public sector seeks to bridge 'valley of death'. </w:t>
+        <w:t xml:space="preserve">Miller, H. T., &amp; Fox, C. J. (2019). </w:t>
+      </w:r>
+      <w:r>
+        <w:rPr>
+          <w:rFonts w:ascii="Times New Roman" w:hAnsi="Times New Roman" w:cs="Times New Roman"/>
+          <w:i/>
+          <w:sz w:val="24"/>
+          <w:szCs w:val="24"/>
+        </w:rPr>
+        <w:t>Postmodern Public Administration</w:t>
+      </w:r>
+      <w:r>
+        <w:rPr>
+          <w:rFonts w:ascii="Times New Roman" w:hAnsi="Times New Roman" w:cs="Times New Roman"/>
+          <w:sz w:val="24"/>
+          <w:szCs w:val="24"/>
+        </w:rPr>
+        <w:t xml:space="preserve"> (Revised edition). New York, NY: Routledge.</w:t>
+      </w:r>
+    </w:p>
+    <w:p>
+      <w:pPr>
+        <w:spacing w:after="0" w:line="480" w:lineRule="auto"/>
+        <w:ind w:left="720" w:hanging="720"/>
+        <w:rPr>
+          <w:rFonts w:ascii="Times New Roman" w:hAnsi="Times New Roman" w:cs="Times New Roman"/>
+          <w:sz w:val="24"/>
+          <w:szCs w:val="24"/>
+        </w:rPr>
+      </w:pPr>
+      <w:r>
+        <w:rPr>
+          <w:rFonts w:ascii="Times New Roman" w:hAnsi="Times New Roman" w:cs="Times New Roman"/>
+          <w:sz w:val="24"/>
+          <w:szCs w:val="24"/>
+        </w:rPr>
+        <w:t xml:space="preserve">Mitcham, C., &amp; Schatzberg, E. (2009). Defining technology and the engineering sciences. In A. W. Meijers (Ed.), </w:t>
       </w:r>
       <w:r>
         <w:rPr>
@@ -22397,15 +22712,15 @@
           <w:sz w:val="24"/>
           <w:szCs w:val="24"/>
         </w:rPr>
-        <w:t>Nature Biotechnology, 25</w:t>
-      </w:r>
-      <w:r>
-        <w:rPr>
-          <w:rFonts w:ascii="Times New Roman" w:hAnsi="Times New Roman" w:cs="Times New Roman"/>
-          <w:sz w:val="24"/>
-          <w:szCs w:val="24"/>
-        </w:rPr>
-        <w:t>(3), 266-266. doi:10.1038/nbt0307-266</w:t>
+        <w:t>Philosophy of technology and engineering sciences</w:t>
+      </w:r>
+      <w:r>
+        <w:rPr>
+          <w:rFonts w:ascii="Times New Roman" w:hAnsi="Times New Roman" w:cs="Times New Roman"/>
+          <w:sz w:val="24"/>
+          <w:szCs w:val="24"/>
+        </w:rPr>
+        <w:t xml:space="preserve"> (Vol. 9, pp. 27-63). Burlington, MA: Elsevier.</w:t>
       </w:r>
     </w:p>
     <w:p>
@@ -22424,24 +22739,25 @@
           <w:sz w:val="24"/>
           <w:szCs w:val="24"/>
         </w:rPr>
-        <w:t xml:space="preserve">Müller, Hans &amp; Maasdorp Christiaan. 2011. “The Data, Information, and Knowledge Hierarchy and its Ability to Convince.” In </w:t>
+        <w:t xml:space="preserve">Moran, N. (2007). Public sector seeks to bridge 'valley of death'. </w:t>
       </w:r>
       <w:r>
         <w:rPr>
           <w:rFonts w:ascii="Times New Roman" w:hAnsi="Times New Roman" w:cs="Times New Roman"/>
           <w:i/>
-          <w:sz w:val="24"/>
-          <w:szCs w:val="24"/>
-        </w:rPr>
-        <w:t>2011 Fifth International Conference on Research Challenges in Information Science Proceedings</w:t>
-      </w:r>
-      <w:r>
-        <w:rPr>
-          <w:rFonts w:ascii="Times New Roman" w:hAnsi="Times New Roman" w:cs="Times New Roman"/>
-          <w:sz w:val="24"/>
-          <w:szCs w:val="24"/>
-        </w:rPr>
-        <w:t>. Colette Rolland and Martine Collard (eds). Piscataway, NJ: Institute of Electrical and Electronics Engineers. doi:10. 1109/RCIS.2011.6006851</w:t>
+          <w:iCs/>
+          <w:sz w:val="24"/>
+          <w:szCs w:val="24"/>
+        </w:rPr>
+        <w:t>Nature Biotechnology, 25</w:t>
+      </w:r>
+      <w:r>
+        <w:rPr>
+          <w:rFonts w:ascii="Times New Roman" w:hAnsi="Times New Roman" w:cs="Times New Roman"/>
+          <w:sz w:val="24"/>
+          <w:szCs w:val="24"/>
+        </w:rPr>
+        <w:t>(3), 266-266. doi:10.1038/nbt0307-266</w:t>
       </w:r>
     </w:p>
     <w:p>
@@ -22460,6 +22776,43 @@
           <w:sz w:val="24"/>
           <w:szCs w:val="24"/>
         </w:rPr>
+        <w:t xml:space="preserve">Müller, Hans &amp; Maasdorp Christiaan. 2011. “The Data, Information, and Knowledge Hierarchy and its Ability to Convince.” In </w:t>
+      </w:r>
+      <w:r>
+        <w:rPr>
+          <w:rFonts w:ascii="Times New Roman" w:hAnsi="Times New Roman" w:cs="Times New Roman"/>
+          <w:i/>
+          <w:sz w:val="24"/>
+          <w:szCs w:val="24"/>
+        </w:rPr>
+        <w:t>2011 Fifth International Conference on Research Challenges in Information Science Proceedings</w:t>
+      </w:r>
+      <w:r>
+        <w:rPr>
+          <w:rFonts w:ascii="Times New Roman" w:hAnsi="Times New Roman" w:cs="Times New Roman"/>
+          <w:sz w:val="24"/>
+          <w:szCs w:val="24"/>
+        </w:rPr>
+        <w:t>. Colette Rolland and Martine Collard (eds). Piscataway, NJ: Institute of Electrical and Electronics Engineers. doi:10. 1109/RCIS.2011.6006851</w:t>
+      </w:r>
+    </w:p>
+    <w:p>
+      <w:pPr>
+        <w:spacing w:after="0" w:line="480" w:lineRule="auto"/>
+        <w:ind w:left="720" w:hanging="720"/>
+        <w:rPr>
+          <w:rFonts w:ascii="Times New Roman" w:hAnsi="Times New Roman" w:cs="Times New Roman"/>
+          <w:sz w:val="24"/>
+          <w:szCs w:val="24"/>
+        </w:rPr>
+      </w:pPr>
+      <w:r>
+        <w:rPr>
+          <w:rFonts w:ascii="Times New Roman" w:hAnsi="Times New Roman" w:cs="Times New Roman"/>
+          <w:sz w:val="24"/>
+          <w:szCs w:val="24"/>
+        </w:rPr>
+        <w:lastRenderedPageBreak/>
         <w:t xml:space="preserve">Munteanu, R. (2012). Stage of development and licensing university inventions. </w:t>
       </w:r>
       <w:r>
@@ -22687,7 +23040,6 @@
           <w:sz w:val="24"/>
           <w:szCs w:val="24"/>
         </w:rPr>
-        <w:lastRenderedPageBreak/>
         <w:t xml:space="preserve">Nolte, W., &amp; Kruse, R. (2011). Readiness level proliferation. </w:t>
       </w:r>
       <w:r>
@@ -22831,7 +23183,16 @@
           <w:sz w:val="24"/>
           <w:szCs w:val="24"/>
         </w:rPr>
-        <w:t>. Paper presented at the 2015 Portland International Conference on Management of Engineering and Technology (PICMET), Portland, OR.</w:t>
+        <w:t xml:space="preserve">. Paper presented at the 2015 Portland International Conference on Management of Engineering and Technology </w:t>
+      </w:r>
+      <w:r>
+        <w:rPr>
+          <w:rFonts w:ascii="Times New Roman" w:hAnsi="Times New Roman" w:cs="Times New Roman"/>
+          <w:sz w:val="24"/>
+          <w:szCs w:val="24"/>
+        </w:rPr>
+        <w:lastRenderedPageBreak/>
+        <w:t>(PICMET), Portland, OR.</w:t>
       </w:r>
       <w:r>
         <w:rPr>
@@ -23009,7 +23370,6 @@
           <w:sz w:val="24"/>
           <w:szCs w:val="24"/>
         </w:rPr>
-        <w:lastRenderedPageBreak/>
         <w:t xml:space="preserve">Rowley, J. (2007). The wisdom hierarchy: representations of the DIKW hierarchy. </w:t>
       </w:r>
       <w:r>
@@ -23240,6 +23600,7 @@
           <w:sz w:val="24"/>
           <w:szCs w:val="24"/>
         </w:rPr>
+        <w:lastRenderedPageBreak/>
         <w:t xml:space="preserve">Song, M., Park, J. </w:t>
       </w:r>
       <w:r>
@@ -23386,7 +23747,6 @@
           <w:sz w:val="24"/>
           <w:szCs w:val="24"/>
         </w:rPr>
-        <w:lastRenderedPageBreak/>
         <w:t xml:space="preserve">Stevens, A. J. (2004). The enactment of Bayh-Dole. </w:t>
       </w:r>
       <w:r>
@@ -23596,6 +23956,7 @@
           <w:sz w:val="24"/>
           <w:szCs w:val="24"/>
         </w:rPr>
+        <w:lastRenderedPageBreak/>
         <w:t xml:space="preserve">Tversky, A., &amp; Kahneman, D. (1992). Advances in prospect theory: Cumulative representation of uncertainty. </w:t>
       </w:r>
       <w:r>
@@ -23759,7 +24120,6 @@
           <w:sz w:val="24"/>
           <w:szCs w:val="24"/>
         </w:rPr>
-        <w:lastRenderedPageBreak/>
         <w:t>U.S. Spending.</w:t>
       </w:r>
       <w:r>
@@ -23896,6 +24256,7 @@
           <w:sz w:val="24"/>
           <w:szCs w:val="24"/>
         </w:rPr>
+        <w:lastRenderedPageBreak/>
         <w:t>Westerik, F</w:t>
       </w:r>
       <w:r>
@@ -24121,7 +24482,6 @@
           <w:sz w:val="24"/>
           <w:szCs w:val="24"/>
         </w:rPr>
-        <w:lastRenderedPageBreak/>
         <w:t xml:space="preserve">Wu, Y., Welch, E. W., &amp; Huang, W.-L. (2015). Commercialization of university inventions: Individual and institutional factors affecting licensing of university patents. </w:t>
       </w:r>
       <w:r>
@@ -27033,7 +27393,7 @@
         <w:noProof/>
         <w:sz w:val="24"/>
       </w:rPr>
-      <w:t>60</w:t>
+      <w:t>61</w:t>
     </w:r>
     <w:r>
       <w:rPr>
@@ -29662,7 +30022,7 @@
 </file>
 
 <file path=customXml/itemProps1.xml><?xml version="1.0" encoding="utf-8"?>
-<ds:datastoreItem xmlns:ds="http://schemas.openxmlformats.org/officeDocument/2006/customXml" ds:itemID="{08676883-3A12-49BF-AF06-70A4F3570080}">
+<ds:datastoreItem xmlns:ds="http://schemas.openxmlformats.org/officeDocument/2006/customXml" ds:itemID="{A3E1F979-2A71-415D-B864-7718C64438DA}">
   <ds:schemaRefs>
     <ds:schemaRef ds:uri="http://schemas.openxmlformats.org/officeDocument/2006/bibliography"/>
   </ds:schemaRefs>

</xml_diff>

<commit_message>
Modifed section on development stage in technology transfer policy
</commit_message>
<xml_diff>
--- a/Docs/PSP6980_2020_Fall_Townes_LiteratureReview_v00.docx
+++ b/Docs/PSP6980_2020_Fall_Townes_LiteratureReview_v00.docx
@@ -18438,15 +18438,47 @@
           <w:sz w:val="24"/>
           <w:szCs w:val="24"/>
         </w:rPr>
-        <w:t>Federal technology transfer policy does not explicitly and directly address development stage but there are aspects that one can use to make inferences</w:t>
-      </w:r>
-      <w:r>
-        <w:rPr>
-          <w:rFonts w:ascii="Times New Roman" w:hAnsi="Times New Roman" w:cs="Times New Roman"/>
-          <w:sz w:val="24"/>
-          <w:szCs w:val="24"/>
-        </w:rPr>
-        <w:t xml:space="preserve"> about the role of development stage in federal public policy</w:t>
+        <w:t xml:space="preserve">Federal technology transfer policy does not explicitly and directly address development stage but there are aspects that one can use to </w:t>
+      </w:r>
+      <w:r>
+        <w:rPr>
+          <w:rFonts w:ascii="Times New Roman" w:hAnsi="Times New Roman" w:cs="Times New Roman"/>
+          <w:sz w:val="24"/>
+          <w:szCs w:val="24"/>
+        </w:rPr>
+        <w:t>draw some conclusions</w:t>
+      </w:r>
+      <w:r>
+        <w:rPr>
+          <w:rFonts w:ascii="Times New Roman" w:hAnsi="Times New Roman" w:cs="Times New Roman"/>
+          <w:sz w:val="24"/>
+          <w:szCs w:val="24"/>
+        </w:rPr>
+        <w:t xml:space="preserve"> about the role of development stage in </w:t>
+      </w:r>
+      <w:r>
+        <w:rPr>
+          <w:rFonts w:ascii="Times New Roman" w:hAnsi="Times New Roman" w:cs="Times New Roman"/>
+          <w:sz w:val="24"/>
+          <w:szCs w:val="24"/>
+        </w:rPr>
+        <w:t xml:space="preserve">relevant </w:t>
+      </w:r>
+      <w:r>
+        <w:rPr>
+          <w:rFonts w:ascii="Times New Roman" w:hAnsi="Times New Roman" w:cs="Times New Roman"/>
+          <w:sz w:val="24"/>
+          <w:szCs w:val="24"/>
+        </w:rPr>
+        <w:t>federal public policy</w:t>
+      </w:r>
+      <w:r>
+        <w:rPr>
+          <w:rFonts w:ascii="Times New Roman" w:hAnsi="Times New Roman" w:cs="Times New Roman"/>
+          <w:sz w:val="24"/>
+          <w:szCs w:val="24"/>
+        </w:rPr>
+        <w:t xml:space="preserve"> regarding technology transfer</w:t>
       </w:r>
       <w:r>
         <w:rPr>
@@ -18455,32 +18487,679 @@
           <w:szCs w:val="24"/>
         </w:rPr>
         <w:t xml:space="preserve">.  </w:t>
+      </w:r>
+      <w:r>
+        <w:rPr>
+          <w:rFonts w:ascii="Times New Roman" w:hAnsi="Times New Roman" w:cs="Times New Roman"/>
+          <w:sz w:val="24"/>
+          <w:szCs w:val="24"/>
+        </w:rPr>
+        <w:t xml:space="preserve">Murphy and Edwards (2003) argued that the federal government considers </w:t>
+      </w:r>
+      <w:r>
+        <w:rPr>
+          <w:rFonts w:ascii="Times New Roman" w:hAnsi="Times New Roman" w:cs="Times New Roman"/>
+          <w:sz w:val="24"/>
+          <w:szCs w:val="24"/>
+        </w:rPr>
+        <w:t xml:space="preserve">the </w:t>
+      </w:r>
+      <w:r>
+        <w:rPr>
+          <w:rFonts w:ascii="Times New Roman" w:hAnsi="Times New Roman" w:cs="Times New Roman"/>
+          <w:sz w:val="24"/>
+          <w:szCs w:val="24"/>
+        </w:rPr>
+        <w:t xml:space="preserve">commercialization of </w:t>
+      </w:r>
+      <w:r>
+        <w:rPr>
+          <w:rFonts w:ascii="Times New Roman" w:hAnsi="Times New Roman" w:cs="Times New Roman"/>
+          <w:sz w:val="24"/>
+          <w:szCs w:val="24"/>
+        </w:rPr>
+        <w:lastRenderedPageBreak/>
+        <w:t>technologies created from federally-funded research and development as the responsibility of the private sector.  For example, the Department of Energy (DOE) and the National Renewable Energy Laboratory (NREL) expect private sector firms to develop offerings based on its technologies and introduced them to the marketplace.</w:t>
+      </w:r>
+      <w:r>
+        <w:rPr>
+          <w:rFonts w:ascii="Times New Roman" w:hAnsi="Times New Roman" w:cs="Times New Roman"/>
+          <w:sz w:val="24"/>
+          <w:szCs w:val="24"/>
+        </w:rPr>
+        <w:t xml:space="preserve">  There are two primary principles that significantly influence federal public policy regarding technology transfer.  </w:t>
+      </w:r>
+      <w:r>
+        <w:rPr>
+          <w:rFonts w:ascii="Times New Roman" w:hAnsi="Times New Roman" w:cs="Times New Roman"/>
+          <w:sz w:val="24"/>
+          <w:szCs w:val="24"/>
+        </w:rPr>
+        <w:t>The f</w:t>
+      </w:r>
+      <w:r>
+        <w:rPr>
+          <w:rFonts w:ascii="Times New Roman" w:hAnsi="Times New Roman" w:cs="Times New Roman"/>
+          <w:sz w:val="24"/>
+          <w:szCs w:val="24"/>
+        </w:rPr>
+        <w:t>irst</w:t>
+      </w:r>
+      <w:r>
+        <w:rPr>
+          <w:rFonts w:ascii="Times New Roman" w:hAnsi="Times New Roman" w:cs="Times New Roman"/>
+          <w:sz w:val="24"/>
+          <w:szCs w:val="24"/>
+        </w:rPr>
+        <w:t xml:space="preserve"> principle is that </w:t>
+      </w:r>
+      <w:r>
+        <w:rPr>
+          <w:rFonts w:ascii="Times New Roman" w:hAnsi="Times New Roman" w:cs="Times New Roman"/>
+          <w:sz w:val="24"/>
+          <w:szCs w:val="24"/>
+        </w:rPr>
+        <w:t xml:space="preserve">the </w:t>
+      </w:r>
+      <w:r>
+        <w:rPr>
+          <w:rFonts w:ascii="Times New Roman" w:hAnsi="Times New Roman" w:cs="Times New Roman"/>
+          <w:sz w:val="24"/>
+          <w:szCs w:val="24"/>
+        </w:rPr>
+        <w:t>federal government</w:t>
+      </w:r>
+      <w:r>
+        <w:rPr>
+          <w:rFonts w:ascii="Times New Roman" w:hAnsi="Times New Roman" w:cs="Times New Roman"/>
+          <w:sz w:val="24"/>
+          <w:szCs w:val="24"/>
+        </w:rPr>
+        <w:t xml:space="preserve"> should not pick winners and losers in the private sector.  </w:t>
+      </w:r>
+      <w:r>
+        <w:rPr>
+          <w:rFonts w:ascii="Times New Roman" w:hAnsi="Times New Roman" w:cs="Times New Roman"/>
+          <w:sz w:val="24"/>
+          <w:szCs w:val="24"/>
+        </w:rPr>
+        <w:t>The second is that</w:t>
+      </w:r>
+      <w:r>
+        <w:rPr>
+          <w:rFonts w:ascii="Times New Roman" w:hAnsi="Times New Roman" w:cs="Times New Roman"/>
+          <w:sz w:val="24"/>
+          <w:szCs w:val="24"/>
+        </w:rPr>
+        <w:t xml:space="preserve"> the </w:t>
+      </w:r>
+      <w:r>
+        <w:rPr>
+          <w:rFonts w:ascii="Times New Roman" w:hAnsi="Times New Roman" w:cs="Times New Roman"/>
+          <w:sz w:val="24"/>
+          <w:szCs w:val="24"/>
+        </w:rPr>
+        <w:t>f</w:t>
+      </w:r>
+      <w:r>
+        <w:rPr>
+          <w:rFonts w:ascii="Times New Roman" w:hAnsi="Times New Roman" w:cs="Times New Roman"/>
+          <w:sz w:val="24"/>
+          <w:szCs w:val="24"/>
+        </w:rPr>
+        <w:t>ederal govern</w:t>
+      </w:r>
+      <w:r>
+        <w:rPr>
+          <w:rFonts w:ascii="Times New Roman" w:hAnsi="Times New Roman" w:cs="Times New Roman"/>
+          <w:sz w:val="24"/>
+          <w:szCs w:val="24"/>
+        </w:rPr>
+        <w:t>ment</w:t>
+      </w:r>
+      <w:r>
+        <w:rPr>
+          <w:rFonts w:ascii="Times New Roman" w:hAnsi="Times New Roman" w:cs="Times New Roman"/>
+          <w:sz w:val="24"/>
+          <w:szCs w:val="24"/>
+        </w:rPr>
+        <w:t xml:space="preserve"> should not encourage a dependence on </w:t>
+      </w:r>
+      <w:r>
+        <w:rPr>
+          <w:rFonts w:ascii="Times New Roman" w:hAnsi="Times New Roman" w:cs="Times New Roman"/>
+          <w:sz w:val="24"/>
+          <w:szCs w:val="24"/>
+        </w:rPr>
+        <w:t xml:space="preserve">federally provided financial support (i.e., </w:t>
+      </w:r>
+      <w:r>
+        <w:rPr>
+          <w:rFonts w:ascii="Times New Roman" w:hAnsi="Times New Roman" w:cs="Times New Roman"/>
+          <w:sz w:val="24"/>
+          <w:szCs w:val="24"/>
+        </w:rPr>
+        <w:t>“corporate welfare”</w:t>
+      </w:r>
+      <w:r>
+        <w:rPr>
+          <w:rFonts w:ascii="Times New Roman" w:hAnsi="Times New Roman" w:cs="Times New Roman"/>
+          <w:sz w:val="24"/>
+          <w:szCs w:val="24"/>
+        </w:rPr>
+        <w:t>)</w:t>
+      </w:r>
+      <w:r>
+        <w:rPr>
+          <w:rFonts w:ascii="Times New Roman" w:hAnsi="Times New Roman" w:cs="Times New Roman"/>
+          <w:sz w:val="24"/>
+          <w:szCs w:val="24"/>
+        </w:rPr>
+        <w:t xml:space="preserve"> among the private sector (Murphy and Edwards).</w:t>
+      </w:r>
+    </w:p>
+    <w:p>
+      <w:pPr>
+        <w:spacing w:after="0" w:line="480" w:lineRule="auto"/>
+        <w:ind w:firstLine="720"/>
+        <w:rPr>
+          <w:rFonts w:ascii="Times New Roman" w:hAnsi="Times New Roman" w:cs="Times New Roman"/>
+          <w:sz w:val="24"/>
+          <w:szCs w:val="24"/>
+        </w:rPr>
+      </w:pPr>
+      <w:r>
+        <w:rPr>
+          <w:rFonts w:ascii="Times New Roman" w:hAnsi="Times New Roman" w:cs="Times New Roman"/>
+          <w:sz w:val="24"/>
+          <w:szCs w:val="24"/>
+        </w:rPr>
+        <w:t>The Small Business Innovation Research (SBIR) program created by the Small Business Innovation Development Act of 1982</w:t>
+      </w:r>
+      <w:r>
+        <w:rPr>
+          <w:rFonts w:ascii="Times New Roman" w:hAnsi="Times New Roman" w:cs="Times New Roman"/>
+          <w:sz w:val="24"/>
+          <w:szCs w:val="24"/>
+        </w:rPr>
+        <w:t xml:space="preserve"> </w:t>
+      </w:r>
+      <w:r>
+        <w:rPr>
+          <w:rFonts w:ascii="Times New Roman" w:hAnsi="Times New Roman" w:cs="Times New Roman"/>
+          <w:sz w:val="24"/>
+          <w:szCs w:val="24"/>
+        </w:rPr>
+        <w:t>(Pub.L. 97-219)</w:t>
+      </w:r>
+      <w:r>
+        <w:rPr>
+          <w:rFonts w:ascii="Times New Roman" w:hAnsi="Times New Roman" w:cs="Times New Roman"/>
+          <w:sz w:val="24"/>
+          <w:szCs w:val="24"/>
+        </w:rPr>
+        <w:t xml:space="preserve"> considers development stage in a broad sense.  The program is structured into three phases – feasibility (Phase I), development (Phase II), and commercialization (Phase III).  However, the federal government only provides funding for t</w:t>
+      </w:r>
+      <w:r>
+        <w:rPr>
+          <w:rFonts w:ascii="Times New Roman" w:hAnsi="Times New Roman" w:cs="Times New Roman"/>
+          <w:sz w:val="24"/>
+          <w:szCs w:val="24"/>
+        </w:rPr>
+        <w:t>he first two phases.  P</w:t>
+      </w:r>
+      <w:r>
+        <w:rPr>
+          <w:rFonts w:ascii="Times New Roman" w:hAnsi="Times New Roman" w:cs="Times New Roman"/>
+          <w:sz w:val="24"/>
+          <w:szCs w:val="24"/>
+        </w:rPr>
+        <w:t>rojects generally are focused on addressing identified needs within federal agencies.</w:t>
+      </w:r>
+      <w:r>
+        <w:rPr>
+          <w:rFonts w:ascii="Times New Roman" w:hAnsi="Times New Roman" w:cs="Times New Roman"/>
+          <w:sz w:val="24"/>
+          <w:szCs w:val="24"/>
+        </w:rPr>
+        <w:t xml:space="preserve">  The NSF is the only agency that has broadened its SBIR program to consider projects more generally aligned with the overall mission of the agency that seek to serve private sector markets.  </w:t>
+      </w:r>
+      <w:r>
+        <w:rPr>
+          <w:rFonts w:ascii="Times New Roman" w:hAnsi="Times New Roman" w:cs="Times New Roman"/>
+          <w:sz w:val="24"/>
+          <w:szCs w:val="24"/>
+        </w:rPr>
+        <w:t>However, only small businesses as defined by the government are eligible to participate in the program.  Moreover, it accounts for less than three percent (3%) of the extramural research and development budgets of federal agencies.  Even more, projects aren’t necessarily connected with technologies derived from previous federally-funded research and development</w:t>
+      </w:r>
+      <w:r>
+        <w:rPr>
+          <w:rFonts w:ascii="Times New Roman" w:hAnsi="Times New Roman" w:cs="Times New Roman"/>
+          <w:sz w:val="24"/>
+          <w:szCs w:val="24"/>
+        </w:rPr>
+        <w:t xml:space="preserve"> programs (</w:t>
+      </w:r>
+      <w:r>
+        <w:rPr>
+          <w:rFonts w:ascii="Times New Roman" w:hAnsi="Times New Roman" w:cs="Times New Roman"/>
+          <w:sz w:val="24"/>
+          <w:szCs w:val="24"/>
+        </w:rPr>
+        <w:t>U.S. Small Business Administration</w:t>
+      </w:r>
+      <w:r>
+        <w:rPr>
+          <w:rFonts w:ascii="Times New Roman" w:hAnsi="Times New Roman" w:cs="Times New Roman"/>
+          <w:sz w:val="24"/>
+          <w:szCs w:val="24"/>
+        </w:rPr>
+        <w:t>, n.d.).</w:t>
+      </w:r>
+    </w:p>
+    <w:p>
+      <w:pPr>
+        <w:spacing w:after="0" w:line="480" w:lineRule="auto"/>
+        <w:ind w:firstLine="720"/>
+        <w:rPr>
+          <w:rFonts w:ascii="Times New Roman" w:hAnsi="Times New Roman" w:cs="Times New Roman"/>
+          <w:sz w:val="24"/>
+          <w:szCs w:val="24"/>
+        </w:rPr>
+      </w:pPr>
+      <w:r>
+        <w:rPr>
+          <w:rFonts w:ascii="Times New Roman" w:hAnsi="Times New Roman" w:cs="Times New Roman"/>
+          <w:sz w:val="24"/>
+          <w:szCs w:val="24"/>
+        </w:rPr>
+        <w:t xml:space="preserve">Studies of federal technology transfer policy typically have not focused on development stage.  </w:t>
+      </w:r>
+      <w:r>
+        <w:rPr>
+          <w:rFonts w:ascii="Times New Roman" w:hAnsi="Times New Roman" w:cs="Times New Roman"/>
+          <w:sz w:val="24"/>
+          <w:szCs w:val="24"/>
+        </w:rPr>
+        <w:t xml:space="preserve">One of the most glaring issues </w:t>
+      </w:r>
+      <w:r>
+        <w:rPr>
+          <w:rFonts w:ascii="Times New Roman" w:hAnsi="Times New Roman" w:cs="Times New Roman"/>
+          <w:sz w:val="24"/>
+          <w:szCs w:val="24"/>
+        </w:rPr>
+        <w:t>about studies</w:t>
+      </w:r>
+      <w:r>
+        <w:rPr>
+          <w:rFonts w:ascii="Times New Roman" w:hAnsi="Times New Roman" w:cs="Times New Roman"/>
+          <w:sz w:val="24"/>
+          <w:szCs w:val="24"/>
+        </w:rPr>
+        <w:t xml:space="preserve"> of federal policy regarding technology transfer in general is the</w:t>
+      </w:r>
+      <w:r>
+        <w:rPr>
+          <w:rFonts w:ascii="Times New Roman" w:hAnsi="Times New Roman" w:cs="Times New Roman"/>
+          <w:sz w:val="24"/>
+          <w:szCs w:val="24"/>
+        </w:rPr>
+        <w:t xml:space="preserve"> </w:t>
+      </w:r>
+      <w:r>
+        <w:rPr>
+          <w:rFonts w:ascii="Times New Roman" w:hAnsi="Times New Roman" w:cs="Times New Roman"/>
+          <w:sz w:val="24"/>
+          <w:szCs w:val="24"/>
+        </w:rPr>
+        <w:t>narrow</w:t>
+      </w:r>
+      <w:r>
+        <w:rPr>
+          <w:rFonts w:ascii="Times New Roman" w:hAnsi="Times New Roman" w:cs="Times New Roman"/>
+          <w:sz w:val="24"/>
+          <w:szCs w:val="24"/>
+        </w:rPr>
+        <w:t xml:space="preserve"> </w:t>
+      </w:r>
+      <w:r>
+        <w:rPr>
+          <w:rFonts w:ascii="Times New Roman" w:hAnsi="Times New Roman" w:cs="Times New Roman"/>
+          <w:sz w:val="24"/>
+          <w:szCs w:val="24"/>
+        </w:rPr>
+        <w:t xml:space="preserve">focus on either the Bayh-Dole Act of 1980 (Dai, Pop &amp; </w:t>
+      </w:r>
+      <w:r>
+        <w:rPr>
+          <w:rFonts w:ascii="Times New Roman" w:hAnsi="Times New Roman" w:cs="Times New Roman"/>
+          <w:sz w:val="24"/>
+          <w:szCs w:val="24"/>
+        </w:rPr>
+        <w:lastRenderedPageBreak/>
+        <w:t>Bretschneider, 2005) or the Small Business Innovation Research (SBIR) program that was created by Pub.L. 97-219 The Small Business Innovation Development Act of 1982 (</w:t>
+      </w:r>
+      <w:r>
+        <w:rPr>
+          <w:rFonts w:ascii="Times New Roman" w:hAnsi="Times New Roman" w:cs="Times New Roman"/>
+          <w:sz w:val="24"/>
+          <w:szCs w:val="24"/>
+        </w:rPr>
+        <w:t xml:space="preserve">see, e.g., </w:t>
+      </w:r>
+      <w:r>
+        <w:rPr>
+          <w:rFonts w:ascii="Times New Roman" w:hAnsi="Times New Roman" w:cs="Times New Roman"/>
+          <w:sz w:val="24"/>
+          <w:szCs w:val="24"/>
+        </w:rPr>
+        <w:t xml:space="preserve">Andersen, Bray &amp; Link, 2017; Joshi, Inouye &amp; Robinson, n.d.; Link &amp; Scott, 2010).  </w:t>
+      </w:r>
+      <w:r>
+        <w:rPr>
+          <w:rFonts w:ascii="Times New Roman" w:hAnsi="Times New Roman" w:cs="Times New Roman"/>
+          <w:sz w:val="24"/>
+          <w:szCs w:val="24"/>
+        </w:rPr>
+        <w:t xml:space="preserve">Other </w:t>
+      </w:r>
+      <w:r>
+        <w:rPr>
+          <w:rFonts w:ascii="Times New Roman" w:hAnsi="Times New Roman" w:cs="Times New Roman"/>
+          <w:sz w:val="24"/>
+          <w:szCs w:val="24"/>
+        </w:rPr>
+        <w:t>research</w:t>
+      </w:r>
+      <w:r>
+        <w:rPr>
+          <w:rFonts w:ascii="Times New Roman" w:hAnsi="Times New Roman" w:cs="Times New Roman"/>
+          <w:sz w:val="24"/>
+          <w:szCs w:val="24"/>
+        </w:rPr>
+        <w:t xml:space="preserve"> has</w:t>
+      </w:r>
+      <w:r>
+        <w:rPr>
+          <w:rFonts w:ascii="Times New Roman" w:hAnsi="Times New Roman" w:cs="Times New Roman"/>
+          <w:sz w:val="24"/>
+          <w:szCs w:val="24"/>
+        </w:rPr>
+        <w:t xml:space="preserve"> ventured into the broader innovation policy of the United States (</w:t>
+      </w:r>
+      <w:r>
+        <w:rPr>
+          <w:rFonts w:ascii="Times New Roman" w:hAnsi="Times New Roman" w:cs="Times New Roman"/>
+          <w:sz w:val="24"/>
+          <w:szCs w:val="24"/>
+        </w:rPr>
+        <w:t xml:space="preserve">see, e.g., </w:t>
+      </w:r>
+      <w:r>
+        <w:rPr>
+          <w:rFonts w:ascii="Times New Roman" w:hAnsi="Times New Roman" w:cs="Times New Roman"/>
+          <w:sz w:val="24"/>
+          <w:szCs w:val="24"/>
+        </w:rPr>
+        <w:t xml:space="preserve">Hemel, Ouellett &amp; Larrimore, 2019). </w:t>
+      </w:r>
+      <w:r>
+        <w:rPr>
+          <w:rFonts w:ascii="Times New Roman" w:hAnsi="Times New Roman" w:cs="Times New Roman"/>
+          <w:sz w:val="24"/>
+          <w:szCs w:val="24"/>
+        </w:rPr>
+        <w:t xml:space="preserve"> </w:t>
+      </w:r>
+      <w:r>
+        <w:rPr>
+          <w:rFonts w:ascii="Times New Roman" w:hAnsi="Times New Roman" w:cs="Times New Roman"/>
+          <w:sz w:val="24"/>
+          <w:szCs w:val="24"/>
+        </w:rPr>
+        <w:t xml:space="preserve">My review of the literature revealed no current studies </w:t>
+      </w:r>
+      <w:r>
+        <w:rPr>
+          <w:rFonts w:ascii="Times New Roman" w:hAnsi="Times New Roman" w:cs="Times New Roman"/>
+          <w:sz w:val="24"/>
+          <w:szCs w:val="24"/>
+        </w:rPr>
+        <w:t xml:space="preserve">that </w:t>
+      </w:r>
+      <w:r>
+        <w:rPr>
+          <w:rFonts w:ascii="Times New Roman" w:hAnsi="Times New Roman" w:cs="Times New Roman"/>
+          <w:sz w:val="24"/>
+          <w:szCs w:val="24"/>
+        </w:rPr>
+        <w:t xml:space="preserve">specifically </w:t>
+      </w:r>
+      <w:r>
+        <w:rPr>
+          <w:rFonts w:ascii="Times New Roman" w:hAnsi="Times New Roman" w:cs="Times New Roman"/>
+          <w:sz w:val="24"/>
+          <w:szCs w:val="24"/>
+        </w:rPr>
+        <w:t>investigate</w:t>
+      </w:r>
+      <w:r>
+        <w:rPr>
+          <w:rFonts w:ascii="Times New Roman" w:hAnsi="Times New Roman" w:cs="Times New Roman"/>
+          <w:sz w:val="24"/>
+          <w:szCs w:val="24"/>
+        </w:rPr>
+        <w:t>d the issue of development stage in federal technology transfer policy.</w:t>
+      </w:r>
+      <w:r>
+        <w:rPr>
+          <w:rFonts w:ascii="Times New Roman" w:hAnsi="Times New Roman" w:cs="Times New Roman"/>
+          <w:sz w:val="24"/>
+          <w:szCs w:val="24"/>
+        </w:rPr>
+        <w:t xml:space="preserve"> </w:t>
+      </w:r>
+      <w:r>
+        <w:rPr>
+          <w:rFonts w:ascii="Times New Roman" w:hAnsi="Times New Roman" w:cs="Times New Roman"/>
+          <w:sz w:val="24"/>
+          <w:szCs w:val="24"/>
+        </w:rPr>
+        <w:t>Many of the</w:t>
+      </w:r>
+      <w:r>
+        <w:rPr>
+          <w:rFonts w:ascii="Times New Roman" w:hAnsi="Times New Roman" w:cs="Times New Roman"/>
+          <w:sz w:val="24"/>
+          <w:szCs w:val="24"/>
+        </w:rPr>
+        <w:t xml:space="preserve"> s</w:t>
+      </w:r>
+      <w:r>
+        <w:rPr>
+          <w:rFonts w:ascii="Times New Roman" w:hAnsi="Times New Roman" w:cs="Times New Roman"/>
+          <w:sz w:val="24"/>
+          <w:szCs w:val="24"/>
+        </w:rPr>
+        <w:t>tudies</w:t>
+      </w:r>
+      <w:r>
+        <w:rPr>
+          <w:rFonts w:ascii="Times New Roman" w:hAnsi="Times New Roman" w:cs="Times New Roman"/>
+          <w:sz w:val="24"/>
+          <w:szCs w:val="24"/>
+        </w:rPr>
+        <w:t xml:space="preserve"> I unearthed that provided policy options </w:t>
+      </w:r>
+      <w:r>
+        <w:rPr>
+          <w:rFonts w:ascii="Times New Roman" w:hAnsi="Times New Roman" w:cs="Times New Roman"/>
+          <w:sz w:val="24"/>
+          <w:szCs w:val="24"/>
+        </w:rPr>
+        <w:t xml:space="preserve">regarding federal technology transfer policy </w:t>
+      </w:r>
+      <w:r>
+        <w:rPr>
+          <w:rFonts w:ascii="Times New Roman" w:hAnsi="Times New Roman" w:cs="Times New Roman"/>
+          <w:sz w:val="24"/>
+          <w:szCs w:val="24"/>
+        </w:rPr>
+        <w:t>we</w:t>
+      </w:r>
+      <w:r>
+        <w:rPr>
+          <w:rFonts w:ascii="Times New Roman" w:hAnsi="Times New Roman" w:cs="Times New Roman"/>
+          <w:sz w:val="24"/>
+          <w:szCs w:val="24"/>
+        </w:rPr>
+        <w:t xml:space="preserve">re generally formative evaluation studies for specific programs, </w:t>
+      </w:r>
+      <w:r>
+        <w:rPr>
+          <w:rFonts w:ascii="Times New Roman" w:hAnsi="Times New Roman" w:cs="Times New Roman"/>
+          <w:sz w:val="24"/>
+          <w:szCs w:val="24"/>
+        </w:rPr>
+        <w:t>particularly</w:t>
+      </w:r>
+      <w:r>
+        <w:rPr>
+          <w:rFonts w:ascii="Times New Roman" w:hAnsi="Times New Roman" w:cs="Times New Roman"/>
+          <w:sz w:val="24"/>
+          <w:szCs w:val="24"/>
+        </w:rPr>
+        <w:t xml:space="preserve"> the SBIR program.</w:t>
+      </w:r>
+    </w:p>
+    <w:p>
+      <w:pPr>
+        <w:spacing w:after="0" w:line="480" w:lineRule="auto"/>
+        <w:ind w:firstLine="720"/>
+        <w:rPr>
+          <w:rFonts w:ascii="Times New Roman" w:hAnsi="Times New Roman" w:cs="Times New Roman"/>
+          <w:sz w:val="24"/>
+          <w:szCs w:val="24"/>
+        </w:rPr>
+      </w:pPr>
+      <w:r>
+        <w:rPr>
+          <w:rFonts w:ascii="Times New Roman" w:hAnsi="Times New Roman" w:cs="Times New Roman"/>
+          <w:sz w:val="24"/>
+          <w:szCs w:val="24"/>
+        </w:rPr>
+        <w:t xml:space="preserve">Kochenkova, Grimaldi, and Munari (2016) </w:t>
+      </w:r>
+      <w:r>
+        <w:rPr>
+          <w:rFonts w:ascii="Times New Roman" w:hAnsi="Times New Roman" w:cs="Times New Roman"/>
+          <w:sz w:val="24"/>
+          <w:szCs w:val="24"/>
+        </w:rPr>
+        <w:t xml:space="preserve">examined 46 studies that either explicitly referenced public support mechanisms to facilitate university </w:t>
+      </w:r>
+      <w:r>
+        <w:rPr>
+          <w:rFonts w:ascii="Times New Roman" w:hAnsi="Times New Roman" w:cs="Times New Roman"/>
+          <w:sz w:val="24"/>
+          <w:szCs w:val="24"/>
+        </w:rPr>
+        <w:t xml:space="preserve">technology </w:t>
+      </w:r>
+      <w:r>
+        <w:rPr>
+          <w:rFonts w:ascii="Times New Roman" w:hAnsi="Times New Roman" w:cs="Times New Roman"/>
+          <w:sz w:val="24"/>
+          <w:szCs w:val="24"/>
+        </w:rPr>
+        <w:t>transfer activities or conducted investigations of single policy measures or sets of measures aimed at technology transfer</w:t>
+      </w:r>
+      <w:r>
+        <w:rPr>
+          <w:rFonts w:ascii="Times New Roman" w:hAnsi="Times New Roman" w:cs="Times New Roman"/>
+          <w:sz w:val="24"/>
+          <w:szCs w:val="24"/>
+        </w:rPr>
+        <w:t xml:space="preserve">.  </w:t>
+      </w:r>
+      <w:r>
+        <w:rPr>
+          <w:rFonts w:ascii="Times New Roman" w:hAnsi="Times New Roman" w:cs="Times New Roman"/>
+          <w:sz w:val="24"/>
+          <w:szCs w:val="24"/>
+        </w:rPr>
+        <w:t>They found that the primary public policy measures studied in the literature included legislative and institutional measures, direct financial measures, and competence-building measures.  In general, all the studies were focused on either policy design or impact assessment</w:t>
+      </w:r>
+      <w:r>
+        <w:rPr>
+          <w:rFonts w:ascii="Times New Roman" w:hAnsi="Times New Roman" w:cs="Times New Roman"/>
+          <w:sz w:val="24"/>
+          <w:szCs w:val="24"/>
+        </w:rPr>
+        <w:t xml:space="preserve">. </w:t>
+      </w:r>
+      <w:r>
+        <w:rPr>
+          <w:rFonts w:ascii="Times New Roman" w:hAnsi="Times New Roman" w:cs="Times New Roman"/>
+          <w:sz w:val="24"/>
+          <w:szCs w:val="24"/>
+        </w:rPr>
+        <w:t xml:space="preserve">A significant number of the studies focused on the design of intellectual property rights.  </w:t>
+      </w:r>
+      <w:r>
+        <w:rPr>
+          <w:rFonts w:ascii="Times New Roman" w:hAnsi="Times New Roman" w:cs="Times New Roman"/>
+          <w:sz w:val="24"/>
+          <w:szCs w:val="24"/>
+        </w:rPr>
+        <w:t>Relatively fewer studies detailed the impact public policy measures had on actual university technology transfer rates and outcomes.</w:t>
+      </w:r>
+      <w:r>
+        <w:rPr>
+          <w:rFonts w:ascii="Times New Roman" w:hAnsi="Times New Roman" w:cs="Times New Roman"/>
+          <w:sz w:val="24"/>
+          <w:szCs w:val="24"/>
+        </w:rPr>
+        <w:t xml:space="preserve">  None of the studies appeared to address the issue of development stage.</w:t>
       </w:r>
       <w:bookmarkStart w:id="19" w:name="_GoBack"/>
       <w:bookmarkEnd w:id="19"/>
-      <w:r>
-        <w:rPr>
-          <w:rFonts w:ascii="Times New Roman" w:hAnsi="Times New Roman" w:cs="Times New Roman"/>
-          <w:sz w:val="24"/>
-          <w:szCs w:val="24"/>
-        </w:rPr>
-        <w:t xml:space="preserve">Murphy and Edwards (2003) argued that the federal government considers </w:t>
-      </w:r>
-      <w:r>
-        <w:rPr>
-          <w:rFonts w:ascii="Times New Roman" w:hAnsi="Times New Roman" w:cs="Times New Roman"/>
-          <w:sz w:val="24"/>
-          <w:szCs w:val="24"/>
-        </w:rPr>
-        <w:t xml:space="preserve">the </w:t>
-      </w:r>
-      <w:r>
-        <w:rPr>
-          <w:rFonts w:ascii="Times New Roman" w:hAnsi="Times New Roman" w:cs="Times New Roman"/>
-          <w:sz w:val="24"/>
-          <w:szCs w:val="24"/>
-        </w:rPr>
-        <w:t xml:space="preserve">commercialization of technologies created from federally-funded research and </w:t>
+    </w:p>
+    <w:p>
+      <w:pPr>
+        <w:pStyle w:val="LiteratureReviewHeader1Bold"/>
+      </w:pPr>
+      <w:bookmarkStart w:id="20" w:name="_Toc40815312"/>
+      <w:r>
+        <w:t>Conclusion</w:t>
+      </w:r>
+      <w:bookmarkEnd w:id="20"/>
+    </w:p>
+    <w:p>
+      <w:pPr>
+        <w:spacing w:after="0" w:line="480" w:lineRule="auto"/>
+        <w:rPr>
+          <w:rFonts w:ascii="Times New Roman" w:hAnsi="Times New Roman" w:cs="Times New Roman"/>
+          <w:sz w:val="24"/>
+          <w:szCs w:val="24"/>
+        </w:rPr>
+      </w:pPr>
+      <w:r>
+        <w:rPr>
+          <w:rFonts w:ascii="Times New Roman" w:hAnsi="Times New Roman" w:cs="Times New Roman"/>
+          <w:sz w:val="24"/>
+          <w:szCs w:val="24"/>
+        </w:rPr>
+        <w:tab/>
+      </w:r>
+      <w:r>
+        <w:rPr>
+          <w:rFonts w:ascii="Times New Roman" w:hAnsi="Times New Roman" w:cs="Times New Roman"/>
+          <w:sz w:val="24"/>
+          <w:szCs w:val="24"/>
+        </w:rPr>
+        <w:t xml:space="preserve">This literature review sought to identify the relevant conceptual and theoretical frameworks for a proposed study of the role of development stage in university technology transfer.  Because of the time constraints of a one semester course, it focused on the literature </w:t>
       </w:r>
       <w:r>
         <w:rPr>
@@ -18489,578 +19168,7 @@
           <w:szCs w:val="24"/>
         </w:rPr>
         <w:lastRenderedPageBreak/>
-        <w:t>development as the responsibility of the private sector.  For example, the Department of Energy (DOE) and the National Renewable Energy Laboratory (NREL) expect private sector firms to develop offerings based on its technologies and introduced them to the marketplace.</w:t>
-      </w:r>
-      <w:r>
-        <w:rPr>
-          <w:rFonts w:ascii="Times New Roman" w:hAnsi="Times New Roman" w:cs="Times New Roman"/>
-          <w:sz w:val="24"/>
-          <w:szCs w:val="24"/>
-        </w:rPr>
-        <w:t xml:space="preserve">  There are two primary principles that significantly influence federal public policy regarding technology transfer.  </w:t>
-      </w:r>
-      <w:r>
-        <w:rPr>
-          <w:rFonts w:ascii="Times New Roman" w:hAnsi="Times New Roman" w:cs="Times New Roman"/>
-          <w:sz w:val="24"/>
-          <w:szCs w:val="24"/>
-        </w:rPr>
-        <w:t>The f</w:t>
-      </w:r>
-      <w:r>
-        <w:rPr>
-          <w:rFonts w:ascii="Times New Roman" w:hAnsi="Times New Roman" w:cs="Times New Roman"/>
-          <w:sz w:val="24"/>
-          <w:szCs w:val="24"/>
-        </w:rPr>
-        <w:t>irst</w:t>
-      </w:r>
-      <w:r>
-        <w:rPr>
-          <w:rFonts w:ascii="Times New Roman" w:hAnsi="Times New Roman" w:cs="Times New Roman"/>
-          <w:sz w:val="24"/>
-          <w:szCs w:val="24"/>
-        </w:rPr>
-        <w:t xml:space="preserve"> principle is that </w:t>
-      </w:r>
-      <w:r>
-        <w:rPr>
-          <w:rFonts w:ascii="Times New Roman" w:hAnsi="Times New Roman" w:cs="Times New Roman"/>
-          <w:sz w:val="24"/>
-          <w:szCs w:val="24"/>
-        </w:rPr>
-        <w:t xml:space="preserve">the public sector should not pick winners and losers in the private sector.  </w:t>
-      </w:r>
-      <w:r>
-        <w:rPr>
-          <w:rFonts w:ascii="Times New Roman" w:hAnsi="Times New Roman" w:cs="Times New Roman"/>
-          <w:sz w:val="24"/>
-          <w:szCs w:val="24"/>
-        </w:rPr>
-        <w:t>The second is that</w:t>
-      </w:r>
-      <w:r>
-        <w:rPr>
-          <w:rFonts w:ascii="Times New Roman" w:hAnsi="Times New Roman" w:cs="Times New Roman"/>
-          <w:sz w:val="24"/>
-          <w:szCs w:val="24"/>
-        </w:rPr>
-        <w:t xml:space="preserve"> the public sector should not encourage a dependence on </w:t>
-      </w:r>
-      <w:r>
-        <w:rPr>
-          <w:rFonts w:ascii="Times New Roman" w:hAnsi="Times New Roman" w:cs="Times New Roman"/>
-          <w:sz w:val="24"/>
-          <w:szCs w:val="24"/>
-        </w:rPr>
-        <w:t xml:space="preserve">federally provided financial support (i.e., </w:t>
-      </w:r>
-      <w:r>
-        <w:rPr>
-          <w:rFonts w:ascii="Times New Roman" w:hAnsi="Times New Roman" w:cs="Times New Roman"/>
-          <w:sz w:val="24"/>
-          <w:szCs w:val="24"/>
-        </w:rPr>
-        <w:t>“corporate welfare”</w:t>
-      </w:r>
-      <w:r>
-        <w:rPr>
-          <w:rFonts w:ascii="Times New Roman" w:hAnsi="Times New Roman" w:cs="Times New Roman"/>
-          <w:sz w:val="24"/>
-          <w:szCs w:val="24"/>
-        </w:rPr>
-        <w:t>)</w:t>
-      </w:r>
-      <w:r>
-        <w:rPr>
-          <w:rFonts w:ascii="Times New Roman" w:hAnsi="Times New Roman" w:cs="Times New Roman"/>
-          <w:sz w:val="24"/>
-          <w:szCs w:val="24"/>
-        </w:rPr>
-        <w:t xml:space="preserve"> among the private sector (Murphy and Edwards).</w:t>
-      </w:r>
-    </w:p>
-    <w:p>
-      <w:pPr>
-        <w:spacing w:after="0" w:line="480" w:lineRule="auto"/>
-        <w:ind w:firstLine="720"/>
-        <w:rPr>
-          <w:rFonts w:ascii="Times New Roman" w:hAnsi="Times New Roman" w:cs="Times New Roman"/>
-          <w:sz w:val="24"/>
-          <w:szCs w:val="24"/>
-        </w:rPr>
-      </w:pPr>
-      <w:r>
-        <w:rPr>
-          <w:rFonts w:ascii="Times New Roman" w:hAnsi="Times New Roman" w:cs="Times New Roman"/>
-          <w:sz w:val="24"/>
-          <w:szCs w:val="24"/>
-        </w:rPr>
-        <w:t xml:space="preserve">One of the most glaring issues </w:t>
-      </w:r>
-      <w:r>
-        <w:rPr>
-          <w:rFonts w:ascii="Times New Roman" w:hAnsi="Times New Roman" w:cs="Times New Roman"/>
-          <w:sz w:val="24"/>
-          <w:szCs w:val="24"/>
-        </w:rPr>
-        <w:t>in the study of federal policy regarding technology transfer in general is the</w:t>
-      </w:r>
-      <w:r>
-        <w:rPr>
-          <w:rFonts w:ascii="Times New Roman" w:hAnsi="Times New Roman" w:cs="Times New Roman"/>
-          <w:sz w:val="24"/>
-          <w:szCs w:val="24"/>
-        </w:rPr>
-        <w:t xml:space="preserve"> focus of </w:t>
-      </w:r>
-      <w:r>
-        <w:rPr>
-          <w:rFonts w:ascii="Times New Roman" w:hAnsi="Times New Roman" w:cs="Times New Roman"/>
-          <w:sz w:val="24"/>
-          <w:szCs w:val="24"/>
-        </w:rPr>
-        <w:t>most studies about this topic</w:t>
-      </w:r>
-      <w:r>
-        <w:rPr>
-          <w:rFonts w:ascii="Times New Roman" w:hAnsi="Times New Roman" w:cs="Times New Roman"/>
-          <w:sz w:val="24"/>
-          <w:szCs w:val="24"/>
-        </w:rPr>
-        <w:t>.  There are at least 14</w:t>
-      </w:r>
-      <w:r>
-        <w:rPr>
-          <w:rFonts w:ascii="Times New Roman" w:hAnsi="Times New Roman" w:cs="Times New Roman"/>
-          <w:sz w:val="24"/>
-          <w:szCs w:val="24"/>
-        </w:rPr>
-        <w:t xml:space="preserve"> federal laws that define </w:t>
-      </w:r>
-      <w:r>
-        <w:rPr>
-          <w:rFonts w:ascii="Times New Roman" w:hAnsi="Times New Roman" w:cs="Times New Roman"/>
-          <w:sz w:val="24"/>
-          <w:szCs w:val="24"/>
-        </w:rPr>
-        <w:t xml:space="preserve">federal </w:t>
-      </w:r>
-      <w:r>
-        <w:rPr>
-          <w:rFonts w:ascii="Times New Roman" w:hAnsi="Times New Roman" w:cs="Times New Roman"/>
-          <w:sz w:val="24"/>
-          <w:szCs w:val="24"/>
-        </w:rPr>
-        <w:t>public policy</w:t>
-      </w:r>
-      <w:r>
-        <w:rPr>
-          <w:rFonts w:ascii="Times New Roman" w:hAnsi="Times New Roman" w:cs="Times New Roman"/>
-          <w:sz w:val="24"/>
-          <w:szCs w:val="24"/>
-        </w:rPr>
-        <w:t xml:space="preserve"> </w:t>
-      </w:r>
-      <w:r>
-        <w:rPr>
-          <w:rFonts w:ascii="Times New Roman" w:hAnsi="Times New Roman" w:cs="Times New Roman"/>
-          <w:sz w:val="24"/>
-          <w:szCs w:val="24"/>
-        </w:rPr>
-        <w:t xml:space="preserve">related to university </w:t>
-      </w:r>
-      <w:r>
-        <w:rPr>
-          <w:rFonts w:ascii="Times New Roman" w:hAnsi="Times New Roman" w:cs="Times New Roman"/>
-          <w:sz w:val="24"/>
-          <w:szCs w:val="24"/>
-        </w:rPr>
-        <w:t>technology transfer</w:t>
-      </w:r>
-      <w:r>
-        <w:rPr>
-          <w:rFonts w:ascii="Times New Roman" w:hAnsi="Times New Roman" w:cs="Times New Roman"/>
-          <w:sz w:val="24"/>
-          <w:szCs w:val="24"/>
-        </w:rPr>
-        <w:t>.  However, m</w:t>
-      </w:r>
-      <w:r>
-        <w:rPr>
-          <w:rFonts w:ascii="Times New Roman" w:hAnsi="Times New Roman" w:cs="Times New Roman"/>
-          <w:sz w:val="24"/>
-          <w:szCs w:val="24"/>
-        </w:rPr>
-        <w:t>ost</w:t>
-      </w:r>
-      <w:r>
-        <w:rPr>
-          <w:rFonts w:ascii="Times New Roman" w:hAnsi="Times New Roman" w:cs="Times New Roman"/>
-          <w:sz w:val="24"/>
-          <w:szCs w:val="24"/>
-        </w:rPr>
-        <w:t xml:space="preserve"> studies </w:t>
-      </w:r>
-      <w:r>
-        <w:rPr>
-          <w:rFonts w:ascii="Times New Roman" w:hAnsi="Times New Roman" w:cs="Times New Roman"/>
-          <w:sz w:val="24"/>
-          <w:szCs w:val="24"/>
-        </w:rPr>
-        <w:t xml:space="preserve">seem to </w:t>
-      </w:r>
-      <w:r>
-        <w:rPr>
-          <w:rFonts w:ascii="Times New Roman" w:hAnsi="Times New Roman" w:cs="Times New Roman"/>
-          <w:sz w:val="24"/>
-          <w:szCs w:val="24"/>
-        </w:rPr>
-        <w:t xml:space="preserve">have </w:t>
-      </w:r>
-      <w:r>
-        <w:rPr>
-          <w:rFonts w:ascii="Times New Roman" w:hAnsi="Times New Roman" w:cs="Times New Roman"/>
-          <w:sz w:val="24"/>
-          <w:szCs w:val="24"/>
-        </w:rPr>
-        <w:t>focus</w:t>
-      </w:r>
-      <w:r>
-        <w:rPr>
-          <w:rFonts w:ascii="Times New Roman" w:hAnsi="Times New Roman" w:cs="Times New Roman"/>
-          <w:sz w:val="24"/>
-          <w:szCs w:val="24"/>
-        </w:rPr>
-        <w:t>ed</w:t>
-      </w:r>
-      <w:r>
-        <w:rPr>
-          <w:rFonts w:ascii="Times New Roman" w:hAnsi="Times New Roman" w:cs="Times New Roman"/>
-          <w:sz w:val="24"/>
-          <w:szCs w:val="24"/>
-        </w:rPr>
-        <w:t xml:space="preserve"> on either the Bayh-Dole Act of 1980 (Dai, Pop &amp; Bretschneider, 2005) or the Small Business Innovation Research (SBIR) program that was created by Pub.L. 97-219 The Small Business Innovation Development Act of 1982 (</w:t>
-      </w:r>
-      <w:r>
-        <w:rPr>
-          <w:rFonts w:ascii="Times New Roman" w:hAnsi="Times New Roman" w:cs="Times New Roman"/>
-          <w:sz w:val="24"/>
-          <w:szCs w:val="24"/>
-        </w:rPr>
-        <w:t xml:space="preserve">see, e.g., </w:t>
-      </w:r>
-      <w:r>
-        <w:rPr>
-          <w:rFonts w:ascii="Times New Roman" w:hAnsi="Times New Roman" w:cs="Times New Roman"/>
-          <w:sz w:val="24"/>
-          <w:szCs w:val="24"/>
-        </w:rPr>
-        <w:t xml:space="preserve">Andersen, Bray &amp; Link, 2017; Joshi, Inouye &amp; Robinson, n.d.; Link &amp; Scott, 2010).  </w:t>
-      </w:r>
-      <w:r>
-        <w:rPr>
-          <w:rFonts w:ascii="Times New Roman" w:hAnsi="Times New Roman" w:cs="Times New Roman"/>
-          <w:sz w:val="24"/>
-          <w:szCs w:val="24"/>
-        </w:rPr>
-        <w:t xml:space="preserve">Other </w:t>
-      </w:r>
-      <w:r>
-        <w:rPr>
-          <w:rFonts w:ascii="Times New Roman" w:hAnsi="Times New Roman" w:cs="Times New Roman"/>
-          <w:sz w:val="24"/>
-          <w:szCs w:val="24"/>
-        </w:rPr>
-        <w:t>research</w:t>
-      </w:r>
-      <w:r>
-        <w:rPr>
-          <w:rFonts w:ascii="Times New Roman" w:hAnsi="Times New Roman" w:cs="Times New Roman"/>
-          <w:sz w:val="24"/>
-          <w:szCs w:val="24"/>
-        </w:rPr>
-        <w:t xml:space="preserve"> has</w:t>
-      </w:r>
-      <w:r>
-        <w:rPr>
-          <w:rFonts w:ascii="Times New Roman" w:hAnsi="Times New Roman" w:cs="Times New Roman"/>
-          <w:sz w:val="24"/>
-          <w:szCs w:val="24"/>
-        </w:rPr>
-        <w:t xml:space="preserve"> ventured into the broader innovation policy of the United States (</w:t>
-      </w:r>
-      <w:r>
-        <w:rPr>
-          <w:rFonts w:ascii="Times New Roman" w:hAnsi="Times New Roman" w:cs="Times New Roman"/>
-          <w:sz w:val="24"/>
-          <w:szCs w:val="24"/>
-        </w:rPr>
-        <w:t xml:space="preserve">see, e.g., </w:t>
-      </w:r>
-      <w:r>
-        <w:rPr>
-          <w:rFonts w:ascii="Times New Roman" w:hAnsi="Times New Roman" w:cs="Times New Roman"/>
-          <w:sz w:val="24"/>
-          <w:szCs w:val="24"/>
-        </w:rPr>
-        <w:t xml:space="preserve">Hemel, Ouellett &amp; Larrimore, 2019).  </w:t>
-      </w:r>
-      <w:r>
-        <w:rPr>
-          <w:rFonts w:ascii="Times New Roman" w:hAnsi="Times New Roman" w:cs="Times New Roman"/>
-          <w:sz w:val="24"/>
-          <w:szCs w:val="24"/>
-        </w:rPr>
-        <w:t xml:space="preserve">My review of the literature revealed no current studies </w:t>
-      </w:r>
-      <w:r>
-        <w:rPr>
-          <w:rFonts w:ascii="Times New Roman" w:hAnsi="Times New Roman" w:cs="Times New Roman"/>
-          <w:sz w:val="24"/>
-          <w:szCs w:val="24"/>
-        </w:rPr>
-        <w:t>that attempt</w:t>
-      </w:r>
-      <w:r>
-        <w:rPr>
-          <w:rFonts w:ascii="Times New Roman" w:hAnsi="Times New Roman" w:cs="Times New Roman"/>
-          <w:sz w:val="24"/>
-          <w:szCs w:val="24"/>
-        </w:rPr>
-        <w:t>ed</w:t>
-      </w:r>
-      <w:r>
-        <w:rPr>
-          <w:rFonts w:ascii="Times New Roman" w:hAnsi="Times New Roman" w:cs="Times New Roman"/>
-          <w:sz w:val="24"/>
-          <w:szCs w:val="24"/>
-        </w:rPr>
-        <w:t xml:space="preserve"> to investigate U.S. technology transfer policy holistically.  Moreover, </w:t>
-      </w:r>
-      <w:r>
-        <w:rPr>
-          <w:rFonts w:ascii="Times New Roman" w:hAnsi="Times New Roman" w:cs="Times New Roman"/>
-          <w:sz w:val="24"/>
-          <w:szCs w:val="24"/>
-        </w:rPr>
-        <w:t xml:space="preserve">I </w:t>
-      </w:r>
-      <w:r>
-        <w:rPr>
-          <w:rFonts w:ascii="Times New Roman" w:hAnsi="Times New Roman" w:cs="Times New Roman"/>
-          <w:sz w:val="24"/>
-          <w:szCs w:val="24"/>
-        </w:rPr>
-        <w:t xml:space="preserve">found no policy studies specifically focused on identifying policy alternatives to address issues with </w:t>
-      </w:r>
-      <w:r>
-        <w:rPr>
-          <w:rFonts w:ascii="Times New Roman" w:hAnsi="Times New Roman" w:cs="Times New Roman"/>
-          <w:sz w:val="24"/>
-          <w:szCs w:val="24"/>
-        </w:rPr>
-        <w:t>federal</w:t>
-      </w:r>
-      <w:r>
-        <w:rPr>
-          <w:rFonts w:ascii="Times New Roman" w:hAnsi="Times New Roman" w:cs="Times New Roman"/>
-          <w:sz w:val="24"/>
-          <w:szCs w:val="24"/>
-        </w:rPr>
-        <w:t xml:space="preserve"> technology transfer policy in </w:t>
-      </w:r>
-      <w:r>
-        <w:rPr>
-          <w:rFonts w:ascii="Times New Roman" w:hAnsi="Times New Roman" w:cs="Times New Roman"/>
-          <w:sz w:val="24"/>
-          <w:szCs w:val="24"/>
-        </w:rPr>
-        <w:t>a holistic manner</w:t>
-      </w:r>
-      <w:r>
-        <w:rPr>
-          <w:rFonts w:ascii="Times New Roman" w:hAnsi="Times New Roman" w:cs="Times New Roman"/>
-          <w:sz w:val="24"/>
-          <w:szCs w:val="24"/>
-        </w:rPr>
-        <w:t xml:space="preserve">.  </w:t>
-      </w:r>
-      <w:r>
-        <w:rPr>
-          <w:rFonts w:ascii="Times New Roman" w:hAnsi="Times New Roman" w:cs="Times New Roman"/>
-          <w:sz w:val="24"/>
-          <w:szCs w:val="24"/>
-        </w:rPr>
-        <w:t>Most s</w:t>
-      </w:r>
-      <w:r>
-        <w:rPr>
-          <w:rFonts w:ascii="Times New Roman" w:hAnsi="Times New Roman" w:cs="Times New Roman"/>
-          <w:sz w:val="24"/>
-          <w:szCs w:val="24"/>
-        </w:rPr>
-        <w:t>tudies</w:t>
-      </w:r>
-      <w:r>
-        <w:rPr>
-          <w:rFonts w:ascii="Times New Roman" w:hAnsi="Times New Roman" w:cs="Times New Roman"/>
-          <w:sz w:val="24"/>
-          <w:szCs w:val="24"/>
-        </w:rPr>
-        <w:t xml:space="preserve"> I unearthed that provided policy options we</w:t>
-      </w:r>
-      <w:r>
-        <w:rPr>
-          <w:rFonts w:ascii="Times New Roman" w:hAnsi="Times New Roman" w:cs="Times New Roman"/>
-          <w:sz w:val="24"/>
-          <w:szCs w:val="24"/>
-        </w:rPr>
-        <w:t xml:space="preserve">re generally formative evaluation studies for specific programs, </w:t>
-      </w:r>
-      <w:r>
-        <w:rPr>
-          <w:rFonts w:ascii="Times New Roman" w:hAnsi="Times New Roman" w:cs="Times New Roman"/>
-          <w:sz w:val="24"/>
-          <w:szCs w:val="24"/>
-        </w:rPr>
-        <w:t>particularly</w:t>
-      </w:r>
-      <w:r>
-        <w:rPr>
-          <w:rFonts w:ascii="Times New Roman" w:hAnsi="Times New Roman" w:cs="Times New Roman"/>
-          <w:sz w:val="24"/>
-          <w:szCs w:val="24"/>
-        </w:rPr>
-        <w:t xml:space="preserve"> the SBIR program.</w:t>
-      </w:r>
-    </w:p>
-    <w:p>
-      <w:pPr>
-        <w:spacing w:after="0" w:line="480" w:lineRule="auto"/>
-        <w:ind w:firstLine="720"/>
-        <w:rPr>
-          <w:rFonts w:ascii="Times New Roman" w:hAnsi="Times New Roman" w:cs="Times New Roman"/>
-          <w:sz w:val="24"/>
-          <w:szCs w:val="24"/>
-        </w:rPr>
-      </w:pPr>
-      <w:r>
-        <w:rPr>
-          <w:rFonts w:ascii="Times New Roman" w:hAnsi="Times New Roman" w:cs="Times New Roman"/>
-          <w:sz w:val="24"/>
-          <w:szCs w:val="24"/>
-        </w:rPr>
-        <w:t xml:space="preserve">Kochenkova, Grimaldi, and Munari (2016) </w:t>
-      </w:r>
-      <w:r>
-        <w:rPr>
-          <w:rFonts w:ascii="Times New Roman" w:hAnsi="Times New Roman" w:cs="Times New Roman"/>
-          <w:sz w:val="24"/>
-          <w:szCs w:val="24"/>
-        </w:rPr>
-        <w:t xml:space="preserve">authors examined 46 studies that either explicitly referenced public support mechanisms to facilitate university </w:t>
-      </w:r>
-      <w:r>
-        <w:rPr>
-          <w:rFonts w:ascii="Times New Roman" w:hAnsi="Times New Roman" w:cs="Times New Roman"/>
-          <w:sz w:val="24"/>
-          <w:szCs w:val="24"/>
-        </w:rPr>
-        <w:t xml:space="preserve">technology </w:t>
-      </w:r>
-      <w:r>
-        <w:rPr>
-          <w:rFonts w:ascii="Times New Roman" w:hAnsi="Times New Roman" w:cs="Times New Roman"/>
-          <w:sz w:val="24"/>
-          <w:szCs w:val="24"/>
-        </w:rPr>
-        <w:t xml:space="preserve">transfer </w:t>
-      </w:r>
-      <w:r>
-        <w:rPr>
-          <w:rFonts w:ascii="Times New Roman" w:hAnsi="Times New Roman" w:cs="Times New Roman"/>
-          <w:sz w:val="24"/>
-          <w:szCs w:val="24"/>
-        </w:rPr>
-        <w:lastRenderedPageBreak/>
-        <w:t>activities or conducted investigations of single policy measures or sets of measures aimed at technology transfer</w:t>
-      </w:r>
-      <w:r>
-        <w:rPr>
-          <w:rFonts w:ascii="Times New Roman" w:hAnsi="Times New Roman" w:cs="Times New Roman"/>
-          <w:sz w:val="24"/>
-          <w:szCs w:val="24"/>
-        </w:rPr>
-        <w:t xml:space="preserve">.  </w:t>
-      </w:r>
-      <w:r>
-        <w:rPr>
-          <w:rFonts w:ascii="Times New Roman" w:hAnsi="Times New Roman" w:cs="Times New Roman"/>
-          <w:sz w:val="24"/>
-          <w:szCs w:val="24"/>
-        </w:rPr>
-        <w:t>They found that the primary public policy measures studied in the literature included legislative and institutional measures, direct financial measures, and competence-building measures.  In general, all the studies were focused on either policy design or impact assessment</w:t>
-      </w:r>
-      <w:r>
-        <w:rPr>
-          <w:rFonts w:ascii="Times New Roman" w:hAnsi="Times New Roman" w:cs="Times New Roman"/>
-          <w:sz w:val="24"/>
-          <w:szCs w:val="24"/>
-        </w:rPr>
-        <w:t xml:space="preserve">. </w:t>
-      </w:r>
-      <w:r>
-        <w:rPr>
-          <w:rFonts w:ascii="Times New Roman" w:hAnsi="Times New Roman" w:cs="Times New Roman"/>
-          <w:sz w:val="24"/>
-          <w:szCs w:val="24"/>
-        </w:rPr>
-        <w:t xml:space="preserve">A significant number of the studies focused on the design of intellectual property rights.  </w:t>
-      </w:r>
-      <w:r>
-        <w:rPr>
-          <w:rFonts w:ascii="Times New Roman" w:hAnsi="Times New Roman" w:cs="Times New Roman"/>
-          <w:sz w:val="24"/>
-          <w:szCs w:val="24"/>
-        </w:rPr>
-        <w:t>Relatively fewer studies detailed the impact public policy measures had on actual university technology transfer rates and outcomes.</w:t>
-      </w:r>
-    </w:p>
-    <w:p>
-      <w:pPr>
-        <w:pStyle w:val="LiteratureReviewHeader1Bold"/>
-      </w:pPr>
-      <w:bookmarkStart w:id="20" w:name="_Toc40815312"/>
-      <w:r>
-        <w:t>Conclusion</w:t>
-      </w:r>
-      <w:bookmarkEnd w:id="20"/>
-    </w:p>
-    <w:p>
-      <w:pPr>
-        <w:spacing w:after="0" w:line="480" w:lineRule="auto"/>
-        <w:rPr>
-          <w:rFonts w:ascii="Times New Roman" w:hAnsi="Times New Roman" w:cs="Times New Roman"/>
-          <w:sz w:val="24"/>
-          <w:szCs w:val="24"/>
-        </w:rPr>
-      </w:pPr>
-      <w:r>
-        <w:rPr>
-          <w:rFonts w:ascii="Times New Roman" w:hAnsi="Times New Roman" w:cs="Times New Roman"/>
-          <w:sz w:val="24"/>
-          <w:szCs w:val="24"/>
-        </w:rPr>
-        <w:tab/>
-      </w:r>
-      <w:r>
-        <w:rPr>
-          <w:rFonts w:ascii="Times New Roman" w:hAnsi="Times New Roman" w:cs="Times New Roman"/>
-          <w:sz w:val="24"/>
-          <w:szCs w:val="24"/>
-        </w:rPr>
-        <w:t xml:space="preserve">This literature review sought to identify the relevant conceptual and theoretical frameworks for a proposed study of the role of development stage in university technology transfer.  Because of the time constraints of a one semester course, it focused on the literature relevant to the </w:t>
+        <w:t xml:space="preserve">relevant to the </w:t>
       </w:r>
       <w:r>
         <w:rPr>
@@ -19153,7 +19261,169 @@
           <w:sz w:val="24"/>
           <w:szCs w:val="24"/>
         </w:rPr>
-        <w:t xml:space="preserve">The definition of technology as it relates to public policy has become overly narrow.  Currently used metrics do not capture and measure all types of university technology transfer.  Studies of university technology transfer have typically </w:t>
+        <w:t>The definition of technology as it relates to public policy has become overly narrow.  Currently used metrics do not capture and measure all types of university technology transfer.  Studies of university technology transfer have typically examined the topic from the supply side</w:t>
+      </w:r>
+      <w:r>
+        <w:rPr>
+          <w:rFonts w:ascii="Times New Roman" w:hAnsi="Times New Roman" w:cs="Times New Roman"/>
+          <w:sz w:val="24"/>
+          <w:szCs w:val="24"/>
+        </w:rPr>
+        <w:t xml:space="preserve"> and have relied on regression analysis using data obtained from AUTM</w:t>
+      </w:r>
+      <w:r>
+        <w:rPr>
+          <w:rFonts w:ascii="Times New Roman" w:hAnsi="Times New Roman" w:cs="Times New Roman"/>
+          <w:sz w:val="24"/>
+          <w:szCs w:val="24"/>
+        </w:rPr>
+        <w:t xml:space="preserve">.  </w:t>
+      </w:r>
+      <w:r>
+        <w:rPr>
+          <w:rFonts w:ascii="Times New Roman" w:hAnsi="Times New Roman" w:cs="Times New Roman"/>
+          <w:sz w:val="24"/>
+          <w:szCs w:val="24"/>
+        </w:rPr>
+        <w:t xml:space="preserve">Consequently, the determinants of success found in the literature tend to emphasize factors exogenous to the technology transfer process itself such as institutional </w:t>
+      </w:r>
+      <w:r>
+        <w:rPr>
+          <w:rFonts w:ascii="Times New Roman" w:hAnsi="Times New Roman" w:cs="Times New Roman"/>
+          <w:sz w:val="24"/>
+          <w:szCs w:val="24"/>
+        </w:rPr>
+        <w:t xml:space="preserve">features and researcher </w:t>
+      </w:r>
+      <w:r>
+        <w:rPr>
+          <w:rFonts w:ascii="Times New Roman" w:hAnsi="Times New Roman" w:cs="Times New Roman"/>
+          <w:sz w:val="24"/>
+          <w:szCs w:val="24"/>
+        </w:rPr>
+        <w:t>characteristics.</w:t>
+      </w:r>
+      <w:r>
+        <w:rPr>
+          <w:rFonts w:ascii="Times New Roman" w:hAnsi="Times New Roman" w:cs="Times New Roman"/>
+          <w:sz w:val="24"/>
+          <w:szCs w:val="24"/>
+        </w:rPr>
+        <w:t xml:space="preserve">  I only found one study that explicitly focused on the relationship between development stage and success in university technology transfer.</w:t>
+      </w:r>
+      <w:r>
+        <w:rPr>
+          <w:rFonts w:ascii="Times New Roman" w:hAnsi="Times New Roman" w:cs="Times New Roman"/>
+          <w:sz w:val="24"/>
+          <w:szCs w:val="24"/>
+        </w:rPr>
+        <w:t xml:space="preserve">  However, because of the structure of this </w:t>
+      </w:r>
+      <w:r>
+        <w:rPr>
+          <w:rFonts w:ascii="Times New Roman" w:hAnsi="Times New Roman" w:cs="Times New Roman"/>
+          <w:sz w:val="24"/>
+          <w:szCs w:val="24"/>
+        </w:rPr>
+        <w:t>investigation</w:t>
+      </w:r>
+      <w:r>
+        <w:rPr>
+          <w:rFonts w:ascii="Times New Roman" w:hAnsi="Times New Roman" w:cs="Times New Roman"/>
+          <w:sz w:val="24"/>
+          <w:szCs w:val="24"/>
+        </w:rPr>
+        <w:t xml:space="preserve"> </w:t>
+      </w:r>
+      <w:r>
+        <w:rPr>
+          <w:rFonts w:ascii="Times New Roman" w:hAnsi="Times New Roman" w:cs="Times New Roman"/>
+          <w:sz w:val="24"/>
+          <w:szCs w:val="24"/>
+        </w:rPr>
+        <w:t>it did</w:t>
+      </w:r>
+      <w:r>
+        <w:rPr>
+          <w:rFonts w:ascii="Times New Roman" w:hAnsi="Times New Roman" w:cs="Times New Roman"/>
+          <w:sz w:val="24"/>
+          <w:szCs w:val="24"/>
+        </w:rPr>
+        <w:t xml:space="preserve"> not answer the research question of the proposed study.</w:t>
+      </w:r>
+    </w:p>
+    <w:p>
+      <w:pPr>
+        <w:spacing w:after="0" w:line="480" w:lineRule="auto"/>
+        <w:rPr>
+          <w:rFonts w:ascii="Times New Roman" w:hAnsi="Times New Roman" w:cs="Times New Roman"/>
+          <w:sz w:val="24"/>
+          <w:szCs w:val="24"/>
+        </w:rPr>
+      </w:pPr>
+      <w:r>
+        <w:rPr>
+          <w:rFonts w:ascii="Times New Roman" w:hAnsi="Times New Roman" w:cs="Times New Roman"/>
+          <w:sz w:val="24"/>
+          <w:szCs w:val="24"/>
+        </w:rPr>
+        <w:tab/>
+      </w:r>
+      <w:r>
+        <w:rPr>
+          <w:rFonts w:ascii="Times New Roman" w:hAnsi="Times New Roman" w:cs="Times New Roman"/>
+          <w:sz w:val="24"/>
+          <w:szCs w:val="24"/>
+        </w:rPr>
+        <w:t xml:space="preserve">The suggested next </w:t>
+      </w:r>
+      <w:r>
+        <w:rPr>
+          <w:rFonts w:ascii="Times New Roman" w:hAnsi="Times New Roman" w:cs="Times New Roman"/>
+          <w:sz w:val="24"/>
+          <w:szCs w:val="24"/>
+        </w:rPr>
+        <w:t xml:space="preserve">step for pursuing the proposed line of research is to review the related literature from organizational theory and behavior and decision theory.  </w:t>
+      </w:r>
+      <w:r>
+        <w:rPr>
+          <w:rFonts w:ascii="Times New Roman" w:hAnsi="Times New Roman" w:cs="Times New Roman"/>
+          <w:sz w:val="24"/>
+          <w:szCs w:val="24"/>
+        </w:rPr>
+        <w:t>The objective of thi</w:t>
+      </w:r>
+      <w:r>
+        <w:rPr>
+          <w:rFonts w:ascii="Times New Roman" w:hAnsi="Times New Roman" w:cs="Times New Roman"/>
+          <w:sz w:val="24"/>
+          <w:szCs w:val="24"/>
+        </w:rPr>
+        <w:t>s</w:t>
+      </w:r>
+      <w:r>
+        <w:rPr>
+          <w:rFonts w:ascii="Times New Roman" w:hAnsi="Times New Roman" w:cs="Times New Roman"/>
+          <w:sz w:val="24"/>
+          <w:szCs w:val="24"/>
+        </w:rPr>
+        <w:t xml:space="preserve"> review will be to identify </w:t>
+      </w:r>
+      <w:r>
+        <w:rPr>
+          <w:rFonts w:ascii="Times New Roman" w:hAnsi="Times New Roman" w:cs="Times New Roman"/>
+          <w:sz w:val="24"/>
+          <w:szCs w:val="24"/>
+        </w:rPr>
+        <w:t>additional</w:t>
+      </w:r>
+      <w:r>
+        <w:rPr>
+          <w:rFonts w:ascii="Times New Roman" w:hAnsi="Times New Roman" w:cs="Times New Roman"/>
+          <w:sz w:val="24"/>
+          <w:szCs w:val="24"/>
+        </w:rPr>
+        <w:t xml:space="preserve"> applicable theoretical and conceptual frameworks for the proposed study.  This will include conceptualizations and operationalizations of development </w:t>
       </w:r>
       <w:r>
         <w:rPr>
@@ -19162,169 +19432,7 @@
           <w:szCs w:val="24"/>
         </w:rPr>
         <w:lastRenderedPageBreak/>
-        <w:t>examined the topic from the supply side</w:t>
-      </w:r>
-      <w:r>
-        <w:rPr>
-          <w:rFonts w:ascii="Times New Roman" w:hAnsi="Times New Roman" w:cs="Times New Roman"/>
-          <w:sz w:val="24"/>
-          <w:szCs w:val="24"/>
-        </w:rPr>
-        <w:t xml:space="preserve"> and have relied on regression analysis using data obtained from AUTM</w:t>
-      </w:r>
-      <w:r>
-        <w:rPr>
-          <w:rFonts w:ascii="Times New Roman" w:hAnsi="Times New Roman" w:cs="Times New Roman"/>
-          <w:sz w:val="24"/>
-          <w:szCs w:val="24"/>
-        </w:rPr>
-        <w:t xml:space="preserve">.  </w:t>
-      </w:r>
-      <w:r>
-        <w:rPr>
-          <w:rFonts w:ascii="Times New Roman" w:hAnsi="Times New Roman" w:cs="Times New Roman"/>
-          <w:sz w:val="24"/>
-          <w:szCs w:val="24"/>
-        </w:rPr>
-        <w:t xml:space="preserve">Consequently, the determinants of success found in the literature tend to emphasize factors exogenous to the technology transfer process itself such as institutional </w:t>
-      </w:r>
-      <w:r>
-        <w:rPr>
-          <w:rFonts w:ascii="Times New Roman" w:hAnsi="Times New Roman" w:cs="Times New Roman"/>
-          <w:sz w:val="24"/>
-          <w:szCs w:val="24"/>
-        </w:rPr>
-        <w:t xml:space="preserve">features and researcher </w:t>
-      </w:r>
-      <w:r>
-        <w:rPr>
-          <w:rFonts w:ascii="Times New Roman" w:hAnsi="Times New Roman" w:cs="Times New Roman"/>
-          <w:sz w:val="24"/>
-          <w:szCs w:val="24"/>
-        </w:rPr>
-        <w:t>characteristics.</w:t>
-      </w:r>
-      <w:r>
-        <w:rPr>
-          <w:rFonts w:ascii="Times New Roman" w:hAnsi="Times New Roman" w:cs="Times New Roman"/>
-          <w:sz w:val="24"/>
-          <w:szCs w:val="24"/>
-        </w:rPr>
-        <w:t xml:space="preserve">  I only found one study that explicitly focused on the relationship between development stage and success in university technology transfer.</w:t>
-      </w:r>
-      <w:r>
-        <w:rPr>
-          <w:rFonts w:ascii="Times New Roman" w:hAnsi="Times New Roman" w:cs="Times New Roman"/>
-          <w:sz w:val="24"/>
-          <w:szCs w:val="24"/>
-        </w:rPr>
-        <w:t xml:space="preserve">  However, because of the structure of this </w:t>
-      </w:r>
-      <w:r>
-        <w:rPr>
-          <w:rFonts w:ascii="Times New Roman" w:hAnsi="Times New Roman" w:cs="Times New Roman"/>
-          <w:sz w:val="24"/>
-          <w:szCs w:val="24"/>
-        </w:rPr>
-        <w:t>investigation</w:t>
-      </w:r>
-      <w:r>
-        <w:rPr>
-          <w:rFonts w:ascii="Times New Roman" w:hAnsi="Times New Roman" w:cs="Times New Roman"/>
-          <w:sz w:val="24"/>
-          <w:szCs w:val="24"/>
-        </w:rPr>
-        <w:t xml:space="preserve"> </w:t>
-      </w:r>
-      <w:r>
-        <w:rPr>
-          <w:rFonts w:ascii="Times New Roman" w:hAnsi="Times New Roman" w:cs="Times New Roman"/>
-          <w:sz w:val="24"/>
-          <w:szCs w:val="24"/>
-        </w:rPr>
-        <w:t>it did</w:t>
-      </w:r>
-      <w:r>
-        <w:rPr>
-          <w:rFonts w:ascii="Times New Roman" w:hAnsi="Times New Roman" w:cs="Times New Roman"/>
-          <w:sz w:val="24"/>
-          <w:szCs w:val="24"/>
-        </w:rPr>
-        <w:t xml:space="preserve"> not answer the research question of the proposed study.</w:t>
-      </w:r>
-    </w:p>
-    <w:p>
-      <w:pPr>
-        <w:spacing w:after="0" w:line="480" w:lineRule="auto"/>
-        <w:rPr>
-          <w:rFonts w:ascii="Times New Roman" w:hAnsi="Times New Roman" w:cs="Times New Roman"/>
-          <w:sz w:val="24"/>
-          <w:szCs w:val="24"/>
-        </w:rPr>
-      </w:pPr>
-      <w:r>
-        <w:rPr>
-          <w:rFonts w:ascii="Times New Roman" w:hAnsi="Times New Roman" w:cs="Times New Roman"/>
-          <w:sz w:val="24"/>
-          <w:szCs w:val="24"/>
-        </w:rPr>
-        <w:tab/>
-      </w:r>
-      <w:r>
-        <w:rPr>
-          <w:rFonts w:ascii="Times New Roman" w:hAnsi="Times New Roman" w:cs="Times New Roman"/>
-          <w:sz w:val="24"/>
-          <w:szCs w:val="24"/>
-        </w:rPr>
-        <w:t xml:space="preserve">The suggested next </w:t>
-      </w:r>
-      <w:r>
-        <w:rPr>
-          <w:rFonts w:ascii="Times New Roman" w:hAnsi="Times New Roman" w:cs="Times New Roman"/>
-          <w:sz w:val="24"/>
-          <w:szCs w:val="24"/>
-        </w:rPr>
-        <w:t xml:space="preserve">step for pursuing the proposed line of research is to review the related literature from organizational theory and behavior and decision theory.  </w:t>
-      </w:r>
-      <w:r>
-        <w:rPr>
-          <w:rFonts w:ascii="Times New Roman" w:hAnsi="Times New Roman" w:cs="Times New Roman"/>
-          <w:sz w:val="24"/>
-          <w:szCs w:val="24"/>
-        </w:rPr>
-        <w:t>The objective of thi</w:t>
-      </w:r>
-      <w:r>
-        <w:rPr>
-          <w:rFonts w:ascii="Times New Roman" w:hAnsi="Times New Roman" w:cs="Times New Roman"/>
-          <w:sz w:val="24"/>
-          <w:szCs w:val="24"/>
-        </w:rPr>
-        <w:t>s</w:t>
-      </w:r>
-      <w:r>
-        <w:rPr>
-          <w:rFonts w:ascii="Times New Roman" w:hAnsi="Times New Roman" w:cs="Times New Roman"/>
-          <w:sz w:val="24"/>
-          <w:szCs w:val="24"/>
-        </w:rPr>
-        <w:t xml:space="preserve"> review will be to identify </w:t>
-      </w:r>
-      <w:r>
-        <w:rPr>
-          <w:rFonts w:ascii="Times New Roman" w:hAnsi="Times New Roman" w:cs="Times New Roman"/>
-          <w:sz w:val="24"/>
-          <w:szCs w:val="24"/>
-        </w:rPr>
-        <w:t>additional</w:t>
-      </w:r>
-      <w:r>
-        <w:rPr>
-          <w:rFonts w:ascii="Times New Roman" w:hAnsi="Times New Roman" w:cs="Times New Roman"/>
-          <w:sz w:val="24"/>
-          <w:szCs w:val="24"/>
-        </w:rPr>
-        <w:t xml:space="preserve"> applicable theoretical and conceptual frameworks for the proposed study.  This will include conceptualizations and operationalizations of development stage, </w:t>
+        <w:t xml:space="preserve">stage, </w:t>
       </w:r>
       <w:r>
         <w:rPr>
@@ -24102,6 +24210,50 @@
           <w:szCs w:val="24"/>
         </w:rPr>
         <w:t>.  Retrieved from https://www.fiscal.treasury.gov/reports-statements/mts/previous.html</w:t>
+      </w:r>
+    </w:p>
+    <w:p>
+      <w:pPr>
+        <w:spacing w:after="0" w:line="480" w:lineRule="auto"/>
+        <w:ind w:left="720" w:hanging="720"/>
+        <w:rPr>
+          <w:rFonts w:ascii="Times New Roman" w:hAnsi="Times New Roman" w:cs="Times New Roman"/>
+          <w:sz w:val="24"/>
+          <w:szCs w:val="24"/>
+        </w:rPr>
+      </w:pPr>
+      <w:r>
+        <w:rPr>
+          <w:rFonts w:ascii="Times New Roman" w:hAnsi="Times New Roman" w:cs="Times New Roman"/>
+          <w:sz w:val="24"/>
+          <w:szCs w:val="24"/>
+        </w:rPr>
+        <w:t xml:space="preserve">U.S. Small Business Administration. (n.d.). </w:t>
+      </w:r>
+      <w:r>
+        <w:rPr>
+          <w:rFonts w:ascii="Times New Roman" w:hAnsi="Times New Roman" w:cs="Times New Roman"/>
+          <w:i/>
+          <w:sz w:val="24"/>
+          <w:szCs w:val="24"/>
+        </w:rPr>
+        <w:t>About SBIR</w:t>
+      </w:r>
+      <w:r>
+        <w:rPr>
+          <w:rFonts w:ascii="Times New Roman" w:hAnsi="Times New Roman" w:cs="Times New Roman"/>
+          <w:sz w:val="24"/>
+          <w:szCs w:val="24"/>
+        </w:rPr>
+        <w:t xml:space="preserve">. SBIR.gov [Website]. Retrieved May 21, 2020 from </w:t>
+      </w:r>
+      <w:r>
+        <w:rPr>
+          <w:rFonts w:ascii="Times New Roman" w:hAnsi="Times New Roman" w:cs="Times New Roman"/>
+          <w:sz w:val="24"/>
+          <w:szCs w:val="24"/>
+        </w:rPr>
+        <w:t>https://www.sbir.gov/about/about-sbir</w:t>
       </w:r>
     </w:p>
     <w:p>
@@ -27393,7 +27545,7 @@
         <w:noProof/>
         <w:sz w:val="24"/>
       </w:rPr>
-      <w:t>61</w:t>
+      <w:t>55</w:t>
     </w:r>
     <w:r>
       <w:rPr>
@@ -27990,6 +28142,7 @@
   <w:style w:type="character" w:default="1" w:styleId="DefaultParagraphFont">
     <w:name w:val="Default Paragraph Font"/>
     <w:uiPriority w:val="1"/>
+    <w:semiHidden/>
     <w:unhideWhenUsed/>
   </w:style>
   <w:style w:type="table" w:default="1" w:styleId="TableNormal">
@@ -30022,7 +30175,7 @@
 </file>
 
 <file path=customXml/itemProps1.xml><?xml version="1.0" encoding="utf-8"?>
-<ds:datastoreItem xmlns:ds="http://schemas.openxmlformats.org/officeDocument/2006/customXml" ds:itemID="{A3E1F979-2A71-415D-B864-7718C64438DA}">
+<ds:datastoreItem xmlns:ds="http://schemas.openxmlformats.org/officeDocument/2006/customXml" ds:itemID="{E7FBF975-2597-4A0E-A590-A85718E2ED2A}">
   <ds:schemaRefs>
     <ds:schemaRef ds:uri="http://schemas.openxmlformats.org/officeDocument/2006/bibliography"/>
   </ds:schemaRefs>

</xml_diff>

<commit_message>
Added outline and added content about organizational decision making
</commit_message>
<xml_diff>
--- a/Docs/PSP6980_2020_Fall_Townes_LiteratureReview_v00.docx
+++ b/Docs/PSP6980_2020_Fall_Townes_LiteratureReview_v00.docx
@@ -6,8 +6,6 @@
       <w:pPr>
         <w:jc w:val="center"/>
       </w:pPr>
-      <w:bookmarkStart w:id="0" w:name="_GoBack"/>
-      <w:bookmarkEnd w:id="0"/>
     </w:p>
     <w:p>
       <w:pPr>
@@ -1874,7 +1872,7 @@
       <w:pPr>
         <w:pStyle w:val="LiteratureReviewHeader1"/>
       </w:pPr>
-      <w:bookmarkStart w:id="1" w:name="_Toc41026891"/>
+      <w:bookmarkStart w:id="0" w:name="_Toc41026891"/>
       <w:r>
         <w:lastRenderedPageBreak/>
         <w:t xml:space="preserve">List of </w:t>
@@ -1882,7 +1880,7 @@
       <w:r>
         <w:t>Tables</w:t>
       </w:r>
-      <w:bookmarkEnd w:id="1"/>
+      <w:bookmarkEnd w:id="0"/>
     </w:p>
     <w:p>
       <w:pPr>
@@ -2260,12 +2258,12 @@
       <w:pPr>
         <w:pStyle w:val="LiteratureReviewHeader1"/>
       </w:pPr>
-      <w:bookmarkStart w:id="2" w:name="_Toc41026892"/>
+      <w:bookmarkStart w:id="1" w:name="_Toc41026892"/>
       <w:r>
         <w:lastRenderedPageBreak/>
         <w:t>List of Figures</w:t>
       </w:r>
-      <w:bookmarkEnd w:id="2"/>
+      <w:bookmarkEnd w:id="1"/>
     </w:p>
     <w:p>
       <w:pPr>
@@ -2361,12 +2359,12 @@
       <w:pPr>
         <w:pStyle w:val="LiteratureReviewHeader1"/>
       </w:pPr>
-      <w:bookmarkStart w:id="3" w:name="_Toc41026893"/>
+      <w:bookmarkStart w:id="2" w:name="_Toc41026893"/>
       <w:r>
         <w:lastRenderedPageBreak/>
         <w:t>Abstract</w:t>
       </w:r>
-      <w:bookmarkEnd w:id="3"/>
+      <w:bookmarkEnd w:id="2"/>
     </w:p>
     <w:p>
       <w:r>
@@ -2564,12 +2562,12 @@
       <w:pPr>
         <w:pStyle w:val="LiteratureReviewHeader1Bold"/>
       </w:pPr>
-      <w:bookmarkStart w:id="4" w:name="_Toc41026894"/>
+      <w:bookmarkStart w:id="3" w:name="_Toc41026894"/>
       <w:r>
         <w:lastRenderedPageBreak/>
         <w:t>Introduction</w:t>
       </w:r>
-      <w:bookmarkEnd w:id="4"/>
+      <w:bookmarkEnd w:id="3"/>
     </w:p>
     <w:p>
       <w:pPr>
@@ -2738,14 +2736,14 @@
       <w:pPr>
         <w:pStyle w:val="LiteratureReviewHeader2Bold"/>
       </w:pPr>
-      <w:bookmarkStart w:id="5" w:name="_Toc41026895"/>
+      <w:bookmarkStart w:id="4" w:name="_Toc41026895"/>
       <w:r>
         <w:t xml:space="preserve">Defining </w:t>
       </w:r>
       <w:r>
         <w:t>Technology</w:t>
       </w:r>
-      <w:bookmarkEnd w:id="5"/>
+      <w:bookmarkEnd w:id="4"/>
     </w:p>
     <w:p>
       <w:pPr>
@@ -3664,7 +3662,7 @@
       <w:pPr>
         <w:pStyle w:val="LiteratureReviewHeader2Bold"/>
       </w:pPr>
-      <w:bookmarkStart w:id="6" w:name="_Toc41026896"/>
+      <w:bookmarkStart w:id="5" w:name="_Toc41026896"/>
       <w:r>
         <w:t xml:space="preserve">Conceptualizing </w:t>
       </w:r>
@@ -3674,7 +3672,7 @@
       <w:r>
         <w:t>Technology Transfer</w:t>
       </w:r>
-      <w:bookmarkEnd w:id="6"/>
+      <w:bookmarkEnd w:id="5"/>
     </w:p>
     <w:p>
       <w:r>
@@ -4579,7 +4577,7 @@
       <w:pPr>
         <w:pStyle w:val="LiteratureReviewHeader2Bold"/>
       </w:pPr>
-      <w:bookmarkStart w:id="7" w:name="_Toc41026897"/>
+      <w:bookmarkStart w:id="6" w:name="_Toc41026897"/>
       <w:r>
         <w:t>Characterizing</w:t>
       </w:r>
@@ -4589,7 +4587,7 @@
       <w:r>
         <w:t>Development Stage</w:t>
       </w:r>
-      <w:bookmarkEnd w:id="7"/>
+      <w:bookmarkEnd w:id="6"/>
     </w:p>
     <w:p>
       <w:r>
@@ -4712,14 +4710,14 @@
       <w:pPr>
         <w:pStyle w:val="LiteratureReviewHeader2Bold"/>
       </w:pPr>
-      <w:bookmarkStart w:id="8" w:name="_Toc41026898"/>
+      <w:bookmarkStart w:id="7" w:name="_Toc41026898"/>
       <w:r>
         <w:t xml:space="preserve">Approach to Examining </w:t>
       </w:r>
       <w:r>
         <w:t>the Topic</w:t>
       </w:r>
-      <w:bookmarkEnd w:id="8"/>
+      <w:bookmarkEnd w:id="7"/>
     </w:p>
     <w:p>
       <w:pPr>
@@ -5172,7 +5170,7 @@
       <w:pPr>
         <w:pStyle w:val="LiteratureReviewHeader1Bold"/>
       </w:pPr>
-      <w:bookmarkStart w:id="9" w:name="_Toc41026899"/>
+      <w:bookmarkStart w:id="8" w:name="_Toc41026899"/>
       <w:r>
         <w:t xml:space="preserve">The </w:t>
       </w:r>
@@ -5188,7 +5186,7 @@
       <w:r>
         <w:t>Technology Transfer</w:t>
       </w:r>
-      <w:bookmarkEnd w:id="9"/>
+      <w:bookmarkEnd w:id="8"/>
     </w:p>
     <w:p>
       <w:pPr>
@@ -5197,7 +5195,7 @@
           <w:b w:val="0"/>
         </w:rPr>
       </w:pPr>
-      <w:bookmarkStart w:id="10" w:name="_Toc41026900"/>
+      <w:bookmarkStart w:id="9" w:name="_Toc41026900"/>
       <w:r>
         <w:rPr>
           <w:b w:val="0"/>
@@ -5238,7 +5236,7 @@
       <w:r>
         <w:t>eing</w:t>
       </w:r>
-      <w:bookmarkEnd w:id="10"/>
+      <w:bookmarkEnd w:id="9"/>
     </w:p>
     <w:p>
       <w:r>
@@ -5631,7 +5629,7 @@
       <w:pPr>
         <w:pStyle w:val="LiteratureReviewHeader2Bold"/>
       </w:pPr>
-      <w:bookmarkStart w:id="11" w:name="_Toc41026901"/>
+      <w:bookmarkStart w:id="10" w:name="_Toc41026901"/>
       <w:r>
         <w:t xml:space="preserve">The </w:t>
       </w:r>
@@ -5644,7 +5642,7 @@
       <w:r>
         <w:t>University Technology Transfer</w:t>
       </w:r>
-      <w:bookmarkEnd w:id="11"/>
+      <w:bookmarkEnd w:id="10"/>
     </w:p>
     <w:p>
       <w:pPr>
@@ -5832,11 +5830,11 @@
       <w:pPr>
         <w:pStyle w:val="LiteratureReviewHeader2Bold"/>
       </w:pPr>
-      <w:bookmarkStart w:id="12" w:name="_Toc41026902"/>
+      <w:bookmarkStart w:id="11" w:name="_Toc41026902"/>
       <w:r>
         <w:t>The Role of the Federal Government in University Technology Transfer</w:t>
       </w:r>
-      <w:bookmarkEnd w:id="12"/>
+      <w:bookmarkEnd w:id="11"/>
     </w:p>
     <w:p>
       <w:r>
@@ -6333,11 +6331,11 @@
       <w:pPr>
         <w:pStyle w:val="LiteratureReviewHeader2Bold"/>
       </w:pPr>
-      <w:bookmarkStart w:id="13" w:name="_Toc41026903"/>
+      <w:bookmarkStart w:id="12" w:name="_Toc41026903"/>
       <w:r>
         <w:t>Determinants of Success in University Technology Transfer</w:t>
       </w:r>
-      <w:bookmarkEnd w:id="13"/>
+      <w:bookmarkEnd w:id="12"/>
     </w:p>
     <w:p>
       <w:r>
@@ -6830,14 +6828,14 @@
       <w:pPr>
         <w:pStyle w:val="LiteratureReviewHeader2Bold"/>
       </w:pPr>
-      <w:bookmarkStart w:id="14" w:name="_Toc41026904"/>
+      <w:bookmarkStart w:id="13" w:name="_Toc41026904"/>
       <w:r>
         <w:t>Development Stage</w:t>
       </w:r>
       <w:r>
         <w:t xml:space="preserve"> as an Understudied Explanatory Factor</w:t>
       </w:r>
-      <w:bookmarkEnd w:id="14"/>
+      <w:bookmarkEnd w:id="13"/>
     </w:p>
     <w:p>
       <w:pPr>
@@ -6891,11 +6889,11 @@
       <w:pPr>
         <w:pStyle w:val="LiteratureReviewHeader1Bold"/>
       </w:pPr>
-      <w:bookmarkStart w:id="15" w:name="_Toc41026905"/>
+      <w:bookmarkStart w:id="14" w:name="_Toc41026905"/>
       <w:r>
         <w:t>Understanding the Potential Influence of Development Stage</w:t>
       </w:r>
-      <w:bookmarkEnd w:id="15"/>
+      <w:bookmarkEnd w:id="14"/>
       <w:r>
         <w:t xml:space="preserve"> </w:t>
       </w:r>
@@ -7241,7 +7239,7 @@
       <w:pPr>
         <w:pStyle w:val="LiteratureReviewHeader2Bold"/>
       </w:pPr>
-      <w:bookmarkStart w:id="16" w:name="_Toc41026906"/>
+      <w:bookmarkStart w:id="15" w:name="_Toc41026906"/>
       <w:r>
         <w:t xml:space="preserve">The Role of </w:t>
       </w:r>
@@ -7254,6 +7252,171 @@
       <w:r>
         <w:t>n University Technology Transfer</w:t>
       </w:r>
+      <w:bookmarkEnd w:id="15"/>
+    </w:p>
+    <w:p>
+      <w:pPr>
+        <w:ind w:firstLine="720"/>
+      </w:pPr>
+      <w:r>
+        <w:t xml:space="preserve">Most university technology transfer activity occurs in an organizational context.  </w:t>
+      </w:r>
+      <w:r>
+        <w:t xml:space="preserve">In testimony to a hearing held by the U.S. House of Representatives, U.S. Department of Commerce Undersecretary for Technology Robert M. White pointed out that </w:t>
+      </w:r>
+      <w:r>
+        <w:t>technology transfer is fund</w:t>
+      </w:r>
+      <w:r>
+        <w:t xml:space="preserve">amentally a business decision </w:t>
+      </w:r>
+      <w:r>
+        <w:t>on the demand</w:t>
+      </w:r>
+      <w:r>
+        <w:t xml:space="preserve"> </w:t>
+      </w:r>
+      <w:r>
+        <w:t xml:space="preserve">side </w:t>
+      </w:r>
+      <w:r>
+        <w:t>of the process</w:t>
+      </w:r>
+      <w:r>
+        <w:t xml:space="preserve"> </w:t>
+      </w:r>
+      <w:r>
+        <w:t xml:space="preserve">(Barriers to Domestic Technology Transfer, 1992).  The participants in university technology transfer are the universities that create the technologies and established business entities (whether for-profit or non-profit) or aspiring entrepreneurs (i.e., individuals or small teams of a few people) who generally act with the backing of stakeholder groups with the goal of creating organizations for realizing the application of technologies for various intended purposes.  </w:t>
+      </w:r>
+    </w:p>
+    <w:p>
+      <w:pPr>
+        <w:ind w:firstLine="720"/>
+      </w:pPr>
+      <w:r>
+        <w:lastRenderedPageBreak/>
+        <w:t xml:space="preserve">It therefore seems reasonable to discuss university technology transfer at the organizational level. </w:t>
+      </w:r>
+      <w:r>
+        <w:t xml:space="preserve"> </w:t>
+      </w:r>
+      <w:r>
+        <w:t>As Simon (1991) explains, “some phenomena are more conveniently described in terms of organizations and parts of organizations than in terms of the individual human beings who inhabit those parts” (p. 126).  University technology transfer is one such phenomenon.</w:t>
+      </w:r>
+    </w:p>
+    <w:p>
+      <w:pPr>
+        <w:ind w:firstLine="720"/>
+      </w:pPr>
+      <w:r>
+        <w:t xml:space="preserve">However, </w:t>
+      </w:r>
+      <w:r>
+        <w:t>I employ a postmodern conceptualization of organizations</w:t>
+      </w:r>
+      <w:r>
+        <w:t xml:space="preserve"> </w:t>
+      </w:r>
+      <w:r>
+        <w:t>for the purposes of the proposed study</w:t>
+      </w:r>
+      <w:r>
+        <w:t>.  In the postmodern approach, organizations are “sets of recursive practices sustained by resource appropriation and rules” (Miller &amp; Fox, 2019, p. 90).</w:t>
+      </w:r>
+      <w:r>
+        <w:t xml:space="preserve">  An organization is nothing more than a human construct defined by the norms and expectations of its members who must continually negotiate and affirm those norms and expectations.  </w:t>
+      </w:r>
+      <w:r>
+        <w:t>It is simply a way that a group of people have</w:t>
+      </w:r>
+      <w:r>
+        <w:t xml:space="preserve"> </w:t>
+      </w:r>
+      <w:r>
+        <w:t xml:space="preserve">settled on interacting to achieve agreed upon objectives.  </w:t>
+      </w:r>
+      <w:r>
+        <w:t xml:space="preserve">In this sense, the term </w:t>
+      </w:r>
+      <w:r>
+        <w:rPr>
+          <w:i/>
+        </w:rPr>
+        <w:t>organization</w:t>
+      </w:r>
+      <w:r>
+        <w:t xml:space="preserve"> connotes both a type of group and the malleable repeated patterns of social interactions employed by the members of a group.  </w:t>
+      </w:r>
+      <w:r>
+        <w:t>This is significantly different from the traditional conceptualization</w:t>
+      </w:r>
+      <w:r>
+        <w:t>s</w:t>
+      </w:r>
+      <w:r>
+        <w:t xml:space="preserve"> of organizations as </w:t>
+      </w:r>
+      <w:r>
+        <w:t xml:space="preserve">physical objects and life-like </w:t>
+      </w:r>
+      <w:r>
+        <w:t>entities c</w:t>
+      </w:r>
+      <w:r>
+        <w:t>apable of acting</w:t>
+      </w:r>
+      <w:r>
+        <w:t xml:space="preserve"> on their own distinct motivations.</w:t>
+      </w:r>
+      <w:r>
+        <w:t xml:space="preserve">  </w:t>
+      </w:r>
+    </w:p>
+    <w:p>
+      <w:pPr>
+        <w:ind w:firstLine="720"/>
+      </w:pPr>
+      <w:r>
+        <w:t xml:space="preserve">The postmodern conceptualization </w:t>
+      </w:r>
+      <w:r>
+        <w:t xml:space="preserve">of organizations </w:t>
+      </w:r>
+      <w:r>
+        <w:t xml:space="preserve">has long roots.  Simon (1997) noted in its earliest editions </w:t>
+      </w:r>
+      <w:r>
+        <w:t xml:space="preserve">as far back as the late 1940s </w:t>
+      </w:r>
+      <w:r>
+        <w:t>that organizations can be conceptualized as patterns of group behavior in a very broad sense (p. 110).</w:t>
+      </w:r>
+      <w:r>
+        <w:t xml:space="preserve">  </w:t>
+      </w:r>
+      <w:r>
+        <w:t xml:space="preserve">Simon argued that the term organization simply referred to the relations among a group of people (p. 19).  Moreover, he maintained </w:t>
+      </w:r>
+      <w:r>
+        <w:t xml:space="preserve">that decisions associated with carrying out the physical tasks of achieving the agreed upon objectives of an organization are not made by the organization </w:t>
+      </w:r>
+      <w:r>
+        <w:rPr>
+          <w:i/>
+        </w:rPr>
+        <w:t>per se</w:t>
+      </w:r>
+      <w:r>
+        <w:t xml:space="preserve"> but by people acting as members of the organization (p. 281). </w:t>
+      </w:r>
+      <w:r>
+        <w:t xml:space="preserve"> As such, a decision to acquire and use a technology is </w:t>
+      </w:r>
+      <w:r>
+        <w:lastRenderedPageBreak/>
+        <w:t>made by one or more members of an organization (e.g., a for-profit company) acting in accordance with the agreed upon guidelines that govern their behavior regarding such matters.</w:t>
+      </w:r>
+      <w:bookmarkStart w:id="16" w:name="_GoBack"/>
       <w:bookmarkEnd w:id="16"/>
     </w:p>
     <w:p>
@@ -7261,115 +7424,6 @@
         <w:ind w:firstLine="720"/>
       </w:pPr>
       <w:r>
-        <w:t xml:space="preserve">Most university technology transfer activity occurs in an organizational context.  </w:t>
-      </w:r>
-      <w:r>
-        <w:t xml:space="preserve">In testimony to a hearing held by the U.S. House of Representatives, U.S. Department of Commerce Undersecretary for Technology Robert M. White pointed out that </w:t>
-      </w:r>
-      <w:r>
-        <w:t>technology transfer is fund</w:t>
-      </w:r>
-      <w:r>
-        <w:t xml:space="preserve">amentally a business decision </w:t>
-      </w:r>
-      <w:r>
-        <w:t>on the demand</w:t>
-      </w:r>
-      <w:r>
-        <w:t xml:space="preserve"> </w:t>
-      </w:r>
-      <w:r>
-        <w:t xml:space="preserve">side </w:t>
-      </w:r>
-      <w:r>
-        <w:t>of the process</w:t>
-      </w:r>
-      <w:r>
-        <w:t xml:space="preserve"> </w:t>
-      </w:r>
-      <w:r>
-        <w:t xml:space="preserve">(Barriers to Domestic Technology Transfer, 1992).  The participants in university technology transfer are the universities that create the technologies and established business entities (whether for-profit or non-profit) or aspiring entrepreneurs (i.e., individuals or small teams of a few people) who generally act with the backing of stakeholder groups with the goal of creating organizations for realizing the application of technologies for various intended purposes.  </w:t>
-      </w:r>
-    </w:p>
-    <w:p>
-      <w:pPr>
-        <w:ind w:firstLine="720"/>
-      </w:pPr>
-      <w:r>
-        <w:lastRenderedPageBreak/>
-        <w:t>It therefore seems reasonable to discuss university technology transfer at the organizational level. As Simon (1991) explains, “some phenomena are more conveniently described in terms of organizations and parts of organizations than in terms of the individual human beings who inhabit those parts” (p. 126).  University technology transfer is one such phenomenon.</w:t>
-      </w:r>
-    </w:p>
-    <w:p>
-      <w:pPr>
-        <w:ind w:firstLine="720"/>
-      </w:pPr>
-      <w:r>
-        <w:t xml:space="preserve">However, </w:t>
-      </w:r>
-      <w:r>
-        <w:t>I employ a postmodern conceptualization of organizations</w:t>
-      </w:r>
-      <w:r>
-        <w:t xml:space="preserve"> </w:t>
-      </w:r>
-      <w:r>
-        <w:t>for the purposes of the proposed study</w:t>
-      </w:r>
-      <w:r>
-        <w:t>.  In the postmodern approach, organizations are “sets of recursive practices sustained by resource appropriation and rules” (Miller &amp; Fox, 2019, p. 90).</w:t>
-      </w:r>
-      <w:r>
-        <w:t xml:space="preserve">  An organization is nothing more than a human construct defined by the norms and expectations of its members who must continually negotiate and affirm those norms and expectations.  </w:t>
-      </w:r>
-      <w:r>
-        <w:t>It is simply a way that a group of people have</w:t>
-      </w:r>
-      <w:r>
-        <w:t xml:space="preserve"> </w:t>
-      </w:r>
-      <w:r>
-        <w:t xml:space="preserve">settled on interacting to achieve agreed upon objectives.  </w:t>
-      </w:r>
-      <w:r>
-        <w:t xml:space="preserve">In this sense, the term </w:t>
-      </w:r>
-      <w:r>
-        <w:rPr>
-          <w:i/>
-        </w:rPr>
-        <w:t>organization</w:t>
-      </w:r>
-      <w:r>
-        <w:t xml:space="preserve"> connotes both a type of group and the malleable repeated patterns of social interactions employed by the members of a group.  </w:t>
-      </w:r>
-      <w:r>
-        <w:t>This is significantly different from the traditional conceptualization</w:t>
-      </w:r>
-      <w:r>
-        <w:t>s</w:t>
-      </w:r>
-      <w:r>
-        <w:t xml:space="preserve"> of organizations as </w:t>
-      </w:r>
-      <w:r>
-        <w:t xml:space="preserve">physical objects and life-like </w:t>
-      </w:r>
-      <w:r>
-        <w:t>entities c</w:t>
-      </w:r>
-      <w:r>
-        <w:t>apable of acting</w:t>
-      </w:r>
-      <w:r>
-        <w:t xml:space="preserve"> on their own distinct motivations.</w:t>
-      </w:r>
-    </w:p>
-    <w:p>
-      <w:pPr>
-        <w:ind w:firstLine="720"/>
-      </w:pPr>
-      <w:r>
         <w:t xml:space="preserve">Organizations can obtain some technology (i.e., information) without much cost while they may need to expend significant resources to acquire other technology.  When expending resources to acquire technology, there is the risk of a degradation in the organization’s circumstance because of uncertainty about whether the technology will enable the organization to achieve its objective.  Organizations evaluate the </w:t>
       </w:r>
       <w:r>
@@ -7393,7 +7447,6 @@
     </w:p>
     <w:p>
       <w:r>
-        <w:lastRenderedPageBreak/>
         <w:tab/>
         <w:t>Organizations participating in the market for technology are faced with the task of making choices under uncertainty.  Each available technology choice has an unknown and uncertain probability of helping the organization realize certain preferences and produce a net improvement in its circumstances.  Under such circumstances, how do organizations make decisions regarding opportunities to acquire technology.</w:t>
       </w:r>
@@ -7419,7 +7472,11 @@
         <w:ind w:firstLine="720"/>
       </w:pPr>
       <w:r>
-        <w:t>There are three general scenarios concerning the environment in which organizations must make technology acquisition decisions.  There could be far more technology available than organizations can effectively use.  Alternatively, organizations could have excess capacity and resources for acquiring and applying technology that are unused because of a dearth of technology that satisfies their preferences.  Finally, it’s possible that both preceding scenarios co-exist.  There could be more technology available than organizations can effectively use and at the same time organizations amenable to acquiring technology may elect not to pursue technology that is available</w:t>
+        <w:t xml:space="preserve">There are three general scenarios concerning the environment in which organizations must make technology acquisition decisions.  There could be far more technology available than organizations can effectively use.  Alternatively, organizations could have excess capacity and resources for acquiring and applying technology that are unused because of a dearth of technology that satisfies their preferences.  Finally, it’s possible that both preceding scenarios co-exist.  There could be more technology available than organizations can effectively use and at the same time organizations amenable to acquiring technology may elect not to pursue technology </w:t>
+      </w:r>
+      <w:r>
+        <w:lastRenderedPageBreak/>
+        <w:t>that is available</w:t>
       </w:r>
       <w:r>
         <w:t xml:space="preserve"> because what is available simply does not meet their requirements</w:t>
@@ -7452,23 +7509,31 @@
         <w:t>should</w:t>
       </w:r>
       <w:r>
-        <w:t xml:space="preserve"> make decision (March </w:t>
+        <w:t xml:space="preserve"> make decision (March 1997).  However, “it is so far from how one lives to how one should live that he who lets go of what is done for what should be done learns his ruin rather than his preservation” (Machiavelli, 1532, p. 61).  To effect successful desired change, policymakers must act in accordance with the world as it is, not as they believe it should be.  Consequently, the foundation for the design of this study is descriptive organizational decision theory and how organizations </w:t>
+      </w:r>
+      <w:r>
+        <w:rPr>
+          <w:u w:val="single"/>
+        </w:rPr>
+        <w:t>actually</w:t>
+      </w:r>
+      <w:r>
+        <w:t xml:space="preserve"> make</w:t>
+      </w:r>
+      <w:r>
+        <w:t xml:space="preserve"> decisions rather than normative organizational decision theory and how they should make them.</w:t>
+      </w:r>
+    </w:p>
+    <w:p>
+      <w:pPr>
+        <w:ind w:firstLine="720"/>
+      </w:pPr>
+      <w:r>
+        <w:t>Much, if not most, of current theory about organizational decision-making is based on psychological studies of individual decision-making (March, 1997).  However, research has demonstrated that context can significantly affect the decision-making process and decisions of individuals (Kahneman &amp; Tversky, 1980; Kahneman &amp; Tversky, 2013; Tversky &amp; Kahneman, 1992).  Whether one is making a decision solely for one’s own benefit or within one’s role as a member of an organization seems to be an important contextual distinction.  It seems reasonable to presume that decision-making in an organization is likely to be much more of a socially-</w:t>
       </w:r>
       <w:r>
         <w:lastRenderedPageBreak/>
-        <w:t xml:space="preserve">1997).  However, “it is so far from how one lives to how one should live that he who lets go of what is done for what should be done learns his ruin rather than his preservation” (Machiavelli, 1532, p. 61).  To effect successful desired change, policymakers must act in accordance with the world as it is, not as they believe it should be.  Consequently, the foundation for the design of this study is descriptive organizational decision theory and how organizations </w:t>
-      </w:r>
-      <w:r>
-        <w:rPr>
-          <w:u w:val="single"/>
-        </w:rPr>
-        <w:t>actually</w:t>
-      </w:r>
-      <w:r>
-        <w:t xml:space="preserve"> make</w:t>
-      </w:r>
-      <w:r>
-        <w:t xml:space="preserve"> decisions rather than normative organizational decision theory and how they should make them.</w:t>
+        <w:t>driven phenomenon than decision-making that is purely personal.  As such, it is sensible to conclude theories and frameworks from studies of individual decision making in the psychological literature may not translate directly to organizational decision-making without significant modification.  It is important to understand how organizational decision-making may differ from individual decision-making which will likely provide insight into the role of development stage in organizations’ decisions about the acquisition of technology.</w:t>
       </w:r>
     </w:p>
     <w:p>
@@ -7476,7 +7541,13 @@
         <w:ind w:firstLine="720"/>
       </w:pPr>
       <w:r>
-        <w:t>Much, if not most, of current theory about organizational decision-making is based on psychological studies of individual decision-making (March, 1997).  However, research has demonstrated that context can significantly affect the decision-making process and decisions of individuals (Kahneman &amp; Tversky, 1980; Kahneman &amp; Tversky, 2013; Tversky &amp; Kahneman, 1992).  Whether one is making a decision solely for one’s own benefit or within one’s role as a member of an organization seems to be an important contextual distinction.  It seems reasonable to presume that decision-making in an organization is likely to be much more of a socially-driven phenomenon than decision-making that is purely personal.  As such, it is sensible to conclude theories and frameworks from studies of individual decision making in the psychological literature may not translate directly to organizational decision-making without significant modification.  It is important to understand how organizational decision-making may differ from individual decision-making which will likely provide insight into the role of development stage in organizations’ decisions about the acquisition of technology.</w:t>
+        <w:t>Organizations seeking to engage in technology transfer are bounded not just by the constraints of the cognitive capacities of their people, finite time frames, and limited data (March, 1997) but also resource</w:t>
+      </w:r>
+      <w:r>
+        <w:t xml:space="preserve"> </w:t>
+      </w:r>
+      <w:r>
+        <w:t>limitations that constrain their capacities for seeking, acquiring, and using new technology.</w:t>
       </w:r>
     </w:p>
     <w:p>
@@ -7484,13 +7555,88 @@
         <w:ind w:firstLine="720"/>
       </w:pPr>
       <w:r>
-        <w:t>Organizations seeking to engage in technology transfer are bounded not just by the constraints of the cognitive capacities of their people, finite time frames, and limited data (March, 1997) but also resource</w:t>
+        <w:t>It’s reasonable to assume that organizations faced with uncertain choices regarding technology that they can possibly acquire to help achieve their purposes will seek additional data and information try to reduce the uncertainty surrounding the likelihood of being able to successfully use the technology.  This additional data and information includes meta-information about the technology itself (i.e., information about information).</w:t>
+      </w:r>
+    </w:p>
+    <w:p>
+      <w:pPr>
+        <w:ind w:firstLine="720"/>
+      </w:pPr>
+      <w:r>
+        <w:t>One can presume that there is little need for organizations to expend significant resources actively seeking opportunities or conducting exhaustive rational evaluations of each opportunity before making a choice.  According to bounded rationality, organizations in such situations should and will use heuristics to make their decisions (March, 1997).</w:t>
+      </w:r>
+    </w:p>
+    <w:p>
+      <w:pPr>
+        <w:pStyle w:val="LiteratureReviewHeader2Bold"/>
+      </w:pPr>
+      <w:bookmarkStart w:id="18" w:name="_Toc41026908"/>
+      <w:r>
+        <w:t>Development Stage and Technology Transfer</w:t>
+      </w:r>
+      <w:r>
+        <w:t xml:space="preserve"> Outcomes</w:t>
+      </w:r>
+      <w:bookmarkEnd w:id="18"/>
+    </w:p>
+    <w:p>
+      <w:pPr>
+        <w:ind w:firstLine="720"/>
+      </w:pPr>
+      <w:r>
+        <w:t xml:space="preserve">Based on my professional experience and review of the literature, I hypothesize that </w:t>
+      </w:r>
+      <w:r>
+        <w:t>development stage help</w:t>
+      </w:r>
+      <w:r>
+        <w:t>s</w:t>
+      </w:r>
+      <w:r>
+        <w:t xml:space="preserve"> explain</w:t>
       </w:r>
       <w:r>
         <w:t xml:space="preserve"> </w:t>
       </w:r>
       <w:r>
-        <w:t>limitations that constrain their capacities for seeking, acquiring, and using new technology.</w:t>
+        <w:t xml:space="preserve">why </w:t>
+      </w:r>
+      <w:r>
+        <w:t xml:space="preserve">private sector </w:t>
+      </w:r>
+      <w:r>
+        <w:t xml:space="preserve">companies </w:t>
+      </w:r>
+      <w:r>
+        <w:t>do</w:t>
+      </w:r>
+      <w:r>
+        <w:t xml:space="preserve"> not to pursue </w:t>
+      </w:r>
+      <w:r>
+        <w:t xml:space="preserve">the acquisition </w:t>
+      </w:r>
+      <w:r>
+        <w:lastRenderedPageBreak/>
+        <w:t xml:space="preserve">and use of </w:t>
+      </w:r>
+      <w:r>
+        <w:t>university-created technologies that seem to align with their missions and profit motives even when the</w:t>
+      </w:r>
+      <w:r>
+        <w:t>y seem</w:t>
+      </w:r>
+      <w:r>
+        <w:t xml:space="preserve"> to have the resources to do so</w:t>
+      </w:r>
+      <w:r>
+        <w:t>.</w:t>
+      </w:r>
+      <w:r>
+        <w:t xml:space="preserve"> </w:t>
+      </w:r>
+      <w:r>
+        <w:t xml:space="preserve"> </w:t>
       </w:r>
     </w:p>
     <w:p>
@@ -7498,8 +7644,33 @@
         <w:ind w:firstLine="720"/>
       </w:pPr>
       <w:r>
+        <w:t>While the literature that explicitly examines the role of development stage in university technology transfer is sparse, various scholars have explored the relevant issues under various monikers and in different ways.</w:t>
+      </w:r>
+      <w:r>
+        <w:t xml:space="preserve"> </w:t>
+      </w:r>
+      <w:r>
+        <w:t xml:space="preserve"> In my review of the literature, I found only one study that specifically examined the association between development stage and technology transfer.  Munteanu (2012) provides useful insight into the topic.  However, there are substantial opportunities to improve upon both the approach and the results of Munteanu.  Moreover, there are important differences between the research design used by Munteanu and this study.  These differences have implications for the generalizability of the results and their usefulness in formulating public policy. </w:t>
+      </w:r>
+    </w:p>
+    <w:p>
+      <w:pPr>
+        <w:ind w:firstLine="720"/>
+      </w:pPr>
+      <w:r>
+        <w:t xml:space="preserve">Munteanu (2012) used an approach to study the role of development stage in technology transfer that is the typical of studies about technology transfer in general.  Munteanu applied economics-based rational choice theory.  The study also incorporated comparative advantage theory to understand differences between startup firms and established firms, although it didn’t explicitly define either category.  As such, it is not clear what criteria Munteanu used as the basis for classifying each case in the analysis.  </w:t>
+      </w:r>
+    </w:p>
+    <w:p>
+      <w:pPr>
+        <w:ind w:firstLine="720"/>
+      </w:pPr>
+      <w:r>
+        <w:t xml:space="preserve">Munteanu (2012) was a quantitative empirical design that used correlational regression analyses, which again is typical of studies about the topic.  The study operationalized the concept of technology as disclosures of patentable subject matter.  It operationalized technology transfer as executed licenses for patented inventions assigned to universities and income generated from those licenses.  This is typical of technology transfer studies but is perhaps overly narrow as I will further discuss a bit later.  Development stage was the primary explanatory variable.  </w:t>
+      </w:r>
+      <w:r>
         <w:lastRenderedPageBreak/>
-        <w:t>It’s reasonable to assume that organizations faced with uncertain choices regarding technology that they can possibly acquire to help achieve their purposes will seek additional data and information try to reduce the uncertainty surrounding the likelihood of being able to successfully use the technology.  This additional data and information includes meta-information about the technology itself (i.e., information about information).</w:t>
+        <w:t xml:space="preserve">Munteanu used an ordinal level of measure for development stage and a scale conceived by the researcher.  However, there is no evidence that any type of validity analysis was performed for this scale.  The scale itself is somewhat arbitrary and subjective.  The analysis included several control variables related to the characteristics of the inventor and the type of invention.  Munteanu used a nominal level of measure for invention type that employed categories conceived by the researcher.  Like many other technology transfer studies, the categories for type of invention used by Munteanu were somewhat arbitrary and subjective.  Again, there is no evidence that any type of validity analysis was conducted for the nominal categories.  The data used in Munteanu was a census of 700 inventions disclosed to the University of California – San Diego between January 1, 1986 and December 31, 2003.  However, it is not clear if the analysis included all disclosures during this period or only disclosures that resulted in an allowed patent.  </w:t>
       </w:r>
     </w:p>
     <w:p>
@@ -7507,90 +7678,702 @@
         <w:ind w:firstLine="720"/>
       </w:pPr>
       <w:r>
-        <w:t>One can presume that there is little need for organizations to expend significant resources actively seeking opportunities or conducting exhaustive rational evaluations of each opportunity before making a choice.  According to bounded rationality, organizations in such situations should and will use heuristics to make their decisions (March, 1997).</w:t>
+        <w:t>The research question examined by Munteanu (2012) was whether there are differences in the types of technologies pursued by established firms compared to startup firms.  However, the criteria for what constitutes an established firm versus a startup firm was not specified.  Munteanu theorized that under the theory of comparative advantage, established firms and startup firms would seek to acquire technologies of different development stages.  Munteanu tested two primary hypotheses.  The first hypothesis was that e</w:t>
+      </w:r>
+      <w:r>
+        <w:t xml:space="preserve">stablished firms are more likely to license inventions in the </w:t>
+      </w:r>
+      <w:r>
+        <w:t>“</w:t>
+      </w:r>
+      <w:r>
+        <w:t>ready</w:t>
+      </w:r>
+      <w:r>
+        <w:t>”</w:t>
+      </w:r>
+      <w:r>
+        <w:t xml:space="preserve"> stage of development than inventions in earlier stages of development.</w:t>
+      </w:r>
+      <w:r>
+        <w:t xml:space="preserve">  The second hypothesis was that s</w:t>
+      </w:r>
+      <w:r>
+        <w:t xml:space="preserve">tart-up firms are more likely to license inventions in the </w:t>
+      </w:r>
+      <w:r>
+        <w:t>“</w:t>
+      </w:r>
+      <w:r>
+        <w:t>conceptual</w:t>
+      </w:r>
+      <w:r>
+        <w:t>”</w:t>
+      </w:r>
+      <w:r>
+        <w:t xml:space="preserve"> stage of development than inventions in later stages of development.</w:t>
+      </w:r>
+    </w:p>
+    <w:p>
+      <w:pPr>
+        <w:ind w:firstLine="720"/>
+      </w:pPr>
+      <w:r>
+        <w:t xml:space="preserve">The study tested these hypotheses based on four key assumptions.  First, economies of scale and informational asymmetries are important criteria in licensing decisions of firms.  </w:t>
+      </w:r>
+      <w:r>
+        <w:lastRenderedPageBreak/>
+        <w:t xml:space="preserve">Second, established firms have a comparative advantage to startup firms in commercializing inventions that are ready for manufacturing.  Third, startup firms have a comparative advantage to established firms in commercializing inventions at the conceptual stage.  Fourth, the past licensing experience of inventors increases inventor propensity to pursue commercialization of inventions.  Munteanu applied these assumptions without providing any evidence of their reasonableness.  </w:t>
+      </w:r>
+    </w:p>
+    <w:p>
+      <w:pPr>
+        <w:ind w:firstLine="720"/>
+      </w:pPr>
+      <w:r>
+        <w:t xml:space="preserve">Munteanu (2012) found sufficient evidence to reject the null hypotheses in favor of the alternative hypotheses.  </w:t>
+      </w:r>
+      <w:r>
+        <w:t xml:space="preserve">The odds ratio </w:t>
+      </w:r>
+      <w:r>
+        <w:t>of invention licensing by startup</w:t>
+      </w:r>
+      <w:r>
+        <w:t xml:space="preserve"> </w:t>
+      </w:r>
+      <w:r>
+        <w:t xml:space="preserve">firms </w:t>
+      </w:r>
+      <w:r>
+        <w:t xml:space="preserve">relative to invention </w:t>
+      </w:r>
+      <w:r>
+        <w:t>licensing by established firms was lower for</w:t>
+      </w:r>
+      <w:r>
+        <w:t xml:space="preserve"> </w:t>
+      </w:r>
+      <w:r>
+        <w:t xml:space="preserve">later stage </w:t>
+      </w:r>
+      <w:r>
+        <w:t>inventions and highe</w:t>
+      </w:r>
+      <w:r>
+        <w:t xml:space="preserve">r for earlier stage inventions.  </w:t>
+      </w:r>
+      <w:r>
+        <w:t>Invention l</w:t>
+      </w:r>
+      <w:r>
+        <w:t>icensing by established firms was</w:t>
+      </w:r>
+      <w:r>
+        <w:t xml:space="preserve"> positively correlated with later </w:t>
+      </w:r>
+      <w:r>
+        <w:t xml:space="preserve">invention development </w:t>
+      </w:r>
+      <w:r>
+        <w:t>stage.</w:t>
+      </w:r>
+    </w:p>
+    <w:p>
+      <w:pPr>
+        <w:ind w:firstLine="720"/>
+      </w:pPr>
+      <w:r>
+        <w:t xml:space="preserve">While insightful, Munteanu (2012) does not specifically answer the research question </w:t>
+      </w:r>
+      <w:r>
+        <w:t xml:space="preserve">put forward </w:t>
+      </w:r>
+      <w:r>
+        <w:t xml:space="preserve">for the proposed study.  </w:t>
+      </w:r>
+      <w:r>
+        <w:t>The nature of the sample used by Munteanu significantly limits the generalizability of the study’s results.</w:t>
+      </w:r>
+      <w:r>
+        <w:t xml:space="preserve">  Moreover, the study by Munteanu only establishes correlation, not causation.  </w:t>
+      </w:r>
+      <w:r>
+        <w:t xml:space="preserve">Although the results obtained by Munteanu can be taken as </w:t>
+      </w:r>
+      <w:r>
+        <w:rPr>
+          <w:i/>
+        </w:rPr>
+        <w:t>prima facie</w:t>
+      </w:r>
+      <w:r>
+        <w:t xml:space="preserve"> evidence that comparative advantage</w:t>
+      </w:r>
+      <w:r>
+        <w:t xml:space="preserve"> may lead certain types of private sector firms to prefer earlier or later stage technologies</w:t>
+      </w:r>
+      <w:r>
+        <w:t>, they do not rule out other causes</w:t>
+      </w:r>
+      <w:r>
+        <w:t xml:space="preserve"> or potential dynamics</w:t>
+      </w:r>
+      <w:r>
+        <w:t xml:space="preserve">.  </w:t>
+      </w:r>
+      <w:r>
+        <w:t xml:space="preserve">For example, startup </w:t>
+      </w:r>
+      <w:r>
+        <w:t xml:space="preserve">companies </w:t>
+      </w:r>
+      <w:r>
+        <w:t xml:space="preserve">may actually prefer later stage technologies but may not have the resources to competitively bid for such technologies.  As such, </w:t>
+      </w:r>
+      <w:r>
+        <w:t>startup companies</w:t>
+      </w:r>
+      <w:r>
+        <w:t xml:space="preserve"> may simply settle for earlier stage technologies because they are forced to do so, not because they have a comparative advantage in commercializing earlier stage technologies.  Also, g</w:t>
+      </w:r>
+      <w:r>
+        <w:t xml:space="preserve">iven the uncertainty surrounding how </w:t>
+      </w:r>
+      <w:r>
+        <w:t>Munteneau categorized technologies</w:t>
+      </w:r>
+      <w:r>
+        <w:t xml:space="preserve"> by</w:t>
+      </w:r>
+      <w:r>
+        <w:t xml:space="preserve"> development stage, it’</w:t>
+      </w:r>
+      <w:r>
+        <w:t>s quite possible that any</w:t>
+      </w:r>
+      <w:r>
+        <w:t xml:space="preserve"> correlation </w:t>
+      </w:r>
+      <w:r>
+        <w:t>observed was a product</w:t>
+      </w:r>
+      <w:r>
+        <w:t xml:space="preserve"> of </w:t>
+      </w:r>
+      <w:r>
+        <w:t xml:space="preserve">the method used to categorize </w:t>
+      </w:r>
+      <w:r>
+        <w:lastRenderedPageBreak/>
+        <w:t>technologies by development stage</w:t>
+      </w:r>
+      <w:r>
+        <w:t xml:space="preserve"> and not anything fundamental to the nature of</w:t>
+      </w:r>
+      <w:r>
+        <w:t xml:space="preserve"> university technology transfer or the way that private sector firms operate.</w:t>
+      </w:r>
+    </w:p>
+    <w:p>
+      <w:pPr>
+        <w:ind w:firstLine="720"/>
+      </w:pPr>
+      <w:r>
+        <w:t xml:space="preserve">Baek, Hwang, and Park (2018) included development stage (i.e., </w:t>
+      </w:r>
+      <w:r>
+        <w:t xml:space="preserve">degree of </w:t>
+      </w:r>
+      <w:r>
+        <w:t>technology maturity</w:t>
+      </w:r>
+      <w:r>
+        <w:t xml:space="preserve">) </w:t>
+      </w:r>
+      <w:r>
+        <w:t>as a factor in their analysis of technology transfer.  They used regression analysis to examine the correlations between various independent variables and successful technology transfer which they operationalized as the execution of a contact to use a technology.  They operationalized development stage as the TRL level before research and development and TRL level after research and development.  Baek, Hwang, and Park did find a statistically significant correlation between TRL level after research and development and successful technology transfer.  However, this study has limited generalizability</w:t>
+      </w:r>
+      <w:r>
+        <w:t xml:space="preserve"> to university technology transfer in the United States</w:t>
+      </w:r>
+      <w:r>
+        <w:t>.  It focused only on railroad projects in South Korea, which has a significantly different economic system than the United States.</w:t>
+      </w:r>
+      <w:r>
+        <w:t xml:space="preserve">  It</w:t>
+      </w:r>
+      <w:r>
+        <w:t xml:space="preserve"> also did not address causality in the relationship between development stage and technology transfer success.</w:t>
+      </w:r>
+    </w:p>
+    <w:p>
+      <w:pPr>
+        <w:ind w:firstLine="720"/>
+      </w:pPr>
+      <w:r>
+        <w:t xml:space="preserve">Song, Park, &amp; Park (2017) examined factors that could potentially influence business decisions about commercializing technology transferred from government research institutes (GRIs) to small and medium-sized enterprises (SMEs).  </w:t>
+      </w:r>
+      <w:r>
+        <w:t xml:space="preserve">They included technology maturity as a potential explanatory factor.  </w:t>
+      </w:r>
+      <w:r>
+        <w:t xml:space="preserve">They operationalized successful technology transfer as a </w:t>
+      </w:r>
+      <w:r>
+        <w:t xml:space="preserve">dichotomous variable indicating the </w:t>
+      </w:r>
+      <w:r>
+        <w:t>licensee’s intention to conduct additional research and de</w:t>
+      </w:r>
+      <w:r>
+        <w:t xml:space="preserve">velopment on the technology.  </w:t>
+      </w:r>
+      <w:r>
+        <w:t xml:space="preserve">The authors did not find a statistically significant association between technology maturity and technology transfer success as defined in the study.  </w:t>
+      </w:r>
+      <w:r>
+        <w:t>However, t</w:t>
+      </w:r>
+      <w:r>
+        <w:t xml:space="preserve">his study also has limited generalizability to university technology transfer in the United States.  Song, Park, and Park used a five-point Likert scale to measure technology maturity.  There is no indication that they validated the scale prior to using it.  The way the authors operationalized </w:t>
+      </w:r>
+      <w:r>
+        <w:lastRenderedPageBreak/>
+        <w:t>successful technology transfer also may have been problematic.  Moreover, the authors conducted the study in South Korea in the context of an economic system that is significantly different than that for the United States.</w:t>
+      </w:r>
+    </w:p>
+    <w:p>
+      <w:pPr>
+        <w:ind w:firstLine="720"/>
+      </w:pPr>
+      <w:r>
+        <w:t xml:space="preserve">While there appears to be few studies that have explicitly examined the role of development stage in university technology transfer, there is ample evidence in the literature that allude to it.  A statement from the Michigan Biotechnology Institute (MBI) submitted for the record of a hearing in the U.S. House of Representatives discussed MBI’s efforts to </w:t>
+      </w:r>
+      <w:r>
+        <w:t>advance technology from the pre-competitive stage to a stage that is useful to industry</w:t>
+      </w:r>
+      <w:r>
+        <w:t xml:space="preserve"> (Barriers to Domestic Technology Transfer, 1992)</w:t>
+      </w:r>
+      <w:r>
+        <w:t xml:space="preserve">.  </w:t>
+      </w:r>
+      <w:r>
+        <w:t xml:space="preserve">Fraser (2010) </w:t>
+      </w:r>
+      <w:r>
+        <w:t xml:space="preserve">also pointed out the increasing use of gap funding </w:t>
+      </w:r>
+      <w:r>
+        <w:t xml:space="preserve">among universities </w:t>
+      </w:r>
+      <w:r>
+        <w:t xml:space="preserve">to help make the transition from research and development </w:t>
+      </w:r>
+      <w:r>
+        <w:t>to the market – the so called “valley of d</w:t>
+      </w:r>
+      <w:r>
+        <w:t xml:space="preserve">eath.”  </w:t>
+      </w:r>
+      <w:r>
+        <w:t xml:space="preserve">Chu (2013) </w:t>
+      </w:r>
+      <w:r>
+        <w:t xml:space="preserve">discussed a program the </w:t>
+      </w:r>
+      <w:r>
+        <w:t>Los Angeles campus of the U</w:t>
+      </w:r>
+      <w:r>
+        <w:t>niversity</w:t>
+      </w:r>
+      <w:r>
+        <w:t xml:space="preserve"> of California</w:t>
+      </w:r>
+      <w:r>
+        <w:t xml:space="preserve"> implemented to close the gap between the state of a technology where federal funding ends and the point where the private sector is willing to partner to make use of the technology.  </w:t>
+      </w:r>
+      <w:r>
+        <w:t xml:space="preserve">Likewise, Spearing (2013) emphasized the importance of mechanisms to move university-created technology </w:t>
+      </w:r>
+      <w:r>
+        <w:t>to</w:t>
+      </w:r>
+      <w:r>
+        <w:t xml:space="preserve"> </w:t>
+      </w:r>
+      <w:r>
+        <w:t>the point where it is useful and can be transitioned to the priv</w:t>
+      </w:r>
+      <w:r>
+        <w:t>ate sector</w:t>
+      </w:r>
+      <w:r>
+        <w:t xml:space="preserve">.  </w:t>
+      </w:r>
+      <w:r>
+        <w:t xml:space="preserve">Such observations </w:t>
+      </w:r>
+      <w:r>
+        <w:t>suggest a relationship between development stage and s</w:t>
+      </w:r>
+      <w:r>
+        <w:t>uccessful technology transfer.</w:t>
       </w:r>
     </w:p>
     <w:p>
       <w:pPr>
         <w:pStyle w:val="LiteratureReviewHeader2Bold"/>
       </w:pPr>
-      <w:bookmarkStart w:id="18" w:name="_Toc41026908"/>
-      <w:r>
-        <w:t>Development Stage and Technology Transfer</w:t>
-      </w:r>
-      <w:r>
-        <w:t xml:space="preserve"> Outcomes</w:t>
-      </w:r>
-      <w:bookmarkEnd w:id="18"/>
+      <w:bookmarkStart w:id="19" w:name="_Toc41026909"/>
+      <w:r>
+        <w:t>The Valley of Death</w:t>
+      </w:r>
+      <w:r>
+        <w:t xml:space="preserve"> in University Technology Transfer</w:t>
+      </w:r>
+      <w:bookmarkEnd w:id="19"/>
     </w:p>
     <w:p>
       <w:pPr>
         <w:ind w:firstLine="720"/>
       </w:pPr>
       <w:r>
-        <w:t xml:space="preserve">Based on my professional experience and review of the literature, I hypothesize that </w:t>
-      </w:r>
-      <w:r>
-        <w:t>development stage help</w:t>
-      </w:r>
-      <w:r>
-        <w:t>s</w:t>
-      </w:r>
-      <w:r>
-        <w:t xml:space="preserve"> explain</w:t>
+        <w:t>T</w:t>
+      </w:r>
+      <w:r>
+        <w:t>here have been numerous studies</w:t>
+      </w:r>
+      <w:r>
+        <w:t xml:space="preserve"> (</w:t>
+      </w:r>
+      <w:r>
+        <w:t xml:space="preserve">see, e.g., </w:t>
+      </w:r>
+      <w:r>
+        <w:t>Markham, 2002; Markham, Ward, Aiman-Smith, &amp; Kingon</w:t>
+      </w:r>
+      <w:r>
+        <w:t>, 201</w:t>
+      </w:r>
+      <w:r>
+        <w:t>0; Tirpak, 2017; Wessner</w:t>
+      </w:r>
+      <w:r>
+        <w:t>, 2005) on the so called “valley of death”</w:t>
       </w:r>
       <w:r>
         <w:t xml:space="preserve"> </w:t>
       </w:r>
       <w:r>
-        <w:t xml:space="preserve">why </w:t>
-      </w:r>
-      <w:r>
-        <w:t xml:space="preserve">private sector </w:t>
-      </w:r>
-      <w:r>
-        <w:t xml:space="preserve">companies </w:t>
-      </w:r>
-      <w:r>
-        <w:t>do</w:t>
-      </w:r>
-      <w:r>
-        <w:t xml:space="preserve"> not to pursue </w:t>
-      </w:r>
-      <w:r>
-        <w:t xml:space="preserve">the acquisition and use of </w:t>
-      </w:r>
-      <w:r>
-        <w:t>university-created technologies that seem to align with their missions and profit motives even when the</w:t>
-      </w:r>
-      <w:r>
-        <w:t>y seem</w:t>
-      </w:r>
-      <w:r>
-        <w:t xml:space="preserve"> to have the resources to do so</w:t>
+        <w:t xml:space="preserve">– a reference to the gap between basic research and applied research in which promising technologies are often abandoned because of an inability to attract sufficient funding to support the R&amp;D activities necessary to further their development.  Many of these studies seem to allude </w:t>
+      </w:r>
+      <w:r>
+        <w:lastRenderedPageBreak/>
+        <w:t>to an association between development stage and</w:t>
+      </w:r>
+      <w:r>
+        <w:t xml:space="preserve"> successful technology transfer.  They generally employ a three-stage framework that describes the progress of technology from laboratory to market.</w:t>
+      </w:r>
+    </w:p>
+    <w:p>
+      <w:pPr>
+        <w:ind w:firstLine="720"/>
+      </w:pPr>
+      <w:r>
+        <w:t>Wessner (2005) observed that many private venture capital markets are unwilling to fund promising but risky concepts for commercializing technologies that have not been validated.  He highlighted the advanced technology program (ATP) has as an example of the success that can be achieved when funding is provided to advance the development stage of technologies to a point of commercial viability that is more suitable for private sector involvement.  According to Wessner, this approach has led to the successful transfer of fuel cell, proteomics, medical diagnostic, and lithography technologies.</w:t>
+      </w:r>
+      <w:r>
+        <w:t xml:space="preserve">  Moreover, Wessner argues there is clear evidence that ATP helped attract the private investment necessary to successfully transfer technologies to offerings in the private sector that benefited the public interest.</w:t>
+      </w:r>
+    </w:p>
+    <w:p>
+      <w:pPr>
+        <w:ind w:firstLine="720"/>
+      </w:pPr>
+      <w:r>
+        <w:t xml:space="preserve">Murphy and Edwards (2003) examined the difficulties of transitioning publicly-funded, early-stage ventures attempting to apply new </w:t>
+      </w:r>
+      <w:r>
+        <w:t xml:space="preserve">energy </w:t>
+      </w:r>
+      <w:r>
+        <w:t xml:space="preserve">technologies to create commercial offerings </w:t>
+      </w:r>
+      <w:r>
+        <w:t xml:space="preserve">across the so-called </w:t>
+      </w:r>
+      <w:r>
+        <w:t>“</w:t>
+      </w:r>
+      <w:r>
+        <w:t>valley of death</w:t>
       </w:r>
       <w:r>
         <w:t>.</w:t>
       </w:r>
       <w:r>
+        <w:t>”</w:t>
+      </w:r>
+      <w:r>
+        <w:t xml:space="preserve">  </w:t>
+      </w:r>
+      <w:r>
+        <w:t>They argued that such ventures fail to obtain private sector funding because here are “significant gaps between what the ventures are offering to investors and what the potential investors are seeking” (p. 4).</w:t>
+      </w:r>
+      <w:r>
         <w:t xml:space="preserve"> </w:t>
       </w:r>
       <w:r>
         <w:t xml:space="preserve"> </w:t>
       </w:r>
+      <w:r>
+        <w:t>Murphy and Edwards observed that t</w:t>
+      </w:r>
+      <w:r>
+        <w:t>he need to justify budgets and demonstrate public benefits in an unrealistically short time frame pressures fe</w:t>
+      </w:r>
+      <w:r>
+        <w:t>deral agencies to accelerate</w:t>
+      </w:r>
+      <w:r>
+        <w:t xml:space="preserve"> hand</w:t>
+      </w:r>
+      <w:r>
+        <w:t>ing</w:t>
+      </w:r>
+      <w:r>
+        <w:t xml:space="preserve">-off </w:t>
+      </w:r>
+      <w:r>
+        <w:t xml:space="preserve">technologies </w:t>
+      </w:r>
+      <w:r>
+        <w:t>to the private sector in a way that is often abrupt and ineffective</w:t>
+      </w:r>
+      <w:r>
+        <w:t>.  The private sector typically focuses on investment opportunities that are at a</w:t>
+      </w:r>
+      <w:r>
+        <w:t xml:space="preserve"> later stage of development than</w:t>
+      </w:r>
+      <w:r>
+        <w:t xml:space="preserve"> what is normally the case with opportunities related to research and development projects at the point when public sector funding is ending</w:t>
+      </w:r>
+      <w:r>
+        <w:t xml:space="preserve"> (Murphy &amp; Edwards)</w:t>
+      </w:r>
+      <w:r>
+        <w:t xml:space="preserve">.  </w:t>
+      </w:r>
+      <w:r>
+        <w:t xml:space="preserve">Moran (2007) noted a similar phenomenon in drug </w:t>
+      </w:r>
+      <w:r>
+        <w:lastRenderedPageBreak/>
+        <w:t xml:space="preserve">discovery characterized by a widening in the gap between the end-point of traditional funding support for academic research and development and the development stage of projects that the private sector is interested in supporting or acquiring.  </w:t>
+      </w:r>
+      <w:r>
+        <w:t xml:space="preserve">According to Murphy and Edwards, private sector investors view technologies derived from </w:t>
+      </w:r>
+      <w:r>
+        <w:t>federally-funded</w:t>
+      </w:r>
+      <w:r>
+        <w:t xml:space="preserve"> research and development as much less advanced than do </w:t>
+      </w:r>
+      <w:r>
+        <w:t>the public-</w:t>
+      </w:r>
+      <w:r>
+        <w:t>sector sponsors of that research and development.</w:t>
+      </w:r>
+      <w:r>
+        <w:t xml:space="preserve">  Moreover, the private sector is interested in businesses, while</w:t>
+      </w:r>
+      <w:r>
+        <w:t xml:space="preserve"> the</w:t>
+      </w:r>
+      <w:r>
+        <w:t xml:space="preserve"> output of research and development is technology.  The two are not synonymous.</w:t>
+      </w:r>
     </w:p>
     <w:p>
       <w:pPr>
         <w:ind w:firstLine="720"/>
       </w:pPr>
       <w:r>
-        <w:t>While the literature that explicitly examines the role of development stage in university technology transfer is sparse, various scholars have explored the relevant issues under various monikers and in different ways.</w:t>
+        <w:t xml:space="preserve">The existence of the “valley of death” phenomenon strongly supports the theory that development stage is a significant factor in technology transfer outcomes.  However, it is not definitive proof.  There may be other scenarios that could produce the phenomenon.  For example, it could </w:t>
+      </w:r>
+      <w:r>
+        <w:t xml:space="preserve">simply </w:t>
+      </w:r>
+      <w:r>
+        <w:t xml:space="preserve">be a matter of supply of labor.  Some scholars have posited that </w:t>
+      </w:r>
+      <w:r>
+        <w:t>product</w:t>
+      </w:r>
+      <w:r>
+        <w:t xml:space="preserve"> champions, driven by some motivation, shepherd projects across the “valley of death” (Markham 2002; Markham, Ward, Aiman-Smith, &amp; Kingon, 2010).  </w:t>
+      </w:r>
+      <w:r>
+        <w:t xml:space="preserve">Development stage may not be a significant factor </w:t>
+      </w:r>
+      <w:r>
+        <w:t xml:space="preserve">for </w:t>
+      </w:r>
+      <w:r>
+        <w:t>these champions.  The phenomenon we call the “valley of death” could be nothing more than an imbalance between supply of champions and demand for champions much like shortages seen in other professions and industries, such as the dearth of engineers or programmers.</w:t>
+      </w:r>
+      <w:r>
+        <w:t xml:space="preserve">  Another scenario is that some factor other than development stage, such as technology category, is the primary determinant between those technologies that successfully cross the “valley of death” and those that don’t.</w:t>
+      </w:r>
+    </w:p>
+    <w:p>
+      <w:pPr>
+        <w:pStyle w:val="LiteratureReviewHeader1Bold"/>
+      </w:pPr>
+      <w:bookmarkStart w:id="20" w:name="_Toc41026910"/>
+      <w:r>
+        <w:t xml:space="preserve">Development Stage in </w:t>
+      </w:r>
+      <w:r>
+        <w:t xml:space="preserve">Federal </w:t>
+      </w:r>
+      <w:r>
+        <w:t>Technology Transfer Policy</w:t>
+      </w:r>
+      <w:bookmarkEnd w:id="20"/>
+    </w:p>
+    <w:p>
+      <w:pPr>
+        <w:ind w:firstLine="720"/>
+      </w:pPr>
+      <w:r>
+        <w:t xml:space="preserve">Federal technology transfer policy does not explicitly and directly address development stage but there are aspects that one can use to </w:t>
+      </w:r>
+      <w:r>
+        <w:t>draw some conclusions</w:t>
+      </w:r>
+      <w:r>
+        <w:t xml:space="preserve"> about the role of development stage in </w:t>
+      </w:r>
+      <w:r>
+        <w:t xml:space="preserve">relevant </w:t>
+      </w:r>
+      <w:r>
+        <w:t>federal public policy</w:t>
+      </w:r>
+      <w:r>
+        <w:t xml:space="preserve"> regarding technology transfer</w:t>
+      </w:r>
+      <w:r>
+        <w:t xml:space="preserve">.  </w:t>
+      </w:r>
+      <w:r>
+        <w:t xml:space="preserve">Murphy and </w:t>
+      </w:r>
+      <w:r>
+        <w:lastRenderedPageBreak/>
+        <w:t xml:space="preserve">Edwards (2003) argued that the federal government considers </w:t>
+      </w:r>
+      <w:r>
+        <w:t xml:space="preserve">the </w:t>
+      </w:r>
+      <w:r>
+        <w:t>commercialization of technologies created from federally-funded research and development as the responsibility of the private sector.  For example, the Department of Energy (DOE) and the National Renewable Energy Laboratory (NREL) expect private sector firms to develop offerings based on its technologies and introduced them to the marketplace.</w:t>
+      </w:r>
+      <w:r>
+        <w:t xml:space="preserve">  There are two primary principles that significantly influence federal public policy regarding technology transfer.  </w:t>
+      </w:r>
+      <w:r>
+        <w:t>The f</w:t>
+      </w:r>
+      <w:r>
+        <w:t>irst</w:t>
+      </w:r>
+      <w:r>
+        <w:t xml:space="preserve"> principle is that </w:t>
+      </w:r>
+      <w:r>
+        <w:t xml:space="preserve">the </w:t>
+      </w:r>
+      <w:r>
+        <w:t>federal government</w:t>
+      </w:r>
+      <w:r>
+        <w:t xml:space="preserve"> should not pick winners and losers in the private sector.  </w:t>
+      </w:r>
+      <w:r>
+        <w:t>The second is that</w:t>
+      </w:r>
+      <w:r>
+        <w:t xml:space="preserve"> the </w:t>
+      </w:r>
+      <w:r>
+        <w:t>f</w:t>
+      </w:r>
+      <w:r>
+        <w:t>ederal govern</w:t>
+      </w:r>
+      <w:r>
+        <w:t>ment</w:t>
+      </w:r>
+      <w:r>
+        <w:t xml:space="preserve"> should not encourage a dependence on </w:t>
+      </w:r>
+      <w:r>
+        <w:t xml:space="preserve">federally provided financial support (i.e., </w:t>
+      </w:r>
+      <w:r>
+        <w:t>“corporate welfare”</w:t>
+      </w:r>
+      <w:r>
+        <w:t>)</w:t>
+      </w:r>
+      <w:r>
+        <w:t xml:space="preserve"> among the private sector (Murphy and Edwards).</w:t>
+      </w:r>
+    </w:p>
+    <w:p>
+      <w:pPr>
+        <w:ind w:firstLine="720"/>
+      </w:pPr>
+      <w:r>
+        <w:t>The Small Business Innovation Research (SBIR) program created by the Small Business Innovation Development Act of 1982</w:t>
       </w:r>
       <w:r>
         <w:t xml:space="preserve"> </w:t>
       </w:r>
       <w:r>
-        <w:t xml:space="preserve"> In my review of the literature, I found only one study that specifically examined the association between development stage and technology transfer.  Munteanu (2012) provides useful insight into the topic.  However, there are substantial opportunities to improve upon both the approach and the results of Munteanu.  Moreover, there are important differences between the research design used by Munteanu and this study.  These differences have implications for the generalizability of the results and their usefulness in formulating public policy. </w:t>
+        <w:t>(Pub.L. 97-219)</w:t>
+      </w:r>
+      <w:r>
+        <w:t xml:space="preserve"> considers development stage in a broad sense.  The program is structured into three phases – feasibility (Phase I), development (Phase II), and commercialization (Phase III).  However, the federal government only provides funding for t</w:t>
+      </w:r>
+      <w:r>
+        <w:t>he first two phases.  P</w:t>
+      </w:r>
+      <w:r>
+        <w:t>rojects generally are focused on addressing identified needs within federal agencies.</w:t>
+      </w:r>
+      <w:r>
+        <w:t xml:space="preserve">  The NSF is the only agency that has broadened its SBIR program to consider projects more generally aligned with the overall mission of the agency that seek to serve private sector markets.  </w:t>
+      </w:r>
+      <w:r>
+        <w:t>However, only small businesses as defined by the government are eligible to participate in the program.  Moreover, it accounts for less than three percent (3%) of the extramural research and development budgets of federal agencies.  Even more, projects aren’t necessarily connected with technologies derived from previous federally-funded research and development</w:t>
+      </w:r>
+      <w:r>
+        <w:t xml:space="preserve"> programs (</w:t>
+      </w:r>
+      <w:r>
+        <w:t>U.S. Small Business Administration</w:t>
+      </w:r>
+      <w:r>
+        <w:t>, n.d.).</w:t>
       </w:r>
     </w:p>
     <w:p>
@@ -7598,8 +8381,104 @@
         <w:ind w:firstLine="720"/>
       </w:pPr>
       <w:r>
+        <w:t xml:space="preserve">Studies of federal technology transfer policy typically have not focused on development stage.  </w:t>
+      </w:r>
+      <w:r>
+        <w:t xml:space="preserve">One of the most glaring issues </w:t>
+      </w:r>
+      <w:r>
+        <w:t>about studies</w:t>
+      </w:r>
+      <w:r>
+        <w:t xml:space="preserve"> of federal policy regarding technology </w:t>
+      </w:r>
+      <w:r>
         <w:lastRenderedPageBreak/>
-        <w:t xml:space="preserve">Munteanu (2012) used an approach to study the role of development stage in technology transfer that is the typical of studies about technology transfer in general.  Munteanu applied economics-based rational choice theory.  The study also incorporated comparative advantage theory to understand differences between startup firms and established firms, although it didn’t explicitly define either category.  As such, it is not clear what criteria Munteanu used as the basis for classifying each case in the analysis.  </w:t>
+        <w:t>transfer in general is the</w:t>
+      </w:r>
+      <w:r>
+        <w:t xml:space="preserve"> </w:t>
+      </w:r>
+      <w:r>
+        <w:t>narrow</w:t>
+      </w:r>
+      <w:r>
+        <w:t xml:space="preserve"> </w:t>
+      </w:r>
+      <w:r>
+        <w:t>focus on either the Bayh-Dole Act of 1980 (Dai, Pop &amp; Bretschneider, 2005) or the Small Business Innovation Research (SBIR) program that was created by Pub.L. 97-219 The Small Business Innovation Development Act of 1982 (</w:t>
+      </w:r>
+      <w:r>
+        <w:t xml:space="preserve">see, e.g., </w:t>
+      </w:r>
+      <w:r>
+        <w:t xml:space="preserve">Andersen, Bray &amp; Link, 2017; Joshi, Inouye &amp; Robinson, n.d.; Link &amp; Scott, 2010).  </w:t>
+      </w:r>
+      <w:r>
+        <w:t xml:space="preserve">Other </w:t>
+      </w:r>
+      <w:r>
+        <w:t>research</w:t>
+      </w:r>
+      <w:r>
+        <w:t xml:space="preserve"> has</w:t>
+      </w:r>
+      <w:r>
+        <w:t xml:space="preserve"> ventured into the broader innovation policy of the United States (</w:t>
+      </w:r>
+      <w:r>
+        <w:t xml:space="preserve">see, e.g., </w:t>
+      </w:r>
+      <w:r>
+        <w:t xml:space="preserve">Hemel, Ouellett &amp; Larrimore, 2019). </w:t>
+      </w:r>
+      <w:r>
+        <w:t xml:space="preserve"> </w:t>
+      </w:r>
+      <w:r>
+        <w:t xml:space="preserve">My review of the literature revealed no current studies </w:t>
+      </w:r>
+      <w:r>
+        <w:t xml:space="preserve">that </w:t>
+      </w:r>
+      <w:r>
+        <w:t xml:space="preserve">specifically </w:t>
+      </w:r>
+      <w:r>
+        <w:t>investigate</w:t>
+      </w:r>
+      <w:r>
+        <w:t>d the issue of development stage in federal technology transfer policy.</w:t>
+      </w:r>
+      <w:r>
+        <w:t xml:space="preserve"> </w:t>
+      </w:r>
+      <w:r>
+        <w:t>Many of the</w:t>
+      </w:r>
+      <w:r>
+        <w:t xml:space="preserve"> s</w:t>
+      </w:r>
+      <w:r>
+        <w:t>tudies</w:t>
+      </w:r>
+      <w:r>
+        <w:t xml:space="preserve"> I unearthed that provided policy options </w:t>
+      </w:r>
+      <w:r>
+        <w:t xml:space="preserve">regarding federal technology transfer policy </w:t>
+      </w:r>
+      <w:r>
+        <w:t>we</w:t>
+      </w:r>
+      <w:r>
+        <w:t xml:space="preserve">re generally formative evaluation studies for specific programs, </w:t>
+      </w:r>
+      <w:r>
+        <w:t>particularly</w:t>
+      </w:r>
+      <w:r>
+        <w:t xml:space="preserve"> the SBIR program.</w:t>
       </w:r>
     </w:p>
     <w:p>
@@ -7607,7 +8486,62 @@
         <w:ind w:firstLine="720"/>
       </w:pPr>
       <w:r>
-        <w:t xml:space="preserve">Munteanu (2012) was a quantitative empirical design that used correlational regression analyses, which again is typical of studies about the topic.  The study operationalized the concept of technology as disclosures of patentable subject matter.  It operationalized technology transfer as executed licenses for patented inventions assigned to universities and income generated from those licenses.  This is typical of technology transfer studies but is perhaps overly narrow as I will further discuss a bit later.  Development stage was the primary explanatory variable.  Munteanu used an ordinal level of measure for development stage and a scale conceived by the researcher.  However, there is no evidence that any type of validity analysis was performed for this scale.  The scale itself is somewhat arbitrary and subjective.  The analysis included several control variables related to the characteristics of the inventor and the type of invention.  Munteanu used a nominal level of measure for invention type that employed categories conceived by the researcher.  Like many other technology transfer studies, the categories for type of invention used by Munteanu were somewhat arbitrary and subjective.  Again, there is no evidence that any type of validity analysis was conducted for the nominal categories.  The data used in Munteanu was a census of 700 inventions disclosed to the University of California – San Diego between January 1, 1986 and December 31, 2003.  However, it is not clear if the analysis included all disclosures during this period or only disclosures that resulted in an allowed patent.  </w:t>
+        <w:t xml:space="preserve">Kochenkova, Grimaldi, and Munari (2016) </w:t>
+      </w:r>
+      <w:r>
+        <w:t xml:space="preserve">examined 46 studies that either explicitly referenced public support mechanisms to facilitate university </w:t>
+      </w:r>
+      <w:r>
+        <w:t xml:space="preserve">technology </w:t>
+      </w:r>
+      <w:r>
+        <w:t>transfer activities or conducted investigations of single policy measures or sets of measures aimed at technology transfer</w:t>
+      </w:r>
+      <w:r>
+        <w:t xml:space="preserve">.  </w:t>
+      </w:r>
+      <w:r>
+        <w:t>They found that the primary public policy measures studied in the literature included legislative and institutional measures, direct financial measures, and competence-building measures.  In general, all the studies were focused on either policy design or impact assessment</w:t>
+      </w:r>
+      <w:r>
+        <w:t xml:space="preserve">. </w:t>
+      </w:r>
+      <w:r>
+        <w:t xml:space="preserve">A significant number of the studies focused on the design of intellectual property rights.  </w:t>
+      </w:r>
+      <w:r>
+        <w:t>Relatively fewer studies detailed the impact public policy measures had on actual university technology transfer rates and outcomes.</w:t>
+      </w:r>
+      <w:r>
+        <w:t xml:space="preserve">  None of the studies appeared to address the issue of development stage.</w:t>
+      </w:r>
+    </w:p>
+    <w:p>
+      <w:pPr>
+        <w:pStyle w:val="LiteratureReviewHeader1Bold"/>
+      </w:pPr>
+      <w:bookmarkStart w:id="21" w:name="_Toc41026911"/>
+      <w:r>
+        <w:t>Conclusion</w:t>
+      </w:r>
+      <w:bookmarkEnd w:id="21"/>
+    </w:p>
+    <w:p>
+      <w:r>
+        <w:tab/>
+      </w:r>
+      <w:r>
+        <w:t xml:space="preserve">This literature review sought to identify the relevant conceptual and theoretical frameworks for a proposed study of the role of development stage in university technology </w:t>
+      </w:r>
+      <w:r>
+        <w:lastRenderedPageBreak/>
+        <w:t xml:space="preserve">transfer.  </w:t>
+      </w:r>
+      <w:r>
+        <w:t xml:space="preserve">In broad terms, the proposed study aims to provide insight into why private sector organizations choose not to pursue the acquisition and use of university-created technologies that seem to align the with their mission and profit motives even when the organizations appear to have the resources to do so.  More specifically, the proposed study seeks to examine the notion commonly held among technology transfer professionals that the development stage of a technology greatly influences the likelihood that the technology will be transferred to the private sector for use that benefits the public interest.  </w:t>
+      </w:r>
+      <w:r>
+        <w:t>If an effect is found, this proposed study also seeks to determine the causal mechanism for it.</w:t>
       </w:r>
     </w:p>
     <w:p>
@@ -7615,965 +8549,100 @@
         <w:ind w:firstLine="720"/>
       </w:pPr>
       <w:r>
+        <w:t>T</w:t>
+      </w:r>
+      <w:r>
+        <w:t>he literature</w:t>
+      </w:r>
+      <w:r>
+        <w:t xml:space="preserve"> review focused on two primary lenses through which I propose to examine the study the topic.</w:t>
+      </w:r>
+      <w:r>
+        <w:t xml:space="preserve"> </w:t>
+      </w:r>
+      <w:r>
+        <w:t xml:space="preserve"> T</w:t>
+      </w:r>
+      <w:r>
+        <w:t xml:space="preserve">he </w:t>
+      </w:r>
+      <w:r>
+        <w:t>public-sector</w:t>
+      </w:r>
+      <w:r>
+        <w:t xml:space="preserve"> economics perspective </w:t>
+      </w:r>
+      <w:r>
+        <w:t>helps to</w:t>
+      </w:r>
+      <w:r>
+        <w:t xml:space="preserve"> understand the implications of conceiving technology and technology transfer as impure public goods and merit goods.  The </w:t>
+      </w:r>
+      <w:r>
+        <w:t xml:space="preserve">perspective of </w:t>
+      </w:r>
+      <w:r>
+        <w:t>organizational theory and behavior and decision theory</w:t>
+      </w:r>
+      <w:r>
+        <w:t xml:space="preserve"> provides </w:t>
+      </w:r>
+      <w:r>
+        <w:t xml:space="preserve">theories and frameworks for understanding </w:t>
+      </w:r>
+      <w:r>
+        <w:t>organizational decision making</w:t>
+      </w:r>
+      <w:r>
+        <w:t xml:space="preserve">.  The </w:t>
+      </w:r>
+      <w:r>
+        <w:t>literature review also identified</w:t>
+      </w:r>
+      <w:r>
+        <w:t xml:space="preserve"> additional theoretical and conceptual frameworks</w:t>
+      </w:r>
+      <w:r>
+        <w:t xml:space="preserve"> and provided insights</w:t>
+      </w:r>
+      <w:r>
+        <w:t xml:space="preserve"> </w:t>
+      </w:r>
+      <w:r>
+        <w:t xml:space="preserve">applicable </w:t>
+      </w:r>
+      <w:r>
+        <w:t>fo</w:t>
+      </w:r>
+      <w:r>
+        <w:t>r the proposed study.  This</w:t>
+      </w:r>
+      <w:r>
+        <w:t xml:space="preserve"> include</w:t>
+      </w:r>
+      <w:r>
+        <w:t>d</w:t>
+      </w:r>
+      <w:r>
+        <w:t xml:space="preserve"> conceptualizations and operationalizations of development stage, evidence suggesting the potential influence of development stage on the university technology transfer process, and whether and how development stage is addressed in federal public policy regarding university technology transfer.</w:t>
+      </w:r>
+    </w:p>
+    <w:p>
+      <w:r>
+        <w:tab/>
+      </w:r>
+      <w:r>
+        <w:t>The literature provides support for the proposed conceptualization of technology and university technology transfer.  It also demonstrates the impure public good nature of both technology and university technology transfer as well as the merit good nature of university technology transfer.</w:t>
+      </w:r>
+      <w:r>
+        <w:t xml:space="preserve">  These aspects of technology and university technology transfer </w:t>
+      </w:r>
+      <w:r>
+        <w:t xml:space="preserve">are the </w:t>
+      </w:r>
+      <w:r>
         <w:lastRenderedPageBreak/>
-        <w:t>The research question examined by Munteanu (2012) was whether there are differences in the types of technologies pursued by established firms compared to startup firms.  However, the criteria for what constitutes an established firm versus a startup firm was not specified.  Munteanu theorized that under the theory of comparative advantage, established firms and startup firms would seek to acquire technologies of different development stages.  Munteanu tested two primary hypotheses.  The first hypothesis was that e</w:t>
-      </w:r>
-      <w:r>
-        <w:t xml:space="preserve">stablished firms are more likely to license inventions in the </w:t>
-      </w:r>
-      <w:r>
-        <w:t>“</w:t>
-      </w:r>
-      <w:r>
-        <w:t>ready</w:t>
-      </w:r>
-      <w:r>
-        <w:t>”</w:t>
-      </w:r>
-      <w:r>
-        <w:t xml:space="preserve"> stage of development than inventions in earlier stages of development.</w:t>
-      </w:r>
-      <w:r>
-        <w:t xml:space="preserve">  The second hypothesis was that s</w:t>
-      </w:r>
-      <w:r>
-        <w:t xml:space="preserve">tart-up firms are more likely to license inventions in the </w:t>
-      </w:r>
-      <w:r>
-        <w:t>“</w:t>
-      </w:r>
-      <w:r>
-        <w:t>conceptual</w:t>
-      </w:r>
-      <w:r>
-        <w:t>”</w:t>
-      </w:r>
-      <w:r>
-        <w:t xml:space="preserve"> stage of development than inventions in later stages of development.</w:t>
-      </w:r>
-    </w:p>
-    <w:p>
-      <w:pPr>
-        <w:ind w:firstLine="720"/>
-      </w:pPr>
-      <w:r>
-        <w:t xml:space="preserve">The study tested these hypotheses based on four key assumptions.  First, economies of scale and informational asymmetries are important criteria in licensing decisions of firms.  Second, established firms have a comparative advantage to startup firms in commercializing inventions that are ready for manufacturing.  Third, startup firms have a comparative advantage to established firms in commercializing inventions at the conceptual stage.  Fourth, the past licensing experience of inventors increases inventor propensity to pursue commercialization of inventions.  Munteanu applied these assumptions without providing any evidence of their reasonableness.  </w:t>
-      </w:r>
-    </w:p>
-    <w:p>
-      <w:pPr>
-        <w:ind w:firstLine="720"/>
-      </w:pPr>
-      <w:r>
-        <w:t xml:space="preserve">Munteanu (2012) found sufficient evidence to reject the null hypotheses in favor of the alternative hypotheses.  </w:t>
-      </w:r>
-      <w:r>
-        <w:t xml:space="preserve">The odds ratio </w:t>
-      </w:r>
-      <w:r>
-        <w:t>of invention licensing by startup</w:t>
-      </w:r>
-      <w:r>
-        <w:t xml:space="preserve"> </w:t>
-      </w:r>
-      <w:r>
-        <w:t xml:space="preserve">firms </w:t>
-      </w:r>
-      <w:r>
-        <w:t xml:space="preserve">relative to invention </w:t>
-      </w:r>
-      <w:r>
-        <w:t>licensing by established firms was lower for</w:t>
-      </w:r>
-      <w:r>
-        <w:t xml:space="preserve"> </w:t>
-      </w:r>
-      <w:r>
-        <w:t xml:space="preserve">later stage </w:t>
-      </w:r>
-      <w:r>
-        <w:t>inventions and highe</w:t>
-      </w:r>
-      <w:r>
-        <w:t xml:space="preserve">r for earlier stage inventions.  </w:t>
-      </w:r>
-      <w:r>
-        <w:t>Invention l</w:t>
-      </w:r>
-      <w:r>
-        <w:t>icensing by established firms was</w:t>
-      </w:r>
-      <w:r>
-        <w:t xml:space="preserve"> positively correlated with later </w:t>
-      </w:r>
-      <w:r>
-        <w:t xml:space="preserve">invention development </w:t>
-      </w:r>
-      <w:r>
-        <w:t>stage.</w:t>
-      </w:r>
-    </w:p>
-    <w:p>
-      <w:pPr>
-        <w:ind w:firstLine="720"/>
-      </w:pPr>
-      <w:r>
-        <w:lastRenderedPageBreak/>
-        <w:t xml:space="preserve">While insightful, Munteanu (2012) does not specifically answer the research question </w:t>
-      </w:r>
-      <w:r>
-        <w:t xml:space="preserve">put forward </w:t>
-      </w:r>
-      <w:r>
-        <w:t xml:space="preserve">for the proposed study.  </w:t>
-      </w:r>
-      <w:r>
-        <w:t>The nature of the sample used by Munteanu significantly limits the generalizability of the study’s results.</w:t>
-      </w:r>
-      <w:r>
-        <w:t xml:space="preserve">  Moreover, the study by Munteanu only establishes correlation, not causation.  </w:t>
-      </w:r>
-      <w:r>
-        <w:t xml:space="preserve">Although the results obtained by Munteanu can be taken as </w:t>
-      </w:r>
-      <w:r>
-        <w:rPr>
-          <w:i/>
-        </w:rPr>
-        <w:t>prima facie</w:t>
-      </w:r>
-      <w:r>
-        <w:t xml:space="preserve"> evidence that comparative advantage</w:t>
-      </w:r>
-      <w:r>
-        <w:t xml:space="preserve"> may lead certain types of private sector firms to prefer earlier or later stage technologies</w:t>
-      </w:r>
-      <w:r>
-        <w:t>, they do not rule out other causes</w:t>
-      </w:r>
-      <w:r>
-        <w:t xml:space="preserve"> or potential dynamics</w:t>
-      </w:r>
-      <w:r>
-        <w:t xml:space="preserve">.  </w:t>
-      </w:r>
-      <w:r>
-        <w:t xml:space="preserve">For example, startup </w:t>
-      </w:r>
-      <w:r>
-        <w:t xml:space="preserve">companies </w:t>
-      </w:r>
-      <w:r>
-        <w:t xml:space="preserve">may actually prefer later stage technologies but may not have the resources to competitively bid for such technologies.  As such, </w:t>
-      </w:r>
-      <w:r>
-        <w:t>startup companies</w:t>
-      </w:r>
-      <w:r>
-        <w:t xml:space="preserve"> may simply settle for earlier stage technologies because they are forced to do so, not because they have a comparative advantage in commercializing earlier stage technologies.  Also, g</w:t>
-      </w:r>
-      <w:r>
-        <w:t xml:space="preserve">iven the uncertainty surrounding how </w:t>
-      </w:r>
-      <w:r>
-        <w:t>Munteneau categorized technologies</w:t>
-      </w:r>
-      <w:r>
-        <w:t xml:space="preserve"> by</w:t>
-      </w:r>
-      <w:r>
-        <w:t xml:space="preserve"> development stage, it’</w:t>
-      </w:r>
-      <w:r>
-        <w:t>s quite possible that any</w:t>
-      </w:r>
-      <w:r>
-        <w:t xml:space="preserve"> correlation </w:t>
-      </w:r>
-      <w:r>
-        <w:t>observed was a product</w:t>
-      </w:r>
-      <w:r>
-        <w:t xml:space="preserve"> of </w:t>
-      </w:r>
-      <w:r>
-        <w:t>the method used to categorize technologies by development stage</w:t>
-      </w:r>
-      <w:r>
-        <w:t xml:space="preserve"> and not anything fundamental to the nature of</w:t>
-      </w:r>
-      <w:r>
-        <w:t xml:space="preserve"> university technology transfer or the way that private sector firms operate.</w:t>
-      </w:r>
-    </w:p>
-    <w:p>
-      <w:pPr>
-        <w:ind w:firstLine="720"/>
-      </w:pPr>
-      <w:r>
-        <w:t xml:space="preserve">Baek, Hwang, and Park (2018) included development stage (i.e., </w:t>
-      </w:r>
-      <w:r>
-        <w:t xml:space="preserve">degree of </w:t>
-      </w:r>
-      <w:r>
-        <w:t>technology maturity</w:t>
-      </w:r>
-      <w:r>
-        <w:t xml:space="preserve">) </w:t>
-      </w:r>
-      <w:r>
-        <w:t>as a factor in their analysis of technology transfer.  They used regression analysis to examine the correlations between various independent variables and successful technology transfer which they operationalized as the execution of a contact to use a technology.  They operationalized development stage as the TRL level before research and development and TRL level after research and development.  Baek, Hwang, and Park did find a statistically significant correlation between TRL level after research and development and successful technology transfer.  However, this study has limited generalizability</w:t>
-      </w:r>
-      <w:r>
-        <w:t xml:space="preserve"> to university technology transfer in the United States</w:t>
-      </w:r>
-      <w:r>
-        <w:t xml:space="preserve">.  It focused only on railroad projects in South Korea, which has a significantly </w:t>
-      </w:r>
-      <w:r>
-        <w:lastRenderedPageBreak/>
-        <w:t>different economic system than the United States.</w:t>
-      </w:r>
-      <w:r>
-        <w:t xml:space="preserve">  It</w:t>
-      </w:r>
-      <w:r>
-        <w:t xml:space="preserve"> also did not address causality in the relationship between development stage and technology transfer success.</w:t>
-      </w:r>
-    </w:p>
-    <w:p>
-      <w:pPr>
-        <w:ind w:firstLine="720"/>
-      </w:pPr>
-      <w:r>
-        <w:t xml:space="preserve">Song, Park, &amp; Park (2017) examined factors that could potentially influence business decisions about commercializing technology transferred from government research institutes (GRIs) to small and medium-sized enterprises (SMEs).  </w:t>
-      </w:r>
-      <w:r>
-        <w:t xml:space="preserve">They included technology maturity as a potential explanatory factor.  </w:t>
-      </w:r>
-      <w:r>
-        <w:t xml:space="preserve">They operationalized successful technology transfer as a </w:t>
-      </w:r>
-      <w:r>
-        <w:t xml:space="preserve">dichotomous variable indicating the </w:t>
-      </w:r>
-      <w:r>
-        <w:t>licensee’s intention to conduct additional research and de</w:t>
-      </w:r>
-      <w:r>
-        <w:t xml:space="preserve">velopment on the technology.  </w:t>
-      </w:r>
-      <w:r>
-        <w:t xml:space="preserve">The authors did not find a statistically significant association between technology maturity and technology transfer success as defined in the study.  </w:t>
-      </w:r>
-      <w:r>
-        <w:t>However, t</w:t>
-      </w:r>
-      <w:r>
-        <w:t xml:space="preserve">his study also has limited generalizability to university technology transfer in the United States.  Song, Park, and Park used a five-point Likert scale to measure technology maturity.  There is no indication that they validated the scale prior to using it.  The way the authors operationalized </w:t>
-      </w:r>
-      <w:r>
-        <w:t>successful technology transfer also may have been problematic.  Moreover, the authors conducted the study in South Korea in the context of an economic system that is significantly different than that for the United States.</w:t>
-      </w:r>
-    </w:p>
-    <w:p>
-      <w:pPr>
-        <w:ind w:firstLine="720"/>
-      </w:pPr>
-      <w:r>
-        <w:t xml:space="preserve">While there appears to be few studies that have explicitly examined the role of development stage in university technology transfer, there is ample evidence in the literature that allude to it.  A statement from the Michigan Biotechnology Institute (MBI) submitted for the record of a hearing in the U.S. House of Representatives discussed MBI’s efforts to </w:t>
-      </w:r>
-      <w:r>
-        <w:t>advance technology from the pre-competitive stage to a stage that is useful to industry</w:t>
-      </w:r>
-      <w:r>
-        <w:t xml:space="preserve"> (Barriers to Domestic Technology Transfer, 1992)</w:t>
-      </w:r>
-      <w:r>
-        <w:t xml:space="preserve">.  </w:t>
-      </w:r>
-      <w:r>
-        <w:t xml:space="preserve">Fraser (2010) </w:t>
-      </w:r>
-      <w:r>
-        <w:t xml:space="preserve">also pointed out the increasing use of gap funding </w:t>
-      </w:r>
-      <w:r>
-        <w:t xml:space="preserve">among universities </w:t>
-      </w:r>
-      <w:r>
-        <w:t xml:space="preserve">to help make the transition from research and development </w:t>
-      </w:r>
-      <w:r>
-        <w:t>to the market – the so called “valley of d</w:t>
-      </w:r>
-      <w:r>
-        <w:t xml:space="preserve">eath.”  </w:t>
-      </w:r>
-      <w:r>
-        <w:t xml:space="preserve">Chu (2013) </w:t>
-      </w:r>
-      <w:r>
-        <w:t xml:space="preserve">discussed a program the </w:t>
-      </w:r>
-      <w:r>
-        <w:t xml:space="preserve">Los Angeles </w:t>
-      </w:r>
-      <w:r>
-        <w:lastRenderedPageBreak/>
-        <w:t>campus of the U</w:t>
-      </w:r>
-      <w:r>
-        <w:t>niversity</w:t>
-      </w:r>
-      <w:r>
-        <w:t xml:space="preserve"> of California</w:t>
-      </w:r>
-      <w:r>
-        <w:t xml:space="preserve"> implemented to close the gap between the state of a technology where federal funding ends and the point where the private sector is willing to partner to make use of the technology.  </w:t>
-      </w:r>
-      <w:r>
-        <w:t xml:space="preserve">Likewise, Spearing (2013) emphasized the importance of mechanisms to move university-created technology </w:t>
-      </w:r>
-      <w:r>
-        <w:t>to</w:t>
-      </w:r>
-      <w:r>
-        <w:t xml:space="preserve"> </w:t>
-      </w:r>
-      <w:r>
-        <w:t>the point where it is useful and can be transitioned to the priv</w:t>
-      </w:r>
-      <w:r>
-        <w:t>ate sector</w:t>
-      </w:r>
-      <w:r>
-        <w:t xml:space="preserve">.  </w:t>
-      </w:r>
-      <w:r>
-        <w:t xml:space="preserve">Such observations </w:t>
-      </w:r>
-      <w:r>
-        <w:t>suggest a relationship between development stage and s</w:t>
-      </w:r>
-      <w:r>
-        <w:t>uccessful technology transfer.</w:t>
-      </w:r>
-    </w:p>
-    <w:p>
-      <w:pPr>
-        <w:pStyle w:val="LiteratureReviewHeader2Bold"/>
-      </w:pPr>
-      <w:bookmarkStart w:id="19" w:name="_Toc41026909"/>
-      <w:r>
-        <w:t>The Valley of Death</w:t>
-      </w:r>
-      <w:r>
-        <w:t xml:space="preserve"> in University Technology Transfer</w:t>
-      </w:r>
-      <w:bookmarkEnd w:id="19"/>
-    </w:p>
-    <w:p>
-      <w:pPr>
-        <w:ind w:firstLine="720"/>
-      </w:pPr>
-      <w:r>
-        <w:t>T</w:t>
-      </w:r>
-      <w:r>
-        <w:t>here have been numerous studies</w:t>
-      </w:r>
-      <w:r>
-        <w:t xml:space="preserve"> (</w:t>
-      </w:r>
-      <w:r>
-        <w:t xml:space="preserve">see, e.g., </w:t>
-      </w:r>
-      <w:r>
-        <w:t>Markham, 2002; Markham, Ward, Aiman-Smith, &amp; Kingon</w:t>
-      </w:r>
-      <w:r>
-        <w:t>, 201</w:t>
-      </w:r>
-      <w:r>
-        <w:t>0; Tirpak, 2017; Wessner</w:t>
-      </w:r>
-      <w:r>
-        <w:t>, 2005) on the so called “valley of death”</w:t>
-      </w:r>
-      <w:r>
-        <w:t xml:space="preserve"> </w:t>
-      </w:r>
-      <w:r>
-        <w:t>– a reference to the gap between basic research and applied research in which promising technologies are often abandoned because of an inability to attract sufficient funding to support the R&amp;D activities necessary to further their development.  Many of these studies seem to allude to an association between development stage and</w:t>
-      </w:r>
-      <w:r>
-        <w:t xml:space="preserve"> successful technology transfer.  They generally employ a three-stage framework that describes the progress of technology from laboratory to market.</w:t>
-      </w:r>
-    </w:p>
-    <w:p>
-      <w:pPr>
-        <w:ind w:firstLine="720"/>
-      </w:pPr>
-      <w:r>
-        <w:t>Wessner (2005) observed that many private venture capital markets are unwilling to fund promising but risky concepts for commercializing technologies that have not been validated.  He highlighted the advanced technology program (ATP) has as an example of the success that can be achieved when funding is provided to advance the development stage of technologies to a point of commercial viability that is more suitable for private sector involvement.  According to Wessner, this approach has led to the successful transfer of fuel cell, proteomics, medical diagnostic, and lithography technologies.</w:t>
-      </w:r>
-      <w:r>
-        <w:t xml:space="preserve">  Moreover, Wessner argues there is clear evidence that </w:t>
-      </w:r>
-      <w:r>
-        <w:lastRenderedPageBreak/>
-        <w:t>ATP helped attract the private investment necessary to successfully transfer technologies to offerings in the private sector that benefited the public interest.</w:t>
-      </w:r>
-    </w:p>
-    <w:p>
-      <w:pPr>
-        <w:ind w:firstLine="720"/>
-      </w:pPr>
-      <w:r>
-        <w:t xml:space="preserve">Murphy and Edwards (2003) examined the difficulties of transitioning publicly-funded, early-stage ventures attempting to apply new </w:t>
-      </w:r>
-      <w:r>
-        <w:t xml:space="preserve">energy </w:t>
-      </w:r>
-      <w:r>
-        <w:t xml:space="preserve">technologies to create commercial offerings </w:t>
-      </w:r>
-      <w:r>
-        <w:t xml:space="preserve">across the so-called </w:t>
-      </w:r>
-      <w:r>
-        <w:t>“</w:t>
-      </w:r>
-      <w:r>
-        <w:t>valley of death</w:t>
-      </w:r>
-      <w:r>
-        <w:t>.</w:t>
-      </w:r>
-      <w:r>
-        <w:t>”</w:t>
-      </w:r>
-      <w:r>
-        <w:t xml:space="preserve">  </w:t>
-      </w:r>
-      <w:r>
-        <w:t>They argued that such ventures fail to obtain private sector funding because here are “significant gaps between what the ventures are offering to investors and what the potential investors are seeking” (p. 4).</w:t>
-      </w:r>
-      <w:r>
-        <w:t xml:space="preserve"> </w:t>
-      </w:r>
-      <w:r>
-        <w:t xml:space="preserve"> </w:t>
-      </w:r>
-      <w:r>
-        <w:t>Murphy and Edwards observed that t</w:t>
-      </w:r>
-      <w:r>
-        <w:t>he need to justify budgets and demonstrate public benefits in an unrealistically short time frame pressures fe</w:t>
-      </w:r>
-      <w:r>
-        <w:t>deral agencies to accelerate</w:t>
-      </w:r>
-      <w:r>
-        <w:t xml:space="preserve"> hand</w:t>
-      </w:r>
-      <w:r>
-        <w:t>ing</w:t>
-      </w:r>
-      <w:r>
-        <w:t xml:space="preserve">-off </w:t>
-      </w:r>
-      <w:r>
-        <w:t xml:space="preserve">technologies </w:t>
-      </w:r>
-      <w:r>
-        <w:t>to the private sector in a way that is often abrupt and ineffective</w:t>
-      </w:r>
-      <w:r>
-        <w:t>.  The private sector typically focuses on investment opportunities that are at a</w:t>
-      </w:r>
-      <w:r>
-        <w:t xml:space="preserve"> later stage of development than</w:t>
-      </w:r>
-      <w:r>
-        <w:t xml:space="preserve"> what is normally the case with opportunities related to research and development projects at the point when public sector funding is ending</w:t>
-      </w:r>
-      <w:r>
-        <w:t xml:space="preserve"> (Murphy &amp; Edwards)</w:t>
-      </w:r>
-      <w:r>
-        <w:t xml:space="preserve">.  </w:t>
-      </w:r>
-      <w:r>
-        <w:t xml:space="preserve">Moran (2007) noted a similar phenomenon in drug discovery characterized by a widening in the gap between the end-point of traditional funding support for academic research and development and the development stage of projects that the private sector is interested in supporting or acquiring.  </w:t>
-      </w:r>
-      <w:r>
-        <w:t xml:space="preserve">According to Murphy and Edwards, private sector investors view technologies derived from </w:t>
-      </w:r>
-      <w:r>
-        <w:t>federally-funded</w:t>
-      </w:r>
-      <w:r>
-        <w:t xml:space="preserve"> research and development as much less advanced than do </w:t>
-      </w:r>
-      <w:r>
-        <w:t>the public-</w:t>
-      </w:r>
-      <w:r>
-        <w:t>sector sponsors of that research and development.</w:t>
-      </w:r>
-      <w:r>
-        <w:t xml:space="preserve">  Moreover, the private sector is interested in businesses, while</w:t>
-      </w:r>
-      <w:r>
-        <w:t xml:space="preserve"> the</w:t>
-      </w:r>
-      <w:r>
-        <w:t xml:space="preserve"> output of research and development is technology.  The two are not synonymous.</w:t>
-      </w:r>
-    </w:p>
-    <w:p>
-      <w:pPr>
-        <w:ind w:firstLine="720"/>
-      </w:pPr>
-      <w:r>
-        <w:t xml:space="preserve">The existence of the “valley of death” phenomenon strongly supports the theory that development stage is a significant factor in technology transfer outcomes.  However, it is not definitive proof.  There may be other scenarios that could produce the phenomenon.  For </w:t>
-      </w:r>
-      <w:r>
-        <w:lastRenderedPageBreak/>
-        <w:t xml:space="preserve">example, it could </w:t>
-      </w:r>
-      <w:r>
-        <w:t xml:space="preserve">simply </w:t>
-      </w:r>
-      <w:r>
-        <w:t xml:space="preserve">be a matter of supply of labor.  Some scholars have posited that </w:t>
-      </w:r>
-      <w:r>
-        <w:t>product</w:t>
-      </w:r>
-      <w:r>
-        <w:t xml:space="preserve"> champions, driven by some motivation, shepherd projects across the “valley of death” (Markham 2002; Markham, Ward, Aiman-Smith, &amp; Kingon, 2010).  </w:t>
-      </w:r>
-      <w:r>
-        <w:t xml:space="preserve">Development stage may not be a significant factor </w:t>
-      </w:r>
-      <w:r>
-        <w:t xml:space="preserve">for </w:t>
-      </w:r>
-      <w:r>
-        <w:t>these champions.  The phenomenon we call the “valley of death” could be nothing more than an imbalance between supply of champions and demand for champions much like shortages seen in other professions and industries, such as the dearth of engineers or programmers.</w:t>
-      </w:r>
-      <w:r>
-        <w:t xml:space="preserve">  Another scenario is that some factor other than development stage, such as technology category, is the primary determinant between those technologies that successfully cross the “valley of death” and those that don’t.</w:t>
-      </w:r>
-    </w:p>
-    <w:p>
-      <w:pPr>
-        <w:pStyle w:val="LiteratureReviewHeader1Bold"/>
-      </w:pPr>
-      <w:bookmarkStart w:id="20" w:name="_Toc41026910"/>
-      <w:r>
-        <w:t xml:space="preserve">Development Stage in </w:t>
-      </w:r>
-      <w:r>
-        <w:t xml:space="preserve">Federal </w:t>
-      </w:r>
-      <w:r>
-        <w:t>Technology Transfer Policy</w:t>
-      </w:r>
-      <w:bookmarkEnd w:id="20"/>
-    </w:p>
-    <w:p>
-      <w:pPr>
-        <w:ind w:firstLine="720"/>
-      </w:pPr>
-      <w:r>
-        <w:t xml:space="preserve">Federal technology transfer policy does not explicitly and directly address development stage but there are aspects that one can use to </w:t>
-      </w:r>
-      <w:r>
-        <w:t>draw some conclusions</w:t>
-      </w:r>
-      <w:r>
-        <w:t xml:space="preserve"> about the role of development stage in </w:t>
-      </w:r>
-      <w:r>
-        <w:t xml:space="preserve">relevant </w:t>
-      </w:r>
-      <w:r>
-        <w:t>federal public policy</w:t>
-      </w:r>
-      <w:r>
-        <w:t xml:space="preserve"> regarding technology transfer</w:t>
-      </w:r>
-      <w:r>
-        <w:t xml:space="preserve">.  </w:t>
-      </w:r>
-      <w:r>
-        <w:t xml:space="preserve">Murphy and Edwards (2003) argued that the federal government considers </w:t>
-      </w:r>
-      <w:r>
-        <w:t xml:space="preserve">the </w:t>
-      </w:r>
-      <w:r>
-        <w:t>commercialization of technologies created from federally-funded research and development as the responsibility of the private sector.  For example, the Department of Energy (DOE) and the National Renewable Energy Laboratory (NREL) expect private sector firms to develop offerings based on its technologies and introduced them to the marketplace.</w:t>
-      </w:r>
-      <w:r>
-        <w:t xml:space="preserve">  There are two primary principles that significantly influence federal public policy regarding technology transfer.  </w:t>
-      </w:r>
-      <w:r>
-        <w:t>The f</w:t>
-      </w:r>
-      <w:r>
-        <w:t>irst</w:t>
-      </w:r>
-      <w:r>
-        <w:t xml:space="preserve"> principle is that </w:t>
-      </w:r>
-      <w:r>
-        <w:t xml:space="preserve">the </w:t>
-      </w:r>
-      <w:r>
-        <w:t>federal government</w:t>
-      </w:r>
-      <w:r>
-        <w:t xml:space="preserve"> should not pick winners and losers in the private sector.  </w:t>
-      </w:r>
-      <w:r>
-        <w:t>The second is that</w:t>
-      </w:r>
-      <w:r>
-        <w:t xml:space="preserve"> the </w:t>
-      </w:r>
-      <w:r>
-        <w:t>f</w:t>
-      </w:r>
-      <w:r>
-        <w:t>ederal govern</w:t>
-      </w:r>
-      <w:r>
-        <w:t>ment</w:t>
-      </w:r>
-      <w:r>
-        <w:t xml:space="preserve"> should not encourage a dependence on </w:t>
-      </w:r>
-      <w:r>
-        <w:t xml:space="preserve">federally provided financial support (i.e., </w:t>
-      </w:r>
-      <w:r>
-        <w:t>“corporate welfare”</w:t>
-      </w:r>
-      <w:r>
-        <w:t>)</w:t>
-      </w:r>
-      <w:r>
-        <w:t xml:space="preserve"> among the private sector (Murphy and Edwards).</w:t>
-      </w:r>
-    </w:p>
-    <w:p>
-      <w:pPr>
-        <w:ind w:firstLine="720"/>
-      </w:pPr>
-      <w:r>
-        <w:lastRenderedPageBreak/>
-        <w:t>The Small Business Innovation Research (SBIR) program created by the Small Business Innovation Development Act of 1982</w:t>
-      </w:r>
-      <w:r>
-        <w:t xml:space="preserve"> </w:t>
-      </w:r>
-      <w:r>
-        <w:t>(Pub.L. 97-219)</w:t>
-      </w:r>
-      <w:r>
-        <w:t xml:space="preserve"> considers development stage in a broad sense.  The program is structured into three phases – feasibility (Phase I), development (Phase II), and commercialization (Phase III).  However, the federal government only provides funding for t</w:t>
-      </w:r>
-      <w:r>
-        <w:t>he first two phases.  P</w:t>
-      </w:r>
-      <w:r>
-        <w:t>rojects generally are focused on addressing identified needs within federal agencies.</w:t>
-      </w:r>
-      <w:r>
-        <w:t xml:space="preserve">  The NSF is the only agency that has broadened its SBIR program to consider projects more generally aligned with the overall mission of the agency that seek to serve private sector markets.  </w:t>
-      </w:r>
-      <w:r>
-        <w:t>However, only small businesses as defined by the government are eligible to participate in the program.  Moreover, it accounts for less than three percent (3%) of the extramural research and development budgets of federal agencies.  Even more, projects aren’t necessarily connected with technologies derived from previous federally-funded research and development</w:t>
-      </w:r>
-      <w:r>
-        <w:t xml:space="preserve"> programs (</w:t>
-      </w:r>
-      <w:r>
-        <w:t>U.S. Small Business Administration</w:t>
-      </w:r>
-      <w:r>
-        <w:t>, n.d.).</w:t>
-      </w:r>
-    </w:p>
-    <w:p>
-      <w:pPr>
-        <w:ind w:firstLine="720"/>
-      </w:pPr>
-      <w:r>
-        <w:t xml:space="preserve">Studies of federal technology transfer policy typically have not focused on development stage.  </w:t>
-      </w:r>
-      <w:r>
-        <w:t xml:space="preserve">One of the most glaring issues </w:t>
-      </w:r>
-      <w:r>
-        <w:t>about studies</w:t>
-      </w:r>
-      <w:r>
-        <w:t xml:space="preserve"> of federal policy regarding technology transfer in general is the</w:t>
-      </w:r>
-      <w:r>
-        <w:t xml:space="preserve"> </w:t>
-      </w:r>
-      <w:r>
-        <w:t>narrow</w:t>
-      </w:r>
-      <w:r>
-        <w:t xml:space="preserve"> </w:t>
-      </w:r>
-      <w:r>
-        <w:t>focus on either the Bayh-Dole Act of 1980 (Dai, Pop &amp; Bretschneider, 2005) or the Small Business Innovation Research (SBIR) program that was created by Pub.L. 97-219 The Small Business Innovation Development Act of 1982 (</w:t>
-      </w:r>
-      <w:r>
-        <w:t xml:space="preserve">see, e.g., </w:t>
-      </w:r>
-      <w:r>
-        <w:t xml:space="preserve">Andersen, Bray &amp; Link, 2017; Joshi, Inouye &amp; Robinson, n.d.; Link &amp; Scott, 2010).  </w:t>
-      </w:r>
-      <w:r>
-        <w:t xml:space="preserve">Other </w:t>
-      </w:r>
-      <w:r>
-        <w:t>research</w:t>
-      </w:r>
-      <w:r>
-        <w:t xml:space="preserve"> has</w:t>
-      </w:r>
-      <w:r>
-        <w:t xml:space="preserve"> ventured into the broader innovation policy of the United States (</w:t>
-      </w:r>
-      <w:r>
-        <w:t xml:space="preserve">see, e.g., </w:t>
-      </w:r>
-      <w:r>
-        <w:t xml:space="preserve">Hemel, Ouellett &amp; Larrimore, 2019). </w:t>
-      </w:r>
-      <w:r>
-        <w:t xml:space="preserve"> </w:t>
-      </w:r>
-      <w:r>
-        <w:t xml:space="preserve">My review of the literature revealed no current studies </w:t>
-      </w:r>
-      <w:r>
-        <w:t xml:space="preserve">that </w:t>
-      </w:r>
-      <w:r>
-        <w:t xml:space="preserve">specifically </w:t>
-      </w:r>
-      <w:r>
-        <w:t>investigate</w:t>
-      </w:r>
-      <w:r>
-        <w:t>d the issue of development stage in federal technology transfer policy.</w:t>
-      </w:r>
-      <w:r>
-        <w:t xml:space="preserve"> </w:t>
-      </w:r>
-      <w:r>
-        <w:t>Many of the</w:t>
-      </w:r>
-      <w:r>
-        <w:t xml:space="preserve"> s</w:t>
-      </w:r>
-      <w:r>
-        <w:t>tudies</w:t>
-      </w:r>
-      <w:r>
-        <w:t xml:space="preserve"> I unearthed that provided policy options </w:t>
-      </w:r>
-      <w:r>
-        <w:t xml:space="preserve">regarding federal technology </w:t>
-      </w:r>
-      <w:r>
-        <w:lastRenderedPageBreak/>
-        <w:t xml:space="preserve">transfer policy </w:t>
-      </w:r>
-      <w:r>
-        <w:t>we</w:t>
-      </w:r>
-      <w:r>
-        <w:t xml:space="preserve">re generally formative evaluation studies for specific programs, </w:t>
-      </w:r>
-      <w:r>
-        <w:t>particularly</w:t>
-      </w:r>
-      <w:r>
-        <w:t xml:space="preserve"> the SBIR program.</w:t>
-      </w:r>
-    </w:p>
-    <w:p>
-      <w:pPr>
-        <w:ind w:firstLine="720"/>
-      </w:pPr>
-      <w:r>
-        <w:t xml:space="preserve">Kochenkova, Grimaldi, and Munari (2016) </w:t>
-      </w:r>
-      <w:r>
-        <w:t xml:space="preserve">examined 46 studies that either explicitly referenced public support mechanisms to facilitate university </w:t>
-      </w:r>
-      <w:r>
-        <w:t xml:space="preserve">technology </w:t>
-      </w:r>
-      <w:r>
-        <w:t>transfer activities or conducted investigations of single policy measures or sets of measures aimed at technology transfer</w:t>
-      </w:r>
-      <w:r>
-        <w:t xml:space="preserve">.  </w:t>
-      </w:r>
-      <w:r>
-        <w:t>They found that the primary public policy measures studied in the literature included legislative and institutional measures, direct financial measures, and competence-building measures.  In general, all the studies were focused on either policy design or impact assessment</w:t>
-      </w:r>
-      <w:r>
-        <w:t xml:space="preserve">. </w:t>
-      </w:r>
-      <w:r>
-        <w:t xml:space="preserve">A significant number of the studies focused on the design of intellectual property rights.  </w:t>
-      </w:r>
-      <w:r>
-        <w:t>Relatively fewer studies detailed the impact public policy measures had on actual university technology transfer rates and outcomes.</w:t>
-      </w:r>
-      <w:r>
-        <w:t xml:space="preserve">  None of the studies appeared to address the issue of development stage.</w:t>
-      </w:r>
-    </w:p>
-    <w:p>
-      <w:pPr>
-        <w:pStyle w:val="LiteratureReviewHeader1Bold"/>
-      </w:pPr>
-      <w:bookmarkStart w:id="21" w:name="_Toc41026911"/>
-      <w:r>
-        <w:t>Conclusion</w:t>
-      </w:r>
-      <w:bookmarkEnd w:id="21"/>
-    </w:p>
-    <w:p>
-      <w:r>
-        <w:tab/>
-      </w:r>
-      <w:r>
-        <w:t xml:space="preserve">This literature review sought to identify the relevant conceptual and theoretical frameworks for a proposed study of the role of development stage in university technology transfer.  </w:t>
-      </w:r>
-      <w:r>
-        <w:t xml:space="preserve">In broad terms, the proposed study aims to provide insight into why private sector organizations choose not to pursue the acquisition and use of university-created technologies that seem to align the with their mission and profit motives even when the organizations appear to have the resources to do so.  More specifically, the proposed study seeks to examine the notion commonly held among technology transfer professionals that the development stage of a technology greatly influences the likelihood that the technology will be transferred to the private sector for use that benefits the public interest.  </w:t>
-      </w:r>
-      <w:r>
-        <w:t>If an effect is found, this proposed study also seeks to determine the causal mechanism for it.</w:t>
-      </w:r>
-    </w:p>
-    <w:p>
-      <w:pPr>
-        <w:ind w:firstLine="720"/>
-      </w:pPr>
-      <w:r>
-        <w:lastRenderedPageBreak/>
-        <w:t>T</w:t>
-      </w:r>
-      <w:r>
-        <w:t>he literature</w:t>
-      </w:r>
-      <w:r>
-        <w:t xml:space="preserve"> review focused on two primary lenses through which I propose to examine the study the topic.</w:t>
-      </w:r>
-      <w:r>
-        <w:t xml:space="preserve"> </w:t>
-      </w:r>
-      <w:r>
-        <w:t xml:space="preserve"> T</w:t>
-      </w:r>
-      <w:r>
-        <w:t xml:space="preserve">he </w:t>
-      </w:r>
-      <w:r>
-        <w:t>public-sector</w:t>
-      </w:r>
-      <w:r>
-        <w:t xml:space="preserve"> economics perspective </w:t>
-      </w:r>
-      <w:r>
-        <w:t>helps to</w:t>
-      </w:r>
-      <w:r>
-        <w:t xml:space="preserve"> understand the implications of conceiving technology and technology transfer as impure public goods and merit goods.  The </w:t>
-      </w:r>
-      <w:r>
-        <w:t xml:space="preserve">perspective of </w:t>
-      </w:r>
-      <w:r>
-        <w:t>organizational theory and behavior and decision theory</w:t>
-      </w:r>
-      <w:r>
-        <w:t xml:space="preserve"> provides </w:t>
-      </w:r>
-      <w:r>
-        <w:t xml:space="preserve">theories and frameworks for understanding </w:t>
-      </w:r>
-      <w:r>
-        <w:t>organizational decision making</w:t>
-      </w:r>
-      <w:r>
-        <w:t xml:space="preserve">.  The </w:t>
-      </w:r>
-      <w:r>
-        <w:t>literature review also identified</w:t>
-      </w:r>
-      <w:r>
-        <w:t xml:space="preserve"> additional theoretical and conceptual frameworks</w:t>
-      </w:r>
-      <w:r>
-        <w:t xml:space="preserve"> and provided insights</w:t>
-      </w:r>
-      <w:r>
-        <w:t xml:space="preserve"> </w:t>
-      </w:r>
-      <w:r>
-        <w:t>applicable</w:t>
-      </w:r>
-      <w:r>
-        <w:t xml:space="preserve"> </w:t>
-      </w:r>
-      <w:r>
-        <w:t>fo</w:t>
-      </w:r>
-      <w:r>
-        <w:t>r the proposed study.  This</w:t>
-      </w:r>
-      <w:r>
-        <w:t xml:space="preserve"> include</w:t>
-      </w:r>
-      <w:r>
-        <w:t>d</w:t>
-      </w:r>
-      <w:r>
-        <w:t xml:space="preserve"> conceptualizations and operationalizations of development stage, evidence suggesting the potential influence of development stage on the university technology transfer process, and whether and how development stage is addressed in federal public policy regarding university technology transfer.</w:t>
-      </w:r>
-    </w:p>
-    <w:p>
-      <w:r>
-        <w:tab/>
-      </w:r>
-      <w:r>
-        <w:t>The literature provides support for the proposed conceptualization of technology and university technology transfer.  It also demonstrates the impure public good nature of both technology and university technology transfer as well as the merit good nature of university technology transfer.</w:t>
-      </w:r>
-      <w:r>
-        <w:t xml:space="preserve">  These aspects of technology and university technology transfer </w:t>
-      </w:r>
-      <w:r>
-        <w:t xml:space="preserve">are the source of various types of market failure that </w:t>
+        <w:t xml:space="preserve">source of various types of market failure that </w:t>
       </w:r>
       <w:r>
         <w:t>provide the core rationale for government intervention in university technology transfer.</w:t>
@@ -8597,7 +8666,6 @@
         <w:t xml:space="preserve">Consequently, the determinants of success found in the literature tend to emphasize factors exogenous to the technology transfer process itself such as institutional </w:t>
       </w:r>
       <w:r>
-        <w:lastRenderedPageBreak/>
         <w:t xml:space="preserve">features and researcher </w:t>
       </w:r>
       <w:r>
@@ -12710,7 +12778,7 @@
       <w:rPr>
         <w:noProof/>
       </w:rPr>
-      <w:t>20</w:t>
+      <w:t>53</w:t>
     </w:r>
     <w:r>
       <w:rPr>
@@ -13277,6 +13345,7 @@
   <w:style w:type="character" w:default="1" w:styleId="DefaultParagraphFont">
     <w:name w:val="Default Paragraph Font"/>
     <w:uiPriority w:val="1"/>
+    <w:semiHidden/>
     <w:unhideWhenUsed/>
   </w:style>
   <w:style w:type="table" w:default="1" w:styleId="TableNormal">
@@ -15277,7 +15346,7 @@
 </file>
 
 <file path=customXml/itemProps1.xml><?xml version="1.0" encoding="utf-8"?>
-<ds:datastoreItem xmlns:ds="http://schemas.openxmlformats.org/officeDocument/2006/customXml" ds:itemID="{B320FF82-7891-4542-96C0-17254E1C2595}">
+<ds:datastoreItem xmlns:ds="http://schemas.openxmlformats.org/officeDocument/2006/customXml" ds:itemID="{B997CD7C-220F-4260-940D-84ABF83DB36F}">
   <ds:schemaRefs>
     <ds:schemaRef ds:uri="http://schemas.openxmlformats.org/officeDocument/2006/bibliography"/>
   </ds:schemaRefs>

</xml_diff>

<commit_message>
Added content about decision premises
</commit_message>
<xml_diff>
--- a/Docs/PSP6980_2020_Fall_Townes_LiteratureReview_v00.docx
+++ b/Docs/PSP6980_2020_Fall_Townes_LiteratureReview_v00.docx
@@ -7416,33 +7416,346 @@
         <w:lastRenderedPageBreak/>
         <w:t>made by one or more members of an organization (e.g., a for-profit company) acting in accordance with the agreed upon guidelines that govern their behavior regarding such matters.</w:t>
       </w:r>
+    </w:p>
+    <w:p>
+      <w:pPr>
+        <w:rPr>
+          <w:b/>
+        </w:rPr>
+      </w:pPr>
+      <w:r>
+        <w:rPr>
+          <w:b/>
+        </w:rPr>
+        <w:t xml:space="preserve">Understanding </w:t>
+      </w:r>
+      <w:r>
+        <w:rPr>
+          <w:b/>
+        </w:rPr>
+        <w:t>Organization Behavior in the Context of University Technology Transfer</w:t>
+      </w:r>
+    </w:p>
+    <w:p>
+      <w:pPr>
+        <w:ind w:firstLine="720"/>
+      </w:pPr>
+      <w:r>
+        <w:t>The quest to understand the role that development stage plays in determining whether organizations pursue, acquire, and use technologies created by universities in many respects is an exercise in understanding a specific type of organization behavior.  Simon (1997) offers a very useful framework for accomplishing this end.</w:t>
+      </w:r>
+    </w:p>
+    <w:p>
+      <w:pPr>
+        <w:ind w:firstLine="720"/>
+      </w:pPr>
+      <w:r>
+        <w:t>Simon (1997) argue</w:t>
+      </w:r>
+      <w:r>
+        <w:t>d</w:t>
+      </w:r>
+      <w:r>
+        <w:t xml:space="preserve"> that the primary activities of an organization are physical tasks (i.e., actions) deemed necessary to achieve the objectives of the organization.  Before a physical action is performed by a member of the organization there must be a decision to perform the action.  Therefore, the activities of an organization can be conceptualized as a series of decision-action couplets.  Since every action is associated with a decision, focusing on the decision-making process is a viable approach to understanding the behavior of groups in an organizational context.</w:t>
+      </w:r>
+      <w:r>
+        <w:t xml:space="preserve">  This is the approach I will apply to understand the role of development stage in university technology transfer.</w:t>
+      </w:r>
+    </w:p>
+    <w:p>
+      <w:pPr>
+        <w:ind w:firstLine="720"/>
+      </w:pPr>
+      <w:r>
+        <w:t>According to Simon (1997), humans make decisions in an organizational context based on beliefs about the nature of the physical and social world and the way things "ought" to be.  Every decision made by organization members is composed of two distinct types of beliefs. The first type of belief is factual propositions which one can empirically determine to be true or false in an absolute sense.  The second type of belief is value propositions which one cannot empirically determine to be true or false in an absolute sense. The factual and value propositions one uses to arrive at and justify a decision to take a</w:t>
+      </w:r>
+      <w:r>
+        <w:t>n</w:t>
+      </w:r>
+      <w:r>
+        <w:t xml:space="preserve"> action are called decision premises.  </w:t>
+      </w:r>
+    </w:p>
+    <w:p>
+      <w:pPr>
+        <w:ind w:firstLine="720"/>
+      </w:pPr>
+      <w:r>
+        <w:lastRenderedPageBreak/>
+        <w:t xml:space="preserve">In </w:t>
+      </w:r>
+      <w:r>
+        <w:t xml:space="preserve">the framework outlined by </w:t>
+      </w:r>
+      <w:r>
+        <w:t xml:space="preserve">Simon (1997), </w:t>
+      </w:r>
+      <w:r>
+        <w:t xml:space="preserve">one could argue that </w:t>
+      </w:r>
+      <w:r>
+        <w:t>f</w:t>
+      </w:r>
+      <w:r>
+        <w:t xml:space="preserve">actual </w:t>
+      </w:r>
+      <w:r>
+        <w:t xml:space="preserve">premises </w:t>
+      </w:r>
+      <w:r>
+        <w:t>are</w:t>
+      </w:r>
+      <w:r>
+        <w:t xml:space="preserve"> rooted in data and information while v</w:t>
+      </w:r>
+      <w:r>
+        <w:t>alue pr</w:t>
+      </w:r>
+      <w:r>
+        <w:t>emises</w:t>
+      </w:r>
+      <w:r>
+        <w:t xml:space="preserve"> are rooted in emotions and preferences.  </w:t>
+      </w:r>
+      <w:r>
+        <w:t>Value premises</w:t>
+      </w:r>
+      <w:r>
+        <w:t xml:space="preserve"> are </w:t>
+      </w:r>
+      <w:r>
+        <w:t xml:space="preserve">essentially </w:t>
+      </w:r>
+      <w:r>
+        <w:t xml:space="preserve">imperative declarations that select one possible future state as desired and thereby exclude all others.  Value </w:t>
+      </w:r>
+      <w:r>
+        <w:t>premises</w:t>
+      </w:r>
+      <w:r>
+        <w:t xml:space="preserve"> are beliefs about the way things "ought" to be.  </w:t>
+      </w:r>
+      <w:r>
+        <w:t>They are ethical or normative in nature</w:t>
+      </w:r>
+      <w:r>
+        <w:t xml:space="preserve"> (Simon)</w:t>
+      </w:r>
+      <w:r>
+        <w:t>.</w:t>
+      </w:r>
+    </w:p>
+    <w:p>
+      <w:pPr>
+        <w:ind w:firstLine="720"/>
+      </w:pPr>
+      <w:r>
+        <w:t>Simon (1997) points out that m</w:t>
+      </w:r>
+      <w:r>
+        <w:t>ost ethical propositions are intertwined with factual propositions.  Therefore, most value pr</w:t>
+      </w:r>
+      <w:r>
+        <w:t>emises</w:t>
+      </w:r>
+      <w:r>
+        <w:t xml:space="preserve"> are intertwined</w:t>
+      </w:r>
+      <w:r>
+        <w:t xml:space="preserve"> with factual premises</w:t>
+      </w:r>
+      <w:r>
+        <w:t xml:space="preserve">.  One cannot derive factual </w:t>
+      </w:r>
+      <w:r>
+        <w:t xml:space="preserve">premises from value premises </w:t>
+      </w:r>
+      <w:r>
+        <w:t>or vice versa.  Trying to compare factual propositions to value propositions is tantamount to comparing apples and oranges.</w:t>
+      </w:r>
+    </w:p>
+    <w:p>
+      <w:pPr>
+        <w:ind w:firstLine="720"/>
+      </w:pPr>
+      <w:r>
+        <w:t>Some of the nomenclature that Simon (1997) uses is a bit confusing.</w:t>
+      </w:r>
+      <w:r>
+        <w:t xml:space="preserve">  In the ordinary use of the term “factual” tends to mean that a statement or assertion is true in an absolute sense.  However, in framework described by Simon, factual propositions are not necessarily true although they can empirically be determined to be true or false in an absolute sense.  As such, a factual decision premise can be either true or false, accurate or inaccurate.  Given that factual premises are rooted in data and information, it seems more appropriate and less confusing to use the term knowledge propositions or knowledge premises, which is the term I shall use going forward.</w:t>
+      </w:r>
+    </w:p>
+    <w:p>
+      <w:pPr>
+        <w:ind w:firstLine="720"/>
+      </w:pPr>
+      <w:r>
+        <w:t>The term knowledge premise is also better aligned with the DIKW hierarchy.  Each element of the DIKW hierarchy incorporates the elements below it.  Knowledge builds upon data and information, which I previously noted</w:t>
+      </w:r>
+      <w:r>
+        <w:t xml:space="preserve"> roots factual premises.  Since both data and information can be incorrect, inaccurate, or incomplete so too can knowledge.  Therefore, knowledge decision premises may be either true or false in an absolute sense.</w:t>
+      </w:r>
+    </w:p>
+    <w:p>
+      <w:pPr>
+        <w:ind w:firstLine="720"/>
+      </w:pPr>
+      <w:r>
+        <w:lastRenderedPageBreak/>
+        <w:t>Organization decision making is often an exercise in com</w:t>
+      </w:r>
+      <w:r>
+        <w:t>plex</w:t>
+      </w:r>
+      <w:r>
+        <w:t xml:space="preserve"> decision making.  </w:t>
+      </w:r>
+      <w:r>
+        <w:t>A decision at any given point in time may require a series of antecedent decisions</w:t>
+      </w:r>
+      <w:r>
+        <w:t xml:space="preserve"> that function as decision premises </w:t>
+      </w:r>
+      <w:r>
+        <w:t>for the decision to be made</w:t>
+      </w:r>
+      <w:r>
+        <w:t xml:space="preserve"> along with other value and knowledge premises</w:t>
+      </w:r>
+      <w:r>
+        <w:t xml:space="preserve">.  Moreover, </w:t>
+      </w:r>
+      <w:r>
+        <w:t xml:space="preserve">the decisions made by one organization member </w:t>
+      </w:r>
+      <w:r>
+        <w:t xml:space="preserve">may serve as a decision premise for another </w:t>
+      </w:r>
+      <w:r>
+        <w:t>member of the organization</w:t>
+      </w:r>
+      <w:r>
+        <w:t>.</w:t>
+      </w:r>
+      <w:r>
+        <w:t xml:space="preserve">  </w:t>
+      </w:r>
+    </w:p>
+    <w:p>
+      <w:pPr>
+        <w:ind w:firstLine="720"/>
+      </w:pPr>
+      <w:r>
+        <w:t xml:space="preserve">Simon (1997) describes organization decision making as a “decision-fabricating process” (p. 24).  In some ways, this is analogous to formulating an argument, by which I’m referring to a line of reasoning to support a position, claim, or conclusion.  Just as an argument is created by combining independent premises, dependent premises, and </w:t>
+      </w:r>
+      <w:r>
+        <w:t>necessary intermediate</w:t>
+      </w:r>
+      <w:r>
+        <w:t xml:space="preserve"> conclusions to provide the justification for a main conclusion, so too are value </w:t>
+      </w:r>
+      <w:r>
+        <w:t xml:space="preserve">and </w:t>
+      </w:r>
+      <w:r>
+        <w:t xml:space="preserve">knowledge decision premises </w:t>
+      </w:r>
+      <w:r>
+        <w:t xml:space="preserve">(including antecedent decisions) </w:t>
+      </w:r>
+      <w:r>
+        <w:t xml:space="preserve">combined </w:t>
+      </w:r>
+      <w:r>
+        <w:t xml:space="preserve">in </w:t>
+      </w:r>
+      <w:r>
+        <w:t>a Boolean fashion</w:t>
+      </w:r>
+      <w:r>
+        <w:t xml:space="preserve"> </w:t>
+      </w:r>
+      <w:r>
+        <w:t xml:space="preserve">to </w:t>
+      </w:r>
+      <w:r>
+        <w:t xml:space="preserve">guide the decision-making process and </w:t>
+      </w:r>
+      <w:r>
+        <w:t>produce</w:t>
+      </w:r>
+      <w:r>
+        <w:t xml:space="preserve"> a</w:t>
+      </w:r>
+      <w:r>
+        <w:t xml:space="preserve"> given</w:t>
+      </w:r>
+      <w:r>
+        <w:t xml:space="preserve"> organization decision.</w:t>
+      </w:r>
+    </w:p>
+    <w:p>
+      <w:pPr>
+        <w:rPr>
+          <w:b/>
+        </w:rPr>
+      </w:pPr>
+      <w:r>
+        <w:rPr>
+          <w:b/>
+        </w:rPr>
+        <w:t xml:space="preserve">Organization </w:t>
+      </w:r>
+      <w:r>
+        <w:rPr>
+          <w:b/>
+        </w:rPr>
+        <w:t>Decisions Regarding University Technology Transfer</w:t>
+      </w:r>
+    </w:p>
+    <w:p>
+      <w:pPr>
+        <w:ind w:firstLine="720"/>
+      </w:pPr>
+      <w:r>
+        <w:t>Because of the decision-action coupling described above, one can begin to identify the various decisions that an organization must make in choosing to pursue, acquire, and use a given university-created technology by considering the specific actions that the organization must take to fulfill such a choice.</w:t>
+      </w:r>
+      <w:r>
+        <w:t xml:space="preserve"> Broadly speaking, these actions include …</w:t>
+      </w:r>
+    </w:p>
+    <w:p>
+      <w:pPr>
+        <w:ind w:firstLine="720"/>
+      </w:pPr>
+      <w:r>
+        <w:t xml:space="preserve">Organizations can obtain some technology (i.e., information) without much cost while they may need to expend significant resources to acquire other technology.  When expending resources to acquire technology, there is the risk of a degradation in the organization’s circumstance because of uncertainty about whether the technology will enable the organization to achieve its objective.  Organizations evaluate the </w:t>
+      </w:r>
+      <w:r>
+        <w:t>attainmen</w:t>
+      </w:r>
+      <w:r>
+        <w:t>t of the objectives</w:t>
+      </w:r>
+      <w:r>
+        <w:t xml:space="preserve"> in terms of desired outcomes</w:t>
+      </w:r>
+      <w:r>
+        <w:t xml:space="preserve"> (i.e., preferences)</w:t>
+      </w:r>
+      <w:r>
+        <w:t>.</w:t>
+      </w:r>
+      <w:r>
+        <w:t xml:space="preserve">  However, it is possible for on</w:t>
+      </w:r>
       <w:bookmarkStart w:id="16" w:name="_GoBack"/>
       <w:bookmarkEnd w:id="16"/>
-    </w:p>
-    <w:p>
-      <w:pPr>
-        <w:ind w:firstLine="720"/>
-      </w:pPr>
-      <w:r>
-        <w:t xml:space="preserve">Organizations can obtain some technology (i.e., information) without much cost while they may need to expend significant resources to acquire other technology.  When expending resources to acquire technology, there is the risk of a degradation in the organization’s circumstance because of uncertainty about whether the technology will enable the organization to achieve its objective.  Organizations evaluate the </w:t>
-      </w:r>
-      <w:r>
-        <w:t>attainmen</w:t>
-      </w:r>
-      <w:r>
-        <w:t>t of the objectives</w:t>
-      </w:r>
-      <w:r>
-        <w:t xml:space="preserve"> in terms of desired outcomes</w:t>
-      </w:r>
-      <w:r>
-        <w:t xml:space="preserve"> (i.e., preferences)</w:t>
-      </w:r>
-      <w:r>
-        <w:t>.</w:t>
-      </w:r>
-      <w:r>
-        <w:t xml:space="preserve">  However, it is possible for one preference to conflict with another.  As such, there is also the risk that making use of an acquired technology can positively impact one preference while negatively impacting another. </w:t>
+      <w:r>
+        <w:t xml:space="preserve">e preference to conflict with </w:t>
+      </w:r>
+      <w:r>
+        <w:lastRenderedPageBreak/>
+        <w:t xml:space="preserve">another.  As such, there is also the risk that making use of an acquired technology can positively impact one preference while negatively impacting another. </w:t>
       </w:r>
     </w:p>
     <w:p>
@@ -7472,33 +7785,30 @@
         <w:ind w:firstLine="720"/>
       </w:pPr>
       <w:r>
-        <w:t xml:space="preserve">There are three general scenarios concerning the environment in which organizations must make technology acquisition decisions.  There could be far more technology available than organizations can effectively use.  Alternatively, organizations could have excess capacity and resources for acquiring and applying technology that are unused because of a dearth of technology that satisfies their preferences.  Finally, it’s possible that both preceding scenarios co-exist.  There could be more technology available than organizations can effectively use and at the same time organizations amenable to acquiring technology may elect not to pursue technology </w:t>
-      </w:r>
+        <w:t>There are three general scenarios concerning the environment in which organizations must make technology acquisition decisions.  There could be far more technology available than organizations can effectively use.  Alternatively, organizations could have excess capacity and resources for acquiring and applying technology that are unused because of a dearth of technology that satisfies their preferences.  Finally, it’s possible that both preceding scenarios co-exist.  There could be more technology available than organizations can effectively use and at the same time organizations amenable to acquiring technology may elect not to pursue technology that is available</w:t>
+      </w:r>
+      <w:r>
+        <w:t xml:space="preserve"> because what is available simply does not meet their requirements</w:t>
+      </w:r>
+      <w:r>
+        <w:t>.  In an environment where organizations are faced with more opportunities to acquire technology than there are resources to make use of them, how and why does an organization choose to pursue one technology and not another?  If organizations are amenable to acquiring and applying technology and have the capacity and resources to do so but have chosen not to, why do they choose not to pur</w:t>
+      </w:r>
+      <w:r>
+        <w:t>sue available technology that appears</w:t>
+      </w:r>
+      <w:r>
+        <w:t xml:space="preserve"> relevant to their missions</w:t>
+      </w:r>
+      <w:r>
+        <w:t xml:space="preserve"> and motives</w:t>
+      </w:r>
+      <w:r>
+        <w:t>?  The discourse on organizational theory and behavior as well as descriptive decision theory provides some insights.</w:t>
+      </w:r>
+    </w:p>
+    <w:p>
       <w:r>
         <w:lastRenderedPageBreak/>
-        <w:t>that is available</w:t>
-      </w:r>
-      <w:r>
-        <w:t xml:space="preserve"> because what is available simply does not meet their requirements</w:t>
-      </w:r>
-      <w:r>
-        <w:t>.  In an environment where organizations are faced with more opportunities to acquire technology than there are resources to make use of them, how and why does an organization choose to pursue one technology and not another?  If organizations are amenable to acquiring and applying technology and have the capacity and resources to do so but have chosen not to, why do they choose not to pur</w:t>
-      </w:r>
-      <w:r>
-        <w:t>sue available technology that appears</w:t>
-      </w:r>
-      <w:r>
-        <w:t xml:space="preserve"> relevant to their missions</w:t>
-      </w:r>
-      <w:r>
-        <w:t xml:space="preserve"> and motives</w:t>
-      </w:r>
-      <w:r>
-        <w:t>?  The discourse on organizational theory and behavior as well as descriptive decision theory provides some insights.</w:t>
-      </w:r>
-    </w:p>
-    <w:p>
-      <w:r>
         <w:tab/>
         <w:t xml:space="preserve">A great deal of research on organizational decision-making is normative in nature and focuses on how individual decision makers within organizations </w:t>
       </w:r>
@@ -7529,11 +7839,25 @@
         <w:ind w:firstLine="720"/>
       </w:pPr>
       <w:r>
-        <w:t>Much, if not most, of current theory about organizational decision-making is based on psychological studies of individual decision-making (March, 1997).  However, research has demonstrated that context can significantly affect the decision-making process and decisions of individuals (Kahneman &amp; Tversky, 1980; Kahneman &amp; Tversky, 2013; Tversky &amp; Kahneman, 1992).  Whether one is making a decision solely for one’s own benefit or within one’s role as a member of an organization seems to be an important contextual distinction.  It seems reasonable to presume that decision-making in an organization is likely to be much more of a socially-</w:t>
+        <w:t>Much, if not most, of current theory about organizational decision-making is based on psychological studies of individual decision-making (March, 1997).  However, research has demonstrated that context can significantly affect the decision-making process and decisions of individuals (Kahneman &amp; Tversky, 1980; Kahneman &amp; Tversky, 2013; Tversky &amp; Kahneman, 1992).  Whether one is making a decision solely for one’s own benefit or within one’s role as a member of an organization seems to be an important contextual distinction.  It seems reasonable to presume that decision-making in an organization is likely to be much more of a socially-driven phenomenon than decision-making that is purely personal.  As such, it is sensible to conclude theories and frameworks from studies of individual decision making in the psychological literature may not translate directly to organizational decision-making without significant modification.  It is important to understand how organizational decision-making may differ from individual decision-making which will likely provide insight into the role of development stage in organizations’ decisions about the acquisition of technology.</w:t>
+      </w:r>
+    </w:p>
+    <w:p>
+      <w:pPr>
+        <w:ind w:firstLine="720"/>
+      </w:pPr>
+      <w:r>
+        <w:t xml:space="preserve">Organizations seeking to engage in technology transfer are bounded not just by the constraints of the cognitive capacities of their people, finite time frames, and limited data </w:t>
       </w:r>
       <w:r>
         <w:lastRenderedPageBreak/>
-        <w:t>driven phenomenon than decision-making that is purely personal.  As such, it is sensible to conclude theories and frameworks from studies of individual decision making in the psychological literature may not translate directly to organizational decision-making without significant modification.  It is important to understand how organizational decision-making may differ from individual decision-making which will likely provide insight into the role of development stage in organizations’ decisions about the acquisition of technology.</w:t>
+        <w:t>(March, 1997) but also resource</w:t>
+      </w:r>
+      <w:r>
+        <w:t xml:space="preserve"> </w:t>
+      </w:r>
+      <w:r>
+        <w:t>limitations that constrain their capacities for seeking, acquiring, and using new technology.</w:t>
       </w:r>
     </w:p>
     <w:p>
@@ -7541,13 +7865,84 @@
         <w:ind w:firstLine="720"/>
       </w:pPr>
       <w:r>
-        <w:t>Organizations seeking to engage in technology transfer are bounded not just by the constraints of the cognitive capacities of their people, finite time frames, and limited data (March, 1997) but also resource</w:t>
+        <w:t>It’s reasonable to assume that organizations faced with uncertain choices regarding technology that they can possibly acquire to help achieve their purposes will seek additional data and information try to reduce the uncertainty surrounding the likelihood of being able to successfully use the technology.  This additional data and information includes meta-information about the technology itself (i.e., information about information).</w:t>
+      </w:r>
+    </w:p>
+    <w:p>
+      <w:pPr>
+        <w:ind w:firstLine="720"/>
+      </w:pPr>
+      <w:r>
+        <w:t>One can presume that there is little need for organizations to expend significant resources actively seeking opportunities or conducting exhaustive rational evaluations of each opportunity before making a choice.  According to bounded rationality, organizations in such situations should and will use heuristics to make their decisions (March, 1997).</w:t>
+      </w:r>
+    </w:p>
+    <w:p>
+      <w:pPr>
+        <w:pStyle w:val="LiteratureReviewHeader2Bold"/>
+      </w:pPr>
+      <w:bookmarkStart w:id="18" w:name="_Toc41026908"/>
+      <w:r>
+        <w:t>Development Stage and Technology Transfer</w:t>
+      </w:r>
+      <w:r>
+        <w:t xml:space="preserve"> Outcomes</w:t>
+      </w:r>
+      <w:bookmarkEnd w:id="18"/>
+    </w:p>
+    <w:p>
+      <w:pPr>
+        <w:ind w:firstLine="720"/>
+      </w:pPr>
+      <w:r>
+        <w:t xml:space="preserve">Based on my professional experience and review of the literature, I hypothesize that </w:t>
+      </w:r>
+      <w:r>
+        <w:t>development stage help</w:t>
+      </w:r>
+      <w:r>
+        <w:t>s</w:t>
+      </w:r>
+      <w:r>
+        <w:t xml:space="preserve"> explain</w:t>
       </w:r>
       <w:r>
         <w:t xml:space="preserve"> </w:t>
       </w:r>
       <w:r>
-        <w:t>limitations that constrain their capacities for seeking, acquiring, and using new technology.</w:t>
+        <w:t xml:space="preserve">why </w:t>
+      </w:r>
+      <w:r>
+        <w:t xml:space="preserve">private sector </w:t>
+      </w:r>
+      <w:r>
+        <w:t xml:space="preserve">companies </w:t>
+      </w:r>
+      <w:r>
+        <w:t>do</w:t>
+      </w:r>
+      <w:r>
+        <w:t xml:space="preserve"> not to pursue </w:t>
+      </w:r>
+      <w:r>
+        <w:t xml:space="preserve">the acquisition and use of </w:t>
+      </w:r>
+      <w:r>
+        <w:t>university-created technologies that seem to align with their missions and profit motives even when the</w:t>
+      </w:r>
+      <w:r>
+        <w:t>y seem</w:t>
+      </w:r>
+      <w:r>
+        <w:t xml:space="preserve"> to have the resources to do so</w:t>
+      </w:r>
+      <w:r>
+        <w:t>.</w:t>
+      </w:r>
+      <w:r>
+        <w:t xml:space="preserve"> </w:t>
+      </w:r>
+      <w:r>
+        <w:t xml:space="preserve"> </w:t>
       </w:r>
     </w:p>
     <w:p>
@@ -7555,7 +7950,17 @@
         <w:ind w:firstLine="720"/>
       </w:pPr>
       <w:r>
-        <w:t>It’s reasonable to assume that organizations faced with uncertain choices regarding technology that they can possibly acquire to help achieve their purposes will seek additional data and information try to reduce the uncertainty surrounding the likelihood of being able to successfully use the technology.  This additional data and information includes meta-information about the technology itself (i.e., information about information).</w:t>
+        <w:t>While the literature that explicitly examines the role of development stage in university technology transfer is sparse, various scholars have explored the relevant issues under various monikers and in different ways.</w:t>
+      </w:r>
+      <w:r>
+        <w:t xml:space="preserve"> </w:t>
+      </w:r>
+      <w:r>
+        <w:t xml:space="preserve"> In my review of the literature, I found only one study that specifically examined the association between development stage and technology transfer.  Munteanu (2012) provides useful insight into the topic.  However, there are substantial opportunities to improve upon both the approach and the results of Munteanu.  Moreover, there are important differences between the research design used by Munteanu and this study.  These </w:t>
+      </w:r>
+      <w:r>
+        <w:lastRenderedPageBreak/>
+        <w:t xml:space="preserve">differences have implications for the generalizability of the results and their usefulness in formulating public policy. </w:t>
       </w:r>
     </w:p>
     <w:p>
@@ -7563,94 +7968,722 @@
         <w:ind w:firstLine="720"/>
       </w:pPr>
       <w:r>
-        <w:t>One can presume that there is little need for organizations to expend significant resources actively seeking opportunities or conducting exhaustive rational evaluations of each opportunity before making a choice.  According to bounded rationality, organizations in such situations should and will use heuristics to make their decisions (March, 1997).</w:t>
+        <w:t xml:space="preserve">Munteanu (2012) used an approach to study the role of development stage in technology transfer that is the typical of studies about technology transfer in general.  Munteanu applied economics-based rational choice theory.  The study also incorporated comparative advantage theory to understand differences between startup firms and established firms, although it didn’t explicitly define either category.  As such, it is not clear what criteria Munteanu used as the basis for classifying each case in the analysis.  </w:t>
+      </w:r>
+    </w:p>
+    <w:p>
+      <w:pPr>
+        <w:ind w:firstLine="720"/>
+      </w:pPr>
+      <w:r>
+        <w:t xml:space="preserve">Munteanu (2012) was a quantitative empirical design that used correlational regression analyses, which again is typical of studies about the topic.  The study operationalized the concept of technology as disclosures of patentable subject matter.  It operationalized technology transfer as executed licenses for patented inventions assigned to universities and income generated from those licenses.  This is typical of technology transfer studies but is perhaps overly narrow as I will further discuss a bit later.  Development stage was the primary explanatory variable.  Munteanu used an ordinal level of measure for development stage and a scale conceived by the researcher.  However, there is no evidence that any type of validity analysis was performed for this scale.  The scale itself is somewhat arbitrary and subjective.  The analysis included several control variables related to the characteristics of the inventor and the type of invention.  Munteanu used a nominal level of measure for invention type that employed categories conceived by the researcher.  Like many other technology transfer studies, the categories for type of invention used by Munteanu were somewhat arbitrary and subjective.  Again, there is no evidence that any type of validity analysis was conducted for the nominal categories.  The data used in Munteanu was a census of 700 inventions disclosed to the University of California – San </w:t>
+      </w:r>
+      <w:r>
+        <w:lastRenderedPageBreak/>
+        <w:t xml:space="preserve">Diego between January 1, 1986 and December 31, 2003.  However, it is not clear if the analysis included all disclosures during this period or only disclosures that resulted in an allowed patent.  </w:t>
+      </w:r>
+    </w:p>
+    <w:p>
+      <w:pPr>
+        <w:ind w:firstLine="720"/>
+      </w:pPr>
+      <w:r>
+        <w:t>The research question examined by Munteanu (2012) was whether there are differences in the types of technologies pursued by established firms compared to startup firms.  However, the criteria for what constitutes an established firm versus a startup firm was not specified.  Munteanu theorized that under the theory of comparative advantage, established firms and startup firms would seek to acquire technologies of different development stages.  Munteanu tested two primary hypotheses.  The first hypothesis was that e</w:t>
+      </w:r>
+      <w:r>
+        <w:t xml:space="preserve">stablished firms are more likely to license inventions in the </w:t>
+      </w:r>
+      <w:r>
+        <w:t>“</w:t>
+      </w:r>
+      <w:r>
+        <w:t>ready</w:t>
+      </w:r>
+      <w:r>
+        <w:t>”</w:t>
+      </w:r>
+      <w:r>
+        <w:t xml:space="preserve"> stage of development than inventions in earlier stages of development.</w:t>
+      </w:r>
+      <w:r>
+        <w:t xml:space="preserve">  The second hypothesis was that s</w:t>
+      </w:r>
+      <w:r>
+        <w:t xml:space="preserve">tart-up firms are more likely to license inventions in the </w:t>
+      </w:r>
+      <w:r>
+        <w:t>“</w:t>
+      </w:r>
+      <w:r>
+        <w:t>conceptual</w:t>
+      </w:r>
+      <w:r>
+        <w:t>”</w:t>
+      </w:r>
+      <w:r>
+        <w:t xml:space="preserve"> stage of development than inventions in later stages of development.</w:t>
+      </w:r>
+    </w:p>
+    <w:p>
+      <w:pPr>
+        <w:ind w:firstLine="720"/>
+      </w:pPr>
+      <w:r>
+        <w:t xml:space="preserve">The study tested these hypotheses based on four key assumptions.  First, economies of scale and informational asymmetries are important criteria in licensing decisions of firms.  Second, established firms have a comparative advantage to startup firms in commercializing inventions that are ready for manufacturing.  Third, startup firms have a comparative advantage to established firms in commercializing inventions at the conceptual stage.  Fourth, the past licensing experience of inventors increases inventor propensity to pursue commercialization of inventions.  Munteanu applied these assumptions without providing any evidence of their reasonableness.  </w:t>
+      </w:r>
+    </w:p>
+    <w:p>
+      <w:pPr>
+        <w:ind w:firstLine="720"/>
+      </w:pPr>
+      <w:r>
+        <w:t xml:space="preserve">Munteanu (2012) found sufficient evidence to reject the null hypotheses in favor of the alternative hypotheses.  </w:t>
+      </w:r>
+      <w:r>
+        <w:t xml:space="preserve">The odds ratio </w:t>
+      </w:r>
+      <w:r>
+        <w:t>of invention licensing by startup</w:t>
+      </w:r>
+      <w:r>
+        <w:t xml:space="preserve"> </w:t>
+      </w:r>
+      <w:r>
+        <w:t xml:space="preserve">firms </w:t>
+      </w:r>
+      <w:r>
+        <w:t xml:space="preserve">relative to invention </w:t>
+      </w:r>
+      <w:r>
+        <w:t>licensing by established firms was lower for</w:t>
+      </w:r>
+      <w:r>
+        <w:t xml:space="preserve"> </w:t>
+      </w:r>
+      <w:r>
+        <w:t xml:space="preserve">later stage </w:t>
+      </w:r>
+      <w:r>
+        <w:t>inventions and highe</w:t>
+      </w:r>
+      <w:r>
+        <w:t xml:space="preserve">r for </w:t>
+      </w:r>
+      <w:r>
+        <w:lastRenderedPageBreak/>
+        <w:t xml:space="preserve">earlier stage inventions.  </w:t>
+      </w:r>
+      <w:r>
+        <w:t>Invention l</w:t>
+      </w:r>
+      <w:r>
+        <w:t>icensing by established firms was</w:t>
+      </w:r>
+      <w:r>
+        <w:t xml:space="preserve"> positively correlated with later </w:t>
+      </w:r>
+      <w:r>
+        <w:t xml:space="preserve">invention development </w:t>
+      </w:r>
+      <w:r>
+        <w:t>stage.</w:t>
+      </w:r>
+    </w:p>
+    <w:p>
+      <w:pPr>
+        <w:ind w:firstLine="720"/>
+      </w:pPr>
+      <w:r>
+        <w:t xml:space="preserve">While insightful, Munteanu (2012) does not specifically answer the research question </w:t>
+      </w:r>
+      <w:r>
+        <w:t xml:space="preserve">put forward </w:t>
+      </w:r>
+      <w:r>
+        <w:t xml:space="preserve">for the proposed study.  </w:t>
+      </w:r>
+      <w:r>
+        <w:t>The nature of the sample used by Munteanu significantly limits the generalizability of the study’s results.</w:t>
+      </w:r>
+      <w:r>
+        <w:t xml:space="preserve">  Moreover, the study by Munteanu only establishes correlation, not causation.  </w:t>
+      </w:r>
+      <w:r>
+        <w:t xml:space="preserve">Although the results obtained by Munteanu can be taken as </w:t>
+      </w:r>
+      <w:r>
+        <w:rPr>
+          <w:i/>
+        </w:rPr>
+        <w:t>prima facie</w:t>
+      </w:r>
+      <w:r>
+        <w:t xml:space="preserve"> evidence that comparative advantage</w:t>
+      </w:r>
+      <w:r>
+        <w:t xml:space="preserve"> may lead certain types of private sector firms to prefer earlier or later stage technologies</w:t>
+      </w:r>
+      <w:r>
+        <w:t>, they do not rule out other causes</w:t>
+      </w:r>
+      <w:r>
+        <w:t xml:space="preserve"> or potential dynamics</w:t>
+      </w:r>
+      <w:r>
+        <w:t xml:space="preserve">.  </w:t>
+      </w:r>
+      <w:r>
+        <w:t xml:space="preserve">For example, startup </w:t>
+      </w:r>
+      <w:r>
+        <w:t xml:space="preserve">companies </w:t>
+      </w:r>
+      <w:r>
+        <w:t xml:space="preserve">may actually prefer later stage technologies but may not have the resources to competitively bid for such technologies.  As such, </w:t>
+      </w:r>
+      <w:r>
+        <w:t>startup companies</w:t>
+      </w:r>
+      <w:r>
+        <w:t xml:space="preserve"> may simply settle for earlier stage technologies because they are forced to do so, not because they have a comparative advantage in commercializing earlier stage technologies.  Also, g</w:t>
+      </w:r>
+      <w:r>
+        <w:t xml:space="preserve">iven the uncertainty surrounding how </w:t>
+      </w:r>
+      <w:r>
+        <w:t>Munteneau categorized technologies</w:t>
+      </w:r>
+      <w:r>
+        <w:t xml:space="preserve"> by</w:t>
+      </w:r>
+      <w:r>
+        <w:t xml:space="preserve"> development stage, it’</w:t>
+      </w:r>
+      <w:r>
+        <w:t>s quite possible that any</w:t>
+      </w:r>
+      <w:r>
+        <w:t xml:space="preserve"> correlation </w:t>
+      </w:r>
+      <w:r>
+        <w:t>observed was a product</w:t>
+      </w:r>
+      <w:r>
+        <w:t xml:space="preserve"> of </w:t>
+      </w:r>
+      <w:r>
+        <w:t>the method used to categorize technologies by development stage</w:t>
+      </w:r>
+      <w:r>
+        <w:t xml:space="preserve"> and not anything fundamental to the nature of</w:t>
+      </w:r>
+      <w:r>
+        <w:t xml:space="preserve"> university technology transfer or the way that private sector firms operate.</w:t>
+      </w:r>
+    </w:p>
+    <w:p>
+      <w:pPr>
+        <w:ind w:firstLine="720"/>
+      </w:pPr>
+      <w:r>
+        <w:t xml:space="preserve">Baek, Hwang, and Park (2018) included development stage (i.e., </w:t>
+      </w:r>
+      <w:r>
+        <w:t xml:space="preserve">degree of </w:t>
+      </w:r>
+      <w:r>
+        <w:t>technology maturity</w:t>
+      </w:r>
+      <w:r>
+        <w:t xml:space="preserve">) </w:t>
+      </w:r>
+      <w:r>
+        <w:t xml:space="preserve">as a factor in their analysis of technology transfer.  They used regression analysis to examine the correlations between various independent variables and successful technology transfer which they operationalized as the execution of a contact to use a technology.  They operationalized development stage as the TRL level before research and development and TRL level after research and development.  Baek, Hwang, and Park did find a statistically significant correlation between TRL level after research and development and successful technology </w:t>
+      </w:r>
+      <w:r>
+        <w:lastRenderedPageBreak/>
+        <w:t>transfer.  However, this study has limited generalizability</w:t>
+      </w:r>
+      <w:r>
+        <w:t xml:space="preserve"> to university technology transfer in the United States</w:t>
+      </w:r>
+      <w:r>
+        <w:t>.  It focused only on railroad projects in South Korea, which has a significantly different economic system than the United States.</w:t>
+      </w:r>
+      <w:r>
+        <w:t xml:space="preserve">  It</w:t>
+      </w:r>
+      <w:r>
+        <w:t xml:space="preserve"> also did not address causality in the relationship between development stage and technology transfer success.</w:t>
+      </w:r>
+    </w:p>
+    <w:p>
+      <w:pPr>
+        <w:ind w:firstLine="720"/>
+      </w:pPr>
+      <w:r>
+        <w:t xml:space="preserve">Song, Park, &amp; Park (2017) examined factors that could potentially influence business decisions about commercializing technology transferred from government research institutes (GRIs) to small and medium-sized enterprises (SMEs).  </w:t>
+      </w:r>
+      <w:r>
+        <w:t xml:space="preserve">They included technology maturity as a potential explanatory factor.  </w:t>
+      </w:r>
+      <w:r>
+        <w:t xml:space="preserve">They operationalized successful technology transfer as a </w:t>
+      </w:r>
+      <w:r>
+        <w:t xml:space="preserve">dichotomous variable indicating the </w:t>
+      </w:r>
+      <w:r>
+        <w:t>licensee’s intention to conduct additional research and de</w:t>
+      </w:r>
+      <w:r>
+        <w:t xml:space="preserve">velopment on the technology.  </w:t>
+      </w:r>
+      <w:r>
+        <w:t xml:space="preserve">The authors did not find a statistically significant association between technology maturity and technology transfer success as defined in the study.  </w:t>
+      </w:r>
+      <w:r>
+        <w:t>However, t</w:t>
+      </w:r>
+      <w:r>
+        <w:t xml:space="preserve">his study also has limited generalizability to university technology transfer in the United States.  Song, Park, and Park used a five-point Likert scale to measure technology maturity.  There is no indication that they validated the scale prior to using it.  The way the authors operationalized </w:t>
+      </w:r>
+      <w:r>
+        <w:t>successful technology transfer also may have been problematic.  Moreover, the authors conducted the study in South Korea in the context of an economic system that is significantly different than that for the United States.</w:t>
+      </w:r>
+    </w:p>
+    <w:p>
+      <w:pPr>
+        <w:ind w:firstLine="720"/>
+      </w:pPr>
+      <w:r>
+        <w:t xml:space="preserve">While there appears to be few studies that have explicitly examined the role of development stage in university technology transfer, there is ample evidence in the literature that allude to it.  A statement from the Michigan Biotechnology Institute (MBI) submitted for the record of a hearing in the U.S. House of Representatives discussed MBI’s efforts to </w:t>
+      </w:r>
+      <w:r>
+        <w:t>advance technology from the pre-competitive stage to a stage that is useful to industry</w:t>
+      </w:r>
+      <w:r>
+        <w:t xml:space="preserve"> (Barriers to Domestic Technology Transfer, 1992)</w:t>
+      </w:r>
+      <w:r>
+        <w:t xml:space="preserve">.  </w:t>
+      </w:r>
+      <w:r>
+        <w:t xml:space="preserve">Fraser (2010) </w:t>
+      </w:r>
+      <w:r>
+        <w:t xml:space="preserve">also pointed out the increasing use of gap </w:t>
+      </w:r>
+      <w:r>
+        <w:lastRenderedPageBreak/>
+        <w:t xml:space="preserve">funding </w:t>
+      </w:r>
+      <w:r>
+        <w:t xml:space="preserve">among universities </w:t>
+      </w:r>
+      <w:r>
+        <w:t xml:space="preserve">to help make the transition from research and development </w:t>
+      </w:r>
+      <w:r>
+        <w:t>to the market – the so called “valley of d</w:t>
+      </w:r>
+      <w:r>
+        <w:t xml:space="preserve">eath.”  </w:t>
+      </w:r>
+      <w:r>
+        <w:t xml:space="preserve">Chu (2013) </w:t>
+      </w:r>
+      <w:r>
+        <w:t xml:space="preserve">discussed a program the </w:t>
+      </w:r>
+      <w:r>
+        <w:t>Los Angeles campus of the U</w:t>
+      </w:r>
+      <w:r>
+        <w:t>niversity</w:t>
+      </w:r>
+      <w:r>
+        <w:t xml:space="preserve"> of California</w:t>
+      </w:r>
+      <w:r>
+        <w:t xml:space="preserve"> implemented to close the gap between the state of a technology where federal funding ends and the point where the private sector is willing to partner to make use of the technology.  </w:t>
+      </w:r>
+      <w:r>
+        <w:t xml:space="preserve">Likewise, Spearing (2013) emphasized the importance of mechanisms to move university-created technology </w:t>
+      </w:r>
+      <w:r>
+        <w:t>to</w:t>
+      </w:r>
+      <w:r>
+        <w:t xml:space="preserve"> </w:t>
+      </w:r>
+      <w:r>
+        <w:t>the point where it is useful and can be transitioned to the priv</w:t>
+      </w:r>
+      <w:r>
+        <w:t>ate sector</w:t>
+      </w:r>
+      <w:r>
+        <w:t xml:space="preserve">.  </w:t>
+      </w:r>
+      <w:r>
+        <w:t xml:space="preserve">Such observations </w:t>
+      </w:r>
+      <w:r>
+        <w:t>suggest a relationship between development stage and s</w:t>
+      </w:r>
+      <w:r>
+        <w:t>uccessful technology transfer.</w:t>
       </w:r>
     </w:p>
     <w:p>
       <w:pPr>
         <w:pStyle w:val="LiteratureReviewHeader2Bold"/>
       </w:pPr>
-      <w:bookmarkStart w:id="18" w:name="_Toc41026908"/>
-      <w:r>
-        <w:t>Development Stage and Technology Transfer</w:t>
-      </w:r>
-      <w:r>
-        <w:t xml:space="preserve"> Outcomes</w:t>
-      </w:r>
-      <w:bookmarkEnd w:id="18"/>
+      <w:bookmarkStart w:id="19" w:name="_Toc41026909"/>
+      <w:r>
+        <w:t>The Valley of Death</w:t>
+      </w:r>
+      <w:r>
+        <w:t xml:space="preserve"> in University Technology Transfer</w:t>
+      </w:r>
+      <w:bookmarkEnd w:id="19"/>
     </w:p>
     <w:p>
       <w:pPr>
         <w:ind w:firstLine="720"/>
       </w:pPr>
       <w:r>
-        <w:t xml:space="preserve">Based on my professional experience and review of the literature, I hypothesize that </w:t>
-      </w:r>
-      <w:r>
-        <w:t>development stage help</w:t>
-      </w:r>
-      <w:r>
-        <w:t>s</w:t>
-      </w:r>
-      <w:r>
-        <w:t xml:space="preserve"> explain</w:t>
+        <w:t>T</w:t>
+      </w:r>
+      <w:r>
+        <w:t>here have been numerous studies</w:t>
+      </w:r>
+      <w:r>
+        <w:t xml:space="preserve"> (</w:t>
+      </w:r>
+      <w:r>
+        <w:t xml:space="preserve">see, e.g., </w:t>
+      </w:r>
+      <w:r>
+        <w:t>Markham, 2002; Markham, Ward, Aiman-Smith, &amp; Kingon</w:t>
+      </w:r>
+      <w:r>
+        <w:t>, 201</w:t>
+      </w:r>
+      <w:r>
+        <w:t>0; Tirpak, 2017; Wessner</w:t>
+      </w:r>
+      <w:r>
+        <w:t>, 2005) on the so called “valley of death”</w:t>
       </w:r>
       <w:r>
         <w:t xml:space="preserve"> </w:t>
       </w:r>
       <w:r>
-        <w:t xml:space="preserve">why </w:t>
-      </w:r>
-      <w:r>
-        <w:t xml:space="preserve">private sector </w:t>
-      </w:r>
-      <w:r>
-        <w:t xml:space="preserve">companies </w:t>
-      </w:r>
-      <w:r>
-        <w:t>do</w:t>
-      </w:r>
-      <w:r>
-        <w:t xml:space="preserve"> not to pursue </w:t>
-      </w:r>
-      <w:r>
-        <w:t xml:space="preserve">the acquisition </w:t>
+        <w:t>– a reference to the gap between basic research and applied research in which promising technologies are often abandoned because of an inability to attract sufficient funding to support the R&amp;D activities necessary to further their development.  Many of these studies seem to allude to an association between development stage and</w:t>
+      </w:r>
+      <w:r>
+        <w:t xml:space="preserve"> successful technology transfer.  They generally employ a three-stage framework that describes the progress of technology from laboratory to market.</w:t>
+      </w:r>
+    </w:p>
+    <w:p>
+      <w:pPr>
+        <w:ind w:firstLine="720"/>
+      </w:pPr>
+      <w:r>
+        <w:t xml:space="preserve">Wessner (2005) observed that many private venture capital markets are unwilling to fund promising but risky concepts for commercializing technologies that have not been validated.  He highlighted the advanced technology program (ATP) has as an example of the success that can be achieved when funding is provided to advance the development stage of technologies to a point of commercial viability that is more suitable for private sector involvement.  According to Wessner, this approach has led to the successful transfer of fuel cell, proteomics, medical </w:t>
       </w:r>
       <w:r>
         <w:lastRenderedPageBreak/>
-        <w:t xml:space="preserve">and use of </w:t>
-      </w:r>
-      <w:r>
-        <w:t>university-created technologies that seem to align with their missions and profit motives even when the</w:t>
-      </w:r>
-      <w:r>
-        <w:t>y seem</w:t>
-      </w:r>
-      <w:r>
-        <w:t xml:space="preserve"> to have the resources to do so</w:t>
+        <w:t>diagnostic, and lithography technologies.</w:t>
+      </w:r>
+      <w:r>
+        <w:t xml:space="preserve">  Moreover, Wessner argues there is clear evidence that ATP helped attract the private investment necessary to successfully transfer technologies to offerings in the private sector that benefited the public interest.</w:t>
+      </w:r>
+    </w:p>
+    <w:p>
+      <w:pPr>
+        <w:ind w:firstLine="720"/>
+      </w:pPr>
+      <w:r>
+        <w:t xml:space="preserve">Murphy and Edwards (2003) examined the difficulties of transitioning publicly-funded, early-stage ventures attempting to apply new </w:t>
+      </w:r>
+      <w:r>
+        <w:t xml:space="preserve">energy </w:t>
+      </w:r>
+      <w:r>
+        <w:t xml:space="preserve">technologies to create commercial offerings </w:t>
+      </w:r>
+      <w:r>
+        <w:t xml:space="preserve">across the so-called </w:t>
+      </w:r>
+      <w:r>
+        <w:t>“</w:t>
+      </w:r>
+      <w:r>
+        <w:t>valley of death</w:t>
       </w:r>
       <w:r>
         <w:t>.</w:t>
       </w:r>
       <w:r>
+        <w:t>”</w:t>
+      </w:r>
+      <w:r>
+        <w:t xml:space="preserve">  </w:t>
+      </w:r>
+      <w:r>
+        <w:t>They argued that such ventures fail to obtain private sector funding because here are “significant gaps between what the ventures are offering to investors and what the potential investors are seeking” (p. 4).</w:t>
+      </w:r>
+      <w:r>
         <w:t xml:space="preserve"> </w:t>
       </w:r>
       <w:r>
         <w:t xml:space="preserve"> </w:t>
       </w:r>
+      <w:r>
+        <w:t>Murphy and Edwards observed that t</w:t>
+      </w:r>
+      <w:r>
+        <w:t>he need to justify budgets and demonstrate public benefits in an unrealistically short time frame pressures fe</w:t>
+      </w:r>
+      <w:r>
+        <w:t>deral agencies to accelerate</w:t>
+      </w:r>
+      <w:r>
+        <w:t xml:space="preserve"> hand</w:t>
+      </w:r>
+      <w:r>
+        <w:t>ing</w:t>
+      </w:r>
+      <w:r>
+        <w:t xml:space="preserve">-off </w:t>
+      </w:r>
+      <w:r>
+        <w:t xml:space="preserve">technologies </w:t>
+      </w:r>
+      <w:r>
+        <w:t>to the private sector in a way that is often abrupt and ineffective</w:t>
+      </w:r>
+      <w:r>
+        <w:t>.  The private sector typically focuses on investment opportunities that are at a</w:t>
+      </w:r>
+      <w:r>
+        <w:t xml:space="preserve"> later stage of development than</w:t>
+      </w:r>
+      <w:r>
+        <w:t xml:space="preserve"> what is normally the case with opportunities related to research and development projects at the point when public sector funding is ending</w:t>
+      </w:r>
+      <w:r>
+        <w:t xml:space="preserve"> (Murphy &amp; Edwards)</w:t>
+      </w:r>
+      <w:r>
+        <w:t xml:space="preserve">.  </w:t>
+      </w:r>
+      <w:r>
+        <w:t xml:space="preserve">Moran (2007) noted a similar phenomenon in drug discovery characterized by a widening in the gap between the end-point of traditional funding support for academic research and development and the development stage of projects that the private sector is interested in supporting or acquiring.  </w:t>
+      </w:r>
+      <w:r>
+        <w:t xml:space="preserve">According to Murphy and Edwards, private sector investors view technologies derived from </w:t>
+      </w:r>
+      <w:r>
+        <w:t>federally-funded</w:t>
+      </w:r>
+      <w:r>
+        <w:t xml:space="preserve"> research and development as much less advanced than do </w:t>
+      </w:r>
+      <w:r>
+        <w:t>the public-</w:t>
+      </w:r>
+      <w:r>
+        <w:t>sector sponsors of that research and development.</w:t>
+      </w:r>
+      <w:r>
+        <w:t xml:space="preserve">  Moreover, the private sector is interested in businesses, while</w:t>
+      </w:r>
+      <w:r>
+        <w:t xml:space="preserve"> the</w:t>
+      </w:r>
+      <w:r>
+        <w:t xml:space="preserve"> output of research and development is technology.  The two are not synonymous.</w:t>
+      </w:r>
     </w:p>
     <w:p>
       <w:pPr>
         <w:ind w:firstLine="720"/>
       </w:pPr>
       <w:r>
-        <w:t>While the literature that explicitly examines the role of development stage in university technology transfer is sparse, various scholars have explored the relevant issues under various monikers and in different ways.</w:t>
+        <w:t xml:space="preserve">The existence of the “valley of death” phenomenon strongly supports the theory that development stage is a significant factor in technology transfer outcomes.  However, it is not </w:t>
+      </w:r>
+      <w:r>
+        <w:lastRenderedPageBreak/>
+        <w:t xml:space="preserve">definitive proof.  There may be other scenarios that could produce the phenomenon.  For example, it could </w:t>
+      </w:r>
+      <w:r>
+        <w:t xml:space="preserve">simply </w:t>
+      </w:r>
+      <w:r>
+        <w:t xml:space="preserve">be a matter of supply of labor.  Some scholars have posited that </w:t>
+      </w:r>
+      <w:r>
+        <w:t>product</w:t>
+      </w:r>
+      <w:r>
+        <w:t xml:space="preserve"> champions, driven by some motivation, shepherd projects across the “valley of death” (Markham 2002; Markham, Ward, Aiman-Smith, &amp; Kingon, 2010).  </w:t>
+      </w:r>
+      <w:r>
+        <w:t xml:space="preserve">Development stage may not be a significant factor </w:t>
+      </w:r>
+      <w:r>
+        <w:t xml:space="preserve">for </w:t>
+      </w:r>
+      <w:r>
+        <w:t>these champions.  The phenomenon we call the “valley of death” could be nothing more than an imbalance between supply of champions and demand for champions much like shortages seen in other professions and industries, such as the dearth of engineers or programmers.</w:t>
+      </w:r>
+      <w:r>
+        <w:t xml:space="preserve">  Another scenario is that some factor other than development stage, such as technology category, is the primary determinant between those technologies that successfully cross the “valley of death” and those that don’t.</w:t>
+      </w:r>
+    </w:p>
+    <w:p>
+      <w:pPr>
+        <w:pStyle w:val="LiteratureReviewHeader1Bold"/>
+      </w:pPr>
+      <w:bookmarkStart w:id="20" w:name="_Toc41026910"/>
+      <w:r>
+        <w:t xml:space="preserve">Development Stage in </w:t>
+      </w:r>
+      <w:r>
+        <w:t xml:space="preserve">Federal </w:t>
+      </w:r>
+      <w:r>
+        <w:t>Technology Transfer Policy</w:t>
+      </w:r>
+      <w:bookmarkEnd w:id="20"/>
+    </w:p>
+    <w:p>
+      <w:pPr>
+        <w:ind w:firstLine="720"/>
+      </w:pPr>
+      <w:r>
+        <w:t xml:space="preserve">Federal technology transfer policy does not explicitly and directly address development stage but there are aspects that one can use to </w:t>
+      </w:r>
+      <w:r>
+        <w:t>draw some conclusions</w:t>
+      </w:r>
+      <w:r>
+        <w:t xml:space="preserve"> about the role of development stage in </w:t>
+      </w:r>
+      <w:r>
+        <w:t xml:space="preserve">relevant </w:t>
+      </w:r>
+      <w:r>
+        <w:t>federal public policy</w:t>
+      </w:r>
+      <w:r>
+        <w:t xml:space="preserve"> regarding technology transfer</w:t>
+      </w:r>
+      <w:r>
+        <w:t xml:space="preserve">.  </w:t>
+      </w:r>
+      <w:r>
+        <w:t xml:space="preserve">Murphy and Edwards (2003) argued that the federal government considers </w:t>
+      </w:r>
+      <w:r>
+        <w:t xml:space="preserve">the </w:t>
+      </w:r>
+      <w:r>
+        <w:t>commercialization of technologies created from federally-funded research and development as the responsibility of the private sector.  For example, the Department of Energy (DOE) and the National Renewable Energy Laboratory (NREL) expect private sector firms to develop offerings based on its technologies and introduced them to the marketplace.</w:t>
+      </w:r>
+      <w:r>
+        <w:t xml:space="preserve">  There are two primary principles that significantly influence federal public policy regarding technology transfer.  </w:t>
+      </w:r>
+      <w:r>
+        <w:t>The f</w:t>
+      </w:r>
+      <w:r>
+        <w:t>irst</w:t>
+      </w:r>
+      <w:r>
+        <w:t xml:space="preserve"> principle is that </w:t>
+      </w:r>
+      <w:r>
+        <w:t xml:space="preserve">the </w:t>
+      </w:r>
+      <w:r>
+        <w:t>federal government</w:t>
+      </w:r>
+      <w:r>
+        <w:t xml:space="preserve"> should not pick winners and losers in the private sector.  </w:t>
+      </w:r>
+      <w:r>
+        <w:t>The second is that</w:t>
+      </w:r>
+      <w:r>
+        <w:t xml:space="preserve"> the </w:t>
+      </w:r>
+      <w:r>
+        <w:t>f</w:t>
+      </w:r>
+      <w:r>
+        <w:t>ederal govern</w:t>
+      </w:r>
+      <w:r>
+        <w:t>ment</w:t>
+      </w:r>
+      <w:r>
+        <w:t xml:space="preserve"> should not encourage a dependence on </w:t>
+      </w:r>
+      <w:r>
+        <w:t xml:space="preserve">federally provided financial support (i.e., </w:t>
+      </w:r>
+      <w:r>
+        <w:t>“corporate welfare”</w:t>
+      </w:r>
+      <w:r>
+        <w:t>)</w:t>
+      </w:r>
+      <w:r>
+        <w:t xml:space="preserve"> among the private sector (Murphy and Edwards).</w:t>
+      </w:r>
+    </w:p>
+    <w:p>
+      <w:pPr>
+        <w:ind w:firstLine="720"/>
+      </w:pPr>
+      <w:r>
+        <w:lastRenderedPageBreak/>
+        <w:t>The Small Business Innovation Research (SBIR) program created by the Small Business Innovation Development Act of 1982</w:t>
       </w:r>
       <w:r>
         <w:t xml:space="preserve"> </w:t>
       </w:r>
       <w:r>
-        <w:t xml:space="preserve"> In my review of the literature, I found only one study that specifically examined the association between development stage and technology transfer.  Munteanu (2012) provides useful insight into the topic.  However, there are substantial opportunities to improve upon both the approach and the results of Munteanu.  Moreover, there are important differences between the research design used by Munteanu and this study.  These differences have implications for the generalizability of the results and their usefulness in formulating public policy. </w:t>
+        <w:t>(Pub.L. 97-219)</w:t>
+      </w:r>
+      <w:r>
+        <w:t xml:space="preserve"> considers development stage in a broad sense.  The program is structured into three phases – feasibility (Phase I), development (Phase II), and commercialization (Phase III).  However, the federal government only provides funding for t</w:t>
+      </w:r>
+      <w:r>
+        <w:t>he first two phases.  P</w:t>
+      </w:r>
+      <w:r>
+        <w:t>rojects generally are focused on addressing identified needs within federal agencies.</w:t>
+      </w:r>
+      <w:r>
+        <w:t xml:space="preserve">  The NSF is the only agency that has broadened its SBIR program to consider projects more generally aligned with the overall mission of the agency that seek to serve private sector markets.  </w:t>
+      </w:r>
+      <w:r>
+        <w:t>However, only small businesses as defined by the government are eligible to participate in the program.  Moreover, it accounts for less than three percent (3%) of the extramural research and development budgets of federal agencies.  Even more, projects aren’t necessarily connected with technologies derived from previous federally-funded research and development</w:t>
+      </w:r>
+      <w:r>
+        <w:t xml:space="preserve"> programs (</w:t>
+      </w:r>
+      <w:r>
+        <w:t>U.S. Small Business Administration</w:t>
+      </w:r>
+      <w:r>
+        <w:t>, n.d.).</w:t>
       </w:r>
     </w:p>
     <w:p>
@@ -7658,7 +8691,104 @@
         <w:ind w:firstLine="720"/>
       </w:pPr>
       <w:r>
-        <w:t xml:space="preserve">Munteanu (2012) used an approach to study the role of development stage in technology transfer that is the typical of studies about technology transfer in general.  Munteanu applied economics-based rational choice theory.  The study also incorporated comparative advantage theory to understand differences between startup firms and established firms, although it didn’t explicitly define either category.  As such, it is not clear what criteria Munteanu used as the basis for classifying each case in the analysis.  </w:t>
+        <w:t xml:space="preserve">Studies of federal technology transfer policy typically have not focused on development stage.  </w:t>
+      </w:r>
+      <w:r>
+        <w:t xml:space="preserve">One of the most glaring issues </w:t>
+      </w:r>
+      <w:r>
+        <w:t>about studies</w:t>
+      </w:r>
+      <w:r>
+        <w:t xml:space="preserve"> of federal policy regarding technology transfer in general is the</w:t>
+      </w:r>
+      <w:r>
+        <w:t xml:space="preserve"> </w:t>
+      </w:r>
+      <w:r>
+        <w:t>narrow</w:t>
+      </w:r>
+      <w:r>
+        <w:t xml:space="preserve"> </w:t>
+      </w:r>
+      <w:r>
+        <w:t>focus on either the Bayh-Dole Act of 1980 (Dai, Pop &amp; Bretschneider, 2005) or the Small Business Innovation Research (SBIR) program that was created by Pub.L. 97-219 The Small Business Innovation Development Act of 1982 (</w:t>
+      </w:r>
+      <w:r>
+        <w:t xml:space="preserve">see, e.g., </w:t>
+      </w:r>
+      <w:r>
+        <w:t xml:space="preserve">Andersen, Bray &amp; Link, 2017; Joshi, Inouye &amp; Robinson, n.d.; Link &amp; Scott, 2010).  </w:t>
+      </w:r>
+      <w:r>
+        <w:t xml:space="preserve">Other </w:t>
+      </w:r>
+      <w:r>
+        <w:t>research</w:t>
+      </w:r>
+      <w:r>
+        <w:t xml:space="preserve"> has</w:t>
+      </w:r>
+      <w:r>
+        <w:t xml:space="preserve"> ventured into the broader innovation policy of the United States (</w:t>
+      </w:r>
+      <w:r>
+        <w:t xml:space="preserve">see, e.g., </w:t>
+      </w:r>
+      <w:r>
+        <w:t xml:space="preserve">Hemel, Ouellett &amp; Larrimore, 2019). </w:t>
+      </w:r>
+      <w:r>
+        <w:t xml:space="preserve"> </w:t>
+      </w:r>
+      <w:r>
+        <w:t xml:space="preserve">My review of the literature revealed no current studies </w:t>
+      </w:r>
+      <w:r>
+        <w:t xml:space="preserve">that </w:t>
+      </w:r>
+      <w:r>
+        <w:t xml:space="preserve">specifically </w:t>
+      </w:r>
+      <w:r>
+        <w:t>investigate</w:t>
+      </w:r>
+      <w:r>
+        <w:t>d the issue of development stage in federal technology transfer policy.</w:t>
+      </w:r>
+      <w:r>
+        <w:t xml:space="preserve"> </w:t>
+      </w:r>
+      <w:r>
+        <w:t>Many of the</w:t>
+      </w:r>
+      <w:r>
+        <w:t xml:space="preserve"> s</w:t>
+      </w:r>
+      <w:r>
+        <w:t>tudies</w:t>
+      </w:r>
+      <w:r>
+        <w:t xml:space="preserve"> I unearthed that provided policy options </w:t>
+      </w:r>
+      <w:r>
+        <w:t xml:space="preserve">regarding federal technology </w:t>
+      </w:r>
+      <w:r>
+        <w:lastRenderedPageBreak/>
+        <w:t xml:space="preserve">transfer policy </w:t>
+      </w:r>
+      <w:r>
+        <w:t>we</w:t>
+      </w:r>
+      <w:r>
+        <w:t xml:space="preserve">re generally formative evaluation studies for specific programs, </w:t>
+      </w:r>
+      <w:r>
+        <w:t>particularly</w:t>
+      </w:r>
+      <w:r>
+        <w:t xml:space="preserve"> the SBIR program.</w:t>
       </w:r>
     </w:p>
     <w:p>
@@ -7666,983 +8796,156 @@
         <w:ind w:firstLine="720"/>
       </w:pPr>
       <w:r>
-        <w:t xml:space="preserve">Munteanu (2012) was a quantitative empirical design that used correlational regression analyses, which again is typical of studies about the topic.  The study operationalized the concept of technology as disclosures of patentable subject matter.  It operationalized technology transfer as executed licenses for patented inventions assigned to universities and income generated from those licenses.  This is typical of technology transfer studies but is perhaps overly narrow as I will further discuss a bit later.  Development stage was the primary explanatory variable.  </w:t>
-      </w:r>
+        <w:t xml:space="preserve">Kochenkova, Grimaldi, and Munari (2016) </w:t>
+      </w:r>
+      <w:r>
+        <w:t xml:space="preserve">examined 46 studies that either explicitly referenced public support mechanisms to facilitate university </w:t>
+      </w:r>
+      <w:r>
+        <w:t xml:space="preserve">technology </w:t>
+      </w:r>
+      <w:r>
+        <w:t>transfer activities or conducted investigations of single policy measures or sets of measures aimed at technology transfer</w:t>
+      </w:r>
+      <w:r>
+        <w:t xml:space="preserve">.  </w:t>
+      </w:r>
+      <w:r>
+        <w:t>They found that the primary public policy measures studied in the literature included legislative and institutional measures, direct financial measures, and competence-building measures.  In general, all the studies were focused on either policy design or impact assessment</w:t>
+      </w:r>
+      <w:r>
+        <w:t xml:space="preserve">. </w:t>
+      </w:r>
+      <w:r>
+        <w:t xml:space="preserve">A significant number of the studies focused on the design of intellectual property rights.  </w:t>
+      </w:r>
+      <w:r>
+        <w:t>Relatively fewer studies detailed the impact public policy measures had on actual university technology transfer rates and outcomes.</w:t>
+      </w:r>
+      <w:r>
+        <w:t xml:space="preserve">  None of the studies appeared to address the issue of development stage.</w:t>
+      </w:r>
+    </w:p>
+    <w:p>
+      <w:pPr>
+        <w:pStyle w:val="LiteratureReviewHeader1Bold"/>
+      </w:pPr>
+      <w:bookmarkStart w:id="21" w:name="_Toc41026911"/>
+      <w:r>
+        <w:t>Conclusion</w:t>
+      </w:r>
+      <w:bookmarkEnd w:id="21"/>
+    </w:p>
+    <w:p>
+      <w:r>
+        <w:tab/>
+      </w:r>
+      <w:r>
+        <w:t xml:space="preserve">This literature review sought to identify the relevant conceptual and theoretical frameworks for a proposed study of the role of development stage in university technology transfer.  </w:t>
+      </w:r>
+      <w:r>
+        <w:t xml:space="preserve">In broad terms, the proposed study aims to provide insight into why private sector organizations choose not to pursue the acquisition and use of university-created technologies that seem to align the with their mission and profit motives even when the organizations appear to have the resources to do so.  More specifically, the proposed study seeks to examine the notion commonly held among technology transfer professionals that the development stage of a technology greatly influences the likelihood that the technology will be transferred to the private sector for use that benefits the public interest.  </w:t>
+      </w:r>
+      <w:r>
+        <w:t>If an effect is found, this proposed study also seeks to determine the causal mechanism for it.</w:t>
+      </w:r>
+    </w:p>
+    <w:p>
+      <w:pPr>
+        <w:ind w:firstLine="720"/>
+      </w:pPr>
       <w:r>
         <w:lastRenderedPageBreak/>
-        <w:t xml:space="preserve">Munteanu used an ordinal level of measure for development stage and a scale conceived by the researcher.  However, there is no evidence that any type of validity analysis was performed for this scale.  The scale itself is somewhat arbitrary and subjective.  The analysis included several control variables related to the characteristics of the inventor and the type of invention.  Munteanu used a nominal level of measure for invention type that employed categories conceived by the researcher.  Like many other technology transfer studies, the categories for type of invention used by Munteanu were somewhat arbitrary and subjective.  Again, there is no evidence that any type of validity analysis was conducted for the nominal categories.  The data used in Munteanu was a census of 700 inventions disclosed to the University of California – San Diego between January 1, 1986 and December 31, 2003.  However, it is not clear if the analysis included all disclosures during this period or only disclosures that resulted in an allowed patent.  </w:t>
-      </w:r>
-    </w:p>
-    <w:p>
-      <w:pPr>
-        <w:ind w:firstLine="720"/>
-      </w:pPr>
-      <w:r>
-        <w:t>The research question examined by Munteanu (2012) was whether there are differences in the types of technologies pursued by established firms compared to startup firms.  However, the criteria for what constitutes an established firm versus a startup firm was not specified.  Munteanu theorized that under the theory of comparative advantage, established firms and startup firms would seek to acquire technologies of different development stages.  Munteanu tested two primary hypotheses.  The first hypothesis was that e</w:t>
-      </w:r>
-      <w:r>
-        <w:t xml:space="preserve">stablished firms are more likely to license inventions in the </w:t>
-      </w:r>
-      <w:r>
-        <w:t>“</w:t>
-      </w:r>
-      <w:r>
-        <w:t>ready</w:t>
-      </w:r>
-      <w:r>
-        <w:t>”</w:t>
-      </w:r>
-      <w:r>
-        <w:t xml:space="preserve"> stage of development than inventions in earlier stages of development.</w:t>
-      </w:r>
-      <w:r>
-        <w:t xml:space="preserve">  The second hypothesis was that s</w:t>
-      </w:r>
-      <w:r>
-        <w:t xml:space="preserve">tart-up firms are more likely to license inventions in the </w:t>
-      </w:r>
-      <w:r>
-        <w:t>“</w:t>
-      </w:r>
-      <w:r>
-        <w:t>conceptual</w:t>
-      </w:r>
-      <w:r>
-        <w:t>”</w:t>
-      </w:r>
-      <w:r>
-        <w:t xml:space="preserve"> stage of development than inventions in later stages of development.</w:t>
-      </w:r>
-    </w:p>
-    <w:p>
-      <w:pPr>
-        <w:ind w:firstLine="720"/>
-      </w:pPr>
-      <w:r>
-        <w:t xml:space="preserve">The study tested these hypotheses based on four key assumptions.  First, economies of scale and informational asymmetries are important criteria in licensing decisions of firms.  </w:t>
-      </w:r>
-      <w:r>
-        <w:lastRenderedPageBreak/>
-        <w:t xml:space="preserve">Second, established firms have a comparative advantage to startup firms in commercializing inventions that are ready for manufacturing.  Third, startup firms have a comparative advantage to established firms in commercializing inventions at the conceptual stage.  Fourth, the past licensing experience of inventors increases inventor propensity to pursue commercialization of inventions.  Munteanu applied these assumptions without providing any evidence of their reasonableness.  </w:t>
-      </w:r>
-    </w:p>
-    <w:p>
-      <w:pPr>
-        <w:ind w:firstLine="720"/>
-      </w:pPr>
-      <w:r>
-        <w:t xml:space="preserve">Munteanu (2012) found sufficient evidence to reject the null hypotheses in favor of the alternative hypotheses.  </w:t>
-      </w:r>
-      <w:r>
-        <w:t xml:space="preserve">The odds ratio </w:t>
-      </w:r>
-      <w:r>
-        <w:t>of invention licensing by startup</w:t>
+        <w:t>T</w:t>
+      </w:r>
+      <w:r>
+        <w:t>he literature</w:t>
+      </w:r>
+      <w:r>
+        <w:t xml:space="preserve"> review focused on two primary lenses through which I propose to examine the study the topic.</w:t>
       </w:r>
       <w:r>
         <w:t xml:space="preserve"> </w:t>
       </w:r>
       <w:r>
-        <w:t xml:space="preserve">firms </w:t>
-      </w:r>
-      <w:r>
-        <w:t xml:space="preserve">relative to invention </w:t>
-      </w:r>
-      <w:r>
-        <w:t>licensing by established firms was lower for</w:t>
+        <w:t xml:space="preserve"> T</w:t>
+      </w:r>
+      <w:r>
+        <w:t xml:space="preserve">he </w:t>
+      </w:r>
+      <w:r>
+        <w:t>public-sector</w:t>
+      </w:r>
+      <w:r>
+        <w:t xml:space="preserve"> economics perspective </w:t>
+      </w:r>
+      <w:r>
+        <w:t>helps to</w:t>
+      </w:r>
+      <w:r>
+        <w:t xml:space="preserve"> understand the implications of conceiving technology and technology transfer as impure public goods and merit goods.  The </w:t>
+      </w:r>
+      <w:r>
+        <w:t xml:space="preserve">perspective of </w:t>
+      </w:r>
+      <w:r>
+        <w:t>organizational theory and behavior and decision theory</w:t>
+      </w:r>
+      <w:r>
+        <w:t xml:space="preserve"> provides </w:t>
+      </w:r>
+      <w:r>
+        <w:t xml:space="preserve">theories and frameworks for understanding </w:t>
+      </w:r>
+      <w:r>
+        <w:t>organizational decision making</w:t>
+      </w:r>
+      <w:r>
+        <w:t xml:space="preserve">.  The </w:t>
+      </w:r>
+      <w:r>
+        <w:t>literature review also identified</w:t>
+      </w:r>
+      <w:r>
+        <w:t xml:space="preserve"> additional theoretical and conceptual frameworks</w:t>
+      </w:r>
+      <w:r>
+        <w:t xml:space="preserve"> and provided insights</w:t>
       </w:r>
       <w:r>
         <w:t xml:space="preserve"> </w:t>
       </w:r>
       <w:r>
-        <w:t xml:space="preserve">later stage </w:t>
-      </w:r>
-      <w:r>
-        <w:t>inventions and highe</w:t>
-      </w:r>
-      <w:r>
-        <w:t xml:space="preserve">r for earlier stage inventions.  </w:t>
-      </w:r>
-      <w:r>
-        <w:t>Invention l</w:t>
-      </w:r>
-      <w:r>
-        <w:t>icensing by established firms was</w:t>
-      </w:r>
-      <w:r>
-        <w:t xml:space="preserve"> positively correlated with later </w:t>
-      </w:r>
-      <w:r>
-        <w:t xml:space="preserve">invention development </w:t>
-      </w:r>
-      <w:r>
-        <w:t>stage.</w:t>
-      </w:r>
-    </w:p>
-    <w:p>
-      <w:pPr>
-        <w:ind w:firstLine="720"/>
-      </w:pPr>
-      <w:r>
-        <w:t xml:space="preserve">While insightful, Munteanu (2012) does not specifically answer the research question </w:t>
-      </w:r>
-      <w:r>
-        <w:t xml:space="preserve">put forward </w:t>
-      </w:r>
-      <w:r>
-        <w:t xml:space="preserve">for the proposed study.  </w:t>
-      </w:r>
-      <w:r>
-        <w:t>The nature of the sample used by Munteanu significantly limits the generalizability of the study’s results.</w:t>
-      </w:r>
-      <w:r>
-        <w:t xml:space="preserve">  Moreover, the study by Munteanu only establishes correlation, not causation.  </w:t>
-      </w:r>
-      <w:r>
-        <w:t xml:space="preserve">Although the results obtained by Munteanu can be taken as </w:t>
-      </w:r>
-      <w:r>
-        <w:rPr>
-          <w:i/>
-        </w:rPr>
-        <w:t>prima facie</w:t>
-      </w:r>
-      <w:r>
-        <w:t xml:space="preserve"> evidence that comparative advantage</w:t>
-      </w:r>
-      <w:r>
-        <w:t xml:space="preserve"> may lead certain types of private sector firms to prefer earlier or later stage technologies</w:t>
-      </w:r>
-      <w:r>
-        <w:t>, they do not rule out other causes</w:t>
-      </w:r>
-      <w:r>
-        <w:t xml:space="preserve"> or potential dynamics</w:t>
-      </w:r>
-      <w:r>
-        <w:t xml:space="preserve">.  </w:t>
-      </w:r>
-      <w:r>
-        <w:t xml:space="preserve">For example, startup </w:t>
-      </w:r>
-      <w:r>
-        <w:t xml:space="preserve">companies </w:t>
-      </w:r>
-      <w:r>
-        <w:t xml:space="preserve">may actually prefer later stage technologies but may not have the resources to competitively bid for such technologies.  As such, </w:t>
-      </w:r>
-      <w:r>
-        <w:t>startup companies</w:t>
-      </w:r>
-      <w:r>
-        <w:t xml:space="preserve"> may simply settle for earlier stage technologies because they are forced to do so, not because they have a comparative advantage in commercializing earlier stage technologies.  Also, g</w:t>
-      </w:r>
-      <w:r>
-        <w:t xml:space="preserve">iven the uncertainty surrounding how </w:t>
-      </w:r>
-      <w:r>
-        <w:t>Munteneau categorized technologies</w:t>
-      </w:r>
-      <w:r>
-        <w:t xml:space="preserve"> by</w:t>
-      </w:r>
-      <w:r>
-        <w:t xml:space="preserve"> development stage, it’</w:t>
-      </w:r>
-      <w:r>
-        <w:t>s quite possible that any</w:t>
-      </w:r>
-      <w:r>
-        <w:t xml:space="preserve"> correlation </w:t>
-      </w:r>
-      <w:r>
-        <w:t>observed was a product</w:t>
-      </w:r>
-      <w:r>
-        <w:t xml:space="preserve"> of </w:t>
-      </w:r>
-      <w:r>
-        <w:t xml:space="preserve">the method used to categorize </w:t>
-      </w:r>
-      <w:r>
-        <w:lastRenderedPageBreak/>
-        <w:t>technologies by development stage</w:t>
-      </w:r>
-      <w:r>
-        <w:t xml:space="preserve"> and not anything fundamental to the nature of</w:t>
-      </w:r>
-      <w:r>
-        <w:t xml:space="preserve"> university technology transfer or the way that private sector firms operate.</w:t>
-      </w:r>
-    </w:p>
-    <w:p>
-      <w:pPr>
-        <w:ind w:firstLine="720"/>
-      </w:pPr>
-      <w:r>
-        <w:t xml:space="preserve">Baek, Hwang, and Park (2018) included development stage (i.e., </w:t>
-      </w:r>
-      <w:r>
-        <w:t xml:space="preserve">degree of </w:t>
-      </w:r>
-      <w:r>
-        <w:t>technology maturity</w:t>
-      </w:r>
-      <w:r>
-        <w:t xml:space="preserve">) </w:t>
-      </w:r>
-      <w:r>
-        <w:t>as a factor in their analysis of technology transfer.  They used regression analysis to examine the correlations between various independent variables and successful technology transfer which they operationalized as the execution of a contact to use a technology.  They operationalized development stage as the TRL level before research and development and TRL level after research and development.  Baek, Hwang, and Park did find a statistically significant correlation between TRL level after research and development and successful technology transfer.  However, this study has limited generalizability</w:t>
-      </w:r>
-      <w:r>
-        <w:t xml:space="preserve"> to university technology transfer in the United States</w:t>
-      </w:r>
-      <w:r>
-        <w:t>.  It focused only on railroad projects in South Korea, which has a significantly different economic system than the United States.</w:t>
-      </w:r>
-      <w:r>
-        <w:t xml:space="preserve">  It</w:t>
-      </w:r>
-      <w:r>
-        <w:t xml:space="preserve"> also did not address causality in the relationship between development stage and technology transfer success.</w:t>
-      </w:r>
-    </w:p>
-    <w:p>
-      <w:pPr>
-        <w:ind w:firstLine="720"/>
-      </w:pPr>
-      <w:r>
-        <w:t xml:space="preserve">Song, Park, &amp; Park (2017) examined factors that could potentially influence business decisions about commercializing technology transferred from government research institutes (GRIs) to small and medium-sized enterprises (SMEs).  </w:t>
-      </w:r>
-      <w:r>
-        <w:t xml:space="preserve">They included technology maturity as a potential explanatory factor.  </w:t>
-      </w:r>
-      <w:r>
-        <w:t xml:space="preserve">They operationalized successful technology transfer as a </w:t>
-      </w:r>
-      <w:r>
-        <w:t xml:space="preserve">dichotomous variable indicating the </w:t>
-      </w:r>
-      <w:r>
-        <w:t>licensee’s intention to conduct additional research and de</w:t>
-      </w:r>
-      <w:r>
-        <w:t xml:space="preserve">velopment on the technology.  </w:t>
-      </w:r>
-      <w:r>
-        <w:t xml:space="preserve">The authors did not find a statistically significant association between technology maturity and technology transfer success as defined in the study.  </w:t>
-      </w:r>
-      <w:r>
-        <w:t>However, t</w:t>
-      </w:r>
-      <w:r>
-        <w:t xml:space="preserve">his study also has limited generalizability to university technology transfer in the United States.  Song, Park, and Park used a five-point Likert scale to measure technology maturity.  There is no indication that they validated the scale prior to using it.  The way the authors operationalized </w:t>
-      </w:r>
-      <w:r>
-        <w:lastRenderedPageBreak/>
-        <w:t>successful technology transfer also may have been problematic.  Moreover, the authors conducted the study in South Korea in the context of an economic system that is significantly different than that for the United States.</w:t>
-      </w:r>
-    </w:p>
-    <w:p>
-      <w:pPr>
-        <w:ind w:firstLine="720"/>
-      </w:pPr>
-      <w:r>
-        <w:t xml:space="preserve">While there appears to be few studies that have explicitly examined the role of development stage in university technology transfer, there is ample evidence in the literature that allude to it.  A statement from the Michigan Biotechnology Institute (MBI) submitted for the record of a hearing in the U.S. House of Representatives discussed MBI’s efforts to </w:t>
-      </w:r>
-      <w:r>
-        <w:t>advance technology from the pre-competitive stage to a stage that is useful to industry</w:t>
-      </w:r>
-      <w:r>
-        <w:t xml:space="preserve"> (Barriers to Domestic Technology Transfer, 1992)</w:t>
-      </w:r>
-      <w:r>
-        <w:t xml:space="preserve">.  </w:t>
-      </w:r>
-      <w:r>
-        <w:t xml:space="preserve">Fraser (2010) </w:t>
-      </w:r>
-      <w:r>
-        <w:t xml:space="preserve">also pointed out the increasing use of gap funding </w:t>
-      </w:r>
-      <w:r>
-        <w:t xml:space="preserve">among universities </w:t>
-      </w:r>
-      <w:r>
-        <w:t xml:space="preserve">to help make the transition from research and development </w:t>
-      </w:r>
-      <w:r>
-        <w:t>to the market – the so called “valley of d</w:t>
-      </w:r>
-      <w:r>
-        <w:t xml:space="preserve">eath.”  </w:t>
-      </w:r>
-      <w:r>
-        <w:t xml:space="preserve">Chu (2013) </w:t>
-      </w:r>
-      <w:r>
-        <w:t xml:space="preserve">discussed a program the </w:t>
-      </w:r>
-      <w:r>
-        <w:t>Los Angeles campus of the U</w:t>
-      </w:r>
-      <w:r>
-        <w:t>niversity</w:t>
-      </w:r>
-      <w:r>
-        <w:t xml:space="preserve"> of California</w:t>
-      </w:r>
-      <w:r>
-        <w:t xml:space="preserve"> implemented to close the gap between the state of a technology where federal funding ends and the point where the private sector is willing to partner to make use of the technology.  </w:t>
-      </w:r>
-      <w:r>
-        <w:t xml:space="preserve">Likewise, Spearing (2013) emphasized the importance of mechanisms to move university-created technology </w:t>
-      </w:r>
-      <w:r>
-        <w:t>to</w:t>
-      </w:r>
-      <w:r>
-        <w:t xml:space="preserve"> </w:t>
-      </w:r>
-      <w:r>
-        <w:t>the point where it is useful and can be transitioned to the priv</w:t>
-      </w:r>
-      <w:r>
-        <w:t>ate sector</w:t>
-      </w:r>
-      <w:r>
-        <w:t xml:space="preserve">.  </w:t>
-      </w:r>
-      <w:r>
-        <w:t xml:space="preserve">Such observations </w:t>
-      </w:r>
-      <w:r>
-        <w:t>suggest a relationship between development stage and s</w:t>
-      </w:r>
-      <w:r>
-        <w:t>uccessful technology transfer.</w:t>
-      </w:r>
-    </w:p>
-    <w:p>
-      <w:pPr>
-        <w:pStyle w:val="LiteratureReviewHeader2Bold"/>
-      </w:pPr>
-      <w:bookmarkStart w:id="19" w:name="_Toc41026909"/>
-      <w:r>
-        <w:t>The Valley of Death</w:t>
-      </w:r>
-      <w:r>
-        <w:t xml:space="preserve"> in University Technology Transfer</w:t>
-      </w:r>
-      <w:bookmarkEnd w:id="19"/>
-    </w:p>
-    <w:p>
-      <w:pPr>
-        <w:ind w:firstLine="720"/>
-      </w:pPr>
-      <w:r>
-        <w:t>T</w:t>
-      </w:r>
-      <w:r>
-        <w:t>here have been numerous studies</w:t>
-      </w:r>
-      <w:r>
-        <w:t xml:space="preserve"> (</w:t>
-      </w:r>
-      <w:r>
-        <w:t xml:space="preserve">see, e.g., </w:t>
-      </w:r>
-      <w:r>
-        <w:t>Markham, 2002; Markham, Ward, Aiman-Smith, &amp; Kingon</w:t>
-      </w:r>
-      <w:r>
-        <w:t>, 201</w:t>
-      </w:r>
-      <w:r>
-        <w:t>0; Tirpak, 2017; Wessner</w:t>
-      </w:r>
-      <w:r>
-        <w:t>, 2005) on the so called “valley of death”</w:t>
-      </w:r>
-      <w:r>
-        <w:t xml:space="preserve"> </w:t>
-      </w:r>
-      <w:r>
-        <w:t xml:space="preserve">– a reference to the gap between basic research and applied research in which promising technologies are often abandoned because of an inability to attract sufficient funding to support the R&amp;D activities necessary to further their development.  Many of these studies seem to allude </w:t>
-      </w:r>
-      <w:r>
-        <w:lastRenderedPageBreak/>
-        <w:t>to an association between development stage and</w:t>
-      </w:r>
-      <w:r>
-        <w:t xml:space="preserve"> successful technology transfer.  They generally employ a three-stage framework that describes the progress of technology from laboratory to market.</w:t>
-      </w:r>
-    </w:p>
-    <w:p>
-      <w:pPr>
-        <w:ind w:firstLine="720"/>
-      </w:pPr>
-      <w:r>
-        <w:t>Wessner (2005) observed that many private venture capital markets are unwilling to fund promising but risky concepts for commercializing technologies that have not been validated.  He highlighted the advanced technology program (ATP) has as an example of the success that can be achieved when funding is provided to advance the development stage of technologies to a point of commercial viability that is more suitable for private sector involvement.  According to Wessner, this approach has led to the successful transfer of fuel cell, proteomics, medical diagnostic, and lithography technologies.</w:t>
-      </w:r>
-      <w:r>
-        <w:t xml:space="preserve">  Moreover, Wessner argues there is clear evidence that ATP helped attract the private investment necessary to successfully transfer technologies to offerings in the private sector that benefited the public interest.</w:t>
-      </w:r>
-    </w:p>
-    <w:p>
-      <w:pPr>
-        <w:ind w:firstLine="720"/>
-      </w:pPr>
-      <w:r>
-        <w:t xml:space="preserve">Murphy and Edwards (2003) examined the difficulties of transitioning publicly-funded, early-stage ventures attempting to apply new </w:t>
-      </w:r>
-      <w:r>
-        <w:t xml:space="preserve">energy </w:t>
-      </w:r>
-      <w:r>
-        <w:t xml:space="preserve">technologies to create commercial offerings </w:t>
-      </w:r>
-      <w:r>
-        <w:t xml:space="preserve">across the so-called </w:t>
-      </w:r>
-      <w:r>
-        <w:t>“</w:t>
-      </w:r>
-      <w:r>
-        <w:t>valley of death</w:t>
-      </w:r>
-      <w:r>
-        <w:t>.</w:t>
-      </w:r>
-      <w:r>
-        <w:t>”</w:t>
-      </w:r>
-      <w:r>
-        <w:t xml:space="preserve">  </w:t>
-      </w:r>
-      <w:r>
-        <w:t>They argued that such ventures fail to obtain private sector funding because here are “significant gaps between what the ventures are offering to investors and what the potential investors are seeking” (p. 4).</w:t>
-      </w:r>
-      <w:r>
-        <w:t xml:space="preserve"> </w:t>
-      </w:r>
-      <w:r>
-        <w:t xml:space="preserve"> </w:t>
-      </w:r>
-      <w:r>
-        <w:t>Murphy and Edwards observed that t</w:t>
-      </w:r>
-      <w:r>
-        <w:t>he need to justify budgets and demonstrate public benefits in an unrealistically short time frame pressures fe</w:t>
-      </w:r>
-      <w:r>
-        <w:t>deral agencies to accelerate</w:t>
-      </w:r>
-      <w:r>
-        <w:t xml:space="preserve"> hand</w:t>
-      </w:r>
-      <w:r>
-        <w:t>ing</w:t>
-      </w:r>
-      <w:r>
-        <w:t xml:space="preserve">-off </w:t>
-      </w:r>
-      <w:r>
-        <w:t xml:space="preserve">technologies </w:t>
-      </w:r>
-      <w:r>
-        <w:t>to the private sector in a way that is often abrupt and ineffective</w:t>
-      </w:r>
-      <w:r>
-        <w:t>.  The private sector typically focuses on investment opportunities that are at a</w:t>
-      </w:r>
-      <w:r>
-        <w:t xml:space="preserve"> later stage of development than</w:t>
-      </w:r>
-      <w:r>
-        <w:t xml:space="preserve"> what is normally the case with opportunities related to research and development projects at the point when public sector funding is ending</w:t>
-      </w:r>
-      <w:r>
-        <w:t xml:space="preserve"> (Murphy &amp; Edwards)</w:t>
-      </w:r>
-      <w:r>
-        <w:t xml:space="preserve">.  </w:t>
-      </w:r>
-      <w:r>
-        <w:t xml:space="preserve">Moran (2007) noted a similar phenomenon in drug </w:t>
-      </w:r>
-      <w:r>
-        <w:lastRenderedPageBreak/>
-        <w:t xml:space="preserve">discovery characterized by a widening in the gap between the end-point of traditional funding support for academic research and development and the development stage of projects that the private sector is interested in supporting or acquiring.  </w:t>
-      </w:r>
-      <w:r>
-        <w:t xml:space="preserve">According to Murphy and Edwards, private sector investors view technologies derived from </w:t>
-      </w:r>
-      <w:r>
-        <w:t>federally-funded</w:t>
-      </w:r>
-      <w:r>
-        <w:t xml:space="preserve"> research and development as much less advanced than do </w:t>
-      </w:r>
-      <w:r>
-        <w:t>the public-</w:t>
-      </w:r>
-      <w:r>
-        <w:t>sector sponsors of that research and development.</w:t>
-      </w:r>
-      <w:r>
-        <w:t xml:space="preserve">  Moreover, the private sector is interested in businesses, while</w:t>
-      </w:r>
-      <w:r>
-        <w:t xml:space="preserve"> the</w:t>
-      </w:r>
-      <w:r>
-        <w:t xml:space="preserve"> output of research and development is technology.  The two are not synonymous.</w:t>
-      </w:r>
-    </w:p>
-    <w:p>
-      <w:pPr>
-        <w:ind w:firstLine="720"/>
-      </w:pPr>
-      <w:r>
-        <w:t xml:space="preserve">The existence of the “valley of death” phenomenon strongly supports the theory that development stage is a significant factor in technology transfer outcomes.  However, it is not definitive proof.  There may be other scenarios that could produce the phenomenon.  For example, it could </w:t>
-      </w:r>
-      <w:r>
-        <w:t xml:space="preserve">simply </w:t>
-      </w:r>
-      <w:r>
-        <w:t xml:space="preserve">be a matter of supply of labor.  Some scholars have posited that </w:t>
-      </w:r>
-      <w:r>
-        <w:t>product</w:t>
-      </w:r>
-      <w:r>
-        <w:t xml:space="preserve"> champions, driven by some motivation, shepherd projects across the “valley of death” (Markham 2002; Markham, Ward, Aiman-Smith, &amp; Kingon, 2010).  </w:t>
-      </w:r>
-      <w:r>
-        <w:t xml:space="preserve">Development stage may not be a significant factor </w:t>
-      </w:r>
-      <w:r>
-        <w:t xml:space="preserve">for </w:t>
-      </w:r>
-      <w:r>
-        <w:t>these champions.  The phenomenon we call the “valley of death” could be nothing more than an imbalance between supply of champions and demand for champions much like shortages seen in other professions and industries, such as the dearth of engineers or programmers.</w:t>
-      </w:r>
-      <w:r>
-        <w:t xml:space="preserve">  Another scenario is that some factor other than development stage, such as technology category, is the primary determinant between those technologies that successfully cross the “valley of death” and those that don’t.</w:t>
-      </w:r>
-    </w:p>
-    <w:p>
-      <w:pPr>
-        <w:pStyle w:val="LiteratureReviewHeader1Bold"/>
-      </w:pPr>
-      <w:bookmarkStart w:id="20" w:name="_Toc41026910"/>
-      <w:r>
-        <w:t xml:space="preserve">Development Stage in </w:t>
-      </w:r>
-      <w:r>
-        <w:t xml:space="preserve">Federal </w:t>
-      </w:r>
-      <w:r>
-        <w:t>Technology Transfer Policy</w:t>
-      </w:r>
-      <w:bookmarkEnd w:id="20"/>
-    </w:p>
-    <w:p>
-      <w:pPr>
-        <w:ind w:firstLine="720"/>
-      </w:pPr>
-      <w:r>
-        <w:t xml:space="preserve">Federal technology transfer policy does not explicitly and directly address development stage but there are aspects that one can use to </w:t>
-      </w:r>
-      <w:r>
-        <w:t>draw some conclusions</w:t>
-      </w:r>
-      <w:r>
-        <w:t xml:space="preserve"> about the role of development stage in </w:t>
-      </w:r>
-      <w:r>
-        <w:t xml:space="preserve">relevant </w:t>
-      </w:r>
-      <w:r>
-        <w:t>federal public policy</w:t>
-      </w:r>
-      <w:r>
-        <w:t xml:space="preserve"> regarding technology transfer</w:t>
-      </w:r>
-      <w:r>
-        <w:t xml:space="preserve">.  </w:t>
-      </w:r>
-      <w:r>
-        <w:t xml:space="preserve">Murphy and </w:t>
-      </w:r>
-      <w:r>
-        <w:lastRenderedPageBreak/>
-        <w:t xml:space="preserve">Edwards (2003) argued that the federal government considers </w:t>
-      </w:r>
-      <w:r>
-        <w:t xml:space="preserve">the </w:t>
-      </w:r>
-      <w:r>
-        <w:t>commercialization of technologies created from federally-funded research and development as the responsibility of the private sector.  For example, the Department of Energy (DOE) and the National Renewable Energy Laboratory (NREL) expect private sector firms to develop offerings based on its technologies and introduced them to the marketplace.</w:t>
-      </w:r>
-      <w:r>
-        <w:t xml:space="preserve">  There are two primary principles that significantly influence federal public policy regarding technology transfer.  </w:t>
-      </w:r>
-      <w:r>
-        <w:t>The f</w:t>
-      </w:r>
-      <w:r>
-        <w:t>irst</w:t>
-      </w:r>
-      <w:r>
-        <w:t xml:space="preserve"> principle is that </w:t>
-      </w:r>
-      <w:r>
-        <w:t xml:space="preserve">the </w:t>
-      </w:r>
-      <w:r>
-        <w:t>federal government</w:t>
-      </w:r>
-      <w:r>
-        <w:t xml:space="preserve"> should not pick winners and losers in the private sector.  </w:t>
-      </w:r>
-      <w:r>
-        <w:t>The second is that</w:t>
-      </w:r>
-      <w:r>
-        <w:t xml:space="preserve"> the </w:t>
-      </w:r>
-      <w:r>
-        <w:t>f</w:t>
-      </w:r>
-      <w:r>
-        <w:t>ederal govern</w:t>
-      </w:r>
-      <w:r>
-        <w:t>ment</w:t>
-      </w:r>
-      <w:r>
-        <w:t xml:space="preserve"> should not encourage a dependence on </w:t>
-      </w:r>
-      <w:r>
-        <w:t xml:space="preserve">federally provided financial support (i.e., </w:t>
-      </w:r>
-      <w:r>
-        <w:t>“corporate welfare”</w:t>
-      </w:r>
-      <w:r>
-        <w:t>)</w:t>
-      </w:r>
-      <w:r>
-        <w:t xml:space="preserve"> among the private sector (Murphy and Edwards).</w:t>
-      </w:r>
-    </w:p>
-    <w:p>
-      <w:pPr>
-        <w:ind w:firstLine="720"/>
-      </w:pPr>
-      <w:r>
-        <w:t>The Small Business Innovation Research (SBIR) program created by the Small Business Innovation Development Act of 1982</w:t>
-      </w:r>
-      <w:r>
-        <w:t xml:space="preserve"> </w:t>
-      </w:r>
-      <w:r>
-        <w:t>(Pub.L. 97-219)</w:t>
-      </w:r>
-      <w:r>
-        <w:t xml:space="preserve"> considers development stage in a broad sense.  The program is structured into three phases – feasibility (Phase I), development (Phase II), and commercialization (Phase III).  However, the federal government only provides funding for t</w:t>
-      </w:r>
-      <w:r>
-        <w:t>he first two phases.  P</w:t>
-      </w:r>
-      <w:r>
-        <w:t>rojects generally are focused on addressing identified needs within federal agencies.</w:t>
-      </w:r>
-      <w:r>
-        <w:t xml:space="preserve">  The NSF is the only agency that has broadened its SBIR program to consider projects more generally aligned with the overall mission of the agency that seek to serve private sector markets.  </w:t>
-      </w:r>
-      <w:r>
-        <w:t>However, only small businesses as defined by the government are eligible to participate in the program.  Moreover, it accounts for less than three percent (3%) of the extramural research and development budgets of federal agencies.  Even more, projects aren’t necessarily connected with technologies derived from previous federally-funded research and development</w:t>
-      </w:r>
-      <w:r>
-        <w:t xml:space="preserve"> programs (</w:t>
-      </w:r>
-      <w:r>
-        <w:t>U.S. Small Business Administration</w:t>
-      </w:r>
-      <w:r>
-        <w:t>, n.d.).</w:t>
-      </w:r>
-    </w:p>
-    <w:p>
-      <w:pPr>
-        <w:ind w:firstLine="720"/>
-      </w:pPr>
-      <w:r>
-        <w:t xml:space="preserve">Studies of federal technology transfer policy typically have not focused on development stage.  </w:t>
-      </w:r>
-      <w:r>
-        <w:t xml:space="preserve">One of the most glaring issues </w:t>
-      </w:r>
-      <w:r>
-        <w:t>about studies</w:t>
-      </w:r>
-      <w:r>
-        <w:t xml:space="preserve"> of federal policy regarding technology </w:t>
-      </w:r>
-      <w:r>
-        <w:lastRenderedPageBreak/>
-        <w:t>transfer in general is the</w:t>
-      </w:r>
-      <w:r>
-        <w:t xml:space="preserve"> </w:t>
-      </w:r>
-      <w:r>
-        <w:t>narrow</w:t>
-      </w:r>
-      <w:r>
-        <w:t xml:space="preserve"> </w:t>
-      </w:r>
-      <w:r>
-        <w:t>focus on either the Bayh-Dole Act of 1980 (Dai, Pop &amp; Bretschneider, 2005) or the Small Business Innovation Research (SBIR) program that was created by Pub.L. 97-219 The Small Business Innovation Development Act of 1982 (</w:t>
-      </w:r>
-      <w:r>
-        <w:t xml:space="preserve">see, e.g., </w:t>
-      </w:r>
-      <w:r>
-        <w:t xml:space="preserve">Andersen, Bray &amp; Link, 2017; Joshi, Inouye &amp; Robinson, n.d.; Link &amp; Scott, 2010).  </w:t>
-      </w:r>
-      <w:r>
-        <w:t xml:space="preserve">Other </w:t>
-      </w:r>
-      <w:r>
-        <w:t>research</w:t>
-      </w:r>
-      <w:r>
-        <w:t xml:space="preserve"> has</w:t>
-      </w:r>
-      <w:r>
-        <w:t xml:space="preserve"> ventured into the broader innovation policy of the United States (</w:t>
-      </w:r>
-      <w:r>
-        <w:t xml:space="preserve">see, e.g., </w:t>
-      </w:r>
-      <w:r>
-        <w:t xml:space="preserve">Hemel, Ouellett &amp; Larrimore, 2019). </w:t>
-      </w:r>
-      <w:r>
-        <w:t xml:space="preserve"> </w:t>
-      </w:r>
-      <w:r>
-        <w:t xml:space="preserve">My review of the literature revealed no current studies </w:t>
-      </w:r>
-      <w:r>
-        <w:t xml:space="preserve">that </w:t>
-      </w:r>
-      <w:r>
-        <w:t xml:space="preserve">specifically </w:t>
-      </w:r>
-      <w:r>
-        <w:t>investigate</w:t>
-      </w:r>
-      <w:r>
-        <w:t>d the issue of development stage in federal technology transfer policy.</w:t>
-      </w:r>
-      <w:r>
-        <w:t xml:space="preserve"> </w:t>
-      </w:r>
-      <w:r>
-        <w:t>Many of the</w:t>
-      </w:r>
-      <w:r>
-        <w:t xml:space="preserve"> s</w:t>
-      </w:r>
-      <w:r>
-        <w:t>tudies</w:t>
-      </w:r>
-      <w:r>
-        <w:t xml:space="preserve"> I unearthed that provided policy options </w:t>
-      </w:r>
-      <w:r>
-        <w:t xml:space="preserve">regarding federal technology transfer policy </w:t>
-      </w:r>
-      <w:r>
-        <w:t>we</w:t>
-      </w:r>
-      <w:r>
-        <w:t xml:space="preserve">re generally formative evaluation studies for specific programs, </w:t>
-      </w:r>
-      <w:r>
-        <w:t>particularly</w:t>
-      </w:r>
-      <w:r>
-        <w:t xml:space="preserve"> the SBIR program.</w:t>
-      </w:r>
-    </w:p>
-    <w:p>
-      <w:pPr>
-        <w:ind w:firstLine="720"/>
-      </w:pPr>
-      <w:r>
-        <w:t xml:space="preserve">Kochenkova, Grimaldi, and Munari (2016) </w:t>
-      </w:r>
-      <w:r>
-        <w:t xml:space="preserve">examined 46 studies that either explicitly referenced public support mechanisms to facilitate university </w:t>
-      </w:r>
-      <w:r>
-        <w:t xml:space="preserve">technology </w:t>
-      </w:r>
-      <w:r>
-        <w:t>transfer activities or conducted investigations of single policy measures or sets of measures aimed at technology transfer</w:t>
-      </w:r>
-      <w:r>
-        <w:t xml:space="preserve">.  </w:t>
-      </w:r>
-      <w:r>
-        <w:t>They found that the primary public policy measures studied in the literature included legislative and institutional measures, direct financial measures, and competence-building measures.  In general, all the studies were focused on either policy design or impact assessment</w:t>
-      </w:r>
-      <w:r>
-        <w:t xml:space="preserve">. </w:t>
-      </w:r>
-      <w:r>
-        <w:t xml:space="preserve">A significant number of the studies focused on the design of intellectual property rights.  </w:t>
-      </w:r>
-      <w:r>
-        <w:t>Relatively fewer studies detailed the impact public policy measures had on actual university technology transfer rates and outcomes.</w:t>
-      </w:r>
-      <w:r>
-        <w:t xml:space="preserve">  None of the studies appeared to address the issue of development stage.</w:t>
-      </w:r>
-    </w:p>
-    <w:p>
-      <w:pPr>
-        <w:pStyle w:val="LiteratureReviewHeader1Bold"/>
-      </w:pPr>
-      <w:bookmarkStart w:id="21" w:name="_Toc41026911"/>
-      <w:r>
-        <w:t>Conclusion</w:t>
-      </w:r>
-      <w:bookmarkEnd w:id="21"/>
+        <w:t xml:space="preserve">applicable </w:t>
+      </w:r>
+      <w:r>
+        <w:t>fo</w:t>
+      </w:r>
+      <w:r>
+        <w:t>r the proposed study.  This</w:t>
+      </w:r>
+      <w:r>
+        <w:t xml:space="preserve"> include</w:t>
+      </w:r>
+      <w:r>
+        <w:t>d</w:t>
+      </w:r>
+      <w:r>
+        <w:t xml:space="preserve"> conceptualizations and operationalizations of development stage, evidence suggesting the potential influence of development stage on the university technology transfer process, and whether and how development stage is addressed in federal public policy regarding university technology transfer.</w:t>
+      </w:r>
     </w:p>
     <w:p>
       <w:r>
         <w:tab/>
       </w:r>
       <w:r>
-        <w:t xml:space="preserve">This literature review sought to identify the relevant conceptual and theoretical frameworks for a proposed study of the role of development stage in university technology </w:t>
-      </w:r>
-      <w:r>
-        <w:lastRenderedPageBreak/>
-        <w:t xml:space="preserve">transfer.  </w:t>
-      </w:r>
-      <w:r>
-        <w:t xml:space="preserve">In broad terms, the proposed study aims to provide insight into why private sector organizations choose not to pursue the acquisition and use of university-created technologies that seem to align the with their mission and profit motives even when the organizations appear to have the resources to do so.  More specifically, the proposed study seeks to examine the notion commonly held among technology transfer professionals that the development stage of a technology greatly influences the likelihood that the technology will be transferred to the private sector for use that benefits the public interest.  </w:t>
-      </w:r>
-      <w:r>
-        <w:t>If an effect is found, this proposed study also seeks to determine the causal mechanism for it.</w:t>
-      </w:r>
-    </w:p>
-    <w:p>
-      <w:pPr>
-        <w:ind w:firstLine="720"/>
-      </w:pPr>
-      <w:r>
-        <w:t>T</w:t>
-      </w:r>
-      <w:r>
-        <w:t>he literature</w:t>
-      </w:r>
-      <w:r>
-        <w:t xml:space="preserve"> review focused on two primary lenses through which I propose to examine the study the topic.</w:t>
-      </w:r>
-      <w:r>
-        <w:t xml:space="preserve"> </w:t>
-      </w:r>
-      <w:r>
-        <w:t xml:space="preserve"> T</w:t>
-      </w:r>
-      <w:r>
-        <w:t xml:space="preserve">he </w:t>
-      </w:r>
-      <w:r>
-        <w:t>public-sector</w:t>
-      </w:r>
-      <w:r>
-        <w:t xml:space="preserve"> economics perspective </w:t>
-      </w:r>
-      <w:r>
-        <w:t>helps to</w:t>
-      </w:r>
-      <w:r>
-        <w:t xml:space="preserve"> understand the implications of conceiving technology and technology transfer as impure public goods and merit goods.  The </w:t>
-      </w:r>
-      <w:r>
-        <w:t xml:space="preserve">perspective of </w:t>
-      </w:r>
-      <w:r>
-        <w:t>organizational theory and behavior and decision theory</w:t>
-      </w:r>
-      <w:r>
-        <w:t xml:space="preserve"> provides </w:t>
-      </w:r>
-      <w:r>
-        <w:t xml:space="preserve">theories and frameworks for understanding </w:t>
-      </w:r>
-      <w:r>
-        <w:t>organizational decision making</w:t>
-      </w:r>
-      <w:r>
-        <w:t xml:space="preserve">.  The </w:t>
-      </w:r>
-      <w:r>
-        <w:t>literature review also identified</w:t>
-      </w:r>
-      <w:r>
-        <w:t xml:space="preserve"> additional theoretical and conceptual frameworks</w:t>
-      </w:r>
-      <w:r>
-        <w:t xml:space="preserve"> and provided insights</w:t>
-      </w:r>
-      <w:r>
-        <w:t xml:space="preserve"> </w:t>
-      </w:r>
-      <w:r>
-        <w:t xml:space="preserve">applicable </w:t>
-      </w:r>
-      <w:r>
-        <w:t>fo</w:t>
-      </w:r>
-      <w:r>
-        <w:t>r the proposed study.  This</w:t>
-      </w:r>
-      <w:r>
-        <w:t xml:space="preserve"> include</w:t>
-      </w:r>
-      <w:r>
-        <w:t>d</w:t>
-      </w:r>
-      <w:r>
-        <w:t xml:space="preserve"> conceptualizations and operationalizations of development stage, evidence suggesting the potential influence of development stage on the university technology transfer process, and whether and how development stage is addressed in federal public policy regarding university technology transfer.</w:t>
-      </w:r>
-    </w:p>
-    <w:p>
-      <w:r>
-        <w:tab/>
-      </w:r>
-      <w:r>
         <w:t>The literature provides support for the proposed conceptualization of technology and university technology transfer.  It also demonstrates the impure public good nature of both technology and university technology transfer as well as the merit good nature of university technology transfer.</w:t>
       </w:r>
       <w:r>
         <w:t xml:space="preserve">  These aspects of technology and university technology transfer </w:t>
       </w:r>
       <w:r>
-        <w:t xml:space="preserve">are the </w:t>
-      </w:r>
-      <w:r>
-        <w:lastRenderedPageBreak/>
-        <w:t xml:space="preserve">source of various types of market failure that </w:t>
+        <w:t xml:space="preserve">are the source of various types of market failure that </w:t>
       </w:r>
       <w:r>
         <w:t>provide the core rationale for government intervention in university technology transfer.</w:t>
@@ -8666,6 +8969,7 @@
         <w:t xml:space="preserve">Consequently, the determinants of success found in the literature tend to emphasize factors exogenous to the technology transfer process itself such as institutional </w:t>
       </w:r>
       <w:r>
+        <w:lastRenderedPageBreak/>
         <w:t xml:space="preserve">features and researcher </w:t>
       </w:r>
       <w:r>
@@ -12778,7 +13082,7 @@
       <w:rPr>
         <w:noProof/>
       </w:rPr>
-      <w:t>53</w:t>
+      <w:t>56</w:t>
     </w:r>
     <w:r>
       <w:rPr>
@@ -15346,7 +15650,7 @@
 </file>
 
 <file path=customXml/itemProps1.xml><?xml version="1.0" encoding="utf-8"?>
-<ds:datastoreItem xmlns:ds="http://schemas.openxmlformats.org/officeDocument/2006/customXml" ds:itemID="{B997CD7C-220F-4260-940D-84ABF83DB36F}">
+<ds:datastoreItem xmlns:ds="http://schemas.openxmlformats.org/officeDocument/2006/customXml" ds:itemID="{2D07235C-C1C3-4688-BA22-E8D14387C8FA}">
   <ds:schemaRefs>
     <ds:schemaRef ds:uri="http://schemas.openxmlformats.org/officeDocument/2006/bibliography"/>
   </ds:schemaRefs>

</xml_diff>

<commit_message>
Modified content about compound decision premises
</commit_message>
<xml_diff>
--- a/Docs/PSP6980_2020_Fall_Townes_LiteratureReview_v00.docx
+++ b/Docs/PSP6980_2020_Fall_Townes_LiteratureReview_v00.docx
@@ -195,7 +195,7 @@
           <w:r>
             <w:fldChar w:fldCharType="separate"/>
           </w:r>
-          <w:hyperlink w:anchor="_Toc44507738" w:history="1">
+          <w:hyperlink w:anchor="_Toc44537586" w:history="1">
             <w:r>
               <w:rPr>
                 <w:rStyle w:val="Hyperlink"/>
@@ -222,7 +222,7 @@
                 <w:noProof/>
                 <w:webHidden/>
               </w:rPr>
-              <w:instrText xml:space="preserve"> PAGEREF _Toc44507738 \h </w:instrText>
+              <w:instrText xml:space="preserve"> PAGEREF _Toc44537586 \h </w:instrText>
             </w:r>
             <w:r>
               <w:rPr>
@@ -266,7 +266,7 @@
               <w:szCs w:val="22"/>
             </w:rPr>
           </w:pPr>
-          <w:hyperlink w:anchor="_Toc44507739" w:history="1">
+          <w:hyperlink w:anchor="_Toc44537587" w:history="1">
             <w:r>
               <w:rPr>
                 <w:rStyle w:val="Hyperlink"/>
@@ -293,7 +293,7 @@
                 <w:noProof/>
                 <w:webHidden/>
               </w:rPr>
-              <w:instrText xml:space="preserve"> PAGEREF _Toc44507739 \h </w:instrText>
+              <w:instrText xml:space="preserve"> PAGEREF _Toc44537587 \h </w:instrText>
             </w:r>
             <w:r>
               <w:rPr>
@@ -337,7 +337,7 @@
               <w:szCs w:val="22"/>
             </w:rPr>
           </w:pPr>
-          <w:hyperlink w:anchor="_Toc44507740" w:history="1">
+          <w:hyperlink w:anchor="_Toc44537588" w:history="1">
             <w:r>
               <w:rPr>
                 <w:rStyle w:val="Hyperlink"/>
@@ -364,7 +364,7 @@
                 <w:noProof/>
                 <w:webHidden/>
               </w:rPr>
-              <w:instrText xml:space="preserve"> PAGEREF _Toc44507740 \h </w:instrText>
+              <w:instrText xml:space="preserve"> PAGEREF _Toc44537588 \h </w:instrText>
             </w:r>
             <w:r>
               <w:rPr>
@@ -408,7 +408,7 @@
               <w:szCs w:val="22"/>
             </w:rPr>
           </w:pPr>
-          <w:hyperlink w:anchor="_Toc44507741" w:history="1">
+          <w:hyperlink w:anchor="_Toc44537589" w:history="1">
             <w:r>
               <w:rPr>
                 <w:rStyle w:val="Hyperlink"/>
@@ -435,7 +435,7 @@
                 <w:noProof/>
                 <w:webHidden/>
               </w:rPr>
-              <w:instrText xml:space="preserve"> PAGEREF _Toc44507741 \h </w:instrText>
+              <w:instrText xml:space="preserve"> PAGEREF _Toc44537589 \h </w:instrText>
             </w:r>
             <w:r>
               <w:rPr>
@@ -479,7 +479,7 @@
               <w:szCs w:val="22"/>
             </w:rPr>
           </w:pPr>
-          <w:hyperlink w:anchor="_Toc44507742" w:history="1">
+          <w:hyperlink w:anchor="_Toc44537590" w:history="1">
             <w:r>
               <w:rPr>
                 <w:rStyle w:val="Hyperlink"/>
@@ -506,7 +506,7 @@
                 <w:noProof/>
                 <w:webHidden/>
               </w:rPr>
-              <w:instrText xml:space="preserve"> PAGEREF _Toc44507742 \h </w:instrText>
+              <w:instrText xml:space="preserve"> PAGEREF _Toc44537590 \h </w:instrText>
             </w:r>
             <w:r>
               <w:rPr>
@@ -550,7 +550,7 @@
               <w:szCs w:val="22"/>
             </w:rPr>
           </w:pPr>
-          <w:hyperlink w:anchor="_Toc44507743" w:history="1">
+          <w:hyperlink w:anchor="_Toc44537591" w:history="1">
             <w:r>
               <w:rPr>
                 <w:rStyle w:val="Hyperlink"/>
@@ -577,7 +577,7 @@
                 <w:noProof/>
                 <w:webHidden/>
               </w:rPr>
-              <w:instrText xml:space="preserve"> PAGEREF _Toc44507743 \h </w:instrText>
+              <w:instrText xml:space="preserve"> PAGEREF _Toc44537591 \h </w:instrText>
             </w:r>
             <w:r>
               <w:rPr>
@@ -621,7 +621,7 @@
               <w:szCs w:val="22"/>
             </w:rPr>
           </w:pPr>
-          <w:hyperlink w:anchor="_Toc44507744" w:history="1">
+          <w:hyperlink w:anchor="_Toc44537592" w:history="1">
             <w:r>
               <w:rPr>
                 <w:rStyle w:val="Hyperlink"/>
@@ -648,7 +648,7 @@
                 <w:noProof/>
                 <w:webHidden/>
               </w:rPr>
-              <w:instrText xml:space="preserve"> PAGEREF _Toc44507744 \h </w:instrText>
+              <w:instrText xml:space="preserve"> PAGEREF _Toc44537592 \h </w:instrText>
             </w:r>
             <w:r>
               <w:rPr>
@@ -692,7 +692,7 @@
               <w:szCs w:val="22"/>
             </w:rPr>
           </w:pPr>
-          <w:hyperlink w:anchor="_Toc44507745" w:history="1">
+          <w:hyperlink w:anchor="_Toc44537593" w:history="1">
             <w:r>
               <w:rPr>
                 <w:rStyle w:val="Hyperlink"/>
@@ -719,7 +719,7 @@
                 <w:noProof/>
                 <w:webHidden/>
               </w:rPr>
-              <w:instrText xml:space="preserve"> PAGEREF _Toc44507745 \h </w:instrText>
+              <w:instrText xml:space="preserve"> PAGEREF _Toc44537593 \h </w:instrText>
             </w:r>
             <w:r>
               <w:rPr>
@@ -763,7 +763,7 @@
               <w:szCs w:val="22"/>
             </w:rPr>
           </w:pPr>
-          <w:hyperlink w:anchor="_Toc44507746" w:history="1">
+          <w:hyperlink w:anchor="_Toc44537594" w:history="1">
             <w:r>
               <w:rPr>
                 <w:rStyle w:val="Hyperlink"/>
@@ -790,7 +790,7 @@
                 <w:noProof/>
                 <w:webHidden/>
               </w:rPr>
-              <w:instrText xml:space="preserve"> PAGEREF _Toc44507746 \h </w:instrText>
+              <w:instrText xml:space="preserve"> PAGEREF _Toc44537594 \h </w:instrText>
             </w:r>
             <w:r>
               <w:rPr>
@@ -834,7 +834,7 @@
               <w:szCs w:val="22"/>
             </w:rPr>
           </w:pPr>
-          <w:hyperlink w:anchor="_Toc44507747" w:history="1">
+          <w:hyperlink w:anchor="_Toc44537595" w:history="1">
             <w:r>
               <w:rPr>
                 <w:rStyle w:val="Hyperlink"/>
@@ -861,7 +861,7 @@
                 <w:noProof/>
                 <w:webHidden/>
               </w:rPr>
-              <w:instrText xml:space="preserve"> PAGEREF _Toc44507747 \h </w:instrText>
+              <w:instrText xml:space="preserve"> PAGEREF _Toc44537595 \h </w:instrText>
             </w:r>
             <w:r>
               <w:rPr>
@@ -905,7 +905,7 @@
               <w:szCs w:val="22"/>
             </w:rPr>
           </w:pPr>
-          <w:hyperlink w:anchor="_Toc44507748" w:history="1">
+          <w:hyperlink w:anchor="_Toc44537596" w:history="1">
             <w:r>
               <w:rPr>
                 <w:rStyle w:val="Hyperlink"/>
@@ -932,7 +932,7 @@
                 <w:noProof/>
                 <w:webHidden/>
               </w:rPr>
-              <w:instrText xml:space="preserve"> PAGEREF _Toc44507748 \h </w:instrText>
+              <w:instrText xml:space="preserve"> PAGEREF _Toc44537596 \h </w:instrText>
             </w:r>
             <w:r>
               <w:rPr>
@@ -976,7 +976,7 @@
               <w:szCs w:val="22"/>
             </w:rPr>
           </w:pPr>
-          <w:hyperlink w:anchor="_Toc44507749" w:history="1">
+          <w:hyperlink w:anchor="_Toc44537597" w:history="1">
             <w:r>
               <w:rPr>
                 <w:rStyle w:val="Hyperlink"/>
@@ -1003,7 +1003,7 @@
                 <w:noProof/>
                 <w:webHidden/>
               </w:rPr>
-              <w:instrText xml:space="preserve"> PAGEREF _Toc44507749 \h </w:instrText>
+              <w:instrText xml:space="preserve"> PAGEREF _Toc44537597 \h </w:instrText>
             </w:r>
             <w:r>
               <w:rPr>
@@ -1047,7 +1047,7 @@
               <w:szCs w:val="22"/>
             </w:rPr>
           </w:pPr>
-          <w:hyperlink w:anchor="_Toc44507750" w:history="1">
+          <w:hyperlink w:anchor="_Toc44537598" w:history="1">
             <w:r>
               <w:rPr>
                 <w:rStyle w:val="Hyperlink"/>
@@ -1074,7 +1074,7 @@
                 <w:noProof/>
                 <w:webHidden/>
               </w:rPr>
-              <w:instrText xml:space="preserve"> PAGEREF _Toc44507750 \h </w:instrText>
+              <w:instrText xml:space="preserve"> PAGEREF _Toc44537598 \h </w:instrText>
             </w:r>
             <w:r>
               <w:rPr>
@@ -1118,7 +1118,7 @@
               <w:szCs w:val="22"/>
             </w:rPr>
           </w:pPr>
-          <w:hyperlink w:anchor="_Toc44507751" w:history="1">
+          <w:hyperlink w:anchor="_Toc44537599" w:history="1">
             <w:r>
               <w:rPr>
                 <w:rStyle w:val="Hyperlink"/>
@@ -1145,7 +1145,7 @@
                 <w:noProof/>
                 <w:webHidden/>
               </w:rPr>
-              <w:instrText xml:space="preserve"> PAGEREF _Toc44507751 \h </w:instrText>
+              <w:instrText xml:space="preserve"> PAGEREF _Toc44537599 \h </w:instrText>
             </w:r>
             <w:r>
               <w:rPr>
@@ -1189,7 +1189,7 @@
               <w:szCs w:val="22"/>
             </w:rPr>
           </w:pPr>
-          <w:hyperlink w:anchor="_Toc44507752" w:history="1">
+          <w:hyperlink w:anchor="_Toc44537600" w:history="1">
             <w:r>
               <w:rPr>
                 <w:rStyle w:val="Hyperlink"/>
@@ -1216,7 +1216,7 @@
                 <w:noProof/>
                 <w:webHidden/>
               </w:rPr>
-              <w:instrText xml:space="preserve"> PAGEREF _Toc44507752 \h </w:instrText>
+              <w:instrText xml:space="preserve"> PAGEREF _Toc44537600 \h </w:instrText>
             </w:r>
             <w:r>
               <w:rPr>
@@ -1260,7 +1260,7 @@
               <w:szCs w:val="22"/>
             </w:rPr>
           </w:pPr>
-          <w:hyperlink w:anchor="_Toc44507753" w:history="1">
+          <w:hyperlink w:anchor="_Toc44537601" w:history="1">
             <w:r>
               <w:rPr>
                 <w:rStyle w:val="Hyperlink"/>
@@ -1287,7 +1287,7 @@
                 <w:noProof/>
                 <w:webHidden/>
               </w:rPr>
-              <w:instrText xml:space="preserve"> PAGEREF _Toc44507753 \h </w:instrText>
+              <w:instrText xml:space="preserve"> PAGEREF _Toc44537601 \h </w:instrText>
             </w:r>
             <w:r>
               <w:rPr>
@@ -1331,7 +1331,7 @@
               <w:szCs w:val="22"/>
             </w:rPr>
           </w:pPr>
-          <w:hyperlink w:anchor="_Toc44507754" w:history="1">
+          <w:hyperlink w:anchor="_Toc44537602" w:history="1">
             <w:r>
               <w:rPr>
                 <w:rStyle w:val="Hyperlink"/>
@@ -1358,7 +1358,7 @@
                 <w:noProof/>
                 <w:webHidden/>
               </w:rPr>
-              <w:instrText xml:space="preserve"> PAGEREF _Toc44507754 \h </w:instrText>
+              <w:instrText xml:space="preserve"> PAGEREF _Toc44537602 \h </w:instrText>
             </w:r>
             <w:r>
               <w:rPr>
@@ -1402,13 +1402,13 @@
               <w:szCs w:val="22"/>
             </w:rPr>
           </w:pPr>
-          <w:hyperlink w:anchor="_Toc44507755" w:history="1">
+          <w:hyperlink w:anchor="_Toc44537603" w:history="1">
             <w:r>
               <w:rPr>
                 <w:rStyle w:val="Hyperlink"/>
                 <w:noProof/>
               </w:rPr>
-              <w:t>Decision Making in an Organizational Context</w:t>
+              <w:t>Understanding Organization Behavior in the Context of University Technology Transfer</w:t>
             </w:r>
             <w:r>
               <w:rPr>
@@ -1429,7 +1429,7 @@
                 <w:noProof/>
                 <w:webHidden/>
               </w:rPr>
-              <w:instrText xml:space="preserve"> PAGEREF _Toc44507755 \h </w:instrText>
+              <w:instrText xml:space="preserve"> PAGEREF _Toc44537603 \h </w:instrText>
             </w:r>
             <w:r>
               <w:rPr>
@@ -1449,7 +1449,7 @@
                 <w:noProof/>
                 <w:webHidden/>
               </w:rPr>
-              <w:t>48</w:t>
+              <w:t>45</w:t>
             </w:r>
             <w:r>
               <w:rPr>
@@ -1473,13 +1473,13 @@
               <w:szCs w:val="22"/>
             </w:rPr>
           </w:pPr>
-          <w:hyperlink w:anchor="_Toc44507756" w:history="1">
+          <w:hyperlink w:anchor="_Toc44537604" w:history="1">
             <w:r>
               <w:rPr>
                 <w:rStyle w:val="Hyperlink"/>
                 <w:noProof/>
               </w:rPr>
-              <w:t>Development Stage and Technology Transfer Outcomes</w:t>
+              <w:t>Decision Making in an Organizational Context</w:t>
             </w:r>
             <w:r>
               <w:rPr>
@@ -1500,7 +1500,7 @@
                 <w:noProof/>
                 <w:webHidden/>
               </w:rPr>
-              <w:instrText xml:space="preserve"> PAGEREF _Toc44507756 \h </w:instrText>
+              <w:instrText xml:space="preserve"> PAGEREF _Toc44537604 \h </w:instrText>
             </w:r>
             <w:r>
               <w:rPr>
@@ -1520,7 +1520,7 @@
                 <w:noProof/>
                 <w:webHidden/>
               </w:rPr>
-              <w:t>50</w:t>
+              <w:t>49</w:t>
             </w:r>
             <w:r>
               <w:rPr>
@@ -1544,13 +1544,13 @@
               <w:szCs w:val="22"/>
             </w:rPr>
           </w:pPr>
-          <w:hyperlink w:anchor="_Toc44507757" w:history="1">
+          <w:hyperlink w:anchor="_Toc44537605" w:history="1">
             <w:r>
               <w:rPr>
                 <w:rStyle w:val="Hyperlink"/>
                 <w:noProof/>
               </w:rPr>
-              <w:t>The Valley of Death in University Technology Transfer</w:t>
+              <w:t>Development Stage and Technology Transfer Outcomes</w:t>
             </w:r>
             <w:r>
               <w:rPr>
@@ -1571,7 +1571,7 @@
                 <w:noProof/>
                 <w:webHidden/>
               </w:rPr>
-              <w:instrText xml:space="preserve"> PAGEREF _Toc44507757 \h </w:instrText>
+              <w:instrText xml:space="preserve"> PAGEREF _Toc44537605 \h </w:instrText>
             </w:r>
             <w:r>
               <w:rPr>
@@ -1591,7 +1591,7 @@
                 <w:noProof/>
                 <w:webHidden/>
               </w:rPr>
-              <w:t>55</w:t>
+              <w:t>51</w:t>
             </w:r>
             <w:r>
               <w:rPr>
@@ -1615,12 +1615,83 @@
               <w:szCs w:val="22"/>
             </w:rPr>
           </w:pPr>
-          <w:hyperlink w:anchor="_Toc44507758" w:history="1">
+          <w:hyperlink w:anchor="_Toc44537606" w:history="1">
             <w:r>
               <w:rPr>
                 <w:rStyle w:val="Hyperlink"/>
                 <w:noProof/>
               </w:rPr>
+              <w:t>The Valley of Death in University Technology Transfer</w:t>
+            </w:r>
+            <w:r>
+              <w:rPr>
+                <w:noProof/>
+                <w:webHidden/>
+              </w:rPr>
+              <w:tab/>
+            </w:r>
+            <w:r>
+              <w:rPr>
+                <w:noProof/>
+                <w:webHidden/>
+              </w:rPr>
+              <w:fldChar w:fldCharType="begin"/>
+            </w:r>
+            <w:r>
+              <w:rPr>
+                <w:noProof/>
+                <w:webHidden/>
+              </w:rPr>
+              <w:instrText xml:space="preserve"> PAGEREF _Toc44537606 \h </w:instrText>
+            </w:r>
+            <w:r>
+              <w:rPr>
+                <w:noProof/>
+                <w:webHidden/>
+              </w:rPr>
+            </w:r>
+            <w:r>
+              <w:rPr>
+                <w:noProof/>
+                <w:webHidden/>
+              </w:rPr>
+              <w:fldChar w:fldCharType="separate"/>
+            </w:r>
+            <w:r>
+              <w:rPr>
+                <w:noProof/>
+                <w:webHidden/>
+              </w:rPr>
+              <w:t>56</w:t>
+            </w:r>
+            <w:r>
+              <w:rPr>
+                <w:noProof/>
+                <w:webHidden/>
+              </w:rPr>
+              <w:fldChar w:fldCharType="end"/>
+            </w:r>
+          </w:hyperlink>
+        </w:p>
+        <w:p>
+          <w:pPr>
+            <w:pStyle w:val="TOC2"/>
+            <w:tabs>
+              <w:tab w:val="right" w:leader="dot" w:pos="9350"/>
+            </w:tabs>
+            <w:rPr>
+              <w:rFonts w:asciiTheme="minorHAnsi" w:eastAsiaTheme="minorEastAsia" w:hAnsiTheme="minorHAnsi" w:cstheme="minorBidi"/>
+              <w:noProof/>
+              <w:sz w:val="22"/>
+              <w:szCs w:val="22"/>
+            </w:rPr>
+          </w:pPr>
+          <w:hyperlink w:anchor="_Toc44537607" w:history="1">
+            <w:r>
+              <w:rPr>
+                <w:rStyle w:val="Hyperlink"/>
+                <w:noProof/>
+              </w:rPr>
               <w:t>Development Stage in Federal Technology Transfer Policy</w:t>
             </w:r>
             <w:r>
@@ -1642,7 +1713,7 @@
                 <w:noProof/>
                 <w:webHidden/>
               </w:rPr>
-              <w:instrText xml:space="preserve"> PAGEREF _Toc44507758 \h </w:instrText>
+              <w:instrText xml:space="preserve"> PAGEREF _Toc44537607 \h </w:instrText>
             </w:r>
             <w:r>
               <w:rPr>
@@ -1662,7 +1733,7 @@
                 <w:noProof/>
                 <w:webHidden/>
               </w:rPr>
-              <w:t>57</w:t>
+              <w:t>58</w:t>
             </w:r>
             <w:r>
               <w:rPr>
@@ -1686,7 +1757,7 @@
               <w:szCs w:val="22"/>
             </w:rPr>
           </w:pPr>
-          <w:hyperlink w:anchor="_Toc44507759" w:history="1">
+          <w:hyperlink w:anchor="_Toc44537608" w:history="1">
             <w:r>
               <w:rPr>
                 <w:rStyle w:val="Hyperlink"/>
@@ -1713,7 +1784,7 @@
                 <w:noProof/>
                 <w:webHidden/>
               </w:rPr>
-              <w:instrText xml:space="preserve"> PAGEREF _Toc44507759 \h </w:instrText>
+              <w:instrText xml:space="preserve"> PAGEREF _Toc44537608 \h </w:instrText>
             </w:r>
             <w:r>
               <w:rPr>
@@ -1733,7 +1804,7 @@
                 <w:noProof/>
                 <w:webHidden/>
               </w:rPr>
-              <w:t>59</w:t>
+              <w:t>60</w:t>
             </w:r>
             <w:r>
               <w:rPr>
@@ -1757,7 +1828,7 @@
               <w:szCs w:val="22"/>
             </w:rPr>
           </w:pPr>
-          <w:hyperlink w:anchor="_Toc44507760" w:history="1">
+          <w:hyperlink w:anchor="_Toc44537609" w:history="1">
             <w:r>
               <w:rPr>
                 <w:rStyle w:val="Hyperlink"/>
@@ -1784,7 +1855,7 @@
                 <w:noProof/>
                 <w:webHidden/>
               </w:rPr>
-              <w:instrText xml:space="preserve"> PAGEREF _Toc44507760 \h </w:instrText>
+              <w:instrText xml:space="preserve"> PAGEREF _Toc44537609 \h </w:instrText>
             </w:r>
             <w:r>
               <w:rPr>
@@ -1804,7 +1875,7 @@
                 <w:noProof/>
                 <w:webHidden/>
               </w:rPr>
-              <w:t>62</w:t>
+              <w:t>63</w:t>
             </w:r>
             <w:r>
               <w:rPr>
@@ -1828,7 +1899,7 @@
               <w:szCs w:val="22"/>
             </w:rPr>
           </w:pPr>
-          <w:hyperlink w:anchor="_Toc44507761" w:history="1">
+          <w:hyperlink w:anchor="_Toc44537610" w:history="1">
             <w:r>
               <w:rPr>
                 <w:rStyle w:val="Hyperlink"/>
@@ -1855,7 +1926,7 @@
                 <w:noProof/>
                 <w:webHidden/>
               </w:rPr>
-              <w:instrText xml:space="preserve"> PAGEREF _Toc44507761 \h </w:instrText>
+              <w:instrText xml:space="preserve"> PAGEREF _Toc44537610 \h </w:instrText>
             </w:r>
             <w:r>
               <w:rPr>
@@ -1875,7 +1946,7 @@
                 <w:noProof/>
                 <w:webHidden/>
               </w:rPr>
-              <w:t>77</w:t>
+              <w:t>78</w:t>
             </w:r>
             <w:r>
               <w:rPr>
@@ -1921,7 +1992,7 @@
       <w:pPr>
         <w:pStyle w:val="LiteratureReviewHeader1"/>
       </w:pPr>
-      <w:bookmarkStart w:id="0" w:name="_Toc44507738"/>
+      <w:bookmarkStart w:id="0" w:name="_Toc44537586"/>
       <w:r>
         <w:lastRenderedPageBreak/>
         <w:t xml:space="preserve">List of </w:t>
@@ -2307,7 +2378,7 @@
       <w:pPr>
         <w:pStyle w:val="LiteratureReviewHeader1"/>
       </w:pPr>
-      <w:bookmarkStart w:id="1" w:name="_Toc44507739"/>
+      <w:bookmarkStart w:id="1" w:name="_Toc44537587"/>
       <w:r>
         <w:lastRenderedPageBreak/>
         <w:t>List of Figures</w:t>
@@ -2408,7 +2479,7 @@
       <w:pPr>
         <w:pStyle w:val="LiteratureReviewHeader1"/>
       </w:pPr>
-      <w:bookmarkStart w:id="2" w:name="_Toc44507740"/>
+      <w:bookmarkStart w:id="2" w:name="_Toc44537588"/>
       <w:r>
         <w:lastRenderedPageBreak/>
         <w:t>Abstract</w:t>
@@ -2611,7 +2682,7 @@
       <w:pPr>
         <w:pStyle w:val="LiteratureReviewHeader1Bold"/>
       </w:pPr>
-      <w:bookmarkStart w:id="3" w:name="_Toc44507741"/>
+      <w:bookmarkStart w:id="3" w:name="_Toc44537589"/>
       <w:r>
         <w:lastRenderedPageBreak/>
         <w:t>Introduction</w:t>
@@ -2785,7 +2856,7 @@
       <w:pPr>
         <w:pStyle w:val="LiteratureReviewHeader2Bold"/>
       </w:pPr>
-      <w:bookmarkStart w:id="4" w:name="_Toc44507742"/>
+      <w:bookmarkStart w:id="4" w:name="_Toc44537590"/>
       <w:r>
         <w:t xml:space="preserve">Defining </w:t>
       </w:r>
@@ -3711,7 +3782,7 @@
       <w:pPr>
         <w:pStyle w:val="LiteratureReviewHeader2Bold"/>
       </w:pPr>
-      <w:bookmarkStart w:id="5" w:name="_Toc44507743"/>
+      <w:bookmarkStart w:id="5" w:name="_Toc44537591"/>
       <w:r>
         <w:t xml:space="preserve">Conceptualizing </w:t>
       </w:r>
@@ -4626,7 +4697,7 @@
       <w:pPr>
         <w:pStyle w:val="LiteratureReviewHeader2Bold"/>
       </w:pPr>
-      <w:bookmarkStart w:id="6" w:name="_Toc44507744"/>
+      <w:bookmarkStart w:id="6" w:name="_Toc44537592"/>
       <w:r>
         <w:t>Characterizing</w:t>
       </w:r>
@@ -4759,7 +4830,7 @@
       <w:pPr>
         <w:pStyle w:val="LiteratureReviewHeader2Bold"/>
       </w:pPr>
-      <w:bookmarkStart w:id="7" w:name="_Toc44507745"/>
+      <w:bookmarkStart w:id="7" w:name="_Toc44537593"/>
       <w:r>
         <w:t xml:space="preserve">Approach to Examining </w:t>
       </w:r>
@@ -5231,7 +5302,7 @@
       <w:pPr>
         <w:pStyle w:val="LiteratureReviewHeader1Bold"/>
       </w:pPr>
-      <w:bookmarkStart w:id="8" w:name="_Toc44507746"/>
+      <w:bookmarkStart w:id="8" w:name="_Toc44537594"/>
       <w:r>
         <w:t>Review of the Related Literature</w:t>
       </w:r>
@@ -5241,7 +5312,7 @@
       <w:pPr>
         <w:pStyle w:val="LiteratureReviewHeader2Bold"/>
       </w:pPr>
-      <w:bookmarkStart w:id="9" w:name="_Toc44507747"/>
+      <w:bookmarkStart w:id="9" w:name="_Toc44537595"/>
       <w:r>
         <w:t xml:space="preserve">The </w:t>
       </w:r>
@@ -5279,7 +5350,7 @@
       <w:pPr>
         <w:pStyle w:val="LiteratureReviewHeader2Bold"/>
       </w:pPr>
-      <w:bookmarkStart w:id="10" w:name="_Toc44507748"/>
+      <w:bookmarkStart w:id="10" w:name="_Toc44537596"/>
       <w:r>
         <w:t>Research and Development, Technology, and Social</w:t>
       </w:r>
@@ -5682,7 +5753,7 @@
       <w:pPr>
         <w:pStyle w:val="LiteratureReviewHeader2Bold"/>
       </w:pPr>
-      <w:bookmarkStart w:id="11" w:name="_Toc44507749"/>
+      <w:bookmarkStart w:id="11" w:name="_Toc44537597"/>
       <w:r>
         <w:t xml:space="preserve">The </w:t>
       </w:r>
@@ -5883,7 +5954,7 @@
       <w:pPr>
         <w:pStyle w:val="LiteratureReviewHeader2Bold"/>
       </w:pPr>
-      <w:bookmarkStart w:id="12" w:name="_Toc44507750"/>
+      <w:bookmarkStart w:id="12" w:name="_Toc44537598"/>
       <w:r>
         <w:t>The Role of the Federal Government in University Technology Transfer</w:t>
       </w:r>
@@ -6378,7 +6449,7 @@
       <w:pPr>
         <w:pStyle w:val="LiteratureReviewHeader2Bold"/>
       </w:pPr>
-      <w:bookmarkStart w:id="13" w:name="_Toc44507751"/>
+      <w:bookmarkStart w:id="13" w:name="_Toc44537599"/>
       <w:r>
         <w:t>Determinants of Success in University Technology Transfer</w:t>
       </w:r>
@@ -6881,7 +6952,7 @@
       <w:pPr>
         <w:pStyle w:val="LiteratureReviewHeader2Bold"/>
       </w:pPr>
-      <w:bookmarkStart w:id="14" w:name="_Toc44507752"/>
+      <w:bookmarkStart w:id="14" w:name="_Toc44537600"/>
       <w:r>
         <w:lastRenderedPageBreak/>
         <w:t>Development Stage</w:t>
@@ -6942,7 +7013,7 @@
       <w:pPr>
         <w:pStyle w:val="LiteratureReviewHeader2Bold"/>
       </w:pPr>
-      <w:bookmarkStart w:id="15" w:name="_Toc44507753"/>
+      <w:bookmarkStart w:id="15" w:name="_Toc44537601"/>
       <w:r>
         <w:t>Understanding the Potential Influence of Development Stage</w:t>
       </w:r>
@@ -7289,7 +7360,7 @@
       <w:pPr>
         <w:pStyle w:val="LiteratureReviewHeader2Bold"/>
       </w:pPr>
-      <w:bookmarkStart w:id="16" w:name="_Toc44507754"/>
+      <w:bookmarkStart w:id="16" w:name="_Toc44537602"/>
       <w:r>
         <w:t xml:space="preserve">The Role of </w:t>
       </w:r>
@@ -7472,6 +7543,448 @@
     </w:p>
     <w:p>
       <w:pPr>
+        <w:pStyle w:val="LiteratureReviewHeader2Bold"/>
+      </w:pPr>
+      <w:bookmarkStart w:id="17" w:name="_Toc44537603"/>
+      <w:r>
+        <w:t xml:space="preserve">Understanding </w:t>
+      </w:r>
+      <w:r>
+        <w:t>Organization Behavior in the Context of University Technology Transfer</w:t>
+      </w:r>
+      <w:bookmarkEnd w:id="17"/>
+    </w:p>
+    <w:p>
+      <w:pPr>
+        <w:ind w:firstLine="720"/>
+      </w:pPr>
+      <w:r>
+        <w:t>The quest to understand the role that development stage plays in determining whether organizations pursue, acquire, and use technologies created by universities in many respects is an exercise in understanding a specific type of organization behavior.  Simon (1997) offers a very useful framework for accomplishing this end.</w:t>
+      </w:r>
+    </w:p>
+    <w:p>
+      <w:pPr>
+        <w:ind w:firstLine="720"/>
+      </w:pPr>
+      <w:r>
+        <w:t>Simon (1997) argue</w:t>
+      </w:r>
+      <w:r>
+        <w:t>d</w:t>
+      </w:r>
+      <w:r>
+        <w:t xml:space="preserve"> that the primary activities of an organization are physical tasks (i.e., actions) deemed necessary to achieve the objectives of the organization.  Before a physical action is performed by a member of the organization there must be a decision to perform the action.  </w:t>
+      </w:r>
+      <w:r>
+        <w:t xml:space="preserve">Every action involves a decision about whether to act and what action among multiple alternatives should be taken if action is in fact warranted.  </w:t>
+      </w:r>
+      <w:r>
+        <w:t>Therefore, the activities of an organization can be conceptualized as a series of decision-action couplets.  Since every</w:t>
+      </w:r>
+      <w:r>
+        <w:t xml:space="preserve"> organization</w:t>
+      </w:r>
+      <w:r>
+        <w:t xml:space="preserve"> action is associated with a decision, focusing on the decision-making process is a viable approach to understanding the behavior of groups in an organizational context.</w:t>
+      </w:r>
+      <w:r>
+        <w:t xml:space="preserve">  This is the </w:t>
+      </w:r>
+      <w:r>
+        <w:t>framework</w:t>
+      </w:r>
+      <w:r>
+        <w:t xml:space="preserve"> I will apply to understand the role of development stage in university technology transfer.</w:t>
+      </w:r>
+    </w:p>
+    <w:p>
+      <w:pPr>
+        <w:ind w:firstLine="720"/>
+      </w:pPr>
+      <w:r>
+        <w:t xml:space="preserve">According to Simon (1997), humans make decisions in an organizational context based on beliefs about the nature of the physical and social world and the way things "ought" to be.  Every decision made by organization members is composed of two distinct types of beliefs. The </w:t>
+      </w:r>
+      <w:r>
+        <w:lastRenderedPageBreak/>
+        <w:t>first type of belief is factual propositions which one can empirically determine to be true or false in an absolute sense.  The second type of belief is value propositions which one cannot empirically determine to be true or false in an absolute sense. The factual and value propositions one uses to arrive at and justify a decision to take a</w:t>
+      </w:r>
+      <w:r>
+        <w:t>n</w:t>
+      </w:r>
+      <w:r>
+        <w:t xml:space="preserve"> action are called decision premises.  </w:t>
+      </w:r>
+    </w:p>
+    <w:p>
+      <w:pPr>
+        <w:ind w:firstLine="720"/>
+      </w:pPr>
+      <w:r>
+        <w:t xml:space="preserve">In </w:t>
+      </w:r>
+      <w:r>
+        <w:t xml:space="preserve">the framework outlined by </w:t>
+      </w:r>
+      <w:r>
+        <w:t xml:space="preserve">Simon (1997), </w:t>
+      </w:r>
+      <w:r>
+        <w:t xml:space="preserve">one could argue that </w:t>
+      </w:r>
+      <w:r>
+        <w:t>f</w:t>
+      </w:r>
+      <w:r>
+        <w:t xml:space="preserve">actual </w:t>
+      </w:r>
+      <w:r>
+        <w:t xml:space="preserve">premises </w:t>
+      </w:r>
+      <w:r>
+        <w:t>are</w:t>
+      </w:r>
+      <w:r>
+        <w:t xml:space="preserve"> rooted in data and information while v</w:t>
+      </w:r>
+      <w:r>
+        <w:t>alue pr</w:t>
+      </w:r>
+      <w:r>
+        <w:t>emises</w:t>
+      </w:r>
+      <w:r>
+        <w:t xml:space="preserve"> are rooted in emotions and preferences.  </w:t>
+      </w:r>
+      <w:r>
+        <w:t>Value premises</w:t>
+      </w:r>
+      <w:r>
+        <w:t xml:space="preserve"> are </w:t>
+      </w:r>
+      <w:r>
+        <w:t xml:space="preserve">essentially </w:t>
+      </w:r>
+      <w:r>
+        <w:t xml:space="preserve">imperative declarations that select one possible future state as desired and thereby exclude all others.  Value </w:t>
+      </w:r>
+      <w:r>
+        <w:t>premises</w:t>
+      </w:r>
+      <w:r>
+        <w:t xml:space="preserve"> are beliefs about the way things "ought" to be.  </w:t>
+      </w:r>
+      <w:r>
+        <w:t>They are ethical or normative in nature</w:t>
+      </w:r>
+      <w:r>
+        <w:t xml:space="preserve"> (Simon)</w:t>
+      </w:r>
+      <w:r>
+        <w:t>.</w:t>
+      </w:r>
+    </w:p>
+    <w:p>
+      <w:pPr>
+        <w:ind w:firstLine="720"/>
+      </w:pPr>
+      <w:r>
+        <w:t>Simon (1997) points out that m</w:t>
+      </w:r>
+      <w:r>
+        <w:t>ost ethical propositions are intertwined with factual propositions.  Therefore, most value pr</w:t>
+      </w:r>
+      <w:r>
+        <w:t>emises</w:t>
+      </w:r>
+      <w:r>
+        <w:t xml:space="preserve"> are intertwined</w:t>
+      </w:r>
+      <w:r>
+        <w:t xml:space="preserve"> with factual premises</w:t>
+      </w:r>
+      <w:r>
+        <w:t xml:space="preserve">.  One cannot derive factual </w:t>
+      </w:r>
+      <w:r>
+        <w:t xml:space="preserve">premises from value premises </w:t>
+      </w:r>
+      <w:r>
+        <w:t>or vice versa.  Trying to compare factual propositions to value propositions is tantamount to comparing apples and oranges.</w:t>
+      </w:r>
+    </w:p>
+    <w:p>
+      <w:pPr>
+        <w:ind w:firstLine="720"/>
+      </w:pPr>
+      <w:r>
+        <w:t>Some of the nomenclature that Simon (1997) uses is a bit confusing.</w:t>
+      </w:r>
+      <w:r>
+        <w:t xml:space="preserve">  In the ordinary use of the term “factual” tends to mean that a statement or assertion is true in an absolute sense.  However, in framework described by Simon, factual propositions are not necessarily true although they can empirically be determined to be true or false in an absolute sense.  As such, a factual decision premise can be either true or false, accurate or inaccurate.  Given that factual premises are rooted in data and information, it seems more appropriate and less confusing to use the term knowledge propositions or knowledge premises, which is the term I shall use going forward.</w:t>
+      </w:r>
+    </w:p>
+    <w:p>
+      <w:pPr>
+        <w:ind w:firstLine="720"/>
+      </w:pPr>
+      <w:r>
+        <w:t xml:space="preserve">The term knowledge premise is also better aligned with the DIKW hierarchy.  Each element of the DIKW hierarchy incorporates the elements below it.  Knowledge builds upon data </w:t>
+      </w:r>
+      <w:r>
+        <w:lastRenderedPageBreak/>
+        <w:t>and information, which I previously noted</w:t>
+      </w:r>
+      <w:r>
+        <w:t xml:space="preserve"> roots factual premises.  Since both data and information can be incorrect, inaccurate, or incomplete so too can knowledge.  Therefore, knowledge decision premises may be either true or false in an absolute sense.</w:t>
+      </w:r>
+    </w:p>
+    <w:p>
+      <w:pPr>
+        <w:ind w:firstLine="720"/>
+      </w:pPr>
+      <w:r>
+        <w:t>Organization decision making is often an exercise in com</w:t>
+      </w:r>
+      <w:r>
+        <w:t>plex</w:t>
+      </w:r>
+      <w:r>
+        <w:t xml:space="preserve"> decision making</w:t>
+      </w:r>
+      <w:r>
+        <w:t xml:space="preserve"> in that the ultimate decision being made requires multiple antecedent decisions</w:t>
+      </w:r>
+      <w:r>
+        <w:t xml:space="preserve">.  </w:t>
+      </w:r>
+      <w:r>
+        <w:t>A decision at any given point in time may require a series of antecedent decisions</w:t>
+      </w:r>
+      <w:r>
+        <w:t xml:space="preserve"> that function as decision premises for the </w:t>
+      </w:r>
+      <w:r>
+        <w:t xml:space="preserve">ultimate </w:t>
+      </w:r>
+      <w:r>
+        <w:t>decision to be made along with other value and knowledge premises</w:t>
+      </w:r>
+      <w:r>
+        <w:t xml:space="preserve">.  Moreover, </w:t>
+      </w:r>
+      <w:r>
+        <w:t>th</w:t>
+      </w:r>
+      <w:r>
+        <w:t>e decisions made by a person in one</w:t>
+      </w:r>
+      <w:r>
+        <w:t xml:space="preserve"> </w:t>
+      </w:r>
+      <w:r>
+        <w:t xml:space="preserve">part of an </w:t>
+      </w:r>
+      <w:r>
+        <w:t xml:space="preserve">organization </w:t>
+      </w:r>
+      <w:r>
+        <w:t>may serve as</w:t>
+      </w:r>
+      <w:r>
+        <w:t xml:space="preserve"> decision premise</w:t>
+      </w:r>
+      <w:r>
+        <w:t>s for other persons in other parts of the</w:t>
+      </w:r>
+      <w:r>
+        <w:t xml:space="preserve"> organization</w:t>
+      </w:r>
+      <w:r>
+        <w:t>.</w:t>
+      </w:r>
+      <w:r>
+        <w:t xml:space="preserve">  </w:t>
+      </w:r>
+    </w:p>
+    <w:p>
+      <w:pPr>
+        <w:ind w:firstLine="720"/>
+      </w:pPr>
+      <w:r>
+        <w:t xml:space="preserve">Simon (1997) describes organization decision making as a “decision-fabricating process” (p. 24).  In some ways, this is analogous to formulating an argument, by which I’m referring to a line of reasoning to support a position, claim, or conclusion.  </w:t>
+      </w:r>
+      <w:r>
+        <w:t>Natural language arguments, as described by Fisher (2004), are</w:t>
+      </w:r>
+      <w:r>
+        <w:t xml:space="preserve"> created by combining independent </w:t>
+      </w:r>
+      <w:r>
+        <w:t>reasons</w:t>
+      </w:r>
+      <w:r>
+        <w:t xml:space="preserve">, </w:t>
+      </w:r>
+      <w:r>
+        <w:t>compound</w:t>
+      </w:r>
+      <w:r>
+        <w:t xml:space="preserve"> </w:t>
+      </w:r>
+      <w:r>
+        <w:t>reasons</w:t>
+      </w:r>
+      <w:r>
+        <w:t xml:space="preserve">, and </w:t>
+      </w:r>
+      <w:r>
+        <w:t>necessary intermediate</w:t>
+      </w:r>
+      <w:r>
+        <w:t xml:space="preserve"> conclusions to provide the justification for a main conclusion</w:t>
+      </w:r>
+      <w:r>
+        <w:t>.</w:t>
+      </w:r>
+      <w:r>
+        <w:t xml:space="preserve"> </w:t>
+      </w:r>
+      <w:r>
+        <w:t xml:space="preserve"> </w:t>
+      </w:r>
+      <w:r>
+        <w:t xml:space="preserve"> </w:t>
+      </w:r>
+      <w:r>
+        <w:t xml:space="preserve">The veracity of only one of several independent reasons is enough to justify a conclusion while the veracity of all </w:t>
+      </w:r>
+      <w:r>
+        <w:t xml:space="preserve">compound </w:t>
+      </w:r>
+      <w:r>
+        <w:t xml:space="preserve">reasons must be established to justify a conclusion.  </w:t>
+      </w:r>
+      <w:r>
+        <w:t xml:space="preserve">Likewise, organization members combine </w:t>
+      </w:r>
+      <w:r>
+        <w:t xml:space="preserve">value </w:t>
+      </w:r>
+      <w:r>
+        <w:t xml:space="preserve">and </w:t>
+      </w:r>
+      <w:r>
+        <w:t xml:space="preserve">knowledge decision premises </w:t>
+      </w:r>
+      <w:r>
+        <w:t>(including antecedent decisions</w:t>
+      </w:r>
+      <w:r>
+        <w:t xml:space="preserve"> serving as decision premises for subsequent decisions</w:t>
+      </w:r>
+      <w:r>
+        <w:t xml:space="preserve">) in </w:t>
+      </w:r>
+      <w:r>
+        <w:t>a Boolean fashion</w:t>
+      </w:r>
+      <w:r>
+        <w:t xml:space="preserve"> </w:t>
+      </w:r>
+      <w:r>
+        <w:t xml:space="preserve">to </w:t>
+      </w:r>
+      <w:r>
+        <w:t xml:space="preserve">guide the decision-making process and </w:t>
+      </w:r>
+      <w:r>
+        <w:t>produce</w:t>
+      </w:r>
+      <w:r>
+        <w:t xml:space="preserve"> a</w:t>
+      </w:r>
+      <w:r>
+        <w:t xml:space="preserve"> given</w:t>
+      </w:r>
+      <w:r>
+        <w:t xml:space="preserve"> organization decision.</w:t>
+      </w:r>
+      <w:r>
+        <w:t xml:space="preserve"> </w:t>
+      </w:r>
+    </w:p>
+    <w:p>
+      <w:pPr>
+        <w:ind w:firstLine="720"/>
+      </w:pPr>
+      <w:r>
+        <w:t xml:space="preserve">The ultimate decisions of organizations regarding technology transfer opportunities </w:t>
+      </w:r>
+      <w:r>
+        <w:t xml:space="preserve">are </w:t>
+      </w:r>
+      <w:r>
+        <w:t xml:space="preserve">likely </w:t>
+      </w:r>
+      <w:r>
+        <w:t>complex decisions requiring</w:t>
+      </w:r>
+      <w:r>
+        <w:t xml:space="preserve"> several antecedent decisions. </w:t>
+      </w:r>
+      <w:r>
+        <w:t xml:space="preserve">Moreover, it’s likely that at least some of the decision premises (including antecedent decisions serving as decision premises for subsequent decisions) are compound premises meaning that all premises are required to justify </w:t>
+      </w:r>
+      <w:r>
+        <w:lastRenderedPageBreak/>
+        <w:t xml:space="preserve">the action.  If development stage is a factor in the decisions of private sector organizations not to acquire any given university-created technology, it probably manifests as a decision premise in either the ultimate decision or an antecedent decision.  Moreover, development stage alone will be sufficient to produce a decision </w:t>
+      </w:r>
+      <w:r>
+        <w:t xml:space="preserve">not to pursue a university technology transfer opportunity if it </w:t>
+      </w:r>
+      <w:r>
+        <w:t xml:space="preserve">is </w:t>
+      </w:r>
+      <w:r>
+        <w:t xml:space="preserve">part of a </w:t>
+      </w:r>
+      <w:r>
+        <w:t xml:space="preserve">set </w:t>
+      </w:r>
+      <w:r>
+        <w:t xml:space="preserve">of compound </w:t>
+      </w:r>
+      <w:r>
+        <w:t>decision premise</w:t>
+      </w:r>
+      <w:r>
+        <w:t>s for any decision point in the decision chain.</w:t>
+      </w:r>
+    </w:p>
+    <w:p>
+      <w:pPr>
+        <w:ind w:firstLine="720"/>
+      </w:pPr>
+      <w:r>
+        <w:t>There are multiple points in the organization decision making process development stage may in fact be a decision premise</w:t>
+      </w:r>
+      <w:r>
+        <w:t xml:space="preserve"> </w:t>
+      </w:r>
+      <w:r>
+        <w:t>when considering</w:t>
+      </w:r>
+      <w:r>
+        <w:t xml:space="preserve"> technology transfer opportunities</w:t>
+      </w:r>
+      <w:r>
+        <w:t>.</w:t>
+      </w:r>
+      <w:bookmarkStart w:id="18" w:name="_GoBack"/>
+      <w:bookmarkEnd w:id="18"/>
+    </w:p>
+    <w:p>
+      <w:pPr>
         <w:rPr>
           <w:b/>
         </w:rPr>
@@ -7480,13 +7993,13 @@
         <w:rPr>
           <w:b/>
         </w:rPr>
-        <w:t xml:space="preserve">Understanding </w:t>
+        <w:t xml:space="preserve">Organization </w:t>
       </w:r>
       <w:r>
         <w:rPr>
           <w:b/>
         </w:rPr>
-        <w:t>Organization Behavior in the Context of University Technology Transfer</w:t>
+        <w:t>Decisions Regarding University Technology Transfer</w:t>
       </w:r>
     </w:p>
     <w:p>
@@ -7494,7 +8007,10 @@
         <w:ind w:firstLine="720"/>
       </w:pPr>
       <w:r>
-        <w:t>The quest to understand the role that development stage plays in determining whether organizations pursue, acquire, and use technologies created by universities in many respects is an exercise in understanding a specific type of organization behavior.  Simon (1997) offers a very useful framework for accomplishing this end.</w:t>
+        <w:t>Because of the decision-action coupling described above, one can begin to identify the various decisions that an organization must make in choosing to pursue, acquire, and use a given university-created technology by considering the specific actions that the organization must take to fulfill such a choice.</w:t>
+      </w:r>
+      <w:r>
+        <w:t xml:space="preserve"> Broadly speaking, these actions include …</w:t>
       </w:r>
     </w:p>
     <w:p>
@@ -7502,374 +8018,65 @@
         <w:ind w:firstLine="720"/>
       </w:pPr>
       <w:r>
-        <w:t>Simon (1997) argue</w:t>
-      </w:r>
-      <w:r>
-        <w:t>d</w:t>
-      </w:r>
-      <w:r>
-        <w:t xml:space="preserve"> that the primary activities of an organization are physical tasks (i.e., actions) deemed necessary to achieve the objectives of the organization.  Before a physical action is performed by a member of the organization there must be a decision to perform the action.  Therefore, the activities of an organization can be conceptualized as a series of decision-action couplets.  Since every action is associated with a decision, focusing on the decision-making process is a viable approach to understanding the behavior of groups in an organizational context.</w:t>
-      </w:r>
-      <w:r>
-        <w:t xml:space="preserve">  This is the approach I will apply to understand the role of development stage in university technology transfer.</w:t>
-      </w:r>
+        <w:t xml:space="preserve">Organizations can obtain some technology (i.e., information) without much cost while they may need to expend significant resources to acquire other technology.  When expending resources to acquire technology, there is the risk of a degradation in the organization’s circumstance because of uncertainty about whether the technology will enable the organization to achieve its objective.  Organizations evaluate the </w:t>
+      </w:r>
+      <w:r>
+        <w:t>attainmen</w:t>
+      </w:r>
+      <w:r>
+        <w:t>t of the objectives</w:t>
+      </w:r>
+      <w:r>
+        <w:t xml:space="preserve"> in terms of desired outcomes</w:t>
+      </w:r>
+      <w:r>
+        <w:t xml:space="preserve"> (i.e., preferences)</w:t>
+      </w:r>
+      <w:r>
+        <w:t>.</w:t>
+      </w:r>
+      <w:r>
+        <w:t xml:space="preserve">  However, it is possible for one preference to conflict with another.  As such, there is also the risk that making use of an acquired technology can positively impact one preference while negatively impacting another. </w:t>
+      </w:r>
+    </w:p>
+    <w:p>
+      <w:r>
+        <w:tab/>
+        <w:t xml:space="preserve">Organizations participating in the market for technology are faced with the task of making choices under uncertainty.  Each available technology choice has an unknown and uncertain probability of helping the organization realize certain preferences and produce a net </w:t>
+      </w:r>
+      <w:r>
+        <w:lastRenderedPageBreak/>
+        <w:t>improvement in its circumstances.  Under such circumstances, how do organizations make decisions regarding opportunities to acquire technology.</w:t>
+      </w:r>
+    </w:p>
+    <w:p>
+      <w:pPr>
+        <w:pStyle w:val="LiteratureReviewHeader2Bold"/>
+      </w:pPr>
+      <w:bookmarkStart w:id="19" w:name="_Toc44537604"/>
+      <w:r>
+        <w:t xml:space="preserve">Decision Making in an </w:t>
+      </w:r>
+      <w:r>
+        <w:t>Organization</w:t>
+      </w:r>
+      <w:r>
+        <w:t>al Context</w:t>
+      </w:r>
+      <w:bookmarkEnd w:id="19"/>
     </w:p>
     <w:p>
       <w:pPr>
         <w:ind w:firstLine="720"/>
       </w:pPr>
       <w:r>
-        <w:t xml:space="preserve">According to Simon (1997), humans make decisions in an organizational context based on beliefs about the nature of the physical and social world and the way things "ought" to be.  Every decision made by organization members is composed of two distinct types of beliefs. The first type of belief is factual propositions which one can empirically determine to be true or false in an absolute sense.  The second type of belief is value propositions which one cannot </w:t>
-      </w:r>
-      <w:r>
-        <w:lastRenderedPageBreak/>
-        <w:t>empirically determine to be true or false in an absolute sense. The factual and value propositions one uses to arrive at and justify a decision to take a</w:t>
-      </w:r>
-      <w:r>
-        <w:t>n</w:t>
-      </w:r>
-      <w:r>
-        <w:t xml:space="preserve"> action are called decision premises.  </w:t>
-      </w:r>
-    </w:p>
-    <w:p>
-      <w:pPr>
-        <w:ind w:firstLine="720"/>
-      </w:pPr>
-      <w:r>
-        <w:t xml:space="preserve">In </w:t>
-      </w:r>
-      <w:r>
-        <w:t xml:space="preserve">the framework outlined by </w:t>
-      </w:r>
-      <w:r>
-        <w:t xml:space="preserve">Simon (1997), </w:t>
-      </w:r>
-      <w:r>
-        <w:t xml:space="preserve">one could argue that </w:t>
-      </w:r>
-      <w:r>
-        <w:t>f</w:t>
-      </w:r>
-      <w:r>
-        <w:t xml:space="preserve">actual </w:t>
-      </w:r>
-      <w:r>
-        <w:t xml:space="preserve">premises </w:t>
-      </w:r>
-      <w:r>
-        <w:t>are</w:t>
-      </w:r>
-      <w:r>
-        <w:t xml:space="preserve"> rooted in data and information while v</w:t>
-      </w:r>
-      <w:r>
-        <w:t>alue pr</w:t>
-      </w:r>
-      <w:r>
-        <w:t>emises</w:t>
-      </w:r>
-      <w:r>
-        <w:t xml:space="preserve"> are rooted in emotions and preferences.  </w:t>
-      </w:r>
-      <w:r>
-        <w:t>Value premises</w:t>
-      </w:r>
-      <w:r>
-        <w:t xml:space="preserve"> are </w:t>
-      </w:r>
-      <w:r>
-        <w:t xml:space="preserve">essentially </w:t>
-      </w:r>
-      <w:r>
-        <w:t xml:space="preserve">imperative declarations that select one possible future state as desired and thereby exclude all others.  Value </w:t>
-      </w:r>
-      <w:r>
-        <w:t>premises</w:t>
-      </w:r>
-      <w:r>
-        <w:t xml:space="preserve"> are beliefs about the way things "ought" to be.  </w:t>
-      </w:r>
-      <w:r>
-        <w:t>They are ethical or normative in nature</w:t>
-      </w:r>
-      <w:r>
-        <w:t xml:space="preserve"> (Simon)</w:t>
-      </w:r>
-      <w:r>
-        <w:t>.</w:t>
-      </w:r>
-    </w:p>
-    <w:p>
-      <w:pPr>
-        <w:ind w:firstLine="720"/>
-      </w:pPr>
-      <w:r>
-        <w:t>Simon (1997) points out that m</w:t>
-      </w:r>
-      <w:r>
-        <w:t>ost ethical propositions are intertwined with factual propositions.  Therefore, most value pr</w:t>
-      </w:r>
-      <w:r>
-        <w:t>emises</w:t>
-      </w:r>
-      <w:r>
-        <w:t xml:space="preserve"> are intertwined</w:t>
-      </w:r>
-      <w:r>
-        <w:t xml:space="preserve"> with factual premises</w:t>
-      </w:r>
-      <w:r>
-        <w:t xml:space="preserve">.  One cannot derive factual </w:t>
-      </w:r>
-      <w:r>
-        <w:t xml:space="preserve">premises from value premises </w:t>
-      </w:r>
-      <w:r>
-        <w:t>or vice versa.  Trying to compare factual propositions to value propositions is tantamount to comparing apples and oranges.</w:t>
-      </w:r>
-    </w:p>
-    <w:p>
-      <w:pPr>
-        <w:ind w:firstLine="720"/>
-      </w:pPr>
-      <w:r>
-        <w:t>Some of the nomenclature that Simon (1997) uses is a bit confusing.</w:t>
-      </w:r>
-      <w:r>
-        <w:t xml:space="preserve">  In the ordinary use of the term “factual” tends to mean that a statement or assertion is true in an absolute sense.  However, in framework described by Simon, factual propositions are not necessarily true although they can empirically be determined to be true or false in an absolute sense.  As such, a factual decision premise can be either true or false, accurate or inaccurate.  Given that factual premises are rooted in data and information, it seems more appropriate and less confusing to use the term knowledge propositions or knowledge premises, which is the term I shall use going forward.</w:t>
-      </w:r>
-    </w:p>
-    <w:p>
-      <w:pPr>
-        <w:ind w:firstLine="720"/>
-      </w:pPr>
-      <w:r>
-        <w:t>The term knowledge premise is also better aligned with the DIKW hierarchy.  Each element of the DIKW hierarchy incorporates the elements below it.  Knowledge builds upon data and information, which I previously noted</w:t>
-      </w:r>
-      <w:r>
-        <w:t xml:space="preserve"> roots factual premises.  Since both data and </w:t>
-      </w:r>
-      <w:r>
-        <w:lastRenderedPageBreak/>
-        <w:t>information can be incorrect, inaccurate, or incomplete so too can knowledge.  Therefore, knowledge decision premises may be either true or false in an absolute sense.</w:t>
-      </w:r>
-    </w:p>
-    <w:p>
-      <w:pPr>
-        <w:ind w:firstLine="720"/>
-      </w:pPr>
-      <w:r>
-        <w:t>Organization decision making is often an exercise in com</w:t>
-      </w:r>
-      <w:r>
-        <w:t>plex</w:t>
-      </w:r>
-      <w:r>
-        <w:t xml:space="preserve"> decision making.  </w:t>
-      </w:r>
-      <w:r>
-        <w:t>A decision at any given point in time may require a series of antecedent decisions</w:t>
-      </w:r>
-      <w:r>
-        <w:t xml:space="preserve"> that function as decision premises for the decision to be made along with other value and knowledge premises</w:t>
-      </w:r>
-      <w:r>
-        <w:t xml:space="preserve">.  Moreover, </w:t>
-      </w:r>
-      <w:r>
-        <w:t xml:space="preserve">the decisions made by one organization member </w:t>
-      </w:r>
-      <w:r>
-        <w:t xml:space="preserve">may serve as a decision premise for another </w:t>
-      </w:r>
-      <w:r>
-        <w:t>member of the organization</w:t>
-      </w:r>
-      <w:r>
-        <w:t>.</w:t>
-      </w:r>
-      <w:r>
-        <w:t xml:space="preserve">  </w:t>
-      </w:r>
-    </w:p>
-    <w:p>
-      <w:pPr>
-        <w:ind w:firstLine="720"/>
-      </w:pPr>
-      <w:r>
-        <w:t xml:space="preserve">Simon (1997) describes organization decision making as a “decision-fabricating process” (p. 24).  In some ways, this is analogous to formulating an argument, by which I’m referring to a line of reasoning to support a position, claim, or conclusion.  </w:t>
-      </w:r>
-      <w:r>
-        <w:t>Natural language arguments, as described by Fisher (2004), are</w:t>
-      </w:r>
-      <w:r>
-        <w:t xml:space="preserve"> created by combining independent </w:t>
-      </w:r>
-      <w:r>
-        <w:t>reasons</w:t>
-      </w:r>
-      <w:r>
-        <w:t xml:space="preserve">, dependent </w:t>
-      </w:r>
-      <w:r>
-        <w:t>reasons</w:t>
-      </w:r>
-      <w:r>
-        <w:t xml:space="preserve">, and </w:t>
-      </w:r>
-      <w:r>
-        <w:t>necessary intermediate</w:t>
-      </w:r>
-      <w:r>
-        <w:t xml:space="preserve"> conclusions to provide the justification for a main conclusion</w:t>
-      </w:r>
-      <w:r>
-        <w:t>.</w:t>
-      </w:r>
-      <w:r>
-        <w:t xml:space="preserve"> </w:t>
-      </w:r>
-      <w:r>
-        <w:t xml:space="preserve"> Likewise, organization members combine </w:t>
-      </w:r>
-      <w:r>
-        <w:t xml:space="preserve">value </w:t>
-      </w:r>
-      <w:r>
-        <w:t xml:space="preserve">and </w:t>
-      </w:r>
-      <w:r>
-        <w:t xml:space="preserve">knowledge decision premises </w:t>
-      </w:r>
-      <w:r>
-        <w:t xml:space="preserve">(including antecedent decisions) in </w:t>
-      </w:r>
-      <w:r>
-        <w:t>a Boolean fashion</w:t>
-      </w:r>
-      <w:r>
-        <w:t xml:space="preserve"> </w:t>
-      </w:r>
-      <w:r>
-        <w:t xml:space="preserve">to </w:t>
-      </w:r>
-      <w:r>
-        <w:t xml:space="preserve">guide the decision-making process and </w:t>
-      </w:r>
-      <w:r>
-        <w:t>produce</w:t>
-      </w:r>
-      <w:r>
-        <w:t xml:space="preserve"> a</w:t>
-      </w:r>
-      <w:r>
-        <w:t xml:space="preserve"> given</w:t>
-      </w:r>
-      <w:r>
-        <w:t xml:space="preserve"> organization decision.</w:t>
-      </w:r>
-    </w:p>
-    <w:p>
-      <w:pPr>
-        <w:rPr>
-          <w:b/>
-        </w:rPr>
-      </w:pPr>
-      <w:r>
-        <w:rPr>
-          <w:b/>
-        </w:rPr>
-        <w:t xml:space="preserve">Organization </w:t>
-      </w:r>
-      <w:r>
-        <w:rPr>
-          <w:b/>
-        </w:rPr>
-        <w:t>Decisions Regarding University Technology Transfer</w:t>
-      </w:r>
-    </w:p>
-    <w:p>
-      <w:pPr>
-        <w:ind w:firstLine="720"/>
-      </w:pPr>
-      <w:bookmarkStart w:id="17" w:name="_GoBack"/>
-      <w:bookmarkEnd w:id="17"/>
-      <w:r>
-        <w:t>Because of the decision-action coupling described above, one can begin to identify the various decisions that an organization must make in choosing to pursue, acquire, and use a given university-created technology by considering the specific actions that the organization must take to fulfill such a choice.</w:t>
-      </w:r>
-      <w:r>
-        <w:t xml:space="preserve"> Broadly speaking, these actions include …</w:t>
-      </w:r>
-    </w:p>
-    <w:p>
-      <w:pPr>
-        <w:ind w:firstLine="720"/>
-      </w:pPr>
-      <w:r>
-        <w:t xml:space="preserve">Organizations can obtain some technology (i.e., information) without much cost while they may need to expend significant resources to acquire other technology.  When expending resources to acquire technology, there is the risk of a degradation in the organization’s </w:t>
-      </w:r>
-      <w:r>
-        <w:lastRenderedPageBreak/>
-        <w:t xml:space="preserve">circumstance because of uncertainty about whether the technology will enable the organization to achieve its objective.  Organizations evaluate the </w:t>
-      </w:r>
-      <w:r>
-        <w:t>attainmen</w:t>
-      </w:r>
-      <w:r>
-        <w:t>t of the objectives</w:t>
-      </w:r>
-      <w:r>
-        <w:t xml:space="preserve"> in terms of desired outcomes</w:t>
-      </w:r>
-      <w:r>
-        <w:t xml:space="preserve"> (i.e., preferences)</w:t>
-      </w:r>
-      <w:r>
-        <w:t>.</w:t>
-      </w:r>
-      <w:r>
-        <w:t xml:space="preserve">  However, it is possible for one preference to conflict with another.  As such, there is also the risk that making use of an acquired technology can positively impact one preference while negatively impacting another. </w:t>
-      </w:r>
-    </w:p>
-    <w:p>
-      <w:r>
-        <w:tab/>
-        <w:t>Organizations participating in the market for technology are faced with the task of making choices under uncertainty.  Each available technology choice has an unknown and uncertain probability of helping the organization realize certain preferences and produce a net improvement in its circumstances.  Under such circumstances, how do organizations make decisions regarding opportunities to acquire technology.</w:t>
-      </w:r>
-    </w:p>
-    <w:p>
-      <w:pPr>
-        <w:pStyle w:val="LiteratureReviewHeader2Bold"/>
-      </w:pPr>
-      <w:bookmarkStart w:id="18" w:name="_Toc44507755"/>
-      <w:r>
-        <w:t xml:space="preserve">Decision Making in an </w:t>
-      </w:r>
-      <w:r>
-        <w:t>Organization</w:t>
-      </w:r>
-      <w:r>
-        <w:t>al Context</w:t>
-      </w:r>
-      <w:bookmarkEnd w:id="18"/>
-    </w:p>
-    <w:p>
-      <w:pPr>
-        <w:ind w:firstLine="720"/>
-      </w:pPr>
-      <w:r>
         <w:t>There are three general scenarios concerning the environment in which organizations must make technology acquisition decisions.  There could be far more technology available than organizations can effectively use.  Alternatively, organizations could have excess capacity and resources for acquiring and applying technology that are unused because of a dearth of technology that satisfies their preferences.  Finally, it’s possible that both preceding scenarios co-exist.  There could be more technology available than organizations can effectively use and at the same time organizations amenable to acquiring technology may elect not to pursue technology that is available</w:t>
       </w:r>
       <w:r>
         <w:t xml:space="preserve"> because what is available simply does not meet their requirements</w:t>
       </w:r>
       <w:r>
-        <w:t xml:space="preserve">.  In an environment where organizations are faced with more opportunities to acquire technology than there are resources to make use of them, how and why does an organization choose to pursue one technology and not another?  If organizations are amenable to acquiring and applying technology and have the capacity and resources to do so but have chosen not to, why do they choose not to </w:t>
-      </w:r>
-      <w:r>
-        <w:lastRenderedPageBreak/>
-        <w:t>pur</w:t>
+        <w:t>.  In an environment where organizations are faced with more opportunities to acquire technology than there are resources to make use of them, how and why does an organization choose to pursue one technology and not another?  If organizations are amenable to acquiring and applying technology and have the capacity and resources to do so but have chosen not to, why do they choose not to pur</w:t>
       </w:r>
       <w:r>
         <w:t>sue available technology that appears</w:t>
@@ -7896,7 +8103,11 @@
         <w:t>should</w:t>
       </w:r>
       <w:r>
-        <w:t xml:space="preserve"> make decision (March 1997).  However, “it is so far from how one lives to how one should live that he who lets go of what is done for what should be done learns his ruin rather than his preservation” (Machiavelli, 1532, p. 61).  To effect successful desired change, policymakers must act in accordance with the world as it is, not as they believe it should be.  Consequently, the foundation for the design of this study is descriptive organizational decision theory and how organizations </w:t>
+        <w:t xml:space="preserve"> make decision (March 1997).  However, “it is so far from how one lives to how one should live that he who lets go of what is done for what should be done learns his ruin rather than his preservation” (Machiavelli, 1532, p. 61).  To effect successful desired change, policymakers must act in accordance with the </w:t>
+      </w:r>
+      <w:r>
+        <w:lastRenderedPageBreak/>
+        <w:t xml:space="preserve">world as it is, not as they believe it should be.  Consequently, the foundation for the design of this study is descriptive organizational decision theory and how organizations </w:t>
       </w:r>
       <w:r>
         <w:rPr>
@@ -7916,11 +8127,33 @@
         <w:ind w:firstLine="720"/>
       </w:pPr>
       <w:r>
-        <w:t xml:space="preserve">Much, if not most, of current theory about organizational decision-making is based on psychological studies of individual decision-making (March, 1997).  However, research has demonstrated that context can significantly affect the decision-making process and decisions of individuals (Kahneman &amp; Tversky, 1980; Kahneman &amp; Tversky, 2013; Tversky &amp; Kahneman, 1992).  Whether one is making a decision solely for one’s own benefit or within one’s role as a member of an organization seems to be an important contextual distinction.  It seems reasonable to presume that decision-making in an organization is likely to be much more of a socially-driven phenomenon than decision-making that is purely personal.  As such, it is sensible to conclude theories and frameworks from studies of individual decision making in the psychological literature may not translate directly to organizational decision-making without significant modification.  It is important to understand how organizational decision-making may </w:t>
+        <w:t>Much, if not most, of current theory about organizational decision-making is based on psychological studies of individual decision-making (March, 1997).  However, research has demonstrated that context can significantly affect the decision-making process and decisions of individuals (Kahneman &amp; Tversky, 1980; Kahneman &amp; Tversky, 2013; Tversky &amp; Kahneman, 1992).  Whether one is making a decision solely for one’s own benefit or within one’s role as a member of an organization seems to be an important contextual distinction.  It seems reasonable to presume that decision-making in an organization is likely to be much more of a socially-driven phenomenon than decision-making that is purely personal.  As such, it is sensible to conclude theories and frameworks from studies of individual decision making in the psychological literature may not translate directly to organizational decision-making without significant modification.  It is important to understand how organizational decision-making may differ from individual decision-making which will likely provide insight into the role of development stage in organizations’ decisions about the acquisition of technology.</w:t>
+      </w:r>
+    </w:p>
+    <w:p>
+      <w:pPr>
+        <w:ind w:firstLine="720"/>
+      </w:pPr>
+      <w:r>
+        <w:t>Organizations seeking to engage in technology transfer are bounded not just by the constraints of the cognitive capacities of their people, finite time frames, and limited data (March, 1997) but also resource</w:t>
+      </w:r>
+      <w:r>
+        <w:t xml:space="preserve"> </w:t>
+      </w:r>
+      <w:r>
+        <w:t>limitations that constrain their capacities for seeking, acquiring, and using new technology.</w:t>
+      </w:r>
+    </w:p>
+    <w:p>
+      <w:pPr>
+        <w:ind w:firstLine="720"/>
+      </w:pPr>
+      <w:r>
+        <w:t xml:space="preserve">It’s reasonable to assume that organizations faced with uncertain choices regarding technology that they can possibly acquire to help achieve their purposes will seek additional data and information try to reduce the uncertainty surrounding the likelihood of being able to </w:t>
       </w:r>
       <w:r>
         <w:lastRenderedPageBreak/>
-        <w:t>differ from individual decision-making which will likely provide insight into the role of development stage in organizations’ decisions about the acquisition of technology.</w:t>
+        <w:t>successfully use the technology.  This additional data and information includes meta-information about the technology itself (i.e., information about information).</w:t>
       </w:r>
     </w:p>
     <w:p>
@@ -7928,13 +8161,76 @@
         <w:ind w:firstLine="720"/>
       </w:pPr>
       <w:r>
-        <w:t>Organizations seeking to engage in technology transfer are bounded not just by the constraints of the cognitive capacities of their people, finite time frames, and limited data (March, 1997) but also resource</w:t>
+        <w:t>One can presume that there is little need for organizations to expend significant resources actively seeking opportunities or conducting exhaustive rational evaluations of each opportunity before making a choice.  According to bounded rationality, organizations in such situations should and will use heuristics to make their decisions (March, 1997).</w:t>
+      </w:r>
+    </w:p>
+    <w:p>
+      <w:pPr>
+        <w:pStyle w:val="LiteratureReviewHeader2Bold"/>
+      </w:pPr>
+      <w:bookmarkStart w:id="20" w:name="_Toc44537605"/>
+      <w:r>
+        <w:t>Development Stage and Technology Transfer</w:t>
+      </w:r>
+      <w:r>
+        <w:t xml:space="preserve"> Outcomes</w:t>
+      </w:r>
+      <w:bookmarkEnd w:id="20"/>
+    </w:p>
+    <w:p>
+      <w:pPr>
+        <w:ind w:firstLine="720"/>
+      </w:pPr>
+      <w:r>
+        <w:t xml:space="preserve">Based on my professional experience and review of the literature, I hypothesize that </w:t>
+      </w:r>
+      <w:r>
+        <w:t>development stage help</w:t>
+      </w:r>
+      <w:r>
+        <w:t>s</w:t>
+      </w:r>
+      <w:r>
+        <w:t xml:space="preserve"> explain</w:t>
       </w:r>
       <w:r>
         <w:t xml:space="preserve"> </w:t>
       </w:r>
       <w:r>
-        <w:t>limitations that constrain their capacities for seeking, acquiring, and using new technology.</w:t>
+        <w:t xml:space="preserve">why </w:t>
+      </w:r>
+      <w:r>
+        <w:t xml:space="preserve">private sector </w:t>
+      </w:r>
+      <w:r>
+        <w:t xml:space="preserve">companies </w:t>
+      </w:r>
+      <w:r>
+        <w:t>do</w:t>
+      </w:r>
+      <w:r>
+        <w:t xml:space="preserve"> not to pursue </w:t>
+      </w:r>
+      <w:r>
+        <w:t xml:space="preserve">the acquisition and use of </w:t>
+      </w:r>
+      <w:r>
+        <w:t>university-created technologies that seem to align with their missions and profit motives even when the</w:t>
+      </w:r>
+      <w:r>
+        <w:t>y seem</w:t>
+      </w:r>
+      <w:r>
+        <w:t xml:space="preserve"> to have the resources to do so</w:t>
+      </w:r>
+      <w:r>
+        <w:t>.</w:t>
+      </w:r>
+      <w:r>
+        <w:t xml:space="preserve"> </w:t>
+      </w:r>
+      <w:r>
+        <w:t xml:space="preserve"> </w:t>
       </w:r>
     </w:p>
     <w:p>
@@ -7942,7 +8238,13 @@
         <w:ind w:firstLine="720"/>
       </w:pPr>
       <w:r>
-        <w:t>It’s reasonable to assume that organizations faced with uncertain choices regarding technology that they can possibly acquire to help achieve their purposes will seek additional data and information try to reduce the uncertainty surrounding the likelihood of being able to successfully use the technology.  This additional data and information includes meta-information about the technology itself (i.e., information about information).</w:t>
+        <w:t>While the literature that explicitly examines the role of development stage in university technology transfer is sparse, various scholars have explored the relevant issues under various monikers and in different ways.</w:t>
+      </w:r>
+      <w:r>
+        <w:t xml:space="preserve"> </w:t>
+      </w:r>
+      <w:r>
+        <w:t xml:space="preserve"> In my review of the literature, I found only one study that specifically examined the association between development stage and technology transfer.  Munteanu (2012) provides useful insight into the topic.  However, there are substantial opportunities to improve upon both the approach and the results of Munteanu.  Moreover, there are important differences between the research design used by Munteanu and this study.  These differences have implications for the generalizability of the results and their usefulness in formulating public policy. </w:t>
       </w:r>
     </w:p>
     <w:p>
@@ -7950,94 +8252,723 @@
         <w:ind w:firstLine="720"/>
       </w:pPr>
       <w:r>
-        <w:t>One can presume that there is little need for organizations to expend significant resources actively seeking opportunities or conducting exhaustive rational evaluations of each opportunity before making a choice.  According to bounded rationality, organizations in such situations should and will use heuristics to make their decisions (March, 1997).</w:t>
+        <w:t xml:space="preserve">Munteanu (2012) used an approach to study the role of development stage in technology transfer that is the typical of studies about technology transfer in general.  Munteanu applied economics-based rational choice theory.  The study also incorporated comparative advantage </w:t>
+      </w:r>
+      <w:r>
+        <w:lastRenderedPageBreak/>
+        <w:t xml:space="preserve">theory to understand differences between startup firms and established firms, although it didn’t explicitly define either category.  As such, it is not clear what criteria Munteanu used as the basis for classifying each case in the analysis.  </w:t>
+      </w:r>
+    </w:p>
+    <w:p>
+      <w:pPr>
+        <w:ind w:firstLine="720"/>
+      </w:pPr>
+      <w:r>
+        <w:t xml:space="preserve">Munteanu (2012) was a quantitative empirical design that used correlational regression analyses, which again is typical of studies about the topic.  The study operationalized the concept of technology as disclosures of patentable subject matter.  It operationalized technology transfer as executed licenses for patented inventions assigned to universities and income generated from those licenses.  This is typical of technology transfer studies but is perhaps overly narrow as I will further discuss a bit later.  Development stage was the primary explanatory variable.  Munteanu used an ordinal level of measure for development stage and a scale conceived by the researcher.  However, there is no evidence that any type of validity analysis was performed for this scale.  The scale itself is somewhat arbitrary and subjective.  The analysis included several control variables related to the characteristics of the inventor and the type of invention.  Munteanu used a nominal level of measure for invention type that employed categories conceived by the researcher.  Like many other technology transfer studies, the categories for type of invention used by Munteanu were somewhat arbitrary and subjective.  Again, there is no evidence that any type of validity analysis was conducted for the nominal categories.  The data used in Munteanu was a census of 700 inventions disclosed to the University of California – San Diego between January 1, 1986 and December 31, 2003.  However, it is not clear if the analysis included all disclosures during this period or only disclosures that resulted in an allowed patent.  </w:t>
+      </w:r>
+    </w:p>
+    <w:p>
+      <w:pPr>
+        <w:ind w:firstLine="720"/>
+      </w:pPr>
+      <w:r>
+        <w:t xml:space="preserve">The research question examined by Munteanu (2012) was whether there are differences in the types of technologies pursued by established firms compared to startup firms.  However, the criteria for what constitutes an established firm versus a startup firm was not specified.  </w:t>
+      </w:r>
+      <w:r>
+        <w:lastRenderedPageBreak/>
+        <w:t>Munteanu theorized that under the theory of comparative advantage, established firms and startup firms would seek to acquire technologies of different development stages.  Munteanu tested two primary hypotheses.  The first hypothesis was that e</w:t>
+      </w:r>
+      <w:r>
+        <w:t xml:space="preserve">stablished firms are more likely to license inventions in the </w:t>
+      </w:r>
+      <w:r>
+        <w:t>“</w:t>
+      </w:r>
+      <w:r>
+        <w:t>ready</w:t>
+      </w:r>
+      <w:r>
+        <w:t>”</w:t>
+      </w:r>
+      <w:r>
+        <w:t xml:space="preserve"> stage of development than inventions in earlier stages of development.</w:t>
+      </w:r>
+      <w:r>
+        <w:t xml:space="preserve">  The second hypothesis was that s</w:t>
+      </w:r>
+      <w:r>
+        <w:t xml:space="preserve">tart-up firms are more likely to license inventions in the </w:t>
+      </w:r>
+      <w:r>
+        <w:t>“</w:t>
+      </w:r>
+      <w:r>
+        <w:t>conceptual</w:t>
+      </w:r>
+      <w:r>
+        <w:t>”</w:t>
+      </w:r>
+      <w:r>
+        <w:t xml:space="preserve"> stage of development than inventions in later stages of development.</w:t>
+      </w:r>
+    </w:p>
+    <w:p>
+      <w:pPr>
+        <w:ind w:firstLine="720"/>
+      </w:pPr>
+      <w:r>
+        <w:t xml:space="preserve">The study tested these hypotheses based on four key assumptions.  First, economies of scale and informational asymmetries are important criteria in licensing decisions of firms.  Second, established firms have a comparative advantage to startup firms in commercializing inventions that are ready for manufacturing.  Third, startup firms have a comparative advantage to established firms in commercializing inventions at the conceptual stage.  Fourth, the past licensing experience of inventors increases inventor propensity to pursue commercialization of inventions.  Munteanu applied these assumptions without providing any evidence of their reasonableness.  </w:t>
+      </w:r>
+    </w:p>
+    <w:p>
+      <w:pPr>
+        <w:ind w:firstLine="720"/>
+      </w:pPr>
+      <w:r>
+        <w:t xml:space="preserve">Munteanu (2012) found sufficient evidence to reject the null hypotheses in favor of the alternative hypotheses.  </w:t>
+      </w:r>
+      <w:r>
+        <w:t xml:space="preserve">The odds ratio </w:t>
+      </w:r>
+      <w:r>
+        <w:t>of invention licensing by startup</w:t>
+      </w:r>
+      <w:r>
+        <w:t xml:space="preserve"> </w:t>
+      </w:r>
+      <w:r>
+        <w:t xml:space="preserve">firms </w:t>
+      </w:r>
+      <w:r>
+        <w:t xml:space="preserve">relative to invention </w:t>
+      </w:r>
+      <w:r>
+        <w:t>licensing by established firms was lower for</w:t>
+      </w:r>
+      <w:r>
+        <w:t xml:space="preserve"> </w:t>
+      </w:r>
+      <w:r>
+        <w:t xml:space="preserve">later stage </w:t>
+      </w:r>
+      <w:r>
+        <w:t>inventions and highe</w:t>
+      </w:r>
+      <w:r>
+        <w:t xml:space="preserve">r for earlier stage inventions.  </w:t>
+      </w:r>
+      <w:r>
+        <w:t>Invention l</w:t>
+      </w:r>
+      <w:r>
+        <w:t>icensing by established firms was</w:t>
+      </w:r>
+      <w:r>
+        <w:t xml:space="preserve"> positively correlated with later </w:t>
+      </w:r>
+      <w:r>
+        <w:t xml:space="preserve">invention development </w:t>
+      </w:r>
+      <w:r>
+        <w:t>stage.</w:t>
+      </w:r>
+    </w:p>
+    <w:p>
+      <w:pPr>
+        <w:ind w:firstLine="720"/>
+      </w:pPr>
+      <w:r>
+        <w:t xml:space="preserve">While insightful, Munteanu (2012) does not specifically answer the research question </w:t>
+      </w:r>
+      <w:r>
+        <w:t xml:space="preserve">put forward </w:t>
+      </w:r>
+      <w:r>
+        <w:t xml:space="preserve">for the proposed study.  </w:t>
+      </w:r>
+      <w:r>
+        <w:t>The nature of the sample used by Munteanu significantly limits the generalizability of the study’s results.</w:t>
+      </w:r>
+      <w:r>
+        <w:t xml:space="preserve">  Moreover, the study by Munteanu only establishes </w:t>
+      </w:r>
+      <w:r>
+        <w:lastRenderedPageBreak/>
+        <w:t xml:space="preserve">correlation, not causation.  </w:t>
+      </w:r>
+      <w:r>
+        <w:t xml:space="preserve">Although the results obtained by Munteanu can be taken as </w:t>
+      </w:r>
+      <w:r>
+        <w:rPr>
+          <w:i/>
+        </w:rPr>
+        <w:t>prima facie</w:t>
+      </w:r>
+      <w:r>
+        <w:t xml:space="preserve"> evidence that comparative advantage</w:t>
+      </w:r>
+      <w:r>
+        <w:t xml:space="preserve"> may lead certain types of private sector firms to prefer earlier or later stage technologies</w:t>
+      </w:r>
+      <w:r>
+        <w:t>, they do not rule out other causes</w:t>
+      </w:r>
+      <w:r>
+        <w:t xml:space="preserve"> or potential dynamics</w:t>
+      </w:r>
+      <w:r>
+        <w:t xml:space="preserve">.  </w:t>
+      </w:r>
+      <w:r>
+        <w:t xml:space="preserve">For example, startup </w:t>
+      </w:r>
+      <w:r>
+        <w:t xml:space="preserve">companies </w:t>
+      </w:r>
+      <w:r>
+        <w:t xml:space="preserve">may actually prefer later stage technologies but may not have the resources to competitively bid for such technologies.  As such, </w:t>
+      </w:r>
+      <w:r>
+        <w:t>startup companies</w:t>
+      </w:r>
+      <w:r>
+        <w:t xml:space="preserve"> may simply settle for earlier stage technologies because they are forced to do so, not because they have a comparative advantage in commercializing earlier stage technologies.  Also, g</w:t>
+      </w:r>
+      <w:r>
+        <w:t xml:space="preserve">iven the uncertainty surrounding how </w:t>
+      </w:r>
+      <w:r>
+        <w:t>Munteneau categorized technologies</w:t>
+      </w:r>
+      <w:r>
+        <w:t xml:space="preserve"> by</w:t>
+      </w:r>
+      <w:r>
+        <w:t xml:space="preserve"> development stage, it’</w:t>
+      </w:r>
+      <w:r>
+        <w:t>s quite possible that any</w:t>
+      </w:r>
+      <w:r>
+        <w:t xml:space="preserve"> correlation </w:t>
+      </w:r>
+      <w:r>
+        <w:t>observed was a product</w:t>
+      </w:r>
+      <w:r>
+        <w:t xml:space="preserve"> of </w:t>
+      </w:r>
+      <w:r>
+        <w:t>the method used to categorize technologies by development stage</w:t>
+      </w:r>
+      <w:r>
+        <w:t xml:space="preserve"> and not anything fundamental to the nature of</w:t>
+      </w:r>
+      <w:r>
+        <w:t xml:space="preserve"> university technology transfer or the way that private sector firms operate.</w:t>
+      </w:r>
+    </w:p>
+    <w:p>
+      <w:pPr>
+        <w:ind w:firstLine="720"/>
+      </w:pPr>
+      <w:r>
+        <w:t xml:space="preserve">Baek, Hwang, and Park (2018) included development stage (i.e., </w:t>
+      </w:r>
+      <w:r>
+        <w:t xml:space="preserve">degree of </w:t>
+      </w:r>
+      <w:r>
+        <w:t>technology maturity</w:t>
+      </w:r>
+      <w:r>
+        <w:t xml:space="preserve">) </w:t>
+      </w:r>
+      <w:r>
+        <w:t>as a factor in their analysis of technology transfer.  They used regression analysis to examine the correlations between various independent variables and successful technology transfer which they operationalized as the execution of a contact to use a technology.  They operationalized development stage as the TRL level before research and development and TRL level after research and development.  Baek, Hwang, and Park did find a statistically significant correlation between TRL level after research and development and successful technology transfer.  However, this study has limited generalizability</w:t>
+      </w:r>
+      <w:r>
+        <w:t xml:space="preserve"> to university technology transfer in the United States</w:t>
+      </w:r>
+      <w:r>
+        <w:t>.  It focused only on railroad projects in South Korea, which has a significantly different economic system than the United States.</w:t>
+      </w:r>
+      <w:r>
+        <w:t xml:space="preserve">  It</w:t>
+      </w:r>
+      <w:r>
+        <w:t xml:space="preserve"> also did not address causality in the relationship between development stage and technology transfer success.</w:t>
+      </w:r>
+    </w:p>
+    <w:p>
+      <w:pPr>
+        <w:ind w:firstLine="720"/>
+      </w:pPr>
+      <w:r>
+        <w:lastRenderedPageBreak/>
+        <w:t xml:space="preserve">Song, Park, &amp; Park (2017) examined factors that could potentially influence business decisions about commercializing technology transferred from government research institutes (GRIs) to small and medium-sized enterprises (SMEs).  </w:t>
+      </w:r>
+      <w:r>
+        <w:t xml:space="preserve">They included technology maturity as a potential explanatory factor.  </w:t>
+      </w:r>
+      <w:r>
+        <w:t xml:space="preserve">They operationalized successful technology transfer as a </w:t>
+      </w:r>
+      <w:r>
+        <w:t xml:space="preserve">dichotomous variable indicating the </w:t>
+      </w:r>
+      <w:r>
+        <w:t>licensee’s intention to conduct additional research and de</w:t>
+      </w:r>
+      <w:r>
+        <w:t xml:space="preserve">velopment on the technology.  </w:t>
+      </w:r>
+      <w:r>
+        <w:t xml:space="preserve">The authors did not find a statistically significant association between technology maturity and technology transfer success as defined in the study.  </w:t>
+      </w:r>
+      <w:r>
+        <w:t>However, t</w:t>
+      </w:r>
+      <w:r>
+        <w:t xml:space="preserve">his study also has limited generalizability to university technology transfer in the United States.  Song, Park, and Park used a five-point Likert scale to measure technology maturity.  There is no indication that they validated the scale prior to using it.  The way the authors operationalized </w:t>
+      </w:r>
+      <w:r>
+        <w:t>successful technology transfer also may have been problematic.  Moreover, the authors conducted the study in South Korea in the context of an economic system that is significantly different than that for the United States.</w:t>
+      </w:r>
+    </w:p>
+    <w:p>
+      <w:pPr>
+        <w:ind w:firstLine="720"/>
+      </w:pPr>
+      <w:r>
+        <w:t xml:space="preserve">While there appears to be few studies that have explicitly examined the role of development stage in university technology transfer, there is ample evidence in the literature that allude to it.  A statement from the Michigan Biotechnology Institute (MBI) submitted for the record of a hearing in the U.S. House of Representatives discussed MBI’s efforts to </w:t>
+      </w:r>
+      <w:r>
+        <w:t>advance technology from the pre-competitive stage to a stage that is useful to industry</w:t>
+      </w:r>
+      <w:r>
+        <w:t xml:space="preserve"> (Barriers to Domestic Technology Transfer, 1992)</w:t>
+      </w:r>
+      <w:r>
+        <w:t xml:space="preserve">.  </w:t>
+      </w:r>
+      <w:r>
+        <w:t xml:space="preserve">Fraser (2010) </w:t>
+      </w:r>
+      <w:r>
+        <w:t xml:space="preserve">also pointed out the increasing use of gap funding </w:t>
+      </w:r>
+      <w:r>
+        <w:t xml:space="preserve">among universities </w:t>
+      </w:r>
+      <w:r>
+        <w:t xml:space="preserve">to help make the transition from research and development </w:t>
+      </w:r>
+      <w:r>
+        <w:t>to the market – the so called “valley of d</w:t>
+      </w:r>
+      <w:r>
+        <w:t xml:space="preserve">eath.”  </w:t>
+      </w:r>
+      <w:r>
+        <w:t xml:space="preserve">Chu (2013) </w:t>
+      </w:r>
+      <w:r>
+        <w:t xml:space="preserve">discussed a program the </w:t>
+      </w:r>
+      <w:r>
+        <w:t>Los Angeles campus of the U</w:t>
+      </w:r>
+      <w:r>
+        <w:t>niversity</w:t>
+      </w:r>
+      <w:r>
+        <w:t xml:space="preserve"> of California</w:t>
+      </w:r>
+      <w:r>
+        <w:t xml:space="preserve"> implemented to close the gap between the state of a technology where federal funding ends and the point where the private sector is willing to </w:t>
+      </w:r>
+      <w:r>
+        <w:lastRenderedPageBreak/>
+        <w:t xml:space="preserve">partner to make use of the technology.  </w:t>
+      </w:r>
+      <w:r>
+        <w:t xml:space="preserve">Likewise, Spearing (2013) emphasized the importance of mechanisms to move university-created technology </w:t>
+      </w:r>
+      <w:r>
+        <w:t>to</w:t>
+      </w:r>
+      <w:r>
+        <w:t xml:space="preserve"> </w:t>
+      </w:r>
+      <w:r>
+        <w:t>the point where it is useful and can be transitioned to the priv</w:t>
+      </w:r>
+      <w:r>
+        <w:t>ate sector</w:t>
+      </w:r>
+      <w:r>
+        <w:t xml:space="preserve">.  </w:t>
+      </w:r>
+      <w:r>
+        <w:t xml:space="preserve">Such observations </w:t>
+      </w:r>
+      <w:r>
+        <w:t>suggest a relationship between development stage and s</w:t>
+      </w:r>
+      <w:r>
+        <w:t>uccessful technology transfer.</w:t>
       </w:r>
     </w:p>
     <w:p>
       <w:pPr>
         <w:pStyle w:val="LiteratureReviewHeader2Bold"/>
       </w:pPr>
-      <w:bookmarkStart w:id="19" w:name="_Toc44507756"/>
-      <w:r>
-        <w:t>Development Stage and Technology Transfer</w:t>
-      </w:r>
-      <w:r>
-        <w:t xml:space="preserve"> Outcomes</w:t>
-      </w:r>
-      <w:bookmarkEnd w:id="19"/>
+      <w:bookmarkStart w:id="21" w:name="_Toc44537606"/>
+      <w:r>
+        <w:t>The Valley of Death</w:t>
+      </w:r>
+      <w:r>
+        <w:t xml:space="preserve"> in University Technology Transfer</w:t>
+      </w:r>
+      <w:bookmarkEnd w:id="21"/>
     </w:p>
     <w:p>
       <w:pPr>
         <w:ind w:firstLine="720"/>
       </w:pPr>
       <w:r>
-        <w:t xml:space="preserve">Based on my professional experience and review of the literature, I hypothesize that </w:t>
-      </w:r>
-      <w:r>
-        <w:t>development stage help</w:t>
-      </w:r>
-      <w:r>
-        <w:t>s</w:t>
-      </w:r>
-      <w:r>
-        <w:t xml:space="preserve"> explain</w:t>
+        <w:t>T</w:t>
+      </w:r>
+      <w:r>
+        <w:t>here have been numerous studies</w:t>
+      </w:r>
+      <w:r>
+        <w:t xml:space="preserve"> (</w:t>
+      </w:r>
+      <w:r>
+        <w:t xml:space="preserve">see, e.g., </w:t>
+      </w:r>
+      <w:r>
+        <w:t>Markham, 2002; Markham, Ward, Aiman-Smith, &amp; Kingon</w:t>
+      </w:r>
+      <w:r>
+        <w:t>, 201</w:t>
+      </w:r>
+      <w:r>
+        <w:t>0; Tirpak, 2017; Wessner</w:t>
+      </w:r>
+      <w:r>
+        <w:t>, 2005) on the so called “valley of death”</w:t>
       </w:r>
       <w:r>
         <w:t xml:space="preserve"> </w:t>
       </w:r>
       <w:r>
-        <w:t xml:space="preserve">why </w:t>
-      </w:r>
-      <w:r>
-        <w:t xml:space="preserve">private sector </w:t>
-      </w:r>
-      <w:r>
-        <w:t xml:space="preserve">companies </w:t>
-      </w:r>
-      <w:r>
-        <w:t>do</w:t>
-      </w:r>
-      <w:r>
-        <w:t xml:space="preserve"> not to pursue </w:t>
-      </w:r>
-      <w:r>
-        <w:t xml:space="preserve">the acquisition and use of </w:t>
-      </w:r>
-      <w:r>
-        <w:t>university-created technologies that seem to align with their missions and profit motives even when the</w:t>
-      </w:r>
-      <w:r>
-        <w:t>y seem</w:t>
-      </w:r>
-      <w:r>
-        <w:t xml:space="preserve"> to have the resources to do so</w:t>
+        <w:t>– a reference to the gap between basic research and applied research in which promising technologies are often abandoned because of an inability to attract sufficient funding to support the R&amp;D activities necessary to further their development.  Many of these studies seem to allude to an association between development stage and</w:t>
+      </w:r>
+      <w:r>
+        <w:t xml:space="preserve"> successful technology transfer.  They generally employ a three-stage framework that describes the progress of technology from laboratory to market.</w:t>
+      </w:r>
+    </w:p>
+    <w:p>
+      <w:pPr>
+        <w:ind w:firstLine="720"/>
+      </w:pPr>
+      <w:r>
+        <w:t>Wessner (2005) observed that many private venture capital markets are unwilling to fund promising but risky concepts for commercializing technologies that have not been validated.  He highlighted the advanced technology program (ATP) has as an example of the success that can be achieved when funding is provided to advance the development stage of technologies to a point of commercial viability that is more suitable for private sector involvement.  According to Wessner, this approach has led to the successful transfer of fuel cell, proteomics, medical diagnostic, and lithography technologies.</w:t>
+      </w:r>
+      <w:r>
+        <w:t xml:space="preserve">  Moreover, Wessner argues there is clear evidence that ATP helped attract the private investment necessary to successfully transfer technologies to offerings in the private sector that benefited the public interest.</w:t>
+      </w:r>
+    </w:p>
+    <w:p>
+      <w:pPr>
+        <w:ind w:firstLine="720"/>
+      </w:pPr>
+      <w:r>
+        <w:lastRenderedPageBreak/>
+        <w:t xml:space="preserve">Murphy and Edwards (2003) examined the difficulties of transitioning publicly-funded, early-stage ventures attempting to apply new </w:t>
+      </w:r>
+      <w:r>
+        <w:t xml:space="preserve">energy </w:t>
+      </w:r>
+      <w:r>
+        <w:t xml:space="preserve">technologies to create commercial offerings </w:t>
+      </w:r>
+      <w:r>
+        <w:t xml:space="preserve">across the so-called </w:t>
+      </w:r>
+      <w:r>
+        <w:t>“</w:t>
+      </w:r>
+      <w:r>
+        <w:t>valley of death</w:t>
       </w:r>
       <w:r>
         <w:t>.</w:t>
       </w:r>
       <w:r>
+        <w:t>”</w:t>
+      </w:r>
+      <w:r>
+        <w:t xml:space="preserve">  </w:t>
+      </w:r>
+      <w:r>
+        <w:t>They argued that such ventures fail to obtain private sector funding because here are “significant gaps between what the ventures are offering to investors and what the potential investors are seeking” (p. 4).</w:t>
+      </w:r>
+      <w:r>
         <w:t xml:space="preserve"> </w:t>
       </w:r>
       <w:r>
         <w:t xml:space="preserve"> </w:t>
       </w:r>
+      <w:r>
+        <w:t>Murphy and Edwards observed that t</w:t>
+      </w:r>
+      <w:r>
+        <w:t>he need to justify budgets and demonstrate public benefits in an unrealistically short time frame pressures fe</w:t>
+      </w:r>
+      <w:r>
+        <w:t>deral agencies to accelerate</w:t>
+      </w:r>
+      <w:r>
+        <w:t xml:space="preserve"> hand</w:t>
+      </w:r>
+      <w:r>
+        <w:t>ing</w:t>
+      </w:r>
+      <w:r>
+        <w:t xml:space="preserve">-off </w:t>
+      </w:r>
+      <w:r>
+        <w:t xml:space="preserve">technologies </w:t>
+      </w:r>
+      <w:r>
+        <w:t>to the private sector in a way that is often abrupt and ineffective</w:t>
+      </w:r>
+      <w:r>
+        <w:t>.  The private sector typically focuses on investment opportunities that are at a</w:t>
+      </w:r>
+      <w:r>
+        <w:t xml:space="preserve"> later stage of development than</w:t>
+      </w:r>
+      <w:r>
+        <w:t xml:space="preserve"> what is normally the case with opportunities related to research and development projects at the point when public sector funding is ending</w:t>
+      </w:r>
+      <w:r>
+        <w:t xml:space="preserve"> (Murphy &amp; Edwards)</w:t>
+      </w:r>
+      <w:r>
+        <w:t xml:space="preserve">.  </w:t>
+      </w:r>
+      <w:r>
+        <w:t xml:space="preserve">Moran (2007) noted a similar phenomenon in drug discovery characterized by a widening in the gap between the end-point of traditional funding support for academic research and development and the development stage of projects that the private sector is interested in supporting or acquiring.  </w:t>
+      </w:r>
+      <w:r>
+        <w:t xml:space="preserve">According to Murphy and Edwards, private sector investors view technologies derived from </w:t>
+      </w:r>
+      <w:r>
+        <w:t>federally-funded</w:t>
+      </w:r>
+      <w:r>
+        <w:t xml:space="preserve"> research and development as much less advanced than do </w:t>
+      </w:r>
+      <w:r>
+        <w:t>the public-</w:t>
+      </w:r>
+      <w:r>
+        <w:t>sector sponsors of that research and development.</w:t>
+      </w:r>
+      <w:r>
+        <w:t xml:space="preserve">  Moreover, the private sector is interested in businesses, while</w:t>
+      </w:r>
+      <w:r>
+        <w:t xml:space="preserve"> the</w:t>
+      </w:r>
+      <w:r>
+        <w:t xml:space="preserve"> output of research and development is technology.  The two are not synonymous.</w:t>
+      </w:r>
     </w:p>
     <w:p>
       <w:pPr>
         <w:ind w:firstLine="720"/>
       </w:pPr>
       <w:r>
-        <w:t>While the literature that explicitly examines the role of development stage in university technology transfer is sparse, various scholars have explored the relevant issues under various monikers and in different ways.</w:t>
+        <w:t xml:space="preserve">The existence of the “valley of death” phenomenon strongly supports the theory that development stage is a significant factor in technology transfer outcomes.  However, it is not definitive proof.  There may be other scenarios that could produce the phenomenon.  For example, it could </w:t>
+      </w:r>
+      <w:r>
+        <w:t xml:space="preserve">simply </w:t>
+      </w:r>
+      <w:r>
+        <w:t xml:space="preserve">be a matter of supply of labor.  Some scholars have posited that </w:t>
+      </w:r>
+      <w:r>
+        <w:t>product</w:t>
+      </w:r>
+      <w:r>
+        <w:t xml:space="preserve"> champions, driven by some motivation, shepherd projects across the “valley of death” (Markham </w:t>
+      </w:r>
+      <w:r>
+        <w:lastRenderedPageBreak/>
+        <w:t xml:space="preserve">2002; Markham, Ward, Aiman-Smith, &amp; Kingon, 2010).  </w:t>
+      </w:r>
+      <w:r>
+        <w:t xml:space="preserve">Development stage may not be a significant factor </w:t>
+      </w:r>
+      <w:r>
+        <w:t xml:space="preserve">for </w:t>
+      </w:r>
+      <w:r>
+        <w:t>these champions.  The phenomenon we call the “valley of death” could be nothing more than an imbalance between supply of champions and demand for champions much like shortages seen in other professions and industries, such as the dearth of engineers or programmers.</w:t>
+      </w:r>
+      <w:r>
+        <w:t xml:space="preserve">  Another scenario is that some factor other than development stage, such as technology category, is the primary determinant between those technologies that successfully cross the “valley of death” and those that don’t.</w:t>
+      </w:r>
+    </w:p>
+    <w:p>
+      <w:pPr>
+        <w:pStyle w:val="LiteratureReviewHeader2Bold"/>
+      </w:pPr>
+      <w:bookmarkStart w:id="22" w:name="_Toc44537607"/>
+      <w:r>
+        <w:t xml:space="preserve">Development Stage in </w:t>
+      </w:r>
+      <w:r>
+        <w:t xml:space="preserve">Federal </w:t>
+      </w:r>
+      <w:r>
+        <w:t>Technology Transfer Policy</w:t>
+      </w:r>
+      <w:bookmarkEnd w:id="22"/>
+    </w:p>
+    <w:p>
+      <w:pPr>
+        <w:ind w:firstLine="720"/>
+      </w:pPr>
+      <w:r>
+        <w:t xml:space="preserve">Federal technology transfer policy does not explicitly and directly address development stage but there are aspects that one can use to </w:t>
+      </w:r>
+      <w:r>
+        <w:t>draw some conclusions</w:t>
+      </w:r>
+      <w:r>
+        <w:t xml:space="preserve"> about the role of development stage in </w:t>
+      </w:r>
+      <w:r>
+        <w:t xml:space="preserve">relevant </w:t>
+      </w:r>
+      <w:r>
+        <w:t>federal public policy</w:t>
+      </w:r>
+      <w:r>
+        <w:t xml:space="preserve"> regarding technology transfer</w:t>
+      </w:r>
+      <w:r>
+        <w:t xml:space="preserve">.  </w:t>
+      </w:r>
+      <w:r>
+        <w:t xml:space="preserve">Murphy and Edwards (2003) argued that the federal government considers </w:t>
+      </w:r>
+      <w:r>
+        <w:t xml:space="preserve">the </w:t>
+      </w:r>
+      <w:r>
+        <w:t>commercialization of technologies created from federally-funded research and development as the responsibility of the private sector.  For example, the Department of Energy (DOE) and the National Renewable Energy Laboratory (NREL) expect private sector firms to develop offerings based on its technologies and introduced them to the marketplace.</w:t>
+      </w:r>
+      <w:r>
+        <w:t xml:space="preserve">  There are two primary principles that significantly influence federal public policy regarding technology transfer.  </w:t>
+      </w:r>
+      <w:r>
+        <w:t>The f</w:t>
+      </w:r>
+      <w:r>
+        <w:t>irst</w:t>
+      </w:r>
+      <w:r>
+        <w:t xml:space="preserve"> principle is that </w:t>
+      </w:r>
+      <w:r>
+        <w:t xml:space="preserve">the </w:t>
+      </w:r>
+      <w:r>
+        <w:t>federal government</w:t>
+      </w:r>
+      <w:r>
+        <w:t xml:space="preserve"> should not pick winners and losers in the private sector.  </w:t>
+      </w:r>
+      <w:r>
+        <w:t>The second is that</w:t>
+      </w:r>
+      <w:r>
+        <w:t xml:space="preserve"> the </w:t>
+      </w:r>
+      <w:r>
+        <w:t>f</w:t>
+      </w:r>
+      <w:r>
+        <w:t>ederal govern</w:t>
+      </w:r>
+      <w:r>
+        <w:t>ment</w:t>
+      </w:r>
+      <w:r>
+        <w:t xml:space="preserve"> should not encourage a dependence on </w:t>
+      </w:r>
+      <w:r>
+        <w:t xml:space="preserve">federally provided financial support (i.e., </w:t>
+      </w:r>
+      <w:r>
+        <w:t>“corporate welfare”</w:t>
+      </w:r>
+      <w:r>
+        <w:t>)</w:t>
+      </w:r>
+      <w:r>
+        <w:t xml:space="preserve"> among the private sector (Murphy and Edwards).</w:t>
+      </w:r>
+    </w:p>
+    <w:p>
+      <w:pPr>
+        <w:ind w:firstLine="720"/>
+      </w:pPr>
+      <w:r>
+        <w:t>The Small Business Innovation Research (SBIR) program created by the Small Business Innovation Development Act of 1982</w:t>
       </w:r>
       <w:r>
         <w:t xml:space="preserve"> </w:t>
       </w:r>
       <w:r>
-        <w:t xml:space="preserve"> In my review of the literature, I found only one study that </w:t>
+        <w:t>(Pub.L. 97-219)</w:t>
+      </w:r>
+      <w:r>
+        <w:t xml:space="preserve"> considers development stage in a broad sense.  The program is structured into three phases – feasibility (Phase I), development (Phase </w:t>
       </w:r>
       <w:r>
         <w:lastRenderedPageBreak/>
-        <w:t xml:space="preserve">specifically examined the association between development stage and technology transfer.  Munteanu (2012) provides useful insight into the topic.  However, there are substantial opportunities to improve upon both the approach and the results of Munteanu.  Moreover, there are important differences between the research design used by Munteanu and this study.  These differences have implications for the generalizability of the results and their usefulness in formulating public policy. </w:t>
+        <w:t>II), and commercialization (Phase III).  However, the federal government only provides funding for t</w:t>
+      </w:r>
+      <w:r>
+        <w:t>he first two phases.  P</w:t>
+      </w:r>
+      <w:r>
+        <w:t>rojects generally are focused on addressing identified needs within federal agencies.</w:t>
+      </w:r>
+      <w:r>
+        <w:t xml:space="preserve">  The NSF is the only agency that has broadened its SBIR program to consider projects more generally aligned with the overall mission of the agency that seek to serve private sector markets.  </w:t>
+      </w:r>
+      <w:r>
+        <w:t>However, only small businesses as defined by the government are eligible to participate in the program.  Moreover, it accounts for less than three percent (3%) of the extramural research and development budgets of federal agencies.  Even more, projects aren’t necessarily connected with technologies derived from previous federally-funded research and development</w:t>
+      </w:r>
+      <w:r>
+        <w:t xml:space="preserve"> programs (</w:t>
+      </w:r>
+      <w:r>
+        <w:t>U.S. Small Business Administration</w:t>
+      </w:r>
+      <w:r>
+        <w:t>, n.d.).</w:t>
       </w:r>
     </w:p>
     <w:p>
@@ -8045,7 +8976,100 @@
         <w:ind w:firstLine="720"/>
       </w:pPr>
       <w:r>
-        <w:t xml:space="preserve">Munteanu (2012) used an approach to study the role of development stage in technology transfer that is the typical of studies about technology transfer in general.  Munteanu applied economics-based rational choice theory.  The study also incorporated comparative advantage theory to understand differences between startup firms and established firms, although it didn’t explicitly define either category.  As such, it is not clear what criteria Munteanu used as the basis for classifying each case in the analysis.  </w:t>
+        <w:t xml:space="preserve">Studies of federal technology transfer policy typically have not focused on development stage.  </w:t>
+      </w:r>
+      <w:r>
+        <w:t xml:space="preserve">One of the most glaring issues </w:t>
+      </w:r>
+      <w:r>
+        <w:t>about studies</w:t>
+      </w:r>
+      <w:r>
+        <w:t xml:space="preserve"> of federal policy regarding technology transfer in general is the</w:t>
+      </w:r>
+      <w:r>
+        <w:t xml:space="preserve"> </w:t>
+      </w:r>
+      <w:r>
+        <w:t>narrow</w:t>
+      </w:r>
+      <w:r>
+        <w:t xml:space="preserve"> </w:t>
+      </w:r>
+      <w:r>
+        <w:t>focus on either the Bayh-Dole Act of 1980 (Dai, Pop &amp; Bretschneider, 2005) or the Small Business Innovation Research (SBIR) program that was created by Pub.L. 97-219 The Small Business Innovation Development Act of 1982 (</w:t>
+      </w:r>
+      <w:r>
+        <w:t xml:space="preserve">see, e.g., </w:t>
+      </w:r>
+      <w:r>
+        <w:t xml:space="preserve">Andersen, Bray &amp; Link, 2017; Joshi, Inouye &amp; Robinson, n.d.; Link &amp; Scott, 2010).  </w:t>
+      </w:r>
+      <w:r>
+        <w:t xml:space="preserve">Other </w:t>
+      </w:r>
+      <w:r>
+        <w:t>research</w:t>
+      </w:r>
+      <w:r>
+        <w:t xml:space="preserve"> has</w:t>
+      </w:r>
+      <w:r>
+        <w:t xml:space="preserve"> ventured into the broader innovation policy of the United States (</w:t>
+      </w:r>
+      <w:r>
+        <w:t xml:space="preserve">see, e.g., </w:t>
+      </w:r>
+      <w:r>
+        <w:t xml:space="preserve">Hemel, Ouellett &amp; Larrimore, 2019). </w:t>
+      </w:r>
+      <w:r>
+        <w:t xml:space="preserve"> </w:t>
+      </w:r>
+      <w:r>
+        <w:t xml:space="preserve">My review of the literature revealed no current studies </w:t>
+      </w:r>
+      <w:r>
+        <w:t xml:space="preserve">that </w:t>
+      </w:r>
+      <w:r>
+        <w:t xml:space="preserve">specifically </w:t>
+      </w:r>
+      <w:r>
+        <w:t>investigate</w:t>
+      </w:r>
+      <w:r>
+        <w:t>d the issue of development stage in federal technology transfer policy.</w:t>
+      </w:r>
+      <w:r>
+        <w:t xml:space="preserve"> </w:t>
+      </w:r>
+      <w:r>
+        <w:t>Many of the</w:t>
+      </w:r>
+      <w:r>
+        <w:t xml:space="preserve"> s</w:t>
+      </w:r>
+      <w:r>
+        <w:t>tudies</w:t>
+      </w:r>
+      <w:r>
+        <w:t xml:space="preserve"> I unearthed that provided policy options </w:t>
+      </w:r>
+      <w:r>
+        <w:t xml:space="preserve">regarding federal technology transfer policy </w:t>
+      </w:r>
+      <w:r>
+        <w:t>we</w:t>
+      </w:r>
+      <w:r>
+        <w:t xml:space="preserve">re generally formative evaluation studies for specific programs, </w:t>
+      </w:r>
+      <w:r>
+        <w:t>particularly</w:t>
+      </w:r>
+      <w:r>
+        <w:t xml:space="preserve"> the SBIR program.</w:t>
       </w:r>
     </w:p>
     <w:p>
@@ -8053,11 +9077,62 @@
         <w:ind w:firstLine="720"/>
       </w:pPr>
       <w:r>
-        <w:t xml:space="preserve">Munteanu (2012) was a quantitative empirical design that used correlational regression analyses, which again is typical of studies about the topic.  The study operationalized the concept of technology as disclosures of patentable subject matter.  It operationalized technology transfer as executed licenses for patented inventions assigned to universities and income generated from those licenses.  This is typical of technology transfer studies but is perhaps overly narrow as I will further discuss a bit later.  Development stage was the primary explanatory variable.  Munteanu used an ordinal level of measure for development stage and a scale conceived by the researcher.  However, there is no evidence that any type of validity analysis was performed for this scale.  The scale itself is somewhat arbitrary and subjective.  The analysis included several control variables related to the characteristics of the inventor and the type of invention.  Munteanu used a nominal level of measure for invention type that employed categories </w:t>
+        <w:t xml:space="preserve">Kochenkova, Grimaldi, and Munari (2016) </w:t>
+      </w:r>
+      <w:r>
+        <w:t xml:space="preserve">examined 46 studies that either explicitly referenced public support mechanisms to facilitate university </w:t>
+      </w:r>
+      <w:r>
+        <w:t xml:space="preserve">technology </w:t>
+      </w:r>
+      <w:r>
+        <w:t xml:space="preserve">transfer activities or </w:t>
       </w:r>
       <w:r>
         <w:lastRenderedPageBreak/>
-        <w:t xml:space="preserve">conceived by the researcher.  Like many other technology transfer studies, the categories for type of invention used by Munteanu were somewhat arbitrary and subjective.  Again, there is no evidence that any type of validity analysis was conducted for the nominal categories.  The data used in Munteanu was a census of 700 inventions disclosed to the University of California – San Diego between January 1, 1986 and December 31, 2003.  However, it is not clear if the analysis included all disclosures during this period or only disclosures that resulted in an allowed patent.  </w:t>
+        <w:t>conducted investigations of single policy measures or sets of measures aimed at technology transfer</w:t>
+      </w:r>
+      <w:r>
+        <w:t xml:space="preserve">.  </w:t>
+      </w:r>
+      <w:r>
+        <w:t>They found that the primary public policy measures studied in the literature included legislative and institutional measures, direct financial measures, and competence-building measures.  In general, all the studies were focused on either policy design or impact assessment</w:t>
+      </w:r>
+      <w:r>
+        <w:t xml:space="preserve">. </w:t>
+      </w:r>
+      <w:r>
+        <w:t xml:space="preserve">A significant number of the studies focused on the design of intellectual property rights.  </w:t>
+      </w:r>
+      <w:r>
+        <w:t>Relatively fewer studies detailed the impact public policy measures had on actual university technology transfer rates and outcomes.</w:t>
+      </w:r>
+      <w:r>
+        <w:t xml:space="preserve">  None of the studies appeared to address the issue of development stage.</w:t>
+      </w:r>
+    </w:p>
+    <w:p>
+      <w:pPr>
+        <w:pStyle w:val="LiteratureReviewHeader1Bold"/>
+      </w:pPr>
+      <w:bookmarkStart w:id="23" w:name="_Toc44537608"/>
+      <w:r>
+        <w:t>Conclusion</w:t>
+      </w:r>
+      <w:bookmarkEnd w:id="23"/>
+    </w:p>
+    <w:p>
+      <w:r>
+        <w:tab/>
+      </w:r>
+      <w:r>
+        <w:t xml:space="preserve">This literature review sought to identify the relevant conceptual and theoretical frameworks for a proposed study of the role of development stage in university technology transfer.  </w:t>
+      </w:r>
+      <w:r>
+        <w:t xml:space="preserve">In broad terms, the proposed study aims to provide insight into why private sector organizations choose not to pursue the acquisition and use of university-created technologies that seem to align the with their mission and profit motives even when the organizations appear to have the resources to do so.  More specifically, the proposed study seeks to examine the notion commonly held among technology transfer professionals that the development stage of a technology greatly influences the likelihood that the technology will be transferred to the private sector for use that benefits the public interest.  </w:t>
+      </w:r>
+      <w:r>
+        <w:t>If an effect is found, this proposed study also seeks to determine the causal mechanism for it.</w:t>
       </w:r>
     </w:p>
     <w:p>
@@ -8065,910 +9140,46 @@
         <w:ind w:firstLine="720"/>
       </w:pPr>
       <w:r>
-        <w:t>The research question examined by Munteanu (2012) was whether there are differences in the types of technologies pursued by established firms compared to startup firms.  However, the criteria for what constitutes an established firm versus a startup firm was not specified.  Munteanu theorized that under the theory of comparative advantage, established firms and startup firms would seek to acquire technologies of different development stages.  Munteanu tested two primary hypotheses.  The first hypothesis was that e</w:t>
-      </w:r>
-      <w:r>
-        <w:t xml:space="preserve">stablished firms are more likely to license inventions in the </w:t>
-      </w:r>
-      <w:r>
-        <w:t>“</w:t>
-      </w:r>
-      <w:r>
-        <w:t>ready</w:t>
-      </w:r>
-      <w:r>
-        <w:t>”</w:t>
-      </w:r>
-      <w:r>
-        <w:t xml:space="preserve"> stage of development than inventions in earlier stages of development.</w:t>
-      </w:r>
-      <w:r>
-        <w:t xml:space="preserve">  The second hypothesis was that s</w:t>
-      </w:r>
-      <w:r>
-        <w:t xml:space="preserve">tart-up firms are more likely to license inventions in the </w:t>
-      </w:r>
-      <w:r>
-        <w:t>“</w:t>
-      </w:r>
-      <w:r>
-        <w:t>conceptual</w:t>
-      </w:r>
-      <w:r>
-        <w:t>”</w:t>
-      </w:r>
-      <w:r>
-        <w:t xml:space="preserve"> stage of development than inventions in later stages of development.</w:t>
-      </w:r>
-    </w:p>
-    <w:p>
-      <w:pPr>
-        <w:ind w:firstLine="720"/>
-      </w:pPr>
-      <w:r>
-        <w:t xml:space="preserve">The study tested these hypotheses based on four key assumptions.  First, economies of scale and informational asymmetries are important criteria in licensing decisions of firms.  Second, established firms have a comparative advantage to startup firms in commercializing inventions that are ready for manufacturing.  Third, startup firms have a comparative advantage to established firms in commercializing inventions at the conceptual stage.  Fourth, the past licensing experience of inventors increases inventor propensity to pursue commercialization of </w:t>
+        <w:t>T</w:t>
+      </w:r>
+      <w:r>
+        <w:t>he literature</w:t>
+      </w:r>
+      <w:r>
+        <w:t xml:space="preserve"> review focused on two primary lenses through which I propose to examine the study the topic.</w:t>
+      </w:r>
+      <w:r>
+        <w:t xml:space="preserve"> </w:t>
+      </w:r>
+      <w:r>
+        <w:t xml:space="preserve"> T</w:t>
+      </w:r>
+      <w:r>
+        <w:t xml:space="preserve">he </w:t>
+      </w:r>
+      <w:r>
+        <w:t>public-sector</w:t>
+      </w:r>
+      <w:r>
+        <w:t xml:space="preserve"> economics perspective </w:t>
+      </w:r>
+      <w:r>
+        <w:t>helps to</w:t>
+      </w:r>
+      <w:r>
+        <w:t xml:space="preserve"> understand the implications of conceiving technology and technology transfer as impure public goods and merit goods.  The </w:t>
+      </w:r>
+      <w:r>
+        <w:t xml:space="preserve">perspective of </w:t>
+      </w:r>
+      <w:r>
+        <w:t>organizational theory and behavior and decision theory</w:t>
+      </w:r>
+      <w:r>
+        <w:t xml:space="preserve"> provides </w:t>
       </w:r>
       <w:r>
         <w:lastRenderedPageBreak/>
-        <w:t xml:space="preserve">inventions.  Munteanu applied these assumptions without providing any evidence of their reasonableness.  </w:t>
-      </w:r>
-    </w:p>
-    <w:p>
-      <w:pPr>
-        <w:ind w:firstLine="720"/>
-      </w:pPr>
-      <w:r>
-        <w:t xml:space="preserve">Munteanu (2012) found sufficient evidence to reject the null hypotheses in favor of the alternative hypotheses.  </w:t>
-      </w:r>
-      <w:r>
-        <w:t xml:space="preserve">The odds ratio </w:t>
-      </w:r>
-      <w:r>
-        <w:t>of invention licensing by startup</w:t>
-      </w:r>
-      <w:r>
-        <w:t xml:space="preserve"> </w:t>
-      </w:r>
-      <w:r>
-        <w:t xml:space="preserve">firms </w:t>
-      </w:r>
-      <w:r>
-        <w:t xml:space="preserve">relative to invention </w:t>
-      </w:r>
-      <w:r>
-        <w:t>licensing by established firms was lower for</w:t>
-      </w:r>
-      <w:r>
-        <w:t xml:space="preserve"> </w:t>
-      </w:r>
-      <w:r>
-        <w:t xml:space="preserve">later stage </w:t>
-      </w:r>
-      <w:r>
-        <w:t>inventions and highe</w:t>
-      </w:r>
-      <w:r>
-        <w:t xml:space="preserve">r for earlier stage inventions.  </w:t>
-      </w:r>
-      <w:r>
-        <w:t>Invention l</w:t>
-      </w:r>
-      <w:r>
-        <w:t>icensing by established firms was</w:t>
-      </w:r>
-      <w:r>
-        <w:t xml:space="preserve"> positively correlated with later </w:t>
-      </w:r>
-      <w:r>
-        <w:t xml:space="preserve">invention development </w:t>
-      </w:r>
-      <w:r>
-        <w:t>stage.</w:t>
-      </w:r>
-    </w:p>
-    <w:p>
-      <w:pPr>
-        <w:ind w:firstLine="720"/>
-      </w:pPr>
-      <w:r>
-        <w:t xml:space="preserve">While insightful, Munteanu (2012) does not specifically answer the research question </w:t>
-      </w:r>
-      <w:r>
-        <w:t xml:space="preserve">put forward </w:t>
-      </w:r>
-      <w:r>
-        <w:t xml:space="preserve">for the proposed study.  </w:t>
-      </w:r>
-      <w:r>
-        <w:t>The nature of the sample used by Munteanu significantly limits the generalizability of the study’s results.</w:t>
-      </w:r>
-      <w:r>
-        <w:t xml:space="preserve">  Moreover, the study by Munteanu only establishes correlation, not causation.  </w:t>
-      </w:r>
-      <w:r>
-        <w:t xml:space="preserve">Although the results obtained by Munteanu can be taken as </w:t>
-      </w:r>
-      <w:r>
-        <w:rPr>
-          <w:i/>
-        </w:rPr>
-        <w:t>prima facie</w:t>
-      </w:r>
-      <w:r>
-        <w:t xml:space="preserve"> evidence that comparative advantage</w:t>
-      </w:r>
-      <w:r>
-        <w:t xml:space="preserve"> may lead certain types of private sector firms to prefer earlier or later stage technologies</w:t>
-      </w:r>
-      <w:r>
-        <w:t>, they do not rule out other causes</w:t>
-      </w:r>
-      <w:r>
-        <w:t xml:space="preserve"> or potential dynamics</w:t>
-      </w:r>
-      <w:r>
-        <w:t xml:space="preserve">.  </w:t>
-      </w:r>
-      <w:r>
-        <w:t xml:space="preserve">For example, startup </w:t>
-      </w:r>
-      <w:r>
-        <w:t xml:space="preserve">companies </w:t>
-      </w:r>
-      <w:r>
-        <w:t xml:space="preserve">may actually prefer later stage technologies but may not have the resources to competitively bid for such technologies.  As such, </w:t>
-      </w:r>
-      <w:r>
-        <w:t>startup companies</w:t>
-      </w:r>
-      <w:r>
-        <w:t xml:space="preserve"> may simply settle for earlier stage technologies because they are forced to do so, not because they have a comparative advantage in commercializing earlier stage technologies.  Also, g</w:t>
-      </w:r>
-      <w:r>
-        <w:t xml:space="preserve">iven the uncertainty surrounding how </w:t>
-      </w:r>
-      <w:r>
-        <w:t>Munteneau categorized technologies</w:t>
-      </w:r>
-      <w:r>
-        <w:t xml:space="preserve"> by</w:t>
-      </w:r>
-      <w:r>
-        <w:t xml:space="preserve"> development stage, it’</w:t>
-      </w:r>
-      <w:r>
-        <w:t>s quite possible that any</w:t>
-      </w:r>
-      <w:r>
-        <w:t xml:space="preserve"> correlation </w:t>
-      </w:r>
-      <w:r>
-        <w:t>observed was a product</w:t>
-      </w:r>
-      <w:r>
-        <w:t xml:space="preserve"> of </w:t>
-      </w:r>
-      <w:r>
-        <w:t>the method used to categorize technologies by development stage</w:t>
-      </w:r>
-      <w:r>
-        <w:t xml:space="preserve"> and not anything fundamental to the nature of</w:t>
-      </w:r>
-      <w:r>
-        <w:t xml:space="preserve"> university technology transfer or the way that private sector firms operate.</w:t>
-      </w:r>
-    </w:p>
-    <w:p>
-      <w:pPr>
-        <w:ind w:firstLine="720"/>
-      </w:pPr>
-      <w:r>
-        <w:t xml:space="preserve">Baek, Hwang, and Park (2018) included development stage (i.e., </w:t>
-      </w:r>
-      <w:r>
-        <w:t xml:space="preserve">degree of </w:t>
-      </w:r>
-      <w:r>
-        <w:t>technology maturity</w:t>
-      </w:r>
-      <w:r>
-        <w:t xml:space="preserve">) </w:t>
-      </w:r>
-      <w:r>
-        <w:t xml:space="preserve">as a factor in their analysis of technology transfer.  They used regression analysis to </w:t>
-      </w:r>
-      <w:r>
-        <w:lastRenderedPageBreak/>
-        <w:t>examine the correlations between various independent variables and successful technology transfer which they operationalized as the execution of a contact to use a technology.  They operationalized development stage as the TRL level before research and development and TRL level after research and development.  Baek, Hwang, and Park did find a statistically significant correlation between TRL level after research and development and successful technology transfer.  However, this study has limited generalizability</w:t>
-      </w:r>
-      <w:r>
-        <w:t xml:space="preserve"> to university technology transfer in the United States</w:t>
-      </w:r>
-      <w:r>
-        <w:t>.  It focused only on railroad projects in South Korea, which has a significantly different economic system than the United States.</w:t>
-      </w:r>
-      <w:r>
-        <w:t xml:space="preserve">  It</w:t>
-      </w:r>
-      <w:r>
-        <w:t xml:space="preserve"> also did not address causality in the relationship between development stage and technology transfer success.</w:t>
-      </w:r>
-    </w:p>
-    <w:p>
-      <w:pPr>
-        <w:ind w:firstLine="720"/>
-      </w:pPr>
-      <w:r>
-        <w:t xml:space="preserve">Song, Park, &amp; Park (2017) examined factors that could potentially influence business decisions about commercializing technology transferred from government research institutes (GRIs) to small and medium-sized enterprises (SMEs).  </w:t>
-      </w:r>
-      <w:r>
-        <w:t xml:space="preserve">They included technology maturity as a potential explanatory factor.  </w:t>
-      </w:r>
-      <w:r>
-        <w:t xml:space="preserve">They operationalized successful technology transfer as a </w:t>
-      </w:r>
-      <w:r>
-        <w:t xml:space="preserve">dichotomous variable indicating the </w:t>
-      </w:r>
-      <w:r>
-        <w:t>licensee’s intention to conduct additional research and de</w:t>
-      </w:r>
-      <w:r>
-        <w:t xml:space="preserve">velopment on the technology.  </w:t>
-      </w:r>
-      <w:r>
-        <w:t xml:space="preserve">The authors did not find a statistically significant association between technology maturity and technology transfer success as defined in the study.  </w:t>
-      </w:r>
-      <w:r>
-        <w:t>However, t</w:t>
-      </w:r>
-      <w:r>
-        <w:t xml:space="preserve">his study also has limited generalizability to university technology transfer in the United States.  Song, Park, and Park used a five-point Likert scale to measure technology maturity.  There is no indication that they validated the scale prior to using it.  The way the authors operationalized </w:t>
-      </w:r>
-      <w:r>
-        <w:t>successful technology transfer also may have been problematic.  Moreover, the authors conducted the study in South Korea in the context of an economic system that is significantly different than that for the United States.</w:t>
-      </w:r>
-    </w:p>
-    <w:p>
-      <w:pPr>
-        <w:ind w:firstLine="720"/>
-      </w:pPr>
-      <w:r>
-        <w:lastRenderedPageBreak/>
-        <w:t xml:space="preserve">While there appears to be few studies that have explicitly examined the role of development stage in university technology transfer, there is ample evidence in the literature that allude to it.  A statement from the Michigan Biotechnology Institute (MBI) submitted for the record of a hearing in the U.S. House of Representatives discussed MBI’s efforts to </w:t>
-      </w:r>
-      <w:r>
-        <w:t>advance technology from the pre-competitive stage to a stage that is useful to industry</w:t>
-      </w:r>
-      <w:r>
-        <w:t xml:space="preserve"> (Barriers to Domestic Technology Transfer, 1992)</w:t>
-      </w:r>
-      <w:r>
-        <w:t xml:space="preserve">.  </w:t>
-      </w:r>
-      <w:r>
-        <w:t xml:space="preserve">Fraser (2010) </w:t>
-      </w:r>
-      <w:r>
-        <w:t xml:space="preserve">also pointed out the increasing use of gap funding </w:t>
-      </w:r>
-      <w:r>
-        <w:t xml:space="preserve">among universities </w:t>
-      </w:r>
-      <w:r>
-        <w:t xml:space="preserve">to help make the transition from research and development </w:t>
-      </w:r>
-      <w:r>
-        <w:t>to the market – the so called “valley of d</w:t>
-      </w:r>
-      <w:r>
-        <w:t xml:space="preserve">eath.”  </w:t>
-      </w:r>
-      <w:r>
-        <w:t xml:space="preserve">Chu (2013) </w:t>
-      </w:r>
-      <w:r>
-        <w:t xml:space="preserve">discussed a program the </w:t>
-      </w:r>
-      <w:r>
-        <w:t>Los Angeles campus of the U</w:t>
-      </w:r>
-      <w:r>
-        <w:t>niversity</w:t>
-      </w:r>
-      <w:r>
-        <w:t xml:space="preserve"> of California</w:t>
-      </w:r>
-      <w:r>
-        <w:t xml:space="preserve"> implemented to close the gap between the state of a technology where federal funding ends and the point where the private sector is willing to partner to make use of the technology.  </w:t>
-      </w:r>
-      <w:r>
-        <w:t xml:space="preserve">Likewise, Spearing (2013) emphasized the importance of mechanisms to move university-created technology </w:t>
-      </w:r>
-      <w:r>
-        <w:t>to</w:t>
-      </w:r>
-      <w:r>
-        <w:t xml:space="preserve"> </w:t>
-      </w:r>
-      <w:r>
-        <w:t>the point where it is useful and can be transitioned to the priv</w:t>
-      </w:r>
-      <w:r>
-        <w:t>ate sector</w:t>
-      </w:r>
-      <w:r>
-        <w:t xml:space="preserve">.  </w:t>
-      </w:r>
-      <w:r>
-        <w:t xml:space="preserve">Such observations </w:t>
-      </w:r>
-      <w:r>
-        <w:t>suggest a relationship between development stage and s</w:t>
-      </w:r>
-      <w:r>
-        <w:t>uccessful technology transfer.</w:t>
-      </w:r>
-    </w:p>
-    <w:p>
-      <w:pPr>
-        <w:pStyle w:val="LiteratureReviewHeader2Bold"/>
-      </w:pPr>
-      <w:bookmarkStart w:id="20" w:name="_Toc44507757"/>
-      <w:r>
-        <w:t>The Valley of Death</w:t>
-      </w:r>
-      <w:r>
-        <w:t xml:space="preserve"> in University Technology Transfer</w:t>
-      </w:r>
-      <w:bookmarkEnd w:id="20"/>
-    </w:p>
-    <w:p>
-      <w:pPr>
-        <w:ind w:firstLine="720"/>
-      </w:pPr>
-      <w:r>
-        <w:t>T</w:t>
-      </w:r>
-      <w:r>
-        <w:t>here have been numerous studies</w:t>
-      </w:r>
-      <w:r>
-        <w:t xml:space="preserve"> (</w:t>
-      </w:r>
-      <w:r>
-        <w:t xml:space="preserve">see, e.g., </w:t>
-      </w:r>
-      <w:r>
-        <w:t>Markham, 2002; Markham, Ward, Aiman-Smith, &amp; Kingon</w:t>
-      </w:r>
-      <w:r>
-        <w:t>, 201</w:t>
-      </w:r>
-      <w:r>
-        <w:t>0; Tirpak, 2017; Wessner</w:t>
-      </w:r>
-      <w:r>
-        <w:t>, 2005) on the so called “valley of death”</w:t>
-      </w:r>
-      <w:r>
-        <w:t xml:space="preserve"> </w:t>
-      </w:r>
-      <w:r>
-        <w:t>– a reference to the gap between basic research and applied research in which promising technologies are often abandoned because of an inability to attract sufficient funding to support the R&amp;D activities necessary to further their development.  Many of these studies seem to allude to an association between development stage and</w:t>
-      </w:r>
-      <w:r>
-        <w:t xml:space="preserve"> successful technology transfer.  They generally employ a three-stage framework that describes the progress of technology from laboratory to market.</w:t>
-      </w:r>
-    </w:p>
-    <w:p>
-      <w:pPr>
-        <w:ind w:firstLine="720"/>
-      </w:pPr>
-      <w:r>
-        <w:lastRenderedPageBreak/>
-        <w:t>Wessner (2005) observed that many private venture capital markets are unwilling to fund promising but risky concepts for commercializing technologies that have not been validated.  He highlighted the advanced technology program (ATP) has as an example of the success that can be achieved when funding is provided to advance the development stage of technologies to a point of commercial viability that is more suitable for private sector involvement.  According to Wessner, this approach has led to the successful transfer of fuel cell, proteomics, medical diagnostic, and lithography technologies.</w:t>
-      </w:r>
-      <w:r>
-        <w:t xml:space="preserve">  Moreover, Wessner argues there is clear evidence that ATP helped attract the private investment necessary to successfully transfer technologies to offerings in the private sector that benefited the public interest.</w:t>
-      </w:r>
-    </w:p>
-    <w:p>
-      <w:pPr>
-        <w:ind w:firstLine="720"/>
-      </w:pPr>
-      <w:r>
-        <w:t xml:space="preserve">Murphy and Edwards (2003) examined the difficulties of transitioning publicly-funded, early-stage ventures attempting to apply new </w:t>
-      </w:r>
-      <w:r>
-        <w:t xml:space="preserve">energy </w:t>
-      </w:r>
-      <w:r>
-        <w:t xml:space="preserve">technologies to create commercial offerings </w:t>
-      </w:r>
-      <w:r>
-        <w:t xml:space="preserve">across the so-called </w:t>
-      </w:r>
-      <w:r>
-        <w:t>“</w:t>
-      </w:r>
-      <w:r>
-        <w:t>valley of death</w:t>
-      </w:r>
-      <w:r>
-        <w:t>.</w:t>
-      </w:r>
-      <w:r>
-        <w:t>”</w:t>
-      </w:r>
-      <w:r>
-        <w:t xml:space="preserve">  </w:t>
-      </w:r>
-      <w:r>
-        <w:t>They argued that such ventures fail to obtain private sector funding because here are “significant gaps between what the ventures are offering to investors and what the potential investors are seeking” (p. 4).</w:t>
-      </w:r>
-      <w:r>
-        <w:t xml:space="preserve"> </w:t>
-      </w:r>
-      <w:r>
-        <w:t xml:space="preserve"> </w:t>
-      </w:r>
-      <w:r>
-        <w:t>Murphy and Edwards observed that t</w:t>
-      </w:r>
-      <w:r>
-        <w:t>he need to justify budgets and demonstrate public benefits in an unrealistically short time frame pressures fe</w:t>
-      </w:r>
-      <w:r>
-        <w:t>deral agencies to accelerate</w:t>
-      </w:r>
-      <w:r>
-        <w:t xml:space="preserve"> hand</w:t>
-      </w:r>
-      <w:r>
-        <w:t>ing</w:t>
-      </w:r>
-      <w:r>
-        <w:t xml:space="preserve">-off </w:t>
-      </w:r>
-      <w:r>
-        <w:t xml:space="preserve">technologies </w:t>
-      </w:r>
-      <w:r>
-        <w:t>to the private sector in a way that is often abrupt and ineffective</w:t>
-      </w:r>
-      <w:r>
-        <w:t>.  The private sector typically focuses on investment opportunities that are at a</w:t>
-      </w:r>
-      <w:r>
-        <w:t xml:space="preserve"> later stage of development than</w:t>
-      </w:r>
-      <w:r>
-        <w:t xml:space="preserve"> what is normally the case with opportunities related to research and development projects at the point when public sector funding is ending</w:t>
-      </w:r>
-      <w:r>
-        <w:t xml:space="preserve"> (Murphy &amp; Edwards)</w:t>
-      </w:r>
-      <w:r>
-        <w:t xml:space="preserve">.  </w:t>
-      </w:r>
-      <w:r>
-        <w:t xml:space="preserve">Moran (2007) noted a similar phenomenon in drug discovery characterized by a widening in the gap between the end-point of traditional funding support for academic research and development and the development stage of projects that the private sector is interested in supporting or acquiring.  </w:t>
-      </w:r>
-      <w:r>
-        <w:t xml:space="preserve">According to Murphy and Edwards, </w:t>
-      </w:r>
-      <w:r>
-        <w:lastRenderedPageBreak/>
-        <w:t xml:space="preserve">private sector investors view technologies derived from </w:t>
-      </w:r>
-      <w:r>
-        <w:t>federally-funded</w:t>
-      </w:r>
-      <w:r>
-        <w:t xml:space="preserve"> research and development as much less advanced than do </w:t>
-      </w:r>
-      <w:r>
-        <w:t>the public-</w:t>
-      </w:r>
-      <w:r>
-        <w:t>sector sponsors of that research and development.</w:t>
-      </w:r>
-      <w:r>
-        <w:t xml:space="preserve">  Moreover, the private sector is interested in businesses, while</w:t>
-      </w:r>
-      <w:r>
-        <w:t xml:space="preserve"> the</w:t>
-      </w:r>
-      <w:r>
-        <w:t xml:space="preserve"> output of research and development is technology.  The two are not synonymous.</w:t>
-      </w:r>
-    </w:p>
-    <w:p>
-      <w:pPr>
-        <w:ind w:firstLine="720"/>
-      </w:pPr>
-      <w:r>
-        <w:t xml:space="preserve">The existence of the “valley of death” phenomenon strongly supports the theory that development stage is a significant factor in technology transfer outcomes.  However, it is not definitive proof.  There may be other scenarios that could produce the phenomenon.  For example, it could </w:t>
-      </w:r>
-      <w:r>
-        <w:t xml:space="preserve">simply </w:t>
-      </w:r>
-      <w:r>
-        <w:t xml:space="preserve">be a matter of supply of labor.  Some scholars have posited that </w:t>
-      </w:r>
-      <w:r>
-        <w:t>product</w:t>
-      </w:r>
-      <w:r>
-        <w:t xml:space="preserve"> champions, driven by some motivation, shepherd projects across the “valley of death” (Markham 2002; Markham, Ward, Aiman-Smith, &amp; Kingon, 2010).  </w:t>
-      </w:r>
-      <w:r>
-        <w:t xml:space="preserve">Development stage may not be a significant factor </w:t>
-      </w:r>
-      <w:r>
-        <w:t xml:space="preserve">for </w:t>
-      </w:r>
-      <w:r>
-        <w:t>these champions.  The phenomenon we call the “valley of death” could be nothing more than an imbalance between supply of champions and demand for champions much like shortages seen in other professions and industries, such as the dearth of engineers or programmers.</w:t>
-      </w:r>
-      <w:r>
-        <w:t xml:space="preserve">  Another scenario is that some factor other than development stage, such as technology category, is the primary determinant between those technologies that successfully cross the “valley of death” and those that don’t.</w:t>
-      </w:r>
-    </w:p>
-    <w:p>
-      <w:pPr>
-        <w:pStyle w:val="LiteratureReviewHeader2Bold"/>
-      </w:pPr>
-      <w:bookmarkStart w:id="21" w:name="_Toc44507758"/>
-      <w:r>
-        <w:t xml:space="preserve">Development Stage in </w:t>
-      </w:r>
-      <w:r>
-        <w:t xml:space="preserve">Federal </w:t>
-      </w:r>
-      <w:r>
-        <w:t>Technology Transfer Policy</w:t>
-      </w:r>
-      <w:bookmarkEnd w:id="21"/>
-    </w:p>
-    <w:p>
-      <w:pPr>
-        <w:ind w:firstLine="720"/>
-      </w:pPr>
-      <w:r>
-        <w:t xml:space="preserve">Federal technology transfer policy does not explicitly and directly address development stage but there are aspects that one can use to </w:t>
-      </w:r>
-      <w:r>
-        <w:t>draw some conclusions</w:t>
-      </w:r>
-      <w:r>
-        <w:t xml:space="preserve"> about the role of development stage in </w:t>
-      </w:r>
-      <w:r>
-        <w:t xml:space="preserve">relevant </w:t>
-      </w:r>
-      <w:r>
-        <w:t>federal public policy</w:t>
-      </w:r>
-      <w:r>
-        <w:t xml:space="preserve"> regarding technology transfer</w:t>
-      </w:r>
-      <w:r>
-        <w:t xml:space="preserve">.  </w:t>
-      </w:r>
-      <w:r>
-        <w:t xml:space="preserve">Murphy and Edwards (2003) argued that the federal government considers </w:t>
-      </w:r>
-      <w:r>
-        <w:t xml:space="preserve">the </w:t>
-      </w:r>
-      <w:r>
-        <w:t xml:space="preserve">commercialization of technologies created from federally-funded research and development as the responsibility of the private sector.  For example, the Department of Energy (DOE) and the National Renewable </w:t>
-      </w:r>
-      <w:r>
-        <w:lastRenderedPageBreak/>
-        <w:t>Energy Laboratory (NREL) expect private sector firms to develop offerings based on its technologies and introduced them to the marketplace.</w:t>
-      </w:r>
-      <w:r>
-        <w:t xml:space="preserve">  There are two primary principles that significantly influence federal public policy regarding technology transfer.  </w:t>
-      </w:r>
-      <w:r>
-        <w:t>The f</w:t>
-      </w:r>
-      <w:r>
-        <w:t>irst</w:t>
-      </w:r>
-      <w:r>
-        <w:t xml:space="preserve"> principle is that </w:t>
-      </w:r>
-      <w:r>
-        <w:t xml:space="preserve">the </w:t>
-      </w:r>
-      <w:r>
-        <w:t>federal government</w:t>
-      </w:r>
-      <w:r>
-        <w:t xml:space="preserve"> should not pick winners and losers in the private sector.  </w:t>
-      </w:r>
-      <w:r>
-        <w:t>The second is that</w:t>
-      </w:r>
-      <w:r>
-        <w:t xml:space="preserve"> the </w:t>
-      </w:r>
-      <w:r>
-        <w:t>f</w:t>
-      </w:r>
-      <w:r>
-        <w:t>ederal govern</w:t>
-      </w:r>
-      <w:r>
-        <w:t>ment</w:t>
-      </w:r>
-      <w:r>
-        <w:t xml:space="preserve"> should not encourage a dependence on </w:t>
-      </w:r>
-      <w:r>
-        <w:t xml:space="preserve">federally provided financial support (i.e., </w:t>
-      </w:r>
-      <w:r>
-        <w:t>“corporate welfare”</w:t>
-      </w:r>
-      <w:r>
-        <w:t>)</w:t>
-      </w:r>
-      <w:r>
-        <w:t xml:space="preserve"> among the private sector (Murphy and Edwards).</w:t>
-      </w:r>
-    </w:p>
-    <w:p>
-      <w:pPr>
-        <w:ind w:firstLine="720"/>
-      </w:pPr>
-      <w:r>
-        <w:t>The Small Business Innovation Research (SBIR) program created by the Small Business Innovation Development Act of 1982</w:t>
-      </w:r>
-      <w:r>
-        <w:t xml:space="preserve"> </w:t>
-      </w:r>
-      <w:r>
-        <w:t>(Pub.L. 97-219)</w:t>
-      </w:r>
-      <w:r>
-        <w:t xml:space="preserve"> considers development stage in a broad sense.  The program is structured into three phases – feasibility (Phase I), development (Phase II), and commercialization (Phase III).  However, the federal government only provides funding for t</w:t>
-      </w:r>
-      <w:r>
-        <w:t>he first two phases.  P</w:t>
-      </w:r>
-      <w:r>
-        <w:t>rojects generally are focused on addressing identified needs within federal agencies.</w:t>
-      </w:r>
-      <w:r>
-        <w:t xml:space="preserve">  The NSF is the only agency that has broadened its SBIR program to consider projects more generally aligned with the overall mission of the agency that seek to serve private sector markets.  </w:t>
-      </w:r>
-      <w:r>
-        <w:t>However, only small businesses as defined by the government are eligible to participate in the program.  Moreover, it accounts for less than three percent (3%) of the extramural research and development budgets of federal agencies.  Even more, projects aren’t necessarily connected with technologies derived from previous federally-funded research and development</w:t>
-      </w:r>
-      <w:r>
-        <w:t xml:space="preserve"> programs (</w:t>
-      </w:r>
-      <w:r>
-        <w:t>U.S. Small Business Administration</w:t>
-      </w:r>
-      <w:r>
-        <w:t>, n.d.).</w:t>
-      </w:r>
-    </w:p>
-    <w:p>
-      <w:pPr>
-        <w:ind w:firstLine="720"/>
-      </w:pPr>
-      <w:r>
-        <w:t xml:space="preserve">Studies of federal technology transfer policy typically have not focused on development stage.  </w:t>
-      </w:r>
-      <w:r>
-        <w:t xml:space="preserve">One of the most glaring issues </w:t>
-      </w:r>
-      <w:r>
-        <w:t>about studies</w:t>
-      </w:r>
-      <w:r>
-        <w:t xml:space="preserve"> of federal policy regarding technology transfer in general is the</w:t>
-      </w:r>
-      <w:r>
-        <w:t xml:space="preserve"> </w:t>
-      </w:r>
-      <w:r>
-        <w:t>narrow</w:t>
-      </w:r>
-      <w:r>
-        <w:t xml:space="preserve"> </w:t>
-      </w:r>
-      <w:r>
-        <w:t>focus on either the Bayh-Dole Act of 1980 (Dai, Pop &amp; Bretschneider, 2005) or the Small Business Innovation Research (SBIR) program that was created by Pub.L. 97-219 The Small Business Innovation Development Act of 1982 (</w:t>
-      </w:r>
-      <w:r>
-        <w:t xml:space="preserve">see, e.g., </w:t>
-      </w:r>
-      <w:r>
-        <w:lastRenderedPageBreak/>
-        <w:t xml:space="preserve">Andersen, Bray &amp; Link, 2017; Joshi, Inouye &amp; Robinson, n.d.; Link &amp; Scott, 2010).  </w:t>
-      </w:r>
-      <w:r>
-        <w:t xml:space="preserve">Other </w:t>
-      </w:r>
-      <w:r>
-        <w:t>research</w:t>
-      </w:r>
-      <w:r>
-        <w:t xml:space="preserve"> has</w:t>
-      </w:r>
-      <w:r>
-        <w:t xml:space="preserve"> ventured into the broader innovation policy of the United States (</w:t>
-      </w:r>
-      <w:r>
-        <w:t xml:space="preserve">see, e.g., </w:t>
-      </w:r>
-      <w:r>
-        <w:t xml:space="preserve">Hemel, Ouellett &amp; Larrimore, 2019). </w:t>
-      </w:r>
-      <w:r>
-        <w:t xml:space="preserve"> </w:t>
-      </w:r>
-      <w:r>
-        <w:t xml:space="preserve">My review of the literature revealed no current studies </w:t>
-      </w:r>
-      <w:r>
-        <w:t xml:space="preserve">that </w:t>
-      </w:r>
-      <w:r>
-        <w:t xml:space="preserve">specifically </w:t>
-      </w:r>
-      <w:r>
-        <w:t>investigate</w:t>
-      </w:r>
-      <w:r>
-        <w:t>d the issue of development stage in federal technology transfer policy.</w:t>
-      </w:r>
-      <w:r>
-        <w:t xml:space="preserve"> </w:t>
-      </w:r>
-      <w:r>
-        <w:t>Many of the</w:t>
-      </w:r>
-      <w:r>
-        <w:t xml:space="preserve"> s</w:t>
-      </w:r>
-      <w:r>
-        <w:t>tudies</w:t>
-      </w:r>
-      <w:r>
-        <w:t xml:space="preserve"> I unearthed that provided policy options </w:t>
-      </w:r>
-      <w:r>
-        <w:t xml:space="preserve">regarding federal technology transfer policy </w:t>
-      </w:r>
-      <w:r>
-        <w:t>we</w:t>
-      </w:r>
-      <w:r>
-        <w:t xml:space="preserve">re generally formative evaluation studies for specific programs, </w:t>
-      </w:r>
-      <w:r>
-        <w:t>particularly</w:t>
-      </w:r>
-      <w:r>
-        <w:t xml:space="preserve"> the SBIR program.</w:t>
-      </w:r>
-    </w:p>
-    <w:p>
-      <w:pPr>
-        <w:ind w:firstLine="720"/>
-      </w:pPr>
-      <w:r>
-        <w:t xml:space="preserve">Kochenkova, Grimaldi, and Munari (2016) </w:t>
-      </w:r>
-      <w:r>
-        <w:t xml:space="preserve">examined 46 studies that either explicitly referenced public support mechanisms to facilitate university </w:t>
-      </w:r>
-      <w:r>
-        <w:t xml:space="preserve">technology </w:t>
-      </w:r>
-      <w:r>
-        <w:t>transfer activities or conducted investigations of single policy measures or sets of measures aimed at technology transfer</w:t>
-      </w:r>
-      <w:r>
-        <w:t xml:space="preserve">.  </w:t>
-      </w:r>
-      <w:r>
-        <w:t>They found that the primary public policy measures studied in the literature included legislative and institutional measures, direct financial measures, and competence-building measures.  In general, all the studies were focused on either policy design or impact assessment</w:t>
-      </w:r>
-      <w:r>
-        <w:t xml:space="preserve">. </w:t>
-      </w:r>
-      <w:r>
-        <w:t xml:space="preserve">A significant number of the studies focused on the design of intellectual property rights.  </w:t>
-      </w:r>
-      <w:r>
-        <w:t>Relatively fewer studies detailed the impact public policy measures had on actual university technology transfer rates and outcomes.</w:t>
-      </w:r>
-      <w:r>
-        <w:t xml:space="preserve">  None of the studies appeared to address the issue of development stage.</w:t>
-      </w:r>
-    </w:p>
-    <w:p>
-      <w:pPr>
-        <w:pStyle w:val="LiteratureReviewHeader1Bold"/>
-      </w:pPr>
-      <w:bookmarkStart w:id="22" w:name="_Toc44507759"/>
-      <w:r>
-        <w:t>Conclusion</w:t>
-      </w:r>
-      <w:bookmarkEnd w:id="22"/>
-    </w:p>
-    <w:p>
-      <w:r>
-        <w:tab/>
-      </w:r>
-      <w:r>
-        <w:t xml:space="preserve">This literature review sought to identify the relevant conceptual and theoretical frameworks for a proposed study of the role of development stage in university technology transfer.  </w:t>
-      </w:r>
-      <w:r>
-        <w:t xml:space="preserve">In broad terms, the proposed study aims to provide insight into why private sector organizations choose not to pursue the acquisition and use of university-created technologies that seem to align the with their mission and profit motives even when the organizations appear to </w:t>
-      </w:r>
-      <w:r>
-        <w:lastRenderedPageBreak/>
-        <w:t xml:space="preserve">have the resources to do so.  More specifically, the proposed study seeks to examine the notion commonly held among technology transfer professionals that the development stage of a technology greatly influences the likelihood that the technology will be transferred to the private sector for use that benefits the public interest.  </w:t>
-      </w:r>
-      <w:r>
-        <w:t>If an effect is found, this proposed study also seeks to determine the causal mechanism for it.</w:t>
-      </w:r>
-    </w:p>
-    <w:p>
-      <w:pPr>
-        <w:ind w:firstLine="720"/>
-      </w:pPr>
-      <w:r>
-        <w:t>T</w:t>
-      </w:r>
-      <w:r>
-        <w:t>he literature</w:t>
-      </w:r>
-      <w:r>
-        <w:t xml:space="preserve"> review focused on two primary lenses through which I propose to examine the study the topic.</w:t>
-      </w:r>
-      <w:r>
-        <w:t xml:space="preserve"> </w:t>
-      </w:r>
-      <w:r>
-        <w:t xml:space="preserve"> T</w:t>
-      </w:r>
-      <w:r>
-        <w:t xml:space="preserve">he </w:t>
-      </w:r>
-      <w:r>
-        <w:t>public-sector</w:t>
-      </w:r>
-      <w:r>
-        <w:t xml:space="preserve"> economics perspective </w:t>
-      </w:r>
-      <w:r>
-        <w:t>helps to</w:t>
-      </w:r>
-      <w:r>
-        <w:t xml:space="preserve"> understand the implications of conceiving technology and technology transfer as impure public goods and merit goods.  The </w:t>
-      </w:r>
-      <w:r>
-        <w:t xml:space="preserve">perspective of </w:t>
-      </w:r>
-      <w:r>
-        <w:t>organizational theory and behavior and decision theory</w:t>
-      </w:r>
-      <w:r>
-        <w:t xml:space="preserve"> provides </w:t>
-      </w:r>
-      <w:r>
         <w:t xml:space="preserve">theories and frameworks for understanding </w:t>
       </w:r>
       <w:r>
@@ -9031,48 +9242,45 @@
         <w:t xml:space="preserve">The review also highlighted the challenges and gaps found in the literature regarding university technology transfer.  </w:t>
       </w:r>
       <w:r>
-        <w:t xml:space="preserve">The definition of technology as it relates to public policy has </w:t>
-      </w:r>
+        <w:t>The definition of technology as it relates to public policy has become overly narrow.  Currently used metrics do not capture and measure all types of university technology transfer.  Studies of university technology transfer have typically examined the topic from the supply side</w:t>
+      </w:r>
+      <w:r>
+        <w:t xml:space="preserve"> and have relied on regression analysis using data obtained from AUTM</w:t>
+      </w:r>
+      <w:r>
+        <w:t xml:space="preserve">.  </w:t>
+      </w:r>
+      <w:r>
+        <w:t xml:space="preserve">Consequently, the determinants of success found in the literature tend to emphasize factors exogenous to the technology transfer process itself such as institutional </w:t>
+      </w:r>
+      <w:r>
+        <w:t xml:space="preserve">features and researcher </w:t>
+      </w:r>
+      <w:r>
+        <w:t>characteristics.</w:t>
+      </w:r>
+      <w:r>
+        <w:t xml:space="preserve">  I only found one study that explicitly focused on the relationship between development stage and success in university technology transfer.</w:t>
+      </w:r>
+      <w:r>
+        <w:t xml:space="preserve">  However, because of the structure of this </w:t>
+      </w:r>
+      <w:r>
+        <w:t>investigation</w:t>
+      </w:r>
+      <w:r>
+        <w:t xml:space="preserve"> </w:t>
+      </w:r>
+      <w:r>
+        <w:t>it did</w:t>
+      </w:r>
+      <w:r>
+        <w:t xml:space="preserve"> not answer the research question of the proposed study.</w:t>
+      </w:r>
+    </w:p>
+    <w:p>
       <w:r>
         <w:lastRenderedPageBreak/>
-        <w:t>become overly narrow.  Currently used metrics do not capture and measure all types of university technology transfer.  Studies of university technology transfer have typically examined the topic from the supply side</w:t>
-      </w:r>
-      <w:r>
-        <w:t xml:space="preserve"> and have relied on regression analysis using data obtained from AUTM</w:t>
-      </w:r>
-      <w:r>
-        <w:t xml:space="preserve">.  </w:t>
-      </w:r>
-      <w:r>
-        <w:t xml:space="preserve">Consequently, the determinants of success found in the literature tend to emphasize factors exogenous to the technology transfer process itself such as institutional </w:t>
-      </w:r>
-      <w:r>
-        <w:t xml:space="preserve">features and researcher </w:t>
-      </w:r>
-      <w:r>
-        <w:t>characteristics.</w:t>
-      </w:r>
-      <w:r>
-        <w:t xml:space="preserve">  I only found one study that explicitly focused on the relationship between development stage and success in university technology transfer.</w:t>
-      </w:r>
-      <w:r>
-        <w:t xml:space="preserve">  However, because of the structure of this </w:t>
-      </w:r>
-      <w:r>
-        <w:t>investigation</w:t>
-      </w:r>
-      <w:r>
-        <w:t xml:space="preserve"> </w:t>
-      </w:r>
-      <w:r>
-        <w:t>it did</w:t>
-      </w:r>
-      <w:r>
-        <w:t xml:space="preserve"> not answer the research question of the proposed study.</w:t>
-      </w:r>
-    </w:p>
-    <w:p>
-      <w:r>
         <w:tab/>
         <w:t>Based on my review of the literature, I h</w:t>
       </w:r>
@@ -9089,14 +9297,14 @@
       <w:pPr>
         <w:pStyle w:val="LiteratureReviewHeader1"/>
       </w:pPr>
-      <w:bookmarkStart w:id="23" w:name="References"/>
-      <w:bookmarkStart w:id="24" w:name="_Toc44507760"/>
-      <w:bookmarkEnd w:id="23"/>
+      <w:bookmarkStart w:id="24" w:name="References"/>
+      <w:bookmarkStart w:id="25" w:name="_Toc44537609"/>
+      <w:bookmarkEnd w:id="24"/>
       <w:r>
         <w:lastRenderedPageBreak/>
         <w:t>References</w:t>
       </w:r>
-      <w:bookmarkEnd w:id="24"/>
+      <w:bookmarkEnd w:id="25"/>
     </w:p>
     <w:p>
       <w:pPr>
@@ -11783,7 +11991,7 @@
       <w:pPr>
         <w:pStyle w:val="LiteratureReviewHeader1"/>
       </w:pPr>
-      <w:bookmarkStart w:id="25" w:name="_Toc44507761"/>
+      <w:bookmarkStart w:id="26" w:name="_Toc44537610"/>
       <w:r>
         <w:lastRenderedPageBreak/>
         <w:t xml:space="preserve">Appendix A. </w:t>
@@ -11791,13 +11999,13 @@
       <w:r>
         <w:t>Tables and Figures</w:t>
       </w:r>
-      <w:bookmarkEnd w:id="25"/>
+      <w:bookmarkEnd w:id="26"/>
     </w:p>
     <w:p>
       <w:pPr>
         <w:pStyle w:val="Table"/>
       </w:pPr>
-      <w:bookmarkStart w:id="26" w:name="_Toc41026914"/>
+      <w:bookmarkStart w:id="27" w:name="_Toc41026914"/>
       <w:r>
         <w:rPr>
           <w:i w:val="0"/>
@@ -11819,7 +12027,7 @@
       <w:r>
         <w:t>Federal Obligations to Universities for Research and Development</w:t>
       </w:r>
-      <w:bookmarkEnd w:id="26"/>
+      <w:bookmarkEnd w:id="27"/>
     </w:p>
     <w:p>
       <w:r>
@@ -11890,7 +12098,7 @@
           <w:i w:val="0"/>
         </w:rPr>
       </w:pPr>
-      <w:bookmarkStart w:id="27" w:name="_Toc41026915"/>
+      <w:bookmarkStart w:id="28" w:name="_Toc41026915"/>
       <w:r>
         <w:rPr>
           <w:i w:val="0"/>
@@ -11922,7 +12130,7 @@
       <w:r>
         <w:t xml:space="preserve"> Related to University Technology Transfer</w:t>
       </w:r>
-      <w:bookmarkEnd w:id="27"/>
+      <w:bookmarkEnd w:id="28"/>
     </w:p>
     <w:tbl>
       <w:tblPr>
@@ -12921,7 +13129,7 @@
       <w:pPr>
         <w:pStyle w:val="Table"/>
       </w:pPr>
-      <w:bookmarkStart w:id="28" w:name="_Toc41026916"/>
+      <w:bookmarkStart w:id="29" w:name="_Toc41026916"/>
       <w:r>
         <w:rPr>
           <w:i w:val="0"/>
@@ -12944,7 +13152,7 @@
       <w:r>
         <w:t>Determinants of Technology Transfer Outcomes Found in the Literature</w:t>
       </w:r>
-      <w:bookmarkEnd w:id="28"/>
+      <w:bookmarkEnd w:id="29"/>
     </w:p>
     <w:p>
       <w:r>
@@ -12955,7 +13163,7 @@
       <w:pPr>
         <w:pStyle w:val="Table"/>
       </w:pPr>
-      <w:bookmarkStart w:id="29" w:name="_Toc41026917"/>
+      <w:bookmarkStart w:id="30" w:name="_Toc41026917"/>
       <w:r>
         <w:lastRenderedPageBreak/>
         <w:t>Table 4</w:t>
@@ -12969,7 +13177,7 @@
       <w:r>
         <w:t>NASA Technology Readiness Level Scale</w:t>
       </w:r>
-      <w:bookmarkEnd w:id="29"/>
+      <w:bookmarkEnd w:id="30"/>
     </w:p>
     <w:p>
       <w:r>
@@ -12980,7 +13188,7 @@
       <w:pPr>
         <w:pStyle w:val="Table"/>
       </w:pPr>
-      <w:bookmarkStart w:id="30" w:name="_Toc41026918"/>
+      <w:bookmarkStart w:id="31" w:name="_Toc41026918"/>
       <w:r>
         <w:rPr>
           <w:i w:val="0"/>
@@ -13003,7 +13211,7 @@
       <w:r>
         <w:t>Alternative Readiness Level Scales</w:t>
       </w:r>
-      <w:bookmarkEnd w:id="30"/>
+      <w:bookmarkEnd w:id="31"/>
     </w:p>
     <w:p>
       <w:r>
@@ -13064,7 +13272,7 @@
       </w:r>
     </w:p>
     <w:p>
-      <w:bookmarkStart w:id="31" w:name="_Toc41027015"/>
+      <w:bookmarkStart w:id="32" w:name="_Toc41027015"/>
       <w:r>
         <w:rPr>
           <w:rStyle w:val="FigureChar"/>
@@ -13086,7 +13294,7 @@
         </w:rPr>
         <w:t>Federal Obligations to Universities for Research and Development, 2000-2019</w:t>
       </w:r>
-      <w:bookmarkEnd w:id="31"/>
+      <w:bookmarkEnd w:id="32"/>
     </w:p>
     <w:p>
       <w:pPr>
@@ -15952,7 +16160,7 @@
 </file>
 
 <file path=customXml/itemProps1.xml><?xml version="1.0" encoding="utf-8"?>
-<ds:datastoreItem xmlns:ds="http://schemas.openxmlformats.org/officeDocument/2006/customXml" ds:itemID="{09FB05D4-7FCC-4C39-B471-44494C86EFE9}">
+<ds:datastoreItem xmlns:ds="http://schemas.openxmlformats.org/officeDocument/2006/customXml" ds:itemID="{B0BD7B13-B4EE-45A2-AFED-1FCC22F2AA7F}">
   <ds:schemaRefs>
     <ds:schemaRef ds:uri="http://schemas.openxmlformats.org/officeDocument/2006/bibliography"/>
   </ds:schemaRefs>

</xml_diff>

<commit_message>
Relocated the content about organizations
</commit_message>
<xml_diff>
--- a/Docs/PSP6980_2020_Fall_Townes_LiteratureReview_v00.docx
+++ b/Docs/PSP6980_2020_Fall_Townes_LiteratureReview_v00.docx
@@ -195,7 +195,7 @@
           <w:r>
             <w:fldChar w:fldCharType="separate"/>
           </w:r>
-          <w:hyperlink w:anchor="_Toc44537586" w:history="1">
+          <w:hyperlink w:anchor="_Toc44577396" w:history="1">
             <w:r>
               <w:rPr>
                 <w:rStyle w:val="Hyperlink"/>
@@ -222,7 +222,7 @@
                 <w:noProof/>
                 <w:webHidden/>
               </w:rPr>
-              <w:instrText xml:space="preserve"> PAGEREF _Toc44537586 \h </w:instrText>
+              <w:instrText xml:space="preserve"> PAGEREF _Toc44577396 \h </w:instrText>
             </w:r>
             <w:r>
               <w:rPr>
@@ -266,7 +266,7 @@
               <w:szCs w:val="22"/>
             </w:rPr>
           </w:pPr>
-          <w:hyperlink w:anchor="_Toc44537587" w:history="1">
+          <w:hyperlink w:anchor="_Toc44577397" w:history="1">
             <w:r>
               <w:rPr>
                 <w:rStyle w:val="Hyperlink"/>
@@ -293,7 +293,7 @@
                 <w:noProof/>
                 <w:webHidden/>
               </w:rPr>
-              <w:instrText xml:space="preserve"> PAGEREF _Toc44537587 \h </w:instrText>
+              <w:instrText xml:space="preserve"> PAGEREF _Toc44577397 \h </w:instrText>
             </w:r>
             <w:r>
               <w:rPr>
@@ -337,7 +337,7 @@
               <w:szCs w:val="22"/>
             </w:rPr>
           </w:pPr>
-          <w:hyperlink w:anchor="_Toc44537588" w:history="1">
+          <w:hyperlink w:anchor="_Toc44577398" w:history="1">
             <w:r>
               <w:rPr>
                 <w:rStyle w:val="Hyperlink"/>
@@ -364,7 +364,7 @@
                 <w:noProof/>
                 <w:webHidden/>
               </w:rPr>
-              <w:instrText xml:space="preserve"> PAGEREF _Toc44537588 \h </w:instrText>
+              <w:instrText xml:space="preserve"> PAGEREF _Toc44577398 \h </w:instrText>
             </w:r>
             <w:r>
               <w:rPr>
@@ -408,7 +408,7 @@
               <w:szCs w:val="22"/>
             </w:rPr>
           </w:pPr>
-          <w:hyperlink w:anchor="_Toc44537589" w:history="1">
+          <w:hyperlink w:anchor="_Toc44577399" w:history="1">
             <w:r>
               <w:rPr>
                 <w:rStyle w:val="Hyperlink"/>
@@ -435,7 +435,7 @@
                 <w:noProof/>
                 <w:webHidden/>
               </w:rPr>
-              <w:instrText xml:space="preserve"> PAGEREF _Toc44537589 \h </w:instrText>
+              <w:instrText xml:space="preserve"> PAGEREF _Toc44577399 \h </w:instrText>
             </w:r>
             <w:r>
               <w:rPr>
@@ -479,7 +479,7 @@
               <w:szCs w:val="22"/>
             </w:rPr>
           </w:pPr>
-          <w:hyperlink w:anchor="_Toc44537590" w:history="1">
+          <w:hyperlink w:anchor="_Toc44577400" w:history="1">
             <w:r>
               <w:rPr>
                 <w:rStyle w:val="Hyperlink"/>
@@ -506,7 +506,7 @@
                 <w:noProof/>
                 <w:webHidden/>
               </w:rPr>
-              <w:instrText xml:space="preserve"> PAGEREF _Toc44537590 \h </w:instrText>
+              <w:instrText xml:space="preserve"> PAGEREF _Toc44577400 \h </w:instrText>
             </w:r>
             <w:r>
               <w:rPr>
@@ -550,7 +550,7 @@
               <w:szCs w:val="22"/>
             </w:rPr>
           </w:pPr>
-          <w:hyperlink w:anchor="_Toc44537591" w:history="1">
+          <w:hyperlink w:anchor="_Toc44577401" w:history="1">
             <w:r>
               <w:rPr>
                 <w:rStyle w:val="Hyperlink"/>
@@ -577,7 +577,7 @@
                 <w:noProof/>
                 <w:webHidden/>
               </w:rPr>
-              <w:instrText xml:space="preserve"> PAGEREF _Toc44537591 \h </w:instrText>
+              <w:instrText xml:space="preserve"> PAGEREF _Toc44577401 \h </w:instrText>
             </w:r>
             <w:r>
               <w:rPr>
@@ -621,7 +621,7 @@
               <w:szCs w:val="22"/>
             </w:rPr>
           </w:pPr>
-          <w:hyperlink w:anchor="_Toc44537592" w:history="1">
+          <w:hyperlink w:anchor="_Toc44577402" w:history="1">
             <w:r>
               <w:rPr>
                 <w:rStyle w:val="Hyperlink"/>
@@ -648,7 +648,7 @@
                 <w:noProof/>
                 <w:webHidden/>
               </w:rPr>
-              <w:instrText xml:space="preserve"> PAGEREF _Toc44537592 \h </w:instrText>
+              <w:instrText xml:space="preserve"> PAGEREF _Toc44577402 \h </w:instrText>
             </w:r>
             <w:r>
               <w:rPr>
@@ -692,7 +692,7 @@
               <w:szCs w:val="22"/>
             </w:rPr>
           </w:pPr>
-          <w:hyperlink w:anchor="_Toc44537593" w:history="1">
+          <w:hyperlink w:anchor="_Toc44577403" w:history="1">
             <w:r>
               <w:rPr>
                 <w:rStyle w:val="Hyperlink"/>
@@ -719,7 +719,7 @@
                 <w:noProof/>
                 <w:webHidden/>
               </w:rPr>
-              <w:instrText xml:space="preserve"> PAGEREF _Toc44537593 \h </w:instrText>
+              <w:instrText xml:space="preserve"> PAGEREF _Toc44577403 \h </w:instrText>
             </w:r>
             <w:r>
               <w:rPr>
@@ -763,7 +763,7 @@
               <w:szCs w:val="22"/>
             </w:rPr>
           </w:pPr>
-          <w:hyperlink w:anchor="_Toc44537594" w:history="1">
+          <w:hyperlink w:anchor="_Toc44577404" w:history="1">
             <w:r>
               <w:rPr>
                 <w:rStyle w:val="Hyperlink"/>
@@ -790,7 +790,7 @@
                 <w:noProof/>
                 <w:webHidden/>
               </w:rPr>
-              <w:instrText xml:space="preserve"> PAGEREF _Toc44537594 \h </w:instrText>
+              <w:instrText xml:space="preserve"> PAGEREF _Toc44577404 \h </w:instrText>
             </w:r>
             <w:r>
               <w:rPr>
@@ -834,7 +834,7 @@
               <w:szCs w:val="22"/>
             </w:rPr>
           </w:pPr>
-          <w:hyperlink w:anchor="_Toc44537595" w:history="1">
+          <w:hyperlink w:anchor="_Toc44577405" w:history="1">
             <w:r>
               <w:rPr>
                 <w:rStyle w:val="Hyperlink"/>
@@ -861,7 +861,7 @@
                 <w:noProof/>
                 <w:webHidden/>
               </w:rPr>
-              <w:instrText xml:space="preserve"> PAGEREF _Toc44537595 \h </w:instrText>
+              <w:instrText xml:space="preserve"> PAGEREF _Toc44577405 \h </w:instrText>
             </w:r>
             <w:r>
               <w:rPr>
@@ -905,7 +905,7 @@
               <w:szCs w:val="22"/>
             </w:rPr>
           </w:pPr>
-          <w:hyperlink w:anchor="_Toc44537596" w:history="1">
+          <w:hyperlink w:anchor="_Toc44577406" w:history="1">
             <w:r>
               <w:rPr>
                 <w:rStyle w:val="Hyperlink"/>
@@ -932,7 +932,7 @@
                 <w:noProof/>
                 <w:webHidden/>
               </w:rPr>
-              <w:instrText xml:space="preserve"> PAGEREF _Toc44537596 \h </w:instrText>
+              <w:instrText xml:space="preserve"> PAGEREF _Toc44577406 \h </w:instrText>
             </w:r>
             <w:r>
               <w:rPr>
@@ -976,7 +976,7 @@
               <w:szCs w:val="22"/>
             </w:rPr>
           </w:pPr>
-          <w:hyperlink w:anchor="_Toc44537597" w:history="1">
+          <w:hyperlink w:anchor="_Toc44577407" w:history="1">
             <w:r>
               <w:rPr>
                 <w:rStyle w:val="Hyperlink"/>
@@ -1003,7 +1003,7 @@
                 <w:noProof/>
                 <w:webHidden/>
               </w:rPr>
-              <w:instrText xml:space="preserve"> PAGEREF _Toc44537597 \h </w:instrText>
+              <w:instrText xml:space="preserve"> PAGEREF _Toc44577407 \h </w:instrText>
             </w:r>
             <w:r>
               <w:rPr>
@@ -1047,7 +1047,7 @@
               <w:szCs w:val="22"/>
             </w:rPr>
           </w:pPr>
-          <w:hyperlink w:anchor="_Toc44537598" w:history="1">
+          <w:hyperlink w:anchor="_Toc44577408" w:history="1">
             <w:r>
               <w:rPr>
                 <w:rStyle w:val="Hyperlink"/>
@@ -1074,7 +1074,7 @@
                 <w:noProof/>
                 <w:webHidden/>
               </w:rPr>
-              <w:instrText xml:space="preserve"> PAGEREF _Toc44537598 \h </w:instrText>
+              <w:instrText xml:space="preserve"> PAGEREF _Toc44577408 \h </w:instrText>
             </w:r>
             <w:r>
               <w:rPr>
@@ -1118,7 +1118,7 @@
               <w:szCs w:val="22"/>
             </w:rPr>
           </w:pPr>
-          <w:hyperlink w:anchor="_Toc44537599" w:history="1">
+          <w:hyperlink w:anchor="_Toc44577409" w:history="1">
             <w:r>
               <w:rPr>
                 <w:rStyle w:val="Hyperlink"/>
@@ -1145,7 +1145,7 @@
                 <w:noProof/>
                 <w:webHidden/>
               </w:rPr>
-              <w:instrText xml:space="preserve"> PAGEREF _Toc44537599 \h </w:instrText>
+              <w:instrText xml:space="preserve"> PAGEREF _Toc44577409 \h </w:instrText>
             </w:r>
             <w:r>
               <w:rPr>
@@ -1189,7 +1189,7 @@
               <w:szCs w:val="22"/>
             </w:rPr>
           </w:pPr>
-          <w:hyperlink w:anchor="_Toc44537600" w:history="1">
+          <w:hyperlink w:anchor="_Toc44577410" w:history="1">
             <w:r>
               <w:rPr>
                 <w:rStyle w:val="Hyperlink"/>
@@ -1216,7 +1216,7 @@
                 <w:noProof/>
                 <w:webHidden/>
               </w:rPr>
-              <w:instrText xml:space="preserve"> PAGEREF _Toc44537600 \h </w:instrText>
+              <w:instrText xml:space="preserve"> PAGEREF _Toc44577410 \h </w:instrText>
             </w:r>
             <w:r>
               <w:rPr>
@@ -1260,13 +1260,13 @@
               <w:szCs w:val="22"/>
             </w:rPr>
           </w:pPr>
-          <w:hyperlink w:anchor="_Toc44537601" w:history="1">
+          <w:hyperlink w:anchor="_Toc44577411" w:history="1">
             <w:r>
               <w:rPr>
                 <w:rStyle w:val="Hyperlink"/>
                 <w:noProof/>
               </w:rPr>
-              <w:t>Understanding the Potential Influence of Development Stage</w:t>
+              <w:t>Development Stage and Technology Transfer Outcomes</w:t>
             </w:r>
             <w:r>
               <w:rPr>
@@ -1287,7 +1287,7 @@
                 <w:noProof/>
                 <w:webHidden/>
               </w:rPr>
-              <w:instrText xml:space="preserve"> PAGEREF _Toc44537601 \h </w:instrText>
+              <w:instrText xml:space="preserve"> PAGEREF _Toc44577411 \h </w:instrText>
             </w:r>
             <w:r>
               <w:rPr>
@@ -1307,7 +1307,7 @@
                 <w:noProof/>
                 <w:webHidden/>
               </w:rPr>
-              <w:t>40</w:t>
+              <w:t>43</w:t>
             </w:r>
             <w:r>
               <w:rPr>
@@ -1331,13 +1331,13 @@
               <w:szCs w:val="22"/>
             </w:rPr>
           </w:pPr>
-          <w:hyperlink w:anchor="_Toc44537602" w:history="1">
+          <w:hyperlink w:anchor="_Toc44577412" w:history="1">
             <w:r>
               <w:rPr>
                 <w:rStyle w:val="Hyperlink"/>
                 <w:noProof/>
               </w:rPr>
-              <w:t>The Role of Organizations in University Technology Transfer</w:t>
+              <w:t>The Valley of Death in University Technology Transfer</w:t>
             </w:r>
             <w:r>
               <w:rPr>
@@ -1358,7 +1358,7 @@
                 <w:noProof/>
                 <w:webHidden/>
               </w:rPr>
-              <w:instrText xml:space="preserve"> PAGEREF _Toc44537602 \h </w:instrText>
+              <w:instrText xml:space="preserve"> PAGEREF _Toc44577412 \h </w:instrText>
             </w:r>
             <w:r>
               <w:rPr>
@@ -1378,7 +1378,7 @@
                 <w:noProof/>
                 <w:webHidden/>
               </w:rPr>
-              <w:t>43</w:t>
+              <w:t>48</w:t>
             </w:r>
             <w:r>
               <w:rPr>
@@ -1402,13 +1402,13 @@
               <w:szCs w:val="22"/>
             </w:rPr>
           </w:pPr>
-          <w:hyperlink w:anchor="_Toc44537603" w:history="1">
+          <w:hyperlink w:anchor="_Toc44577413" w:history="1">
             <w:r>
               <w:rPr>
                 <w:rStyle w:val="Hyperlink"/>
                 <w:noProof/>
               </w:rPr>
-              <w:t>Understanding Organization Behavior in the Context of University Technology Transfer</w:t>
+              <w:t>The Role of Organizations in University Technology Transfer</w:t>
             </w:r>
             <w:r>
               <w:rPr>
@@ -1429,7 +1429,7 @@
                 <w:noProof/>
                 <w:webHidden/>
               </w:rPr>
-              <w:instrText xml:space="preserve"> PAGEREF _Toc44537603 \h </w:instrText>
+              <w:instrText xml:space="preserve"> PAGEREF _Toc44577413 \h </w:instrText>
             </w:r>
             <w:r>
               <w:rPr>
@@ -1449,7 +1449,7 @@
                 <w:noProof/>
                 <w:webHidden/>
               </w:rPr>
-              <w:t>45</w:t>
+              <w:t>50</w:t>
             </w:r>
             <w:r>
               <w:rPr>
@@ -1473,13 +1473,13 @@
               <w:szCs w:val="22"/>
             </w:rPr>
           </w:pPr>
-          <w:hyperlink w:anchor="_Toc44537604" w:history="1">
+          <w:hyperlink w:anchor="_Toc44577414" w:history="1">
             <w:r>
               <w:rPr>
                 <w:rStyle w:val="Hyperlink"/>
                 <w:noProof/>
               </w:rPr>
-              <w:t>Decision Making in an Organizational Context</w:t>
+              <w:t>Understanding Organization Behavior in the Context of University Technology Transfer</w:t>
             </w:r>
             <w:r>
               <w:rPr>
@@ -1500,7 +1500,7 @@
                 <w:noProof/>
                 <w:webHidden/>
               </w:rPr>
-              <w:instrText xml:space="preserve"> PAGEREF _Toc44537604 \h </w:instrText>
+              <w:instrText xml:space="preserve"> PAGEREF _Toc44577414 \h </w:instrText>
             </w:r>
             <w:r>
               <w:rPr>
@@ -1520,7 +1520,7 @@
                 <w:noProof/>
                 <w:webHidden/>
               </w:rPr>
-              <w:t>49</w:t>
+              <w:t>52</w:t>
             </w:r>
             <w:r>
               <w:rPr>
@@ -1544,13 +1544,13 @@
               <w:szCs w:val="22"/>
             </w:rPr>
           </w:pPr>
-          <w:hyperlink w:anchor="_Toc44537605" w:history="1">
+          <w:hyperlink w:anchor="_Toc44577415" w:history="1">
             <w:r>
               <w:rPr>
                 <w:rStyle w:val="Hyperlink"/>
                 <w:noProof/>
               </w:rPr>
-              <w:t>Development Stage and Technology Transfer Outcomes</w:t>
+              <w:t>Development Stage in Organization Decision Making About Acquiring Technologies</w:t>
             </w:r>
             <w:r>
               <w:rPr>
@@ -1571,7 +1571,7 @@
                 <w:noProof/>
                 <w:webHidden/>
               </w:rPr>
-              <w:instrText xml:space="preserve"> PAGEREF _Toc44537605 \h </w:instrText>
+              <w:instrText xml:space="preserve"> PAGEREF _Toc44577415 \h </w:instrText>
             </w:r>
             <w:r>
               <w:rPr>
@@ -1591,7 +1591,7 @@
                 <w:noProof/>
                 <w:webHidden/>
               </w:rPr>
-              <w:t>51</w:t>
+              <w:t>56</w:t>
             </w:r>
             <w:r>
               <w:rPr>
@@ -1615,13 +1615,13 @@
               <w:szCs w:val="22"/>
             </w:rPr>
           </w:pPr>
-          <w:hyperlink w:anchor="_Toc44537606" w:history="1">
+          <w:hyperlink w:anchor="_Toc44577416" w:history="1">
             <w:r>
               <w:rPr>
                 <w:rStyle w:val="Hyperlink"/>
                 <w:noProof/>
               </w:rPr>
-              <w:t>The Valley of Death in University Technology Transfer</w:t>
+              <w:t>Decision Making in an Organizational Context</w:t>
             </w:r>
             <w:r>
               <w:rPr>
@@ -1642,7 +1642,7 @@
                 <w:noProof/>
                 <w:webHidden/>
               </w:rPr>
-              <w:instrText xml:space="preserve"> PAGEREF _Toc44537606 \h </w:instrText>
+              <w:instrText xml:space="preserve"> PAGEREF _Toc44577416 \h </w:instrText>
             </w:r>
             <w:r>
               <w:rPr>
@@ -1662,7 +1662,7 @@
                 <w:noProof/>
                 <w:webHidden/>
               </w:rPr>
-              <w:t>56</w:t>
+              <w:t>57</w:t>
             </w:r>
             <w:r>
               <w:rPr>
@@ -1686,7 +1686,7 @@
               <w:szCs w:val="22"/>
             </w:rPr>
           </w:pPr>
-          <w:hyperlink w:anchor="_Toc44537607" w:history="1">
+          <w:hyperlink w:anchor="_Toc44577417" w:history="1">
             <w:r>
               <w:rPr>
                 <w:rStyle w:val="Hyperlink"/>
@@ -1713,7 +1713,7 @@
                 <w:noProof/>
                 <w:webHidden/>
               </w:rPr>
-              <w:instrText xml:space="preserve"> PAGEREF _Toc44537607 \h </w:instrText>
+              <w:instrText xml:space="preserve"> PAGEREF _Toc44577417 \h </w:instrText>
             </w:r>
             <w:r>
               <w:rPr>
@@ -1757,7 +1757,7 @@
               <w:szCs w:val="22"/>
             </w:rPr>
           </w:pPr>
-          <w:hyperlink w:anchor="_Toc44537608" w:history="1">
+          <w:hyperlink w:anchor="_Toc44577418" w:history="1">
             <w:r>
               <w:rPr>
                 <w:rStyle w:val="Hyperlink"/>
@@ -1784,7 +1784,7 @@
                 <w:noProof/>
                 <w:webHidden/>
               </w:rPr>
-              <w:instrText xml:space="preserve"> PAGEREF _Toc44537608 \h </w:instrText>
+              <w:instrText xml:space="preserve"> PAGEREF _Toc44577418 \h </w:instrText>
             </w:r>
             <w:r>
               <w:rPr>
@@ -1828,7 +1828,7 @@
               <w:szCs w:val="22"/>
             </w:rPr>
           </w:pPr>
-          <w:hyperlink w:anchor="_Toc44537609" w:history="1">
+          <w:hyperlink w:anchor="_Toc44577419" w:history="1">
             <w:r>
               <w:rPr>
                 <w:rStyle w:val="Hyperlink"/>
@@ -1855,7 +1855,7 @@
                 <w:noProof/>
                 <w:webHidden/>
               </w:rPr>
-              <w:instrText xml:space="preserve"> PAGEREF _Toc44537609 \h </w:instrText>
+              <w:instrText xml:space="preserve"> PAGEREF _Toc44577419 \h </w:instrText>
             </w:r>
             <w:r>
               <w:rPr>
@@ -1899,7 +1899,7 @@
               <w:szCs w:val="22"/>
             </w:rPr>
           </w:pPr>
-          <w:hyperlink w:anchor="_Toc44537610" w:history="1">
+          <w:hyperlink w:anchor="_Toc44577420" w:history="1">
             <w:r>
               <w:rPr>
                 <w:rStyle w:val="Hyperlink"/>
@@ -1926,7 +1926,7 @@
                 <w:noProof/>
                 <w:webHidden/>
               </w:rPr>
-              <w:instrText xml:space="preserve"> PAGEREF _Toc44537610 \h </w:instrText>
+              <w:instrText xml:space="preserve"> PAGEREF _Toc44577420 \h </w:instrText>
             </w:r>
             <w:r>
               <w:rPr>
@@ -1992,7 +1992,7 @@
       <w:pPr>
         <w:pStyle w:val="LiteratureReviewHeader1"/>
       </w:pPr>
-      <w:bookmarkStart w:id="0" w:name="_Toc44537586"/>
+      <w:bookmarkStart w:id="0" w:name="_Toc44577396"/>
       <w:r>
         <w:lastRenderedPageBreak/>
         <w:t xml:space="preserve">List of </w:t>
@@ -2378,7 +2378,7 @@
       <w:pPr>
         <w:pStyle w:val="LiteratureReviewHeader1"/>
       </w:pPr>
-      <w:bookmarkStart w:id="1" w:name="_Toc44537587"/>
+      <w:bookmarkStart w:id="1" w:name="_Toc44577397"/>
       <w:r>
         <w:lastRenderedPageBreak/>
         <w:t>List of Figures</w:t>
@@ -2479,7 +2479,7 @@
       <w:pPr>
         <w:pStyle w:val="LiteratureReviewHeader1"/>
       </w:pPr>
-      <w:bookmarkStart w:id="2" w:name="_Toc44537588"/>
+      <w:bookmarkStart w:id="2" w:name="_Toc44577398"/>
       <w:r>
         <w:lastRenderedPageBreak/>
         <w:t>Abstract</w:t>
@@ -2682,7 +2682,7 @@
       <w:pPr>
         <w:pStyle w:val="LiteratureReviewHeader1Bold"/>
       </w:pPr>
-      <w:bookmarkStart w:id="3" w:name="_Toc44537589"/>
+      <w:bookmarkStart w:id="3" w:name="_Toc44577399"/>
       <w:r>
         <w:lastRenderedPageBreak/>
         <w:t>Introduction</w:t>
@@ -2856,7 +2856,7 @@
       <w:pPr>
         <w:pStyle w:val="LiteratureReviewHeader2Bold"/>
       </w:pPr>
-      <w:bookmarkStart w:id="4" w:name="_Toc44537590"/>
+      <w:bookmarkStart w:id="4" w:name="_Toc44577400"/>
       <w:r>
         <w:t xml:space="preserve">Defining </w:t>
       </w:r>
@@ -3782,7 +3782,7 @@
       <w:pPr>
         <w:pStyle w:val="LiteratureReviewHeader2Bold"/>
       </w:pPr>
-      <w:bookmarkStart w:id="5" w:name="_Toc44537591"/>
+      <w:bookmarkStart w:id="5" w:name="_Toc44577401"/>
       <w:r>
         <w:t xml:space="preserve">Conceptualizing </w:t>
       </w:r>
@@ -4697,7 +4697,7 @@
       <w:pPr>
         <w:pStyle w:val="LiteratureReviewHeader2Bold"/>
       </w:pPr>
-      <w:bookmarkStart w:id="6" w:name="_Toc44537592"/>
+      <w:bookmarkStart w:id="6" w:name="_Toc44577402"/>
       <w:r>
         <w:t>Characterizing</w:t>
       </w:r>
@@ -4830,7 +4830,7 @@
       <w:pPr>
         <w:pStyle w:val="LiteratureReviewHeader2Bold"/>
       </w:pPr>
-      <w:bookmarkStart w:id="7" w:name="_Toc44537593"/>
+      <w:bookmarkStart w:id="7" w:name="_Toc44577403"/>
       <w:r>
         <w:t xml:space="preserve">Approach to Examining </w:t>
       </w:r>
@@ -5271,7 +5271,7 @@
         <w:t xml:space="preserve"> theory</w:t>
       </w:r>
       <w:r>
-        <w:t xml:space="preserve">.  I discuss the literature that provides insight about organizations in the context of university technology transfer and how organizations make decisions about acquiring and using technologies created by universities. </w:t>
+        <w:t xml:space="preserve">.  I discuss the literature that provides insight about organizations in the context of university technology transfer and how organizations make decisions about acquiring technologies created by universities. </w:t>
       </w:r>
       <w:r>
         <w:t xml:space="preserve"> </w:t>
@@ -5302,7 +5302,7 @@
       <w:pPr>
         <w:pStyle w:val="LiteratureReviewHeader1Bold"/>
       </w:pPr>
-      <w:bookmarkStart w:id="8" w:name="_Toc44537594"/>
+      <w:bookmarkStart w:id="8" w:name="_Toc44577404"/>
       <w:r>
         <w:t>Review of the Related Literature</w:t>
       </w:r>
@@ -5312,7 +5312,7 @@
       <w:pPr>
         <w:pStyle w:val="LiteratureReviewHeader2Bold"/>
       </w:pPr>
-      <w:bookmarkStart w:id="9" w:name="_Toc44537595"/>
+      <w:bookmarkStart w:id="9" w:name="_Toc44577405"/>
       <w:r>
         <w:t xml:space="preserve">The </w:t>
       </w:r>
@@ -5350,7 +5350,7 @@
       <w:pPr>
         <w:pStyle w:val="LiteratureReviewHeader2Bold"/>
       </w:pPr>
-      <w:bookmarkStart w:id="10" w:name="_Toc44537596"/>
+      <w:bookmarkStart w:id="10" w:name="_Toc44577406"/>
       <w:r>
         <w:t>Research and Development, Technology, and Social</w:t>
       </w:r>
@@ -5753,7 +5753,7 @@
       <w:pPr>
         <w:pStyle w:val="LiteratureReviewHeader2Bold"/>
       </w:pPr>
-      <w:bookmarkStart w:id="11" w:name="_Toc44537597"/>
+      <w:bookmarkStart w:id="11" w:name="_Toc44577407"/>
       <w:r>
         <w:t xml:space="preserve">The </w:t>
       </w:r>
@@ -5954,7 +5954,7 @@
       <w:pPr>
         <w:pStyle w:val="LiteratureReviewHeader2Bold"/>
       </w:pPr>
-      <w:bookmarkStart w:id="12" w:name="_Toc44537598"/>
+      <w:bookmarkStart w:id="12" w:name="_Toc44577408"/>
       <w:r>
         <w:t>The Role of the Federal Government in University Technology Transfer</w:t>
       </w:r>
@@ -6449,7 +6449,7 @@
       <w:pPr>
         <w:pStyle w:val="LiteratureReviewHeader2Bold"/>
       </w:pPr>
-      <w:bookmarkStart w:id="13" w:name="_Toc44537599"/>
+      <w:bookmarkStart w:id="13" w:name="_Toc44577409"/>
       <w:r>
         <w:t>Determinants of Success in University Technology Transfer</w:t>
       </w:r>
@@ -6952,7 +6952,7 @@
       <w:pPr>
         <w:pStyle w:val="LiteratureReviewHeader2Bold"/>
       </w:pPr>
-      <w:bookmarkStart w:id="14" w:name="_Toc44537600"/>
+      <w:bookmarkStart w:id="14" w:name="_Toc44577410"/>
       <w:r>
         <w:lastRenderedPageBreak/>
         <w:t>Development Stage</w:t>
@@ -7011,77 +7011,426 @@
     </w:p>
     <w:p>
       <w:pPr>
+        <w:ind w:firstLine="720"/>
+      </w:pPr>
+      <w:r>
+        <w:t>The issue of development stage posed in the preliminary research question of the proposed study goes</w:t>
+      </w:r>
+      <w:r>
+        <w:t xml:space="preserve"> to the premise of current </w:t>
+      </w:r>
+      <w:r>
+        <w:t>public</w:t>
+      </w:r>
+      <w:r>
+        <w:t xml:space="preserve"> policy related to university technology transfer.</w:t>
+      </w:r>
+      <w:r>
+        <w:t xml:space="preserve">  Federal </w:t>
+      </w:r>
+      <w:r>
+        <w:t xml:space="preserve">policy </w:t>
+      </w:r>
+      <w:r>
+        <w:t xml:space="preserve">in general </w:t>
+      </w:r>
+      <w:r>
+        <w:t xml:space="preserve">seems to presume that </w:t>
+      </w:r>
+      <w:r>
+        <w:t xml:space="preserve">development stage is not a factor in the successful transfer </w:t>
+      </w:r>
+      <w:r>
+        <w:t xml:space="preserve">of technologies derived from federally-funded </w:t>
+      </w:r>
+      <w:r>
+        <w:t>R&amp;D</w:t>
+      </w:r>
+      <w:r>
+        <w:t xml:space="preserve"> to the private sector</w:t>
+      </w:r>
+      <w:r>
+        <w:t xml:space="preserve">.  It seems to presuppose that </w:t>
+      </w:r>
+      <w:r>
+        <w:t>profit-driven and mission-driven organizations or aspiring entrepreneurs (i.e., individuals or small teams</w:t>
+      </w:r>
+      <w:r>
+        <w:t xml:space="preserve"> of a few people) will have</w:t>
+      </w:r>
+      <w:r>
+        <w:t xml:space="preserve"> </w:t>
+      </w:r>
+      <w:r>
+        <w:t>access to the resources necessary to successfully employ the</w:t>
+      </w:r>
+      <w:r>
+        <w:t xml:space="preserve"> technologies </w:t>
+      </w:r>
+      <w:r>
+        <w:t>for various applications that will benefit the public interest and the motivation to pursue such opportunities regardless of the development state of the technology.  However, it appears that this assumption has never been tested or validated.</w:t>
+      </w:r>
+    </w:p>
+    <w:p>
+      <w:pPr>
+        <w:ind w:firstLine="720"/>
+      </w:pPr>
+      <w:r>
+        <w:t>The results of the proposed research study will likely have significant implications for federal policy</w:t>
+      </w:r>
+      <w:r>
+        <w:t xml:space="preserve"> </w:t>
+      </w:r>
+      <w:r>
+        <w:t xml:space="preserve">regarding university technology transfer.  If development stage is not a factor in </w:t>
+      </w:r>
+      <w:r>
+        <w:lastRenderedPageBreak/>
+        <w:t>the successful university technology transfer, we can definitively remove it from the discussion and focus our resources on pursuing other candidates to explain why so few university-created technologies make their way to the private sector.  Development stage will be removed as an excuse for why research institutions, particularly universities, do not transfer a higher percentage of the technologies they create with the support of federal funding to the private sector.  However, if development stage is in fact explanatory, then it becomes necessary for the government to reconsider the extent of its participation in the research and development process as well as the structures and mechanisms it uses to fund those activities.</w:t>
+      </w:r>
+    </w:p>
+    <w:p>
+      <w:pPr>
+        <w:ind w:firstLine="720"/>
+      </w:pPr>
+      <w:r>
+        <w:t>Development stage has not been extensively investigated as a determinant of technology transfer outcomes.  There is</w:t>
+      </w:r>
+      <w:r>
+        <w:t xml:space="preserve"> popular belief among many technology transfer professionals that a technology must progress to a certain minimum </w:t>
+      </w:r>
+      <w:r>
+        <w:t xml:space="preserve">state of </w:t>
+      </w:r>
+      <w:r>
+        <w:t xml:space="preserve">development </w:t>
+      </w:r>
+      <w:r>
+        <w:t>(i.e., development stage)</w:t>
+      </w:r>
+      <w:r>
+        <w:t xml:space="preserve"> before it can be successfully tran</w:t>
+      </w:r>
+      <w:r>
+        <w:t>sitioned</w:t>
+      </w:r>
+      <w:r>
+        <w:t xml:space="preserve"> to the private sector.  Discussions among industry professionals about the so called “Valley of Death” are founded upon this belief.  The Valley of Death refers to the gap between funding </w:t>
+      </w:r>
+      <w:r>
+        <w:t xml:space="preserve">provided by the federal government </w:t>
+      </w:r>
+      <w:r>
+        <w:t>for basic research that p</w:t>
+      </w:r>
+      <w:r>
+        <w:t xml:space="preserve">roduces scientific discoveries </w:t>
+      </w:r>
+      <w:r>
+        <w:t>and funding provid</w:t>
+      </w:r>
+      <w:r>
+        <w:t>ed by the private sector for research and development</w:t>
+      </w:r>
+      <w:r>
+        <w:t xml:space="preserve"> activity directed toward the exploitation of </w:t>
+      </w:r>
+      <w:r>
+        <w:t xml:space="preserve">such discoveries </w:t>
+      </w:r>
+      <w:r>
+        <w:t xml:space="preserve">in specific applications for </w:t>
+      </w:r>
+      <w:r>
+        <w:t>which there is user demand (</w:t>
+      </w:r>
+      <w:r>
+        <w:t xml:space="preserve">see, e.g., </w:t>
+      </w:r>
+      <w:r>
+        <w:t>Ferguson, 2014</w:t>
+      </w:r>
+      <w:r>
+        <w:t>; Gildbrandsen, 2009</w:t>
+      </w:r>
+      <w:r>
+        <w:t>; Hudson &amp; Khazragui, 2013</w:t>
+      </w:r>
+      <w:r>
+        <w:t>)</w:t>
+      </w:r>
+      <w:r>
+        <w:t>.  Many technology transfer professionals point to this gap as a primary impediment to successfully transferring tech</w:t>
+      </w:r>
+      <w:r>
+        <w:t>nologies to the private sector.</w:t>
+      </w:r>
+    </w:p>
+    <w:p>
+      <w:pPr>
+        <w:ind w:firstLine="720"/>
+      </w:pPr>
+      <w:r>
+        <w:t xml:space="preserve">The literature provides evidence to suggest that development stage plays an important role in successful university technology transfer.  A key finding of Lee (1997) was that private sector firms are unlikely to invest in commercializing technologies generated from the research conducted at universities unless they are significantly de-risked.  Even research that highly </w:t>
+      </w:r>
+      <w:r>
+        <w:lastRenderedPageBreak/>
+        <w:t>focused applied research in nature requires significant funding to de-risk the resulting technologies.  Private sector firms seem unwilling to spend funds to de-risk such technologies.  Wu, Welch, and Huang (2015) found a positive correlation between additional post-disclosure research conducted by faculty inventors and the execution of a license for the patents on inventions that resulted from the research.</w:t>
+      </w:r>
+    </w:p>
+    <w:p>
+      <w:pPr>
+        <w:ind w:firstLine="720"/>
+      </w:pPr>
+      <w:r>
+        <w:t xml:space="preserve">Munteneau (2012) and </w:t>
+      </w:r>
+      <w:r>
+        <w:t>Wang, Eltayyar, Wu, &amp; Xiang (2016)</w:t>
+      </w:r>
+      <w:r>
+        <w:t xml:space="preserve"> are among</w:t>
+      </w:r>
+      <w:r>
+        <w:t xml:space="preserve"> the few examples </w:t>
+      </w:r>
+      <w:r>
+        <w:t>where development stage ha</w:t>
+      </w:r>
+      <w:r>
+        <w:t>s</w:t>
+      </w:r>
+      <w:r>
+        <w:t xml:space="preserve"> been</w:t>
+      </w:r>
+      <w:r>
+        <w:t xml:space="preserve"> explicitly considered in the study of technology transfer.  There </w:t>
+      </w:r>
+      <w:r>
+        <w:t>is literature</w:t>
+      </w:r>
+      <w:r>
+        <w:t xml:space="preserve"> that discuss the technology readiness level (TRL) scale </w:t>
+      </w:r>
+      <w:r>
+        <w:t xml:space="preserve">as a measure of development stage </w:t>
+      </w:r>
+      <w:r>
+        <w:t>(</w:t>
+      </w:r>
+      <w:r>
+        <w:t xml:space="preserve">see, e.g., </w:t>
+      </w:r>
+      <w:r>
+        <w:t>EARTO, 2014</w:t>
+      </w:r>
+      <w:r>
+        <w:t xml:space="preserve">; </w:t>
+      </w:r>
+      <w:r>
+        <w:t>Mankins, 1995; Mankins, 2009</w:t>
+      </w:r>
+      <w:r>
+        <w:t>; Nolte</w:t>
+      </w:r>
+      <w:r>
+        <w:t xml:space="preserve"> &amp; Kruse, 2011; Olechowski, Eppinger, &amp; Joglekar, 2015</w:t>
+      </w:r>
+      <w:r>
+        <w:t>)</w:t>
+      </w:r>
+      <w:r>
+        <w:t xml:space="preserve">, but most of </w:t>
+      </w:r>
+      <w:r>
+        <w:t xml:space="preserve">these sources merely describe the scale or </w:t>
+      </w:r>
+      <w:r>
+        <w:t>discuss</w:t>
+      </w:r>
+      <w:r>
+        <w:t xml:space="preserve"> applications of it.  They</w:t>
+      </w:r>
+      <w:r>
+        <w:t xml:space="preserve"> provide </w:t>
+      </w:r>
+      <w:r>
+        <w:t xml:space="preserve">very </w:t>
+      </w:r>
+      <w:r>
+        <w:t>little insight into the potential role of development stage in university technology transfer.</w:t>
+      </w:r>
+    </w:p>
+    <w:p>
+      <w:pPr>
+        <w:ind w:firstLine="720"/>
+      </w:pPr>
+      <w:r>
+        <w:t xml:space="preserve">The insights offered by Stokes (1997) have significant implications for examining the potential role of development stage in university technology transfer.   Stokes </w:t>
+      </w:r>
+      <w:r>
+        <w:t xml:space="preserve">examined the core paradigm that provides the framework for federally-funded research and development as well as the implications that framework has for public policy.  </w:t>
+      </w:r>
+      <w:r>
+        <w:t>B</w:t>
+      </w:r>
+      <w:r>
+        <w:t>ased on both experience and reasoned analysis,</w:t>
+      </w:r>
+      <w:r>
+        <w:t xml:space="preserve"> he argued</w:t>
+      </w:r>
+      <w:r>
+        <w:t xml:space="preserve"> that the static and dynamic variants of the predominant linear paradigm relating science and technology is fundamentally flawed.  This paradigm posits that pure basic research is the fountain from which all technological progress springs forth.  In the dynamic linear paradigm, basic research leads to applied research </w:t>
+      </w:r>
+      <w:r>
+        <w:t>which</w:t>
+      </w:r>
+      <w:r>
+        <w:t xml:space="preserve"> gives way to development </w:t>
+      </w:r>
+      <w:r>
+        <w:t>which</w:t>
+      </w:r>
+      <w:r>
+        <w:t xml:space="preserve"> subsequently results in production and operations technologies.  Stokes demonstrated that this one-dimensional linear model is inadequate and inaccurate in describing reality.  </w:t>
+      </w:r>
+    </w:p>
+    <w:p>
+      <w:pPr>
+        <w:ind w:firstLine="720"/>
+      </w:pPr>
+      <w:r>
+        <w:lastRenderedPageBreak/>
+        <w:t>Stokes (1997)</w:t>
+      </w:r>
+      <w:r>
+        <w:t xml:space="preserve"> </w:t>
+      </w:r>
+      <w:r>
+        <w:t xml:space="preserve">noted </w:t>
+      </w:r>
+      <w:r>
+        <w:t>several attempts by previous scholars to develop alterative models that more correctly described the interaction between understanding and use in scientific research and technological progress.  Stokes offered a two-dimensional framework to comprehend the relationship between understanding and use in the pursuit of scientific knowledge.  The</w:t>
+      </w:r>
+      <w:r>
+        <w:t xml:space="preserve"> vertical axis indicated</w:t>
+      </w:r>
+      <w:r>
+        <w:t xml:space="preserve"> the degree to which research strives for fundamental understanding of phenomenon and ranges from no concern for fundamental understanding to complete focus on developing fundamental understanding.  The horizontal axis indicate</w:t>
+      </w:r>
+      <w:r>
+        <w:t>d</w:t>
+      </w:r>
+      <w:r>
+        <w:t xml:space="preserve"> the degree to which research is inspired by considerations of use and ranges from no consideration to completely use-driven.  This framework produces a four-quadrant model of scientific research.  </w:t>
+      </w:r>
+    </w:p>
+    <w:p>
+      <w:pPr>
+        <w:ind w:firstLine="720"/>
+      </w:pPr>
+      <w:r>
+        <w:t>In the model Stokes (1997) put forward, p</w:t>
+      </w:r>
+      <w:r>
+        <w:t>ure applied research is positioned in the lower right quadrant.  Pure basic research is in the upper left quadrant.  The upper right quadrant exemplifies use-inspired basic research.  One might conceive of the lower left quadrant as descriptive research.  Stokes also noted the trajectory of technology is not just dictated by technical considerations.  Market considerations also have a profou</w:t>
+      </w:r>
+      <w:r>
+        <w:t xml:space="preserve">nd influence on the development, adoption, and continued use </w:t>
+      </w:r>
+      <w:r>
+        <w:t>of technology.</w:t>
+      </w:r>
+    </w:p>
+    <w:p>
+      <w:pPr>
         <w:pStyle w:val="LiteratureReviewHeader2Bold"/>
       </w:pPr>
-      <w:bookmarkStart w:id="15" w:name="_Toc44537601"/>
-      <w:r>
-        <w:t>Understanding the Potential Influence of Development Stage</w:t>
+      <w:r>
+        <w:t xml:space="preserve">  </w:t>
+      </w:r>
+      <w:bookmarkStart w:id="15" w:name="_Toc44577411"/>
+      <w:r>
+        <w:t>Development Stage and Technology Transfer</w:t>
+      </w:r>
+      <w:r>
+        <w:t xml:space="preserve"> Outcomes</w:t>
       </w:r>
       <w:bookmarkEnd w:id="15"/>
+    </w:p>
+    <w:p>
+      <w:pPr>
+        <w:ind w:firstLine="720"/>
+      </w:pPr>
+      <w:r>
+        <w:t xml:space="preserve">Based on my professional experience and review of the literature, I hypothesize that </w:t>
+      </w:r>
+      <w:r>
+        <w:t>development stage help</w:t>
+      </w:r>
+      <w:r>
+        <w:t>s</w:t>
+      </w:r>
+      <w:r>
+        <w:t xml:space="preserve"> explain</w:t>
+      </w:r>
       <w:r>
         <w:t xml:space="preserve"> </w:t>
       </w:r>
+      <w:r>
+        <w:t xml:space="preserve">why </w:t>
+      </w:r>
+      <w:r>
+        <w:t xml:space="preserve">private sector </w:t>
+      </w:r>
+      <w:r>
+        <w:t xml:space="preserve">companies </w:t>
+      </w:r>
+      <w:r>
+        <w:t>do</w:t>
+      </w:r>
+      <w:r>
+        <w:t xml:space="preserve"> not to pursue </w:t>
+      </w:r>
+      <w:r>
+        <w:t xml:space="preserve">the acquisition and use of </w:t>
+      </w:r>
+      <w:r>
+        <w:t>university-created technologies that seem to align with their missions and profit motives even when the</w:t>
+      </w:r>
+      <w:r>
+        <w:t>y seem</w:t>
+      </w:r>
+      <w:r>
+        <w:t xml:space="preserve"> to have the resources to do so</w:t>
+      </w:r>
+      <w:r>
+        <w:t>.</w:t>
+      </w:r>
+      <w:r>
+        <w:t xml:space="preserve"> </w:t>
+      </w:r>
+      <w:r>
+        <w:t xml:space="preserve"> </w:t>
+      </w:r>
     </w:p>
     <w:p>
       <w:pPr>
         <w:ind w:firstLine="720"/>
       </w:pPr>
       <w:r>
-        <w:t>The issue of development stage posed in the preliminary research question of the proposed study goes</w:t>
-      </w:r>
-      <w:r>
-        <w:t xml:space="preserve"> to the premise of current </w:t>
-      </w:r>
-      <w:r>
-        <w:t>public</w:t>
-      </w:r>
-      <w:r>
-        <w:t xml:space="preserve"> policy related to university technology transfer.</w:t>
-      </w:r>
-      <w:r>
-        <w:t xml:space="preserve">  Federal </w:t>
-      </w:r>
-      <w:r>
-        <w:t xml:space="preserve">policy </w:t>
-      </w:r>
-      <w:r>
-        <w:t xml:space="preserve">in general </w:t>
-      </w:r>
-      <w:r>
-        <w:t xml:space="preserve">seems to presume that </w:t>
-      </w:r>
-      <w:r>
-        <w:t xml:space="preserve">development stage is not a factor in the successful transfer </w:t>
-      </w:r>
-      <w:r>
-        <w:t xml:space="preserve">of technologies derived from federally-funded </w:t>
-      </w:r>
-      <w:r>
-        <w:t>R&amp;D</w:t>
-      </w:r>
-      <w:r>
-        <w:t xml:space="preserve"> to the private sector</w:t>
-      </w:r>
-      <w:r>
-        <w:t xml:space="preserve">.  It seems to presuppose that </w:t>
-      </w:r>
-      <w:r>
-        <w:t>profit-driven and mission-driven organizations or aspiring entrepreneurs (i.e., individuals or small teams</w:t>
-      </w:r>
-      <w:r>
-        <w:t xml:space="preserve"> of a few people) will have</w:t>
+        <w:t>While the literature that explicitly examines the role of development stage in university technology transfer is sparse, various scholars have explored the relevant issues under various monikers and in different ways.</w:t>
       </w:r>
       <w:r>
         <w:t xml:space="preserve"> </w:t>
       </w:r>
       <w:r>
-        <w:t>access to the resources necessary to successfully employ the</w:t>
-      </w:r>
-      <w:r>
-        <w:t xml:space="preserve"> technologies </w:t>
-      </w:r>
-      <w:r>
-        <w:t>for various applications that will benefit the public interest and the motivation to pursue such opportunities regardless of the development state of the technology.  However, it appears that this assumption has never been tested or validated.</w:t>
+        <w:t xml:space="preserve"> In my review of the literature, I found only one study that </w:t>
+      </w:r>
+      <w:r>
+        <w:lastRenderedPageBreak/>
+        <w:t xml:space="preserve">specifically examined the association between development stage and technology transfer.  Munteanu (2012) provides useful insight into the topic.  However, there are substantial opportunities to improve upon both the approach and the results of Munteanu.  Moreover, there are important differences between the research design used by Munteanu and this study.  These differences have implications for the generalizability of the results and their usefulness in formulating public policy. </w:t>
       </w:r>
     </w:p>
     <w:p>
@@ -7089,14 +7438,125 @@
         <w:ind w:firstLine="720"/>
       </w:pPr>
       <w:r>
+        <w:t xml:space="preserve">Munteanu (2012) used an approach to study the role of development stage in technology transfer that is the typical of studies about technology transfer in general.  Munteanu applied economics-based rational choice theory.  The study also incorporated comparative advantage theory to understand differences between startup firms and established firms, although it didn’t explicitly define either category.  As such, it is not clear what criteria Munteanu used as the basis for classifying each case in the analysis.  </w:t>
+      </w:r>
+    </w:p>
+    <w:p>
+      <w:pPr>
+        <w:ind w:firstLine="720"/>
+      </w:pPr>
+      <w:r>
+        <w:t xml:space="preserve">Munteanu (2012) was a quantitative empirical design that used correlational regression analyses, which again is typical of studies about the topic.  The study operationalized the concept of technology as disclosures of patentable subject matter.  It operationalized technology transfer as executed licenses for patented inventions assigned to universities and income generated from those licenses.  This is typical of technology transfer studies but is perhaps overly narrow as I will further discuss a bit later.  Development stage was the primary explanatory variable.  Munteanu used an ordinal level of measure for development stage and a scale conceived by the researcher.  However, there is no evidence that any type of validity analysis was performed for this scale.  The scale itself is somewhat arbitrary and subjective.  The analysis included several control variables related to the characteristics of the inventor and the type of invention.  Munteanu used a nominal level of measure for invention type that employed categories </w:t>
+      </w:r>
+      <w:r>
         <w:lastRenderedPageBreak/>
-        <w:t>The results of the proposed research study will likely have significant implications for federal policy</w:t>
+        <w:t xml:space="preserve">conceived by the researcher.  Like many other technology transfer studies, the categories for type of invention used by Munteanu were somewhat arbitrary and subjective.  Again, there is no evidence that any type of validity analysis was conducted for the nominal categories.  The data used in Munteanu was a census of 700 inventions disclosed to the University of California – San Diego between January 1, 1986 and December 31, 2003.  However, it is not clear if the analysis included all disclosures during this period or only disclosures that resulted in an allowed patent.  </w:t>
+      </w:r>
+    </w:p>
+    <w:p>
+      <w:pPr>
+        <w:ind w:firstLine="720"/>
+      </w:pPr>
+      <w:r>
+        <w:t>The research question examined by Munteanu (2012) was whether there are differences in the types of technologies pursued by established firms compared to startup firms.  However, the criteria for what constitutes an established firm versus a startup firm was not specified.  Munteanu theorized that under the theory of comparative advantage, established firms and startup firms would seek to acquire technologies of different development stages.  Munteanu tested two primary hypotheses.  The first hypothesis was that e</w:t>
+      </w:r>
+      <w:r>
+        <w:t xml:space="preserve">stablished firms are more likely to license inventions in the </w:t>
+      </w:r>
+      <w:r>
+        <w:t>“</w:t>
+      </w:r>
+      <w:r>
+        <w:t>ready</w:t>
+      </w:r>
+      <w:r>
+        <w:t>”</w:t>
+      </w:r>
+      <w:r>
+        <w:t xml:space="preserve"> stage of development than inventions in earlier stages of development.</w:t>
+      </w:r>
+      <w:r>
+        <w:t xml:space="preserve">  The second hypothesis was that s</w:t>
+      </w:r>
+      <w:r>
+        <w:t xml:space="preserve">tart-up firms are more likely to license inventions in the </w:t>
+      </w:r>
+      <w:r>
+        <w:t>“</w:t>
+      </w:r>
+      <w:r>
+        <w:t>conceptual</w:t>
+      </w:r>
+      <w:r>
+        <w:t>”</w:t>
+      </w:r>
+      <w:r>
+        <w:t xml:space="preserve"> stage of development than inventions in later stages of development.</w:t>
+      </w:r>
+    </w:p>
+    <w:p>
+      <w:pPr>
+        <w:ind w:firstLine="720"/>
+      </w:pPr>
+      <w:r>
+        <w:t xml:space="preserve">The study tested these hypotheses based on four key assumptions.  First, economies of scale and informational asymmetries are important criteria in licensing decisions of firms.  Second, established firms have a comparative advantage to startup firms in commercializing inventions that are ready for manufacturing.  Third, startup firms have a comparative advantage to established firms in commercializing inventions at the conceptual stage.  Fourth, the past licensing experience of inventors increases inventor propensity to pursue commercialization of </w:t>
+      </w:r>
+      <w:r>
+        <w:lastRenderedPageBreak/>
+        <w:t xml:space="preserve">inventions.  Munteanu applied these assumptions without providing any evidence of their reasonableness.  </w:t>
+      </w:r>
+    </w:p>
+    <w:p>
+      <w:pPr>
+        <w:ind w:firstLine="720"/>
+      </w:pPr>
+      <w:r>
+        <w:t xml:space="preserve">Munteanu (2012) found sufficient evidence to reject the null hypotheses in favor of the alternative hypotheses.  </w:t>
+      </w:r>
+      <w:r>
+        <w:t xml:space="preserve">The odds ratio </w:t>
+      </w:r>
+      <w:r>
+        <w:t>of invention licensing by startup</w:t>
       </w:r>
       <w:r>
         <w:t xml:space="preserve"> </w:t>
       </w:r>
       <w:r>
-        <w:t>regarding university technology transfer.  If development stage is not a factor in the successful university technology transfer, we can definitively remove it from the discussion and focus our resources on pursuing other candidates to explain why so few university-created technologies make their way to the private sector.  Development stage will be removed as an excuse for why research institutions, particularly universities, do not transfer a higher percentage of the technologies they create with the support of federal funding to the private sector.  However, if development stage is in fact explanatory, then it becomes necessary for the government to reconsider the extent of its participation in the research and development process as well as the structures and mechanisms it uses to fund those activities.</w:t>
+        <w:t xml:space="preserve">firms </w:t>
+      </w:r>
+      <w:r>
+        <w:t xml:space="preserve">relative to invention </w:t>
+      </w:r>
+      <w:r>
+        <w:t>licensing by established firms was lower for</w:t>
+      </w:r>
+      <w:r>
+        <w:t xml:space="preserve"> </w:t>
+      </w:r>
+      <w:r>
+        <w:t xml:space="preserve">later stage </w:t>
+      </w:r>
+      <w:r>
+        <w:t>inventions and highe</w:t>
+      </w:r>
+      <w:r>
+        <w:t xml:space="preserve">r for earlier stage inventions.  </w:t>
+      </w:r>
+      <w:r>
+        <w:t>Invention l</w:t>
+      </w:r>
+      <w:r>
+        <w:t>icensing by established firms was</w:t>
+      </w:r>
+      <w:r>
+        <w:t xml:space="preserve"> positively correlated with later </w:t>
+      </w:r>
+      <w:r>
+        <w:t xml:space="preserve">invention development </w:t>
+      </w:r>
+      <w:r>
+        <w:t>stage.</w:t>
       </w:r>
     </w:p>
     <w:p>
@@ -7104,76 +7564,1385 @@
         <w:ind w:firstLine="720"/>
       </w:pPr>
       <w:r>
-        <w:t>Development stage has not been extensively investigated as a determinant of technology transfer outcomes.  There is</w:t>
-      </w:r>
-      <w:r>
-        <w:t xml:space="preserve"> popular belief among many technology transfer professionals that a technology must progress to a certain minimum </w:t>
-      </w:r>
-      <w:r>
-        <w:t xml:space="preserve">state of </w:t>
-      </w:r>
-      <w:r>
-        <w:t xml:space="preserve">development </w:t>
-      </w:r>
-      <w:r>
-        <w:t>(i.e., development stage)</w:t>
-      </w:r>
-      <w:r>
-        <w:t xml:space="preserve"> before it can be successfully tran</w:t>
-      </w:r>
-      <w:r>
-        <w:t>sitioned</w:t>
-      </w:r>
-      <w:r>
-        <w:t xml:space="preserve"> to the private sector.  Discussions among industry professionals about the so called “Valley of Death” are founded upon this belief.  The Valley of Death refers to the gap between funding </w:t>
-      </w:r>
-      <w:r>
-        <w:t xml:space="preserve">provided by the federal government </w:t>
-      </w:r>
-      <w:r>
-        <w:t>for basic research that p</w:t>
-      </w:r>
-      <w:r>
-        <w:t xml:space="preserve">roduces scientific discoveries </w:t>
-      </w:r>
-      <w:r>
-        <w:t>and funding provid</w:t>
-      </w:r>
-      <w:r>
-        <w:t>ed by the private sector for research and development</w:t>
-      </w:r>
-      <w:r>
-        <w:t xml:space="preserve"> activity directed toward the exploitation of </w:t>
-      </w:r>
-      <w:r>
-        <w:t xml:space="preserve">such discoveries </w:t>
-      </w:r>
-      <w:r>
-        <w:t xml:space="preserve">in specific applications for </w:t>
-      </w:r>
-      <w:r>
-        <w:t>which there is user demand (</w:t>
+        <w:t xml:space="preserve">While insightful, Munteanu (2012) does not specifically answer the research question put forward for the proposed study.  </w:t>
+      </w:r>
+      <w:r>
+        <w:t>The nature of the sample used by Munteanu significantly limits the generalizability of the study’s results.</w:t>
+      </w:r>
+      <w:r>
+        <w:t xml:space="preserve">  Moreover, the study by Munteanu only establishes correlation, not causation.  Although the results obtained by Munteanu can be taken as </w:t>
+      </w:r>
+      <w:r>
+        <w:rPr>
+          <w:i/>
+        </w:rPr>
+        <w:t>prima facie</w:t>
+      </w:r>
+      <w:r>
+        <w:t xml:space="preserve"> evidence that comparative advantage may lead certain types of private sector firms to prefer earlier or later stage technologies, they do not rule out other causes or potential dynamics.  For example, startup companies may actually prefer later stage technologies but may not have the resources to competitively bid for such technologies.  As such, startup companies may simply settle for earlier stage technologies because they are forced to do so, not because they have a comparative advantage in commercializing earlier stage technologies.  Also, given the uncertainty surrounding how Munteneau categorized technologies by development stage, it’s quite possible that any correlation observed was a product of the method used to categorize technologies by development stage and not anything fundamental to the nature of university technology transfer or the way that private sector firms operate.</w:t>
+      </w:r>
+    </w:p>
+    <w:p>
+      <w:pPr>
+        <w:ind w:firstLine="720"/>
+      </w:pPr>
+      <w:r>
+        <w:t xml:space="preserve">Baek, Hwang, and Park (2018) included development stage (i.e., degree of technology maturity) as a factor in their analysis of technology transfer.  They used regression analysis to </w:t>
+      </w:r>
+      <w:r>
+        <w:lastRenderedPageBreak/>
+        <w:t>examine the correlations between various independent variables and successful technology transfer which they operationalized as the execution of a contact to use a technology.  They operationalized development stage as the TRL level before research and development and TRL level after research and development.  Baek, Hwang, and Park did find a statistically significant correlation between TRL level after research and development and successful technology transfer.  However, this study has limited generalizability to university technology transfer in the United States.  It focused only on railroad projects in South Korea, which has a significantly different economic system than the United States.  It also did not address causality in the relationship between development stage and technology transfer success.</w:t>
+      </w:r>
+    </w:p>
+    <w:p>
+      <w:pPr>
+        <w:ind w:firstLine="720"/>
+      </w:pPr>
+      <w:r>
+        <w:t>Song, Park, &amp; Park (2017) examined factors that could potentially influence business decisions about commercializing technology transferred from government research institutes (GRIs) to small and medium-sized enterprises (SMEs).  They included technology maturity as a potential explanatory factor.  They operationalized successful technology transfer as a dichotomous variable indicating the licensee’s intention to conduct additional research and development on the technology.  The authors did not find a statistically significant association between technology maturity and technology transfer success as defined in the study.  However, this study also has limited generalizability to university technology transfer in the United States.  Song, Park, and Park used a five-point Likert scale to measure technology maturity.  There is no indication that they validated the scale prior to using it.  The way the authors operationalized successful technology transfer also may have been problematic.  Moreover, the authors conducted the study in South Korea in the context of an economic system that is significantly different than that for the United States.</w:t>
+      </w:r>
+    </w:p>
+    <w:p>
+      <w:pPr>
+        <w:ind w:firstLine="720"/>
+      </w:pPr>
+      <w:r>
+        <w:lastRenderedPageBreak/>
+        <w:t xml:space="preserve">While there appears to be few studies that have explicitly examined the role of development stage in university technology transfer, there is ample evidence in the literature that allude to it.  A statement from the Michigan Biotechnology Institute (MBI) submitted for the record of a hearing in the U.S. House of Representatives discussed MBI’s efforts to </w:t>
+      </w:r>
+      <w:r>
+        <w:t>advance technology from the pre-competitive stage to a stage that is useful to industry</w:t>
+      </w:r>
+      <w:r>
+        <w:t xml:space="preserve"> (Barriers to Domestic Technology Transfer, 1992)</w:t>
+      </w:r>
+      <w:r>
+        <w:t xml:space="preserve">.  </w:t>
+      </w:r>
+      <w:r>
+        <w:t xml:space="preserve">Fraser (2010) </w:t>
+      </w:r>
+      <w:r>
+        <w:t xml:space="preserve">also pointed out the increasing use of gap funding </w:t>
+      </w:r>
+      <w:r>
+        <w:t xml:space="preserve">among universities </w:t>
+      </w:r>
+      <w:r>
+        <w:t xml:space="preserve">to help make the transition from research and development </w:t>
+      </w:r>
+      <w:r>
+        <w:t>to the market – the so called “valley of d</w:t>
+      </w:r>
+      <w:r>
+        <w:t xml:space="preserve">eath.”  </w:t>
+      </w:r>
+      <w:r>
+        <w:t xml:space="preserve">Chu (2013) </w:t>
+      </w:r>
+      <w:r>
+        <w:t xml:space="preserve">discussed a program the </w:t>
+      </w:r>
+      <w:r>
+        <w:t>Los Angeles campus of the U</w:t>
+      </w:r>
+      <w:r>
+        <w:t>niversity</w:t>
+      </w:r>
+      <w:r>
+        <w:t xml:space="preserve"> of California</w:t>
+      </w:r>
+      <w:r>
+        <w:t xml:space="preserve"> implemented to close the gap between the state of a technology where federal funding ends and the point where the private sector is willing to partner to make use of the technology.  </w:t>
+      </w:r>
+      <w:r>
+        <w:t xml:space="preserve">Likewise, Spearing (2013) emphasized the importance of mechanisms to move university-created technology to </w:t>
+      </w:r>
+      <w:r>
+        <w:t>the point where it is useful and can be transitioned to the priv</w:t>
+      </w:r>
+      <w:r>
+        <w:t>ate sector</w:t>
+      </w:r>
+      <w:r>
+        <w:t xml:space="preserve">.  </w:t>
+      </w:r>
+      <w:r>
+        <w:t xml:space="preserve">Such observations </w:t>
+      </w:r>
+      <w:r>
+        <w:t>suggest a relationship between development stage and s</w:t>
+      </w:r>
+      <w:r>
+        <w:t>uccessful technology transfer.</w:t>
+      </w:r>
+    </w:p>
+    <w:p>
+      <w:pPr>
+        <w:pStyle w:val="LiteratureReviewHeader2Bold"/>
+      </w:pPr>
+      <w:bookmarkStart w:id="16" w:name="_Toc44577412"/>
+      <w:r>
+        <w:t>The Valley of Death in University Technology Transfer</w:t>
+      </w:r>
+      <w:bookmarkEnd w:id="16"/>
+    </w:p>
+    <w:p>
+      <w:pPr>
+        <w:ind w:firstLine="720"/>
+      </w:pPr>
+      <w:r>
+        <w:t>T</w:t>
+      </w:r>
+      <w:r>
+        <w:t>here have been numerous studies</w:t>
+      </w:r>
+      <w:r>
+        <w:t xml:space="preserve"> (see, e.g., Markham, 2002; Markham, Ward, Aiman-Smith, &amp; Kingon</w:t>
+      </w:r>
+      <w:r>
+        <w:t>, 201</w:t>
+      </w:r>
+      <w:r>
+        <w:t>0; Tirpak, 2017; Wessner</w:t>
+      </w:r>
+      <w:r>
+        <w:t>, 2005) on the so called “valley of death”</w:t>
+      </w:r>
+      <w:r>
+        <w:t xml:space="preserve"> </w:t>
+      </w:r>
+      <w:r>
+        <w:t>– a reference to the gap between basic research and applied research in which promising technologies are often abandoned because of an inability to attract sufficient funding to support the R&amp;D activities necessary to further their development.  Many of these studies seem to allude to an association between development stage and</w:t>
+      </w:r>
+      <w:r>
+        <w:t xml:space="preserve"> successful technology transfer.  They generally employ a three-stage framework that describes the progress of technology from laboratory to market.</w:t>
+      </w:r>
+    </w:p>
+    <w:p>
+      <w:pPr>
+        <w:ind w:firstLine="720"/>
+      </w:pPr>
+      <w:r>
+        <w:lastRenderedPageBreak/>
+        <w:t>Wessner (2005) observed that many private venture capital markets are unwilling to fund promising but risky concepts for commercializing technologies that have not been validated.  He highlighted the advanced technology program (ATP) has as an example of the success that can be achieved when funding is provided to advance the development stage of technologies to a point of commercial viability that is more suitable for private sector involvement.  According to Wessner, this approach has led to the successful transfer of fuel cell, proteomics, medical diagnostic, and lithography technologies.  Moreover, Wessner argues there is clear evidence that ATP helped attract the private investment necessary to successfully transfer technologies to offerings in the private sector that benefited the public interest.</w:t>
+      </w:r>
+    </w:p>
+    <w:p>
+      <w:pPr>
+        <w:ind w:firstLine="720"/>
+      </w:pPr>
+      <w:r>
+        <w:t xml:space="preserve">Murphy and Edwards (2003) examined the difficulties of transitioning publicly-funded, early-stage ventures attempting to apply new energy technologies to create commercial offerings across the so-called “valley of death.”  They argued that such ventures fail to obtain private sector funding because here are “significant gaps between what the ventures are offering to investors and what the potential investors are seeking” (p. 4).  Murphy and Edwards observed that the need to justify budgets and demonstrate public benefits in an unrealistically short time frame pressures federal agencies to accelerate handing-off technologies to the private sector in a way that is often abrupt and ineffective.  The private sector typically focuses on investment opportunities that are at a later stage of development than what is normally the case with opportunities related to research and development projects at the point when public sector funding is ending (Murphy &amp; Edwards).  Moran (2007) noted a similar phenomenon in drug discovery characterized by a widening in the gap between the end-point of traditional funding support for academic research and development and the development stage of projects that the private sector is interested in supporting or acquiring.  According to Murphy and Edwards, </w:t>
+      </w:r>
+      <w:r>
+        <w:lastRenderedPageBreak/>
+        <w:t>private sector investors view technologies derived from federally-funded research and development as much less advanced than do the public-sector sponsors of that research and development.  Moreover, the private sector is interested in businesses, while the output of research and development is technology.  The two are not synonymous.</w:t>
+      </w:r>
+    </w:p>
+    <w:p>
+      <w:pPr>
+        <w:ind w:firstLine="720"/>
+      </w:pPr>
+      <w:r>
+        <w:t>The existence of the “valley of death” phenomenon strongly supports the theory that development stage is a significant factor in technology transfer outcomes.  However, it is not definitive proof.  There may be other scenarios that could produce the phenomenon.  For example, it could simply be a matter of supply of labor.  Some scholars have posited that product champions, driven by some motivation, shepherd projects across the “valley of death” (Markham 2002; Markham, Ward, Aiman-Smith, &amp; Kingon, 2010).  Development stage may not be a significant factor for these champions.  The phenomenon we call the “valley of death” could be nothing more than an imbalance between supply of champions and demand for champions much like shortages seen in other professions and industries, such as the dearth of engineers or programmers.  Another scenario is that some factor other than development stage, such as technology category, is the primary determinant between those technologies that successfully cross the “valley of death” and those that don’t.</w:t>
+      </w:r>
+    </w:p>
+    <w:p>
+      <w:pPr>
+        <w:pStyle w:val="LiteratureReviewHeader2Bold"/>
+      </w:pPr>
+      <w:bookmarkStart w:id="17" w:name="_Toc44577413"/>
+      <w:r>
+        <w:t xml:space="preserve">The Role of </w:t>
+      </w:r>
+      <w:r>
+        <w:t>Organizations</w:t>
+      </w:r>
+      <w:r>
+        <w:t xml:space="preserve"> i</w:t>
+      </w:r>
+      <w:r>
+        <w:t>n University Technology Transfer</w:t>
+      </w:r>
+      <w:bookmarkEnd w:id="17"/>
+    </w:p>
+    <w:p>
+      <w:pPr>
+        <w:ind w:firstLine="720"/>
+      </w:pPr>
+      <w:r>
+        <w:t xml:space="preserve">Most university technology transfer activity occurs in an organizational context.  </w:t>
+      </w:r>
+      <w:r>
+        <w:t xml:space="preserve">In testimony to a hearing held by the U.S. House of Representatives, U.S. Department of Commerce Undersecretary for Technology Robert M. White pointed out that </w:t>
+      </w:r>
+      <w:r>
+        <w:t>technology transfer is fund</w:t>
+      </w:r>
+      <w:r>
+        <w:t xml:space="preserve">amentally a business decision </w:t>
+      </w:r>
+      <w:r>
+        <w:t>on the demand</w:t>
+      </w:r>
+      <w:r>
+        <w:t xml:space="preserve"> </w:t>
+      </w:r>
+      <w:r>
+        <w:t xml:space="preserve">side </w:t>
+      </w:r>
+      <w:r>
+        <w:t>of the process</w:t>
+      </w:r>
+      <w:r>
+        <w:t xml:space="preserve"> </w:t>
+      </w:r>
+      <w:r>
+        <w:t xml:space="preserve">(Barriers to Domestic Technology Transfer, 1992).  The participants in university technology transfer are the universities that create the technologies and established business entities (whether for-profit or </w:t>
+      </w:r>
+      <w:r>
+        <w:lastRenderedPageBreak/>
+        <w:t xml:space="preserve">non-profit) or aspiring entrepreneurs (i.e., individuals or small teams of a few people) who generally act with the backing of stakeholder groups with the goal of creating organizations for realizing the application of technologies for various intended purposes.  </w:t>
+      </w:r>
+    </w:p>
+    <w:p>
+      <w:pPr>
+        <w:ind w:firstLine="720"/>
+      </w:pPr>
+      <w:r>
+        <w:t xml:space="preserve">It therefore seems reasonable to discuss university technology transfer at the organizational level. </w:t>
+      </w:r>
+      <w:r>
+        <w:t xml:space="preserve"> </w:t>
+      </w:r>
+      <w:r>
+        <w:t>As Simon (1991) explains, “some phenomena are more conveniently described in terms of organizations and parts of organizations than in terms of the individual human beings who inhabit those parts” (p. 126).  University technology transfer is one such phenomenon.</w:t>
+      </w:r>
+    </w:p>
+    <w:p>
+      <w:pPr>
+        <w:ind w:firstLine="720"/>
+      </w:pPr>
+      <w:r>
+        <w:t>I employ a postmodern conceptualization of organizations</w:t>
+      </w:r>
+      <w:r>
+        <w:t xml:space="preserve"> </w:t>
+      </w:r>
+      <w:r>
+        <w:t>for the purposes of the proposed study</w:t>
+      </w:r>
+      <w:r>
+        <w:t>.  In the postmodern approach, organizations are “sets of recursive practices sustained by resource appropriation and rules” (Miller &amp; Fox, 2019, p. 90).</w:t>
+      </w:r>
+      <w:r>
+        <w:t xml:space="preserve">  An organization is nothing more than a human construct defined by the norms and expectations of its members who must continually negotiate and affirm those norms and expectations.  </w:t>
+      </w:r>
+      <w:r>
+        <w:t>It is simply a way that a group of people have</w:t>
+      </w:r>
+      <w:r>
+        <w:t xml:space="preserve"> </w:t>
+      </w:r>
+      <w:r>
+        <w:t xml:space="preserve">settled on interacting to achieve agreed upon objectives.  </w:t>
+      </w:r>
+      <w:r>
+        <w:t xml:space="preserve">In this sense, the term </w:t>
+      </w:r>
+      <w:r>
+        <w:rPr>
+          <w:i/>
+        </w:rPr>
+        <w:t>organization</w:t>
+      </w:r>
+      <w:r>
+        <w:t xml:space="preserve"> connotes both a type of group and the malleable repeated patterns of social interactions employed by the members of a group.  </w:t>
+      </w:r>
+      <w:r>
+        <w:t>This is significantly different from the traditional conceptualization</w:t>
+      </w:r>
+      <w:r>
+        <w:t>s</w:t>
+      </w:r>
+      <w:r>
+        <w:t xml:space="preserve"> of organizations as </w:t>
+      </w:r>
+      <w:r>
+        <w:t xml:space="preserve">physical objects and life-like </w:t>
+      </w:r>
+      <w:r>
+        <w:t>entities c</w:t>
+      </w:r>
+      <w:r>
+        <w:t>apable of acting</w:t>
+      </w:r>
+      <w:r>
+        <w:t xml:space="preserve"> on their own distinct motivations.</w:t>
+      </w:r>
+      <w:r>
+        <w:t xml:space="preserve">  </w:t>
+      </w:r>
+    </w:p>
+    <w:p>
+      <w:pPr>
+        <w:ind w:firstLine="720"/>
+      </w:pPr>
+      <w:r>
+        <w:t xml:space="preserve">The postmodern conceptualization </w:t>
+      </w:r>
+      <w:r>
+        <w:t xml:space="preserve">of organizations </w:t>
+      </w:r>
+      <w:r>
+        <w:t xml:space="preserve">has long roots.  Simon (1997) noted in its earliest editions </w:t>
+      </w:r>
+      <w:r>
+        <w:t xml:space="preserve">as far back as the late 1940s </w:t>
+      </w:r>
+      <w:r>
+        <w:t>that organizations can be conceptualized as patterns of group behavior in a very broad sense (p. 110).</w:t>
+      </w:r>
+      <w:r>
+        <w:t xml:space="preserve">  </w:t>
+      </w:r>
+      <w:r>
+        <w:t xml:space="preserve">Simon argued that the term organization simply referred to the relations among a group of people (p. 19).  Moreover, he maintained </w:t>
+      </w:r>
+      <w:r>
+        <w:t xml:space="preserve">that decisions associated with carrying out the physical tasks of achieving the agreed </w:t>
+      </w:r>
+      <w:r>
+        <w:lastRenderedPageBreak/>
+        <w:t xml:space="preserve">upon objectives of an organization are not made by the organization </w:t>
+      </w:r>
+      <w:r>
+        <w:rPr>
+          <w:i/>
+        </w:rPr>
+        <w:t>per se</w:t>
+      </w:r>
+      <w:r>
+        <w:t xml:space="preserve"> but by people acting as members of the organization (p. 281). </w:t>
+      </w:r>
+      <w:r>
+        <w:t xml:space="preserve"> As such, a decision to acquire and use a technology is made by one or more members of an organization (e.g., a for-profit company) acting in accordance with the agreed upon guidelines that govern their behavior regarding such matters.</w:t>
+      </w:r>
+    </w:p>
+    <w:p>
+      <w:pPr>
+        <w:pStyle w:val="LiteratureReviewHeader2Bold"/>
+      </w:pPr>
+      <w:bookmarkStart w:id="18" w:name="_Toc44577414"/>
+      <w:r>
+        <w:t xml:space="preserve">Understanding </w:t>
+      </w:r>
+      <w:r>
+        <w:t>Organization Behavior in the Context of University Technology Transfer</w:t>
+      </w:r>
+      <w:bookmarkEnd w:id="18"/>
+    </w:p>
+    <w:p>
+      <w:pPr>
+        <w:ind w:firstLine="720"/>
+      </w:pPr>
+      <w:r>
+        <w:t>The quest to understand the role that development stage plays in determining whether organizations pursue, acquire, and use technologies created by universities in many respects is an exercise in understanding a specific type of organization behavior.  Simon (1997) offers a very useful framework for accomplishing this end.</w:t>
+      </w:r>
+    </w:p>
+    <w:p>
+      <w:pPr>
+        <w:ind w:firstLine="720"/>
+      </w:pPr>
+      <w:r>
+        <w:t>Simon (1997) argue</w:t>
+      </w:r>
+      <w:r>
+        <w:t>d</w:t>
+      </w:r>
+      <w:r>
+        <w:t xml:space="preserve"> that the primary activities of an organization are physical tasks (i.e., actions) deemed necessary to achieve the objectives of the organization.  Before a physical action is performed by a member of the organization there must be a decision to perform the action.  </w:t>
+      </w:r>
+      <w:r>
+        <w:t xml:space="preserve">Every action involves a decision about whether to act and what action among multiple alternatives should be taken if action is in fact warranted.  </w:t>
+      </w:r>
+      <w:r>
+        <w:t>Therefore, the activities of an organization can be conceptualized as a series of decision-action couplets.  Since every</w:t>
+      </w:r>
+      <w:r>
+        <w:t xml:space="preserve"> organization</w:t>
+      </w:r>
+      <w:r>
+        <w:t xml:space="preserve"> action is associated with a decision, focusing on the decision-making process is a viable approach to understanding the behavior of groups in an organizational context.</w:t>
+      </w:r>
+      <w:r>
+        <w:t xml:space="preserve">  This is the</w:t>
+      </w:r>
+      <w:r>
+        <w:t xml:space="preserve"> foundation for the framework </w:t>
+      </w:r>
+      <w:r>
+        <w:t>I will apply to understand the role of development stage in university technology transfer.</w:t>
+      </w:r>
+    </w:p>
+    <w:p>
+      <w:pPr>
+        <w:ind w:firstLine="720"/>
+      </w:pPr>
+      <w:r>
+        <w:t xml:space="preserve">A great deal of research on organizational decision-making is normative in nature and focuses on how individual decision makers within organizations </w:t>
+      </w:r>
+      <w:r>
+        <w:rPr>
+          <w:u w:val="single"/>
+        </w:rPr>
+        <w:t>should</w:t>
+      </w:r>
+      <w:r>
+        <w:t xml:space="preserve"> make decision (March 1997).  However, “it is so far from how one lives to how one should live that he who lets go of what is done for what should be done learns his ruin rather than his preservation” (Machiavelli, </w:t>
+      </w:r>
+      <w:r>
+        <w:lastRenderedPageBreak/>
+        <w:t xml:space="preserve">1532, p. 61).  </w:t>
+      </w:r>
+      <w:r>
+        <w:t>If the goal is to implement policy that produces desired outcomes</w:t>
+      </w:r>
+      <w:r>
+        <w:t>,</w:t>
+      </w:r>
+      <w:r>
+        <w:t xml:space="preserve"> then</w:t>
+      </w:r>
+      <w:r>
+        <w:t xml:space="preserve"> policymakers must act in accordance with</w:t>
+      </w:r>
+      <w:r>
+        <w:t xml:space="preserve"> the world as it is, not as academics</w:t>
+      </w:r>
+      <w:r>
+        <w:t xml:space="preserve"> believe it should be.  Consequently, the proposed study is </w:t>
+      </w:r>
+      <w:r>
+        <w:t xml:space="preserve">more </w:t>
+      </w:r>
+      <w:r>
+        <w:t>descriptive and</w:t>
+      </w:r>
+      <w:r>
+        <w:t xml:space="preserve"> focused on</w:t>
+      </w:r>
+      <w:r>
+        <w:t xml:space="preserve"> how organizations </w:t>
+      </w:r>
+      <w:r>
+        <w:rPr>
+          <w:u w:val="single"/>
+        </w:rPr>
+        <w:t>actually</w:t>
+      </w:r>
+      <w:r>
+        <w:t xml:space="preserve"> make</w:t>
+      </w:r>
+      <w:r>
+        <w:t xml:space="preserve"> decisions rather than </w:t>
+      </w:r>
+      <w:r>
+        <w:t xml:space="preserve">a </w:t>
+      </w:r>
+      <w:r>
+        <w:t xml:space="preserve">normative </w:t>
+      </w:r>
+      <w:r>
+        <w:t xml:space="preserve">approach seeking to specify </w:t>
+      </w:r>
+      <w:r>
+        <w:t xml:space="preserve">how they should make </w:t>
+      </w:r>
+      <w:r>
+        <w:t>decisions</w:t>
+      </w:r>
+      <w:r>
+        <w:t>.</w:t>
+      </w:r>
+    </w:p>
+    <w:p>
+      <w:pPr>
+        <w:ind w:firstLine="720"/>
+      </w:pPr>
+      <w:r>
+        <w:t>Much, if not most, of current theory about organizational decision-making is based on psychological studies of individual decision-making (March, 1997).  However, research has demonstrated that context can significantly affect the decision-making process and decisions of individuals (Kahneman &amp; Tversky, 1980; Kahneman &amp; Tversky, 2013; Tversky &amp; Kahneman, 1992).  Whether one is making a decision solely for one’s own benefit or within one’s role as a member of an organization seems to be an important contextual distinction.  It seems reasonable to presume that decision-making in an organization is likely to be much more of a socially-driven phenomenon than decision-making that is purely personal.  As such, it is sensible to conclude theories and frameworks from studies of individual decision making in the psychological literature may not translate directly to organizational decision-making without significant modification.  It is important to understand how organizational decision-making may differ from individual decision-making which will likely provide insight into the role of development stage in organizations’ decisions about the acquisition of technology</w:t>
+      </w:r>
+      <w:r>
+        <w:t>.  However, the psychology of individual decision-making is still necessary to understand organization decision making.</w:t>
+      </w:r>
+      <w:r>
+        <w:t xml:space="preserve">  It is not a matter of either-or.  Asking whether organization decision making is socially-driven or psychologically-dri</w:t>
+      </w:r>
+      <w:r>
+        <w:t xml:space="preserve">ven is like asking whether molecular </w:t>
+      </w:r>
+      <w:r>
+        <w:t xml:space="preserve">biology is chemistry or </w:t>
+      </w:r>
+      <w:r>
+        <w:t xml:space="preserve">biology.  Molecular </w:t>
+      </w:r>
+      <w:r>
+        <w:t>biology is both chemistry and biology.  Likewise, organization decision making is both</w:t>
+      </w:r>
+      <w:r>
+        <w:t xml:space="preserve"> sociological</w:t>
+      </w:r>
+      <w:r>
+        <w:t xml:space="preserve"> and psychological (Simon, 1997). </w:t>
+      </w:r>
+    </w:p>
+    <w:p>
+      <w:pPr>
+        <w:ind w:firstLine="720"/>
+      </w:pPr>
+      <w:r>
+        <w:lastRenderedPageBreak/>
+        <w:t>According to Simon (1997), humans make decisions in an organizational context based on beliefs about the nature of the physical and social world and the way things "ought" to be.  Every decision made by organization members is composed of two distinct types of beliefs. The first type of belief is factual propositions which one can empirically determine to be true or false in an absolute sense.  The second type of belief is value propositions which one cannot empirically determine to be true or false in an absolute sense. The factual and value propositions one uses to arrive at and justify a decision to take a</w:t>
+      </w:r>
+      <w:r>
+        <w:t>n</w:t>
+      </w:r>
+      <w:r>
+        <w:t xml:space="preserve"> action are called decision premises.  </w:t>
+      </w:r>
+    </w:p>
+    <w:p>
+      <w:pPr>
+        <w:ind w:firstLine="720"/>
+      </w:pPr>
+      <w:r>
+        <w:t xml:space="preserve">In </w:t>
+      </w:r>
+      <w:r>
+        <w:t xml:space="preserve">the framework outlined by </w:t>
+      </w:r>
+      <w:r>
+        <w:t xml:space="preserve">Simon (1997), </w:t>
+      </w:r>
+      <w:r>
+        <w:t xml:space="preserve">one could argue that </w:t>
+      </w:r>
+      <w:r>
+        <w:t>f</w:t>
+      </w:r>
+      <w:r>
+        <w:t xml:space="preserve">actual </w:t>
+      </w:r>
+      <w:r>
+        <w:t xml:space="preserve">premises </w:t>
+      </w:r>
+      <w:r>
+        <w:t>are</w:t>
+      </w:r>
+      <w:r>
+        <w:t xml:space="preserve"> rooted in data and information while v</w:t>
+      </w:r>
+      <w:r>
+        <w:t>alue pr</w:t>
+      </w:r>
+      <w:r>
+        <w:t>emises</w:t>
+      </w:r>
+      <w:r>
+        <w:t xml:space="preserve"> are rooted in emotions and preferences.  </w:t>
+      </w:r>
+      <w:r>
+        <w:t>Value premises</w:t>
+      </w:r>
+      <w:r>
+        <w:t xml:space="preserve"> are </w:t>
+      </w:r>
+      <w:r>
+        <w:t xml:space="preserve">essentially </w:t>
+      </w:r>
+      <w:r>
+        <w:t xml:space="preserve">imperative declarations that select one possible future state as desired and thereby exclude all others.  Value </w:t>
+      </w:r>
+      <w:r>
+        <w:t>premises</w:t>
+      </w:r>
+      <w:r>
+        <w:t xml:space="preserve"> are beliefs about the way things "ought" to be.  </w:t>
+      </w:r>
+      <w:r>
+        <w:t>They are ethical or normative in nature</w:t>
+      </w:r>
+      <w:r>
+        <w:t xml:space="preserve"> (Simon)</w:t>
+      </w:r>
+      <w:r>
+        <w:t>.</w:t>
+      </w:r>
+    </w:p>
+    <w:p>
+      <w:pPr>
+        <w:ind w:firstLine="720"/>
+      </w:pPr>
+      <w:r>
+        <w:t>Simon (1997) points out that m</w:t>
+      </w:r>
+      <w:r>
+        <w:t>ost ethical propositions are intertwined with factual propositions.  Therefore, most value pr</w:t>
+      </w:r>
+      <w:r>
+        <w:t>emises</w:t>
+      </w:r>
+      <w:r>
+        <w:t xml:space="preserve"> are intertwined</w:t>
+      </w:r>
+      <w:r>
+        <w:t xml:space="preserve"> with factual premises</w:t>
+      </w:r>
+      <w:r>
+        <w:t xml:space="preserve">.  One cannot derive factual </w:t>
+      </w:r>
+      <w:r>
+        <w:t xml:space="preserve">premises from value premises </w:t>
+      </w:r>
+      <w:r>
+        <w:t>or vice versa.  Trying to compare factual propositions to value propositions is tantamount to comparing apples and oranges.</w:t>
+      </w:r>
+    </w:p>
+    <w:p>
+      <w:pPr>
+        <w:ind w:firstLine="720"/>
+      </w:pPr>
+      <w:r>
+        <w:t>Some of the nomenclature that Simon (1997) uses is a bit confusing.</w:t>
+      </w:r>
+      <w:r>
+        <w:t xml:space="preserve">  In the ordinary use of the term “factual” tends to mean that a statement or assertion is true in an absolute sense.  However, in framework described by Simon, factual propositions are not necessarily true although they can empirically be determined to be true or false in an absolute sense.  As such, a factual decision premise can be either true or false, accurate or inaccurate.  Given that factual premises are rooted in data and information, it seems more appropriate and less confusing to use </w:t>
+      </w:r>
+      <w:r>
+        <w:lastRenderedPageBreak/>
+        <w:t>the term knowledge propositions or knowledge premises, which is the term I shall use going forward.</w:t>
+      </w:r>
+    </w:p>
+    <w:p>
+      <w:pPr>
+        <w:ind w:firstLine="720"/>
+      </w:pPr>
+      <w:r>
+        <w:t>The term knowledge premise is also better aligned with the DIKW hierarchy.  Each element of the DIKW hierarchy incorporates the elements below it.  Knowledge builds upon data and information, which I previously noted</w:t>
+      </w:r>
+      <w:r>
+        <w:t xml:space="preserve"> roots factual premises.  Since both data and information can be incorrect, inaccurate, or incomplete so too can knowledge.  Therefore, knowledge decision premises may be either true or false in an absolute sense.</w:t>
+      </w:r>
+    </w:p>
+    <w:p>
+      <w:pPr>
+        <w:ind w:firstLine="720"/>
+      </w:pPr>
+      <w:r>
+        <w:t>Organization decision making is often an exercise in com</w:t>
+      </w:r>
+      <w:r>
+        <w:t>plex</w:t>
+      </w:r>
+      <w:r>
+        <w:t xml:space="preserve"> decision making</w:t>
+      </w:r>
+      <w:r>
+        <w:t xml:space="preserve"> in that the ultimate decision being made requires multiple antecedent decisions</w:t>
+      </w:r>
+      <w:r>
+        <w:t xml:space="preserve">.  </w:t>
+      </w:r>
+      <w:r>
+        <w:t>A decision at any given point in time may require a series of antecedent decisions</w:t>
+      </w:r>
+      <w:r>
+        <w:t xml:space="preserve"> that function as decision premises for the </w:t>
+      </w:r>
+      <w:r>
+        <w:t xml:space="preserve">ultimate </w:t>
+      </w:r>
+      <w:r>
+        <w:t>decision to be made along with other value and knowledge premises</w:t>
+      </w:r>
+      <w:r>
+        <w:t xml:space="preserve">.  Moreover, </w:t>
+      </w:r>
+      <w:r>
+        <w:t>th</w:t>
+      </w:r>
+      <w:r>
+        <w:t>e decisions made by a person in one</w:t>
+      </w:r>
+      <w:r>
+        <w:t xml:space="preserve"> </w:t>
+      </w:r>
+      <w:r>
+        <w:t xml:space="preserve">part of an </w:t>
+      </w:r>
+      <w:r>
+        <w:t xml:space="preserve">organization </w:t>
+      </w:r>
+      <w:r>
+        <w:t>may serve as</w:t>
+      </w:r>
+      <w:r>
+        <w:t xml:space="preserve"> decision premise</w:t>
+      </w:r>
+      <w:r>
+        <w:t>s for other persons in other parts of the</w:t>
+      </w:r>
+      <w:r>
+        <w:t xml:space="preserve"> organization</w:t>
+      </w:r>
+      <w:r>
+        <w:t>.</w:t>
+      </w:r>
+      <w:r>
+        <w:t xml:space="preserve">  </w:t>
+      </w:r>
+    </w:p>
+    <w:p>
+      <w:pPr>
+        <w:ind w:firstLine="720"/>
+      </w:pPr>
+      <w:r>
+        <w:t xml:space="preserve">Simon (1997) describes organization decision making as a “decision-fabricating process” (p. 24).  In some ways, this is analogous to formulating an argument, by which I’m referring to a line of reasoning to support a position, claim, or conclusion.  </w:t>
+      </w:r>
+      <w:r>
+        <w:t>Natural language arguments, as described by Fisher (2004), are</w:t>
+      </w:r>
+      <w:r>
+        <w:t xml:space="preserve"> created by combining independent </w:t>
+      </w:r>
+      <w:r>
+        <w:t>reasons</w:t>
+      </w:r>
+      <w:r>
+        <w:t xml:space="preserve">, </w:t>
+      </w:r>
+      <w:r>
+        <w:t>compound</w:t>
+      </w:r>
+      <w:r>
+        <w:t xml:space="preserve"> </w:t>
+      </w:r>
+      <w:r>
+        <w:t>reasons</w:t>
+      </w:r>
+      <w:r>
+        <w:t xml:space="preserve">, and </w:t>
+      </w:r>
+      <w:r>
+        <w:t>necessary intermediate</w:t>
+      </w:r>
+      <w:r>
+        <w:t xml:space="preserve"> conclusions to provide the justification for a main conclusion</w:t>
+      </w:r>
+      <w:r>
+        <w:t>.</w:t>
+      </w:r>
+      <w:r>
+        <w:t xml:space="preserve"> </w:t>
+      </w:r>
+      <w:r>
+        <w:t xml:space="preserve"> </w:t>
+      </w:r>
+      <w:r>
+        <w:t xml:space="preserve"> </w:t>
+      </w:r>
+      <w:r>
+        <w:t xml:space="preserve">The veracity of only one of several independent reasons is enough to justify a conclusion while the veracity of all </w:t>
+      </w:r>
+      <w:r>
+        <w:t xml:space="preserve">compound </w:t>
+      </w:r>
+      <w:r>
+        <w:t xml:space="preserve">reasons must be established to justify a conclusion.  </w:t>
+      </w:r>
+      <w:r>
+        <w:t xml:space="preserve">Likewise, organization members combine </w:t>
+      </w:r>
+      <w:r>
+        <w:t xml:space="preserve">value </w:t>
+      </w:r>
+      <w:r>
+        <w:t xml:space="preserve">and </w:t>
+      </w:r>
+      <w:r>
+        <w:t xml:space="preserve">knowledge decision premises </w:t>
+      </w:r>
+      <w:r>
+        <w:t>(including antecedent decisions</w:t>
+      </w:r>
+      <w:r>
+        <w:t xml:space="preserve"> serving as decision premises for subsequent decisions</w:t>
+      </w:r>
+      <w:r>
+        <w:t xml:space="preserve">) in </w:t>
+      </w:r>
+      <w:r>
+        <w:t>a Boolean fashion</w:t>
+      </w:r>
+      <w:r>
+        <w:t xml:space="preserve"> </w:t>
+      </w:r>
+      <w:r>
+        <w:t xml:space="preserve">to </w:t>
+      </w:r>
+      <w:r>
+        <w:t xml:space="preserve">guide the decision-making process and </w:t>
+      </w:r>
+      <w:r>
+        <w:t>produce</w:t>
+      </w:r>
+      <w:r>
+        <w:t xml:space="preserve"> a</w:t>
+      </w:r>
+      <w:r>
+        <w:t xml:space="preserve"> given</w:t>
+      </w:r>
+      <w:r>
+        <w:t xml:space="preserve"> organization decision.</w:t>
+      </w:r>
+      <w:r>
+        <w:t xml:space="preserve"> </w:t>
+      </w:r>
+    </w:p>
+    <w:p>
+      <w:pPr>
+        <w:ind w:firstLine="720"/>
+      </w:pPr>
+      <w:r>
+        <w:lastRenderedPageBreak/>
+        <w:t xml:space="preserve">The ultimate decisions of organizations regarding technology transfer opportunities </w:t>
+      </w:r>
+      <w:r>
+        <w:t xml:space="preserve">are </w:t>
+      </w:r>
+      <w:r>
+        <w:t xml:space="preserve">likely </w:t>
+      </w:r>
+      <w:r>
+        <w:t>complex decisions requiring</w:t>
+      </w:r>
+      <w:r>
+        <w:t xml:space="preserve"> several antecedent decisions. </w:t>
+      </w:r>
+      <w:r>
+        <w:t xml:space="preserve">Moreover, it’s likely that at least some of the decision premises (including antecedent decisions serving as decision premises for subsequent decisions) are compound premises meaning that all premises are required to justify the action.  If development stage is a factor in the decisions of private sector organizations not to acquire any given university-created technology, it probably manifests as a decision premise in either the ultimate decision or an antecedent decision.  Moreover, development stage alone will be sufficient to produce a decision </w:t>
+      </w:r>
+      <w:r>
+        <w:t xml:space="preserve">not to pursue a university technology transfer opportunity if it </w:t>
+      </w:r>
+      <w:r>
+        <w:t xml:space="preserve">is </w:t>
+      </w:r>
+      <w:r>
+        <w:t xml:space="preserve">part of a </w:t>
+      </w:r>
+      <w:r>
+        <w:t xml:space="preserve">set </w:t>
+      </w:r>
+      <w:r>
+        <w:t xml:space="preserve">of compound </w:t>
+      </w:r>
+      <w:r>
+        <w:t>decision premise</w:t>
+      </w:r>
+      <w:r>
+        <w:t>s for any decision point in the decision chain.</w:t>
+      </w:r>
+    </w:p>
+    <w:p>
+      <w:pPr>
+        <w:pStyle w:val="LiteratureReviewHeader2Bold"/>
+      </w:pPr>
+      <w:bookmarkStart w:id="19" w:name="_Toc44577415"/>
+      <w:r>
+        <w:t>Development Stage in Organization Decision Making About Acquiring Technologies</w:t>
+      </w:r>
+      <w:bookmarkEnd w:id="19"/>
+    </w:p>
+    <w:p>
+      <w:pPr>
+        <w:ind w:firstLine="720"/>
+      </w:pPr>
+      <w:r>
+        <w:t xml:space="preserve">There are multiple points in the organization decision making process </w:t>
+      </w:r>
+      <w:r>
+        <w:t>about</w:t>
+      </w:r>
+      <w:r>
+        <w:t xml:space="preserve"> te</w:t>
+      </w:r>
+      <w:r>
+        <w:t xml:space="preserve">chnology transfer opportunities where </w:t>
+      </w:r>
+      <w:r>
+        <w:t>development stage may in fact be a decision premise</w:t>
+      </w:r>
+      <w:r>
+        <w:t>.</w:t>
+      </w:r>
+      <w:bookmarkStart w:id="20" w:name="_GoBack"/>
+      <w:bookmarkEnd w:id="20"/>
+    </w:p>
+    <w:p>
+      <w:pPr>
+        <w:rPr>
+          <w:b/>
+        </w:rPr>
+      </w:pPr>
+      <w:r>
+        <w:rPr>
+          <w:b/>
+        </w:rPr>
+        <w:t xml:space="preserve">Organization </w:t>
+      </w:r>
+      <w:r>
+        <w:rPr>
+          <w:b/>
+        </w:rPr>
+        <w:t>Decisions About</w:t>
+      </w:r>
+      <w:r>
+        <w:rPr>
+          <w:b/>
+        </w:rPr>
+        <w:t xml:space="preserve"> University Technology Transfer</w:t>
+      </w:r>
+      <w:r>
+        <w:rPr>
+          <w:b/>
+        </w:rPr>
+        <w:t xml:space="preserve"> Opportunities</w:t>
+      </w:r>
+    </w:p>
+    <w:p>
+      <w:pPr>
+        <w:ind w:firstLine="720"/>
+        <w:rPr>
+          <w:color w:val="FF0000"/>
+        </w:rPr>
+      </w:pPr>
+      <w:r>
+        <w:rPr>
+          <w:color w:val="FF0000"/>
+        </w:rPr>
+        <w:t>Because of the decision-action coupling described above, one can begin to identify the various decisions that an organization must make in choosing to pursue, acquire, and use a given university-created technology by considering the specific actions that the organization must take to fulfill such a choice.</w:t>
+      </w:r>
+      <w:r>
+        <w:rPr>
+          <w:color w:val="FF0000"/>
+        </w:rPr>
+        <w:t xml:space="preserve"> Broadly speaking, these actions include …</w:t>
+      </w:r>
+    </w:p>
+    <w:p>
+      <w:pPr>
+        <w:ind w:firstLine="720"/>
+        <w:rPr>
+          <w:color w:val="FF0000"/>
+        </w:rPr>
+      </w:pPr>
+      <w:r>
+        <w:rPr>
+          <w:color w:val="FF0000"/>
+        </w:rPr>
+        <w:t xml:space="preserve">Organizations can obtain some technology (i.e., information) without much cost while they may need to expend significant resources to acquire other technology.  When expending resources to acquire technology, there is the risk of a degradation in the organization’s circumstance because of uncertainty about whether the technology will enable the organization to achieve its objective.  Organizations evaluate the attainment of the objectives in terms of desired outcomes (i.e., preferences).  However, it is possible for one preference to conflict with </w:t>
+      </w:r>
+      <w:r>
+        <w:rPr>
+          <w:color w:val="FF0000"/>
+        </w:rPr>
+        <w:lastRenderedPageBreak/>
+        <w:t xml:space="preserve">another.  As such, there is also the risk that making use of an acquired technology can positively impact one preference while negatively impacting another. </w:t>
+      </w:r>
+    </w:p>
+    <w:p>
+      <w:pPr>
+        <w:rPr>
+          <w:color w:val="FF0000"/>
+        </w:rPr>
+      </w:pPr>
+      <w:r>
+        <w:rPr>
+          <w:color w:val="FF0000"/>
+        </w:rPr>
+        <w:tab/>
+        <w:t>Organizations participating in the market for technology are faced with the task of making choices under uncertainty.  Each available technology choice has an unknown and uncertain probability of helping the organization realize certain preferences and produce a net improvement in its circumstances.  Under such circumstances, how do organizations make decisions regarding oppo</w:t>
+      </w:r>
+      <w:r>
+        <w:rPr>
+          <w:color w:val="FF0000"/>
+        </w:rPr>
+        <w:t>rtunities to acquire technology?</w:t>
+      </w:r>
+    </w:p>
+    <w:p>
+      <w:pPr>
+        <w:pStyle w:val="LiteratureReviewHeader2Bold"/>
+      </w:pPr>
+      <w:bookmarkStart w:id="21" w:name="_Toc44577416"/>
+      <w:r>
+        <w:t xml:space="preserve">Decision Making in an </w:t>
+      </w:r>
+      <w:r>
+        <w:t>Organization</w:t>
+      </w:r>
+      <w:r>
+        <w:t>al Context</w:t>
+      </w:r>
+      <w:bookmarkEnd w:id="21"/>
+    </w:p>
+    <w:p>
+      <w:pPr>
+        <w:ind w:firstLine="720"/>
+        <w:rPr>
+          <w:color w:val="FF0000"/>
+        </w:rPr>
+      </w:pPr>
+      <w:r>
+        <w:rPr>
+          <w:color w:val="FF0000"/>
+        </w:rPr>
+        <w:t>There are three general scenarios concerning the environment in which organizations must make technology acquisition decisions.  There could be far more technology available than organizations can effectively use.  Alternatively, organizations could have excess capacity and resources for acquiring and applying technology that are unused because of a dearth of technology that satisfies their preferences.  Finally, it’s possible that both preceding scenarios co-exist.  There could be more technology available than organizations can effectively use and at the same time organizations amenable to acquiring technology may elect not to pursue technology that is available</w:t>
+      </w:r>
+      <w:r>
+        <w:rPr>
+          <w:color w:val="FF0000"/>
+        </w:rPr>
+        <w:t xml:space="preserve"> because what is available simply does not meet their requirements</w:t>
+      </w:r>
+      <w:r>
+        <w:rPr>
+          <w:color w:val="FF0000"/>
+        </w:rPr>
+        <w:t>.  In an environment where organizations are faced with more opportunities to acquire technology than there are resources to make use of them, how and why does an organization choose to pursue one technology and not another?  If organizations are amenable to acquiring and applying technology and have the capacity and resources to do so but have chosen not to, why do they choose not to pur</w:t>
+      </w:r>
+      <w:r>
+        <w:rPr>
+          <w:color w:val="FF0000"/>
+        </w:rPr>
+        <w:t>sue available technology that appears</w:t>
+      </w:r>
+      <w:r>
+        <w:rPr>
+          <w:color w:val="FF0000"/>
+        </w:rPr>
+        <w:t xml:space="preserve"> relevant to their missions</w:t>
+      </w:r>
+      <w:r>
+        <w:rPr>
+          <w:color w:val="FF0000"/>
+        </w:rPr>
+        <w:t xml:space="preserve"> and motives</w:t>
+      </w:r>
+      <w:r>
+        <w:rPr>
+          <w:color w:val="FF0000"/>
+        </w:rPr>
+        <w:t>?  The discourse on organizational theory and behavior as well as descriptive decision theory provides some ins</w:t>
+      </w:r>
+      <w:r>
+        <w:rPr>
+          <w:color w:val="FF0000"/>
+        </w:rPr>
+        <w:t>ights.</w:t>
+      </w:r>
+    </w:p>
+    <w:p>
+      <w:pPr>
+        <w:ind w:firstLine="720"/>
+        <w:rPr>
+          <w:color w:val="FF0000"/>
+        </w:rPr>
+      </w:pPr>
+      <w:r>
+        <w:rPr>
+          <w:color w:val="FF0000"/>
+        </w:rPr>
+        <w:lastRenderedPageBreak/>
+        <w:t>Organizations seeking to engage in technology transfer are bounded not just by the constraints of the cognitive capacities of their people, finite time frames, and limited data (March, 1997) but also resource limitations that constrain their capacities for seeking, acquiring, and using new technology.</w:t>
+      </w:r>
+    </w:p>
+    <w:p>
+      <w:pPr>
+        <w:ind w:firstLine="720"/>
+        <w:rPr>
+          <w:color w:val="FF0000"/>
+        </w:rPr>
+      </w:pPr>
+      <w:r>
+        <w:rPr>
+          <w:color w:val="FF0000"/>
+        </w:rPr>
+        <w:t>It’s reasonable to assume that organizations faced with uncertain choices regarding technology that they can possibly acquire to help achieve their purposes will seek additional data and information try to reduce the uncertainty surrounding the likelihood of being able to successfully use the technology.  This additional data and information includes meta-information about the technology itself (i.e., information about information).</w:t>
+      </w:r>
+    </w:p>
+    <w:p>
+      <w:pPr>
+        <w:ind w:firstLine="720"/>
+        <w:rPr>
+          <w:color w:val="FF0000"/>
+        </w:rPr>
+      </w:pPr>
+      <w:r>
+        <w:rPr>
+          <w:color w:val="FF0000"/>
+        </w:rPr>
+        <w:t>One can presume that there is little need for organizations to expend significant resources actively seeking opportunities or conducting exhaustive rational evaluations of each opportunity before making a choice.  According to bounded rationality, organizations in such situations should and will use heuristics to make their decisions (March, 1997).</w:t>
+      </w:r>
+    </w:p>
+    <w:p>
+      <w:pPr>
+        <w:pStyle w:val="LiteratureReviewHeader2Bold"/>
+      </w:pPr>
+      <w:bookmarkStart w:id="22" w:name="_Toc44577417"/>
+      <w:r>
+        <w:t xml:space="preserve">Development Stage in </w:t>
+      </w:r>
+      <w:r>
+        <w:t xml:space="preserve">Federal </w:t>
+      </w:r>
+      <w:r>
+        <w:t>Technology Transfer Policy</w:t>
+      </w:r>
+      <w:bookmarkEnd w:id="22"/>
+    </w:p>
+    <w:p>
+      <w:pPr>
+        <w:ind w:firstLine="720"/>
+      </w:pPr>
+      <w:r>
+        <w:t xml:space="preserve">Federal technology transfer policy does not explicitly and directly address development stage but there are aspects that one can use to </w:t>
+      </w:r>
+      <w:r>
+        <w:t>draw some conclusions</w:t>
+      </w:r>
+      <w:r>
+        <w:t xml:space="preserve"> about the role of development stage in </w:t>
+      </w:r>
+      <w:r>
+        <w:t xml:space="preserve">relevant </w:t>
+      </w:r>
+      <w:r>
+        <w:t>federal public policy</w:t>
+      </w:r>
+      <w:r>
+        <w:t xml:space="preserve"> regarding technology transfer</w:t>
+      </w:r>
+      <w:r>
+        <w:t xml:space="preserve">.  </w:t>
+      </w:r>
+      <w:r>
+        <w:t xml:space="preserve">Murphy and Edwards (2003) argued that the federal government considers </w:t>
+      </w:r>
+      <w:r>
+        <w:t xml:space="preserve">the </w:t>
+      </w:r>
+      <w:r>
+        <w:t>commercialization of technologies created from federally-funded research and development as the responsibility of the private sector.  For example, the Department of Energy (DOE) and the National Renewable Energy Laboratory (NREL) expect private sector firms to develop offerings based on its technologies and introduced them to the marketplace.</w:t>
+      </w:r>
+      <w:r>
+        <w:t xml:space="preserve">  There are two primary principles that significantly influence federal public policy regarding technology transfer.  </w:t>
+      </w:r>
+      <w:r>
+        <w:t>The f</w:t>
+      </w:r>
+      <w:r>
+        <w:t>irst</w:t>
+      </w:r>
+      <w:r>
+        <w:t xml:space="preserve"> principle is </w:t>
+      </w:r>
+      <w:r>
+        <w:lastRenderedPageBreak/>
+        <w:t xml:space="preserve">that </w:t>
+      </w:r>
+      <w:r>
+        <w:t xml:space="preserve">the </w:t>
+      </w:r>
+      <w:r>
+        <w:t>federal government</w:t>
+      </w:r>
+      <w:r>
+        <w:t xml:space="preserve"> should not pick winners and losers in the private sector.  </w:t>
+      </w:r>
+      <w:r>
+        <w:t>The second is that</w:t>
+      </w:r>
+      <w:r>
+        <w:t xml:space="preserve"> the </w:t>
+      </w:r>
+      <w:r>
+        <w:t>f</w:t>
+      </w:r>
+      <w:r>
+        <w:t>ederal govern</w:t>
+      </w:r>
+      <w:r>
+        <w:t>ment</w:t>
+      </w:r>
+      <w:r>
+        <w:t xml:space="preserve"> should not encourage a dependence on </w:t>
+      </w:r>
+      <w:r>
+        <w:t xml:space="preserve">federally provided financial support (i.e., </w:t>
+      </w:r>
+      <w:r>
+        <w:t>“corporate welfare”</w:t>
+      </w:r>
+      <w:r>
+        <w:t>)</w:t>
+      </w:r>
+      <w:r>
+        <w:t xml:space="preserve"> among the private sector (Murphy and Edwards).</w:t>
+      </w:r>
+    </w:p>
+    <w:p>
+      <w:pPr>
+        <w:ind w:firstLine="720"/>
+      </w:pPr>
+      <w:r>
+        <w:t>The Small Business Innovation Research (SBIR) program created by the Small Business Innovation Development Act of 1982</w:t>
+      </w:r>
+      <w:r>
+        <w:t xml:space="preserve"> </w:t>
+      </w:r>
+      <w:r>
+        <w:t>(Pub.L. 97-219)</w:t>
+      </w:r>
+      <w:r>
+        <w:t xml:space="preserve"> considers development stage in a broad sense.  The program is structured into three phases – feasibility (Phase I), development (Phase II), and commercialization (Phase III).  However, the federal government only provides funding for t</w:t>
+      </w:r>
+      <w:r>
+        <w:t>he first two phases.  P</w:t>
+      </w:r>
+      <w:r>
+        <w:t>rojects generally are focused on addressing identified needs within federal agencies.</w:t>
+      </w:r>
+      <w:r>
+        <w:t xml:space="preserve">  The NSF is the only agency that has broadened its SBIR program to consider projects more generally aligned with the overall mission of the agency that seek to serve private sector markets.  </w:t>
+      </w:r>
+      <w:r>
+        <w:t>However, only small businesses as defined by the government are eligible to participate in the program.  Moreover, it accounts for less than three percent (3%) of the extramural research and development budgets of federal agencies.  Even more, projects aren’t necessarily connected with technologies derived from previous federally-funded research and development</w:t>
+      </w:r>
+      <w:r>
+        <w:t xml:space="preserve"> programs (</w:t>
+      </w:r>
+      <w:r>
+        <w:t>U.S. Small Business Administration</w:t>
+      </w:r>
+      <w:r>
+        <w:t>, n.d.).</w:t>
+      </w:r>
+    </w:p>
+    <w:p>
+      <w:pPr>
+        <w:ind w:firstLine="720"/>
+      </w:pPr>
+      <w:r>
+        <w:t xml:space="preserve">Studies of federal technology transfer policy typically have not focused on development stage.  </w:t>
+      </w:r>
+      <w:r>
+        <w:t xml:space="preserve">One of the most glaring issues </w:t>
+      </w:r>
+      <w:r>
+        <w:t>about studies</w:t>
+      </w:r>
+      <w:r>
+        <w:t xml:space="preserve"> of federal policy regarding technology transfer in general is the</w:t>
+      </w:r>
+      <w:r>
+        <w:t xml:space="preserve"> </w:t>
+      </w:r>
+      <w:r>
+        <w:t>narrow</w:t>
+      </w:r>
+      <w:r>
+        <w:t xml:space="preserve"> </w:t>
+      </w:r>
+      <w:r>
+        <w:t>focus on either the Bayh-Dole Act of 1980 (Dai, Pop &amp; Bretschneider, 2005) or the Small Business Innovation Research (SBIR) program that was created by Pub.L. 97-219 The Small Business Innovation Development Act of 1982 (</w:t>
       </w:r>
       <w:r>
         <w:t xml:space="preserve">see, e.g., </w:t>
       </w:r>
       <w:r>
-        <w:t>Ferguson, 2014</w:t>
-      </w:r>
-      <w:r>
-        <w:t>; Gildbrandsen, 2009</w:t>
-      </w:r>
-      <w:r>
-        <w:t>; Hudson &amp; Khazragui, 2013</w:t>
-      </w:r>
-      <w:r>
-        <w:t>)</w:t>
-      </w:r>
-      <w:r>
-        <w:t>.  Many technology transfer professionals point to this gap as a primary impediment to successfully transferring tech</w:t>
-      </w:r>
-      <w:r>
-        <w:t>nologies to the private sector.</w:t>
+        <w:t xml:space="preserve">Andersen, Bray &amp; Link, 2017; Joshi, Inouye &amp; Robinson, n.d.; Link &amp; Scott, 2010).  </w:t>
+      </w:r>
+      <w:r>
+        <w:t xml:space="preserve">Other </w:t>
+      </w:r>
+      <w:r>
+        <w:t>research</w:t>
+      </w:r>
+      <w:r>
+        <w:t xml:space="preserve"> has</w:t>
+      </w:r>
+      <w:r>
+        <w:t xml:space="preserve"> ventured into the broader innovation policy of the United States (</w:t>
+      </w:r>
+      <w:r>
+        <w:t xml:space="preserve">see, e.g., </w:t>
+      </w:r>
+      <w:r>
+        <w:t xml:space="preserve">Hemel, Ouellett &amp; Larrimore, 2019). </w:t>
+      </w:r>
+      <w:r>
+        <w:t xml:space="preserve"> </w:t>
+      </w:r>
+      <w:r>
+        <w:t xml:space="preserve">My review of the literature revealed no current studies </w:t>
+      </w:r>
+      <w:r>
+        <w:t xml:space="preserve">that </w:t>
+      </w:r>
+      <w:r>
+        <w:lastRenderedPageBreak/>
+        <w:t xml:space="preserve">specifically </w:t>
+      </w:r>
+      <w:r>
+        <w:t>investigate</w:t>
+      </w:r>
+      <w:r>
+        <w:t>d the issue of development stage in federal technology transfer policy.</w:t>
+      </w:r>
+      <w:r>
+        <w:t xml:space="preserve"> </w:t>
+      </w:r>
+      <w:r>
+        <w:t>Many of the</w:t>
+      </w:r>
+      <w:r>
+        <w:t xml:space="preserve"> s</w:t>
+      </w:r>
+      <w:r>
+        <w:t>tudies</w:t>
+      </w:r>
+      <w:r>
+        <w:t xml:space="preserve"> I unearthed that provided policy options </w:t>
+      </w:r>
+      <w:r>
+        <w:t xml:space="preserve">regarding federal technology transfer policy </w:t>
+      </w:r>
+      <w:r>
+        <w:t>we</w:t>
+      </w:r>
+      <w:r>
+        <w:t xml:space="preserve">re generally formative evaluation studies for specific programs, </w:t>
+      </w:r>
+      <w:r>
+        <w:t>particularly</w:t>
+      </w:r>
+      <w:r>
+        <w:t xml:space="preserve"> the SBIR program.</w:t>
       </w:r>
     </w:p>
     <w:p>
@@ -7181,11 +8950,62 @@
         <w:ind w:firstLine="720"/>
       </w:pPr>
       <w:r>
-        <w:t xml:space="preserve">The literature provides evidence to suggest that development stage plays an important role in successful university technology transfer.  A key finding of Lee (1997) was that private </w:t>
+        <w:t xml:space="preserve">Kochenkova, Grimaldi, and Munari (2016) </w:t>
+      </w:r>
+      <w:r>
+        <w:t xml:space="preserve">examined 46 studies that either explicitly referenced public support mechanisms to facilitate university </w:t>
+      </w:r>
+      <w:r>
+        <w:t xml:space="preserve">technology </w:t>
+      </w:r>
+      <w:r>
+        <w:t>transfer activities or conducted investigations of single policy measures or sets of measures aimed at technology transfer</w:t>
+      </w:r>
+      <w:r>
+        <w:t xml:space="preserve">.  </w:t>
+      </w:r>
+      <w:r>
+        <w:t>They found that the primary public policy measures studied in the literature included legislative and institutional measures, direct financial measures, and competence-building measures.  In general, all the studies were focused on either policy design or impact assessment</w:t>
+      </w:r>
+      <w:r>
+        <w:t xml:space="preserve">. </w:t>
+      </w:r>
+      <w:r>
+        <w:t xml:space="preserve">A significant number of the studies focused on the design of intellectual property rights.  </w:t>
+      </w:r>
+      <w:r>
+        <w:t>Relatively fewer studies detailed the impact public policy measures had on actual university technology transfer rates and outcomes.</w:t>
+      </w:r>
+      <w:r>
+        <w:t xml:space="preserve">  None of the studies appeared to address the issue of development stage.</w:t>
+      </w:r>
+    </w:p>
+    <w:p>
+      <w:pPr>
+        <w:pStyle w:val="LiteratureReviewHeader1Bold"/>
+      </w:pPr>
+      <w:bookmarkStart w:id="23" w:name="_Toc44577418"/>
+      <w:r>
+        <w:t>Conclusion</w:t>
+      </w:r>
+      <w:bookmarkEnd w:id="23"/>
+    </w:p>
+    <w:p>
+      <w:r>
+        <w:tab/>
+      </w:r>
+      <w:r>
+        <w:t xml:space="preserve">This literature review sought to identify the relevant conceptual and theoretical frameworks for a proposed study of the role of development stage in university technology transfer.  </w:t>
+      </w:r>
+      <w:r>
+        <w:t xml:space="preserve">In broad terms, the proposed study aims to provide insight into why private sector organizations choose not to pursue the acquisition and use of university-created technologies that seem to align the with their mission and profit motives even when the organizations appear to have the resources to do so.  More specifically, the proposed study seeks to examine the notion commonly held among technology transfer professionals that the development stage of a technology greatly influences the likelihood that the technology will be transferred to the private </w:t>
       </w:r>
       <w:r>
         <w:lastRenderedPageBreak/>
-        <w:t>sector firms are unlikely to invest in commercializing technologies generated from the research conducted at universities unless they are significantly de-risked.  Even research that highly focused applied research in nature requires significant funding to de-risk the resulting technologies.  Private sector firms seem unwilling to spend funds to de-risk such technologies.  Wu, Welch, and Huang (2015) found a positive correlation between additional post-disclosure research conducted by faculty inventors and the execution of a license for the patents on inventions that resulted from the research.</w:t>
+        <w:t xml:space="preserve">sector for use that benefits the public interest.  </w:t>
+      </w:r>
+      <w:r>
+        <w:t>If an effect is found, this proposed study also seeks to determine the causal mechanism for it.</w:t>
       </w:r>
     </w:p>
     <w:p>
@@ -7193,1965 +9013,18 @@
         <w:ind w:firstLine="720"/>
       </w:pPr>
       <w:r>
-        <w:t xml:space="preserve">Munteneau (2012) and </w:t>
-      </w:r>
-      <w:r>
-        <w:t>Wang, Eltayyar, Wu, &amp; Xiang (2016)</w:t>
-      </w:r>
-      <w:r>
-        <w:t xml:space="preserve"> are among</w:t>
-      </w:r>
-      <w:r>
-        <w:t xml:space="preserve"> the few examples </w:t>
-      </w:r>
-      <w:r>
-        <w:t>where development stage ha</w:t>
-      </w:r>
-      <w:r>
-        <w:t>s</w:t>
-      </w:r>
-      <w:r>
-        <w:t xml:space="preserve"> been</w:t>
-      </w:r>
-      <w:r>
-        <w:t xml:space="preserve"> explicitly considered in the study of technology transfer.  There </w:t>
-      </w:r>
-      <w:r>
-        <w:t>is literature</w:t>
-      </w:r>
-      <w:r>
-        <w:t xml:space="preserve"> that discuss the technology readiness level (TRL) scale </w:t>
-      </w:r>
-      <w:r>
-        <w:t xml:space="preserve">as a measure of development stage </w:t>
-      </w:r>
-      <w:r>
-        <w:t>(</w:t>
-      </w:r>
-      <w:r>
-        <w:t xml:space="preserve">see, e.g., </w:t>
-      </w:r>
-      <w:r>
-        <w:t>EARTO, 2014</w:t>
-      </w:r>
-      <w:r>
-        <w:t xml:space="preserve">; </w:t>
-      </w:r>
-      <w:r>
-        <w:t>Mankins, 1995; Mankins, 2009</w:t>
-      </w:r>
-      <w:r>
-        <w:t>; Nolte</w:t>
-      </w:r>
-      <w:r>
-        <w:t xml:space="preserve"> &amp; Kruse, 2011; Olechowski, Eppinger, &amp; Joglekar, 2015</w:t>
-      </w:r>
-      <w:r>
-        <w:t>)</w:t>
-      </w:r>
-      <w:r>
-        <w:t xml:space="preserve">, but most of </w:t>
-      </w:r>
-      <w:r>
-        <w:t xml:space="preserve">these sources merely describe the scale or </w:t>
-      </w:r>
-      <w:r>
-        <w:t>discuss</w:t>
-      </w:r>
-      <w:r>
-        <w:t xml:space="preserve"> applications of it.  They</w:t>
-      </w:r>
-      <w:r>
-        <w:t xml:space="preserve"> provide </w:t>
-      </w:r>
-      <w:r>
-        <w:t xml:space="preserve">very </w:t>
-      </w:r>
-      <w:r>
-        <w:t>little insight into the potential role of development stage in university technology transfer.</w:t>
-      </w:r>
-    </w:p>
-    <w:p>
-      <w:pPr>
-        <w:ind w:firstLine="720"/>
-      </w:pPr>
-      <w:r>
-        <w:t xml:space="preserve">The insights offered by Stokes (1997) have significant implications for examining the potential role of development stage in university technology transfer.   Stokes </w:t>
-      </w:r>
-      <w:r>
-        <w:t xml:space="preserve">examined the core paradigm that provides the framework for federally-funded research and development as well as the implications that framework has for public policy.  </w:t>
-      </w:r>
-      <w:r>
-        <w:t>B</w:t>
-      </w:r>
-      <w:r>
-        <w:t>ased on both experience and reasoned analysis,</w:t>
-      </w:r>
-      <w:r>
-        <w:t xml:space="preserve"> he argued</w:t>
-      </w:r>
-      <w:r>
-        <w:t xml:space="preserve"> that the static and dynamic variants of the predominant linear paradigm relating science and technology is fundamentally flawed.  This paradigm posits that pure basic research is the fountain from which all technological progress springs forth.  In the dynamic linear paradigm, basic research leads to applied research </w:t>
-      </w:r>
-      <w:r>
-        <w:t>which</w:t>
-      </w:r>
-      <w:r>
-        <w:t xml:space="preserve"> gives way to development </w:t>
-      </w:r>
-      <w:r>
-        <w:t>which</w:t>
+        <w:t>T</w:t>
+      </w:r>
+      <w:r>
+        <w:t>he literature</w:t>
+      </w:r>
+      <w:r>
+        <w:t xml:space="preserve"> review focused on two primary lenses through which I propose to examine the study the topic.</w:t>
       </w:r>
       <w:r>
         <w:t xml:space="preserve"> </w:t>
       </w:r>
       <w:r>
-        <w:lastRenderedPageBreak/>
-        <w:t xml:space="preserve">subsequently results in production and operations technologies.  Stokes demonstrated that this one-dimensional linear model is inadequate and inaccurate in describing reality.  </w:t>
-      </w:r>
-    </w:p>
-    <w:p>
-      <w:pPr>
-        <w:ind w:firstLine="720"/>
-      </w:pPr>
-      <w:r>
-        <w:t>Stokes (1997)</w:t>
-      </w:r>
-      <w:r>
-        <w:t xml:space="preserve"> </w:t>
-      </w:r>
-      <w:r>
-        <w:t xml:space="preserve">noted </w:t>
-      </w:r>
-      <w:r>
-        <w:t>several attempts by previous scholars to develop alterative models that more correctly described the interaction between understanding and use in scientific research and technological progress.  Stokes offered a two-dimensional framework to comprehend the relationship between understanding and use in the pursuit of scientific knowledge.  The</w:t>
-      </w:r>
-      <w:r>
-        <w:t xml:space="preserve"> vertical axis indicated</w:t>
-      </w:r>
-      <w:r>
-        <w:t xml:space="preserve"> the degree to which research strives for fundamental understanding of phenomenon and ranges from no concern for fundamental understanding to complete focus on developing fundamental understanding.  The horizontal axis indicate</w:t>
-      </w:r>
-      <w:r>
-        <w:t>d</w:t>
-      </w:r>
-      <w:r>
-        <w:t xml:space="preserve"> the degree to which research is inspired by considerations of use and ranges from no consideration to completely use-driven.  This framework produces a four-quadrant model of scientific research.  </w:t>
-      </w:r>
-    </w:p>
-    <w:p>
-      <w:pPr>
-        <w:ind w:firstLine="720"/>
-      </w:pPr>
-      <w:r>
-        <w:t>In the model Stokes (1997) put forward, p</w:t>
-      </w:r>
-      <w:r>
-        <w:t>ure applied research is positioned in the lower right quadrant.  Pure basic research is in the upper left quadrant.  The upper right quadrant exemplifies use-inspired basic research.  One might conceive of the lower left quadrant as descriptive research.  Stokes also noted the trajectory of technology is not just dictated by technical considerations.  Market considerations also have a profou</w:t>
-      </w:r>
-      <w:r>
-        <w:t xml:space="preserve">nd influence on the development, adoption, and continued use </w:t>
-      </w:r>
-      <w:r>
-        <w:t xml:space="preserve">of technology.  </w:t>
-      </w:r>
-    </w:p>
-    <w:p>
-      <w:pPr>
-        <w:pStyle w:val="LiteratureReviewHeader2Bold"/>
-      </w:pPr>
-      <w:bookmarkStart w:id="16" w:name="_Toc44537602"/>
-      <w:r>
-        <w:t xml:space="preserve">The Role of </w:t>
-      </w:r>
-      <w:r>
-        <w:t>Organizations</w:t>
-      </w:r>
-      <w:r>
-        <w:t xml:space="preserve"> i</w:t>
-      </w:r>
-      <w:r>
-        <w:t>n University Technology Transfer</w:t>
-      </w:r>
-      <w:bookmarkEnd w:id="16"/>
-    </w:p>
-    <w:p>
-      <w:pPr>
-        <w:ind w:firstLine="720"/>
-      </w:pPr>
-      <w:r>
-        <w:t xml:space="preserve">Most university technology transfer activity occurs in an organizational context.  </w:t>
-      </w:r>
-      <w:r>
-        <w:t xml:space="preserve">In testimony to a hearing held by the U.S. House of Representatives, U.S. Department of Commerce Undersecretary for Technology Robert M. White pointed out that </w:t>
-      </w:r>
-      <w:r>
-        <w:t>technology transfer is fund</w:t>
-      </w:r>
-      <w:r>
-        <w:t xml:space="preserve">amentally a business decision </w:t>
-      </w:r>
-      <w:r>
-        <w:t>on the demand</w:t>
-      </w:r>
-      <w:r>
-        <w:t xml:space="preserve"> </w:t>
-      </w:r>
-      <w:r>
-        <w:t xml:space="preserve">side </w:t>
-      </w:r>
-      <w:r>
-        <w:t>of the process</w:t>
-      </w:r>
-      <w:r>
-        <w:t xml:space="preserve"> </w:t>
-      </w:r>
-      <w:r>
-        <w:t xml:space="preserve">(Barriers to Domestic Technology Transfer, 1992).  The participants in university technology transfer are the </w:t>
-      </w:r>
-      <w:r>
-        <w:lastRenderedPageBreak/>
-        <w:t xml:space="preserve">universities that create the technologies and established business entities (whether for-profit or non-profit) or aspiring entrepreneurs (i.e., individuals or small teams of a few people) who generally act with the backing of stakeholder groups with the goal of creating organizations for realizing the application of technologies for various intended purposes.  </w:t>
-      </w:r>
-    </w:p>
-    <w:p>
-      <w:pPr>
-        <w:ind w:firstLine="720"/>
-      </w:pPr>
-      <w:r>
-        <w:t xml:space="preserve">It therefore seems reasonable to discuss university technology transfer at the organizational level. </w:t>
-      </w:r>
-      <w:r>
-        <w:t xml:space="preserve"> </w:t>
-      </w:r>
-      <w:r>
-        <w:t>As Simon (1991) explains, “some phenomena are more conveniently described in terms of organizations and parts of organizations than in terms of the individual human beings who inhabit those parts” (p. 126).  University technology transfer is one such phenomenon.</w:t>
-      </w:r>
-    </w:p>
-    <w:p>
-      <w:pPr>
-        <w:ind w:firstLine="720"/>
-      </w:pPr>
-      <w:r>
-        <w:t xml:space="preserve">However, </w:t>
-      </w:r>
-      <w:r>
-        <w:t>I employ a postmodern conceptualization of organizations</w:t>
-      </w:r>
-      <w:r>
-        <w:t xml:space="preserve"> </w:t>
-      </w:r>
-      <w:r>
-        <w:t>for the purposes of the proposed study</w:t>
-      </w:r>
-      <w:r>
-        <w:t>.  In the postmodern approach, organizations are “sets of recursive practices sustained by resource appropriation and rules” (Miller &amp; Fox, 2019, p. 90).</w:t>
-      </w:r>
-      <w:r>
-        <w:t xml:space="preserve">  An organization is nothing more than a human construct defined by the norms and expectations of its members who must continually negotiate and affirm those norms and expectations.  </w:t>
-      </w:r>
-      <w:r>
-        <w:t>It is simply a way that a group of people have</w:t>
-      </w:r>
-      <w:r>
-        <w:t xml:space="preserve"> </w:t>
-      </w:r>
-      <w:r>
-        <w:t xml:space="preserve">settled on interacting to achieve agreed upon objectives.  </w:t>
-      </w:r>
-      <w:r>
-        <w:t xml:space="preserve">In this sense, the term </w:t>
-      </w:r>
-      <w:r>
-        <w:rPr>
-          <w:i/>
-        </w:rPr>
-        <w:t>organization</w:t>
-      </w:r>
-      <w:r>
-        <w:t xml:space="preserve"> connotes both a type of group and the malleable repeated patterns of social interactions employed by the members of a group.  </w:t>
-      </w:r>
-      <w:r>
-        <w:t>This is significantly different from the traditional conceptualization</w:t>
-      </w:r>
-      <w:r>
-        <w:t>s</w:t>
-      </w:r>
-      <w:r>
-        <w:t xml:space="preserve"> of organizations as </w:t>
-      </w:r>
-      <w:r>
-        <w:t xml:space="preserve">physical objects and life-like </w:t>
-      </w:r>
-      <w:r>
-        <w:t>entities c</w:t>
-      </w:r>
-      <w:r>
-        <w:t>apable of acting</w:t>
-      </w:r>
-      <w:r>
-        <w:t xml:space="preserve"> on their own distinct motivations.</w:t>
-      </w:r>
-      <w:r>
-        <w:t xml:space="preserve">  </w:t>
-      </w:r>
-    </w:p>
-    <w:p>
-      <w:pPr>
-        <w:ind w:firstLine="720"/>
-      </w:pPr>
-      <w:r>
-        <w:t xml:space="preserve">The postmodern conceptualization </w:t>
-      </w:r>
-      <w:r>
-        <w:t xml:space="preserve">of organizations </w:t>
-      </w:r>
-      <w:r>
-        <w:t xml:space="preserve">has long roots.  Simon (1997) noted in its earliest editions </w:t>
-      </w:r>
-      <w:r>
-        <w:t xml:space="preserve">as far back as the late 1940s </w:t>
-      </w:r>
-      <w:r>
-        <w:t>that organizations can be conceptualized as patterns of group behavior in a very broad sense (p. 110).</w:t>
-      </w:r>
-      <w:r>
-        <w:t xml:space="preserve">  </w:t>
-      </w:r>
-      <w:r>
-        <w:t xml:space="preserve">Simon argued that the term organization simply referred to the relations among a group of people (p. 19).  Moreover, he </w:t>
-      </w:r>
-      <w:r>
-        <w:lastRenderedPageBreak/>
-        <w:t xml:space="preserve">maintained </w:t>
-      </w:r>
-      <w:r>
-        <w:t xml:space="preserve">that decisions associated with carrying out the physical tasks of achieving the agreed upon objectives of an organization are not made by the organization </w:t>
-      </w:r>
-      <w:r>
-        <w:rPr>
-          <w:i/>
-        </w:rPr>
-        <w:t>per se</w:t>
-      </w:r>
-      <w:r>
-        <w:t xml:space="preserve"> but by people acting as members of the organization (p. 281). </w:t>
-      </w:r>
-      <w:r>
-        <w:t xml:space="preserve"> As such, a decision to acquire and use a technology is made by one or more members of an organization (e.g., a for-profit company) acting in accordance with the agreed upon guidelines that govern their behavior regarding such matters.</w:t>
-      </w:r>
-    </w:p>
-    <w:p>
-      <w:pPr>
-        <w:pStyle w:val="LiteratureReviewHeader2Bold"/>
-      </w:pPr>
-      <w:bookmarkStart w:id="17" w:name="_Toc44537603"/>
-      <w:r>
-        <w:t xml:space="preserve">Understanding </w:t>
-      </w:r>
-      <w:r>
-        <w:t>Organization Behavior in the Context of University Technology Transfer</w:t>
-      </w:r>
-      <w:bookmarkEnd w:id="17"/>
-    </w:p>
-    <w:p>
-      <w:pPr>
-        <w:ind w:firstLine="720"/>
-      </w:pPr>
-      <w:r>
-        <w:t>The quest to understand the role that development stage plays in determining whether organizations pursue, acquire, and use technologies created by universities in many respects is an exercise in understanding a specific type of organization behavior.  Simon (1997) offers a very useful framework for accomplishing this end.</w:t>
-      </w:r>
-    </w:p>
-    <w:p>
-      <w:pPr>
-        <w:ind w:firstLine="720"/>
-      </w:pPr>
-      <w:r>
-        <w:t>Simon (1997) argue</w:t>
-      </w:r>
-      <w:r>
-        <w:t>d</w:t>
-      </w:r>
-      <w:r>
-        <w:t xml:space="preserve"> that the primary activities of an organization are physical tasks (i.e., actions) deemed necessary to achieve the objectives of the organization.  Before a physical action is performed by a member of the organization there must be a decision to perform the action.  </w:t>
-      </w:r>
-      <w:r>
-        <w:t xml:space="preserve">Every action involves a decision about whether to act and what action among multiple alternatives should be taken if action is in fact warranted.  </w:t>
-      </w:r>
-      <w:r>
-        <w:t>Therefore, the activities of an organization can be conceptualized as a series of decision-action couplets.  Since every</w:t>
-      </w:r>
-      <w:r>
-        <w:t xml:space="preserve"> organization</w:t>
-      </w:r>
-      <w:r>
-        <w:t xml:space="preserve"> action is associated with a decision, focusing on the decision-making process is a viable approach to understanding the behavior of groups in an organizational context.</w:t>
-      </w:r>
-      <w:r>
-        <w:t xml:space="preserve">  This is the </w:t>
-      </w:r>
-      <w:r>
-        <w:t>framework</w:t>
-      </w:r>
-      <w:r>
-        <w:t xml:space="preserve"> I will apply to understand the role of development stage in university technology transfer.</w:t>
-      </w:r>
-    </w:p>
-    <w:p>
-      <w:pPr>
-        <w:ind w:firstLine="720"/>
-      </w:pPr>
-      <w:r>
-        <w:t xml:space="preserve">According to Simon (1997), humans make decisions in an organizational context based on beliefs about the nature of the physical and social world and the way things "ought" to be.  Every decision made by organization members is composed of two distinct types of beliefs. The </w:t>
-      </w:r>
-      <w:r>
-        <w:lastRenderedPageBreak/>
-        <w:t>first type of belief is factual propositions which one can empirically determine to be true or false in an absolute sense.  The second type of belief is value propositions which one cannot empirically determine to be true or false in an absolute sense. The factual and value propositions one uses to arrive at and justify a decision to take a</w:t>
-      </w:r>
-      <w:r>
-        <w:t>n</w:t>
-      </w:r>
-      <w:r>
-        <w:t xml:space="preserve"> action are called decision premises.  </w:t>
-      </w:r>
-    </w:p>
-    <w:p>
-      <w:pPr>
-        <w:ind w:firstLine="720"/>
-      </w:pPr>
-      <w:r>
-        <w:t xml:space="preserve">In </w:t>
-      </w:r>
-      <w:r>
-        <w:t xml:space="preserve">the framework outlined by </w:t>
-      </w:r>
-      <w:r>
-        <w:t xml:space="preserve">Simon (1997), </w:t>
-      </w:r>
-      <w:r>
-        <w:t xml:space="preserve">one could argue that </w:t>
-      </w:r>
-      <w:r>
-        <w:t>f</w:t>
-      </w:r>
-      <w:r>
-        <w:t xml:space="preserve">actual </w:t>
-      </w:r>
-      <w:r>
-        <w:t xml:space="preserve">premises </w:t>
-      </w:r>
-      <w:r>
-        <w:t>are</w:t>
-      </w:r>
-      <w:r>
-        <w:t xml:space="preserve"> rooted in data and information while v</w:t>
-      </w:r>
-      <w:r>
-        <w:t>alue pr</w:t>
-      </w:r>
-      <w:r>
-        <w:t>emises</w:t>
-      </w:r>
-      <w:r>
-        <w:t xml:space="preserve"> are rooted in emotions and preferences.  </w:t>
-      </w:r>
-      <w:r>
-        <w:t>Value premises</w:t>
-      </w:r>
-      <w:r>
-        <w:t xml:space="preserve"> are </w:t>
-      </w:r>
-      <w:r>
-        <w:t xml:space="preserve">essentially </w:t>
-      </w:r>
-      <w:r>
-        <w:t xml:space="preserve">imperative declarations that select one possible future state as desired and thereby exclude all others.  Value </w:t>
-      </w:r>
-      <w:r>
-        <w:t>premises</w:t>
-      </w:r>
-      <w:r>
-        <w:t xml:space="preserve"> are beliefs about the way things "ought" to be.  </w:t>
-      </w:r>
-      <w:r>
-        <w:t>They are ethical or normative in nature</w:t>
-      </w:r>
-      <w:r>
-        <w:t xml:space="preserve"> (Simon)</w:t>
-      </w:r>
-      <w:r>
-        <w:t>.</w:t>
-      </w:r>
-    </w:p>
-    <w:p>
-      <w:pPr>
-        <w:ind w:firstLine="720"/>
-      </w:pPr>
-      <w:r>
-        <w:t>Simon (1997) points out that m</w:t>
-      </w:r>
-      <w:r>
-        <w:t>ost ethical propositions are intertwined with factual propositions.  Therefore, most value pr</w:t>
-      </w:r>
-      <w:r>
-        <w:t>emises</w:t>
-      </w:r>
-      <w:r>
-        <w:t xml:space="preserve"> are intertwined</w:t>
-      </w:r>
-      <w:r>
-        <w:t xml:space="preserve"> with factual premises</w:t>
-      </w:r>
-      <w:r>
-        <w:t xml:space="preserve">.  One cannot derive factual </w:t>
-      </w:r>
-      <w:r>
-        <w:t xml:space="preserve">premises from value premises </w:t>
-      </w:r>
-      <w:r>
-        <w:t>or vice versa.  Trying to compare factual propositions to value propositions is tantamount to comparing apples and oranges.</w:t>
-      </w:r>
-    </w:p>
-    <w:p>
-      <w:pPr>
-        <w:ind w:firstLine="720"/>
-      </w:pPr>
-      <w:r>
-        <w:t>Some of the nomenclature that Simon (1997) uses is a bit confusing.</w:t>
-      </w:r>
-      <w:r>
-        <w:t xml:space="preserve">  In the ordinary use of the term “factual” tends to mean that a statement or assertion is true in an absolute sense.  However, in framework described by Simon, factual propositions are not necessarily true although they can empirically be determined to be true or false in an absolute sense.  As such, a factual decision premise can be either true or false, accurate or inaccurate.  Given that factual premises are rooted in data and information, it seems more appropriate and less confusing to use the term knowledge propositions or knowledge premises, which is the term I shall use going forward.</w:t>
-      </w:r>
-    </w:p>
-    <w:p>
-      <w:pPr>
-        <w:ind w:firstLine="720"/>
-      </w:pPr>
-      <w:r>
-        <w:t xml:space="preserve">The term knowledge premise is also better aligned with the DIKW hierarchy.  Each element of the DIKW hierarchy incorporates the elements below it.  Knowledge builds upon data </w:t>
-      </w:r>
-      <w:r>
-        <w:lastRenderedPageBreak/>
-        <w:t>and information, which I previously noted</w:t>
-      </w:r>
-      <w:r>
-        <w:t xml:space="preserve"> roots factual premises.  Since both data and information can be incorrect, inaccurate, or incomplete so too can knowledge.  Therefore, knowledge decision premises may be either true or false in an absolute sense.</w:t>
-      </w:r>
-    </w:p>
-    <w:p>
-      <w:pPr>
-        <w:ind w:firstLine="720"/>
-      </w:pPr>
-      <w:r>
-        <w:t>Organization decision making is often an exercise in com</w:t>
-      </w:r>
-      <w:r>
-        <w:t>plex</w:t>
-      </w:r>
-      <w:r>
-        <w:t xml:space="preserve"> decision making</w:t>
-      </w:r>
-      <w:r>
-        <w:t xml:space="preserve"> in that the ultimate decision being made requires multiple antecedent decisions</w:t>
-      </w:r>
-      <w:r>
-        <w:t xml:space="preserve">.  </w:t>
-      </w:r>
-      <w:r>
-        <w:t>A decision at any given point in time may require a series of antecedent decisions</w:t>
-      </w:r>
-      <w:r>
-        <w:t xml:space="preserve"> that function as decision premises for the </w:t>
-      </w:r>
-      <w:r>
-        <w:t xml:space="preserve">ultimate </w:t>
-      </w:r>
-      <w:r>
-        <w:t>decision to be made along with other value and knowledge premises</w:t>
-      </w:r>
-      <w:r>
-        <w:t xml:space="preserve">.  Moreover, </w:t>
-      </w:r>
-      <w:r>
-        <w:t>th</w:t>
-      </w:r>
-      <w:r>
-        <w:t>e decisions made by a person in one</w:t>
-      </w:r>
-      <w:r>
-        <w:t xml:space="preserve"> </w:t>
-      </w:r>
-      <w:r>
-        <w:t xml:space="preserve">part of an </w:t>
-      </w:r>
-      <w:r>
-        <w:t xml:space="preserve">organization </w:t>
-      </w:r>
-      <w:r>
-        <w:t>may serve as</w:t>
-      </w:r>
-      <w:r>
-        <w:t xml:space="preserve"> decision premise</w:t>
-      </w:r>
-      <w:r>
-        <w:t>s for other persons in other parts of the</w:t>
-      </w:r>
-      <w:r>
-        <w:t xml:space="preserve"> organization</w:t>
-      </w:r>
-      <w:r>
-        <w:t>.</w:t>
-      </w:r>
-      <w:r>
-        <w:t xml:space="preserve">  </w:t>
-      </w:r>
-    </w:p>
-    <w:p>
-      <w:pPr>
-        <w:ind w:firstLine="720"/>
-      </w:pPr>
-      <w:r>
-        <w:t xml:space="preserve">Simon (1997) describes organization decision making as a “decision-fabricating process” (p. 24).  In some ways, this is analogous to formulating an argument, by which I’m referring to a line of reasoning to support a position, claim, or conclusion.  </w:t>
-      </w:r>
-      <w:r>
-        <w:t>Natural language arguments, as described by Fisher (2004), are</w:t>
-      </w:r>
-      <w:r>
-        <w:t xml:space="preserve"> created by combining independent </w:t>
-      </w:r>
-      <w:r>
-        <w:t>reasons</w:t>
-      </w:r>
-      <w:r>
-        <w:t xml:space="preserve">, </w:t>
-      </w:r>
-      <w:r>
-        <w:t>compound</w:t>
-      </w:r>
-      <w:r>
-        <w:t xml:space="preserve"> </w:t>
-      </w:r>
-      <w:r>
-        <w:t>reasons</w:t>
-      </w:r>
-      <w:r>
-        <w:t xml:space="preserve">, and </w:t>
-      </w:r>
-      <w:r>
-        <w:t>necessary intermediate</w:t>
-      </w:r>
-      <w:r>
-        <w:t xml:space="preserve"> conclusions to provide the justification for a main conclusion</w:t>
-      </w:r>
-      <w:r>
-        <w:t>.</w:t>
-      </w:r>
-      <w:r>
-        <w:t xml:space="preserve"> </w:t>
-      </w:r>
-      <w:r>
-        <w:t xml:space="preserve"> </w:t>
-      </w:r>
-      <w:r>
-        <w:t xml:space="preserve"> </w:t>
-      </w:r>
-      <w:r>
-        <w:t xml:space="preserve">The veracity of only one of several independent reasons is enough to justify a conclusion while the veracity of all </w:t>
-      </w:r>
-      <w:r>
-        <w:t xml:space="preserve">compound </w:t>
-      </w:r>
-      <w:r>
-        <w:t xml:space="preserve">reasons must be established to justify a conclusion.  </w:t>
-      </w:r>
-      <w:r>
-        <w:t xml:space="preserve">Likewise, organization members combine </w:t>
-      </w:r>
-      <w:r>
-        <w:t xml:space="preserve">value </w:t>
-      </w:r>
-      <w:r>
-        <w:t xml:space="preserve">and </w:t>
-      </w:r>
-      <w:r>
-        <w:t xml:space="preserve">knowledge decision premises </w:t>
-      </w:r>
-      <w:r>
-        <w:t>(including antecedent decisions</w:t>
-      </w:r>
-      <w:r>
-        <w:t xml:space="preserve"> serving as decision premises for subsequent decisions</w:t>
-      </w:r>
-      <w:r>
-        <w:t xml:space="preserve">) in </w:t>
-      </w:r>
-      <w:r>
-        <w:t>a Boolean fashion</w:t>
-      </w:r>
-      <w:r>
-        <w:t xml:space="preserve"> </w:t>
-      </w:r>
-      <w:r>
-        <w:t xml:space="preserve">to </w:t>
-      </w:r>
-      <w:r>
-        <w:t xml:space="preserve">guide the decision-making process and </w:t>
-      </w:r>
-      <w:r>
-        <w:t>produce</w:t>
-      </w:r>
-      <w:r>
-        <w:t xml:space="preserve"> a</w:t>
-      </w:r>
-      <w:r>
-        <w:t xml:space="preserve"> given</w:t>
-      </w:r>
-      <w:r>
-        <w:t xml:space="preserve"> organization decision.</w:t>
-      </w:r>
-      <w:r>
-        <w:t xml:space="preserve"> </w:t>
-      </w:r>
-    </w:p>
-    <w:p>
-      <w:pPr>
-        <w:ind w:firstLine="720"/>
-      </w:pPr>
-      <w:r>
-        <w:t xml:space="preserve">The ultimate decisions of organizations regarding technology transfer opportunities </w:t>
-      </w:r>
-      <w:r>
-        <w:t xml:space="preserve">are </w:t>
-      </w:r>
-      <w:r>
-        <w:t xml:space="preserve">likely </w:t>
-      </w:r>
-      <w:r>
-        <w:t>complex decisions requiring</w:t>
-      </w:r>
-      <w:r>
-        <w:t xml:space="preserve"> several antecedent decisions. </w:t>
-      </w:r>
-      <w:r>
-        <w:t xml:space="preserve">Moreover, it’s likely that at least some of the decision premises (including antecedent decisions serving as decision premises for subsequent decisions) are compound premises meaning that all premises are required to justify </w:t>
-      </w:r>
-      <w:r>
-        <w:lastRenderedPageBreak/>
-        <w:t xml:space="preserve">the action.  If development stage is a factor in the decisions of private sector organizations not to acquire any given university-created technology, it probably manifests as a decision premise in either the ultimate decision or an antecedent decision.  Moreover, development stage alone will be sufficient to produce a decision </w:t>
-      </w:r>
-      <w:r>
-        <w:t xml:space="preserve">not to pursue a university technology transfer opportunity if it </w:t>
-      </w:r>
-      <w:r>
-        <w:t xml:space="preserve">is </w:t>
-      </w:r>
-      <w:r>
-        <w:t xml:space="preserve">part of a </w:t>
-      </w:r>
-      <w:r>
-        <w:t xml:space="preserve">set </w:t>
-      </w:r>
-      <w:r>
-        <w:t xml:space="preserve">of compound </w:t>
-      </w:r>
-      <w:r>
-        <w:t>decision premise</w:t>
-      </w:r>
-      <w:r>
-        <w:t>s for any decision point in the decision chain.</w:t>
-      </w:r>
-    </w:p>
-    <w:p>
-      <w:pPr>
-        <w:ind w:firstLine="720"/>
-      </w:pPr>
-      <w:r>
-        <w:t>There are multiple points in the organization decision making process development stage may in fact be a decision premise</w:t>
-      </w:r>
-      <w:r>
-        <w:t xml:space="preserve"> </w:t>
-      </w:r>
-      <w:r>
-        <w:t>when considering</w:t>
-      </w:r>
-      <w:r>
-        <w:t xml:space="preserve"> technology transfer opportunities</w:t>
-      </w:r>
-      <w:r>
-        <w:t>.</w:t>
-      </w:r>
-      <w:bookmarkStart w:id="18" w:name="_GoBack"/>
-      <w:bookmarkEnd w:id="18"/>
-    </w:p>
-    <w:p>
-      <w:pPr>
-        <w:rPr>
-          <w:b/>
-        </w:rPr>
-      </w:pPr>
-      <w:r>
-        <w:rPr>
-          <w:b/>
-        </w:rPr>
-        <w:t xml:space="preserve">Organization </w:t>
-      </w:r>
-      <w:r>
-        <w:rPr>
-          <w:b/>
-        </w:rPr>
-        <w:t>Decisions Regarding University Technology Transfer</w:t>
-      </w:r>
-    </w:p>
-    <w:p>
-      <w:pPr>
-        <w:ind w:firstLine="720"/>
-      </w:pPr>
-      <w:r>
-        <w:t>Because of the decision-action coupling described above, one can begin to identify the various decisions that an organization must make in choosing to pursue, acquire, and use a given university-created technology by considering the specific actions that the organization must take to fulfill such a choice.</w:t>
-      </w:r>
-      <w:r>
-        <w:t xml:space="preserve"> Broadly speaking, these actions include …</w:t>
-      </w:r>
-    </w:p>
-    <w:p>
-      <w:pPr>
-        <w:ind w:firstLine="720"/>
-      </w:pPr>
-      <w:r>
-        <w:t xml:space="preserve">Organizations can obtain some technology (i.e., information) without much cost while they may need to expend significant resources to acquire other technology.  When expending resources to acquire technology, there is the risk of a degradation in the organization’s circumstance because of uncertainty about whether the technology will enable the organization to achieve its objective.  Organizations evaluate the </w:t>
-      </w:r>
-      <w:r>
-        <w:t>attainmen</w:t>
-      </w:r>
-      <w:r>
-        <w:t>t of the objectives</w:t>
-      </w:r>
-      <w:r>
-        <w:t xml:space="preserve"> in terms of desired outcomes</w:t>
-      </w:r>
-      <w:r>
-        <w:t xml:space="preserve"> (i.e., preferences)</w:t>
-      </w:r>
-      <w:r>
-        <w:t>.</w:t>
-      </w:r>
-      <w:r>
-        <w:t xml:space="preserve">  However, it is possible for one preference to conflict with another.  As such, there is also the risk that making use of an acquired technology can positively impact one preference while negatively impacting another. </w:t>
-      </w:r>
-    </w:p>
-    <w:p>
-      <w:r>
-        <w:tab/>
-        <w:t xml:space="preserve">Organizations participating in the market for technology are faced with the task of making choices under uncertainty.  Each available technology choice has an unknown and uncertain probability of helping the organization realize certain preferences and produce a net </w:t>
-      </w:r>
-      <w:r>
-        <w:lastRenderedPageBreak/>
-        <w:t>improvement in its circumstances.  Under such circumstances, how do organizations make decisions regarding opportunities to acquire technology.</w:t>
-      </w:r>
-    </w:p>
-    <w:p>
-      <w:pPr>
-        <w:pStyle w:val="LiteratureReviewHeader2Bold"/>
-      </w:pPr>
-      <w:bookmarkStart w:id="19" w:name="_Toc44537604"/>
-      <w:r>
-        <w:t xml:space="preserve">Decision Making in an </w:t>
-      </w:r>
-      <w:r>
-        <w:t>Organization</w:t>
-      </w:r>
-      <w:r>
-        <w:t>al Context</w:t>
-      </w:r>
-      <w:bookmarkEnd w:id="19"/>
-    </w:p>
-    <w:p>
-      <w:pPr>
-        <w:ind w:firstLine="720"/>
-      </w:pPr>
-      <w:r>
-        <w:t>There are three general scenarios concerning the environment in which organizations must make technology acquisition decisions.  There could be far more technology available than organizations can effectively use.  Alternatively, organizations could have excess capacity and resources for acquiring and applying technology that are unused because of a dearth of technology that satisfies their preferences.  Finally, it’s possible that both preceding scenarios co-exist.  There could be more technology available than organizations can effectively use and at the same time organizations amenable to acquiring technology may elect not to pursue technology that is available</w:t>
-      </w:r>
-      <w:r>
-        <w:t xml:space="preserve"> because what is available simply does not meet their requirements</w:t>
-      </w:r>
-      <w:r>
-        <w:t>.  In an environment where organizations are faced with more opportunities to acquire technology than there are resources to make use of them, how and why does an organization choose to pursue one technology and not another?  If organizations are amenable to acquiring and applying technology and have the capacity and resources to do so but have chosen not to, why do they choose not to pur</w:t>
-      </w:r>
-      <w:r>
-        <w:t>sue available technology that appears</w:t>
-      </w:r>
-      <w:r>
-        <w:t xml:space="preserve"> relevant to their missions</w:t>
-      </w:r>
-      <w:r>
-        <w:t xml:space="preserve"> and motives</w:t>
-      </w:r>
-      <w:r>
-        <w:t>?  The discourse on organizational theory and behavior as well as descriptive decision theory provides some insights.</w:t>
-      </w:r>
-    </w:p>
-    <w:p>
-      <w:r>
-        <w:tab/>
-        <w:t xml:space="preserve">A great deal of research on organizational decision-making is normative in nature and focuses on how individual decision makers within organizations </w:t>
-      </w:r>
-      <w:r>
-        <w:rPr>
-          <w:u w:val="single"/>
-        </w:rPr>
-        <w:t>should</w:t>
-      </w:r>
-      <w:r>
-        <w:t xml:space="preserve"> make decision (March 1997).  However, “it is so far from how one lives to how one should live that he who lets go of what is done for what should be done learns his ruin rather than his preservation” (Machiavelli, 1532, p. 61).  To effect successful desired change, policymakers must act in accordance with the </w:t>
-      </w:r>
-      <w:r>
-        <w:lastRenderedPageBreak/>
-        <w:t xml:space="preserve">world as it is, not as they believe it should be.  Consequently, the foundation for the design of this study is descriptive organizational decision theory and how organizations </w:t>
-      </w:r>
-      <w:r>
-        <w:rPr>
-          <w:u w:val="single"/>
-        </w:rPr>
-        <w:t>actually</w:t>
-      </w:r>
-      <w:r>
-        <w:t xml:space="preserve"> make</w:t>
-      </w:r>
-      <w:r>
-        <w:t xml:space="preserve"> decisions rather than normative organizational decision theory and how they should make them.</w:t>
-      </w:r>
-    </w:p>
-    <w:p>
-      <w:pPr>
-        <w:ind w:firstLine="720"/>
-      </w:pPr>
-      <w:r>
-        <w:t>Much, if not most, of current theory about organizational decision-making is based on psychological studies of individual decision-making (March, 1997).  However, research has demonstrated that context can significantly affect the decision-making process and decisions of individuals (Kahneman &amp; Tversky, 1980; Kahneman &amp; Tversky, 2013; Tversky &amp; Kahneman, 1992).  Whether one is making a decision solely for one’s own benefit or within one’s role as a member of an organization seems to be an important contextual distinction.  It seems reasonable to presume that decision-making in an organization is likely to be much more of a socially-driven phenomenon than decision-making that is purely personal.  As such, it is sensible to conclude theories and frameworks from studies of individual decision making in the psychological literature may not translate directly to organizational decision-making without significant modification.  It is important to understand how organizational decision-making may differ from individual decision-making which will likely provide insight into the role of development stage in organizations’ decisions about the acquisition of technology.</w:t>
-      </w:r>
-    </w:p>
-    <w:p>
-      <w:pPr>
-        <w:ind w:firstLine="720"/>
-      </w:pPr>
-      <w:r>
-        <w:t>Organizations seeking to engage in technology transfer are bounded not just by the constraints of the cognitive capacities of their people, finite time frames, and limited data (March, 1997) but also resource</w:t>
-      </w:r>
-      <w:r>
-        <w:t xml:space="preserve"> </w:t>
-      </w:r>
-      <w:r>
-        <w:t>limitations that constrain their capacities for seeking, acquiring, and using new technology.</w:t>
-      </w:r>
-    </w:p>
-    <w:p>
-      <w:pPr>
-        <w:ind w:firstLine="720"/>
-      </w:pPr>
-      <w:r>
-        <w:t xml:space="preserve">It’s reasonable to assume that organizations faced with uncertain choices regarding technology that they can possibly acquire to help achieve their purposes will seek additional data and information try to reduce the uncertainty surrounding the likelihood of being able to </w:t>
-      </w:r>
-      <w:r>
-        <w:lastRenderedPageBreak/>
-        <w:t>successfully use the technology.  This additional data and information includes meta-information about the technology itself (i.e., information about information).</w:t>
-      </w:r>
-    </w:p>
-    <w:p>
-      <w:pPr>
-        <w:ind w:firstLine="720"/>
-      </w:pPr>
-      <w:r>
-        <w:t>One can presume that there is little need for organizations to expend significant resources actively seeking opportunities or conducting exhaustive rational evaluations of each opportunity before making a choice.  According to bounded rationality, organizations in such situations should and will use heuristics to make their decisions (March, 1997).</w:t>
-      </w:r>
-    </w:p>
-    <w:p>
-      <w:pPr>
-        <w:pStyle w:val="LiteratureReviewHeader2Bold"/>
-      </w:pPr>
-      <w:bookmarkStart w:id="20" w:name="_Toc44537605"/>
-      <w:r>
-        <w:t>Development Stage and Technology Transfer</w:t>
-      </w:r>
-      <w:r>
-        <w:t xml:space="preserve"> Outcomes</w:t>
-      </w:r>
-      <w:bookmarkEnd w:id="20"/>
-    </w:p>
-    <w:p>
-      <w:pPr>
-        <w:ind w:firstLine="720"/>
-      </w:pPr>
-      <w:r>
-        <w:t xml:space="preserve">Based on my professional experience and review of the literature, I hypothesize that </w:t>
-      </w:r>
-      <w:r>
-        <w:t>development stage help</w:t>
-      </w:r>
-      <w:r>
-        <w:t>s</w:t>
-      </w:r>
-      <w:r>
-        <w:t xml:space="preserve"> explain</w:t>
-      </w:r>
-      <w:r>
-        <w:t xml:space="preserve"> </w:t>
-      </w:r>
-      <w:r>
-        <w:t xml:space="preserve">why </w:t>
-      </w:r>
-      <w:r>
-        <w:t xml:space="preserve">private sector </w:t>
-      </w:r>
-      <w:r>
-        <w:t xml:space="preserve">companies </w:t>
-      </w:r>
-      <w:r>
-        <w:t>do</w:t>
-      </w:r>
-      <w:r>
-        <w:t xml:space="preserve"> not to pursue </w:t>
-      </w:r>
-      <w:r>
-        <w:t xml:space="preserve">the acquisition and use of </w:t>
-      </w:r>
-      <w:r>
-        <w:t>university-created technologies that seem to align with their missions and profit motives even when the</w:t>
-      </w:r>
-      <w:r>
-        <w:t>y seem</w:t>
-      </w:r>
-      <w:r>
-        <w:t xml:space="preserve"> to have the resources to do so</w:t>
-      </w:r>
-      <w:r>
-        <w:t>.</w:t>
-      </w:r>
-      <w:r>
-        <w:t xml:space="preserve"> </w:t>
-      </w:r>
-      <w:r>
-        <w:t xml:space="preserve"> </w:t>
-      </w:r>
-    </w:p>
-    <w:p>
-      <w:pPr>
-        <w:ind w:firstLine="720"/>
-      </w:pPr>
-      <w:r>
-        <w:t>While the literature that explicitly examines the role of development stage in university technology transfer is sparse, various scholars have explored the relevant issues under various monikers and in different ways.</w:t>
-      </w:r>
-      <w:r>
-        <w:t xml:space="preserve"> </w:t>
-      </w:r>
-      <w:r>
-        <w:t xml:space="preserve"> In my review of the literature, I found only one study that specifically examined the association between development stage and technology transfer.  Munteanu (2012) provides useful insight into the topic.  However, there are substantial opportunities to improve upon both the approach and the results of Munteanu.  Moreover, there are important differences between the research design used by Munteanu and this study.  These differences have implications for the generalizability of the results and their usefulness in formulating public policy. </w:t>
-      </w:r>
-    </w:p>
-    <w:p>
-      <w:pPr>
-        <w:ind w:firstLine="720"/>
-      </w:pPr>
-      <w:r>
-        <w:t xml:space="preserve">Munteanu (2012) used an approach to study the role of development stage in technology transfer that is the typical of studies about technology transfer in general.  Munteanu applied economics-based rational choice theory.  The study also incorporated comparative advantage </w:t>
-      </w:r>
-      <w:r>
-        <w:lastRenderedPageBreak/>
-        <w:t xml:space="preserve">theory to understand differences between startup firms and established firms, although it didn’t explicitly define either category.  As such, it is not clear what criteria Munteanu used as the basis for classifying each case in the analysis.  </w:t>
-      </w:r>
-    </w:p>
-    <w:p>
-      <w:pPr>
-        <w:ind w:firstLine="720"/>
-      </w:pPr>
-      <w:r>
-        <w:t xml:space="preserve">Munteanu (2012) was a quantitative empirical design that used correlational regression analyses, which again is typical of studies about the topic.  The study operationalized the concept of technology as disclosures of patentable subject matter.  It operationalized technology transfer as executed licenses for patented inventions assigned to universities and income generated from those licenses.  This is typical of technology transfer studies but is perhaps overly narrow as I will further discuss a bit later.  Development stage was the primary explanatory variable.  Munteanu used an ordinal level of measure for development stage and a scale conceived by the researcher.  However, there is no evidence that any type of validity analysis was performed for this scale.  The scale itself is somewhat arbitrary and subjective.  The analysis included several control variables related to the characteristics of the inventor and the type of invention.  Munteanu used a nominal level of measure for invention type that employed categories conceived by the researcher.  Like many other technology transfer studies, the categories for type of invention used by Munteanu were somewhat arbitrary and subjective.  Again, there is no evidence that any type of validity analysis was conducted for the nominal categories.  The data used in Munteanu was a census of 700 inventions disclosed to the University of California – San Diego between January 1, 1986 and December 31, 2003.  However, it is not clear if the analysis included all disclosures during this period or only disclosures that resulted in an allowed patent.  </w:t>
-      </w:r>
-    </w:p>
-    <w:p>
-      <w:pPr>
-        <w:ind w:firstLine="720"/>
-      </w:pPr>
-      <w:r>
-        <w:t xml:space="preserve">The research question examined by Munteanu (2012) was whether there are differences in the types of technologies pursued by established firms compared to startup firms.  However, the criteria for what constitutes an established firm versus a startup firm was not specified.  </w:t>
-      </w:r>
-      <w:r>
-        <w:lastRenderedPageBreak/>
-        <w:t>Munteanu theorized that under the theory of comparative advantage, established firms and startup firms would seek to acquire technologies of different development stages.  Munteanu tested two primary hypotheses.  The first hypothesis was that e</w:t>
-      </w:r>
-      <w:r>
-        <w:t xml:space="preserve">stablished firms are more likely to license inventions in the </w:t>
-      </w:r>
-      <w:r>
-        <w:t>“</w:t>
-      </w:r>
-      <w:r>
-        <w:t>ready</w:t>
-      </w:r>
-      <w:r>
-        <w:t>”</w:t>
-      </w:r>
-      <w:r>
-        <w:t xml:space="preserve"> stage of development than inventions in earlier stages of development.</w:t>
-      </w:r>
-      <w:r>
-        <w:t xml:space="preserve">  The second hypothesis was that s</w:t>
-      </w:r>
-      <w:r>
-        <w:t xml:space="preserve">tart-up firms are more likely to license inventions in the </w:t>
-      </w:r>
-      <w:r>
-        <w:t>“</w:t>
-      </w:r>
-      <w:r>
-        <w:t>conceptual</w:t>
-      </w:r>
-      <w:r>
-        <w:t>”</w:t>
-      </w:r>
-      <w:r>
-        <w:t xml:space="preserve"> stage of development than inventions in later stages of development.</w:t>
-      </w:r>
-    </w:p>
-    <w:p>
-      <w:pPr>
-        <w:ind w:firstLine="720"/>
-      </w:pPr>
-      <w:r>
-        <w:t xml:space="preserve">The study tested these hypotheses based on four key assumptions.  First, economies of scale and informational asymmetries are important criteria in licensing decisions of firms.  Second, established firms have a comparative advantage to startup firms in commercializing inventions that are ready for manufacturing.  Third, startup firms have a comparative advantage to established firms in commercializing inventions at the conceptual stage.  Fourth, the past licensing experience of inventors increases inventor propensity to pursue commercialization of inventions.  Munteanu applied these assumptions without providing any evidence of their reasonableness.  </w:t>
-      </w:r>
-    </w:p>
-    <w:p>
-      <w:pPr>
-        <w:ind w:firstLine="720"/>
-      </w:pPr>
-      <w:r>
-        <w:t xml:space="preserve">Munteanu (2012) found sufficient evidence to reject the null hypotheses in favor of the alternative hypotheses.  </w:t>
-      </w:r>
-      <w:r>
-        <w:t xml:space="preserve">The odds ratio </w:t>
-      </w:r>
-      <w:r>
-        <w:t>of invention licensing by startup</w:t>
-      </w:r>
-      <w:r>
-        <w:t xml:space="preserve"> </w:t>
-      </w:r>
-      <w:r>
-        <w:t xml:space="preserve">firms </w:t>
-      </w:r>
-      <w:r>
-        <w:t xml:space="preserve">relative to invention </w:t>
-      </w:r>
-      <w:r>
-        <w:t>licensing by established firms was lower for</w:t>
-      </w:r>
-      <w:r>
-        <w:t xml:space="preserve"> </w:t>
-      </w:r>
-      <w:r>
-        <w:t xml:space="preserve">later stage </w:t>
-      </w:r>
-      <w:r>
-        <w:t>inventions and highe</w:t>
-      </w:r>
-      <w:r>
-        <w:t xml:space="preserve">r for earlier stage inventions.  </w:t>
-      </w:r>
-      <w:r>
-        <w:t>Invention l</w:t>
-      </w:r>
-      <w:r>
-        <w:t>icensing by established firms was</w:t>
-      </w:r>
-      <w:r>
-        <w:t xml:space="preserve"> positively correlated with later </w:t>
-      </w:r>
-      <w:r>
-        <w:t xml:space="preserve">invention development </w:t>
-      </w:r>
-      <w:r>
-        <w:t>stage.</w:t>
-      </w:r>
-    </w:p>
-    <w:p>
-      <w:pPr>
-        <w:ind w:firstLine="720"/>
-      </w:pPr>
-      <w:r>
-        <w:t xml:space="preserve">While insightful, Munteanu (2012) does not specifically answer the research question </w:t>
-      </w:r>
-      <w:r>
-        <w:t xml:space="preserve">put forward </w:t>
-      </w:r>
-      <w:r>
-        <w:t xml:space="preserve">for the proposed study.  </w:t>
-      </w:r>
-      <w:r>
-        <w:t>The nature of the sample used by Munteanu significantly limits the generalizability of the study’s results.</w:t>
-      </w:r>
-      <w:r>
-        <w:t xml:space="preserve">  Moreover, the study by Munteanu only establishes </w:t>
-      </w:r>
-      <w:r>
-        <w:lastRenderedPageBreak/>
-        <w:t xml:space="preserve">correlation, not causation.  </w:t>
-      </w:r>
-      <w:r>
-        <w:t xml:space="preserve">Although the results obtained by Munteanu can be taken as </w:t>
-      </w:r>
-      <w:r>
-        <w:rPr>
-          <w:i/>
-        </w:rPr>
-        <w:t>prima facie</w:t>
-      </w:r>
-      <w:r>
-        <w:t xml:space="preserve"> evidence that comparative advantage</w:t>
-      </w:r>
-      <w:r>
-        <w:t xml:space="preserve"> may lead certain types of private sector firms to prefer earlier or later stage technologies</w:t>
-      </w:r>
-      <w:r>
-        <w:t>, they do not rule out other causes</w:t>
-      </w:r>
-      <w:r>
-        <w:t xml:space="preserve"> or potential dynamics</w:t>
-      </w:r>
-      <w:r>
-        <w:t xml:space="preserve">.  </w:t>
-      </w:r>
-      <w:r>
-        <w:t xml:space="preserve">For example, startup </w:t>
-      </w:r>
-      <w:r>
-        <w:t xml:space="preserve">companies </w:t>
-      </w:r>
-      <w:r>
-        <w:t xml:space="preserve">may actually prefer later stage technologies but may not have the resources to competitively bid for such technologies.  As such, </w:t>
-      </w:r>
-      <w:r>
-        <w:t>startup companies</w:t>
-      </w:r>
-      <w:r>
-        <w:t xml:space="preserve"> may simply settle for earlier stage technologies because they are forced to do so, not because they have a comparative advantage in commercializing earlier stage technologies.  Also, g</w:t>
-      </w:r>
-      <w:r>
-        <w:t xml:space="preserve">iven the uncertainty surrounding how </w:t>
-      </w:r>
-      <w:r>
-        <w:t>Munteneau categorized technologies</w:t>
-      </w:r>
-      <w:r>
-        <w:t xml:space="preserve"> by</w:t>
-      </w:r>
-      <w:r>
-        <w:t xml:space="preserve"> development stage, it’</w:t>
-      </w:r>
-      <w:r>
-        <w:t>s quite possible that any</w:t>
-      </w:r>
-      <w:r>
-        <w:t xml:space="preserve"> correlation </w:t>
-      </w:r>
-      <w:r>
-        <w:t>observed was a product</w:t>
-      </w:r>
-      <w:r>
-        <w:t xml:space="preserve"> of </w:t>
-      </w:r>
-      <w:r>
-        <w:t>the method used to categorize technologies by development stage</w:t>
-      </w:r>
-      <w:r>
-        <w:t xml:space="preserve"> and not anything fundamental to the nature of</w:t>
-      </w:r>
-      <w:r>
-        <w:t xml:space="preserve"> university technology transfer or the way that private sector firms operate.</w:t>
-      </w:r>
-    </w:p>
-    <w:p>
-      <w:pPr>
-        <w:ind w:firstLine="720"/>
-      </w:pPr>
-      <w:r>
-        <w:t xml:space="preserve">Baek, Hwang, and Park (2018) included development stage (i.e., </w:t>
-      </w:r>
-      <w:r>
-        <w:t xml:space="preserve">degree of </w:t>
-      </w:r>
-      <w:r>
-        <w:t>technology maturity</w:t>
-      </w:r>
-      <w:r>
-        <w:t xml:space="preserve">) </w:t>
-      </w:r>
-      <w:r>
-        <w:t>as a factor in their analysis of technology transfer.  They used regression analysis to examine the correlations between various independent variables and successful technology transfer which they operationalized as the execution of a contact to use a technology.  They operationalized development stage as the TRL level before research and development and TRL level after research and development.  Baek, Hwang, and Park did find a statistically significant correlation between TRL level after research and development and successful technology transfer.  However, this study has limited generalizability</w:t>
-      </w:r>
-      <w:r>
-        <w:t xml:space="preserve"> to university technology transfer in the United States</w:t>
-      </w:r>
-      <w:r>
-        <w:t>.  It focused only on railroad projects in South Korea, which has a significantly different economic system than the United States.</w:t>
-      </w:r>
-      <w:r>
-        <w:t xml:space="preserve">  It</w:t>
-      </w:r>
-      <w:r>
-        <w:t xml:space="preserve"> also did not address causality in the relationship between development stage and technology transfer success.</w:t>
-      </w:r>
-    </w:p>
-    <w:p>
-      <w:pPr>
-        <w:ind w:firstLine="720"/>
-      </w:pPr>
-      <w:r>
-        <w:lastRenderedPageBreak/>
-        <w:t xml:space="preserve">Song, Park, &amp; Park (2017) examined factors that could potentially influence business decisions about commercializing technology transferred from government research institutes (GRIs) to small and medium-sized enterprises (SMEs).  </w:t>
-      </w:r>
-      <w:r>
-        <w:t xml:space="preserve">They included technology maturity as a potential explanatory factor.  </w:t>
-      </w:r>
-      <w:r>
-        <w:t xml:space="preserve">They operationalized successful technology transfer as a </w:t>
-      </w:r>
-      <w:r>
-        <w:t xml:space="preserve">dichotomous variable indicating the </w:t>
-      </w:r>
-      <w:r>
-        <w:t>licensee’s intention to conduct additional research and de</w:t>
-      </w:r>
-      <w:r>
-        <w:t xml:space="preserve">velopment on the technology.  </w:t>
-      </w:r>
-      <w:r>
-        <w:t xml:space="preserve">The authors did not find a statistically significant association between technology maturity and technology transfer success as defined in the study.  </w:t>
-      </w:r>
-      <w:r>
-        <w:t>However, t</w:t>
-      </w:r>
-      <w:r>
-        <w:t xml:space="preserve">his study also has limited generalizability to university technology transfer in the United States.  Song, Park, and Park used a five-point Likert scale to measure technology maturity.  There is no indication that they validated the scale prior to using it.  The way the authors operationalized </w:t>
-      </w:r>
-      <w:r>
-        <w:t>successful technology transfer also may have been problematic.  Moreover, the authors conducted the study in South Korea in the context of an economic system that is significantly different than that for the United States.</w:t>
-      </w:r>
-    </w:p>
-    <w:p>
-      <w:pPr>
-        <w:ind w:firstLine="720"/>
-      </w:pPr>
-      <w:r>
-        <w:t xml:space="preserve">While there appears to be few studies that have explicitly examined the role of development stage in university technology transfer, there is ample evidence in the literature that allude to it.  A statement from the Michigan Biotechnology Institute (MBI) submitted for the record of a hearing in the U.S. House of Representatives discussed MBI’s efforts to </w:t>
-      </w:r>
-      <w:r>
-        <w:t>advance technology from the pre-competitive stage to a stage that is useful to industry</w:t>
-      </w:r>
-      <w:r>
-        <w:t xml:space="preserve"> (Barriers to Domestic Technology Transfer, 1992)</w:t>
-      </w:r>
-      <w:r>
-        <w:t xml:space="preserve">.  </w:t>
-      </w:r>
-      <w:r>
-        <w:t xml:space="preserve">Fraser (2010) </w:t>
-      </w:r>
-      <w:r>
-        <w:t xml:space="preserve">also pointed out the increasing use of gap funding </w:t>
-      </w:r>
-      <w:r>
-        <w:t xml:space="preserve">among universities </w:t>
-      </w:r>
-      <w:r>
-        <w:t xml:space="preserve">to help make the transition from research and development </w:t>
-      </w:r>
-      <w:r>
-        <w:t>to the market – the so called “valley of d</w:t>
-      </w:r>
-      <w:r>
-        <w:t xml:space="preserve">eath.”  </w:t>
-      </w:r>
-      <w:r>
-        <w:t xml:space="preserve">Chu (2013) </w:t>
-      </w:r>
-      <w:r>
-        <w:t xml:space="preserve">discussed a program the </w:t>
-      </w:r>
-      <w:r>
-        <w:t>Los Angeles campus of the U</w:t>
-      </w:r>
-      <w:r>
-        <w:t>niversity</w:t>
-      </w:r>
-      <w:r>
-        <w:t xml:space="preserve"> of California</w:t>
-      </w:r>
-      <w:r>
-        <w:t xml:space="preserve"> implemented to close the gap between the state of a technology where federal funding ends and the point where the private sector is willing to </w:t>
-      </w:r>
-      <w:r>
-        <w:lastRenderedPageBreak/>
-        <w:t xml:space="preserve">partner to make use of the technology.  </w:t>
-      </w:r>
-      <w:r>
-        <w:t xml:space="preserve">Likewise, Spearing (2013) emphasized the importance of mechanisms to move university-created technology </w:t>
-      </w:r>
-      <w:r>
-        <w:t>to</w:t>
-      </w:r>
-      <w:r>
-        <w:t xml:space="preserve"> </w:t>
-      </w:r>
-      <w:r>
-        <w:t>the point where it is useful and can be transitioned to the priv</w:t>
-      </w:r>
-      <w:r>
-        <w:t>ate sector</w:t>
-      </w:r>
-      <w:r>
-        <w:t xml:space="preserve">.  </w:t>
-      </w:r>
-      <w:r>
-        <w:t xml:space="preserve">Such observations </w:t>
-      </w:r>
-      <w:r>
-        <w:t>suggest a relationship between development stage and s</w:t>
-      </w:r>
-      <w:r>
-        <w:t>uccessful technology transfer.</w:t>
-      </w:r>
-    </w:p>
-    <w:p>
-      <w:pPr>
-        <w:pStyle w:val="LiteratureReviewHeader2Bold"/>
-      </w:pPr>
-      <w:bookmarkStart w:id="21" w:name="_Toc44537606"/>
-      <w:r>
-        <w:t>The Valley of Death</w:t>
-      </w:r>
-      <w:r>
-        <w:t xml:space="preserve"> in University Technology Transfer</w:t>
-      </w:r>
-      <w:bookmarkEnd w:id="21"/>
-    </w:p>
-    <w:p>
-      <w:pPr>
-        <w:ind w:firstLine="720"/>
-      </w:pPr>
-      <w:r>
-        <w:t>T</w:t>
-      </w:r>
-      <w:r>
-        <w:t>here have been numerous studies</w:t>
-      </w:r>
-      <w:r>
-        <w:t xml:space="preserve"> (</w:t>
-      </w:r>
-      <w:r>
-        <w:t xml:space="preserve">see, e.g., </w:t>
-      </w:r>
-      <w:r>
-        <w:t>Markham, 2002; Markham, Ward, Aiman-Smith, &amp; Kingon</w:t>
-      </w:r>
-      <w:r>
-        <w:t>, 201</w:t>
-      </w:r>
-      <w:r>
-        <w:t>0; Tirpak, 2017; Wessner</w:t>
-      </w:r>
-      <w:r>
-        <w:t>, 2005) on the so called “valley of death”</w:t>
-      </w:r>
-      <w:r>
-        <w:t xml:space="preserve"> </w:t>
-      </w:r>
-      <w:r>
-        <w:t>– a reference to the gap between basic research and applied research in which promising technologies are often abandoned because of an inability to attract sufficient funding to support the R&amp;D activities necessary to further their development.  Many of these studies seem to allude to an association between development stage and</w:t>
-      </w:r>
-      <w:r>
-        <w:t xml:space="preserve"> successful technology transfer.  They generally employ a three-stage framework that describes the progress of technology from laboratory to market.</w:t>
-      </w:r>
-    </w:p>
-    <w:p>
-      <w:pPr>
-        <w:ind w:firstLine="720"/>
-      </w:pPr>
-      <w:r>
-        <w:t>Wessner (2005) observed that many private venture capital markets are unwilling to fund promising but risky concepts for commercializing technologies that have not been validated.  He highlighted the advanced technology program (ATP) has as an example of the success that can be achieved when funding is provided to advance the development stage of technologies to a point of commercial viability that is more suitable for private sector involvement.  According to Wessner, this approach has led to the successful transfer of fuel cell, proteomics, medical diagnostic, and lithography technologies.</w:t>
-      </w:r>
-      <w:r>
-        <w:t xml:space="preserve">  Moreover, Wessner argues there is clear evidence that ATP helped attract the private investment necessary to successfully transfer technologies to offerings in the private sector that benefited the public interest.</w:t>
-      </w:r>
-    </w:p>
-    <w:p>
-      <w:pPr>
-        <w:ind w:firstLine="720"/>
-      </w:pPr>
-      <w:r>
-        <w:lastRenderedPageBreak/>
-        <w:t xml:space="preserve">Murphy and Edwards (2003) examined the difficulties of transitioning publicly-funded, early-stage ventures attempting to apply new </w:t>
-      </w:r>
-      <w:r>
-        <w:t xml:space="preserve">energy </w:t>
-      </w:r>
-      <w:r>
-        <w:t xml:space="preserve">technologies to create commercial offerings </w:t>
-      </w:r>
-      <w:r>
-        <w:t xml:space="preserve">across the so-called </w:t>
-      </w:r>
-      <w:r>
-        <w:t>“</w:t>
-      </w:r>
-      <w:r>
-        <w:t>valley of death</w:t>
-      </w:r>
-      <w:r>
-        <w:t>.</w:t>
-      </w:r>
-      <w:r>
-        <w:t>”</w:t>
-      </w:r>
-      <w:r>
-        <w:t xml:space="preserve">  </w:t>
-      </w:r>
-      <w:r>
-        <w:t>They argued that such ventures fail to obtain private sector funding because here are “significant gaps between what the ventures are offering to investors and what the potential investors are seeking” (p. 4).</w:t>
-      </w:r>
-      <w:r>
-        <w:t xml:space="preserve"> </w:t>
-      </w:r>
-      <w:r>
-        <w:t xml:space="preserve"> </w:t>
-      </w:r>
-      <w:r>
-        <w:t>Murphy and Edwards observed that t</w:t>
-      </w:r>
-      <w:r>
-        <w:t>he need to justify budgets and demonstrate public benefits in an unrealistically short time frame pressures fe</w:t>
-      </w:r>
-      <w:r>
-        <w:t>deral agencies to accelerate</w:t>
-      </w:r>
-      <w:r>
-        <w:t xml:space="preserve"> hand</w:t>
-      </w:r>
-      <w:r>
-        <w:t>ing</w:t>
-      </w:r>
-      <w:r>
-        <w:t xml:space="preserve">-off </w:t>
-      </w:r>
-      <w:r>
-        <w:t xml:space="preserve">technologies </w:t>
-      </w:r>
-      <w:r>
-        <w:t>to the private sector in a way that is often abrupt and ineffective</w:t>
-      </w:r>
-      <w:r>
-        <w:t>.  The private sector typically focuses on investment opportunities that are at a</w:t>
-      </w:r>
-      <w:r>
-        <w:t xml:space="preserve"> later stage of development than</w:t>
-      </w:r>
-      <w:r>
-        <w:t xml:space="preserve"> what is normally the case with opportunities related to research and development projects at the point when public sector funding is ending</w:t>
-      </w:r>
-      <w:r>
-        <w:t xml:space="preserve"> (Murphy &amp; Edwards)</w:t>
-      </w:r>
-      <w:r>
-        <w:t xml:space="preserve">.  </w:t>
-      </w:r>
-      <w:r>
-        <w:t xml:space="preserve">Moran (2007) noted a similar phenomenon in drug discovery characterized by a widening in the gap between the end-point of traditional funding support for academic research and development and the development stage of projects that the private sector is interested in supporting or acquiring.  </w:t>
-      </w:r>
-      <w:r>
-        <w:t xml:space="preserve">According to Murphy and Edwards, private sector investors view technologies derived from </w:t>
-      </w:r>
-      <w:r>
-        <w:t>federally-funded</w:t>
-      </w:r>
-      <w:r>
-        <w:t xml:space="preserve"> research and development as much less advanced than do </w:t>
-      </w:r>
-      <w:r>
-        <w:t>the public-</w:t>
-      </w:r>
-      <w:r>
-        <w:t>sector sponsors of that research and development.</w:t>
-      </w:r>
-      <w:r>
-        <w:t xml:space="preserve">  Moreover, the private sector is interested in businesses, while</w:t>
-      </w:r>
-      <w:r>
-        <w:t xml:space="preserve"> the</w:t>
-      </w:r>
-      <w:r>
-        <w:t xml:space="preserve"> output of research and development is technology.  The two are not synonymous.</w:t>
-      </w:r>
-    </w:p>
-    <w:p>
-      <w:pPr>
-        <w:ind w:firstLine="720"/>
-      </w:pPr>
-      <w:r>
-        <w:t xml:space="preserve">The existence of the “valley of death” phenomenon strongly supports the theory that development stage is a significant factor in technology transfer outcomes.  However, it is not definitive proof.  There may be other scenarios that could produce the phenomenon.  For example, it could </w:t>
-      </w:r>
-      <w:r>
-        <w:t xml:space="preserve">simply </w:t>
-      </w:r>
-      <w:r>
-        <w:t xml:space="preserve">be a matter of supply of labor.  Some scholars have posited that </w:t>
-      </w:r>
-      <w:r>
-        <w:t>product</w:t>
-      </w:r>
-      <w:r>
-        <w:t xml:space="preserve"> champions, driven by some motivation, shepherd projects across the “valley of death” (Markham </w:t>
-      </w:r>
-      <w:r>
-        <w:lastRenderedPageBreak/>
-        <w:t xml:space="preserve">2002; Markham, Ward, Aiman-Smith, &amp; Kingon, 2010).  </w:t>
-      </w:r>
-      <w:r>
-        <w:t xml:space="preserve">Development stage may not be a significant factor </w:t>
-      </w:r>
-      <w:r>
-        <w:t xml:space="preserve">for </w:t>
-      </w:r>
-      <w:r>
-        <w:t>these champions.  The phenomenon we call the “valley of death” could be nothing more than an imbalance between supply of champions and demand for champions much like shortages seen in other professions and industries, such as the dearth of engineers or programmers.</w:t>
-      </w:r>
-      <w:r>
-        <w:t xml:space="preserve">  Another scenario is that some factor other than development stage, such as technology category, is the primary determinant between those technologies that successfully cross the “valley of death” and those that don’t.</w:t>
-      </w:r>
-    </w:p>
-    <w:p>
-      <w:pPr>
-        <w:pStyle w:val="LiteratureReviewHeader2Bold"/>
-      </w:pPr>
-      <w:bookmarkStart w:id="22" w:name="_Toc44537607"/>
-      <w:r>
-        <w:t xml:space="preserve">Development Stage in </w:t>
-      </w:r>
-      <w:r>
-        <w:t xml:space="preserve">Federal </w:t>
-      </w:r>
-      <w:r>
-        <w:t>Technology Transfer Policy</w:t>
-      </w:r>
-      <w:bookmarkEnd w:id="22"/>
-    </w:p>
-    <w:p>
-      <w:pPr>
-        <w:ind w:firstLine="720"/>
-      </w:pPr>
-      <w:r>
-        <w:t xml:space="preserve">Federal technology transfer policy does not explicitly and directly address development stage but there are aspects that one can use to </w:t>
-      </w:r>
-      <w:r>
-        <w:t>draw some conclusions</w:t>
-      </w:r>
-      <w:r>
-        <w:t xml:space="preserve"> about the role of development stage in </w:t>
-      </w:r>
-      <w:r>
-        <w:t xml:space="preserve">relevant </w:t>
-      </w:r>
-      <w:r>
-        <w:t>federal public policy</w:t>
-      </w:r>
-      <w:r>
-        <w:t xml:space="preserve"> regarding technology transfer</w:t>
-      </w:r>
-      <w:r>
-        <w:t xml:space="preserve">.  </w:t>
-      </w:r>
-      <w:r>
-        <w:t xml:space="preserve">Murphy and Edwards (2003) argued that the federal government considers </w:t>
-      </w:r>
-      <w:r>
-        <w:t xml:space="preserve">the </w:t>
-      </w:r>
-      <w:r>
-        <w:t>commercialization of technologies created from federally-funded research and development as the responsibility of the private sector.  For example, the Department of Energy (DOE) and the National Renewable Energy Laboratory (NREL) expect private sector firms to develop offerings based on its technologies and introduced them to the marketplace.</w:t>
-      </w:r>
-      <w:r>
-        <w:t xml:space="preserve">  There are two primary principles that significantly influence federal public policy regarding technology transfer.  </w:t>
-      </w:r>
-      <w:r>
-        <w:t>The f</w:t>
-      </w:r>
-      <w:r>
-        <w:t>irst</w:t>
-      </w:r>
-      <w:r>
-        <w:t xml:space="preserve"> principle is that </w:t>
-      </w:r>
-      <w:r>
-        <w:t xml:space="preserve">the </w:t>
-      </w:r>
-      <w:r>
-        <w:t>federal government</w:t>
-      </w:r>
-      <w:r>
-        <w:t xml:space="preserve"> should not pick winners and losers in the private sector.  </w:t>
-      </w:r>
-      <w:r>
-        <w:t>The second is that</w:t>
-      </w:r>
-      <w:r>
-        <w:t xml:space="preserve"> the </w:t>
-      </w:r>
-      <w:r>
-        <w:t>f</w:t>
-      </w:r>
-      <w:r>
-        <w:t>ederal govern</w:t>
-      </w:r>
-      <w:r>
-        <w:t>ment</w:t>
-      </w:r>
-      <w:r>
-        <w:t xml:space="preserve"> should not encourage a dependence on </w:t>
-      </w:r>
-      <w:r>
-        <w:t xml:space="preserve">federally provided financial support (i.e., </w:t>
-      </w:r>
-      <w:r>
-        <w:t>“corporate welfare”</w:t>
-      </w:r>
-      <w:r>
-        <w:t>)</w:t>
-      </w:r>
-      <w:r>
-        <w:t xml:space="preserve"> among the private sector (Murphy and Edwards).</w:t>
-      </w:r>
-    </w:p>
-    <w:p>
-      <w:pPr>
-        <w:ind w:firstLine="720"/>
-      </w:pPr>
-      <w:r>
-        <w:t>The Small Business Innovation Research (SBIR) program created by the Small Business Innovation Development Act of 1982</w:t>
-      </w:r>
-      <w:r>
-        <w:t xml:space="preserve"> </w:t>
-      </w:r>
-      <w:r>
-        <w:t>(Pub.L. 97-219)</w:t>
-      </w:r>
-      <w:r>
-        <w:t xml:space="preserve"> considers development stage in a broad sense.  The program is structured into three phases – feasibility (Phase I), development (Phase </w:t>
-      </w:r>
-      <w:r>
-        <w:lastRenderedPageBreak/>
-        <w:t>II), and commercialization (Phase III).  However, the federal government only provides funding for t</w:t>
-      </w:r>
-      <w:r>
-        <w:t>he first two phases.  P</w:t>
-      </w:r>
-      <w:r>
-        <w:t>rojects generally are focused on addressing identified needs within federal agencies.</w:t>
-      </w:r>
-      <w:r>
-        <w:t xml:space="preserve">  The NSF is the only agency that has broadened its SBIR program to consider projects more generally aligned with the overall mission of the agency that seek to serve private sector markets.  </w:t>
-      </w:r>
-      <w:r>
-        <w:t>However, only small businesses as defined by the government are eligible to participate in the program.  Moreover, it accounts for less than three percent (3%) of the extramural research and development budgets of federal agencies.  Even more, projects aren’t necessarily connected with technologies derived from previous federally-funded research and development</w:t>
-      </w:r>
-      <w:r>
-        <w:t xml:space="preserve"> programs (</w:t>
-      </w:r>
-      <w:r>
-        <w:t>U.S. Small Business Administration</w:t>
-      </w:r>
-      <w:r>
-        <w:t>, n.d.).</w:t>
-      </w:r>
-    </w:p>
-    <w:p>
-      <w:pPr>
-        <w:ind w:firstLine="720"/>
-      </w:pPr>
-      <w:r>
-        <w:t xml:space="preserve">Studies of federal technology transfer policy typically have not focused on development stage.  </w:t>
-      </w:r>
-      <w:r>
-        <w:t xml:space="preserve">One of the most glaring issues </w:t>
-      </w:r>
-      <w:r>
-        <w:t>about studies</w:t>
-      </w:r>
-      <w:r>
-        <w:t xml:space="preserve"> of federal policy regarding technology transfer in general is the</w:t>
-      </w:r>
-      <w:r>
-        <w:t xml:space="preserve"> </w:t>
-      </w:r>
-      <w:r>
-        <w:t>narrow</w:t>
-      </w:r>
-      <w:r>
-        <w:t xml:space="preserve"> </w:t>
-      </w:r>
-      <w:r>
-        <w:t>focus on either the Bayh-Dole Act of 1980 (Dai, Pop &amp; Bretschneider, 2005) or the Small Business Innovation Research (SBIR) program that was created by Pub.L. 97-219 The Small Business Innovation Development Act of 1982 (</w:t>
-      </w:r>
-      <w:r>
-        <w:t xml:space="preserve">see, e.g., </w:t>
-      </w:r>
-      <w:r>
-        <w:t xml:space="preserve">Andersen, Bray &amp; Link, 2017; Joshi, Inouye &amp; Robinson, n.d.; Link &amp; Scott, 2010).  </w:t>
-      </w:r>
-      <w:r>
-        <w:t xml:space="preserve">Other </w:t>
-      </w:r>
-      <w:r>
-        <w:t>research</w:t>
-      </w:r>
-      <w:r>
-        <w:t xml:space="preserve"> has</w:t>
-      </w:r>
-      <w:r>
-        <w:t xml:space="preserve"> ventured into the broader innovation policy of the United States (</w:t>
-      </w:r>
-      <w:r>
-        <w:t xml:space="preserve">see, e.g., </w:t>
-      </w:r>
-      <w:r>
-        <w:t xml:space="preserve">Hemel, Ouellett &amp; Larrimore, 2019). </w:t>
-      </w:r>
-      <w:r>
-        <w:t xml:space="preserve"> </w:t>
-      </w:r>
-      <w:r>
-        <w:t xml:space="preserve">My review of the literature revealed no current studies </w:t>
-      </w:r>
-      <w:r>
-        <w:t xml:space="preserve">that </w:t>
-      </w:r>
-      <w:r>
-        <w:t xml:space="preserve">specifically </w:t>
-      </w:r>
-      <w:r>
-        <w:t>investigate</w:t>
-      </w:r>
-      <w:r>
-        <w:t>d the issue of development stage in federal technology transfer policy.</w:t>
-      </w:r>
-      <w:r>
-        <w:t xml:space="preserve"> </w:t>
-      </w:r>
-      <w:r>
-        <w:t>Many of the</w:t>
-      </w:r>
-      <w:r>
-        <w:t xml:space="preserve"> s</w:t>
-      </w:r>
-      <w:r>
-        <w:t>tudies</w:t>
-      </w:r>
-      <w:r>
-        <w:t xml:space="preserve"> I unearthed that provided policy options </w:t>
-      </w:r>
-      <w:r>
-        <w:t xml:space="preserve">regarding federal technology transfer policy </w:t>
-      </w:r>
-      <w:r>
-        <w:t>we</w:t>
-      </w:r>
-      <w:r>
-        <w:t xml:space="preserve">re generally formative evaluation studies for specific programs, </w:t>
-      </w:r>
-      <w:r>
-        <w:t>particularly</w:t>
-      </w:r>
-      <w:r>
-        <w:t xml:space="preserve"> the SBIR program.</w:t>
-      </w:r>
-    </w:p>
-    <w:p>
-      <w:pPr>
-        <w:ind w:firstLine="720"/>
-      </w:pPr>
-      <w:r>
-        <w:t xml:space="preserve">Kochenkova, Grimaldi, and Munari (2016) </w:t>
-      </w:r>
-      <w:r>
-        <w:t xml:space="preserve">examined 46 studies that either explicitly referenced public support mechanisms to facilitate university </w:t>
-      </w:r>
-      <w:r>
-        <w:t xml:space="preserve">technology </w:t>
-      </w:r>
-      <w:r>
-        <w:t xml:space="preserve">transfer activities or </w:t>
-      </w:r>
-      <w:r>
-        <w:lastRenderedPageBreak/>
-        <w:t>conducted investigations of single policy measures or sets of measures aimed at technology transfer</w:t>
-      </w:r>
-      <w:r>
-        <w:t xml:space="preserve">.  </w:t>
-      </w:r>
-      <w:r>
-        <w:t>They found that the primary public policy measures studied in the literature included legislative and institutional measures, direct financial measures, and competence-building measures.  In general, all the studies were focused on either policy design or impact assessment</w:t>
-      </w:r>
-      <w:r>
-        <w:t xml:space="preserve">. </w:t>
-      </w:r>
-      <w:r>
-        <w:t xml:space="preserve">A significant number of the studies focused on the design of intellectual property rights.  </w:t>
-      </w:r>
-      <w:r>
-        <w:t>Relatively fewer studies detailed the impact public policy measures had on actual university technology transfer rates and outcomes.</w:t>
-      </w:r>
-      <w:r>
-        <w:t xml:space="preserve">  None of the studies appeared to address the issue of development stage.</w:t>
-      </w:r>
-    </w:p>
-    <w:p>
-      <w:pPr>
-        <w:pStyle w:val="LiteratureReviewHeader1Bold"/>
-      </w:pPr>
-      <w:bookmarkStart w:id="23" w:name="_Toc44537608"/>
-      <w:r>
-        <w:t>Conclusion</w:t>
-      </w:r>
-      <w:bookmarkEnd w:id="23"/>
-    </w:p>
-    <w:p>
-      <w:r>
-        <w:tab/>
-      </w:r>
-      <w:r>
-        <w:t xml:space="preserve">This literature review sought to identify the relevant conceptual and theoretical frameworks for a proposed study of the role of development stage in university technology transfer.  </w:t>
-      </w:r>
-      <w:r>
-        <w:t xml:space="preserve">In broad terms, the proposed study aims to provide insight into why private sector organizations choose not to pursue the acquisition and use of university-created technologies that seem to align the with their mission and profit motives even when the organizations appear to have the resources to do so.  More specifically, the proposed study seeks to examine the notion commonly held among technology transfer professionals that the development stage of a technology greatly influences the likelihood that the technology will be transferred to the private sector for use that benefits the public interest.  </w:t>
-      </w:r>
-      <w:r>
-        <w:t>If an effect is found, this proposed study also seeks to determine the causal mechanism for it.</w:t>
-      </w:r>
-    </w:p>
-    <w:p>
-      <w:pPr>
-        <w:ind w:firstLine="720"/>
-      </w:pPr>
-      <w:r>
-        <w:t>T</w:t>
-      </w:r>
-      <w:r>
-        <w:t>he literature</w:t>
-      </w:r>
-      <w:r>
-        <w:t xml:space="preserve"> review focused on two primary lenses through which I propose to examine the study the topic.</w:t>
-      </w:r>
-      <w:r>
-        <w:t xml:space="preserve"> </w:t>
-      </w:r>
-      <w:r>
         <w:t xml:space="preserve"> T</w:t>
       </w:r>
       <w:r>
@@ -9179,7 +9052,6 @@
         <w:t xml:space="preserve"> provides </w:t>
       </w:r>
       <w:r>
-        <w:lastRenderedPageBreak/>
         <w:t xml:space="preserve">theories and frameworks for understanding </w:t>
       </w:r>
       <w:r>
@@ -9245,7 +9117,11 @@
         <w:t>The definition of technology as it relates to public policy has become overly narrow.  Currently used metrics do not capture and measure all types of university technology transfer.  Studies of university technology transfer have typically examined the topic from the supply side</w:t>
       </w:r>
       <w:r>
-        <w:t xml:space="preserve"> and have relied on regression analysis using data obtained from AUTM</w:t>
+        <w:t xml:space="preserve"> and have relied on regression analysis using data </w:t>
+      </w:r>
+      <w:r>
+        <w:lastRenderedPageBreak/>
+        <w:t>obtained from AUTM</w:t>
       </w:r>
       <w:r>
         <w:t xml:space="preserve">.  </w:t>
@@ -9280,7 +9156,6 @@
     </w:p>
     <w:p>
       <w:r>
-        <w:lastRenderedPageBreak/>
         <w:tab/>
         <w:t>Based on my review of the literature, I h</w:t>
       </w:r>
@@ -9298,7 +9173,7 @@
         <w:pStyle w:val="LiteratureReviewHeader1"/>
       </w:pPr>
       <w:bookmarkStart w:id="24" w:name="References"/>
-      <w:bookmarkStart w:id="25" w:name="_Toc44537609"/>
+      <w:bookmarkStart w:id="25" w:name="_Toc44577419"/>
       <w:bookmarkEnd w:id="24"/>
       <w:r>
         <w:lastRenderedPageBreak/>
@@ -11991,7 +11866,7 @@
       <w:pPr>
         <w:pStyle w:val="LiteratureReviewHeader1"/>
       </w:pPr>
-      <w:bookmarkStart w:id="26" w:name="_Toc44537610"/>
+      <w:bookmarkStart w:id="26" w:name="_Toc44577420"/>
       <w:r>
         <w:lastRenderedPageBreak/>
         <w:t xml:space="preserve">Appendix A. </w:t>
@@ -13592,7 +13467,7 @@
       <w:rPr>
         <w:noProof/>
       </w:rPr>
-      <w:t>48</w:t>
+      <w:t>65</w:t>
     </w:r>
     <w:r>
       <w:rPr>
@@ -16160,7 +16035,7 @@
 </file>
 
 <file path=customXml/itemProps1.xml><?xml version="1.0" encoding="utf-8"?>
-<ds:datastoreItem xmlns:ds="http://schemas.openxmlformats.org/officeDocument/2006/customXml" ds:itemID="{B0BD7B13-B4EE-45A2-AFED-1FCC22F2AA7F}">
+<ds:datastoreItem xmlns:ds="http://schemas.openxmlformats.org/officeDocument/2006/customXml" ds:itemID="{A3A68330-7796-4A2E-A0FF-5BB78559542E}">
   <ds:schemaRefs>
     <ds:schemaRef ds:uri="http://schemas.openxmlformats.org/officeDocument/2006/bibliography"/>
   </ds:schemaRefs>

</xml_diff>

<commit_message>
Edited content about agenda setting
</commit_message>
<xml_diff>
--- a/Docs/PSP6980_2020_Fall_Townes_LiteratureReview_v00.docx
+++ b/Docs/PSP6980_2020_Fall_Townes_LiteratureReview_v00.docx
@@ -7962,28 +7962,60 @@
         <w:t>d</w:t>
       </w:r>
       <w:r>
-        <w:t xml:space="preserve"> that the primary activities of an organization are physical tasks (i.e., actions) deemed necessary to achieve the objectives of the organization.  Before a physical action is performed by a member of the organization there must be a decision to perform the action.  </w:t>
-      </w:r>
-      <w:r>
-        <w:t xml:space="preserve">Every action involves a decision about whether to act and what action among multiple alternatives should be taken if action is in fact warranted.  </w:t>
-      </w:r>
-      <w:r>
-        <w:t>Therefore, the activities of an organization can be conceptualized as a series of decision-action couplets.  Since every</w:t>
+        <w:t xml:space="preserve"> that the essential </w:t>
+      </w:r>
+      <w:r>
+        <w:t>activities of an organization are physical tasks</w:t>
+      </w:r>
+      <w:r>
+        <w:t xml:space="preserve"> (i.e., actions) </w:t>
+      </w:r>
+      <w:r>
+        <w:t xml:space="preserve">deemed necessary to achieve the objectives of the organization.  </w:t>
+      </w:r>
+      <w:r>
+        <w:t xml:space="preserve">These tasks are performed by the operative members of the organization who typically occupy the lower level positions of the organizational hierarchy.  </w:t>
+      </w:r>
+      <w:r>
+        <w:t>The role of organization members occupying positions at higher levels of the hierarchy often involves making decisions that are not tied to a physical action but instead are primarily meant to guide the actions of members at the lower operative levels of the organization.</w:t>
+      </w:r>
+    </w:p>
+    <w:p>
+      <w:pPr>
+        <w:ind w:firstLine="720"/>
+      </w:pPr>
+      <w:r>
+        <w:t xml:space="preserve">Before a physical action is performed by a member of the organization there must be a decision to perform the action.  </w:t>
+      </w:r>
+      <w:r>
+        <w:t xml:space="preserve">Every action involves a decision about whether to act and what action among multiple alternatives </w:t>
+      </w:r>
+      <w:r>
+        <w:t xml:space="preserve">to </w:t>
+      </w:r>
+      <w:r>
+        <w:t xml:space="preserve">take if action is in fact warranted.  </w:t>
+      </w:r>
+      <w:r>
+        <w:t xml:space="preserve">Therefore, the </w:t>
+      </w:r>
+      <w:r>
+        <w:t xml:space="preserve">operative </w:t>
+      </w:r>
+      <w:r>
+        <w:t>activities of an organization can be conceptualized as a series of decision-action couplets.  Since every</w:t>
       </w:r>
       <w:r>
         <w:t xml:space="preserve"> organization</w:t>
       </w:r>
       <w:r>
-        <w:t xml:space="preserve"> action is associated with a decision, focusing on the decision-making process is a viable approach to understanding the behavior of groups in an organizational context.</w:t>
-      </w:r>
-      <w:r>
-        <w:t xml:space="preserve">  This is the</w:t>
-      </w:r>
-      <w:r>
-        <w:t xml:space="preserve"> foundation for the framework </w:t>
-      </w:r>
-      <w:r>
-        <w:t>I will apply to understand the role of development stage in university technology transfer.</w:t>
+        <w:t xml:space="preserve"> action is associated with a decision</w:t>
+      </w:r>
+      <w:r>
+        <w:t xml:space="preserve"> and decision making pervades all levels of an organization</w:t>
+      </w:r>
+      <w:r>
+        <w:t>, focusing on the decision-making process is a viable approach to understanding the behavior of groups in an organizational context.</w:t>
       </w:r>
     </w:p>
     <w:p>
@@ -7991,6 +8023,7 @@
         <w:ind w:firstLine="720"/>
       </w:pPr>
       <w:r>
+        <w:lastRenderedPageBreak/>
         <w:t xml:space="preserve">A great deal of research on organizational decision-making is normative in nature and focuses on how individual decision makers within organizations </w:t>
       </w:r>
       <w:r>
@@ -8000,103 +8033,245 @@
         <w:t>should</w:t>
       </w:r>
       <w:r>
-        <w:t xml:space="preserve"> make decision (March 1997).  However, “it is so far from how one lives to how one should live that he who lets go of what is done for what should be done learns his ruin rather than his preservation” (Machiavelli, </w:t>
+        <w:t xml:space="preserve"> make decision (March 1997).  However, “it is so far from how one lives to how one should live that he who lets go of what is done for what should be done learns his ruin rather than his preservation” (Machiavelli, 1532, p. 61).  </w:t>
+      </w:r>
+      <w:r>
+        <w:t>If the goal is to implement policy that produces desired outcomes</w:t>
+      </w:r>
+      <w:r>
+        <w:t>,</w:t>
+      </w:r>
+      <w:r>
+        <w:t xml:space="preserve"> then</w:t>
+      </w:r>
+      <w:r>
+        <w:t xml:space="preserve"> policymakers must act in accordance with</w:t>
+      </w:r>
+      <w:r>
+        <w:t xml:space="preserve"> the world as it is, not as academics</w:t>
+      </w:r>
+      <w:r>
+        <w:t xml:space="preserve"> believe it should be.  Consequently, the proposed study is </w:t>
+      </w:r>
+      <w:r>
+        <w:t xml:space="preserve">more </w:t>
+      </w:r>
+      <w:r>
+        <w:t>descriptive and</w:t>
+      </w:r>
+      <w:r>
+        <w:t xml:space="preserve"> focused on</w:t>
+      </w:r>
+      <w:r>
+        <w:t xml:space="preserve"> how organizations </w:t>
+      </w:r>
+      <w:r>
+        <w:rPr>
+          <w:u w:val="single"/>
+        </w:rPr>
+        <w:t>actually</w:t>
+      </w:r>
+      <w:r>
+        <w:t xml:space="preserve"> make</w:t>
+      </w:r>
+      <w:r>
+        <w:t xml:space="preserve"> decisions rather than </w:t>
+      </w:r>
+      <w:r>
+        <w:t xml:space="preserve">a </w:t>
+      </w:r>
+      <w:r>
+        <w:t xml:space="preserve">normative </w:t>
+      </w:r>
+      <w:r>
+        <w:t xml:space="preserve">approach seeking to specify </w:t>
+      </w:r>
+      <w:r>
+        <w:t xml:space="preserve">how they should make </w:t>
+      </w:r>
+      <w:r>
+        <w:t>decisions</w:t>
+      </w:r>
+      <w:r>
+        <w:t>.</w:t>
+      </w:r>
+    </w:p>
+    <w:p>
+      <w:pPr>
+        <w:ind w:firstLine="720"/>
+      </w:pPr>
+      <w:r>
+        <w:t>Much, if not most, of current theory about organizational decision-making is based on psychological studies of individual decision-making (March, 1997).  However, research has demonstrated that context can significantly affect the decision-making process and decisions of individuals (Kahneman &amp; Tversky, 1980; Kahneman &amp; Tversky, 2013; Tversky &amp; Kahneman, 1992).  Whether one is making a decision solely for one’s own benefit or within one’s role as a member of an organization seems to be an important contextual distinction.  It seems reasonable to presume that decision-making in an organization is likely to be much more of a socially-driven phenomenon than decision-making that is purely personal.  As such, it is sensible to conclude theories and frameworks from studies of individual decision making in the psychological literature may not translate directly to organizational decision-making.  It is important to understand how organizational decision-making may differ from individual decision-making which will likely provide insight into the role of development stage in organizations’ decisions about the acquisition of technology</w:t>
+      </w:r>
+      <w:r>
+        <w:t>.  However, the ps</w:t>
+      </w:r>
+      <w:r>
+        <w:t xml:space="preserve">ychology of individual decision </w:t>
+      </w:r>
+      <w:r>
+        <w:t>making is still necessary to understand organization decision making.</w:t>
+      </w:r>
+      <w:r>
+        <w:t xml:space="preserve">  It is </w:t>
       </w:r>
       <w:r>
         <w:lastRenderedPageBreak/>
-        <w:t xml:space="preserve">1532, p. 61).  </w:t>
-      </w:r>
-      <w:r>
-        <w:t>If the goal is to implement policy that produces desired outcomes</w:t>
-      </w:r>
-      <w:r>
-        <w:t>,</w:t>
-      </w:r>
-      <w:r>
-        <w:t xml:space="preserve"> then</w:t>
-      </w:r>
-      <w:r>
-        <w:t xml:space="preserve"> policymakers must act in accordance with</w:t>
-      </w:r>
-      <w:r>
-        <w:t xml:space="preserve"> the world as it is, not as academics</w:t>
-      </w:r>
-      <w:r>
-        <w:t xml:space="preserve"> believe it should be.  Consequently, the proposed study is </w:t>
-      </w:r>
-      <w:r>
-        <w:t xml:space="preserve">more </w:t>
-      </w:r>
-      <w:r>
-        <w:t>descriptive and</w:t>
-      </w:r>
-      <w:r>
-        <w:t xml:space="preserve"> focused on</w:t>
-      </w:r>
-      <w:r>
-        <w:t xml:space="preserve"> how organizations </w:t>
-      </w:r>
-      <w:r>
-        <w:rPr>
-          <w:u w:val="single"/>
-        </w:rPr>
-        <w:t>actually</w:t>
-      </w:r>
-      <w:r>
-        <w:t xml:space="preserve"> make</w:t>
-      </w:r>
-      <w:r>
-        <w:t xml:space="preserve"> decisions rather than </w:t>
-      </w:r>
-      <w:r>
-        <w:t xml:space="preserve">a </w:t>
-      </w:r>
-      <w:r>
-        <w:t xml:space="preserve">normative </w:t>
-      </w:r>
-      <w:r>
-        <w:t xml:space="preserve">approach seeking to specify </w:t>
-      </w:r>
-      <w:r>
-        <w:t xml:space="preserve">how they should make </w:t>
-      </w:r>
-      <w:r>
-        <w:t>decisions</w:t>
+        <w:t>not a matter of either</w:t>
+      </w:r>
+      <w:r>
+        <w:t xml:space="preserve"> a sociological perspective </w:t>
+      </w:r>
+      <w:r>
+        <w:t>or</w:t>
+      </w:r>
+      <w:r>
+        <w:t xml:space="preserve"> a psychological perspective</w:t>
+      </w:r>
+      <w:r>
+        <w:t>.  Asking whether organization decision making is socially-driven or psychologically-dri</w:t>
+      </w:r>
+      <w:r>
+        <w:t xml:space="preserve">ven is like asking whether molecular </w:t>
+      </w:r>
+      <w:r>
+        <w:t xml:space="preserve">biology is chemistry or </w:t>
+      </w:r>
+      <w:r>
+        <w:t xml:space="preserve">biology.  Molecular </w:t>
+      </w:r>
+      <w:r>
+        <w:t>biology is both chemistry and biology.  Likewise, organization decision making is both</w:t>
+      </w:r>
+      <w:r>
+        <w:t xml:space="preserve"> sociological</w:t>
+      </w:r>
+      <w:r>
+        <w:t xml:space="preserve"> and psychological (Simon, 1997). </w:t>
+      </w:r>
+    </w:p>
+    <w:p>
+      <w:pPr>
+        <w:ind w:firstLine="720"/>
+      </w:pPr>
+      <w:r>
+        <w:t>According to Simon (1997), humans make decisions in an organizational context based on beliefs about the nature of the physical and social world and the</w:t>
+      </w:r>
+      <w:r>
+        <w:t>ir perceptions of the</w:t>
+      </w:r>
+      <w:r>
+        <w:t xml:space="preserve"> way things "ought" to be.  Every decision made by organization members is composed of two distinct types of beliefs. The first type of belief is factual propositions which one can empirically determine to be true or false in an absolute sense.  The second type of belief is value propositions which one cannot empirically determine to be true or false in an absolute sense. The factual and value propositions one uses to arrive at and justify a decision to take a</w:t>
+      </w:r>
+      <w:r>
+        <w:t>n</w:t>
+      </w:r>
+      <w:r>
+        <w:t xml:space="preserve"> action are called decision premises.  </w:t>
+      </w:r>
+    </w:p>
+    <w:p>
+      <w:pPr>
+        <w:ind w:firstLine="720"/>
+      </w:pPr>
+      <w:r>
+        <w:t xml:space="preserve">In </w:t>
+      </w:r>
+      <w:r>
+        <w:t xml:space="preserve">the framework outlined by </w:t>
+      </w:r>
+      <w:r>
+        <w:t xml:space="preserve">Simon (1997), </w:t>
+      </w:r>
+      <w:r>
+        <w:t xml:space="preserve">one could argue that </w:t>
+      </w:r>
+      <w:r>
+        <w:t>f</w:t>
+      </w:r>
+      <w:r>
+        <w:t xml:space="preserve">actual </w:t>
+      </w:r>
+      <w:r>
+        <w:t xml:space="preserve">premises </w:t>
+      </w:r>
+      <w:r>
+        <w:t>are</w:t>
+      </w:r>
+      <w:r>
+        <w:t xml:space="preserve"> rooted in data and information while v</w:t>
+      </w:r>
+      <w:r>
+        <w:t>alue pr</w:t>
+      </w:r>
+      <w:r>
+        <w:t>emises</w:t>
+      </w:r>
+      <w:r>
+        <w:t xml:space="preserve"> are rooted in emotions and preferences.  </w:t>
+      </w:r>
+      <w:r>
+        <w:t>Value premises</w:t>
+      </w:r>
+      <w:r>
+        <w:t xml:space="preserve"> are </w:t>
+      </w:r>
+      <w:r>
+        <w:t xml:space="preserve">essentially </w:t>
+      </w:r>
+      <w:r>
+        <w:t xml:space="preserve">imperative declarations that select one possible future state as desired and thereby exclude all others.  Value </w:t>
+      </w:r>
+      <w:r>
+        <w:t>premises</w:t>
+      </w:r>
+      <w:r>
+        <w:t xml:space="preserve"> are beliefs about the way things "ought" to be.  </w:t>
+      </w:r>
+      <w:r>
+        <w:t>They are ethical or normative in nature</w:t>
+      </w:r>
+      <w:r>
+        <w:t xml:space="preserve"> (Simon)</w:t>
       </w:r>
       <w:r>
         <w:t>.</w:t>
       </w:r>
+      <w:r>
+        <w:t xml:space="preserve">  Many decisions of organization members in roles at the higher levels of an organization hierarchy are nothing more than value premises meant to guide the decisions and actions of members in roles at lower levels in the organization hierarchy.</w:t>
+      </w:r>
     </w:p>
     <w:p>
       <w:pPr>
         <w:ind w:firstLine="720"/>
       </w:pPr>
       <w:r>
-        <w:t>Much, if not most, of current theory about organizational decision-making is based on psychological studies of individual decision-making (March, 1997).  However, research has demonstrated that context can significantly affect the decision-making process and decisions of individuals (Kahneman &amp; Tversky, 1980; Kahneman &amp; Tversky, 2013; Tversky &amp; Kahneman, 1992).  Whether one is making a decision solely for one’s own benefit or within one’s role as a member of an organization seems to be an important contextual distinction.  It seems reasonable to presume that decision-making in an organization is likely to be much more of a socially-driven phenomenon than decision-making that is purely personal.  As such, it is sensible to conclude theories and frameworks from studies of individual decision making in the psychological literature may not translate directly to organizational decision-making without significant modification.  It is important to understand how organizational decision-making may differ from individual decision-making which will likely provide insight into the role of development stage in organizations’ decisions about the acquisition of technology</w:t>
-      </w:r>
-      <w:r>
-        <w:t>.  However, the psychology of individual decision-making is still necessary to understand organization decision making.</w:t>
-      </w:r>
-      <w:r>
-        <w:t xml:space="preserve">  It is not a matter of either-or.  Asking whether organization decision making is socially-driven or psychologically-dri</w:t>
-      </w:r>
-      <w:r>
-        <w:t xml:space="preserve">ven is like asking whether molecular </w:t>
-      </w:r>
-      <w:r>
-        <w:t xml:space="preserve">biology is chemistry or </w:t>
-      </w:r>
-      <w:r>
-        <w:t xml:space="preserve">biology.  Molecular </w:t>
-      </w:r>
-      <w:r>
-        <w:t>biology is both chemistry and biology.  Likewise, organization decision making is both</w:t>
-      </w:r>
-      <w:r>
-        <w:t xml:space="preserve"> sociological</w:t>
-      </w:r>
-      <w:r>
-        <w:t xml:space="preserve"> and psychological (Simon, 1997). </w:t>
+        <w:t>Simon (1997) points out that m</w:t>
+      </w:r>
+      <w:r>
+        <w:t>ost ethical propositions are intertwined with factual propositions.  Therefore, most value pr</w:t>
+      </w:r>
+      <w:r>
+        <w:t>emises</w:t>
+      </w:r>
+      <w:r>
+        <w:t xml:space="preserve"> are intertwined</w:t>
+      </w:r>
+      <w:r>
+        <w:t xml:space="preserve"> with factual premises</w:t>
+      </w:r>
+      <w:r>
+        <w:t xml:space="preserve">.  One cannot </w:t>
+      </w:r>
+      <w:r>
+        <w:lastRenderedPageBreak/>
+        <w:t xml:space="preserve">derive factual </w:t>
+      </w:r>
+      <w:r>
+        <w:t xml:space="preserve">premises from value premises </w:t>
+      </w:r>
+      <w:r>
+        <w:t>or vice versa.  Trying to compare factual propositions to value propositions is tantamount to comparing apples and oranges.</w:t>
       </w:r>
     </w:p>
     <w:p>
@@ -8104,14 +8279,212 @@
         <w:ind w:firstLine="720"/>
       </w:pPr>
       <w:r>
+        <w:t>Some of the nomenclature that Simon (1997) uses is a bit confusing.</w:t>
+      </w:r>
+      <w:r>
+        <w:t xml:space="preserve">  In the ordinary use of the term “factual” tends to mean that a statement or assertion is true in an absolute sense.  However, in framework described by Simon, factual propositions are not necessarily true although they can empirically be determined to be true or false in an absolute sense.  As such, a factual decision premise can be either true or false, accurate or inaccurate.  Given that factual premises are rooted in data and information, it seems more appropriate and less confusing to use the term knowledge propositions or knowledge premises, which is the term I shall use going forward.</w:t>
+      </w:r>
+    </w:p>
+    <w:p>
+      <w:pPr>
+        <w:ind w:firstLine="720"/>
+      </w:pPr>
+      <w:r>
+        <w:t>The term knowledge premise is also better aligned with the DIKW hierarchy.  Each element of the DIKW hierarchy incorporates the elements below it.  Knowledge builds upon data and information, which I previously noted</w:t>
+      </w:r>
+      <w:r>
+        <w:t xml:space="preserve"> roots factual premises.  Since both data and information can be incorrect, inaccurate, or incomplete so too can knowledge.  Therefore, knowledge decision premises may be either true or false in an absolute sense.</w:t>
+      </w:r>
+    </w:p>
+    <w:p>
+      <w:pPr>
+        <w:ind w:firstLine="720"/>
+      </w:pPr>
+      <w:r>
+        <w:t>Organization decision making is often an exercise in com</w:t>
+      </w:r>
+      <w:r>
+        <w:t>plex</w:t>
+      </w:r>
+      <w:r>
+        <w:t xml:space="preserve"> decision making</w:t>
+      </w:r>
+      <w:r>
+        <w:t xml:space="preserve"> in that the ultimate decision being made requires multiple antecedent decisions</w:t>
+      </w:r>
+      <w:r>
+        <w:t xml:space="preserve">.  </w:t>
+      </w:r>
+      <w:r>
+        <w:t>A decision at any given point in time may require a series of antecedent decisions</w:t>
+      </w:r>
+      <w:r>
+        <w:t xml:space="preserve"> that fu</w:t>
+      </w:r>
+      <w:r>
+        <w:t xml:space="preserve">nction as decision premises </w:t>
+      </w:r>
+      <w:r>
+        <w:t xml:space="preserve">the </w:t>
+      </w:r>
+      <w:r>
+        <w:t xml:space="preserve">ultimate </w:t>
+      </w:r>
+      <w:r>
+        <w:t>decision to be made along with other value and knowledge premises</w:t>
+      </w:r>
+      <w:r>
+        <w:t xml:space="preserve">.  Moreover, </w:t>
+      </w:r>
+      <w:r>
+        <w:t>th</w:t>
+      </w:r>
+      <w:r>
+        <w:t>e decisions made by a person in one</w:t>
+      </w:r>
+      <w:r>
+        <w:t xml:space="preserve"> </w:t>
+      </w:r>
+      <w:r>
+        <w:t xml:space="preserve">part of an </w:t>
+      </w:r>
+      <w:r>
+        <w:t xml:space="preserve">organization </w:t>
+      </w:r>
+      <w:r>
+        <w:t>may serve as</w:t>
+      </w:r>
+      <w:r>
+        <w:t xml:space="preserve"> decision premise</w:t>
+      </w:r>
+      <w:r>
+        <w:t>s for other persons in other parts of the</w:t>
+      </w:r>
+      <w:r>
+        <w:t xml:space="preserve"> organization</w:t>
+      </w:r>
+      <w:r>
+        <w:t>.</w:t>
+      </w:r>
+      <w:r>
+        <w:t xml:space="preserve">  </w:t>
+      </w:r>
+    </w:p>
+    <w:p>
+      <w:pPr>
+        <w:ind w:firstLine="720"/>
+      </w:pPr>
+      <w:r>
+        <w:t>Simon (1997) describes organization decision making as a “decision-fabricating process” (p. 24).  In some ways, this is analogous to form</w:t>
+      </w:r>
+      <w:r>
+        <w:t>ulating an argument, by which I a</w:t>
+      </w:r>
+      <w:r>
+        <w:t xml:space="preserve">m referring to </w:t>
+      </w:r>
+      <w:r>
         <w:lastRenderedPageBreak/>
-        <w:t>According to Simon (1997), humans make decisions in an organizational context based on beliefs about the nature of the physical and social world and the way things "ought" to be.  Every decision made by organization members is composed of two distinct types of beliefs. The first type of belief is factual propositions which one can empirically determine to be true or false in an absolute sense.  The second type of belief is value propositions which one cannot empirically determine to be true or false in an absolute sense. The factual and value propositions one uses to arrive at and justify a decision to take a</w:t>
-      </w:r>
-      <w:r>
-        <w:t>n</w:t>
-      </w:r>
-      <w:r>
-        <w:t xml:space="preserve"> action are called decision premises.  </w:t>
+        <w:t xml:space="preserve">a line of reasoning to support a position, claim, or conclusion.  </w:t>
+      </w:r>
+      <w:r>
+        <w:t>Natural language arguments, as described by Fisher (2004), are</w:t>
+      </w:r>
+      <w:r>
+        <w:t xml:space="preserve"> created by combining independent </w:t>
+      </w:r>
+      <w:r>
+        <w:t>reasons</w:t>
+      </w:r>
+      <w:r>
+        <w:t xml:space="preserve">, </w:t>
+      </w:r>
+      <w:r>
+        <w:t>compound</w:t>
+      </w:r>
+      <w:r>
+        <w:t xml:space="preserve"> </w:t>
+      </w:r>
+      <w:r>
+        <w:t>reasons</w:t>
+      </w:r>
+      <w:r>
+        <w:t xml:space="preserve">, and </w:t>
+      </w:r>
+      <w:r>
+        <w:t>necessary intermediate</w:t>
+      </w:r>
+      <w:r>
+        <w:t xml:space="preserve"> conclusions to provide the justification for a main conclusion</w:t>
+      </w:r>
+      <w:r>
+        <w:t>.</w:t>
+      </w:r>
+      <w:r>
+        <w:t xml:space="preserve"> </w:t>
+      </w:r>
+      <w:r>
+        <w:t xml:space="preserve"> </w:t>
+      </w:r>
+      <w:r>
+        <w:t xml:space="preserve"> </w:t>
+      </w:r>
+      <w:r>
+        <w:t xml:space="preserve">The veracity of only one of several independent reasons is enough to justify a conclusion while the veracity of all </w:t>
+      </w:r>
+      <w:r>
+        <w:t xml:space="preserve">compound </w:t>
+      </w:r>
+      <w:r>
+        <w:t xml:space="preserve">reasons must be established to justify a conclusion.  </w:t>
+      </w:r>
+      <w:r>
+        <w:t xml:space="preserve">Likewise, organization members combine </w:t>
+      </w:r>
+      <w:r>
+        <w:t xml:space="preserve">value </w:t>
+      </w:r>
+      <w:r>
+        <w:t xml:space="preserve">and </w:t>
+      </w:r>
+      <w:r>
+        <w:t xml:space="preserve">knowledge decision premises </w:t>
+      </w:r>
+      <w:r>
+        <w:t>(including antecedent decisions</w:t>
+      </w:r>
+      <w:r>
+        <w:t xml:space="preserve"> serving as decision premises for subsequent decisions</w:t>
+      </w:r>
+      <w:r>
+        <w:t xml:space="preserve">) in </w:t>
+      </w:r>
+      <w:r>
+        <w:t>a Boolean fashion</w:t>
+      </w:r>
+      <w:r>
+        <w:t xml:space="preserve"> </w:t>
+      </w:r>
+      <w:r>
+        <w:t xml:space="preserve">to </w:t>
+      </w:r>
+      <w:r>
+        <w:t xml:space="preserve">guide the decision-making process and </w:t>
+      </w:r>
+      <w:r>
+        <w:t>produce</w:t>
+      </w:r>
+      <w:r>
+        <w:t xml:space="preserve"> a</w:t>
+      </w:r>
+      <w:r>
+        <w:t xml:space="preserve"> given</w:t>
+      </w:r>
+      <w:r>
+        <w:t xml:space="preserve"> organization decision.</w:t>
+      </w:r>
+      <w:r>
+        <w:t xml:space="preserve"> </w:t>
       </w:r>
     </w:p>
     <w:p>
@@ -8119,96 +8492,227 @@
         <w:ind w:firstLine="720"/>
       </w:pPr>
       <w:r>
-        <w:t xml:space="preserve">In </w:t>
-      </w:r>
-      <w:r>
-        <w:t xml:space="preserve">the framework outlined by </w:t>
-      </w:r>
-      <w:r>
-        <w:t xml:space="preserve">Simon (1997), </w:t>
-      </w:r>
-      <w:r>
-        <w:t xml:space="preserve">one could argue that </w:t>
-      </w:r>
-      <w:r>
-        <w:t>f</w:t>
-      </w:r>
-      <w:r>
-        <w:t xml:space="preserve">actual </w:t>
-      </w:r>
-      <w:r>
-        <w:t xml:space="preserve">premises </w:t>
-      </w:r>
-      <w:r>
-        <w:t>are</w:t>
-      </w:r>
-      <w:r>
-        <w:t xml:space="preserve"> rooted in data and information while v</w:t>
-      </w:r>
-      <w:r>
-        <w:t>alue pr</w:t>
-      </w:r>
-      <w:r>
-        <w:t>emises</w:t>
-      </w:r>
-      <w:r>
-        <w:t xml:space="preserve"> are rooted in emotions and preferences.  </w:t>
-      </w:r>
-      <w:r>
-        <w:t>Value premises</w:t>
-      </w:r>
-      <w:r>
-        <w:t xml:space="preserve"> are </w:t>
-      </w:r>
-      <w:r>
-        <w:t xml:space="preserve">essentially </w:t>
-      </w:r>
-      <w:r>
-        <w:t xml:space="preserve">imperative declarations that select one possible future state as desired and thereby exclude all others.  Value </w:t>
-      </w:r>
-      <w:r>
-        <w:t>premises</w:t>
-      </w:r>
-      <w:r>
-        <w:t xml:space="preserve"> are beliefs about the way things "ought" to be.  </w:t>
-      </w:r>
-      <w:r>
-        <w:t>They are ethical or normative in nature</w:t>
-      </w:r>
-      <w:r>
-        <w:t xml:space="preserve"> (Simon)</w:t>
+        <w:t xml:space="preserve">The ultimate decisions of organizations regarding technology transfer opportunities </w:t>
+      </w:r>
+      <w:r>
+        <w:t xml:space="preserve">are </w:t>
+      </w:r>
+      <w:r>
+        <w:t xml:space="preserve">likely </w:t>
+      </w:r>
+      <w:r>
+        <w:t>complex decisions requiring</w:t>
+      </w:r>
+      <w:r>
+        <w:t xml:space="preserve"> several antecedent decisions. </w:t>
+      </w:r>
+      <w:r>
+        <w:t xml:space="preserve"> </w:t>
+      </w:r>
+      <w:r>
+        <w:t xml:space="preserve">Moreover, it’s likely that at least some of the decision premises (including antecedent decisions serving as decision premises for subsequent decisions) are compound premises meaning that all premises are required to justify the action.  If development stage is a factor in the decisions of private sector organizations not to acquire any given university-created technology, it probably manifests as a decision premise in either the ultimate decision or an antecedent decision.  Moreover, development stage alone will be sufficient to produce a decision </w:t>
+      </w:r>
+      <w:r>
+        <w:t xml:space="preserve">not to pursue a university technology transfer opportunity if it </w:t>
+      </w:r>
+      <w:r>
+        <w:t xml:space="preserve">is </w:t>
+      </w:r>
+      <w:r>
+        <w:t xml:space="preserve">part of a </w:t>
+      </w:r>
+      <w:r>
+        <w:t xml:space="preserve">set </w:t>
+      </w:r>
+      <w:r>
+        <w:t xml:space="preserve">of compound </w:t>
+      </w:r>
+      <w:r>
+        <w:t>decision premise</w:t>
+      </w:r>
+      <w:r>
+        <w:t>s for any decision point in the decision chain.</w:t>
+      </w:r>
+    </w:p>
+    <w:p>
+      <w:pPr>
+        <w:pStyle w:val="LiteratureReviewHeader2Bold"/>
+      </w:pPr>
+      <w:bookmarkStart w:id="19" w:name="_Toc44577415"/>
+      <w:r>
+        <w:t>Development Stage in Organization Decision Making About Acquiring Technologies</w:t>
+      </w:r>
+      <w:bookmarkEnd w:id="19"/>
+    </w:p>
+    <w:p>
+      <w:pPr>
+        <w:ind w:firstLine="720"/>
+      </w:pPr>
+      <w:r>
+        <w:t xml:space="preserve">There are multiple points in the organization decision making process </w:t>
+      </w:r>
+      <w:r>
+        <w:t xml:space="preserve">about technology transfer opportunities where </w:t>
+      </w:r>
+      <w:r>
+        <w:t>development stage may in fact be a decision premise</w:t>
       </w:r>
       <w:r>
         <w:t>.</w:t>
       </w:r>
+      <w:r>
+        <w:t xml:space="preserve">  At the most basic level, organization decision-making involves setting the agenda, representing the problem, finding alternatives, and selecting alternatives (Simon, 1997).  This process is not necessarily </w:t>
+      </w:r>
+      <w:r>
+        <w:lastRenderedPageBreak/>
+        <w:t>linear and is more likely to b</w:t>
+      </w:r>
+      <w:r>
+        <w:t>e iterative.  D</w:t>
+      </w:r>
+      <w:r>
+        <w:t>evelopmen</w:t>
+      </w:r>
+      <w:r>
+        <w:t>t stage likely</w:t>
+      </w:r>
+      <w:r>
+        <w:t xml:space="preserve"> surface</w:t>
+      </w:r>
+      <w:r>
+        <w:t>s</w:t>
+      </w:r>
+      <w:r>
+        <w:t xml:space="preserve"> as a factor in organization decision-making about technology transfer opportunities during </w:t>
+      </w:r>
+      <w:r>
+        <w:t>the alternatives search and selection phases of the decision-making process</w:t>
+      </w:r>
+      <w:r>
+        <w:t>.</w:t>
+      </w:r>
     </w:p>
     <w:p>
       <w:pPr>
         <w:ind w:firstLine="720"/>
       </w:pPr>
       <w:r>
-        <w:t>Simon (1997) points out that m</w:t>
-      </w:r>
-      <w:r>
-        <w:t>ost ethical propositions are intertwined with factual propositions.  Therefore, most value pr</w:t>
-      </w:r>
-      <w:r>
-        <w:t>emises</w:t>
-      </w:r>
-      <w:r>
-        <w:t xml:space="preserve"> are intertwined</w:t>
-      </w:r>
-      <w:r>
-        <w:t xml:space="preserve"> with factual premises</w:t>
-      </w:r>
-      <w:r>
-        <w:t xml:space="preserve">.  One cannot derive factual </w:t>
-      </w:r>
-      <w:r>
-        <w:t xml:space="preserve">premises from value premises </w:t>
-      </w:r>
-      <w:r>
-        <w:t>or vice versa.  Trying to compare factual propositions to value propositions is tantamount to comparing apples and oranges.</w:t>
+        <w:t>Agenda setting refers to selecting the items on which to focus the attention of organization decision makers</w:t>
+      </w:r>
+      <w:r>
+        <w:t xml:space="preserve"> (Simon, 1997)</w:t>
+      </w:r>
+      <w:r>
+        <w:t>.  Acquiring university-created technologies can come to be considered for the agenda of decision makers through either an internal signaling system or a sensory mechanism triggered by the external environment.</w:t>
+      </w:r>
+      <w:r>
+        <w:t xml:space="preserve">  An example of an internal signal</w:t>
+      </w:r>
+      <w:r>
+        <w:t>ing system</w:t>
+      </w:r>
+      <w:r>
+        <w:t xml:space="preserve"> would be the number of research and development (R&amp;D) or new product development (NPD) projects in queue.  </w:t>
+      </w:r>
+      <w:r>
+        <w:t>The organization members responsible for these activities might establish a target for the number of such projects in queue, which would essentially act as an “order point.”  A signal would be sent to the appropriate organization members when some level of de</w:t>
+      </w:r>
+      <w:r>
+        <w:t>ficit</w:t>
+      </w:r>
+      <w:r>
+        <w:t xml:space="preserve"> in the number of projects in queue</w:t>
+      </w:r>
+      <w:r>
+        <w:t xml:space="preserve"> </w:t>
+      </w:r>
+      <w:r>
+        <w:t xml:space="preserve">is reached thus placing the need to acquire university-created technologies on the organization agenda.  </w:t>
+      </w:r>
+      <w:r>
+        <w:t xml:space="preserve">Development stage may serve as a decision premise that guides which types of technologies would be </w:t>
+      </w:r>
+      <w:r>
+        <w:t>considered for acquisition</w:t>
+      </w:r>
+      <w:r>
+        <w:t xml:space="preserve"> to restore the number of projects in queue to desired target levels.  In this case, t</w:t>
+      </w:r>
+      <w:r>
+        <w:t>he organization might</w:t>
+      </w:r>
+      <w:r>
+        <w:t xml:space="preserve"> establish that only technologies that have reached a given development stage shall be acquired.  This </w:t>
+      </w:r>
+      <w:r>
+        <w:t xml:space="preserve">would be a </w:t>
+      </w:r>
+      <w:r>
+        <w:t xml:space="preserve">value decision premise </w:t>
+      </w:r>
+      <w:r>
+        <w:t>and would</w:t>
+      </w:r>
+      <w:r>
+        <w:t xml:space="preserve"> act as a constraint to guide the decisions of organization members responsible for restoring</w:t>
+      </w:r>
+      <w:r>
+        <w:t xml:space="preserve"> the number of projects in queue to desired target levels.  In the absence of such value premises, </w:t>
+      </w:r>
+      <w:r>
+        <w:t>development stage might surface as a</w:t>
+      </w:r>
+      <w:r>
+        <w:t xml:space="preserve"> knowledge </w:t>
+      </w:r>
+      <w:r>
+        <w:t xml:space="preserve">decision </w:t>
+      </w:r>
+      <w:r>
+        <w:t xml:space="preserve">premise </w:t>
+      </w:r>
+      <w:r>
+        <w:t xml:space="preserve">that the organization members use </w:t>
+      </w:r>
+      <w:r>
+        <w:t xml:space="preserve">to formulate their decisions </w:t>
+      </w:r>
+      <w:r>
+        <w:t xml:space="preserve">about which technologies to consider for acquisition to restore the number of projects in queue to desired target levels.  An example of such a knowledge premise </w:t>
+      </w:r>
+      <w:r>
+        <w:lastRenderedPageBreak/>
+        <w:t>would be</w:t>
+      </w:r>
+      <w:r>
+        <w:t xml:space="preserve"> “the organization has more success with technologies that have reached at least a form-and-function prototype stage</w:t>
+      </w:r>
+      <w:r>
+        <w:t>.</w:t>
+      </w:r>
+      <w:r>
+        <w:t>”</w:t>
+      </w:r>
+      <w:r>
+        <w:t xml:space="preserve"> </w:t>
+      </w:r>
+      <w:r>
+        <w:t xml:space="preserve"> T</w:t>
+      </w:r>
+      <w:r>
+        <w:t xml:space="preserve">he veracity of </w:t>
+      </w:r>
+      <w:r>
+        <w:t xml:space="preserve">this premise </w:t>
+      </w:r>
+      <w:r>
+        <w:t>c</w:t>
+      </w:r>
+      <w:r>
+        <w:t>ould</w:t>
+      </w:r>
+      <w:r>
+        <w:t xml:space="preserve"> be empirically determined.</w:t>
       </w:r>
     </w:p>
     <w:p>
@@ -8216,278 +8720,97 @@
         <w:ind w:firstLine="720"/>
       </w:pPr>
       <w:r>
-        <w:t>Some of the nomenclature that Simon (1997) uses is a bit confusing.</w:t>
-      </w:r>
-      <w:r>
-        <w:t xml:space="preserve">  In the ordinary use of the term “factual” tends to mean that a statement or assertion is true in an absolute sense.  However, in framework described by Simon, factual propositions are not necessarily true although they can empirically be determined to be true or false in an absolute sense.  As such, a factual decision premise can be either true or false, accurate or inaccurate.  Given that factual premises are rooted in data and information, it seems more appropriate and less confusing to use </w:t>
-      </w:r>
-      <w:r>
-        <w:lastRenderedPageBreak/>
-        <w:t>the term knowledge propositions or knowledge premises, which is the term I shall use going forward.</w:t>
-      </w:r>
-    </w:p>
-    <w:p>
-      <w:pPr>
-        <w:ind w:firstLine="720"/>
-      </w:pPr>
-      <w:r>
-        <w:t>The term knowledge premise is also better aligned with the DIKW hierarchy.  Each element of the DIKW hierarchy incorporates the elements below it.  Knowledge builds upon data and information, which I previously noted</w:t>
-      </w:r>
-      <w:r>
-        <w:t xml:space="preserve"> roots factual premises.  Since both data and information can be incorrect, inaccurate, or incomplete so too can knowledge.  Therefore, knowledge decision premises may be either true or false in an absolute sense.</w:t>
-      </w:r>
-    </w:p>
-    <w:p>
-      <w:pPr>
-        <w:ind w:firstLine="720"/>
-      </w:pPr>
-      <w:r>
-        <w:t>Organization decision making is often an exercise in com</w:t>
-      </w:r>
-      <w:r>
-        <w:t>plex</w:t>
-      </w:r>
-      <w:r>
-        <w:t xml:space="preserve"> decision making</w:t>
-      </w:r>
-      <w:r>
-        <w:t xml:space="preserve"> in that the ultimate decision being made requires multiple antecedent decisions</w:t>
-      </w:r>
-      <w:r>
-        <w:t xml:space="preserve">.  </w:t>
-      </w:r>
-      <w:r>
-        <w:t>A decision at any given point in time may require a series of antecedent decisions</w:t>
-      </w:r>
-      <w:r>
-        <w:t xml:space="preserve"> that function as decision premises for the </w:t>
-      </w:r>
-      <w:r>
-        <w:t xml:space="preserve">ultimate </w:t>
-      </w:r>
-      <w:r>
-        <w:t>decision to be made along with other value and knowledge premises</w:t>
-      </w:r>
-      <w:r>
-        <w:t xml:space="preserve">.  Moreover, </w:t>
-      </w:r>
-      <w:r>
-        <w:t>th</w:t>
-      </w:r>
-      <w:r>
-        <w:t>e decisions made by a person in one</w:t>
-      </w:r>
-      <w:r>
-        <w:t xml:space="preserve"> </w:t>
-      </w:r>
-      <w:r>
-        <w:t xml:space="preserve">part of an </w:t>
-      </w:r>
-      <w:r>
-        <w:t xml:space="preserve">organization </w:t>
-      </w:r>
-      <w:r>
-        <w:t>may serve as</w:t>
-      </w:r>
-      <w:r>
-        <w:t xml:space="preserve"> decision premise</w:t>
-      </w:r>
-      <w:r>
-        <w:t>s for other persons in other parts of the</w:t>
-      </w:r>
-      <w:r>
-        <w:t xml:space="preserve"> organization</w:t>
-      </w:r>
-      <w:r>
-        <w:t>.</w:t>
-      </w:r>
-      <w:r>
-        <w:t xml:space="preserve">  </w:t>
-      </w:r>
-    </w:p>
-    <w:p>
-      <w:pPr>
-        <w:ind w:firstLine="720"/>
-      </w:pPr>
-      <w:r>
-        <w:t xml:space="preserve">Simon (1997) describes organization decision making as a “decision-fabricating process” (p. 24).  In some ways, this is analogous to formulating an argument, by which I’m referring to a line of reasoning to support a position, claim, or conclusion.  </w:t>
-      </w:r>
-      <w:r>
-        <w:t>Natural language arguments, as described by Fisher (2004), are</w:t>
-      </w:r>
-      <w:r>
-        <w:t xml:space="preserve"> created by combining independent </w:t>
-      </w:r>
-      <w:r>
-        <w:t>reasons</w:t>
-      </w:r>
-      <w:r>
-        <w:t xml:space="preserve">, </w:t>
-      </w:r>
-      <w:r>
-        <w:t>compound</w:t>
-      </w:r>
-      <w:r>
-        <w:t xml:space="preserve"> </w:t>
-      </w:r>
-      <w:r>
-        <w:t>reasons</w:t>
-      </w:r>
-      <w:r>
-        <w:t xml:space="preserve">, and </w:t>
-      </w:r>
-      <w:r>
-        <w:t>necessary intermediate</w:t>
-      </w:r>
-      <w:r>
-        <w:t xml:space="preserve"> conclusions to provide the justification for a main conclusion</w:t>
-      </w:r>
-      <w:r>
-        <w:t>.</w:t>
-      </w:r>
-      <w:r>
-        <w:t xml:space="preserve"> </w:t>
-      </w:r>
-      <w:r>
-        <w:t xml:space="preserve"> </w:t>
-      </w:r>
-      <w:r>
-        <w:t xml:space="preserve"> </w:t>
-      </w:r>
-      <w:r>
-        <w:t xml:space="preserve">The veracity of only one of several independent reasons is enough to justify a conclusion while the veracity of all </w:t>
-      </w:r>
-      <w:r>
-        <w:t xml:space="preserve">compound </w:t>
-      </w:r>
-      <w:r>
-        <w:t xml:space="preserve">reasons must be established to justify a conclusion.  </w:t>
-      </w:r>
-      <w:r>
-        <w:t xml:space="preserve">Likewise, organization members combine </w:t>
-      </w:r>
-      <w:r>
-        <w:t xml:space="preserve">value </w:t>
-      </w:r>
-      <w:r>
-        <w:t xml:space="preserve">and </w:t>
-      </w:r>
-      <w:r>
-        <w:t xml:space="preserve">knowledge decision premises </w:t>
-      </w:r>
-      <w:r>
-        <w:t>(including antecedent decisions</w:t>
-      </w:r>
-      <w:r>
-        <w:t xml:space="preserve"> serving as decision premises for subsequent decisions</w:t>
-      </w:r>
-      <w:r>
-        <w:t xml:space="preserve">) in </w:t>
-      </w:r>
-      <w:r>
-        <w:t>a Boolean fashion</w:t>
-      </w:r>
-      <w:r>
-        <w:t xml:space="preserve"> </w:t>
-      </w:r>
-      <w:r>
-        <w:t xml:space="preserve">to </w:t>
-      </w:r>
-      <w:r>
-        <w:t xml:space="preserve">guide the decision-making process and </w:t>
-      </w:r>
-      <w:r>
-        <w:t>produce</w:t>
-      </w:r>
-      <w:r>
-        <w:t xml:space="preserve"> a</w:t>
-      </w:r>
-      <w:r>
-        <w:t xml:space="preserve"> given</w:t>
-      </w:r>
-      <w:r>
-        <w:t xml:space="preserve"> organization decision.</w:t>
-      </w:r>
-      <w:r>
-        <w:t xml:space="preserve"> </w:t>
-      </w:r>
-    </w:p>
-    <w:p>
-      <w:pPr>
-        <w:ind w:firstLine="720"/>
-      </w:pPr>
-      <w:r>
-        <w:lastRenderedPageBreak/>
-        <w:t xml:space="preserve">The ultimate decisions of organizations regarding technology transfer opportunities </w:t>
-      </w:r>
-      <w:r>
-        <w:t xml:space="preserve">are </w:t>
-      </w:r>
-      <w:r>
-        <w:t xml:space="preserve">likely </w:t>
-      </w:r>
-      <w:r>
-        <w:t>complex decisions requiring</w:t>
-      </w:r>
-      <w:r>
-        <w:t xml:space="preserve"> several antecedent decisions. </w:t>
-      </w:r>
-      <w:r>
-        <w:t xml:space="preserve">Moreover, it’s likely that at least some of the decision premises (including antecedent decisions serving as decision premises for subsequent decisions) are compound premises meaning that all premises are required to justify the action.  If development stage is a factor in the decisions of private sector organizations not to acquire any given university-created technology, it probably manifests as a decision premise in either the ultimate decision or an antecedent decision.  Moreover, development stage alone will be sufficient to produce a decision </w:t>
-      </w:r>
-      <w:r>
-        <w:t xml:space="preserve">not to pursue a university technology transfer opportunity if it </w:t>
-      </w:r>
-      <w:r>
-        <w:t xml:space="preserve">is </w:t>
-      </w:r>
-      <w:r>
-        <w:t xml:space="preserve">part of a </w:t>
-      </w:r>
-      <w:r>
-        <w:t xml:space="preserve">set </w:t>
-      </w:r>
-      <w:r>
-        <w:t xml:space="preserve">of compound </w:t>
-      </w:r>
-      <w:r>
-        <w:t>decision premise</w:t>
-      </w:r>
-      <w:r>
-        <w:t>s for any decision point in the decision chain.</w:t>
-      </w:r>
-    </w:p>
-    <w:p>
-      <w:pPr>
-        <w:pStyle w:val="LiteratureReviewHeader2Bold"/>
-      </w:pPr>
-      <w:bookmarkStart w:id="19" w:name="_Toc44577415"/>
-      <w:r>
-        <w:t>Development Stage in Organization Decision Making About Acquiring Technologies</w:t>
-      </w:r>
-      <w:bookmarkEnd w:id="19"/>
-    </w:p>
-    <w:p>
-      <w:pPr>
-        <w:ind w:firstLine="720"/>
-      </w:pPr>
-      <w:r>
-        <w:t xml:space="preserve">There are multiple points in the organization decision making process </w:t>
-      </w:r>
-      <w:r>
-        <w:t>about</w:t>
-      </w:r>
-      <w:r>
-        <w:t xml:space="preserve"> te</w:t>
-      </w:r>
-      <w:r>
-        <w:t xml:space="preserve">chnology transfer opportunities where </w:t>
-      </w:r>
-      <w:r>
-        <w:t>development stage may in fact be a decision premise</w:t>
-      </w:r>
-      <w:r>
-        <w:t>.</w:t>
+        <w:t xml:space="preserve">Technology scouting would constitute an example of a sensory </w:t>
+      </w:r>
+      <w:r>
+        <w:t xml:space="preserve">system </w:t>
+      </w:r>
+      <w:r>
+        <w:t>tri</w:t>
+      </w:r>
+      <w:r>
+        <w:t>ggered</w:t>
+      </w:r>
+      <w:r>
+        <w:t xml:space="preserve"> b</w:t>
+      </w:r>
+      <w:r>
+        <w:t>y</w:t>
+      </w:r>
+      <w:r>
+        <w:t xml:space="preserve"> the external environment.</w:t>
+      </w:r>
+      <w:r>
+        <w:t xml:space="preserve">  In many organizations, individuals are charge</w:t>
+      </w:r>
+      <w:r>
+        <w:t>d</w:t>
+      </w:r>
+      <w:r>
+        <w:t xml:space="preserve"> with scanning the external environment for opportunities to acquire university-created technologies.  Specific university technology transfer opportunities only reach the organization agenda if the individuals charged with scanning the environment come across a technology </w:t>
+      </w:r>
+      <w:r>
+        <w:t>and decides to place it on the decision agenda of the organization</w:t>
+      </w:r>
+      <w:r>
+        <w:t>.  Development stage may constitute one of the decision premises that the</w:t>
+      </w:r>
+      <w:r>
+        <w:t>se</w:t>
+      </w:r>
+      <w:r>
+        <w:t xml:space="preserve"> individual</w:t>
+      </w:r>
+      <w:r>
+        <w:t>s</w:t>
+      </w:r>
+      <w:r>
+        <w:t xml:space="preserve"> use to determine whether to put a given technology forward </w:t>
+      </w:r>
+      <w:r>
+        <w:t>as an alternative for the</w:t>
+      </w:r>
+      <w:r>
+        <w:t xml:space="preserve"> organization’s </w:t>
+      </w:r>
+      <w:r>
+        <w:t>consideration</w:t>
+      </w:r>
+      <w:r>
+        <w:t>.  This</w:t>
+      </w:r>
+      <w:r>
+        <w:t xml:space="preserve"> could be a value premise such as “the organization shall only consider technologies </w:t>
+      </w:r>
+      <w:r>
+        <w:t xml:space="preserve">for new therapeutics for which there is data available from </w:t>
+      </w:r>
+      <w:r>
+        <w:rPr>
+          <w:i/>
+        </w:rPr>
+        <w:t>in vivo</w:t>
+      </w:r>
+      <w:r>
+        <w:t xml:space="preserve"> testing</w:t>
+      </w:r>
+      <w:r>
+        <w:t>” or a knowledge premise such as “the organizati</w:t>
+      </w:r>
+      <w:r>
+        <w:t xml:space="preserve">on has never previously licensed any university technology </w:t>
+      </w:r>
+      <w:r>
+        <w:t xml:space="preserve">for which there was not data available from </w:t>
+      </w:r>
+      <w:r>
+        <w:rPr>
+          <w:i/>
+        </w:rPr>
+        <w:t>in vivo</w:t>
+      </w:r>
+      <w:r>
+        <w:t xml:space="preserve"> testing.”  The former is an imperative statement for which true or false is meaningless.  The veracity of the latter can be evaluated empirically.</w:t>
       </w:r>
       <w:bookmarkStart w:id="20" w:name="_GoBack"/>
       <w:bookmarkEnd w:id="20"/>
@@ -8554,14 +8877,14 @@
         <w:rPr>
           <w:color w:val="FF0000"/>
         </w:rPr>
-        <w:t xml:space="preserve">Organizations can obtain some technology (i.e., information) without much cost while they may need to expend significant resources to acquire other technology.  When expending resources to acquire technology, there is the risk of a degradation in the organization’s circumstance because of uncertainty about whether the technology will enable the organization to achieve its objective.  Organizations evaluate the attainment of the objectives in terms of desired outcomes (i.e., preferences).  However, it is possible for one preference to conflict with </w:t>
+        <w:t xml:space="preserve">Organizations can obtain some technology (i.e., information) without much cost while they may need to expend significant resources to acquire other technology.  When expending resources to acquire technology, there is the risk of a degradation in the organization’s </w:t>
       </w:r>
       <w:r>
         <w:rPr>
           <w:color w:val="FF0000"/>
         </w:rPr>
         <w:lastRenderedPageBreak/>
-        <w:t xml:space="preserve">another.  As such, there is also the risk that making use of an acquired technology can positively impact one preference while negatively impacting another. </w:t>
+        <w:t xml:space="preserve">circumstance because of uncertainty about whether the technology will enable the organization to achieve its objective.  Organizations evaluate the attainment of the objectives in terms of desired outcomes (i.e., preferences).  However, it is possible for one preference to conflict with another.  As such, there is also the risk that making use of an acquired technology can positively impact one preference while negatively impacting another. </w:t>
       </w:r>
     </w:p>
     <w:p>
@@ -8623,12 +8946,19 @@
         <w:rPr>
           <w:color w:val="FF0000"/>
         </w:rPr>
-        <w:t>.  In an environment where organizations are faced with more opportunities to acquire technology than there are resources to make use of them, how and why does an organization choose to pursue one technology and not another?  If organizations are amenable to acquiring and applying technology and have the capacity and resources to do so but have chosen not to, why do they choose not to pur</w:t>
+        <w:t xml:space="preserve">.  In an environment where organizations are faced with more opportunities to acquire technology than there are resources to make use of them, how and why does an organization choose to pursue one technology and not another?  If organizations are amenable to acquiring and applying technology and have the capacity and resources to do so but have chosen not to, why do they choose not to </w:t>
       </w:r>
       <w:r>
         <w:rPr>
           <w:color w:val="FF0000"/>
         </w:rPr>
+        <w:lastRenderedPageBreak/>
+        <w:t>pur</w:t>
+      </w:r>
+      <w:r>
+        <w:rPr>
+          <w:color w:val="FF0000"/>
+        </w:rPr>
         <w:t>sue available technology that appears</w:t>
       </w:r>
       <w:r>
@@ -8667,342 +8997,341 @@
         <w:rPr>
           <w:color w:val="FF0000"/>
         </w:rPr>
+        <w:t>Organizations seeking to engage in technology transfer are bounded not just by the constraints of the cognitive capacities of their people, finite time frames, and limited data (March, 1997) but also resource limitations that constrain their capacities for seeking, acquiring, and using new technology.</w:t>
+      </w:r>
+    </w:p>
+    <w:p>
+      <w:pPr>
+        <w:ind w:firstLine="720"/>
+        <w:rPr>
+          <w:color w:val="FF0000"/>
+        </w:rPr>
+      </w:pPr>
+      <w:r>
+        <w:rPr>
+          <w:color w:val="FF0000"/>
+        </w:rPr>
+        <w:t>It’s reasonable to assume that organizations faced with uncertain choices regarding technology that they can possibly acquire to help achieve their purposes will seek additional data and information try to reduce the uncertainty surrounding the likelihood of being able to successfully use the technology.  This additional data and information includes meta-information about the technology itself (i.e., information about information).</w:t>
+      </w:r>
+    </w:p>
+    <w:p>
+      <w:pPr>
+        <w:ind w:firstLine="720"/>
+        <w:rPr>
+          <w:color w:val="FF0000"/>
+        </w:rPr>
+      </w:pPr>
+      <w:r>
+        <w:rPr>
+          <w:color w:val="FF0000"/>
+        </w:rPr>
+        <w:t>One can presume that there is little need for organizations to expend significant resources actively seeking opportunities or conducting exhaustive rational evaluations of each opportunity before making a choice.  According to bounded rationality, organizations in such situations should and will use heuristics to make their decisions (March, 1997).</w:t>
+      </w:r>
+    </w:p>
+    <w:p>
+      <w:pPr>
+        <w:pStyle w:val="LiteratureReviewHeader2Bold"/>
+      </w:pPr>
+      <w:bookmarkStart w:id="22" w:name="_Toc44577417"/>
+      <w:r>
+        <w:t xml:space="preserve">Development Stage in </w:t>
+      </w:r>
+      <w:r>
+        <w:t xml:space="preserve">Federal </w:t>
+      </w:r>
+      <w:r>
+        <w:t>Technology Transfer Policy</w:t>
+      </w:r>
+      <w:bookmarkEnd w:id="22"/>
+    </w:p>
+    <w:p>
+      <w:pPr>
+        <w:ind w:firstLine="720"/>
+      </w:pPr>
+      <w:r>
+        <w:t xml:space="preserve">Federal technology transfer policy does not explicitly and directly address development stage but there are aspects that one can use to </w:t>
+      </w:r>
+      <w:r>
+        <w:t>draw some conclusions</w:t>
+      </w:r>
+      <w:r>
+        <w:t xml:space="preserve"> about the role of development stage in </w:t>
+      </w:r>
+      <w:r>
+        <w:t xml:space="preserve">relevant </w:t>
+      </w:r>
+      <w:r>
+        <w:t>federal public policy</w:t>
+      </w:r>
+      <w:r>
+        <w:t xml:space="preserve"> regarding technology transfer</w:t>
+      </w:r>
+      <w:r>
+        <w:t xml:space="preserve">.  </w:t>
+      </w:r>
+      <w:r>
+        <w:t xml:space="preserve">Murphy and Edwards (2003) argued that the federal government considers </w:t>
+      </w:r>
+      <w:r>
+        <w:t xml:space="preserve">the </w:t>
+      </w:r>
+      <w:r>
+        <w:t xml:space="preserve">commercialization of technologies created from federally-funded research and development as the responsibility of the private sector.  For example, the Department of Energy (DOE) and the National Renewable </w:t>
+      </w:r>
+      <w:r>
         <w:lastRenderedPageBreak/>
-        <w:t>Organizations seeking to engage in technology transfer are bounded not just by the constraints of the cognitive capacities of their people, finite time frames, and limited data (March, 1997) but also resource limitations that constrain their capacities for seeking, acquiring, and using new technology.</w:t>
+        <w:t>Energy Laboratory (NREL) expect private sector firms to develop offerings based on its technologies and introduced them to the marketplace.</w:t>
+      </w:r>
+      <w:r>
+        <w:t xml:space="preserve">  There are two primary principles that significantly influence federal public policy regarding technology transfer.  </w:t>
+      </w:r>
+      <w:r>
+        <w:t>The f</w:t>
+      </w:r>
+      <w:r>
+        <w:t>irst</w:t>
+      </w:r>
+      <w:r>
+        <w:t xml:space="preserve"> principle is that </w:t>
+      </w:r>
+      <w:r>
+        <w:t xml:space="preserve">the </w:t>
+      </w:r>
+      <w:r>
+        <w:t>federal government</w:t>
+      </w:r>
+      <w:r>
+        <w:t xml:space="preserve"> should not pick winners and losers in the private sector.  </w:t>
+      </w:r>
+      <w:r>
+        <w:t>The second is that</w:t>
+      </w:r>
+      <w:r>
+        <w:t xml:space="preserve"> the </w:t>
+      </w:r>
+      <w:r>
+        <w:t>f</w:t>
+      </w:r>
+      <w:r>
+        <w:t>ederal govern</w:t>
+      </w:r>
+      <w:r>
+        <w:t>ment</w:t>
+      </w:r>
+      <w:r>
+        <w:t xml:space="preserve"> should not encourage a dependence on </w:t>
+      </w:r>
+      <w:r>
+        <w:t xml:space="preserve">federally provided financial support (i.e., </w:t>
+      </w:r>
+      <w:r>
+        <w:t>“corporate welfare”</w:t>
+      </w:r>
+      <w:r>
+        <w:t>)</w:t>
+      </w:r>
+      <w:r>
+        <w:t xml:space="preserve"> among the private sector (Murphy and Edwards).</w:t>
       </w:r>
     </w:p>
     <w:p>
       <w:pPr>
         <w:ind w:firstLine="720"/>
-        <w:rPr>
-          <w:color w:val="FF0000"/>
-        </w:rPr>
-      </w:pPr>
-      <w:r>
-        <w:rPr>
-          <w:color w:val="FF0000"/>
-        </w:rPr>
-        <w:t>It’s reasonable to assume that organizations faced with uncertain choices regarding technology that they can possibly acquire to help achieve their purposes will seek additional data and information try to reduce the uncertainty surrounding the likelihood of being able to successfully use the technology.  This additional data and information includes meta-information about the technology itself (i.e., information about information).</w:t>
+      </w:pPr>
+      <w:r>
+        <w:t>The Small Business Innovation Research (SBIR) program created by the Small Business Innovation Development Act of 1982</w:t>
+      </w:r>
+      <w:r>
+        <w:t xml:space="preserve"> </w:t>
+      </w:r>
+      <w:r>
+        <w:t>(Pub.L. 97-219)</w:t>
+      </w:r>
+      <w:r>
+        <w:t xml:space="preserve"> considers development stage in a broad sense.  The program is structured into three phases – feasibility (Phase I), development (Phase II), and commercialization (Phase III).  However, the federal government only provides funding for t</w:t>
+      </w:r>
+      <w:r>
+        <w:t>he first two phases.  P</w:t>
+      </w:r>
+      <w:r>
+        <w:t>rojects generally are focused on addressing identified needs within federal agencies.</w:t>
+      </w:r>
+      <w:r>
+        <w:t xml:space="preserve">  The NSF is the only agency that has broadened its SBIR program to consider projects more generally aligned with the overall mission of the agency that seek to serve private sector markets.  </w:t>
+      </w:r>
+      <w:r>
+        <w:t>However, only small businesses as defined by the government are eligible to participate in the program.  Moreover, it accounts for less than three percent (3%) of the extramural research and development budgets of federal agencies.  Even more, projects aren’t necessarily connected with technologies derived from previous federally-funded research and development</w:t>
+      </w:r>
+      <w:r>
+        <w:t xml:space="preserve"> programs (</w:t>
+      </w:r>
+      <w:r>
+        <w:t>U.S. Small Business Administration</w:t>
+      </w:r>
+      <w:r>
+        <w:t>, n.d.).</w:t>
       </w:r>
     </w:p>
     <w:p>
       <w:pPr>
         <w:ind w:firstLine="720"/>
-        <w:rPr>
-          <w:color w:val="FF0000"/>
-        </w:rPr>
-      </w:pPr>
-      <w:r>
-        <w:rPr>
-          <w:color w:val="FF0000"/>
-        </w:rPr>
-        <w:t>One can presume that there is little need for organizations to expend significant resources actively seeking opportunities or conducting exhaustive rational evaluations of each opportunity before making a choice.  According to bounded rationality, organizations in such situations should and will use heuristics to make their decisions (March, 1997).</w:t>
-      </w:r>
-    </w:p>
-    <w:p>
-      <w:pPr>
-        <w:pStyle w:val="LiteratureReviewHeader2Bold"/>
-      </w:pPr>
-      <w:bookmarkStart w:id="22" w:name="_Toc44577417"/>
-      <w:r>
-        <w:t xml:space="preserve">Development Stage in </w:t>
-      </w:r>
-      <w:r>
-        <w:t xml:space="preserve">Federal </w:t>
-      </w:r>
-      <w:r>
-        <w:t>Technology Transfer Policy</w:t>
-      </w:r>
-      <w:bookmarkEnd w:id="22"/>
+      </w:pPr>
+      <w:r>
+        <w:t xml:space="preserve">Studies of federal technology transfer policy typically have not focused on development stage.  </w:t>
+      </w:r>
+      <w:r>
+        <w:t xml:space="preserve">One of the most glaring issues </w:t>
+      </w:r>
+      <w:r>
+        <w:t>about studies</w:t>
+      </w:r>
+      <w:r>
+        <w:t xml:space="preserve"> of federal policy regarding technology transfer in general is the</w:t>
+      </w:r>
+      <w:r>
+        <w:t xml:space="preserve"> </w:t>
+      </w:r>
+      <w:r>
+        <w:t>narrow</w:t>
+      </w:r>
+      <w:r>
+        <w:t xml:space="preserve"> </w:t>
+      </w:r>
+      <w:r>
+        <w:t>focus on either the Bayh-Dole Act of 1980 (Dai, Pop &amp; Bretschneider, 2005) or the Small Business Innovation Research (SBIR) program that was created by Pub.L. 97-219 The Small Business Innovation Development Act of 1982 (</w:t>
+      </w:r>
+      <w:r>
+        <w:t xml:space="preserve">see, e.g., </w:t>
+      </w:r>
+      <w:r>
+        <w:lastRenderedPageBreak/>
+        <w:t xml:space="preserve">Andersen, Bray &amp; Link, 2017; Joshi, Inouye &amp; Robinson, n.d.; Link &amp; Scott, 2010).  </w:t>
+      </w:r>
+      <w:r>
+        <w:t xml:space="preserve">Other </w:t>
+      </w:r>
+      <w:r>
+        <w:t>research</w:t>
+      </w:r>
+      <w:r>
+        <w:t xml:space="preserve"> has</w:t>
+      </w:r>
+      <w:r>
+        <w:t xml:space="preserve"> ventured into the broader innovation policy of the United States (</w:t>
+      </w:r>
+      <w:r>
+        <w:t xml:space="preserve">see, e.g., </w:t>
+      </w:r>
+      <w:r>
+        <w:t xml:space="preserve">Hemel, Ouellett &amp; Larrimore, 2019). </w:t>
+      </w:r>
+      <w:r>
+        <w:t xml:space="preserve"> </w:t>
+      </w:r>
+      <w:r>
+        <w:t xml:space="preserve">My review of the literature revealed no current studies </w:t>
+      </w:r>
+      <w:r>
+        <w:t xml:space="preserve">that </w:t>
+      </w:r>
+      <w:r>
+        <w:t xml:space="preserve">specifically </w:t>
+      </w:r>
+      <w:r>
+        <w:t>investigate</w:t>
+      </w:r>
+      <w:r>
+        <w:t>d the issue of development stage in federal technology transfer policy.</w:t>
+      </w:r>
+      <w:r>
+        <w:t xml:space="preserve"> </w:t>
+      </w:r>
+      <w:r>
+        <w:t>Many of the</w:t>
+      </w:r>
+      <w:r>
+        <w:t xml:space="preserve"> s</w:t>
+      </w:r>
+      <w:r>
+        <w:t>tudies</w:t>
+      </w:r>
+      <w:r>
+        <w:t xml:space="preserve"> I unearthed that provided policy options </w:t>
+      </w:r>
+      <w:r>
+        <w:t xml:space="preserve">regarding federal technology transfer policy </w:t>
+      </w:r>
+      <w:r>
+        <w:t>we</w:t>
+      </w:r>
+      <w:r>
+        <w:t xml:space="preserve">re generally formative evaluation studies for specific programs, </w:t>
+      </w:r>
+      <w:r>
+        <w:t>particularly</w:t>
+      </w:r>
+      <w:r>
+        <w:t xml:space="preserve"> the SBIR program.</w:t>
+      </w:r>
     </w:p>
     <w:p>
       <w:pPr>
         <w:ind w:firstLine="720"/>
       </w:pPr>
       <w:r>
-        <w:t xml:space="preserve">Federal technology transfer policy does not explicitly and directly address development stage but there are aspects that one can use to </w:t>
-      </w:r>
-      <w:r>
-        <w:t>draw some conclusions</w:t>
-      </w:r>
-      <w:r>
-        <w:t xml:space="preserve"> about the role of development stage in </w:t>
-      </w:r>
-      <w:r>
-        <w:t xml:space="preserve">relevant </w:t>
-      </w:r>
-      <w:r>
-        <w:t>federal public policy</w:t>
-      </w:r>
-      <w:r>
-        <w:t xml:space="preserve"> regarding technology transfer</w:t>
+        <w:t xml:space="preserve">Kochenkova, Grimaldi, and Munari (2016) </w:t>
+      </w:r>
+      <w:r>
+        <w:t xml:space="preserve">examined 46 studies that either explicitly referenced public support mechanisms to facilitate university </w:t>
+      </w:r>
+      <w:r>
+        <w:t xml:space="preserve">technology </w:t>
+      </w:r>
+      <w:r>
+        <w:t>transfer activities or conducted investigations of single policy measures or sets of measures aimed at technology transfer</w:t>
       </w:r>
       <w:r>
         <w:t xml:space="preserve">.  </w:t>
       </w:r>
       <w:r>
-        <w:t xml:space="preserve">Murphy and Edwards (2003) argued that the federal government considers </w:t>
-      </w:r>
-      <w:r>
-        <w:t xml:space="preserve">the </w:t>
-      </w:r>
-      <w:r>
-        <w:t>commercialization of technologies created from federally-funded research and development as the responsibility of the private sector.  For example, the Department of Energy (DOE) and the National Renewable Energy Laboratory (NREL) expect private sector firms to develop offerings based on its technologies and introduced them to the marketplace.</w:t>
-      </w:r>
-      <w:r>
-        <w:t xml:space="preserve">  There are two primary principles that significantly influence federal public policy regarding technology transfer.  </w:t>
-      </w:r>
-      <w:r>
-        <w:t>The f</w:t>
-      </w:r>
-      <w:r>
-        <w:t>irst</w:t>
-      </w:r>
-      <w:r>
-        <w:t xml:space="preserve"> principle is </w:t>
+        <w:t>They found that the primary public policy measures studied in the literature included legislative and institutional measures, direct financial measures, and competence-building measures.  In general, all the studies were focused on either policy design or impact assessment</w:t>
+      </w:r>
+      <w:r>
+        <w:t xml:space="preserve">. </w:t>
+      </w:r>
+      <w:r>
+        <w:t xml:space="preserve">A significant number of the studies focused on the design of intellectual property rights.  </w:t>
+      </w:r>
+      <w:r>
+        <w:t>Relatively fewer studies detailed the impact public policy measures had on actual university technology transfer rates and outcomes.</w:t>
+      </w:r>
+      <w:r>
+        <w:t xml:space="preserve">  None of the studies appeared to address the issue of development stage.</w:t>
+      </w:r>
+    </w:p>
+    <w:p>
+      <w:pPr>
+        <w:pStyle w:val="LiteratureReviewHeader1Bold"/>
+      </w:pPr>
+      <w:bookmarkStart w:id="23" w:name="_Toc44577418"/>
+      <w:r>
+        <w:t>Conclusion</w:t>
+      </w:r>
+      <w:bookmarkEnd w:id="23"/>
+    </w:p>
+    <w:p>
+      <w:r>
+        <w:tab/>
+      </w:r>
+      <w:r>
+        <w:t xml:space="preserve">This literature review sought to identify the relevant conceptual and theoretical frameworks for a proposed study of the role of development stage in university technology transfer.  </w:t>
+      </w:r>
+      <w:r>
+        <w:t xml:space="preserve">In broad terms, the proposed study aims to provide insight into why private sector organizations choose not to pursue the acquisition and use of university-created technologies that seem to align the with their mission and profit motives even when the organizations appear to </w:t>
       </w:r>
       <w:r>
         <w:lastRenderedPageBreak/>
-        <w:t xml:space="preserve">that </w:t>
-      </w:r>
-      <w:r>
-        <w:t xml:space="preserve">the </w:t>
-      </w:r>
-      <w:r>
-        <w:t>federal government</w:t>
-      </w:r>
-      <w:r>
-        <w:t xml:space="preserve"> should not pick winners and losers in the private sector.  </w:t>
-      </w:r>
-      <w:r>
-        <w:t>The second is that</w:t>
-      </w:r>
-      <w:r>
-        <w:t xml:space="preserve"> the </w:t>
-      </w:r>
-      <w:r>
-        <w:t>f</w:t>
-      </w:r>
-      <w:r>
-        <w:t>ederal govern</w:t>
-      </w:r>
-      <w:r>
-        <w:t>ment</w:t>
-      </w:r>
-      <w:r>
-        <w:t xml:space="preserve"> should not encourage a dependence on </w:t>
-      </w:r>
-      <w:r>
-        <w:t xml:space="preserve">federally provided financial support (i.e., </w:t>
-      </w:r>
-      <w:r>
-        <w:t>“corporate welfare”</w:t>
-      </w:r>
-      <w:r>
-        <w:t>)</w:t>
-      </w:r>
-      <w:r>
-        <w:t xml:space="preserve"> among the private sector (Murphy and Edwards).</w:t>
-      </w:r>
-    </w:p>
-    <w:p>
-      <w:pPr>
-        <w:ind w:firstLine="720"/>
-      </w:pPr>
-      <w:r>
-        <w:t>The Small Business Innovation Research (SBIR) program created by the Small Business Innovation Development Act of 1982</w:t>
-      </w:r>
-      <w:r>
-        <w:t xml:space="preserve"> </w:t>
-      </w:r>
-      <w:r>
-        <w:t>(Pub.L. 97-219)</w:t>
-      </w:r>
-      <w:r>
-        <w:t xml:space="preserve"> considers development stage in a broad sense.  The program is structured into three phases – feasibility (Phase I), development (Phase II), and commercialization (Phase III).  However, the federal government only provides funding for t</w:t>
-      </w:r>
-      <w:r>
-        <w:t>he first two phases.  P</w:t>
-      </w:r>
-      <w:r>
-        <w:t>rojects generally are focused on addressing identified needs within federal agencies.</w:t>
-      </w:r>
-      <w:r>
-        <w:t xml:space="preserve">  The NSF is the only agency that has broadened its SBIR program to consider projects more generally aligned with the overall mission of the agency that seek to serve private sector markets.  </w:t>
-      </w:r>
-      <w:r>
-        <w:t>However, only small businesses as defined by the government are eligible to participate in the program.  Moreover, it accounts for less than three percent (3%) of the extramural research and development budgets of federal agencies.  Even more, projects aren’t necessarily connected with technologies derived from previous federally-funded research and development</w:t>
-      </w:r>
-      <w:r>
-        <w:t xml:space="preserve"> programs (</w:t>
-      </w:r>
-      <w:r>
-        <w:t>U.S. Small Business Administration</w:t>
-      </w:r>
-      <w:r>
-        <w:t>, n.d.).</w:t>
-      </w:r>
-    </w:p>
-    <w:p>
-      <w:pPr>
-        <w:ind w:firstLine="720"/>
-      </w:pPr>
-      <w:r>
-        <w:t xml:space="preserve">Studies of federal technology transfer policy typically have not focused on development stage.  </w:t>
-      </w:r>
-      <w:r>
-        <w:t xml:space="preserve">One of the most glaring issues </w:t>
-      </w:r>
-      <w:r>
-        <w:t>about studies</w:t>
-      </w:r>
-      <w:r>
-        <w:t xml:space="preserve"> of federal policy regarding technology transfer in general is the</w:t>
-      </w:r>
-      <w:r>
-        <w:t xml:space="preserve"> </w:t>
-      </w:r>
-      <w:r>
-        <w:t>narrow</w:t>
-      </w:r>
-      <w:r>
-        <w:t xml:space="preserve"> </w:t>
-      </w:r>
-      <w:r>
-        <w:t>focus on either the Bayh-Dole Act of 1980 (Dai, Pop &amp; Bretschneider, 2005) or the Small Business Innovation Research (SBIR) program that was created by Pub.L. 97-219 The Small Business Innovation Development Act of 1982 (</w:t>
-      </w:r>
-      <w:r>
-        <w:t xml:space="preserve">see, e.g., </w:t>
-      </w:r>
-      <w:r>
-        <w:t xml:space="preserve">Andersen, Bray &amp; Link, 2017; Joshi, Inouye &amp; Robinson, n.d.; Link &amp; Scott, 2010).  </w:t>
-      </w:r>
-      <w:r>
-        <w:t xml:space="preserve">Other </w:t>
-      </w:r>
-      <w:r>
-        <w:t>research</w:t>
-      </w:r>
-      <w:r>
-        <w:t xml:space="preserve"> has</w:t>
-      </w:r>
-      <w:r>
-        <w:t xml:space="preserve"> ventured into the broader innovation policy of the United States (</w:t>
-      </w:r>
-      <w:r>
-        <w:t xml:space="preserve">see, e.g., </w:t>
-      </w:r>
-      <w:r>
-        <w:t xml:space="preserve">Hemel, Ouellett &amp; Larrimore, 2019). </w:t>
-      </w:r>
-      <w:r>
-        <w:t xml:space="preserve"> </w:t>
-      </w:r>
-      <w:r>
-        <w:t xml:space="preserve">My review of the literature revealed no current studies </w:t>
-      </w:r>
-      <w:r>
-        <w:t xml:space="preserve">that </w:t>
-      </w:r>
-      <w:r>
-        <w:lastRenderedPageBreak/>
-        <w:t xml:space="preserve">specifically </w:t>
-      </w:r>
-      <w:r>
-        <w:t>investigate</w:t>
-      </w:r>
-      <w:r>
-        <w:t>d the issue of development stage in federal technology transfer policy.</w:t>
-      </w:r>
-      <w:r>
-        <w:t xml:space="preserve"> </w:t>
-      </w:r>
-      <w:r>
-        <w:t>Many of the</w:t>
-      </w:r>
-      <w:r>
-        <w:t xml:space="preserve"> s</w:t>
-      </w:r>
-      <w:r>
-        <w:t>tudies</w:t>
-      </w:r>
-      <w:r>
-        <w:t xml:space="preserve"> I unearthed that provided policy options </w:t>
-      </w:r>
-      <w:r>
-        <w:t xml:space="preserve">regarding federal technology transfer policy </w:t>
-      </w:r>
-      <w:r>
-        <w:t>we</w:t>
-      </w:r>
-      <w:r>
-        <w:t xml:space="preserve">re generally formative evaluation studies for specific programs, </w:t>
-      </w:r>
-      <w:r>
-        <w:t>particularly</w:t>
-      </w:r>
-      <w:r>
-        <w:t xml:space="preserve"> the SBIR program.</w:t>
-      </w:r>
-    </w:p>
-    <w:p>
-      <w:pPr>
-        <w:ind w:firstLine="720"/>
-      </w:pPr>
-      <w:r>
-        <w:t xml:space="preserve">Kochenkova, Grimaldi, and Munari (2016) </w:t>
-      </w:r>
-      <w:r>
-        <w:t xml:space="preserve">examined 46 studies that either explicitly referenced public support mechanisms to facilitate university </w:t>
-      </w:r>
-      <w:r>
-        <w:t xml:space="preserve">technology </w:t>
-      </w:r>
-      <w:r>
-        <w:t>transfer activities or conducted investigations of single policy measures or sets of measures aimed at technology transfer</w:t>
-      </w:r>
-      <w:r>
-        <w:t xml:space="preserve">.  </w:t>
-      </w:r>
-      <w:r>
-        <w:t>They found that the primary public policy measures studied in the literature included legislative and institutional measures, direct financial measures, and competence-building measures.  In general, all the studies were focused on either policy design or impact assessment</w:t>
-      </w:r>
-      <w:r>
-        <w:t xml:space="preserve">. </w:t>
-      </w:r>
-      <w:r>
-        <w:t xml:space="preserve">A significant number of the studies focused on the design of intellectual property rights.  </w:t>
-      </w:r>
-      <w:r>
-        <w:t>Relatively fewer studies detailed the impact public policy measures had on actual university technology transfer rates and outcomes.</w:t>
-      </w:r>
-      <w:r>
-        <w:t xml:space="preserve">  None of the studies appeared to address the issue of development stage.</w:t>
-      </w:r>
-    </w:p>
-    <w:p>
-      <w:pPr>
-        <w:pStyle w:val="LiteratureReviewHeader1Bold"/>
-      </w:pPr>
-      <w:bookmarkStart w:id="23" w:name="_Toc44577418"/>
-      <w:r>
-        <w:t>Conclusion</w:t>
-      </w:r>
-      <w:bookmarkEnd w:id="23"/>
-    </w:p>
-    <w:p>
-      <w:r>
-        <w:tab/>
-      </w:r>
-      <w:r>
-        <w:t xml:space="preserve">This literature review sought to identify the relevant conceptual and theoretical frameworks for a proposed study of the role of development stage in university technology transfer.  </w:t>
-      </w:r>
-      <w:r>
-        <w:t xml:space="preserve">In broad terms, the proposed study aims to provide insight into why private sector organizations choose not to pursue the acquisition and use of university-created technologies that seem to align the with their mission and profit motives even when the organizations appear to have the resources to do so.  More specifically, the proposed study seeks to examine the notion commonly held among technology transfer professionals that the development stage of a technology greatly influences the likelihood that the technology will be transferred to the private </w:t>
-      </w:r>
-      <w:r>
-        <w:lastRenderedPageBreak/>
-        <w:t xml:space="preserve">sector for use that benefits the public interest.  </w:t>
+        <w:t xml:space="preserve">have the resources to do so.  More specifically, the proposed study seeks to examine the notion commonly held among technology transfer professionals that the development stage of a technology greatly influences the likelihood that the technology will be transferred to the private sector for use that benefits the public interest.  </w:t>
       </w:r>
       <w:r>
         <w:t>If an effect is found, this proposed study also seeks to determine the causal mechanism for it.</w:t>
@@ -9114,14 +9443,14 @@
         <w:t xml:space="preserve">The review also highlighted the challenges and gaps found in the literature regarding university technology transfer.  </w:t>
       </w:r>
       <w:r>
-        <w:t>The definition of technology as it relates to public policy has become overly narrow.  Currently used metrics do not capture and measure all types of university technology transfer.  Studies of university technology transfer have typically examined the topic from the supply side</w:t>
-      </w:r>
-      <w:r>
-        <w:t xml:space="preserve"> and have relied on regression analysis using data </w:t>
+        <w:t xml:space="preserve">The definition of technology as it relates to public policy has </w:t>
       </w:r>
       <w:r>
         <w:lastRenderedPageBreak/>
-        <w:t>obtained from AUTM</w:t>
+        <w:t>become overly narrow.  Currently used metrics do not capture and measure all types of university technology transfer.  Studies of university technology transfer have typically examined the topic from the supply side</w:t>
+      </w:r>
+      <w:r>
+        <w:t xml:space="preserve"> and have relied on regression analysis using data obtained from AUTM</w:t>
       </w:r>
       <w:r>
         <w:t xml:space="preserve">.  </w:t>
@@ -13467,7 +13796,7 @@
       <w:rPr>
         <w:noProof/>
       </w:rPr>
-      <w:t>65</w:t>
+      <w:t>68</w:t>
     </w:r>
     <w:r>
       <w:rPr>
@@ -16035,7 +16364,7 @@
 </file>
 
 <file path=customXml/itemProps1.xml><?xml version="1.0" encoding="utf-8"?>
-<ds:datastoreItem xmlns:ds="http://schemas.openxmlformats.org/officeDocument/2006/customXml" ds:itemID="{A3A68330-7796-4A2E-A0FF-5BB78559542E}">
+<ds:datastoreItem xmlns:ds="http://schemas.openxmlformats.org/officeDocument/2006/customXml" ds:itemID="{CB390404-2E11-422E-BA02-016C580D728B}">
   <ds:schemaRefs>
     <ds:schemaRef ds:uri="http://schemas.openxmlformats.org/officeDocument/2006/bibliography"/>
   </ds:schemaRefs>

</xml_diff>